<commit_message>
Gestionar Compra a Proveedor (Correciones y Tablas)
</commit_message>
<xml_diff>
--- a/IS1-2018-Plantilla-ERS-OO.docx
+++ b/IS1-2018-Plantilla-ERS-OO.docx
@@ -1,6 +1,6 @@
 
 <file path=word/document.xml><?xml version="1.0" encoding="utf-8"?>
-<w:document xmlns:wpc="http://schemas.microsoft.com/office/word/2010/wordprocessingCanvas" xmlns:cx="http://schemas.microsoft.com/office/drawing/2014/chartex" xmlns:cx1="http://schemas.microsoft.com/office/drawing/2015/9/8/chartex" xmlns:cx2="http://schemas.microsoft.com/office/drawing/2015/10/21/chartex" xmlns:cx3="http://schemas.microsoft.com/office/drawing/2016/5/9/chartex" xmlns:cx4="http://schemas.microsoft.com/office/drawing/2016/5/10/chartex" xmlns:cx5="http://schemas.microsoft.com/office/drawing/2016/5/11/chartex" xmlns:cx6="http://schemas.microsoft.com/office/drawing/2016/5/12/chartex" xmlns:cx7="http://schemas.microsoft.com/office/drawing/2016/5/13/chartex" xmlns:cx8="http://schemas.microsoft.com/office/drawing/2016/5/14/chartex" xmlns:mc="http://schemas.openxmlformats.org/markup-compatibility/2006" xmlns:aink="http://schemas.microsoft.com/office/drawing/2016/ink" xmlns:am3d="http://schemas.microsoft.com/office/drawing/2017/model3d" xmlns:o="urn:schemas-microsoft-com:office:office" xmlns:r="http://schemas.openxmlformats.org/officeDocument/2006/relationships" xmlns:m="http://schemas.openxmlformats.org/officeDocument/2006/math" xmlns:v="urn:schemas-microsoft-com:vml" xmlns:wp14="http://schemas.microsoft.com/office/word/2010/wordprocessingDrawing" xmlns:wp="http://schemas.openxmlformats.org/drawingml/2006/wordprocessingDrawing" xmlns:w10="urn:schemas-microsoft-com:office:word" xmlns:w="http://schemas.openxmlformats.org/wordprocessingml/2006/main" xmlns:w14="http://schemas.microsoft.com/office/word/2010/wordml" xmlns:w15="http://schemas.microsoft.com/office/word/2012/wordml" xmlns:w16cid="http://schemas.microsoft.com/office/word/2016/wordml/cid" xmlns:w16se="http://schemas.microsoft.com/office/word/2015/wordml/symex" xmlns:wpg="http://schemas.microsoft.com/office/word/2010/wordprocessingGroup" xmlns:wpi="http://schemas.microsoft.com/office/word/2010/wordprocessingInk" xmlns:wne="http://schemas.microsoft.com/office/word/2006/wordml" xmlns:wps="http://schemas.microsoft.com/office/word/2010/wordprocessingShape" mc:Ignorable="w14 w15 w16se w16cid wp14">
+<w:document xmlns:wpc="http://schemas.microsoft.com/office/word/2010/wordprocessingCanvas" xmlns:mc="http://schemas.openxmlformats.org/markup-compatibility/2006" xmlns:o="urn:schemas-microsoft-com:office:office" xmlns:r="http://schemas.openxmlformats.org/officeDocument/2006/relationships" xmlns:m="http://schemas.openxmlformats.org/officeDocument/2006/math" xmlns:v="urn:schemas-microsoft-com:vml" xmlns:wp14="http://schemas.microsoft.com/office/word/2010/wordprocessingDrawing" xmlns:wp="http://schemas.openxmlformats.org/drawingml/2006/wordprocessingDrawing" xmlns:w10="urn:schemas-microsoft-com:office:word" xmlns:w="http://schemas.openxmlformats.org/wordprocessingml/2006/main" xmlns:w14="http://schemas.microsoft.com/office/word/2010/wordml" xmlns:w15="http://schemas.microsoft.com/office/word/2012/wordml" xmlns:wpg="http://schemas.microsoft.com/office/word/2010/wordprocessingGroup" xmlns:wpi="http://schemas.microsoft.com/office/word/2010/wordprocessingInk" xmlns:wne="http://schemas.microsoft.com/office/word/2006/wordml" xmlns:wps="http://schemas.microsoft.com/office/word/2010/wordprocessingShape" mc:Ignorable="w14 w15 wp14">
   <w:body>
     <w:p/>
     <w:p/>
@@ -93,7 +93,7 @@
     </w:p>
     <w:p>
       <w:pPr>
-        <w:pStyle w:val="Ttulo"/>
+        <w:pStyle w:val="Puesto"/>
         <w:pBdr>
           <w:bottom w:val="single" w:sz="8" w:space="4" w:color="4F81BD"/>
         </w:pBdr>
@@ -213,7 +213,7 @@
     </w:p>
     <w:p>
       <w:pPr>
-        <w:pStyle w:val="Ttulo"/>
+        <w:pStyle w:val="Puesto"/>
         <w:pBdr>
           <w:bottom w:val="single" w:sz="8" w:space="4" w:color="4F81BD"/>
         </w:pBdr>
@@ -433,7 +433,6 @@
                 <w:lang w:val="fr-FR"/>
               </w:rPr>
             </w:pPr>
-            <w:proofErr w:type="gramStart"/>
             <w:r>
               <w:rPr>
                 <w:b/>
@@ -447,7 +446,6 @@
               </w:rPr>
               <w:t>:</w:t>
             </w:r>
-            <w:proofErr w:type="gramEnd"/>
           </w:p>
         </w:tc>
       </w:tr>
@@ -615,16 +613,8 @@
               <w:rPr>
                 <w:lang w:val="fr-FR"/>
               </w:rPr>
-              <w:t xml:space="preserve">Robert </w:t>
-            </w:r>
-            <w:proofErr w:type="spellStart"/>
-            <w:r>
-              <w:rPr>
-                <w:lang w:val="fr-FR"/>
-              </w:rPr>
-              <w:t>Esteban</w:t>
-            </w:r>
-            <w:proofErr w:type="spellEnd"/>
+              <w:t>Robert Esteban</w:t>
+            </w:r>
           </w:p>
         </w:tc>
         <w:tc>
@@ -3469,15 +3459,7 @@
         <w:t>&lt;Empresa&gt;</w:t>
       </w:r>
       <w:r>
-        <w:t xml:space="preserve">.  Su desarrollo se debe a que dicha empresa posee una cantidad importante de clientes/usuarios los cuales se los debe administrar mediante la implementación de una herramienta de Software. </w:t>
-      </w:r>
-      <w:proofErr w:type="gramStart"/>
-      <w:r>
-        <w:t>Además</w:t>
-      </w:r>
-      <w:proofErr w:type="gramEnd"/>
-      <w:r>
-        <w:t xml:space="preserve"> el contenido ha sido elaborado con participación conjunta de los usuarios y responsables de la empresa. Esta especificación se estructurado de acuerdo a las directivas del estándar “IEEE </w:t>
+        <w:t xml:space="preserve">.  Su desarrollo se debe a que dicha empresa posee una cantidad importante de clientes/usuarios los cuales se los debe administrar mediante la implementación de una herramienta de Software. Además el contenido ha sido elaborado con participación conjunta de los usuarios y responsables de la empresa. Esta especificación se estructurado de acuerdo a las directivas del estándar “IEEE </w:t>
       </w:r>
       <w:proofErr w:type="spellStart"/>
       <w:r>
@@ -6506,21 +6488,7 @@
         <w:rPr>
           <w:rFonts w:cs="Arial"/>
         </w:rPr>
-        <w:t xml:space="preserve">El sistema debe contar con un catálogo de artículos por proveedor. El </w:t>
-      </w:r>
-      <w:proofErr w:type="spellStart"/>
-      <w:r>
-        <w:rPr>
-          <w:rFonts w:cs="Arial"/>
-        </w:rPr>
-        <w:t>catalogo</w:t>
-      </w:r>
-      <w:proofErr w:type="spellEnd"/>
-      <w:r>
-        <w:rPr>
-          <w:rFonts w:cs="Arial"/>
-        </w:rPr>
-        <w:t xml:space="preserve"> tiene que incluir información del artículo como nombre, rubro, descripción y precio, además permitir realizar comparaciones con otros artículos del mismo tipo.</w:t>
+        <w:t>El sistema debe contar con un catálogo de artículos por proveedor. El catalogo tiene que incluir información del artículo como nombre, rubro, descripción y precio, además permitir realizar comparaciones con otros artículos del mismo tipo.</w:t>
       </w:r>
       <w:r>
         <w:rPr>
@@ -7131,6 +7099,7 @@
       <w:r>
         <w:rPr>
           <w:noProof/>
+          <w:lang w:eastAsia="es-AR"/>
         </w:rPr>
         <w:lastRenderedPageBreak/>
         <w:drawing>
@@ -7511,6 +7480,7 @@
       <w:r>
         <w:rPr>
           <w:noProof/>
+          <w:lang w:eastAsia="es-AR"/>
         </w:rPr>
         <w:lastRenderedPageBreak/>
         <w:drawing>
@@ -9409,6 +9379,7 @@
       <w:r>
         <w:rPr>
           <w:noProof/>
+          <w:lang w:eastAsia="es-AR"/>
         </w:rPr>
         <w:lastRenderedPageBreak/>
         <w:drawing>
@@ -13293,6 +13264,7 @@
       <w:r>
         <w:rPr>
           <w:noProof/>
+          <w:lang w:eastAsia="es-AR"/>
         </w:rPr>
         <w:drawing>
           <wp:inline distT="0" distB="0" distL="0" distR="0">
@@ -13358,16 +13330,8 @@
         <w:rPr>
           <w:b w:val="0"/>
         </w:rPr>
-        <w:t xml:space="preserve">Generar </w:t>
-      </w:r>
-      <w:proofErr w:type="gramStart"/>
-      <w:r>
-        <w:rPr>
-          <w:b w:val="0"/>
-        </w:rPr>
-        <w:t>estadística rubro</w:t>
-      </w:r>
-      <w:proofErr w:type="gramEnd"/>
+        <w:t>Generar estadística rubro</w:t>
+      </w:r>
       <w:r>
         <w:rPr>
           <w:b w:val="0"/>
@@ -13612,13 +13576,7 @@
               <w:rPr>
                 <w:lang w:val="es-MX"/>
               </w:rPr>
-              <w:t>la cantidad de productos vendidos por rubro</w:t>
-            </w:r>
-            <w:r>
-              <w:rPr>
-                <w:lang w:val="es-MX"/>
-              </w:rPr>
-              <w:t>.</w:t>
+              <w:t>la cantidad de productos vendidos por rubro.</w:t>
             </w:r>
           </w:p>
         </w:tc>
@@ -13676,21 +13634,7 @@
               <w:rPr>
                 <w:lang w:val="es-MX"/>
               </w:rPr>
-              <w:t xml:space="preserve">Generar </w:t>
-            </w:r>
-            <w:proofErr w:type="gramStart"/>
-            <w:r>
-              <w:rPr>
-                <w:lang w:val="es-MX"/>
-              </w:rPr>
-              <w:t>estadística rubro</w:t>
-            </w:r>
-            <w:proofErr w:type="gramEnd"/>
-            <w:r>
-              <w:rPr>
-                <w:lang w:val="es-MX"/>
-              </w:rPr>
-              <w:t>.</w:t>
+              <w:t>Generar estadística rubro.</w:t>
             </w:r>
           </w:p>
         </w:tc>
@@ -13893,19 +13837,7 @@
         <w:rPr>
           <w:b w:val="0"/>
         </w:rPr>
-        <w:t xml:space="preserve">Generar estadística </w:t>
-      </w:r>
-      <w:r>
-        <w:rPr>
-          <w:b w:val="0"/>
-        </w:rPr>
-        <w:t>venta</w:t>
-      </w:r>
-      <w:r>
-        <w:rPr>
-          <w:b w:val="0"/>
-        </w:rPr>
-        <w:t>.</w:t>
+        <w:t>Generar estadística venta.</w:t>
       </w:r>
     </w:p>
     <w:tbl>
@@ -14409,13 +14341,7 @@
         <w:rPr>
           <w:b w:val="0"/>
         </w:rPr>
-        <w:t xml:space="preserve">Generar estadística </w:t>
-      </w:r>
-      <w:r>
-        <w:rPr>
-          <w:b w:val="0"/>
-        </w:rPr>
-        <w:t xml:space="preserve">stock </w:t>
+        <w:t xml:space="preserve">Generar estadística stock </w:t>
       </w:r>
       <w:proofErr w:type="spellStart"/>
       <w:r>
@@ -15059,13 +14985,7 @@
               <w:rPr>
                 <w:lang w:val="es-MX"/>
               </w:rPr>
-              <w:t xml:space="preserve">La fecha debería ser </w:t>
-            </w:r>
-            <w:r>
-              <w:rPr>
-                <w:lang w:val="es-MX"/>
-              </w:rPr>
-              <w:t xml:space="preserve">el </w:t>
+              <w:t xml:space="preserve">La fecha debería ser el </w:t>
             </w:r>
             <w:r>
               <w:rPr>
@@ -15085,19 +15005,11 @@
               </w:rPr>
               <w:t>día</w:t>
             </w:r>
-            <w:bookmarkStart w:id="132" w:name="_GoBack"/>
-            <w:bookmarkEnd w:id="132"/>
-            <w:r>
-              <w:rPr>
-                <w:lang w:val="es-MX"/>
-              </w:rPr>
-              <w:t xml:space="preserve"> de cada mes</w:t>
-            </w:r>
-            <w:r>
-              <w:rPr>
-                <w:lang w:val="es-MX"/>
-              </w:rPr>
-              <w:t>, ya que el informe se emite anualmente.</w:t>
+            <w:r>
+              <w:rPr>
+                <w:lang w:val="es-MX"/>
+              </w:rPr>
+              <w:t xml:space="preserve"> de cada mes, ya que el informe se emite anualmente.</w:t>
             </w:r>
           </w:p>
         </w:tc>
@@ -15490,6 +15402,7 @@
       <w:r>
         <w:rPr>
           <w:noProof/>
+          <w:lang w:eastAsia="es-AR"/>
         </w:rPr>
         <w:drawing>
           <wp:inline distT="0" distB="0" distL="0" distR="0">
@@ -17382,6 +17295,3109 @@
         <w:t>.</w:t>
       </w:r>
     </w:p>
+    <w:p/>
+    <w:p/>
+    <w:p/>
+    <w:p/>
+    <w:p/>
+    <w:p/>
+    <w:p/>
+    <w:p/>
+    <w:p/>
+    <w:p/>
+    <w:p/>
+    <w:p/>
+    <w:p/>
+    <w:p/>
+    <w:p>
+      <w:pPr>
+        <w:pStyle w:val="Ttulo4"/>
+      </w:pPr>
+      <w:r>
+        <w:lastRenderedPageBreak/>
+        <w:t xml:space="preserve">Diagrama de Caso de Uso </w:t>
+      </w:r>
+      <w:r>
+        <w:t>Gestionar</w:t>
+      </w:r>
+      <w:r>
+        <w:t xml:space="preserve"> Compra a</w:t>
+      </w:r>
+      <w:r>
+        <w:t xml:space="preserve"> </w:t>
+      </w:r>
+      <w:r>
+        <w:t>Proveedor</w:t>
+      </w:r>
+    </w:p>
+    <w:p/>
+    <w:p>
+      <w:r>
+        <w:pict>
+          <v:shapetype id="_x0000_t75" coordsize="21600,21600" o:spt="75" o:preferrelative="t" path="m@4@5l@4@11@9@11@9@5xe" filled="f" stroked="f">
+            <v:stroke joinstyle="miter"/>
+            <v:formulas>
+              <v:f eqn="if lineDrawn pixelLineWidth 0"/>
+              <v:f eqn="sum @0 1 0"/>
+              <v:f eqn="sum 0 0 @1"/>
+              <v:f eqn="prod @2 1 2"/>
+              <v:f eqn="prod @3 21600 pixelWidth"/>
+              <v:f eqn="prod @3 21600 pixelHeight"/>
+              <v:f eqn="sum @0 0 1"/>
+              <v:f eqn="prod @6 1 2"/>
+              <v:f eqn="prod @7 21600 pixelWidth"/>
+              <v:f eqn="sum @8 21600 0"/>
+              <v:f eqn="prod @7 21600 pixelHeight"/>
+              <v:f eqn="sum @10 21600 0"/>
+            </v:formulas>
+            <v:path o:extrusionok="f" gradientshapeok="t" o:connecttype="rect"/>
+            <o:lock v:ext="edit" aspectratio="t"/>
+          </v:shapetype>
+          <v:shape id="_x0000_i1025" type="#_x0000_t75" style="width:481.45pt;height:356.25pt">
+            <v:imagedata r:id="rId15" o:title="Gestionar Compra a Proveedor"/>
+          </v:shape>
+        </w:pict>
+      </w:r>
+    </w:p>
+    <w:p>
+      <w:pPr>
+        <w:pStyle w:val="Ttulo5"/>
+      </w:pPr>
+      <w:r>
+        <w:t xml:space="preserve">Flujo de Sucesos Caso de Uso: </w:t>
+      </w:r>
+      <w:r>
+        <w:t>Realizar pedido Proveedor</w:t>
+      </w:r>
+      <w:r>
+        <w:t xml:space="preserve"> </w:t>
+      </w:r>
+    </w:p>
+    <w:p>
+      <w:pPr>
+        <w:rPr>
+          <w:b/>
+          <w:bCs/>
+        </w:rPr>
+      </w:pPr>
+    </w:p>
+    <w:tbl>
+      <w:tblPr>
+        <w:tblW w:w="0" w:type="auto"/>
+        <w:tblBorders>
+          <w:top w:val="single" w:sz="4" w:space="0" w:color="auto"/>
+          <w:left w:val="single" w:sz="4" w:space="0" w:color="auto"/>
+          <w:bottom w:val="single" w:sz="4" w:space="0" w:color="auto"/>
+          <w:right w:val="single" w:sz="4" w:space="0" w:color="auto"/>
+          <w:insideH w:val="single" w:sz="4" w:space="0" w:color="auto"/>
+          <w:insideV w:val="single" w:sz="4" w:space="0" w:color="auto"/>
+        </w:tblBorders>
+        <w:tblLayout w:type="fixed"/>
+        <w:tblCellMar>
+          <w:left w:w="70" w:type="dxa"/>
+          <w:right w:w="70" w:type="dxa"/>
+        </w:tblCellMar>
+        <w:tblLook w:val="0000" w:firstRow="0" w:lastRow="0" w:firstColumn="0" w:lastColumn="0" w:noHBand="0" w:noVBand="0"/>
+      </w:tblPr>
+      <w:tblGrid>
+        <w:gridCol w:w="2622"/>
+        <w:gridCol w:w="2128"/>
+        <w:gridCol w:w="4860"/>
+      </w:tblGrid>
+      <w:tr>
+        <w:tc>
+          <w:tcPr>
+            <w:tcW w:w="2622" w:type="dxa"/>
+            <w:shd w:val="clear" w:color="auto" w:fill="F3F3F3"/>
+          </w:tcPr>
+          <w:p>
+            <w:pPr>
+              <w:rPr>
+                <w:b/>
+                <w:lang w:val="es-MX"/>
+              </w:rPr>
+            </w:pPr>
+            <w:r>
+              <w:rPr>
+                <w:b/>
+                <w:lang w:val="es-MX"/>
+              </w:rPr>
+              <w:t>Iniciador</w:t>
+            </w:r>
+          </w:p>
+        </w:tc>
+        <w:tc>
+          <w:tcPr>
+            <w:tcW w:w="6988" w:type="dxa"/>
+            <w:gridSpan w:val="2"/>
+          </w:tcPr>
+          <w:p>
+            <w:pPr>
+              <w:rPr>
+                <w:lang w:val="es-MX"/>
+              </w:rPr>
+            </w:pPr>
+            <w:r>
+              <w:rPr>
+                <w:lang w:val="es-MX"/>
+              </w:rPr>
+              <w:t>Administrador</w:t>
+            </w:r>
+          </w:p>
+        </w:tc>
+      </w:tr>
+      <w:tr>
+        <w:tc>
+          <w:tcPr>
+            <w:tcW w:w="2622" w:type="dxa"/>
+            <w:shd w:val="clear" w:color="auto" w:fill="F3F3F3"/>
+          </w:tcPr>
+          <w:p>
+            <w:pPr>
+              <w:rPr>
+                <w:b/>
+                <w:lang w:val="es-MX"/>
+              </w:rPr>
+            </w:pPr>
+            <w:r>
+              <w:rPr>
+                <w:b/>
+                <w:lang w:val="es-MX"/>
+              </w:rPr>
+              <w:t>Precondición</w:t>
+            </w:r>
+          </w:p>
+        </w:tc>
+        <w:tc>
+          <w:tcPr>
+            <w:tcW w:w="6988" w:type="dxa"/>
+            <w:gridSpan w:val="2"/>
+          </w:tcPr>
+          <w:p>
+            <w:pPr>
+              <w:rPr>
+                <w:lang w:val="es-MX"/>
+              </w:rPr>
+            </w:pPr>
+            <w:r>
+              <w:rPr>
+                <w:lang w:val="es-MX"/>
+              </w:rPr>
+              <w:t>Ninguna</w:t>
+            </w:r>
+          </w:p>
+        </w:tc>
+      </w:tr>
+      <w:tr>
+        <w:tc>
+          <w:tcPr>
+            <w:tcW w:w="9610" w:type="dxa"/>
+            <w:gridSpan w:val="3"/>
+            <w:shd w:val="clear" w:color="auto" w:fill="F3F3F3"/>
+          </w:tcPr>
+          <w:p>
+            <w:pPr>
+              <w:jc w:val="center"/>
+              <w:rPr>
+                <w:color w:val="FF0000"/>
+                <w:lang w:val="es-MX"/>
+              </w:rPr>
+            </w:pPr>
+            <w:r>
+              <w:rPr>
+                <w:b/>
+                <w:lang w:val="es-MX"/>
+              </w:rPr>
+              <w:t>Flujo básico</w:t>
+            </w:r>
+          </w:p>
+        </w:tc>
+      </w:tr>
+      <w:tr>
+        <w:tc>
+          <w:tcPr>
+            <w:tcW w:w="4750" w:type="dxa"/>
+            <w:gridSpan w:val="2"/>
+            <w:shd w:val="clear" w:color="auto" w:fill="F3F3F3"/>
+          </w:tcPr>
+          <w:p>
+            <w:pPr>
+              <w:jc w:val="center"/>
+              <w:rPr>
+                <w:b/>
+                <w:lang w:val="es-MX"/>
+              </w:rPr>
+            </w:pPr>
+            <w:r>
+              <w:rPr>
+                <w:b/>
+                <w:lang w:val="es-MX"/>
+              </w:rPr>
+              <w:t>Actor</w:t>
+            </w:r>
+          </w:p>
+        </w:tc>
+        <w:tc>
+          <w:tcPr>
+            <w:tcW w:w="4860" w:type="dxa"/>
+            <w:shd w:val="clear" w:color="auto" w:fill="F3F3F3"/>
+          </w:tcPr>
+          <w:p>
+            <w:pPr>
+              <w:jc w:val="center"/>
+              <w:rPr>
+                <w:b/>
+                <w:lang w:val="es-MX"/>
+              </w:rPr>
+            </w:pPr>
+            <w:r>
+              <w:rPr>
+                <w:b/>
+                <w:lang w:val="es-MX"/>
+              </w:rPr>
+              <w:t>Sistema</w:t>
+            </w:r>
+          </w:p>
+        </w:tc>
+      </w:tr>
+      <w:tr>
+        <w:tc>
+          <w:tcPr>
+            <w:tcW w:w="4750" w:type="dxa"/>
+            <w:gridSpan w:val="2"/>
+            <w:shd w:val="clear" w:color="auto" w:fill="auto"/>
+          </w:tcPr>
+          <w:p>
+            <w:pPr>
+              <w:rPr>
+                <w:lang w:val="es-MX"/>
+              </w:rPr>
+            </w:pPr>
+            <w:r>
+              <w:rPr>
+                <w:lang w:val="es-MX"/>
+              </w:rPr>
+              <w:t>1.</w:t>
+            </w:r>
+            <w:r>
+              <w:rPr>
+                <w:lang w:val="es-MX"/>
+              </w:rPr>
+              <w:t>El Administrador envía datos del pedido</w:t>
+            </w:r>
+          </w:p>
+        </w:tc>
+        <w:tc>
+          <w:tcPr>
+            <w:tcW w:w="4860" w:type="dxa"/>
+            <w:shd w:val="clear" w:color="auto" w:fill="auto"/>
+          </w:tcPr>
+          <w:p>
+            <w:pPr>
+              <w:rPr>
+                <w:lang w:val="es-MX"/>
+              </w:rPr>
+            </w:pPr>
+          </w:p>
+        </w:tc>
+      </w:tr>
+      <w:tr>
+        <w:tc>
+          <w:tcPr>
+            <w:tcW w:w="4750" w:type="dxa"/>
+            <w:gridSpan w:val="2"/>
+            <w:shd w:val="clear" w:color="auto" w:fill="auto"/>
+          </w:tcPr>
+          <w:p>
+            <w:pPr>
+              <w:rPr>
+                <w:lang w:val="es-MX"/>
+              </w:rPr>
+            </w:pPr>
+          </w:p>
+        </w:tc>
+        <w:tc>
+          <w:tcPr>
+            <w:tcW w:w="4860" w:type="dxa"/>
+            <w:shd w:val="clear" w:color="auto" w:fill="auto"/>
+          </w:tcPr>
+          <w:p>
+            <w:pPr>
+              <w:rPr>
+                <w:lang w:val="es-MX"/>
+              </w:rPr>
+            </w:pPr>
+            <w:r>
+              <w:rPr>
+                <w:lang w:val="es-MX"/>
+              </w:rPr>
+              <w:t>2.</w:t>
+            </w:r>
+            <w:r>
+              <w:rPr>
+                <w:lang w:val="es-MX"/>
+              </w:rPr>
+              <w:t xml:space="preserve">Llama al caso de uso “Verificar </w:t>
+            </w:r>
+            <w:r>
+              <w:rPr>
+                <w:lang w:val="es-MX"/>
+              </w:rPr>
+              <w:t>Producto</w:t>
+            </w:r>
+            <w:r>
+              <w:rPr>
+                <w:lang w:val="es-MX"/>
+              </w:rPr>
+              <w:t>”</w:t>
+            </w:r>
+          </w:p>
+        </w:tc>
+      </w:tr>
+      <w:tr>
+        <w:tc>
+          <w:tcPr>
+            <w:tcW w:w="4750" w:type="dxa"/>
+            <w:gridSpan w:val="2"/>
+            <w:shd w:val="clear" w:color="auto" w:fill="auto"/>
+          </w:tcPr>
+          <w:p>
+            <w:pPr>
+              <w:rPr>
+                <w:lang w:val="es-MX"/>
+              </w:rPr>
+            </w:pPr>
+          </w:p>
+        </w:tc>
+        <w:tc>
+          <w:tcPr>
+            <w:tcW w:w="4860" w:type="dxa"/>
+            <w:shd w:val="clear" w:color="auto" w:fill="auto"/>
+          </w:tcPr>
+          <w:p>
+            <w:pPr>
+              <w:rPr>
+                <w:lang w:val="es-MX"/>
+              </w:rPr>
+            </w:pPr>
+            <w:r>
+              <w:rPr>
+                <w:lang w:val="es-MX"/>
+              </w:rPr>
+              <w:t>3.</w:t>
+            </w:r>
+            <w:r>
+              <w:rPr>
+                <w:lang w:val="es-MX"/>
+              </w:rPr>
+              <w:t xml:space="preserve">Llama al caso de uso “Verificar </w:t>
+            </w:r>
+            <w:r>
+              <w:rPr>
+                <w:lang w:val="es-MX"/>
+              </w:rPr>
+              <w:t>Proveedor</w:t>
+            </w:r>
+            <w:r>
+              <w:rPr>
+                <w:lang w:val="es-MX"/>
+              </w:rPr>
+              <w:t>”</w:t>
+            </w:r>
+          </w:p>
+        </w:tc>
+      </w:tr>
+      <w:tr>
+        <w:tc>
+          <w:tcPr>
+            <w:tcW w:w="4750" w:type="dxa"/>
+            <w:gridSpan w:val="2"/>
+            <w:shd w:val="clear" w:color="auto" w:fill="auto"/>
+          </w:tcPr>
+          <w:p>
+            <w:pPr>
+              <w:rPr>
+                <w:lang w:val="es-MX"/>
+              </w:rPr>
+            </w:pPr>
+          </w:p>
+        </w:tc>
+        <w:tc>
+          <w:tcPr>
+            <w:tcW w:w="4860" w:type="dxa"/>
+            <w:shd w:val="clear" w:color="auto" w:fill="auto"/>
+          </w:tcPr>
+          <w:p>
+            <w:pPr>
+              <w:rPr>
+                <w:lang w:val="es-MX"/>
+              </w:rPr>
+            </w:pPr>
+            <w:r>
+              <w:rPr>
+                <w:lang w:val="es-MX"/>
+              </w:rPr>
+              <w:t>4.</w:t>
+            </w:r>
+            <w:r>
+              <w:rPr>
+                <w:lang w:val="es-MX"/>
+              </w:rPr>
+              <w:t xml:space="preserve">Llama al caso de uso “Verificar </w:t>
+            </w:r>
+            <w:r>
+              <w:rPr>
+                <w:lang w:val="es-MX"/>
+              </w:rPr>
+              <w:t>Catalogo</w:t>
+            </w:r>
+            <w:r>
+              <w:rPr>
+                <w:lang w:val="es-MX"/>
+              </w:rPr>
+              <w:t>”</w:t>
+            </w:r>
+          </w:p>
+        </w:tc>
+      </w:tr>
+      <w:tr>
+        <w:tc>
+          <w:tcPr>
+            <w:tcW w:w="4750" w:type="dxa"/>
+            <w:gridSpan w:val="2"/>
+            <w:shd w:val="clear" w:color="auto" w:fill="auto"/>
+          </w:tcPr>
+          <w:p>
+            <w:pPr>
+              <w:rPr>
+                <w:lang w:val="es-MX"/>
+              </w:rPr>
+            </w:pPr>
+          </w:p>
+        </w:tc>
+        <w:tc>
+          <w:tcPr>
+            <w:tcW w:w="4860" w:type="dxa"/>
+            <w:shd w:val="clear" w:color="auto" w:fill="auto"/>
+          </w:tcPr>
+          <w:p>
+            <w:pPr>
+              <w:rPr>
+                <w:lang w:val="es-MX"/>
+              </w:rPr>
+            </w:pPr>
+            <w:r>
+              <w:rPr>
+                <w:lang w:val="es-MX"/>
+              </w:rPr>
+              <w:t>5.R</w:t>
+            </w:r>
+            <w:r>
+              <w:rPr>
+                <w:lang w:val="es-MX"/>
+              </w:rPr>
+              <w:t>egistra los datos de la Compra</w:t>
+            </w:r>
+          </w:p>
+        </w:tc>
+      </w:tr>
+      <w:tr>
+        <w:tc>
+          <w:tcPr>
+            <w:tcW w:w="4750" w:type="dxa"/>
+            <w:gridSpan w:val="2"/>
+            <w:shd w:val="clear" w:color="auto" w:fill="auto"/>
+          </w:tcPr>
+          <w:p>
+            <w:pPr>
+              <w:rPr>
+                <w:lang w:val="es-MX"/>
+              </w:rPr>
+            </w:pPr>
+          </w:p>
+        </w:tc>
+        <w:tc>
+          <w:tcPr>
+            <w:tcW w:w="4860" w:type="dxa"/>
+            <w:shd w:val="clear" w:color="auto" w:fill="auto"/>
+          </w:tcPr>
+          <w:p>
+            <w:pPr>
+              <w:jc w:val="left"/>
+              <w:rPr>
+                <w:lang w:val="es-MX"/>
+              </w:rPr>
+            </w:pPr>
+            <w:r>
+              <w:rPr>
+                <w:lang w:val="es-MX"/>
+              </w:rPr>
+              <w:t>6</w:t>
+            </w:r>
+            <w:r>
+              <w:rPr>
+                <w:lang w:val="es-MX"/>
+              </w:rPr>
+              <w:t>.El caso de uso finaliza</w:t>
+            </w:r>
+          </w:p>
+        </w:tc>
+      </w:tr>
+      <w:tr>
+        <w:tc>
+          <w:tcPr>
+            <w:tcW w:w="2622" w:type="dxa"/>
+            <w:tcBorders>
+              <w:bottom w:val="single" w:sz="4" w:space="0" w:color="auto"/>
+            </w:tcBorders>
+            <w:shd w:val="clear" w:color="auto" w:fill="F3F3F3"/>
+          </w:tcPr>
+          <w:p>
+            <w:pPr>
+              <w:rPr>
+                <w:b/>
+                <w:lang w:val="es-MX"/>
+              </w:rPr>
+            </w:pPr>
+            <w:r>
+              <w:rPr>
+                <w:b/>
+                <w:lang w:val="es-MX"/>
+              </w:rPr>
+              <w:t>Camino alternativo 1</w:t>
+            </w:r>
+          </w:p>
+        </w:tc>
+        <w:tc>
+          <w:tcPr>
+            <w:tcW w:w="6988" w:type="dxa"/>
+            <w:gridSpan w:val="2"/>
+          </w:tcPr>
+          <w:p>
+            <w:pPr>
+              <w:rPr>
+                <w:color w:val="FF0000"/>
+                <w:lang w:val="es-MX"/>
+              </w:rPr>
+            </w:pPr>
+            <w:r>
+              <w:rPr>
+                <w:lang w:val="es-MX"/>
+              </w:rPr>
+              <w:t>En el paso 2</w:t>
+            </w:r>
+            <w:r>
+              <w:rPr>
+                <w:lang w:val="es-MX"/>
+              </w:rPr>
+              <w:t>,</w:t>
+            </w:r>
+            <w:r>
+              <w:rPr>
+                <w:lang w:val="es-MX"/>
+              </w:rPr>
+              <w:t xml:space="preserve"> si el caso de uso “Verificar </w:t>
+            </w:r>
+            <w:r>
+              <w:rPr>
+                <w:lang w:val="es-MX"/>
+              </w:rPr>
+              <w:t>Producto</w:t>
+            </w:r>
+            <w:r>
+              <w:rPr>
+                <w:lang w:val="es-MX"/>
+              </w:rPr>
+              <w:t xml:space="preserve">” informa que </w:t>
+            </w:r>
+            <w:r>
+              <w:rPr>
+                <w:lang w:val="es-MX"/>
+              </w:rPr>
+              <w:t>no</w:t>
+            </w:r>
+            <w:r>
+              <w:rPr>
+                <w:lang w:val="es-MX"/>
+              </w:rPr>
+              <w:t xml:space="preserve"> existe el </w:t>
+            </w:r>
+            <w:r>
+              <w:rPr>
+                <w:lang w:val="es-MX"/>
+              </w:rPr>
+              <w:t>Producto entonces se</w:t>
+            </w:r>
+            <w:r>
+              <w:rPr>
+                <w:lang w:val="es-MX"/>
+              </w:rPr>
+              <w:t xml:space="preserve"> finaliza el caso de uso</w:t>
+            </w:r>
+          </w:p>
+        </w:tc>
+      </w:tr>
+      <w:tr>
+        <w:tc>
+          <w:tcPr>
+            <w:tcW w:w="2622" w:type="dxa"/>
+            <w:tcBorders>
+              <w:bottom w:val="single" w:sz="4" w:space="0" w:color="auto"/>
+            </w:tcBorders>
+            <w:shd w:val="clear" w:color="auto" w:fill="F3F3F3"/>
+          </w:tcPr>
+          <w:p>
+            <w:pPr>
+              <w:rPr>
+                <w:b/>
+                <w:lang w:val="es-MX"/>
+              </w:rPr>
+            </w:pPr>
+            <w:r>
+              <w:rPr>
+                <w:b/>
+                <w:lang w:val="es-MX"/>
+              </w:rPr>
+              <w:t xml:space="preserve">Camino alternativo </w:t>
+            </w:r>
+            <w:r>
+              <w:rPr>
+                <w:b/>
+                <w:lang w:val="es-MX"/>
+              </w:rPr>
+              <w:t>2</w:t>
+            </w:r>
+          </w:p>
+        </w:tc>
+        <w:tc>
+          <w:tcPr>
+            <w:tcW w:w="6988" w:type="dxa"/>
+            <w:gridSpan w:val="2"/>
+          </w:tcPr>
+          <w:p>
+            <w:pPr>
+              <w:rPr>
+                <w:lang w:val="es-MX"/>
+              </w:rPr>
+            </w:pPr>
+            <w:r>
+              <w:rPr>
+                <w:lang w:val="es-MX"/>
+              </w:rPr>
+              <w:t>En el paso 3,</w:t>
+            </w:r>
+            <w:r>
+              <w:rPr>
+                <w:lang w:val="es-MX"/>
+              </w:rPr>
+              <w:t xml:space="preserve"> si el caso de uso “Verificar </w:t>
+            </w:r>
+            <w:r>
+              <w:rPr>
+                <w:lang w:val="es-MX"/>
+              </w:rPr>
+              <w:t>Proveedor</w:t>
+            </w:r>
+            <w:r>
+              <w:rPr>
+                <w:lang w:val="es-MX"/>
+              </w:rPr>
+              <w:t xml:space="preserve">” informa que </w:t>
+            </w:r>
+            <w:r>
+              <w:rPr>
+                <w:lang w:val="es-MX"/>
+              </w:rPr>
+              <w:t>no</w:t>
+            </w:r>
+            <w:r>
+              <w:rPr>
+                <w:lang w:val="es-MX"/>
+              </w:rPr>
+              <w:t xml:space="preserve"> existe el </w:t>
+            </w:r>
+            <w:r>
+              <w:rPr>
+                <w:lang w:val="es-MX"/>
+              </w:rPr>
+              <w:t>Proveedor entonces se</w:t>
+            </w:r>
+            <w:r>
+              <w:rPr>
+                <w:lang w:val="es-MX"/>
+              </w:rPr>
+              <w:t xml:space="preserve"> finaliza el caso de uso</w:t>
+            </w:r>
+          </w:p>
+        </w:tc>
+      </w:tr>
+      <w:tr>
+        <w:tc>
+          <w:tcPr>
+            <w:tcW w:w="2622" w:type="dxa"/>
+            <w:tcBorders>
+              <w:bottom w:val="single" w:sz="4" w:space="0" w:color="auto"/>
+            </w:tcBorders>
+            <w:shd w:val="clear" w:color="auto" w:fill="F3F3F3"/>
+          </w:tcPr>
+          <w:p>
+            <w:pPr>
+              <w:rPr>
+                <w:b/>
+                <w:lang w:val="es-MX"/>
+              </w:rPr>
+            </w:pPr>
+            <w:r>
+              <w:rPr>
+                <w:b/>
+                <w:lang w:val="es-MX"/>
+              </w:rPr>
+              <w:t xml:space="preserve">Camino alternativo </w:t>
+            </w:r>
+            <w:r>
+              <w:rPr>
+                <w:b/>
+                <w:lang w:val="es-MX"/>
+              </w:rPr>
+              <w:t>3</w:t>
+            </w:r>
+          </w:p>
+        </w:tc>
+        <w:tc>
+          <w:tcPr>
+            <w:tcW w:w="6988" w:type="dxa"/>
+            <w:gridSpan w:val="2"/>
+          </w:tcPr>
+          <w:p>
+            <w:pPr>
+              <w:rPr>
+                <w:lang w:val="es-MX"/>
+              </w:rPr>
+            </w:pPr>
+            <w:r>
+              <w:rPr>
+                <w:lang w:val="es-MX"/>
+              </w:rPr>
+              <w:t>En el paso 4</w:t>
+            </w:r>
+            <w:r>
+              <w:rPr>
+                <w:lang w:val="es-MX"/>
+              </w:rPr>
+              <w:t>,</w:t>
+            </w:r>
+            <w:r>
+              <w:rPr>
+                <w:lang w:val="es-MX"/>
+              </w:rPr>
+              <w:t xml:space="preserve"> si el caso de uso “Verificar </w:t>
+            </w:r>
+            <w:r>
+              <w:rPr>
+                <w:lang w:val="es-MX"/>
+              </w:rPr>
+              <w:t>Catalogo</w:t>
+            </w:r>
+            <w:r>
+              <w:rPr>
+                <w:lang w:val="es-MX"/>
+              </w:rPr>
+              <w:t xml:space="preserve">” informa que </w:t>
+            </w:r>
+            <w:r>
+              <w:rPr>
+                <w:lang w:val="es-MX"/>
+              </w:rPr>
+              <w:t>no</w:t>
+            </w:r>
+            <w:r>
+              <w:rPr>
+                <w:lang w:val="es-MX"/>
+              </w:rPr>
+              <w:t xml:space="preserve"> existe el </w:t>
+            </w:r>
+            <w:r>
+              <w:rPr>
+                <w:lang w:val="es-MX"/>
+              </w:rPr>
+              <w:t>Catalogo</w:t>
+            </w:r>
+            <w:r>
+              <w:rPr>
+                <w:lang w:val="es-MX"/>
+              </w:rPr>
+              <w:t xml:space="preserve"> entonces se</w:t>
+            </w:r>
+            <w:r>
+              <w:rPr>
+                <w:lang w:val="es-MX"/>
+              </w:rPr>
+              <w:t xml:space="preserve"> finaliza el caso de uso</w:t>
+            </w:r>
+          </w:p>
+        </w:tc>
+      </w:tr>
+      <w:tr>
+        <w:tc>
+          <w:tcPr>
+            <w:tcW w:w="2622" w:type="dxa"/>
+            <w:shd w:val="clear" w:color="auto" w:fill="F3F3F3"/>
+          </w:tcPr>
+          <w:p>
+            <w:pPr>
+              <w:rPr>
+                <w:b/>
+                <w:lang w:val="es-MX"/>
+              </w:rPr>
+            </w:pPr>
+            <w:proofErr w:type="spellStart"/>
+            <w:r>
+              <w:rPr>
+                <w:b/>
+                <w:lang w:val="es-MX"/>
+              </w:rPr>
+              <w:t>Poscondición</w:t>
+            </w:r>
+            <w:proofErr w:type="spellEnd"/>
+            <w:r>
+              <w:rPr>
+                <w:b/>
+                <w:lang w:val="es-MX"/>
+              </w:rPr>
+              <w:t xml:space="preserve"> </w:t>
+            </w:r>
+          </w:p>
+        </w:tc>
+        <w:tc>
+          <w:tcPr>
+            <w:tcW w:w="6988" w:type="dxa"/>
+            <w:gridSpan w:val="2"/>
+          </w:tcPr>
+          <w:p>
+            <w:pPr>
+              <w:rPr>
+                <w:lang w:val="es-MX"/>
+              </w:rPr>
+            </w:pPr>
+            <w:r>
+              <w:rPr>
+                <w:lang w:val="es-MX"/>
+              </w:rPr>
+              <w:t xml:space="preserve">El pedido a </w:t>
+            </w:r>
+            <w:r>
+              <w:rPr>
+                <w:lang w:val="es-MX"/>
+              </w:rPr>
+              <w:t>Proveed</w:t>
+            </w:r>
+            <w:r>
+              <w:rPr>
+                <w:lang w:val="es-MX"/>
+              </w:rPr>
+              <w:t>or que</w:t>
+            </w:r>
+            <w:r>
+              <w:rPr>
+                <w:lang w:val="es-MX"/>
+              </w:rPr>
+              <w:t>da registrado</w:t>
+            </w:r>
+            <w:r>
+              <w:rPr>
+                <w:lang w:val="es-MX"/>
+              </w:rPr>
+              <w:t xml:space="preserve"> en Compra</w:t>
+            </w:r>
+          </w:p>
+        </w:tc>
+      </w:tr>
+    </w:tbl>
+    <w:p/>
+    <w:p>
+      <w:pPr>
+        <w:pStyle w:val="Ttulo5"/>
+      </w:pPr>
+    </w:p>
+    <w:p>
+      <w:pPr>
+        <w:pStyle w:val="Ttulo5"/>
+      </w:pPr>
+      <w:r>
+        <w:t xml:space="preserve">Flujo de Sucesos Caso de Uso: </w:t>
+      </w:r>
+      <w:r>
+        <w:t>Generar Listado de estados Pendientes</w:t>
+      </w:r>
+      <w:r>
+        <w:t xml:space="preserve"> </w:t>
+      </w:r>
+    </w:p>
+    <w:p>
+      <w:pPr>
+        <w:rPr>
+          <w:b/>
+          <w:bCs/>
+        </w:rPr>
+      </w:pPr>
+    </w:p>
+    <w:tbl>
+      <w:tblPr>
+        <w:tblW w:w="0" w:type="auto"/>
+        <w:tblBorders>
+          <w:top w:val="single" w:sz="4" w:space="0" w:color="auto"/>
+          <w:left w:val="single" w:sz="4" w:space="0" w:color="auto"/>
+          <w:bottom w:val="single" w:sz="4" w:space="0" w:color="auto"/>
+          <w:right w:val="single" w:sz="4" w:space="0" w:color="auto"/>
+          <w:insideH w:val="single" w:sz="4" w:space="0" w:color="auto"/>
+          <w:insideV w:val="single" w:sz="4" w:space="0" w:color="auto"/>
+        </w:tblBorders>
+        <w:tblLayout w:type="fixed"/>
+        <w:tblCellMar>
+          <w:left w:w="70" w:type="dxa"/>
+          <w:right w:w="70" w:type="dxa"/>
+        </w:tblCellMar>
+        <w:tblLook w:val="0000" w:firstRow="0" w:lastRow="0" w:firstColumn="0" w:lastColumn="0" w:noHBand="0" w:noVBand="0"/>
+      </w:tblPr>
+      <w:tblGrid>
+        <w:gridCol w:w="2622"/>
+        <w:gridCol w:w="2128"/>
+        <w:gridCol w:w="4860"/>
+      </w:tblGrid>
+      <w:tr>
+        <w:tc>
+          <w:tcPr>
+            <w:tcW w:w="2622" w:type="dxa"/>
+            <w:shd w:val="clear" w:color="auto" w:fill="F3F3F3"/>
+          </w:tcPr>
+          <w:p>
+            <w:pPr>
+              <w:rPr>
+                <w:b/>
+                <w:lang w:val="es-MX"/>
+              </w:rPr>
+            </w:pPr>
+            <w:r>
+              <w:rPr>
+                <w:b/>
+                <w:lang w:val="es-MX"/>
+              </w:rPr>
+              <w:t>Iniciador</w:t>
+            </w:r>
+          </w:p>
+        </w:tc>
+        <w:tc>
+          <w:tcPr>
+            <w:tcW w:w="6988" w:type="dxa"/>
+            <w:gridSpan w:val="2"/>
+          </w:tcPr>
+          <w:p>
+            <w:pPr>
+              <w:rPr>
+                <w:lang w:val="es-MX"/>
+              </w:rPr>
+            </w:pPr>
+            <w:r>
+              <w:rPr>
+                <w:lang w:val="es-MX"/>
+              </w:rPr>
+              <w:t>Administrador</w:t>
+            </w:r>
+          </w:p>
+        </w:tc>
+      </w:tr>
+      <w:tr>
+        <w:tc>
+          <w:tcPr>
+            <w:tcW w:w="2622" w:type="dxa"/>
+            <w:shd w:val="clear" w:color="auto" w:fill="F3F3F3"/>
+          </w:tcPr>
+          <w:p>
+            <w:pPr>
+              <w:rPr>
+                <w:b/>
+                <w:lang w:val="es-MX"/>
+              </w:rPr>
+            </w:pPr>
+            <w:r>
+              <w:rPr>
+                <w:b/>
+                <w:lang w:val="es-MX"/>
+              </w:rPr>
+              <w:t>Precondición</w:t>
+            </w:r>
+          </w:p>
+        </w:tc>
+        <w:tc>
+          <w:tcPr>
+            <w:tcW w:w="6988" w:type="dxa"/>
+            <w:gridSpan w:val="2"/>
+          </w:tcPr>
+          <w:p>
+            <w:pPr>
+              <w:rPr>
+                <w:lang w:val="es-MX"/>
+              </w:rPr>
+            </w:pPr>
+            <w:r>
+              <w:rPr>
+                <w:lang w:val="es-MX"/>
+              </w:rPr>
+              <w:t>Ninguna</w:t>
+            </w:r>
+          </w:p>
+        </w:tc>
+      </w:tr>
+      <w:tr>
+        <w:tc>
+          <w:tcPr>
+            <w:tcW w:w="9610" w:type="dxa"/>
+            <w:gridSpan w:val="3"/>
+            <w:shd w:val="clear" w:color="auto" w:fill="F3F3F3"/>
+          </w:tcPr>
+          <w:p>
+            <w:pPr>
+              <w:jc w:val="center"/>
+              <w:rPr>
+                <w:color w:val="FF0000"/>
+                <w:lang w:val="es-MX"/>
+              </w:rPr>
+            </w:pPr>
+            <w:r>
+              <w:rPr>
+                <w:b/>
+                <w:lang w:val="es-MX"/>
+              </w:rPr>
+              <w:t>Flujo básico</w:t>
+            </w:r>
+          </w:p>
+        </w:tc>
+      </w:tr>
+      <w:tr>
+        <w:tc>
+          <w:tcPr>
+            <w:tcW w:w="4750" w:type="dxa"/>
+            <w:gridSpan w:val="2"/>
+            <w:shd w:val="clear" w:color="auto" w:fill="F3F3F3"/>
+          </w:tcPr>
+          <w:p>
+            <w:pPr>
+              <w:jc w:val="center"/>
+              <w:rPr>
+                <w:b/>
+                <w:lang w:val="es-MX"/>
+              </w:rPr>
+            </w:pPr>
+            <w:r>
+              <w:rPr>
+                <w:b/>
+                <w:lang w:val="es-MX"/>
+              </w:rPr>
+              <w:t>Actor</w:t>
+            </w:r>
+          </w:p>
+        </w:tc>
+        <w:tc>
+          <w:tcPr>
+            <w:tcW w:w="4860" w:type="dxa"/>
+            <w:shd w:val="clear" w:color="auto" w:fill="F3F3F3"/>
+          </w:tcPr>
+          <w:p>
+            <w:pPr>
+              <w:jc w:val="center"/>
+              <w:rPr>
+                <w:b/>
+                <w:lang w:val="es-MX"/>
+              </w:rPr>
+            </w:pPr>
+            <w:r>
+              <w:rPr>
+                <w:b/>
+                <w:lang w:val="es-MX"/>
+              </w:rPr>
+              <w:t>Sistema</w:t>
+            </w:r>
+          </w:p>
+        </w:tc>
+      </w:tr>
+      <w:tr>
+        <w:tc>
+          <w:tcPr>
+            <w:tcW w:w="4750" w:type="dxa"/>
+            <w:gridSpan w:val="2"/>
+            <w:shd w:val="clear" w:color="auto" w:fill="auto"/>
+          </w:tcPr>
+          <w:p>
+            <w:pPr>
+              <w:rPr>
+                <w:lang w:val="es-MX"/>
+              </w:rPr>
+            </w:pPr>
+            <w:r>
+              <w:rPr>
+                <w:lang w:val="es-MX"/>
+              </w:rPr>
+              <w:t xml:space="preserve">1.El Administrador envía </w:t>
+            </w:r>
+            <w:r>
+              <w:rPr>
+                <w:lang w:val="es-MX"/>
+              </w:rPr>
+              <w:t>datos de las compras realizadas a Proveedor</w:t>
+            </w:r>
+          </w:p>
+        </w:tc>
+        <w:tc>
+          <w:tcPr>
+            <w:tcW w:w="4860" w:type="dxa"/>
+            <w:shd w:val="clear" w:color="auto" w:fill="auto"/>
+          </w:tcPr>
+          <w:p>
+            <w:pPr>
+              <w:rPr>
+                <w:lang w:val="es-MX"/>
+              </w:rPr>
+            </w:pPr>
+          </w:p>
+        </w:tc>
+      </w:tr>
+      <w:tr>
+        <w:tc>
+          <w:tcPr>
+            <w:tcW w:w="4750" w:type="dxa"/>
+            <w:gridSpan w:val="2"/>
+            <w:shd w:val="clear" w:color="auto" w:fill="auto"/>
+          </w:tcPr>
+          <w:p>
+            <w:pPr>
+              <w:rPr>
+                <w:lang w:val="es-MX"/>
+              </w:rPr>
+            </w:pPr>
+          </w:p>
+        </w:tc>
+        <w:tc>
+          <w:tcPr>
+            <w:tcW w:w="4860" w:type="dxa"/>
+            <w:shd w:val="clear" w:color="auto" w:fill="auto"/>
+          </w:tcPr>
+          <w:p>
+            <w:pPr>
+              <w:rPr>
+                <w:lang w:val="es-MX"/>
+              </w:rPr>
+            </w:pPr>
+            <w:r>
+              <w:rPr>
+                <w:lang w:val="es-MX"/>
+              </w:rPr>
+              <w:t>2.</w:t>
+            </w:r>
+            <w:r>
+              <w:rPr>
+                <w:lang w:val="es-MX"/>
+              </w:rPr>
+              <w:t xml:space="preserve">Llama al caso de uso “Verificar </w:t>
+            </w:r>
+            <w:r>
+              <w:rPr>
+                <w:lang w:val="es-MX"/>
+              </w:rPr>
+              <w:t>Compra</w:t>
+            </w:r>
+            <w:r>
+              <w:rPr>
+                <w:lang w:val="es-MX"/>
+              </w:rPr>
+              <w:t>”</w:t>
+            </w:r>
+          </w:p>
+        </w:tc>
+      </w:tr>
+      <w:tr>
+        <w:tc>
+          <w:tcPr>
+            <w:tcW w:w="4750" w:type="dxa"/>
+            <w:gridSpan w:val="2"/>
+            <w:shd w:val="clear" w:color="auto" w:fill="auto"/>
+          </w:tcPr>
+          <w:p>
+            <w:pPr>
+              <w:rPr>
+                <w:lang w:val="es-MX"/>
+              </w:rPr>
+            </w:pPr>
+          </w:p>
+        </w:tc>
+        <w:tc>
+          <w:tcPr>
+            <w:tcW w:w="4860" w:type="dxa"/>
+            <w:shd w:val="clear" w:color="auto" w:fill="auto"/>
+          </w:tcPr>
+          <w:p>
+            <w:pPr>
+              <w:rPr>
+                <w:lang w:val="es-MX"/>
+              </w:rPr>
+            </w:pPr>
+            <w:r>
+              <w:rPr>
+                <w:lang w:val="es-MX"/>
+              </w:rPr>
+              <w:t>3.</w:t>
+            </w:r>
+            <w:r>
+              <w:rPr>
+                <w:lang w:val="es-MX"/>
+              </w:rPr>
+              <w:t xml:space="preserve">Llama al caso de uso “Verificar </w:t>
+            </w:r>
+            <w:r>
+              <w:rPr>
+                <w:lang w:val="es-MX"/>
+              </w:rPr>
+              <w:t>Proveedor</w:t>
+            </w:r>
+            <w:r>
+              <w:rPr>
+                <w:lang w:val="es-MX"/>
+              </w:rPr>
+              <w:t>”</w:t>
+            </w:r>
+          </w:p>
+        </w:tc>
+      </w:tr>
+      <w:tr>
+        <w:tc>
+          <w:tcPr>
+            <w:tcW w:w="4750" w:type="dxa"/>
+            <w:gridSpan w:val="2"/>
+            <w:shd w:val="clear" w:color="auto" w:fill="auto"/>
+          </w:tcPr>
+          <w:p>
+            <w:pPr>
+              <w:rPr>
+                <w:lang w:val="es-MX"/>
+              </w:rPr>
+            </w:pPr>
+          </w:p>
+        </w:tc>
+        <w:tc>
+          <w:tcPr>
+            <w:tcW w:w="4860" w:type="dxa"/>
+            <w:shd w:val="clear" w:color="auto" w:fill="auto"/>
+          </w:tcPr>
+          <w:p>
+            <w:pPr>
+              <w:rPr>
+                <w:lang w:val="es-MX"/>
+              </w:rPr>
+            </w:pPr>
+            <w:r>
+              <w:rPr>
+                <w:lang w:val="es-MX"/>
+              </w:rPr>
+              <w:t>4.</w:t>
+            </w:r>
+            <w:r>
+              <w:rPr>
+                <w:lang w:val="es-MX"/>
+              </w:rPr>
+              <w:t xml:space="preserve">Llama al caso de uso “Verificar </w:t>
+            </w:r>
+            <w:r>
+              <w:rPr>
+                <w:lang w:val="es-MX"/>
+              </w:rPr>
+              <w:t>Producto</w:t>
+            </w:r>
+            <w:r>
+              <w:rPr>
+                <w:lang w:val="es-MX"/>
+              </w:rPr>
+              <w:t>”</w:t>
+            </w:r>
+          </w:p>
+        </w:tc>
+      </w:tr>
+      <w:tr>
+        <w:tc>
+          <w:tcPr>
+            <w:tcW w:w="4750" w:type="dxa"/>
+            <w:gridSpan w:val="2"/>
+            <w:shd w:val="clear" w:color="auto" w:fill="auto"/>
+          </w:tcPr>
+          <w:p>
+            <w:pPr>
+              <w:rPr>
+                <w:lang w:val="es-MX"/>
+              </w:rPr>
+            </w:pPr>
+          </w:p>
+        </w:tc>
+        <w:tc>
+          <w:tcPr>
+            <w:tcW w:w="4860" w:type="dxa"/>
+            <w:shd w:val="clear" w:color="auto" w:fill="auto"/>
+          </w:tcPr>
+          <w:p>
+            <w:pPr>
+              <w:rPr>
+                <w:lang w:val="es-MX"/>
+              </w:rPr>
+            </w:pPr>
+            <w:r>
+              <w:rPr>
+                <w:lang w:val="es-MX"/>
+              </w:rPr>
+              <w:t xml:space="preserve">5.Genera listado de pedidos </w:t>
+            </w:r>
+          </w:p>
+        </w:tc>
+      </w:tr>
+      <w:tr>
+        <w:tc>
+          <w:tcPr>
+            <w:tcW w:w="4750" w:type="dxa"/>
+            <w:gridSpan w:val="2"/>
+            <w:shd w:val="clear" w:color="auto" w:fill="auto"/>
+          </w:tcPr>
+          <w:p>
+            <w:pPr>
+              <w:rPr>
+                <w:lang w:val="es-MX"/>
+              </w:rPr>
+            </w:pPr>
+          </w:p>
+        </w:tc>
+        <w:tc>
+          <w:tcPr>
+            <w:tcW w:w="4860" w:type="dxa"/>
+            <w:shd w:val="clear" w:color="auto" w:fill="auto"/>
+          </w:tcPr>
+          <w:p>
+            <w:pPr>
+              <w:jc w:val="left"/>
+              <w:rPr>
+                <w:lang w:val="es-MX"/>
+              </w:rPr>
+            </w:pPr>
+            <w:r>
+              <w:rPr>
+                <w:lang w:val="es-MX"/>
+              </w:rPr>
+              <w:t>6</w:t>
+            </w:r>
+            <w:r>
+              <w:rPr>
+                <w:lang w:val="es-MX"/>
+              </w:rPr>
+              <w:t>.El caso de uso finaliza</w:t>
+            </w:r>
+          </w:p>
+        </w:tc>
+      </w:tr>
+      <w:tr>
+        <w:tc>
+          <w:tcPr>
+            <w:tcW w:w="2622" w:type="dxa"/>
+            <w:tcBorders>
+              <w:bottom w:val="single" w:sz="4" w:space="0" w:color="auto"/>
+            </w:tcBorders>
+            <w:shd w:val="clear" w:color="auto" w:fill="F3F3F3"/>
+          </w:tcPr>
+          <w:p>
+            <w:pPr>
+              <w:rPr>
+                <w:b/>
+                <w:lang w:val="es-MX"/>
+              </w:rPr>
+            </w:pPr>
+            <w:r>
+              <w:rPr>
+                <w:b/>
+                <w:lang w:val="es-MX"/>
+              </w:rPr>
+              <w:t>Camino alternativo 1</w:t>
+            </w:r>
+          </w:p>
+        </w:tc>
+        <w:tc>
+          <w:tcPr>
+            <w:tcW w:w="6988" w:type="dxa"/>
+            <w:gridSpan w:val="2"/>
+          </w:tcPr>
+          <w:p>
+            <w:pPr>
+              <w:rPr>
+                <w:color w:val="FF0000"/>
+                <w:lang w:val="es-MX"/>
+              </w:rPr>
+            </w:pPr>
+            <w:r>
+              <w:rPr>
+                <w:lang w:val="es-MX"/>
+              </w:rPr>
+              <w:t>En el paso 2</w:t>
+            </w:r>
+            <w:r>
+              <w:rPr>
+                <w:lang w:val="es-MX"/>
+              </w:rPr>
+              <w:t>,</w:t>
+            </w:r>
+            <w:r>
+              <w:rPr>
+                <w:lang w:val="es-MX"/>
+              </w:rPr>
+              <w:t xml:space="preserve"> si el caso de uso “Verificar </w:t>
+            </w:r>
+            <w:r>
+              <w:rPr>
+                <w:lang w:val="es-MX"/>
+              </w:rPr>
+              <w:t>Compra</w:t>
+            </w:r>
+            <w:r>
+              <w:rPr>
+                <w:lang w:val="es-MX"/>
+              </w:rPr>
+              <w:t xml:space="preserve">” informa que </w:t>
+            </w:r>
+            <w:r>
+              <w:rPr>
+                <w:lang w:val="es-MX"/>
+              </w:rPr>
+              <w:t>no</w:t>
+            </w:r>
+            <w:r>
+              <w:rPr>
+                <w:lang w:val="es-MX"/>
+              </w:rPr>
+              <w:t xml:space="preserve"> existe </w:t>
+            </w:r>
+            <w:r>
+              <w:rPr>
+                <w:lang w:val="es-MX"/>
+              </w:rPr>
+              <w:t>la Compra</w:t>
+            </w:r>
+            <w:r>
+              <w:rPr>
+                <w:lang w:val="es-MX"/>
+              </w:rPr>
+              <w:t xml:space="preserve"> entonces se</w:t>
+            </w:r>
+            <w:r>
+              <w:rPr>
+                <w:lang w:val="es-MX"/>
+              </w:rPr>
+              <w:t xml:space="preserve"> finaliza el caso de uso</w:t>
+            </w:r>
+          </w:p>
+        </w:tc>
+      </w:tr>
+      <w:tr>
+        <w:tc>
+          <w:tcPr>
+            <w:tcW w:w="2622" w:type="dxa"/>
+            <w:tcBorders>
+              <w:bottom w:val="single" w:sz="4" w:space="0" w:color="auto"/>
+            </w:tcBorders>
+            <w:shd w:val="clear" w:color="auto" w:fill="F3F3F3"/>
+          </w:tcPr>
+          <w:p>
+            <w:pPr>
+              <w:rPr>
+                <w:b/>
+                <w:lang w:val="es-MX"/>
+              </w:rPr>
+            </w:pPr>
+            <w:r>
+              <w:rPr>
+                <w:b/>
+                <w:lang w:val="es-MX"/>
+              </w:rPr>
+              <w:t>Camino alternativo 2</w:t>
+            </w:r>
+          </w:p>
+        </w:tc>
+        <w:tc>
+          <w:tcPr>
+            <w:tcW w:w="6988" w:type="dxa"/>
+            <w:gridSpan w:val="2"/>
+          </w:tcPr>
+          <w:p>
+            <w:pPr>
+              <w:rPr>
+                <w:lang w:val="es-MX"/>
+              </w:rPr>
+            </w:pPr>
+            <w:r>
+              <w:rPr>
+                <w:lang w:val="es-MX"/>
+              </w:rPr>
+              <w:t>En el paso 3,</w:t>
+            </w:r>
+            <w:r>
+              <w:rPr>
+                <w:lang w:val="es-MX"/>
+              </w:rPr>
+              <w:t xml:space="preserve"> si el caso de uso “Verificar </w:t>
+            </w:r>
+            <w:r>
+              <w:rPr>
+                <w:lang w:val="es-MX"/>
+              </w:rPr>
+              <w:t>Proveedor</w:t>
+            </w:r>
+            <w:r>
+              <w:rPr>
+                <w:lang w:val="es-MX"/>
+              </w:rPr>
+              <w:t xml:space="preserve">” informa que </w:t>
+            </w:r>
+            <w:r>
+              <w:rPr>
+                <w:lang w:val="es-MX"/>
+              </w:rPr>
+              <w:t>no</w:t>
+            </w:r>
+            <w:r>
+              <w:rPr>
+                <w:lang w:val="es-MX"/>
+              </w:rPr>
+              <w:t xml:space="preserve"> existe el </w:t>
+            </w:r>
+            <w:r>
+              <w:rPr>
+                <w:lang w:val="es-MX"/>
+              </w:rPr>
+              <w:t>Proveedor entonces se</w:t>
+            </w:r>
+            <w:r>
+              <w:rPr>
+                <w:lang w:val="es-MX"/>
+              </w:rPr>
+              <w:t xml:space="preserve"> finaliza el caso de uso</w:t>
+            </w:r>
+          </w:p>
+        </w:tc>
+      </w:tr>
+      <w:tr>
+        <w:tc>
+          <w:tcPr>
+            <w:tcW w:w="2622" w:type="dxa"/>
+            <w:tcBorders>
+              <w:bottom w:val="single" w:sz="4" w:space="0" w:color="auto"/>
+            </w:tcBorders>
+            <w:shd w:val="clear" w:color="auto" w:fill="F3F3F3"/>
+          </w:tcPr>
+          <w:p>
+            <w:pPr>
+              <w:rPr>
+                <w:b/>
+                <w:lang w:val="es-MX"/>
+              </w:rPr>
+            </w:pPr>
+            <w:r>
+              <w:rPr>
+                <w:b/>
+                <w:lang w:val="es-MX"/>
+              </w:rPr>
+              <w:t>Camino alternativo 3</w:t>
+            </w:r>
+          </w:p>
+        </w:tc>
+        <w:tc>
+          <w:tcPr>
+            <w:tcW w:w="6988" w:type="dxa"/>
+            <w:gridSpan w:val="2"/>
+          </w:tcPr>
+          <w:p>
+            <w:pPr>
+              <w:rPr>
+                <w:lang w:val="es-MX"/>
+              </w:rPr>
+            </w:pPr>
+            <w:r>
+              <w:rPr>
+                <w:lang w:val="es-MX"/>
+              </w:rPr>
+              <w:t>En el paso 4,</w:t>
+            </w:r>
+            <w:r>
+              <w:rPr>
+                <w:lang w:val="es-MX"/>
+              </w:rPr>
+              <w:t xml:space="preserve"> si el caso de uso “Verificar </w:t>
+            </w:r>
+            <w:r>
+              <w:rPr>
+                <w:lang w:val="es-MX"/>
+              </w:rPr>
+              <w:t>Producto</w:t>
+            </w:r>
+            <w:r>
+              <w:rPr>
+                <w:lang w:val="es-MX"/>
+              </w:rPr>
+              <w:t xml:space="preserve">” informa que </w:t>
+            </w:r>
+            <w:r>
+              <w:rPr>
+                <w:lang w:val="es-MX"/>
+              </w:rPr>
+              <w:t>no</w:t>
+            </w:r>
+            <w:r>
+              <w:rPr>
+                <w:lang w:val="es-MX"/>
+              </w:rPr>
+              <w:t xml:space="preserve"> existe el </w:t>
+            </w:r>
+            <w:r>
+              <w:rPr>
+                <w:lang w:val="es-MX"/>
+              </w:rPr>
+              <w:t>Producto entonces se</w:t>
+            </w:r>
+            <w:r>
+              <w:rPr>
+                <w:lang w:val="es-MX"/>
+              </w:rPr>
+              <w:t xml:space="preserve"> finaliza el caso de uso</w:t>
+            </w:r>
+          </w:p>
+        </w:tc>
+      </w:tr>
+      <w:tr>
+        <w:tc>
+          <w:tcPr>
+            <w:tcW w:w="2622" w:type="dxa"/>
+            <w:shd w:val="clear" w:color="auto" w:fill="F3F3F3"/>
+          </w:tcPr>
+          <w:p>
+            <w:pPr>
+              <w:rPr>
+                <w:b/>
+                <w:lang w:val="es-MX"/>
+              </w:rPr>
+            </w:pPr>
+            <w:proofErr w:type="spellStart"/>
+            <w:r>
+              <w:rPr>
+                <w:b/>
+                <w:lang w:val="es-MX"/>
+              </w:rPr>
+              <w:t>Poscondición</w:t>
+            </w:r>
+            <w:proofErr w:type="spellEnd"/>
+            <w:r>
+              <w:rPr>
+                <w:b/>
+                <w:lang w:val="es-MX"/>
+              </w:rPr>
+              <w:t xml:space="preserve"> </w:t>
+            </w:r>
+          </w:p>
+        </w:tc>
+        <w:tc>
+          <w:tcPr>
+            <w:tcW w:w="6988" w:type="dxa"/>
+            <w:gridSpan w:val="2"/>
+          </w:tcPr>
+          <w:p>
+            <w:pPr>
+              <w:rPr>
+                <w:lang w:val="es-MX"/>
+              </w:rPr>
+            </w:pPr>
+            <w:r>
+              <w:rPr>
+                <w:lang w:val="es-MX"/>
+              </w:rPr>
+              <w:t xml:space="preserve">Se genera un listado con los pedidos a Proveedor pendientes de entrega </w:t>
+            </w:r>
+          </w:p>
+        </w:tc>
+      </w:tr>
+    </w:tbl>
+    <w:p/>
+    <w:p>
+      <w:pPr>
+        <w:pStyle w:val="Ttulo5"/>
+      </w:pPr>
+      <w:r>
+        <w:t xml:space="preserve">Flujo de Sucesos Caso de Uso: </w:t>
+      </w:r>
+      <w:r>
+        <w:t>Registrar Datos productos de Catalogo</w:t>
+      </w:r>
+    </w:p>
+    <w:p>
+      <w:pPr>
+        <w:rPr>
+          <w:b/>
+          <w:bCs/>
+        </w:rPr>
+      </w:pPr>
+    </w:p>
+    <w:tbl>
+      <w:tblPr>
+        <w:tblW w:w="0" w:type="auto"/>
+        <w:tblBorders>
+          <w:top w:val="single" w:sz="4" w:space="0" w:color="auto"/>
+          <w:left w:val="single" w:sz="4" w:space="0" w:color="auto"/>
+          <w:bottom w:val="single" w:sz="4" w:space="0" w:color="auto"/>
+          <w:right w:val="single" w:sz="4" w:space="0" w:color="auto"/>
+          <w:insideH w:val="single" w:sz="4" w:space="0" w:color="auto"/>
+          <w:insideV w:val="single" w:sz="4" w:space="0" w:color="auto"/>
+        </w:tblBorders>
+        <w:tblLayout w:type="fixed"/>
+        <w:tblCellMar>
+          <w:left w:w="70" w:type="dxa"/>
+          <w:right w:w="70" w:type="dxa"/>
+        </w:tblCellMar>
+        <w:tblLook w:val="0000" w:firstRow="0" w:lastRow="0" w:firstColumn="0" w:lastColumn="0" w:noHBand="0" w:noVBand="0"/>
+      </w:tblPr>
+      <w:tblGrid>
+        <w:gridCol w:w="2622"/>
+        <w:gridCol w:w="2128"/>
+        <w:gridCol w:w="4860"/>
+      </w:tblGrid>
+      <w:tr>
+        <w:tc>
+          <w:tcPr>
+            <w:tcW w:w="2622" w:type="dxa"/>
+            <w:shd w:val="clear" w:color="auto" w:fill="F3F3F3"/>
+          </w:tcPr>
+          <w:p>
+            <w:pPr>
+              <w:rPr>
+                <w:b/>
+                <w:lang w:val="es-MX"/>
+              </w:rPr>
+            </w:pPr>
+            <w:r>
+              <w:rPr>
+                <w:b/>
+                <w:lang w:val="es-MX"/>
+              </w:rPr>
+              <w:t>Iniciador</w:t>
+            </w:r>
+          </w:p>
+        </w:tc>
+        <w:tc>
+          <w:tcPr>
+            <w:tcW w:w="6988" w:type="dxa"/>
+            <w:gridSpan w:val="2"/>
+          </w:tcPr>
+          <w:p>
+            <w:pPr>
+              <w:rPr>
+                <w:lang w:val="es-MX"/>
+              </w:rPr>
+            </w:pPr>
+            <w:r>
+              <w:rPr>
+                <w:lang w:val="es-MX"/>
+              </w:rPr>
+              <w:t>Administrador</w:t>
+            </w:r>
+          </w:p>
+        </w:tc>
+      </w:tr>
+      <w:tr>
+        <w:tc>
+          <w:tcPr>
+            <w:tcW w:w="2622" w:type="dxa"/>
+            <w:shd w:val="clear" w:color="auto" w:fill="F3F3F3"/>
+          </w:tcPr>
+          <w:p>
+            <w:pPr>
+              <w:rPr>
+                <w:b/>
+                <w:lang w:val="es-MX"/>
+              </w:rPr>
+            </w:pPr>
+            <w:r>
+              <w:rPr>
+                <w:b/>
+                <w:lang w:val="es-MX"/>
+              </w:rPr>
+              <w:t>Precondición</w:t>
+            </w:r>
+          </w:p>
+        </w:tc>
+        <w:tc>
+          <w:tcPr>
+            <w:tcW w:w="6988" w:type="dxa"/>
+            <w:gridSpan w:val="2"/>
+          </w:tcPr>
+          <w:p>
+            <w:pPr>
+              <w:rPr>
+                <w:lang w:val="es-MX"/>
+              </w:rPr>
+            </w:pPr>
+            <w:r>
+              <w:rPr>
+                <w:lang w:val="es-MX"/>
+              </w:rPr>
+              <w:t>Ninguna</w:t>
+            </w:r>
+          </w:p>
+        </w:tc>
+      </w:tr>
+      <w:tr>
+        <w:tc>
+          <w:tcPr>
+            <w:tcW w:w="9610" w:type="dxa"/>
+            <w:gridSpan w:val="3"/>
+            <w:shd w:val="clear" w:color="auto" w:fill="F3F3F3"/>
+          </w:tcPr>
+          <w:p>
+            <w:pPr>
+              <w:jc w:val="center"/>
+              <w:rPr>
+                <w:color w:val="FF0000"/>
+                <w:lang w:val="es-MX"/>
+              </w:rPr>
+            </w:pPr>
+            <w:r>
+              <w:rPr>
+                <w:b/>
+                <w:lang w:val="es-MX"/>
+              </w:rPr>
+              <w:t>Flujo básico</w:t>
+            </w:r>
+          </w:p>
+        </w:tc>
+      </w:tr>
+      <w:tr>
+        <w:tc>
+          <w:tcPr>
+            <w:tcW w:w="4750" w:type="dxa"/>
+            <w:gridSpan w:val="2"/>
+            <w:shd w:val="clear" w:color="auto" w:fill="F3F3F3"/>
+          </w:tcPr>
+          <w:p>
+            <w:pPr>
+              <w:jc w:val="center"/>
+              <w:rPr>
+                <w:b/>
+                <w:lang w:val="es-MX"/>
+              </w:rPr>
+            </w:pPr>
+            <w:r>
+              <w:rPr>
+                <w:b/>
+                <w:lang w:val="es-MX"/>
+              </w:rPr>
+              <w:t>Actor</w:t>
+            </w:r>
+          </w:p>
+        </w:tc>
+        <w:tc>
+          <w:tcPr>
+            <w:tcW w:w="4860" w:type="dxa"/>
+            <w:shd w:val="clear" w:color="auto" w:fill="F3F3F3"/>
+          </w:tcPr>
+          <w:p>
+            <w:pPr>
+              <w:jc w:val="center"/>
+              <w:rPr>
+                <w:b/>
+                <w:lang w:val="es-MX"/>
+              </w:rPr>
+            </w:pPr>
+            <w:r>
+              <w:rPr>
+                <w:b/>
+                <w:lang w:val="es-MX"/>
+              </w:rPr>
+              <w:t>Sistema</w:t>
+            </w:r>
+          </w:p>
+        </w:tc>
+      </w:tr>
+      <w:tr>
+        <w:tc>
+          <w:tcPr>
+            <w:tcW w:w="4750" w:type="dxa"/>
+            <w:gridSpan w:val="2"/>
+            <w:shd w:val="clear" w:color="auto" w:fill="auto"/>
+          </w:tcPr>
+          <w:p>
+            <w:pPr>
+              <w:rPr>
+                <w:lang w:val="es-MX"/>
+              </w:rPr>
+            </w:pPr>
+            <w:r>
+              <w:rPr>
+                <w:lang w:val="es-MX"/>
+              </w:rPr>
+              <w:t xml:space="preserve">1.El Administrador envía datos de </w:t>
+            </w:r>
+            <w:r>
+              <w:rPr>
+                <w:lang w:val="es-MX"/>
+              </w:rPr>
+              <w:t>Catalogo</w:t>
+            </w:r>
+          </w:p>
+        </w:tc>
+        <w:tc>
+          <w:tcPr>
+            <w:tcW w:w="4860" w:type="dxa"/>
+            <w:shd w:val="clear" w:color="auto" w:fill="auto"/>
+          </w:tcPr>
+          <w:p>
+            <w:pPr>
+              <w:rPr>
+                <w:lang w:val="es-MX"/>
+              </w:rPr>
+            </w:pPr>
+          </w:p>
+        </w:tc>
+      </w:tr>
+      <w:tr>
+        <w:tc>
+          <w:tcPr>
+            <w:tcW w:w="4750" w:type="dxa"/>
+            <w:gridSpan w:val="2"/>
+            <w:shd w:val="clear" w:color="auto" w:fill="auto"/>
+          </w:tcPr>
+          <w:p>
+            <w:pPr>
+              <w:rPr>
+                <w:lang w:val="es-MX"/>
+              </w:rPr>
+            </w:pPr>
+          </w:p>
+        </w:tc>
+        <w:tc>
+          <w:tcPr>
+            <w:tcW w:w="4860" w:type="dxa"/>
+            <w:shd w:val="clear" w:color="auto" w:fill="auto"/>
+          </w:tcPr>
+          <w:p>
+            <w:pPr>
+              <w:rPr>
+                <w:lang w:val="es-MX"/>
+              </w:rPr>
+            </w:pPr>
+            <w:r>
+              <w:rPr>
+                <w:lang w:val="es-MX"/>
+              </w:rPr>
+              <w:t>2</w:t>
+            </w:r>
+            <w:r>
+              <w:rPr>
+                <w:lang w:val="es-MX"/>
+              </w:rPr>
+              <w:t>.</w:t>
+            </w:r>
+            <w:r>
+              <w:rPr>
+                <w:lang w:val="es-MX"/>
+              </w:rPr>
+              <w:t xml:space="preserve">Llama al caso de uso “Verificar </w:t>
+            </w:r>
+            <w:r>
+              <w:rPr>
+                <w:lang w:val="es-MX"/>
+              </w:rPr>
+              <w:t>Producto</w:t>
+            </w:r>
+            <w:r>
+              <w:rPr>
+                <w:lang w:val="es-MX"/>
+              </w:rPr>
+              <w:t>”</w:t>
+            </w:r>
+          </w:p>
+        </w:tc>
+      </w:tr>
+      <w:tr>
+        <w:tc>
+          <w:tcPr>
+            <w:tcW w:w="4750" w:type="dxa"/>
+            <w:gridSpan w:val="2"/>
+            <w:shd w:val="clear" w:color="auto" w:fill="auto"/>
+          </w:tcPr>
+          <w:p>
+            <w:pPr>
+              <w:rPr>
+                <w:lang w:val="es-MX"/>
+              </w:rPr>
+            </w:pPr>
+          </w:p>
+        </w:tc>
+        <w:tc>
+          <w:tcPr>
+            <w:tcW w:w="4860" w:type="dxa"/>
+            <w:shd w:val="clear" w:color="auto" w:fill="auto"/>
+          </w:tcPr>
+          <w:p>
+            <w:pPr>
+              <w:rPr>
+                <w:lang w:val="es-MX"/>
+              </w:rPr>
+            </w:pPr>
+            <w:r>
+              <w:rPr>
+                <w:lang w:val="es-MX"/>
+              </w:rPr>
+              <w:t>3.Carga</w:t>
+            </w:r>
+            <w:r>
+              <w:rPr>
+                <w:lang w:val="es-MX"/>
+              </w:rPr>
+              <w:t xml:space="preserve"> los datos del Catalogo</w:t>
+            </w:r>
+          </w:p>
+        </w:tc>
+      </w:tr>
+      <w:tr>
+        <w:tc>
+          <w:tcPr>
+            <w:tcW w:w="4750" w:type="dxa"/>
+            <w:gridSpan w:val="2"/>
+            <w:shd w:val="clear" w:color="auto" w:fill="auto"/>
+          </w:tcPr>
+          <w:p>
+            <w:pPr>
+              <w:rPr>
+                <w:lang w:val="es-MX"/>
+              </w:rPr>
+            </w:pPr>
+          </w:p>
+        </w:tc>
+        <w:tc>
+          <w:tcPr>
+            <w:tcW w:w="4860" w:type="dxa"/>
+            <w:shd w:val="clear" w:color="auto" w:fill="auto"/>
+          </w:tcPr>
+          <w:p>
+            <w:pPr>
+              <w:jc w:val="left"/>
+              <w:rPr>
+                <w:lang w:val="es-MX"/>
+              </w:rPr>
+            </w:pPr>
+            <w:r>
+              <w:rPr>
+                <w:lang w:val="es-MX"/>
+              </w:rPr>
+              <w:t>3</w:t>
+            </w:r>
+            <w:r>
+              <w:rPr>
+                <w:lang w:val="es-MX"/>
+              </w:rPr>
+              <w:t>.El caso de uso finaliza</w:t>
+            </w:r>
+          </w:p>
+        </w:tc>
+      </w:tr>
+      <w:tr>
+        <w:tc>
+          <w:tcPr>
+            <w:tcW w:w="2622" w:type="dxa"/>
+            <w:tcBorders>
+              <w:bottom w:val="single" w:sz="4" w:space="0" w:color="auto"/>
+            </w:tcBorders>
+            <w:shd w:val="clear" w:color="auto" w:fill="F3F3F3"/>
+          </w:tcPr>
+          <w:p>
+            <w:pPr>
+              <w:rPr>
+                <w:b/>
+                <w:lang w:val="es-MX"/>
+              </w:rPr>
+            </w:pPr>
+            <w:r>
+              <w:rPr>
+                <w:b/>
+                <w:lang w:val="es-MX"/>
+              </w:rPr>
+              <w:t>Camino alternativo 1</w:t>
+            </w:r>
+          </w:p>
+        </w:tc>
+        <w:tc>
+          <w:tcPr>
+            <w:tcW w:w="6988" w:type="dxa"/>
+            <w:gridSpan w:val="2"/>
+          </w:tcPr>
+          <w:p>
+            <w:pPr>
+              <w:rPr>
+                <w:color w:val="FF0000"/>
+                <w:lang w:val="es-MX"/>
+              </w:rPr>
+            </w:pPr>
+            <w:r>
+              <w:rPr>
+                <w:lang w:val="es-MX"/>
+              </w:rPr>
+              <w:t>En el paso 2</w:t>
+            </w:r>
+            <w:r>
+              <w:rPr>
+                <w:lang w:val="es-MX"/>
+              </w:rPr>
+              <w:t>,</w:t>
+            </w:r>
+            <w:r>
+              <w:rPr>
+                <w:lang w:val="es-MX"/>
+              </w:rPr>
+              <w:t xml:space="preserve"> si el caso de uso “Verificar </w:t>
+            </w:r>
+            <w:r>
+              <w:rPr>
+                <w:lang w:val="es-MX"/>
+              </w:rPr>
+              <w:t>Producto</w:t>
+            </w:r>
+            <w:r>
+              <w:rPr>
+                <w:lang w:val="es-MX"/>
+              </w:rPr>
+              <w:t xml:space="preserve">” informa que </w:t>
+            </w:r>
+            <w:r>
+              <w:rPr>
+                <w:lang w:val="es-MX"/>
+              </w:rPr>
+              <w:t>no</w:t>
+            </w:r>
+            <w:r>
+              <w:rPr>
+                <w:lang w:val="es-MX"/>
+              </w:rPr>
+              <w:t xml:space="preserve"> existe </w:t>
+            </w:r>
+            <w:r>
+              <w:rPr>
+                <w:lang w:val="es-MX"/>
+              </w:rPr>
+              <w:t>el Producto</w:t>
+            </w:r>
+            <w:r>
+              <w:rPr>
+                <w:lang w:val="es-MX"/>
+              </w:rPr>
+              <w:t xml:space="preserve"> entonces se</w:t>
+            </w:r>
+            <w:r>
+              <w:rPr>
+                <w:lang w:val="es-MX"/>
+              </w:rPr>
+              <w:t xml:space="preserve"> finaliza el caso de uso</w:t>
+            </w:r>
+          </w:p>
+        </w:tc>
+      </w:tr>
+      <w:tr>
+        <w:tc>
+          <w:tcPr>
+            <w:tcW w:w="2622" w:type="dxa"/>
+            <w:shd w:val="clear" w:color="auto" w:fill="F3F3F3"/>
+          </w:tcPr>
+          <w:p>
+            <w:pPr>
+              <w:rPr>
+                <w:b/>
+                <w:lang w:val="es-MX"/>
+              </w:rPr>
+            </w:pPr>
+            <w:proofErr w:type="spellStart"/>
+            <w:r>
+              <w:rPr>
+                <w:b/>
+                <w:lang w:val="es-MX"/>
+              </w:rPr>
+              <w:t>Poscondición</w:t>
+            </w:r>
+            <w:proofErr w:type="spellEnd"/>
+            <w:r>
+              <w:rPr>
+                <w:b/>
+                <w:lang w:val="es-MX"/>
+              </w:rPr>
+              <w:t xml:space="preserve"> </w:t>
+            </w:r>
+          </w:p>
+        </w:tc>
+        <w:tc>
+          <w:tcPr>
+            <w:tcW w:w="6988" w:type="dxa"/>
+            <w:gridSpan w:val="2"/>
+          </w:tcPr>
+          <w:p>
+            <w:pPr>
+              <w:rPr>
+                <w:lang w:val="es-MX"/>
+              </w:rPr>
+            </w:pPr>
+            <w:r>
+              <w:rPr>
+                <w:lang w:val="es-MX"/>
+              </w:rPr>
+              <w:t>Se registra el Catalogo</w:t>
+            </w:r>
+          </w:p>
+        </w:tc>
+      </w:tr>
+    </w:tbl>
+    <w:p>
+      <w:pPr>
+        <w:pStyle w:val="Ttulo5"/>
+      </w:pPr>
+      <w:r>
+        <w:t xml:space="preserve">Flujo de Sucesos Caso de Uso: Registrar </w:t>
+      </w:r>
+      <w:r>
+        <w:t>Remito</w:t>
+      </w:r>
+    </w:p>
+    <w:p>
+      <w:pPr>
+        <w:rPr>
+          <w:b/>
+          <w:bCs/>
+        </w:rPr>
+      </w:pPr>
+    </w:p>
+    <w:tbl>
+      <w:tblPr>
+        <w:tblW w:w="0" w:type="auto"/>
+        <w:tblBorders>
+          <w:top w:val="single" w:sz="4" w:space="0" w:color="auto"/>
+          <w:left w:val="single" w:sz="4" w:space="0" w:color="auto"/>
+          <w:bottom w:val="single" w:sz="4" w:space="0" w:color="auto"/>
+          <w:right w:val="single" w:sz="4" w:space="0" w:color="auto"/>
+          <w:insideH w:val="single" w:sz="4" w:space="0" w:color="auto"/>
+          <w:insideV w:val="single" w:sz="4" w:space="0" w:color="auto"/>
+        </w:tblBorders>
+        <w:tblLayout w:type="fixed"/>
+        <w:tblCellMar>
+          <w:left w:w="70" w:type="dxa"/>
+          <w:right w:w="70" w:type="dxa"/>
+        </w:tblCellMar>
+        <w:tblLook w:val="0000" w:firstRow="0" w:lastRow="0" w:firstColumn="0" w:lastColumn="0" w:noHBand="0" w:noVBand="0"/>
+      </w:tblPr>
+      <w:tblGrid>
+        <w:gridCol w:w="2622"/>
+        <w:gridCol w:w="2128"/>
+        <w:gridCol w:w="4860"/>
+      </w:tblGrid>
+      <w:tr>
+        <w:tc>
+          <w:tcPr>
+            <w:tcW w:w="2622" w:type="dxa"/>
+            <w:shd w:val="clear" w:color="auto" w:fill="F3F3F3"/>
+          </w:tcPr>
+          <w:p>
+            <w:pPr>
+              <w:rPr>
+                <w:b/>
+                <w:lang w:val="es-MX"/>
+              </w:rPr>
+            </w:pPr>
+            <w:r>
+              <w:rPr>
+                <w:b/>
+                <w:lang w:val="es-MX"/>
+              </w:rPr>
+              <w:t>Iniciador</w:t>
+            </w:r>
+          </w:p>
+        </w:tc>
+        <w:tc>
+          <w:tcPr>
+            <w:tcW w:w="6988" w:type="dxa"/>
+            <w:gridSpan w:val="2"/>
+          </w:tcPr>
+          <w:p>
+            <w:pPr>
+              <w:rPr>
+                <w:lang w:val="es-MX"/>
+              </w:rPr>
+            </w:pPr>
+            <w:r>
+              <w:rPr>
+                <w:lang w:val="es-MX"/>
+              </w:rPr>
+              <w:t>Proveedor</w:t>
+            </w:r>
+          </w:p>
+        </w:tc>
+      </w:tr>
+      <w:tr>
+        <w:tc>
+          <w:tcPr>
+            <w:tcW w:w="2622" w:type="dxa"/>
+            <w:shd w:val="clear" w:color="auto" w:fill="F3F3F3"/>
+          </w:tcPr>
+          <w:p>
+            <w:pPr>
+              <w:rPr>
+                <w:b/>
+                <w:lang w:val="es-MX"/>
+              </w:rPr>
+            </w:pPr>
+            <w:r>
+              <w:rPr>
+                <w:b/>
+                <w:lang w:val="es-MX"/>
+              </w:rPr>
+              <w:t>Precondición</w:t>
+            </w:r>
+          </w:p>
+        </w:tc>
+        <w:tc>
+          <w:tcPr>
+            <w:tcW w:w="6988" w:type="dxa"/>
+            <w:gridSpan w:val="2"/>
+          </w:tcPr>
+          <w:p>
+            <w:pPr>
+              <w:rPr>
+                <w:lang w:val="es-MX"/>
+              </w:rPr>
+            </w:pPr>
+            <w:r>
+              <w:rPr>
+                <w:lang w:val="es-MX"/>
+              </w:rPr>
+              <w:t>Ninguna</w:t>
+            </w:r>
+          </w:p>
+        </w:tc>
+      </w:tr>
+      <w:tr>
+        <w:tc>
+          <w:tcPr>
+            <w:tcW w:w="9610" w:type="dxa"/>
+            <w:gridSpan w:val="3"/>
+            <w:shd w:val="clear" w:color="auto" w:fill="F3F3F3"/>
+          </w:tcPr>
+          <w:p>
+            <w:pPr>
+              <w:jc w:val="center"/>
+              <w:rPr>
+                <w:color w:val="FF0000"/>
+                <w:lang w:val="es-MX"/>
+              </w:rPr>
+            </w:pPr>
+            <w:r>
+              <w:rPr>
+                <w:b/>
+                <w:lang w:val="es-MX"/>
+              </w:rPr>
+              <w:t>Flujo básico</w:t>
+            </w:r>
+          </w:p>
+        </w:tc>
+      </w:tr>
+      <w:tr>
+        <w:tc>
+          <w:tcPr>
+            <w:tcW w:w="4750" w:type="dxa"/>
+            <w:gridSpan w:val="2"/>
+            <w:shd w:val="clear" w:color="auto" w:fill="F3F3F3"/>
+          </w:tcPr>
+          <w:p>
+            <w:pPr>
+              <w:jc w:val="center"/>
+              <w:rPr>
+                <w:b/>
+                <w:lang w:val="es-MX"/>
+              </w:rPr>
+            </w:pPr>
+            <w:r>
+              <w:rPr>
+                <w:b/>
+                <w:lang w:val="es-MX"/>
+              </w:rPr>
+              <w:t>Actor</w:t>
+            </w:r>
+          </w:p>
+        </w:tc>
+        <w:tc>
+          <w:tcPr>
+            <w:tcW w:w="4860" w:type="dxa"/>
+            <w:shd w:val="clear" w:color="auto" w:fill="F3F3F3"/>
+          </w:tcPr>
+          <w:p>
+            <w:pPr>
+              <w:jc w:val="center"/>
+              <w:rPr>
+                <w:b/>
+                <w:lang w:val="es-MX"/>
+              </w:rPr>
+            </w:pPr>
+            <w:r>
+              <w:rPr>
+                <w:b/>
+                <w:lang w:val="es-MX"/>
+              </w:rPr>
+              <w:t>Sistema</w:t>
+            </w:r>
+          </w:p>
+        </w:tc>
+      </w:tr>
+      <w:tr>
+        <w:tc>
+          <w:tcPr>
+            <w:tcW w:w="4750" w:type="dxa"/>
+            <w:gridSpan w:val="2"/>
+            <w:shd w:val="clear" w:color="auto" w:fill="auto"/>
+          </w:tcPr>
+          <w:p>
+            <w:pPr>
+              <w:rPr>
+                <w:lang w:val="es-MX"/>
+              </w:rPr>
+            </w:pPr>
+            <w:r>
+              <w:rPr>
+                <w:lang w:val="es-MX"/>
+              </w:rPr>
+              <w:t xml:space="preserve">1.El </w:t>
+            </w:r>
+            <w:r>
+              <w:rPr>
+                <w:lang w:val="es-MX"/>
+              </w:rPr>
+              <w:t>Proveedor</w:t>
+            </w:r>
+            <w:r>
+              <w:rPr>
+                <w:lang w:val="es-MX"/>
+              </w:rPr>
+              <w:t xml:space="preserve"> envía datos de </w:t>
+            </w:r>
+            <w:r>
+              <w:rPr>
+                <w:lang w:val="es-MX"/>
+              </w:rPr>
+              <w:t>Remito</w:t>
+            </w:r>
+          </w:p>
+        </w:tc>
+        <w:tc>
+          <w:tcPr>
+            <w:tcW w:w="4860" w:type="dxa"/>
+            <w:shd w:val="clear" w:color="auto" w:fill="auto"/>
+          </w:tcPr>
+          <w:p>
+            <w:pPr>
+              <w:rPr>
+                <w:lang w:val="es-MX"/>
+              </w:rPr>
+            </w:pPr>
+          </w:p>
+        </w:tc>
+      </w:tr>
+      <w:tr>
+        <w:tc>
+          <w:tcPr>
+            <w:tcW w:w="4750" w:type="dxa"/>
+            <w:gridSpan w:val="2"/>
+            <w:shd w:val="clear" w:color="auto" w:fill="auto"/>
+          </w:tcPr>
+          <w:p>
+            <w:pPr>
+              <w:rPr>
+                <w:lang w:val="es-MX"/>
+              </w:rPr>
+            </w:pPr>
+          </w:p>
+        </w:tc>
+        <w:tc>
+          <w:tcPr>
+            <w:tcW w:w="4860" w:type="dxa"/>
+            <w:shd w:val="clear" w:color="auto" w:fill="auto"/>
+          </w:tcPr>
+          <w:p>
+            <w:pPr>
+              <w:rPr>
+                <w:lang w:val="es-MX"/>
+              </w:rPr>
+            </w:pPr>
+            <w:r>
+              <w:rPr>
+                <w:lang w:val="es-MX"/>
+              </w:rPr>
+              <w:t>2</w:t>
+            </w:r>
+            <w:r>
+              <w:rPr>
+                <w:lang w:val="es-MX"/>
+              </w:rPr>
+              <w:t>.</w:t>
+            </w:r>
+            <w:r>
+              <w:rPr>
+                <w:lang w:val="es-MX"/>
+              </w:rPr>
+              <w:t xml:space="preserve"> Llama al caso de uso “Verificar </w:t>
+            </w:r>
+            <w:r>
+              <w:rPr>
+                <w:lang w:val="es-MX"/>
+              </w:rPr>
+              <w:t>Compra</w:t>
+            </w:r>
+            <w:r>
+              <w:rPr>
+                <w:lang w:val="es-MX"/>
+              </w:rPr>
+              <w:t>”</w:t>
+            </w:r>
+          </w:p>
+        </w:tc>
+      </w:tr>
+      <w:tr>
+        <w:tc>
+          <w:tcPr>
+            <w:tcW w:w="4750" w:type="dxa"/>
+            <w:gridSpan w:val="2"/>
+            <w:shd w:val="clear" w:color="auto" w:fill="auto"/>
+          </w:tcPr>
+          <w:p>
+            <w:pPr>
+              <w:rPr>
+                <w:lang w:val="es-MX"/>
+              </w:rPr>
+            </w:pPr>
+          </w:p>
+        </w:tc>
+        <w:tc>
+          <w:tcPr>
+            <w:tcW w:w="4860" w:type="dxa"/>
+            <w:shd w:val="clear" w:color="auto" w:fill="auto"/>
+          </w:tcPr>
+          <w:p>
+            <w:pPr>
+              <w:rPr>
+                <w:lang w:val="es-MX"/>
+              </w:rPr>
+            </w:pPr>
+            <w:r>
+              <w:rPr>
+                <w:lang w:val="es-MX"/>
+              </w:rPr>
+              <w:t xml:space="preserve">3. </w:t>
+            </w:r>
+            <w:r>
+              <w:rPr>
+                <w:lang w:val="es-MX"/>
+              </w:rPr>
+              <w:t xml:space="preserve">Llama al caso de uso “Verificar </w:t>
+            </w:r>
+            <w:r>
+              <w:rPr>
+                <w:lang w:val="es-MX"/>
+              </w:rPr>
+              <w:t>Producto</w:t>
+            </w:r>
+            <w:r>
+              <w:rPr>
+                <w:lang w:val="es-MX"/>
+              </w:rPr>
+              <w:t>”</w:t>
+            </w:r>
+          </w:p>
+        </w:tc>
+      </w:tr>
+      <w:tr>
+        <w:tc>
+          <w:tcPr>
+            <w:tcW w:w="4750" w:type="dxa"/>
+            <w:gridSpan w:val="2"/>
+            <w:shd w:val="clear" w:color="auto" w:fill="auto"/>
+          </w:tcPr>
+          <w:p>
+            <w:pPr>
+              <w:rPr>
+                <w:lang w:val="es-MX"/>
+              </w:rPr>
+            </w:pPr>
+          </w:p>
+        </w:tc>
+        <w:tc>
+          <w:tcPr>
+            <w:tcW w:w="4860" w:type="dxa"/>
+            <w:shd w:val="clear" w:color="auto" w:fill="auto"/>
+          </w:tcPr>
+          <w:p>
+            <w:pPr>
+              <w:rPr>
+                <w:lang w:val="es-MX"/>
+              </w:rPr>
+            </w:pPr>
+            <w:r>
+              <w:rPr>
+                <w:lang w:val="es-MX"/>
+              </w:rPr>
+              <w:t>4.</w:t>
+            </w:r>
+            <w:r>
+              <w:rPr>
+                <w:lang w:val="es-MX"/>
+              </w:rPr>
+              <w:t xml:space="preserve"> </w:t>
+            </w:r>
+            <w:r>
+              <w:rPr>
+                <w:lang w:val="es-MX"/>
+              </w:rPr>
+              <w:t>Controla</w:t>
+            </w:r>
+            <w:r>
+              <w:rPr>
+                <w:lang w:val="es-MX"/>
+              </w:rPr>
+              <w:t xml:space="preserve"> que el pedido este completo</w:t>
+            </w:r>
+          </w:p>
+        </w:tc>
+      </w:tr>
+      <w:tr>
+        <w:tc>
+          <w:tcPr>
+            <w:tcW w:w="4750" w:type="dxa"/>
+            <w:gridSpan w:val="2"/>
+            <w:shd w:val="clear" w:color="auto" w:fill="auto"/>
+          </w:tcPr>
+          <w:p>
+            <w:pPr>
+              <w:rPr>
+                <w:lang w:val="es-MX"/>
+              </w:rPr>
+            </w:pPr>
+          </w:p>
+        </w:tc>
+        <w:tc>
+          <w:tcPr>
+            <w:tcW w:w="4860" w:type="dxa"/>
+            <w:shd w:val="clear" w:color="auto" w:fill="auto"/>
+          </w:tcPr>
+          <w:p>
+            <w:pPr>
+              <w:rPr>
+                <w:lang w:val="es-MX"/>
+              </w:rPr>
+            </w:pPr>
+            <w:r>
+              <w:rPr>
+                <w:lang w:val="es-MX"/>
+              </w:rPr>
+              <w:t>5.</w:t>
+            </w:r>
+            <w:r>
+              <w:rPr>
+                <w:lang w:val="es-MX"/>
+              </w:rPr>
+              <w:t xml:space="preserve"> </w:t>
+            </w:r>
+            <w:r>
+              <w:rPr>
+                <w:lang w:val="es-MX"/>
+              </w:rPr>
+              <w:t>Registra</w:t>
+            </w:r>
+            <w:r>
+              <w:rPr>
+                <w:lang w:val="es-MX"/>
+              </w:rPr>
+              <w:t xml:space="preserve"> el remito</w:t>
+            </w:r>
+          </w:p>
+        </w:tc>
+      </w:tr>
+      <w:tr>
+        <w:tc>
+          <w:tcPr>
+            <w:tcW w:w="4750" w:type="dxa"/>
+            <w:gridSpan w:val="2"/>
+            <w:shd w:val="clear" w:color="auto" w:fill="auto"/>
+          </w:tcPr>
+          <w:p>
+            <w:pPr>
+              <w:rPr>
+                <w:lang w:val="es-MX"/>
+              </w:rPr>
+            </w:pPr>
+          </w:p>
+        </w:tc>
+        <w:tc>
+          <w:tcPr>
+            <w:tcW w:w="4860" w:type="dxa"/>
+            <w:shd w:val="clear" w:color="auto" w:fill="auto"/>
+          </w:tcPr>
+          <w:p>
+            <w:pPr>
+              <w:jc w:val="left"/>
+              <w:rPr>
+                <w:lang w:val="es-MX"/>
+              </w:rPr>
+            </w:pPr>
+            <w:r>
+              <w:rPr>
+                <w:lang w:val="es-MX"/>
+              </w:rPr>
+              <w:t>6</w:t>
+            </w:r>
+            <w:r>
+              <w:rPr>
+                <w:lang w:val="es-MX"/>
+              </w:rPr>
+              <w:t>.</w:t>
+            </w:r>
+            <w:r>
+              <w:rPr>
+                <w:lang w:val="es-MX"/>
+              </w:rPr>
+              <w:t xml:space="preserve"> </w:t>
+            </w:r>
+            <w:r>
+              <w:rPr>
+                <w:lang w:val="es-MX"/>
+              </w:rPr>
+              <w:t>Actualiza</w:t>
+            </w:r>
+            <w:r>
+              <w:rPr>
+                <w:lang w:val="es-MX"/>
+              </w:rPr>
+              <w:t xml:space="preserve"> el stock</w:t>
+            </w:r>
+          </w:p>
+        </w:tc>
+      </w:tr>
+      <w:tr>
+        <w:tc>
+          <w:tcPr>
+            <w:tcW w:w="4750" w:type="dxa"/>
+            <w:gridSpan w:val="2"/>
+            <w:shd w:val="clear" w:color="auto" w:fill="auto"/>
+          </w:tcPr>
+          <w:p>
+            <w:pPr>
+              <w:rPr>
+                <w:lang w:val="es-MX"/>
+              </w:rPr>
+            </w:pPr>
+          </w:p>
+        </w:tc>
+        <w:tc>
+          <w:tcPr>
+            <w:tcW w:w="4860" w:type="dxa"/>
+            <w:shd w:val="clear" w:color="auto" w:fill="auto"/>
+          </w:tcPr>
+          <w:p>
+            <w:pPr>
+              <w:jc w:val="left"/>
+              <w:rPr>
+                <w:lang w:val="es-MX"/>
+              </w:rPr>
+            </w:pPr>
+            <w:r>
+              <w:rPr>
+                <w:lang w:val="es-MX"/>
+              </w:rPr>
+              <w:t>7</w:t>
+            </w:r>
+            <w:r>
+              <w:rPr>
+                <w:lang w:val="es-MX"/>
+              </w:rPr>
+              <w:t>.</w:t>
+            </w:r>
+            <w:r>
+              <w:rPr>
+                <w:lang w:val="es-MX"/>
+              </w:rPr>
+              <w:t xml:space="preserve"> El caso de uso </w:t>
+            </w:r>
+            <w:r>
+              <w:rPr>
+                <w:lang w:val="es-MX"/>
+              </w:rPr>
+              <w:t>finaliza</w:t>
+            </w:r>
+          </w:p>
+        </w:tc>
+      </w:tr>
+      <w:tr>
+        <w:tc>
+          <w:tcPr>
+            <w:tcW w:w="2622" w:type="dxa"/>
+            <w:tcBorders>
+              <w:bottom w:val="single" w:sz="4" w:space="0" w:color="auto"/>
+            </w:tcBorders>
+            <w:shd w:val="clear" w:color="auto" w:fill="F3F3F3"/>
+          </w:tcPr>
+          <w:p>
+            <w:pPr>
+              <w:rPr>
+                <w:b/>
+                <w:lang w:val="es-MX"/>
+              </w:rPr>
+            </w:pPr>
+            <w:r>
+              <w:rPr>
+                <w:b/>
+                <w:lang w:val="es-MX"/>
+              </w:rPr>
+              <w:t>Camino alternativo 1</w:t>
+            </w:r>
+          </w:p>
+        </w:tc>
+        <w:tc>
+          <w:tcPr>
+            <w:tcW w:w="6988" w:type="dxa"/>
+            <w:gridSpan w:val="2"/>
+          </w:tcPr>
+          <w:p>
+            <w:pPr>
+              <w:rPr>
+                <w:color w:val="FF0000"/>
+                <w:lang w:val="es-MX"/>
+              </w:rPr>
+            </w:pPr>
+            <w:r>
+              <w:rPr>
+                <w:lang w:val="es-MX"/>
+              </w:rPr>
+              <w:t>En el paso 2</w:t>
+            </w:r>
+            <w:r>
+              <w:rPr>
+                <w:lang w:val="es-MX"/>
+              </w:rPr>
+              <w:t>,</w:t>
+            </w:r>
+            <w:r>
+              <w:rPr>
+                <w:lang w:val="es-MX"/>
+              </w:rPr>
+              <w:t xml:space="preserve"> si el caso de uso “Verificar </w:t>
+            </w:r>
+            <w:r>
+              <w:rPr>
+                <w:lang w:val="es-MX"/>
+              </w:rPr>
+              <w:t>Compra</w:t>
+            </w:r>
+            <w:r>
+              <w:rPr>
+                <w:lang w:val="es-MX"/>
+              </w:rPr>
+              <w:t xml:space="preserve">” informa que </w:t>
+            </w:r>
+            <w:r>
+              <w:rPr>
+                <w:lang w:val="es-MX"/>
+              </w:rPr>
+              <w:t>no</w:t>
+            </w:r>
+            <w:r>
+              <w:rPr>
+                <w:lang w:val="es-MX"/>
+              </w:rPr>
+              <w:t xml:space="preserve"> existe </w:t>
+            </w:r>
+            <w:r>
+              <w:rPr>
+                <w:lang w:val="es-MX"/>
+              </w:rPr>
+              <w:t xml:space="preserve">la compra </w:t>
+            </w:r>
+            <w:r>
+              <w:rPr>
+                <w:lang w:val="es-MX"/>
+              </w:rPr>
+              <w:t>entonces se</w:t>
+            </w:r>
+            <w:r>
+              <w:rPr>
+                <w:lang w:val="es-MX"/>
+              </w:rPr>
+              <w:t xml:space="preserve"> finaliza el caso de uso</w:t>
+            </w:r>
+          </w:p>
+        </w:tc>
+      </w:tr>
+      <w:tr>
+        <w:tc>
+          <w:tcPr>
+            <w:tcW w:w="2622" w:type="dxa"/>
+            <w:tcBorders>
+              <w:bottom w:val="single" w:sz="4" w:space="0" w:color="auto"/>
+            </w:tcBorders>
+            <w:shd w:val="clear" w:color="auto" w:fill="F3F3F3"/>
+          </w:tcPr>
+          <w:p>
+            <w:pPr>
+              <w:rPr>
+                <w:b/>
+                <w:lang w:val="es-MX"/>
+              </w:rPr>
+            </w:pPr>
+            <w:r>
+              <w:rPr>
+                <w:b/>
+                <w:lang w:val="es-MX"/>
+              </w:rPr>
+              <w:t xml:space="preserve">Camino alternativo </w:t>
+            </w:r>
+            <w:r>
+              <w:rPr>
+                <w:b/>
+                <w:lang w:val="es-MX"/>
+              </w:rPr>
+              <w:t>2</w:t>
+            </w:r>
+          </w:p>
+        </w:tc>
+        <w:tc>
+          <w:tcPr>
+            <w:tcW w:w="6988" w:type="dxa"/>
+            <w:gridSpan w:val="2"/>
+          </w:tcPr>
+          <w:p>
+            <w:pPr>
+              <w:rPr>
+                <w:lang w:val="es-MX"/>
+              </w:rPr>
+            </w:pPr>
+            <w:r>
+              <w:rPr>
+                <w:lang w:val="es-MX"/>
+              </w:rPr>
+              <w:t>En el paso 3</w:t>
+            </w:r>
+            <w:r>
+              <w:rPr>
+                <w:lang w:val="es-MX"/>
+              </w:rPr>
+              <w:t>,</w:t>
+            </w:r>
+            <w:r>
+              <w:rPr>
+                <w:lang w:val="es-MX"/>
+              </w:rPr>
+              <w:t xml:space="preserve"> si el caso de uso “Verificar</w:t>
+            </w:r>
+            <w:r>
+              <w:rPr>
+                <w:lang w:val="es-MX"/>
+              </w:rPr>
+              <w:t xml:space="preserve"> Producto</w:t>
+            </w:r>
+            <w:r>
+              <w:rPr>
+                <w:lang w:val="es-MX"/>
+              </w:rPr>
+              <w:t xml:space="preserve">” informa que </w:t>
+            </w:r>
+            <w:r>
+              <w:rPr>
+                <w:lang w:val="es-MX"/>
+              </w:rPr>
+              <w:t>no</w:t>
+            </w:r>
+            <w:r>
+              <w:rPr>
+                <w:lang w:val="es-MX"/>
+              </w:rPr>
+              <w:t xml:space="preserve"> existe </w:t>
+            </w:r>
+            <w:r>
+              <w:rPr>
+                <w:lang w:val="es-MX"/>
+              </w:rPr>
+              <w:t>el producto</w:t>
+            </w:r>
+            <w:r>
+              <w:rPr>
+                <w:lang w:val="es-MX"/>
+              </w:rPr>
+              <w:t xml:space="preserve"> entonces se</w:t>
+            </w:r>
+            <w:r>
+              <w:rPr>
+                <w:lang w:val="es-MX"/>
+              </w:rPr>
+              <w:t xml:space="preserve"> finaliza el caso de uso</w:t>
+            </w:r>
+          </w:p>
+        </w:tc>
+      </w:tr>
+      <w:tr>
+        <w:tc>
+          <w:tcPr>
+            <w:tcW w:w="2622" w:type="dxa"/>
+            <w:shd w:val="clear" w:color="auto" w:fill="F3F3F3"/>
+          </w:tcPr>
+          <w:p>
+            <w:pPr>
+              <w:rPr>
+                <w:b/>
+                <w:lang w:val="es-MX"/>
+              </w:rPr>
+            </w:pPr>
+            <w:proofErr w:type="spellStart"/>
+            <w:r>
+              <w:rPr>
+                <w:b/>
+                <w:lang w:val="es-MX"/>
+              </w:rPr>
+              <w:t>Poscondición</w:t>
+            </w:r>
+            <w:proofErr w:type="spellEnd"/>
+            <w:r>
+              <w:rPr>
+                <w:b/>
+                <w:lang w:val="es-MX"/>
+              </w:rPr>
+              <w:t xml:space="preserve"> </w:t>
+            </w:r>
+          </w:p>
+        </w:tc>
+        <w:tc>
+          <w:tcPr>
+            <w:tcW w:w="6988" w:type="dxa"/>
+            <w:gridSpan w:val="2"/>
+          </w:tcPr>
+          <w:p>
+            <w:pPr>
+              <w:rPr>
+                <w:lang w:val="es-MX"/>
+              </w:rPr>
+            </w:pPr>
+            <w:r>
+              <w:rPr>
+                <w:lang w:val="es-MX"/>
+              </w:rPr>
+              <w:t>Se registra el Remito</w:t>
+            </w:r>
+          </w:p>
+        </w:tc>
+      </w:tr>
+    </w:tbl>
     <w:p>
       <w:pPr>
         <w:pStyle w:val="Ttulo4"/>
@@ -17391,6 +20407,8 @@
         </w:numPr>
         <w:ind w:left="864" w:hanging="864"/>
       </w:pPr>
+      <w:bookmarkStart w:id="132" w:name="_GoBack"/>
+      <w:bookmarkEnd w:id="132"/>
     </w:p>
     <w:p>
       <w:pPr>
@@ -17543,7 +20561,6 @@
         </w:numPr>
       </w:pPr>
       <w:r>
-        <w:lastRenderedPageBreak/>
         <w:t>D</w:t>
       </w:r>
       <w:r>
@@ -17739,7 +20756,7 @@
                     </pic:cNvPicPr>
                   </pic:nvPicPr>
                   <pic:blipFill>
-                    <a:blip r:embed="rId15">
+                    <a:blip r:embed="rId16">
                       <a:extLst>
                         <a:ext uri="{28A0092B-C50C-407E-A947-70E740481C1C}">
                           <a14:useLocalDpi xmlns:a14="http://schemas.microsoft.com/office/drawing/2010/main" val="0"/>
@@ -17984,7 +21001,6 @@
           <w:noProof/>
           <w:lang w:eastAsia="es-AR"/>
         </w:rPr>
-        <w:lastRenderedPageBreak/>
         <w:drawing>
           <wp:inline distT="0" distB="0" distL="0" distR="0">
             <wp:extent cx="4495800" cy="4143375"/>
@@ -18003,7 +21019,7 @@
                     </pic:cNvPicPr>
                   </pic:nvPicPr>
                   <pic:blipFill>
-                    <a:blip r:embed="rId16">
+                    <a:blip r:embed="rId17">
                       <a:extLst>
                         <a:ext uri="{28A0092B-C50C-407E-A947-70E740481C1C}">
                           <a14:useLocalDpi xmlns:a14="http://schemas.microsoft.com/office/drawing/2010/main" val="0"/>
@@ -18190,9 +21206,9 @@
       <w:bookmarkEnd w:id="142"/>
     </w:p>
     <w:sectPr>
-      <w:headerReference w:type="default" r:id="rId17"/>
-      <w:footerReference w:type="even" r:id="rId18"/>
-      <w:footerReference w:type="default" r:id="rId19"/>
+      <w:headerReference w:type="default" r:id="rId18"/>
+      <w:footerReference w:type="even" r:id="rId19"/>
+      <w:footerReference w:type="default" r:id="rId20"/>
       <w:pgSz w:w="11907" w:h="16840" w:code="9"/>
       <w:pgMar w:top="1418" w:right="1134" w:bottom="1418" w:left="1134" w:header="709" w:footer="709" w:gutter="0"/>
       <w:cols w:space="708"/>
@@ -18204,7 +21220,7 @@
 </file>
 
 <file path=word/endnotes.xml><?xml version="1.0" encoding="utf-8"?>
-<w:endnotes xmlns:wpc="http://schemas.microsoft.com/office/word/2010/wordprocessingCanvas" xmlns:cx="http://schemas.microsoft.com/office/drawing/2014/chartex" xmlns:cx1="http://schemas.microsoft.com/office/drawing/2015/9/8/chartex" xmlns:cx2="http://schemas.microsoft.com/office/drawing/2015/10/21/chartex" xmlns:cx3="http://schemas.microsoft.com/office/drawing/2016/5/9/chartex" xmlns:cx4="http://schemas.microsoft.com/office/drawing/2016/5/10/chartex" xmlns:cx5="http://schemas.microsoft.com/office/drawing/2016/5/11/chartex" xmlns:cx6="http://schemas.microsoft.com/office/drawing/2016/5/12/chartex" xmlns:cx7="http://schemas.microsoft.com/office/drawing/2016/5/13/chartex" xmlns:cx8="http://schemas.microsoft.com/office/drawing/2016/5/14/chartex" xmlns:mc="http://schemas.openxmlformats.org/markup-compatibility/2006" xmlns:aink="http://schemas.microsoft.com/office/drawing/2016/ink" xmlns:am3d="http://schemas.microsoft.com/office/drawing/2017/model3d" xmlns:o="urn:schemas-microsoft-com:office:office" xmlns:r="http://schemas.openxmlformats.org/officeDocument/2006/relationships" xmlns:m="http://schemas.openxmlformats.org/officeDocument/2006/math" xmlns:v="urn:schemas-microsoft-com:vml" xmlns:wp14="http://schemas.microsoft.com/office/word/2010/wordprocessingDrawing" xmlns:wp="http://schemas.openxmlformats.org/drawingml/2006/wordprocessingDrawing" xmlns:w10="urn:schemas-microsoft-com:office:word" xmlns:w="http://schemas.openxmlformats.org/wordprocessingml/2006/main" xmlns:w14="http://schemas.microsoft.com/office/word/2010/wordml" xmlns:w15="http://schemas.microsoft.com/office/word/2012/wordml" xmlns:w16cid="http://schemas.microsoft.com/office/word/2016/wordml/cid" xmlns:w16se="http://schemas.microsoft.com/office/word/2015/wordml/symex" xmlns:wpg="http://schemas.microsoft.com/office/word/2010/wordprocessingGroup" xmlns:wpi="http://schemas.microsoft.com/office/word/2010/wordprocessingInk" xmlns:wne="http://schemas.microsoft.com/office/word/2006/wordml" xmlns:wps="http://schemas.microsoft.com/office/word/2010/wordprocessingShape" mc:Ignorable="w14 w15 w16se w16cid wp14">
+<w:endnotes xmlns:wpc="http://schemas.microsoft.com/office/word/2010/wordprocessingCanvas" xmlns:mc="http://schemas.openxmlformats.org/markup-compatibility/2006" xmlns:o="urn:schemas-microsoft-com:office:office" xmlns:r="http://schemas.openxmlformats.org/officeDocument/2006/relationships" xmlns:m="http://schemas.openxmlformats.org/officeDocument/2006/math" xmlns:v="urn:schemas-microsoft-com:vml" xmlns:wp14="http://schemas.microsoft.com/office/word/2010/wordprocessingDrawing" xmlns:wp="http://schemas.openxmlformats.org/drawingml/2006/wordprocessingDrawing" xmlns:w10="urn:schemas-microsoft-com:office:word" xmlns:w="http://schemas.openxmlformats.org/wordprocessingml/2006/main" xmlns:w14="http://schemas.microsoft.com/office/word/2010/wordml" xmlns:w15="http://schemas.microsoft.com/office/word/2012/wordml" xmlns:wpg="http://schemas.microsoft.com/office/word/2010/wordprocessingGroup" xmlns:wpi="http://schemas.microsoft.com/office/word/2010/wordprocessingInk" xmlns:wne="http://schemas.microsoft.com/office/word/2006/wordml" xmlns:wps="http://schemas.microsoft.com/office/word/2010/wordprocessingShape" mc:Ignorable="w14 w15 wp14">
   <w:endnote w:type="separator" w:id="-1">
     <w:p>
       <w:r>
@@ -18223,7 +21239,7 @@
 </file>
 
 <file path=word/footer1.xml><?xml version="1.0" encoding="utf-8"?>
-<w:ftr xmlns:wpc="http://schemas.microsoft.com/office/word/2010/wordprocessingCanvas" xmlns:cx="http://schemas.microsoft.com/office/drawing/2014/chartex" xmlns:cx1="http://schemas.microsoft.com/office/drawing/2015/9/8/chartex" xmlns:cx2="http://schemas.microsoft.com/office/drawing/2015/10/21/chartex" xmlns:cx3="http://schemas.microsoft.com/office/drawing/2016/5/9/chartex" xmlns:cx4="http://schemas.microsoft.com/office/drawing/2016/5/10/chartex" xmlns:cx5="http://schemas.microsoft.com/office/drawing/2016/5/11/chartex" xmlns:cx6="http://schemas.microsoft.com/office/drawing/2016/5/12/chartex" xmlns:cx7="http://schemas.microsoft.com/office/drawing/2016/5/13/chartex" xmlns:cx8="http://schemas.microsoft.com/office/drawing/2016/5/14/chartex" xmlns:mc="http://schemas.openxmlformats.org/markup-compatibility/2006" xmlns:aink="http://schemas.microsoft.com/office/drawing/2016/ink" xmlns:am3d="http://schemas.microsoft.com/office/drawing/2017/model3d" xmlns:o="urn:schemas-microsoft-com:office:office" xmlns:r="http://schemas.openxmlformats.org/officeDocument/2006/relationships" xmlns:m="http://schemas.openxmlformats.org/officeDocument/2006/math" xmlns:v="urn:schemas-microsoft-com:vml" xmlns:wp14="http://schemas.microsoft.com/office/word/2010/wordprocessingDrawing" xmlns:wp="http://schemas.openxmlformats.org/drawingml/2006/wordprocessingDrawing" xmlns:w10="urn:schemas-microsoft-com:office:word" xmlns:w="http://schemas.openxmlformats.org/wordprocessingml/2006/main" xmlns:w14="http://schemas.microsoft.com/office/word/2010/wordml" xmlns:w15="http://schemas.microsoft.com/office/word/2012/wordml" xmlns:w16cid="http://schemas.microsoft.com/office/word/2016/wordml/cid" xmlns:w16se="http://schemas.microsoft.com/office/word/2015/wordml/symex" xmlns:wpg="http://schemas.microsoft.com/office/word/2010/wordprocessingGroup" xmlns:wpi="http://schemas.microsoft.com/office/word/2010/wordprocessingInk" xmlns:wne="http://schemas.microsoft.com/office/word/2006/wordml" xmlns:wps="http://schemas.microsoft.com/office/word/2010/wordprocessingShape" mc:Ignorable="w14 w15 w16se w16cid wp14">
+<w:ftr xmlns:wpc="http://schemas.microsoft.com/office/word/2010/wordprocessingCanvas" xmlns:mc="http://schemas.openxmlformats.org/markup-compatibility/2006" xmlns:o="urn:schemas-microsoft-com:office:office" xmlns:r="http://schemas.openxmlformats.org/officeDocument/2006/relationships" xmlns:m="http://schemas.openxmlformats.org/officeDocument/2006/math" xmlns:v="urn:schemas-microsoft-com:vml" xmlns:wp14="http://schemas.microsoft.com/office/word/2010/wordprocessingDrawing" xmlns:wp="http://schemas.openxmlformats.org/drawingml/2006/wordprocessingDrawing" xmlns:w10="urn:schemas-microsoft-com:office:word" xmlns:w="http://schemas.openxmlformats.org/wordprocessingml/2006/main" xmlns:w14="http://schemas.microsoft.com/office/word/2010/wordml" xmlns:w15="http://schemas.microsoft.com/office/word/2012/wordml" xmlns:wpg="http://schemas.microsoft.com/office/word/2010/wordprocessingGroup" xmlns:wpi="http://schemas.microsoft.com/office/word/2010/wordprocessingInk" xmlns:wne="http://schemas.microsoft.com/office/word/2006/wordml" xmlns:wps="http://schemas.microsoft.com/office/word/2010/wordprocessingShape" mc:Ignorable="w14 w15 wp14">
   <w:p>
     <w:pPr>
       <w:jc w:val="right"/>
@@ -18273,7 +21289,7 @@
 </file>
 
 <file path=word/footer2.xml><?xml version="1.0" encoding="utf-8"?>
-<w:ftr xmlns:wpc="http://schemas.microsoft.com/office/word/2010/wordprocessingCanvas" xmlns:cx="http://schemas.microsoft.com/office/drawing/2014/chartex" xmlns:cx1="http://schemas.microsoft.com/office/drawing/2015/9/8/chartex" xmlns:cx2="http://schemas.microsoft.com/office/drawing/2015/10/21/chartex" xmlns:cx3="http://schemas.microsoft.com/office/drawing/2016/5/9/chartex" xmlns:cx4="http://schemas.microsoft.com/office/drawing/2016/5/10/chartex" xmlns:cx5="http://schemas.microsoft.com/office/drawing/2016/5/11/chartex" xmlns:cx6="http://schemas.microsoft.com/office/drawing/2016/5/12/chartex" xmlns:cx7="http://schemas.microsoft.com/office/drawing/2016/5/13/chartex" xmlns:cx8="http://schemas.microsoft.com/office/drawing/2016/5/14/chartex" xmlns:mc="http://schemas.openxmlformats.org/markup-compatibility/2006" xmlns:aink="http://schemas.microsoft.com/office/drawing/2016/ink" xmlns:am3d="http://schemas.microsoft.com/office/drawing/2017/model3d" xmlns:o="urn:schemas-microsoft-com:office:office" xmlns:r="http://schemas.openxmlformats.org/officeDocument/2006/relationships" xmlns:m="http://schemas.openxmlformats.org/officeDocument/2006/math" xmlns:v="urn:schemas-microsoft-com:vml" xmlns:wp14="http://schemas.microsoft.com/office/word/2010/wordprocessingDrawing" xmlns:wp="http://schemas.openxmlformats.org/drawingml/2006/wordprocessingDrawing" xmlns:w10="urn:schemas-microsoft-com:office:word" xmlns:w="http://schemas.openxmlformats.org/wordprocessingml/2006/main" xmlns:w14="http://schemas.microsoft.com/office/word/2010/wordml" xmlns:w15="http://schemas.microsoft.com/office/word/2012/wordml" xmlns:w16cid="http://schemas.microsoft.com/office/word/2016/wordml/cid" xmlns:w16se="http://schemas.microsoft.com/office/word/2015/wordml/symex" xmlns:wpg="http://schemas.microsoft.com/office/word/2010/wordprocessingGroup" xmlns:wpi="http://schemas.microsoft.com/office/word/2010/wordprocessingInk" xmlns:wne="http://schemas.microsoft.com/office/word/2006/wordml" xmlns:wps="http://schemas.microsoft.com/office/word/2010/wordprocessingShape" mc:Ignorable="w14 w15 w16se w16cid wp14">
+<w:ftr xmlns:wpc="http://schemas.microsoft.com/office/word/2010/wordprocessingCanvas" xmlns:mc="http://schemas.openxmlformats.org/markup-compatibility/2006" xmlns:o="urn:schemas-microsoft-com:office:office" xmlns:r="http://schemas.openxmlformats.org/officeDocument/2006/relationships" xmlns:m="http://schemas.openxmlformats.org/officeDocument/2006/math" xmlns:v="urn:schemas-microsoft-com:vml" xmlns:wp14="http://schemas.microsoft.com/office/word/2010/wordprocessingDrawing" xmlns:wp="http://schemas.openxmlformats.org/drawingml/2006/wordprocessingDrawing" xmlns:w10="urn:schemas-microsoft-com:office:word" xmlns:w="http://schemas.openxmlformats.org/wordprocessingml/2006/main" xmlns:w14="http://schemas.microsoft.com/office/word/2010/wordml" xmlns:w15="http://schemas.microsoft.com/office/word/2012/wordml" xmlns:wpg="http://schemas.microsoft.com/office/word/2010/wordprocessingGroup" xmlns:wpi="http://schemas.microsoft.com/office/word/2010/wordprocessingInk" xmlns:wne="http://schemas.microsoft.com/office/word/2006/wordml" xmlns:wps="http://schemas.microsoft.com/office/word/2010/wordprocessingShape" mc:Ignorable="w14 w15 wp14">
   <w:tbl>
     <w:tblPr>
       <w:tblW w:w="10092" w:type="dxa"/>
@@ -18415,7 +21431,7 @@
               <w:noProof/>
               <w:sz w:val="20"/>
             </w:rPr>
-            <w:t>11</w:t>
+            <w:t>25</w:t>
           </w:r>
           <w:r>
             <w:rPr>
@@ -18452,7 +21468,7 @@
               <w:noProof/>
               <w:sz w:val="20"/>
             </w:rPr>
-            <w:t>16</w:t>
+            <w:t>26</w:t>
           </w:r>
           <w:r>
             <w:rPr>
@@ -18473,7 +21489,7 @@
 </file>
 
 <file path=word/footnotes.xml><?xml version="1.0" encoding="utf-8"?>
-<w:footnotes xmlns:wpc="http://schemas.microsoft.com/office/word/2010/wordprocessingCanvas" xmlns:cx="http://schemas.microsoft.com/office/drawing/2014/chartex" xmlns:cx1="http://schemas.microsoft.com/office/drawing/2015/9/8/chartex" xmlns:cx2="http://schemas.microsoft.com/office/drawing/2015/10/21/chartex" xmlns:cx3="http://schemas.microsoft.com/office/drawing/2016/5/9/chartex" xmlns:cx4="http://schemas.microsoft.com/office/drawing/2016/5/10/chartex" xmlns:cx5="http://schemas.microsoft.com/office/drawing/2016/5/11/chartex" xmlns:cx6="http://schemas.microsoft.com/office/drawing/2016/5/12/chartex" xmlns:cx7="http://schemas.microsoft.com/office/drawing/2016/5/13/chartex" xmlns:cx8="http://schemas.microsoft.com/office/drawing/2016/5/14/chartex" xmlns:mc="http://schemas.openxmlformats.org/markup-compatibility/2006" xmlns:aink="http://schemas.microsoft.com/office/drawing/2016/ink" xmlns:am3d="http://schemas.microsoft.com/office/drawing/2017/model3d" xmlns:o="urn:schemas-microsoft-com:office:office" xmlns:r="http://schemas.openxmlformats.org/officeDocument/2006/relationships" xmlns:m="http://schemas.openxmlformats.org/officeDocument/2006/math" xmlns:v="urn:schemas-microsoft-com:vml" xmlns:wp14="http://schemas.microsoft.com/office/word/2010/wordprocessingDrawing" xmlns:wp="http://schemas.openxmlformats.org/drawingml/2006/wordprocessingDrawing" xmlns:w10="urn:schemas-microsoft-com:office:word" xmlns:w="http://schemas.openxmlformats.org/wordprocessingml/2006/main" xmlns:w14="http://schemas.microsoft.com/office/word/2010/wordml" xmlns:w15="http://schemas.microsoft.com/office/word/2012/wordml" xmlns:w16cid="http://schemas.microsoft.com/office/word/2016/wordml/cid" xmlns:w16se="http://schemas.microsoft.com/office/word/2015/wordml/symex" xmlns:wpg="http://schemas.microsoft.com/office/word/2010/wordprocessingGroup" xmlns:wpi="http://schemas.microsoft.com/office/word/2010/wordprocessingInk" xmlns:wne="http://schemas.microsoft.com/office/word/2006/wordml" xmlns:wps="http://schemas.microsoft.com/office/word/2010/wordprocessingShape" mc:Ignorable="w14 w15 w16se w16cid wp14">
+<w:footnotes xmlns:wpc="http://schemas.microsoft.com/office/word/2010/wordprocessingCanvas" xmlns:mc="http://schemas.openxmlformats.org/markup-compatibility/2006" xmlns:o="urn:schemas-microsoft-com:office:office" xmlns:r="http://schemas.openxmlformats.org/officeDocument/2006/relationships" xmlns:m="http://schemas.openxmlformats.org/officeDocument/2006/math" xmlns:v="urn:schemas-microsoft-com:vml" xmlns:wp14="http://schemas.microsoft.com/office/word/2010/wordprocessingDrawing" xmlns:wp="http://schemas.openxmlformats.org/drawingml/2006/wordprocessingDrawing" xmlns:w10="urn:schemas-microsoft-com:office:word" xmlns:w="http://schemas.openxmlformats.org/wordprocessingml/2006/main" xmlns:w14="http://schemas.microsoft.com/office/word/2010/wordml" xmlns:w15="http://schemas.microsoft.com/office/word/2012/wordml" xmlns:wpg="http://schemas.microsoft.com/office/word/2010/wordprocessingGroup" xmlns:wpi="http://schemas.microsoft.com/office/word/2010/wordprocessingInk" xmlns:wne="http://schemas.microsoft.com/office/word/2006/wordml" xmlns:wps="http://schemas.microsoft.com/office/word/2010/wordprocessingShape" mc:Ignorable="w14 w15 wp14">
   <w:footnote w:type="separator" w:id="-1">
     <w:p>
       <w:r>
@@ -18492,7 +21508,7 @@
 </file>
 
 <file path=word/header1.xml><?xml version="1.0" encoding="utf-8"?>
-<w:hdr xmlns:wpc="http://schemas.microsoft.com/office/word/2010/wordprocessingCanvas" xmlns:cx="http://schemas.microsoft.com/office/drawing/2014/chartex" xmlns:cx1="http://schemas.microsoft.com/office/drawing/2015/9/8/chartex" xmlns:cx2="http://schemas.microsoft.com/office/drawing/2015/10/21/chartex" xmlns:cx3="http://schemas.microsoft.com/office/drawing/2016/5/9/chartex" xmlns:cx4="http://schemas.microsoft.com/office/drawing/2016/5/10/chartex" xmlns:cx5="http://schemas.microsoft.com/office/drawing/2016/5/11/chartex" xmlns:cx6="http://schemas.microsoft.com/office/drawing/2016/5/12/chartex" xmlns:cx7="http://schemas.microsoft.com/office/drawing/2016/5/13/chartex" xmlns:cx8="http://schemas.microsoft.com/office/drawing/2016/5/14/chartex" xmlns:mc="http://schemas.openxmlformats.org/markup-compatibility/2006" xmlns:aink="http://schemas.microsoft.com/office/drawing/2016/ink" xmlns:am3d="http://schemas.microsoft.com/office/drawing/2017/model3d" xmlns:o="urn:schemas-microsoft-com:office:office" xmlns:r="http://schemas.openxmlformats.org/officeDocument/2006/relationships" xmlns:m="http://schemas.openxmlformats.org/officeDocument/2006/math" xmlns:v="urn:schemas-microsoft-com:vml" xmlns:wp14="http://schemas.microsoft.com/office/word/2010/wordprocessingDrawing" xmlns:wp="http://schemas.openxmlformats.org/drawingml/2006/wordprocessingDrawing" xmlns:w10="urn:schemas-microsoft-com:office:word" xmlns:w="http://schemas.openxmlformats.org/wordprocessingml/2006/main" xmlns:w14="http://schemas.microsoft.com/office/word/2010/wordml" xmlns:w15="http://schemas.microsoft.com/office/word/2012/wordml" xmlns:w16cid="http://schemas.microsoft.com/office/word/2016/wordml/cid" xmlns:w16se="http://schemas.microsoft.com/office/word/2015/wordml/symex" xmlns:wpg="http://schemas.microsoft.com/office/word/2010/wordprocessingGroup" xmlns:wpi="http://schemas.microsoft.com/office/word/2010/wordprocessingInk" xmlns:wne="http://schemas.microsoft.com/office/word/2006/wordml" xmlns:wps="http://schemas.microsoft.com/office/word/2010/wordprocessingShape" mc:Ignorable="w14 w15 w16se w16cid wp14">
+<w:hdr xmlns:wpc="http://schemas.microsoft.com/office/word/2010/wordprocessingCanvas" xmlns:mc="http://schemas.openxmlformats.org/markup-compatibility/2006" xmlns:o="urn:schemas-microsoft-com:office:office" xmlns:r="http://schemas.openxmlformats.org/officeDocument/2006/relationships" xmlns:m="http://schemas.openxmlformats.org/officeDocument/2006/math" xmlns:v="urn:schemas-microsoft-com:vml" xmlns:wp14="http://schemas.microsoft.com/office/word/2010/wordprocessingDrawing" xmlns:wp="http://schemas.openxmlformats.org/drawingml/2006/wordprocessingDrawing" xmlns:w10="urn:schemas-microsoft-com:office:word" xmlns:w="http://schemas.openxmlformats.org/wordprocessingml/2006/main" xmlns:w14="http://schemas.microsoft.com/office/word/2010/wordml" xmlns:w15="http://schemas.microsoft.com/office/word/2012/wordml" xmlns:wpg="http://schemas.microsoft.com/office/word/2010/wordprocessingGroup" xmlns:wpi="http://schemas.microsoft.com/office/word/2010/wordprocessingInk" xmlns:wne="http://schemas.microsoft.com/office/word/2006/wordml" xmlns:wps="http://schemas.microsoft.com/office/word/2010/wordprocessingShape" mc:Ignorable="w14 w15 wp14">
   <w:tbl>
     <w:tblPr>
       <w:tblW w:w="10014" w:type="dxa"/>
@@ -18816,7 +21832,7 @@
 </file>
 
 <file path=word/numbering.xml><?xml version="1.0" encoding="utf-8"?>
-<w:numbering xmlns:wpc="http://schemas.microsoft.com/office/word/2010/wordprocessingCanvas" xmlns:cx="http://schemas.microsoft.com/office/drawing/2014/chartex" xmlns:cx1="http://schemas.microsoft.com/office/drawing/2015/9/8/chartex" xmlns:cx2="http://schemas.microsoft.com/office/drawing/2015/10/21/chartex" xmlns:cx3="http://schemas.microsoft.com/office/drawing/2016/5/9/chartex" xmlns:cx4="http://schemas.microsoft.com/office/drawing/2016/5/10/chartex" xmlns:cx5="http://schemas.microsoft.com/office/drawing/2016/5/11/chartex" xmlns:cx6="http://schemas.microsoft.com/office/drawing/2016/5/12/chartex" xmlns:cx7="http://schemas.microsoft.com/office/drawing/2016/5/13/chartex" xmlns:cx8="http://schemas.microsoft.com/office/drawing/2016/5/14/chartex" xmlns:mc="http://schemas.openxmlformats.org/markup-compatibility/2006" xmlns:aink="http://schemas.microsoft.com/office/drawing/2016/ink" xmlns:am3d="http://schemas.microsoft.com/office/drawing/2017/model3d" xmlns:o="urn:schemas-microsoft-com:office:office" xmlns:r="http://schemas.openxmlformats.org/officeDocument/2006/relationships" xmlns:m="http://schemas.openxmlformats.org/officeDocument/2006/math" xmlns:v="urn:schemas-microsoft-com:vml" xmlns:wp14="http://schemas.microsoft.com/office/word/2010/wordprocessingDrawing" xmlns:wp="http://schemas.openxmlformats.org/drawingml/2006/wordprocessingDrawing" xmlns:w10="urn:schemas-microsoft-com:office:word" xmlns:w="http://schemas.openxmlformats.org/wordprocessingml/2006/main" xmlns:w14="http://schemas.microsoft.com/office/word/2010/wordml" xmlns:w15="http://schemas.microsoft.com/office/word/2012/wordml" xmlns:w16cid="http://schemas.microsoft.com/office/word/2016/wordml/cid" xmlns:w16se="http://schemas.microsoft.com/office/word/2015/wordml/symex" xmlns:wpg="http://schemas.microsoft.com/office/word/2010/wordprocessingGroup" xmlns:wpi="http://schemas.microsoft.com/office/word/2010/wordprocessingInk" xmlns:wne="http://schemas.microsoft.com/office/word/2006/wordml" xmlns:wps="http://schemas.microsoft.com/office/word/2010/wordprocessingShape" mc:Ignorable="w14 w15 w16se w16cid wp14">
+<w:numbering xmlns:wpc="http://schemas.microsoft.com/office/word/2010/wordprocessingCanvas" xmlns:mc="http://schemas.openxmlformats.org/markup-compatibility/2006" xmlns:o="urn:schemas-microsoft-com:office:office" xmlns:r="http://schemas.openxmlformats.org/officeDocument/2006/relationships" xmlns:m="http://schemas.openxmlformats.org/officeDocument/2006/math" xmlns:v="urn:schemas-microsoft-com:vml" xmlns:wp14="http://schemas.microsoft.com/office/word/2010/wordprocessingDrawing" xmlns:wp="http://schemas.openxmlformats.org/drawingml/2006/wordprocessingDrawing" xmlns:w10="urn:schemas-microsoft-com:office:word" xmlns:w="http://schemas.openxmlformats.org/wordprocessingml/2006/main" xmlns:w14="http://schemas.microsoft.com/office/word/2010/wordml" xmlns:w15="http://schemas.microsoft.com/office/word/2012/wordml" xmlns:wpg="http://schemas.microsoft.com/office/word/2010/wordprocessingGroup" xmlns:wpi="http://schemas.microsoft.com/office/word/2010/wordprocessingInk" xmlns:wne="http://schemas.microsoft.com/office/word/2006/wordml" xmlns:wps="http://schemas.microsoft.com/office/word/2010/wordprocessingShape" mc:Ignorable="w14 w15 wp14">
   <w:abstractNum w:abstractNumId="0" w15:restartNumberingAfterBreak="0">
     <w:nsid w:val="01195CF5"/>
     <w:multiLevelType w:val="hybridMultilevel"/>
@@ -20560,7 +23576,7 @@
 </file>
 
 <file path=word/styles.xml><?xml version="1.0" encoding="utf-8"?>
-<w:styles xmlns:mc="http://schemas.openxmlformats.org/markup-compatibility/2006" xmlns:r="http://schemas.openxmlformats.org/officeDocument/2006/relationships" xmlns:w="http://schemas.openxmlformats.org/wordprocessingml/2006/main" xmlns:w14="http://schemas.microsoft.com/office/word/2010/wordml" xmlns:w15="http://schemas.microsoft.com/office/word/2012/wordml" xmlns:w16cid="http://schemas.microsoft.com/office/word/2016/wordml/cid" xmlns:w16se="http://schemas.microsoft.com/office/word/2015/wordml/symex" mc:Ignorable="w14 w15 w16se w16cid">
+<w:styles xmlns:mc="http://schemas.openxmlformats.org/markup-compatibility/2006" xmlns:r="http://schemas.openxmlformats.org/officeDocument/2006/relationships" xmlns:w="http://schemas.openxmlformats.org/wordprocessingml/2006/main" xmlns:w14="http://schemas.microsoft.com/office/word/2010/wordml" xmlns:w15="http://schemas.microsoft.com/office/word/2012/wordml" mc:Ignorable="w14 w15">
   <w:docDefaults>
     <w:rPrDefault>
       <w:rPr>
@@ -20570,7 +23586,7 @@
     </w:rPrDefault>
     <w:pPrDefault/>
   </w:docDefaults>
-  <w:latentStyles w:defLockedState="0" w:defUIPriority="99" w:defSemiHidden="0" w:defUnhideWhenUsed="0" w:defQFormat="0" w:count="375">
+  <w:latentStyles w:defLockedState="0" w:defUIPriority="99" w:defSemiHidden="0" w:defUnhideWhenUsed="0" w:defQFormat="0" w:count="371">
     <w:lsdException w:name="Normal" w:uiPriority="0" w:qFormat="1"/>
     <w:lsdException w:name="heading 1" w:uiPriority="0" w:qFormat="1"/>
     <w:lsdException w:name="heading 2" w:uiPriority="0" w:qFormat="1"/>
@@ -20942,10 +23958,6 @@
     <w:lsdException w:name="List Table 5 Dark Accent 6" w:uiPriority="50"/>
     <w:lsdException w:name="List Table 6 Colorful Accent 6" w:uiPriority="51"/>
     <w:lsdException w:name="List Table 7 Colorful Accent 6" w:uiPriority="52"/>
-    <w:lsdException w:name="Mention" w:semiHidden="1" w:unhideWhenUsed="1"/>
-    <w:lsdException w:name="Smart Hyperlink" w:semiHidden="1" w:unhideWhenUsed="1"/>
-    <w:lsdException w:name="Hashtag" w:semiHidden="1" w:unhideWhenUsed="1"/>
-    <w:lsdException w:name="Unresolved Mention" w:semiHidden="1" w:unhideWhenUsed="1"/>
   </w:latentStyles>
   <w:style w:type="paragraph" w:default="1" w:styleId="Normal">
     <w:name w:val="Normal"/>
@@ -21377,7 +24389,7 @@
       <w:szCs w:val="21"/>
     </w:rPr>
   </w:style>
-  <w:style w:type="paragraph" w:styleId="Ttulo">
+  <w:style w:type="paragraph" w:styleId="Puesto">
     <w:name w:val="Title"/>
     <w:basedOn w:val="Normal"/>
     <w:next w:val="Normal"/>
@@ -21406,7 +24418,7 @@
   </w:style>
   <w:style w:type="paragraph" w:customStyle="1" w:styleId="EncabTitulo1">
     <w:name w:val="Encab Titulo1"/>
-    <w:basedOn w:val="Ttulo"/>
+    <w:basedOn w:val="Puesto"/>
     <w:next w:val="Normal"/>
     <w:autoRedefine/>
     <w:rPr>

</xml_diff>

<commit_message>
agregue gestionar venta a cliente
</commit_message>
<xml_diff>
--- a/IS1-2018-Plantilla-ERS-OO.docx
+++ b/IS1-2018-Plantilla-ERS-OO.docx
@@ -1,6 +1,6 @@
 
 <file path=word/document.xml><?xml version="1.0" encoding="utf-8"?>
-<w:document xmlns:wpc="http://schemas.microsoft.com/office/word/2010/wordprocessingCanvas" xmlns:mc="http://schemas.openxmlformats.org/markup-compatibility/2006" xmlns:o="urn:schemas-microsoft-com:office:office" xmlns:r="http://schemas.openxmlformats.org/officeDocument/2006/relationships" xmlns:m="http://schemas.openxmlformats.org/officeDocument/2006/math" xmlns:v="urn:schemas-microsoft-com:vml" xmlns:wp14="http://schemas.microsoft.com/office/word/2010/wordprocessingDrawing" xmlns:wp="http://schemas.openxmlformats.org/drawingml/2006/wordprocessingDrawing" xmlns:w10="urn:schemas-microsoft-com:office:word" xmlns:w="http://schemas.openxmlformats.org/wordprocessingml/2006/main" xmlns:w14="http://schemas.microsoft.com/office/word/2010/wordml" xmlns:w15="http://schemas.microsoft.com/office/word/2012/wordml" xmlns:wpg="http://schemas.microsoft.com/office/word/2010/wordprocessingGroup" xmlns:wpi="http://schemas.microsoft.com/office/word/2010/wordprocessingInk" xmlns:wne="http://schemas.microsoft.com/office/word/2006/wordml" xmlns:wps="http://schemas.microsoft.com/office/word/2010/wordprocessingShape" mc:Ignorable="w14 w15 wp14">
+<w:document xmlns:wpc="http://schemas.microsoft.com/office/word/2010/wordprocessingCanvas" xmlns:mc="http://schemas.openxmlformats.org/markup-compatibility/2006" xmlns:o="urn:schemas-microsoft-com:office:office" xmlns:r="http://schemas.openxmlformats.org/officeDocument/2006/relationships" xmlns:m="http://schemas.openxmlformats.org/officeDocument/2006/math" xmlns:v="urn:schemas-microsoft-com:vml" xmlns:wp14="http://schemas.microsoft.com/office/word/2010/wordprocessingDrawing" xmlns:wp="http://schemas.openxmlformats.org/drawingml/2006/wordprocessingDrawing" xmlns:w10="urn:schemas-microsoft-com:office:word" xmlns:w="http://schemas.openxmlformats.org/wordprocessingml/2006/main" xmlns:w14="http://schemas.microsoft.com/office/word/2010/wordml" xmlns:wpg="http://schemas.microsoft.com/office/word/2010/wordprocessingGroup" xmlns:wpi="http://schemas.microsoft.com/office/word/2010/wordprocessingInk" xmlns:wne="http://schemas.microsoft.com/office/word/2006/wordml" xmlns:wps="http://schemas.microsoft.com/office/word/2010/wordprocessingShape" mc:Ignorable="w14 wp14">
   <w:body>
     <w:p/>
     <w:p/>
@@ -43,7 +43,7 @@
                     </pic:cNvPicPr>
                   </pic:nvPicPr>
                   <pic:blipFill>
-                    <a:blip r:embed="rId7">
+                    <a:blip r:embed="rId8">
                       <a:clrChange>
                         <a:clrFrom>
                           <a:srgbClr val="FFFFFF"/>
@@ -93,7 +93,7 @@
     </w:p>
     <w:p>
       <w:pPr>
-        <w:pStyle w:val="Puesto"/>
+        <w:pStyle w:val="Ttulo"/>
         <w:pBdr>
           <w:bottom w:val="single" w:sz="8" w:space="4" w:color="4F81BD"/>
         </w:pBdr>
@@ -146,7 +146,7 @@
                     </pic:cNvPicPr>
                   </pic:nvPicPr>
                   <pic:blipFill>
-                    <a:blip r:embed="rId8" cstate="print">
+                    <a:blip r:embed="rId9" cstate="print">
                       <a:extLst>
                         <a:ext uri="{28A0092B-C50C-407E-A947-70E740481C1C}">
                           <a14:useLocalDpi xmlns:a14="http://schemas.microsoft.com/office/drawing/2010/main" val="0"/>
@@ -213,7 +213,7 @@
     </w:p>
     <w:p>
       <w:pPr>
-        <w:pStyle w:val="Puesto"/>
+        <w:pStyle w:val="Ttulo"/>
         <w:pBdr>
           <w:bottom w:val="single" w:sz="8" w:space="4" w:color="4F81BD"/>
         </w:pBdr>
@@ -1207,26 +1207,19 @@
                 <w:lang w:val="es-ES"/>
               </w:rPr>
             </w:pPr>
-          </w:p>
-        </w:tc>
-        <w:tc>
-          <w:tcPr>
-            <w:tcW w:w="993" w:type="dxa"/>
-            <w:vAlign w:val="center"/>
-          </w:tcPr>
-          <w:p>
-            <w:pPr>
+            <w:r>
               <w:rPr>
                 <w:sz w:val="20"/>
                 <w:szCs w:val="20"/>
                 <w:lang w:val="es-ES"/>
               </w:rPr>
-            </w:pPr>
-          </w:p>
-        </w:tc>
-        <w:tc>
-          <w:tcPr>
-            <w:tcW w:w="4965" w:type="dxa"/>
+              <w:t>11/11/2018</w:t>
+            </w:r>
+          </w:p>
+        </w:tc>
+        <w:tc>
+          <w:tcPr>
+            <w:tcW w:w="993" w:type="dxa"/>
             <w:vAlign w:val="center"/>
           </w:tcPr>
           <w:p>
@@ -1237,21 +1230,70 @@
                 <w:lang w:val="es-ES"/>
               </w:rPr>
             </w:pPr>
-          </w:p>
-        </w:tc>
-        <w:tc>
-          <w:tcPr>
-            <w:tcW w:w="2547" w:type="dxa"/>
-            <w:vAlign w:val="center"/>
-          </w:tcPr>
-          <w:p>
-            <w:pPr>
+            <w:r>
               <w:rPr>
                 <w:sz w:val="20"/>
                 <w:szCs w:val="20"/>
                 <w:lang w:val="es-ES"/>
               </w:rPr>
-            </w:pPr>
+              <w:t>1.0</w:t>
+            </w:r>
+          </w:p>
+        </w:tc>
+        <w:tc>
+          <w:tcPr>
+            <w:tcW w:w="4965" w:type="dxa"/>
+            <w:vAlign w:val="center"/>
+          </w:tcPr>
+          <w:p>
+            <w:pPr>
+              <w:rPr>
+                <w:sz w:val="20"/>
+                <w:szCs w:val="20"/>
+                <w:lang w:val="es-ES"/>
+              </w:rPr>
+            </w:pPr>
+            <w:r>
+              <w:rPr>
+                <w:sz w:val="20"/>
+                <w:szCs w:val="20"/>
+                <w:lang w:val="es-ES"/>
+              </w:rPr>
+              <w:t>Añadí contenidos desde 1.1 a 3.2</w:t>
+            </w:r>
+          </w:p>
+        </w:tc>
+        <w:tc>
+          <w:tcPr>
+            <w:tcW w:w="2547" w:type="dxa"/>
+            <w:vAlign w:val="center"/>
+          </w:tcPr>
+          <w:p>
+            <w:pPr>
+              <w:rPr>
+                <w:sz w:val="20"/>
+                <w:szCs w:val="20"/>
+                <w:lang w:val="es-ES"/>
+              </w:rPr>
+            </w:pPr>
+            <w:proofErr w:type="spellStart"/>
+            <w:r>
+              <w:rPr>
+                <w:sz w:val="20"/>
+                <w:szCs w:val="20"/>
+                <w:lang w:val="es-ES"/>
+              </w:rPr>
+              <w:t>Andreatta</w:t>
+            </w:r>
+            <w:proofErr w:type="spellEnd"/>
+            <w:r>
+              <w:rPr>
+                <w:sz w:val="20"/>
+                <w:szCs w:val="20"/>
+                <w:lang w:val="es-ES"/>
+              </w:rPr>
+              <w:t xml:space="preserve"> Lucas Daniel</w:t>
+            </w:r>
           </w:p>
         </w:tc>
       </w:tr>
@@ -1272,26 +1314,19 @@
                 <w:lang w:val="es-ES"/>
               </w:rPr>
             </w:pPr>
-          </w:p>
-        </w:tc>
-        <w:tc>
-          <w:tcPr>
-            <w:tcW w:w="993" w:type="dxa"/>
-            <w:vAlign w:val="center"/>
-          </w:tcPr>
-          <w:p>
-            <w:pPr>
+            <w:r>
               <w:rPr>
                 <w:sz w:val="20"/>
                 <w:szCs w:val="20"/>
                 <w:lang w:val="es-ES"/>
               </w:rPr>
-            </w:pPr>
-          </w:p>
-        </w:tc>
-        <w:tc>
-          <w:tcPr>
-            <w:tcW w:w="4965" w:type="dxa"/>
+              <w:t>14/11/2018</w:t>
+            </w:r>
+          </w:p>
+        </w:tc>
+        <w:tc>
+          <w:tcPr>
+            <w:tcW w:w="993" w:type="dxa"/>
             <w:vAlign w:val="center"/>
           </w:tcPr>
           <w:p>
@@ -1302,21 +1337,70 @@
                 <w:lang w:val="es-ES"/>
               </w:rPr>
             </w:pPr>
-          </w:p>
-        </w:tc>
-        <w:tc>
-          <w:tcPr>
-            <w:tcW w:w="2547" w:type="dxa"/>
-            <w:vAlign w:val="center"/>
-          </w:tcPr>
-          <w:p>
-            <w:pPr>
+            <w:r>
               <w:rPr>
                 <w:sz w:val="20"/>
                 <w:szCs w:val="20"/>
                 <w:lang w:val="es-ES"/>
               </w:rPr>
-            </w:pPr>
+              <w:t>1.0</w:t>
+            </w:r>
+          </w:p>
+        </w:tc>
+        <w:tc>
+          <w:tcPr>
+            <w:tcW w:w="4965" w:type="dxa"/>
+            <w:vAlign w:val="center"/>
+          </w:tcPr>
+          <w:p>
+            <w:pPr>
+              <w:rPr>
+                <w:sz w:val="20"/>
+                <w:szCs w:val="20"/>
+                <w:lang w:val="es-ES"/>
+              </w:rPr>
+            </w:pPr>
+            <w:r>
+              <w:rPr>
+                <w:sz w:val="20"/>
+                <w:szCs w:val="20"/>
+                <w:lang w:val="es-ES"/>
+              </w:rPr>
+              <w:t xml:space="preserve">Agregue diagrama de caso de uso Gestionar Venta a Clientes con sus correspondientes flujos de sucesos de caso de uso. </w:t>
+            </w:r>
+          </w:p>
+        </w:tc>
+        <w:tc>
+          <w:tcPr>
+            <w:tcW w:w="2547" w:type="dxa"/>
+            <w:vAlign w:val="center"/>
+          </w:tcPr>
+          <w:p>
+            <w:pPr>
+              <w:rPr>
+                <w:sz w:val="20"/>
+                <w:szCs w:val="20"/>
+                <w:lang w:val="es-ES"/>
+              </w:rPr>
+            </w:pPr>
+            <w:proofErr w:type="spellStart"/>
+            <w:r>
+              <w:rPr>
+                <w:sz w:val="20"/>
+                <w:szCs w:val="20"/>
+                <w:lang w:val="es-ES"/>
+              </w:rPr>
+              <w:t>Andreatta</w:t>
+            </w:r>
+            <w:proofErr w:type="spellEnd"/>
+            <w:r>
+              <w:rPr>
+                <w:sz w:val="20"/>
+                <w:szCs w:val="20"/>
+                <w:lang w:val="es-ES"/>
+              </w:rPr>
+              <w:t xml:space="preserve"> Lucas Daniel</w:t>
+            </w:r>
           </w:p>
         </w:tc>
       </w:tr>
@@ -1337,26 +1421,19 @@
                 <w:lang w:val="es-ES"/>
               </w:rPr>
             </w:pPr>
-          </w:p>
-        </w:tc>
-        <w:tc>
-          <w:tcPr>
-            <w:tcW w:w="993" w:type="dxa"/>
-            <w:vAlign w:val="center"/>
-          </w:tcPr>
-          <w:p>
-            <w:pPr>
+            <w:r>
               <w:rPr>
                 <w:sz w:val="20"/>
                 <w:szCs w:val="20"/>
                 <w:lang w:val="es-ES"/>
               </w:rPr>
-            </w:pPr>
-          </w:p>
-        </w:tc>
-        <w:tc>
-          <w:tcPr>
-            <w:tcW w:w="4965" w:type="dxa"/>
+              <w:t>17/11/2018</w:t>
+            </w:r>
+          </w:p>
+        </w:tc>
+        <w:tc>
+          <w:tcPr>
+            <w:tcW w:w="993" w:type="dxa"/>
             <w:vAlign w:val="center"/>
           </w:tcPr>
           <w:p>
@@ -1367,21 +1444,70 @@
                 <w:lang w:val="es-ES"/>
               </w:rPr>
             </w:pPr>
-          </w:p>
-        </w:tc>
-        <w:tc>
-          <w:tcPr>
-            <w:tcW w:w="2547" w:type="dxa"/>
-            <w:vAlign w:val="center"/>
-          </w:tcPr>
-          <w:p>
-            <w:pPr>
+            <w:r>
               <w:rPr>
                 <w:sz w:val="20"/>
                 <w:szCs w:val="20"/>
                 <w:lang w:val="es-ES"/>
               </w:rPr>
-            </w:pPr>
+              <w:t>1.0</w:t>
+            </w:r>
+          </w:p>
+        </w:tc>
+        <w:tc>
+          <w:tcPr>
+            <w:tcW w:w="4965" w:type="dxa"/>
+            <w:vAlign w:val="center"/>
+          </w:tcPr>
+          <w:p>
+            <w:pPr>
+              <w:rPr>
+                <w:sz w:val="20"/>
+                <w:szCs w:val="20"/>
+                <w:lang w:val="es-ES"/>
+              </w:rPr>
+            </w:pPr>
+            <w:r>
+              <w:rPr>
+                <w:sz w:val="20"/>
+                <w:szCs w:val="20"/>
+                <w:lang w:val="es-ES"/>
+              </w:rPr>
+              <w:t>Hice cambios en el diagrama de caso de uso Gestionar Venta a Clientes y sus correspondientes flujos de sucesos de caso de uso.</w:t>
+            </w:r>
+          </w:p>
+        </w:tc>
+        <w:tc>
+          <w:tcPr>
+            <w:tcW w:w="2547" w:type="dxa"/>
+            <w:vAlign w:val="center"/>
+          </w:tcPr>
+          <w:p>
+            <w:pPr>
+              <w:rPr>
+                <w:sz w:val="20"/>
+                <w:szCs w:val="20"/>
+                <w:lang w:val="es-ES"/>
+              </w:rPr>
+            </w:pPr>
+            <w:proofErr w:type="spellStart"/>
+            <w:r>
+              <w:rPr>
+                <w:sz w:val="20"/>
+                <w:szCs w:val="20"/>
+                <w:lang w:val="es-ES"/>
+              </w:rPr>
+              <w:t>Andreatta</w:t>
+            </w:r>
+            <w:proofErr w:type="spellEnd"/>
+            <w:r>
+              <w:rPr>
+                <w:sz w:val="20"/>
+                <w:szCs w:val="20"/>
+                <w:lang w:val="es-ES"/>
+              </w:rPr>
+              <w:t xml:space="preserve"> Lucas Daniel</w:t>
+            </w:r>
           </w:p>
         </w:tc>
       </w:tr>
@@ -7120,7 +7246,7 @@
                     </pic:cNvPicPr>
                   </pic:nvPicPr>
                   <pic:blipFill>
-                    <a:blip r:embed="rId9">
+                    <a:blip r:embed="rId10">
                       <a:extLst>
                         <a:ext uri="{28A0092B-C50C-407E-A947-70E740481C1C}">
                           <a14:useLocalDpi xmlns:a14="http://schemas.microsoft.com/office/drawing/2010/main" val="0"/>
@@ -7355,7 +7481,7 @@
                     </pic:cNvPicPr>
                   </pic:nvPicPr>
                   <pic:blipFill>
-                    <a:blip r:embed="rId10">
+                    <a:blip r:embed="rId11">
                       <a:extLst>
                         <a:ext uri="{28A0092B-C50C-407E-A947-70E740481C1C}">
                           <a14:useLocalDpi xmlns:a14="http://schemas.microsoft.com/office/drawing/2010/main" val="0"/>
@@ -7501,7 +7627,7 @@
                     </pic:cNvPicPr>
                   </pic:nvPicPr>
                   <pic:blipFill>
-                    <a:blip r:embed="rId11">
+                    <a:blip r:embed="rId12">
                       <a:extLst>
                         <a:ext uri="{28A0092B-C50C-407E-A947-70E740481C1C}">
                           <a14:useLocalDpi xmlns:a14="http://schemas.microsoft.com/office/drawing/2010/main" val="0"/>
@@ -9383,7 +9509,7 @@
         </w:rPr>
         <w:lastRenderedPageBreak/>
         <w:drawing>
-          <wp:inline distT="0" distB="0" distL="0" distR="0">
+          <wp:inline distT="0" distB="0" distL="0" distR="0" wp14:anchorId="69BA5E3E" wp14:editId="2DBE711A">
             <wp:extent cx="6120765" cy="5263515"/>
             <wp:effectExtent l="0" t="0" r="0" b="0"/>
             <wp:docPr id="2" name="Imagen 2"/>
@@ -9400,7 +9526,7 @@
                     </pic:cNvPicPr>
                   </pic:nvPicPr>
                   <pic:blipFill>
-                    <a:blip r:embed="rId12">
+                    <a:blip r:embed="rId13">
                       <a:extLst>
                         <a:ext uri="{28A0092B-C50C-407E-A947-70E740481C1C}">
                           <a14:useLocalDpi xmlns:a14="http://schemas.microsoft.com/office/drawing/2010/main" val="0"/>
@@ -13267,7 +13393,7 @@
           <w:lang w:eastAsia="es-AR"/>
         </w:rPr>
         <w:drawing>
-          <wp:inline distT="0" distB="0" distL="0" distR="0">
+          <wp:inline distT="0" distB="0" distL="0" distR="0" wp14:anchorId="7E05C098" wp14:editId="3DBA725E">
             <wp:extent cx="4559300" cy="5465445"/>
             <wp:effectExtent l="0" t="0" r="0" b="1905"/>
             <wp:docPr id="14" name="Imagen 14"/>
@@ -13284,7 +13410,7 @@
                     </pic:cNvPicPr>
                   </pic:nvPicPr>
                   <pic:blipFill>
-                    <a:blip r:embed="rId13">
+                    <a:blip r:embed="rId14">
                       <a:extLst>
                         <a:ext uri="{28A0092B-C50C-407E-A947-70E740481C1C}">
                           <a14:useLocalDpi xmlns:a14="http://schemas.microsoft.com/office/drawing/2010/main" val="0"/>
@@ -15405,7 +15531,7 @@
           <w:lang w:eastAsia="es-AR"/>
         </w:rPr>
         <w:drawing>
-          <wp:inline distT="0" distB="0" distL="0" distR="0">
+          <wp:inline distT="0" distB="0" distL="0" distR="0" wp14:anchorId="34C25066" wp14:editId="1D932123">
             <wp:extent cx="6120765" cy="4532630"/>
             <wp:effectExtent l="0" t="0" r="0" b="1270"/>
             <wp:docPr id="13" name="Imagen 13"/>
@@ -15422,7 +15548,7 @@
                     </pic:cNvPicPr>
                   </pic:nvPicPr>
                   <pic:blipFill>
-                    <a:blip r:embed="rId14">
+                    <a:blip r:embed="rId15">
                       <a:extLst>
                         <a:ext uri="{28A0092B-C50C-407E-A947-70E740481C1C}">
                           <a14:useLocalDpi xmlns:a14="http://schemas.microsoft.com/office/drawing/2010/main" val="0"/>
@@ -17354,7 +17480,7 @@
             <o:lock v:ext="edit" aspectratio="t"/>
           </v:shapetype>
           <v:shape id="_x0000_i1025" type="#_x0000_t75" style="width:481.45pt;height:356.25pt">
-            <v:imagedata r:id="rId15" o:title="Gestionar Compra a Proveedor"/>
+            <v:imagedata r:id="rId16" o:title="Gestionar Compra a Proveedor"/>
           </v:shape>
         </w:pict>
       </w:r>
@@ -17958,14 +18084,7 @@
                 <w:b/>
                 <w:lang w:val="es-MX"/>
               </w:rPr>
-              <w:t xml:space="preserve">Camino alternativo </w:t>
-            </w:r>
-            <w:r>
-              <w:rPr>
-                <w:b/>
-                <w:lang w:val="es-MX"/>
-              </w:rPr>
-              <w:t>2</w:t>
+              <w:t>Camino alternativo 2</w:t>
             </w:r>
           </w:p>
         </w:tc>
@@ -18052,14 +18171,7 @@
                 <w:b/>
                 <w:lang w:val="es-MX"/>
               </w:rPr>
-              <w:t xml:space="preserve">Camino alternativo </w:t>
-            </w:r>
-            <w:r>
-              <w:rPr>
-                <w:b/>
-                <w:lang w:val="es-MX"/>
-              </w:rPr>
-              <w:t>3</w:t>
+              <w:t>Camino alternativo 3</w:t>
             </w:r>
           </w:p>
         </w:tc>
@@ -18078,13 +18190,7 @@
               <w:rPr>
                 <w:lang w:val="es-MX"/>
               </w:rPr>
-              <w:t>En el paso 4</w:t>
-            </w:r>
-            <w:r>
-              <w:rPr>
-                <w:lang w:val="es-MX"/>
-              </w:rPr>
-              <w:t>,</w:t>
+              <w:t>En el paso 4,</w:t>
             </w:r>
             <w:r>
               <w:rPr>
@@ -18120,13 +18226,7 @@
               <w:rPr>
                 <w:lang w:val="es-MX"/>
               </w:rPr>
-              <w:t>Catalogo</w:t>
-            </w:r>
-            <w:r>
-              <w:rPr>
-                <w:lang w:val="es-MX"/>
-              </w:rPr>
-              <w:t xml:space="preserve"> entonces se</w:t>
+              <w:t>Catalogo entonces se</w:t>
             </w:r>
             <w:r>
               <w:rPr>
@@ -18224,13 +18324,7 @@
         <w:pStyle w:val="Ttulo5"/>
       </w:pPr>
       <w:r>
-        <w:t xml:space="preserve">Flujo de Sucesos Caso de Uso: </w:t>
-      </w:r>
-      <w:r>
-        <w:t>Generar Listado de estados Pendientes</w:t>
-      </w:r>
-      <w:r>
-        <w:t xml:space="preserve"> </w:t>
+        <w:t xml:space="preserve">Flujo de Sucesos Caso de Uso: Generar Listado de estados Pendientes </w:t>
       </w:r>
     </w:p>
     <w:p>
@@ -18437,13 +18531,7 @@
               <w:rPr>
                 <w:lang w:val="es-MX"/>
               </w:rPr>
-              <w:t xml:space="preserve">1.El Administrador envía </w:t>
-            </w:r>
-            <w:r>
-              <w:rPr>
-                <w:lang w:val="es-MX"/>
-              </w:rPr>
-              <w:t>datos de las compras realizadas a Proveedor</w:t>
+              <w:t>1.El Administrador envía datos de las compras realizadas a Proveedor</w:t>
             </w:r>
           </w:p>
         </w:tc>
@@ -18780,13 +18868,7 @@
               <w:rPr>
                 <w:lang w:val="es-MX"/>
               </w:rPr>
-              <w:t>la Compra</w:t>
-            </w:r>
-            <w:r>
-              <w:rPr>
-                <w:lang w:val="es-MX"/>
-              </w:rPr>
-              <w:t xml:space="preserve"> entonces se</w:t>
+              <w:t>la Compra entonces se</w:t>
             </w:r>
             <w:r>
               <w:rPr>
@@ -19029,10 +19111,7 @@
         <w:pStyle w:val="Ttulo5"/>
       </w:pPr>
       <w:r>
-        <w:t xml:space="preserve">Flujo de Sucesos Caso de Uso: </w:t>
-      </w:r>
-      <w:r>
-        <w:t>Registrar Datos productos de Catalogo</w:t>
+        <w:t>Flujo de Sucesos Caso de Uso: Registrar Datos productos de Catalogo</w:t>
       </w:r>
     </w:p>
     <w:p>
@@ -19562,10 +19641,7 @@
         <w:pStyle w:val="Ttulo5"/>
       </w:pPr>
       <w:r>
-        <w:t xml:space="preserve">Flujo de Sucesos Caso de Uso: Registrar </w:t>
-      </w:r>
-      <w:r>
-        <w:t>Remito</w:t>
+        <w:t>Flujo de Sucesos Caso de Uso: Registrar Remito</w:t>
       </w:r>
     </w:p>
     <w:p>
@@ -19772,25 +19848,7 @@
               <w:rPr>
                 <w:lang w:val="es-MX"/>
               </w:rPr>
-              <w:t xml:space="preserve">1.El </w:t>
-            </w:r>
-            <w:r>
-              <w:rPr>
-                <w:lang w:val="es-MX"/>
-              </w:rPr>
-              <w:t>Proveedor</w:t>
-            </w:r>
-            <w:r>
-              <w:rPr>
-                <w:lang w:val="es-MX"/>
-              </w:rPr>
-              <w:t xml:space="preserve"> envía datos de </w:t>
-            </w:r>
-            <w:r>
-              <w:rPr>
-                <w:lang w:val="es-MX"/>
-              </w:rPr>
-              <w:t>Remito</w:t>
+              <w:t>1.El Proveedor envía datos de Remito</w:t>
             </w:r>
           </w:p>
         </w:tc>
@@ -20129,13 +20187,7 @@
               <w:rPr>
                 <w:lang w:val="es-MX"/>
               </w:rPr>
-              <w:t xml:space="preserve"> El caso de uso </w:t>
-            </w:r>
-            <w:r>
-              <w:rPr>
-                <w:lang w:val="es-MX"/>
-              </w:rPr>
-              <w:t>finaliza</w:t>
+              <w:t xml:space="preserve"> El caso de uso finaliza</w:t>
             </w:r>
           </w:p>
         </w:tc>
@@ -20261,14 +20313,7 @@
                 <w:b/>
                 <w:lang w:val="es-MX"/>
               </w:rPr>
-              <w:t xml:space="preserve">Camino alternativo </w:t>
-            </w:r>
-            <w:r>
-              <w:rPr>
-                <w:b/>
-                <w:lang w:val="es-MX"/>
-              </w:rPr>
-              <w:t>2</w:t>
+              <w:t>Camino alternativo 2</w:t>
             </w:r>
           </w:p>
         </w:tc>
@@ -20329,13 +20374,7 @@
               <w:rPr>
                 <w:lang w:val="es-MX"/>
               </w:rPr>
-              <w:t>el producto</w:t>
-            </w:r>
-            <w:r>
-              <w:rPr>
-                <w:lang w:val="es-MX"/>
-              </w:rPr>
-              <w:t xml:space="preserve"> entonces se</w:t>
+              <w:t>el producto entonces se</w:t>
             </w:r>
             <w:r>
               <w:rPr>
@@ -20397,76 +20436,1920 @@
           </w:p>
         </w:tc>
       </w:tr>
+      <w:bookmarkEnd w:id="130"/>
+      <w:bookmarkEnd w:id="131"/>
     </w:tbl>
+    <w:p/>
+    <w:p/>
     <w:p>
       <w:pPr>
         <w:pStyle w:val="Ttulo4"/>
-        <w:numPr>
-          <w:ilvl w:val="0"/>
-          <w:numId w:val="0"/>
-        </w:numPr>
-        <w:ind w:left="864" w:hanging="864"/>
-      </w:pPr>
+      </w:pPr>
+      <w:r>
+        <w:t>Di</w:t>
+      </w:r>
       <w:bookmarkStart w:id="132" w:name="_GoBack"/>
       <w:bookmarkEnd w:id="132"/>
-    </w:p>
-    <w:p>
-      <w:pPr>
-        <w:pStyle w:val="Ttulo4"/>
-        <w:numPr>
-          <w:ilvl w:val="0"/>
-          <w:numId w:val="0"/>
-        </w:numPr>
-        <w:ind w:left="864" w:hanging="864"/>
-      </w:pPr>
-      <w:r>
-        <w:t>Diagrama de Caso de Uso</w:t>
-      </w:r>
-      <w:r>
+      <w:r>
+        <w:t>agrama de Caso de Uso Gestionar Venta a Clientes</w:t>
+      </w:r>
+    </w:p>
+    <w:p>
+      <w:pPr>
+        <w:rPr>
+          <w:rFonts w:cs="Arial"/>
+        </w:rPr>
+      </w:pPr>
+    </w:p>
+    <w:p>
+      <w:pPr>
+        <w:rPr>
+          <w:rFonts w:cs="Arial"/>
+        </w:rPr>
+      </w:pPr>
+      <w:r>
+        <w:rPr>
+          <w:rFonts w:cs="Arial"/>
+          <w:noProof/>
+          <w:lang w:eastAsia="es-AR"/>
+        </w:rPr>
+        <w:drawing>
+          <wp:inline distT="0" distB="0" distL="0" distR="0" wp14:anchorId="11E901BA" wp14:editId="32F40A32">
+            <wp:extent cx="5400040" cy="3667798"/>
+            <wp:effectExtent l="0" t="0" r="0" b="8890"/>
+            <wp:docPr id="1" name="Imagen 1" descr="D:\usuarios\Dany\Documentos\GitHub\Trabajo-Practico-N-2-Ingenieria-Software-1\capturas y diagramas ing soft 2\Gestionar Venta a Clientes.png"/>
+            <wp:cNvGraphicFramePr>
+              <a:graphicFrameLocks xmlns:a="http://schemas.openxmlformats.org/drawingml/2006/main" noChangeAspect="1"/>
+            </wp:cNvGraphicFramePr>
+            <a:graphic xmlns:a="http://schemas.openxmlformats.org/drawingml/2006/main">
+              <a:graphicData uri="http://schemas.openxmlformats.org/drawingml/2006/picture">
+                <pic:pic xmlns:pic="http://schemas.openxmlformats.org/drawingml/2006/picture">
+                  <pic:nvPicPr>
+                    <pic:cNvPr id="0" name="Picture 2" descr="D:\usuarios\Dany\Documentos\GitHub\Trabajo-Practico-N-2-Ingenieria-Software-1\capturas y diagramas ing soft 2\Gestionar Venta a Clientes.png"/>
+                    <pic:cNvPicPr>
+                      <a:picLocks noChangeAspect="1" noChangeArrowheads="1"/>
+                    </pic:cNvPicPr>
+                  </pic:nvPicPr>
+                  <pic:blipFill>
+                    <a:blip r:embed="rId17">
+                      <a:extLst>
+                        <a:ext uri="{28A0092B-C50C-407E-A947-70E740481C1C}">
+                          <a14:useLocalDpi xmlns:a14="http://schemas.microsoft.com/office/drawing/2010/main" val="0"/>
+                        </a:ext>
+                      </a:extLst>
+                    </a:blip>
+                    <a:srcRect/>
+                    <a:stretch>
+                      <a:fillRect/>
+                    </a:stretch>
+                  </pic:blipFill>
+                  <pic:spPr bwMode="auto">
+                    <a:xfrm>
+                      <a:off x="0" y="0"/>
+                      <a:ext cx="5400040" cy="3667798"/>
+                    </a:xfrm>
+                    <a:prstGeom prst="rect">
+                      <a:avLst/>
+                    </a:prstGeom>
+                    <a:noFill/>
+                    <a:ln>
+                      <a:noFill/>
+                    </a:ln>
+                  </pic:spPr>
+                </pic:pic>
+              </a:graphicData>
+            </a:graphic>
+          </wp:inline>
+        </w:drawing>
+      </w:r>
+    </w:p>
+    <w:p>
+      <w:pPr>
+        <w:rPr>
+          <w:rFonts w:cs="Arial"/>
+        </w:rPr>
+      </w:pPr>
+    </w:p>
+    <w:p>
+      <w:pPr>
+        <w:pStyle w:val="Ttulo5"/>
+        <w:rPr>
+          <w:rFonts w:cs="Arial"/>
+          <w:b w:val="0"/>
+        </w:rPr>
+      </w:pPr>
+      <w:r>
+        <w:rPr>
+          <w:rFonts w:cs="Arial"/>
+        </w:rPr>
+        <w:t xml:space="preserve">Flujo de Sucesos Caso de Uso: Generar venta </w:t>
+      </w:r>
+    </w:p>
+    <w:p>
+      <w:pPr>
+        <w:rPr>
+          <w:rFonts w:cs="Arial"/>
+        </w:rPr>
+      </w:pPr>
+    </w:p>
+    <w:tbl>
+      <w:tblPr>
+        <w:tblW w:w="9615" w:type="dxa"/>
+        <w:tblBorders>
+          <w:top w:val="single" w:sz="4" w:space="0" w:color="auto"/>
+          <w:left w:val="single" w:sz="4" w:space="0" w:color="auto"/>
+          <w:bottom w:val="single" w:sz="4" w:space="0" w:color="auto"/>
+          <w:right w:val="single" w:sz="4" w:space="0" w:color="auto"/>
+          <w:insideH w:val="single" w:sz="4" w:space="0" w:color="auto"/>
+          <w:insideV w:val="single" w:sz="4" w:space="0" w:color="auto"/>
+        </w:tblBorders>
+        <w:tblLayout w:type="fixed"/>
+        <w:tblCellMar>
+          <w:left w:w="70" w:type="dxa"/>
+          <w:right w:w="70" w:type="dxa"/>
+        </w:tblCellMar>
+        <w:tblLook w:val="04A0" w:firstRow="1" w:lastRow="0" w:firstColumn="1" w:lastColumn="0" w:noHBand="0" w:noVBand="1"/>
+      </w:tblPr>
+      <w:tblGrid>
+        <w:gridCol w:w="2623"/>
+        <w:gridCol w:w="2129"/>
+        <w:gridCol w:w="4863"/>
+      </w:tblGrid>
+      <w:tr>
+        <w:tc>
+          <w:tcPr>
+            <w:tcW w:w="2622" w:type="dxa"/>
+            <w:tcBorders>
+              <w:top w:val="single" w:sz="4" w:space="0" w:color="auto"/>
+              <w:left w:val="single" w:sz="4" w:space="0" w:color="auto"/>
+              <w:bottom w:val="single" w:sz="4" w:space="0" w:color="auto"/>
+              <w:right w:val="single" w:sz="4" w:space="0" w:color="auto"/>
+            </w:tcBorders>
+            <w:shd w:val="clear" w:color="auto" w:fill="F3F3F3"/>
+            <w:hideMark/>
+          </w:tcPr>
+          <w:p>
+            <w:pPr>
+              <w:spacing w:line="256" w:lineRule="auto"/>
+              <w:rPr>
+                <w:rFonts w:cs="Arial"/>
+                <w:b/>
+                <w:lang w:val="es-MX"/>
+              </w:rPr>
+            </w:pPr>
+            <w:r>
+              <w:rPr>
+                <w:rFonts w:cs="Arial"/>
+                <w:b/>
+                <w:lang w:val="es-MX"/>
+              </w:rPr>
+              <w:t>Iniciador</w:t>
+            </w:r>
+          </w:p>
+        </w:tc>
+        <w:tc>
+          <w:tcPr>
+            <w:tcW w:w="6988" w:type="dxa"/>
+            <w:gridSpan w:val="2"/>
+            <w:tcBorders>
+              <w:top w:val="single" w:sz="4" w:space="0" w:color="auto"/>
+              <w:left w:val="single" w:sz="4" w:space="0" w:color="auto"/>
+              <w:bottom w:val="single" w:sz="4" w:space="0" w:color="auto"/>
+              <w:right w:val="single" w:sz="4" w:space="0" w:color="auto"/>
+            </w:tcBorders>
+            <w:hideMark/>
+          </w:tcPr>
+          <w:p>
+            <w:pPr>
+              <w:spacing w:line="256" w:lineRule="auto"/>
+              <w:rPr>
+                <w:rFonts w:cs="Arial"/>
+                <w:lang w:val="es-MX"/>
+              </w:rPr>
+            </w:pPr>
+            <w:r>
+              <w:rPr>
+                <w:rFonts w:cs="Arial"/>
+                <w:lang w:val="es-MX"/>
+              </w:rPr>
+              <w:t>Cliente</w:t>
+            </w:r>
+          </w:p>
+        </w:tc>
+      </w:tr>
+      <w:tr>
+        <w:tc>
+          <w:tcPr>
+            <w:tcW w:w="2622" w:type="dxa"/>
+            <w:tcBorders>
+              <w:top w:val="single" w:sz="4" w:space="0" w:color="auto"/>
+              <w:left w:val="single" w:sz="4" w:space="0" w:color="auto"/>
+              <w:bottom w:val="single" w:sz="4" w:space="0" w:color="auto"/>
+              <w:right w:val="single" w:sz="4" w:space="0" w:color="auto"/>
+            </w:tcBorders>
+            <w:shd w:val="clear" w:color="auto" w:fill="F3F3F3"/>
+            <w:hideMark/>
+          </w:tcPr>
+          <w:p>
+            <w:pPr>
+              <w:spacing w:line="256" w:lineRule="auto"/>
+              <w:rPr>
+                <w:rFonts w:cs="Arial"/>
+                <w:b/>
+                <w:lang w:val="es-MX"/>
+              </w:rPr>
+            </w:pPr>
+            <w:r>
+              <w:rPr>
+                <w:rFonts w:cs="Arial"/>
+                <w:b/>
+                <w:lang w:val="es-MX"/>
+              </w:rPr>
+              <w:t>Precondición</w:t>
+            </w:r>
+          </w:p>
+        </w:tc>
+        <w:tc>
+          <w:tcPr>
+            <w:tcW w:w="6988" w:type="dxa"/>
+            <w:gridSpan w:val="2"/>
+            <w:tcBorders>
+              <w:top w:val="single" w:sz="4" w:space="0" w:color="auto"/>
+              <w:left w:val="single" w:sz="4" w:space="0" w:color="auto"/>
+              <w:bottom w:val="single" w:sz="4" w:space="0" w:color="auto"/>
+              <w:right w:val="single" w:sz="4" w:space="0" w:color="auto"/>
+            </w:tcBorders>
+            <w:hideMark/>
+          </w:tcPr>
+          <w:p>
+            <w:pPr>
+              <w:spacing w:line="256" w:lineRule="auto"/>
+              <w:rPr>
+                <w:rFonts w:cs="Arial"/>
+                <w:lang w:val="es-MX"/>
+              </w:rPr>
+            </w:pPr>
+            <w:r>
+              <w:rPr>
+                <w:rFonts w:cs="Arial"/>
+                <w:lang w:val="es-MX"/>
+              </w:rPr>
+              <w:t>Se envían todos los datos de la venta correctamente</w:t>
+            </w:r>
+          </w:p>
+        </w:tc>
+      </w:tr>
+      <w:tr>
+        <w:tc>
+          <w:tcPr>
+            <w:tcW w:w="9610" w:type="dxa"/>
+            <w:gridSpan w:val="3"/>
+            <w:tcBorders>
+              <w:top w:val="single" w:sz="4" w:space="0" w:color="auto"/>
+              <w:left w:val="single" w:sz="4" w:space="0" w:color="auto"/>
+              <w:bottom w:val="single" w:sz="4" w:space="0" w:color="auto"/>
+              <w:right w:val="single" w:sz="4" w:space="0" w:color="auto"/>
+            </w:tcBorders>
+            <w:shd w:val="clear" w:color="auto" w:fill="F3F3F3"/>
+            <w:hideMark/>
+          </w:tcPr>
+          <w:p>
+            <w:pPr>
+              <w:spacing w:line="256" w:lineRule="auto"/>
+              <w:jc w:val="center"/>
+              <w:rPr>
+                <w:rFonts w:cs="Arial"/>
+                <w:lang w:val="es-MX"/>
+              </w:rPr>
+            </w:pPr>
+            <w:r>
+              <w:rPr>
+                <w:rFonts w:cs="Arial"/>
+                <w:b/>
+                <w:lang w:val="es-MX"/>
+              </w:rPr>
+              <w:t>Flujo básico</w:t>
+            </w:r>
+          </w:p>
+        </w:tc>
+      </w:tr>
+      <w:tr>
+        <w:tc>
+          <w:tcPr>
+            <w:tcW w:w="4750" w:type="dxa"/>
+            <w:gridSpan w:val="2"/>
+            <w:tcBorders>
+              <w:top w:val="single" w:sz="4" w:space="0" w:color="auto"/>
+              <w:left w:val="single" w:sz="4" w:space="0" w:color="auto"/>
+              <w:bottom w:val="single" w:sz="4" w:space="0" w:color="auto"/>
+              <w:right w:val="single" w:sz="4" w:space="0" w:color="auto"/>
+            </w:tcBorders>
+            <w:shd w:val="clear" w:color="auto" w:fill="F3F3F3"/>
+            <w:hideMark/>
+          </w:tcPr>
+          <w:p>
+            <w:pPr>
+              <w:spacing w:line="256" w:lineRule="auto"/>
+              <w:jc w:val="center"/>
+              <w:rPr>
+                <w:rFonts w:cs="Arial"/>
+                <w:b/>
+                <w:lang w:val="es-MX"/>
+              </w:rPr>
+            </w:pPr>
+            <w:r>
+              <w:rPr>
+                <w:rFonts w:cs="Arial"/>
+                <w:b/>
+                <w:lang w:val="es-MX"/>
+              </w:rPr>
+              <w:t>Actor</w:t>
+            </w:r>
+          </w:p>
+        </w:tc>
+        <w:tc>
+          <w:tcPr>
+            <w:tcW w:w="4860" w:type="dxa"/>
+            <w:tcBorders>
+              <w:top w:val="single" w:sz="4" w:space="0" w:color="auto"/>
+              <w:left w:val="single" w:sz="4" w:space="0" w:color="auto"/>
+              <w:bottom w:val="single" w:sz="4" w:space="0" w:color="auto"/>
+              <w:right w:val="single" w:sz="4" w:space="0" w:color="auto"/>
+            </w:tcBorders>
+            <w:shd w:val="clear" w:color="auto" w:fill="F3F3F3"/>
+            <w:hideMark/>
+          </w:tcPr>
+          <w:p>
+            <w:pPr>
+              <w:spacing w:line="256" w:lineRule="auto"/>
+              <w:jc w:val="center"/>
+              <w:rPr>
+                <w:rFonts w:cs="Arial"/>
+                <w:b/>
+                <w:lang w:val="es-MX"/>
+              </w:rPr>
+            </w:pPr>
+            <w:r>
+              <w:rPr>
+                <w:rFonts w:cs="Arial"/>
+                <w:b/>
+                <w:lang w:val="es-MX"/>
+              </w:rPr>
+              <w:t>Sistema</w:t>
+            </w:r>
+          </w:p>
+        </w:tc>
+      </w:tr>
+      <w:tr>
+        <w:tc>
+          <w:tcPr>
+            <w:tcW w:w="4750" w:type="dxa"/>
+            <w:gridSpan w:val="2"/>
+            <w:tcBorders>
+              <w:top w:val="single" w:sz="4" w:space="0" w:color="auto"/>
+              <w:left w:val="single" w:sz="4" w:space="0" w:color="auto"/>
+              <w:bottom w:val="single" w:sz="4" w:space="0" w:color="auto"/>
+              <w:right w:val="single" w:sz="4" w:space="0" w:color="auto"/>
+            </w:tcBorders>
+            <w:hideMark/>
+          </w:tcPr>
+          <w:p>
+            <w:pPr>
+              <w:pStyle w:val="Prrafodelista"/>
+              <w:numPr>
+                <w:ilvl w:val="0"/>
+                <w:numId w:val="17"/>
+              </w:numPr>
+              <w:spacing w:line="256" w:lineRule="auto"/>
+              <w:contextualSpacing/>
+              <w:rPr>
+                <w:rFonts w:cs="Arial"/>
+                <w:lang w:val="es-MX"/>
+              </w:rPr>
+            </w:pPr>
+            <w:r>
+              <w:rPr>
+                <w:rFonts w:cs="Arial"/>
+                <w:lang w:val="es-MX"/>
+              </w:rPr>
+              <w:t>El cliente envía los datos de la venta</w:t>
+            </w:r>
+          </w:p>
+        </w:tc>
+        <w:tc>
+          <w:tcPr>
+            <w:tcW w:w="4860" w:type="dxa"/>
+            <w:tcBorders>
+              <w:top w:val="single" w:sz="4" w:space="0" w:color="auto"/>
+              <w:left w:val="single" w:sz="4" w:space="0" w:color="auto"/>
+              <w:bottom w:val="single" w:sz="4" w:space="0" w:color="auto"/>
+              <w:right w:val="single" w:sz="4" w:space="0" w:color="auto"/>
+            </w:tcBorders>
+          </w:tcPr>
+          <w:p>
+            <w:pPr>
+              <w:spacing w:line="256" w:lineRule="auto"/>
+              <w:rPr>
+                <w:rFonts w:cs="Arial"/>
+                <w:lang w:val="es-MX"/>
+              </w:rPr>
+            </w:pPr>
+          </w:p>
+        </w:tc>
+      </w:tr>
+      <w:tr>
+        <w:tc>
+          <w:tcPr>
+            <w:tcW w:w="4750" w:type="dxa"/>
+            <w:gridSpan w:val="2"/>
+            <w:tcBorders>
+              <w:top w:val="single" w:sz="4" w:space="0" w:color="auto"/>
+              <w:left w:val="single" w:sz="4" w:space="0" w:color="auto"/>
+              <w:bottom w:val="single" w:sz="4" w:space="0" w:color="auto"/>
+              <w:right w:val="single" w:sz="4" w:space="0" w:color="auto"/>
+            </w:tcBorders>
+          </w:tcPr>
+          <w:p>
+            <w:pPr>
+              <w:spacing w:line="256" w:lineRule="auto"/>
+              <w:rPr>
+                <w:rFonts w:cs="Arial"/>
+                <w:lang w:val="es-MX"/>
+              </w:rPr>
+            </w:pPr>
+          </w:p>
+        </w:tc>
+        <w:tc>
+          <w:tcPr>
+            <w:tcW w:w="4860" w:type="dxa"/>
+            <w:tcBorders>
+              <w:top w:val="single" w:sz="4" w:space="0" w:color="auto"/>
+              <w:left w:val="single" w:sz="4" w:space="0" w:color="auto"/>
+              <w:bottom w:val="single" w:sz="4" w:space="0" w:color="auto"/>
+              <w:right w:val="single" w:sz="4" w:space="0" w:color="auto"/>
+            </w:tcBorders>
+            <w:hideMark/>
+          </w:tcPr>
+          <w:p>
+            <w:pPr>
+              <w:numPr>
+                <w:ilvl w:val="0"/>
+                <w:numId w:val="17"/>
+              </w:numPr>
+              <w:spacing w:line="256" w:lineRule="auto"/>
+              <w:rPr>
+                <w:rFonts w:cs="Arial"/>
+                <w:lang w:val="es-MX"/>
+              </w:rPr>
+            </w:pPr>
+            <w:r>
+              <w:rPr>
+                <w:rFonts w:cs="Arial"/>
+                <w:lang w:val="es-MX"/>
+              </w:rPr>
+              <w:t xml:space="preserve">Se incluye el caso de uso </w:t>
+            </w:r>
+            <w:r>
+              <w:rPr>
+                <w:rFonts w:cs="Arial"/>
+                <w:lang w:val="es-MX"/>
+              </w:rPr>
+              <w:t>verificar</w:t>
+            </w:r>
+            <w:r>
+              <w:rPr>
+                <w:rFonts w:cs="Arial"/>
+                <w:lang w:val="es-MX"/>
+              </w:rPr>
+              <w:t xml:space="preserve"> cliente</w:t>
+            </w:r>
+            <w:r>
+              <w:rPr>
+                <w:rFonts w:cs="Arial"/>
+                <w:lang w:val="es-MX"/>
+              </w:rPr>
+              <w:t>.</w:t>
+            </w:r>
+          </w:p>
+        </w:tc>
+      </w:tr>
+      <w:tr>
+        <w:tc>
+          <w:tcPr>
+            <w:tcW w:w="4750" w:type="dxa"/>
+            <w:gridSpan w:val="2"/>
+            <w:tcBorders>
+              <w:top w:val="single" w:sz="4" w:space="0" w:color="auto"/>
+              <w:left w:val="single" w:sz="4" w:space="0" w:color="auto"/>
+              <w:bottom w:val="single" w:sz="4" w:space="0" w:color="auto"/>
+              <w:right w:val="single" w:sz="4" w:space="0" w:color="auto"/>
+            </w:tcBorders>
+            <w:hideMark/>
+          </w:tcPr>
+          <w:p>
+            <w:pPr>
+              <w:spacing w:line="256" w:lineRule="auto"/>
+              <w:rPr>
+                <w:rFonts w:cs="Arial"/>
+              </w:rPr>
+            </w:pPr>
+          </w:p>
+        </w:tc>
+        <w:tc>
+          <w:tcPr>
+            <w:tcW w:w="4860" w:type="dxa"/>
+            <w:tcBorders>
+              <w:top w:val="single" w:sz="4" w:space="0" w:color="auto"/>
+              <w:left w:val="single" w:sz="4" w:space="0" w:color="auto"/>
+              <w:bottom w:val="single" w:sz="4" w:space="0" w:color="auto"/>
+              <w:right w:val="single" w:sz="4" w:space="0" w:color="auto"/>
+            </w:tcBorders>
+            <w:hideMark/>
+          </w:tcPr>
+          <w:p>
+            <w:pPr>
+              <w:pStyle w:val="Prrafodelista"/>
+              <w:numPr>
+                <w:ilvl w:val="0"/>
+                <w:numId w:val="17"/>
+              </w:numPr>
+              <w:spacing w:line="256" w:lineRule="auto"/>
+              <w:contextualSpacing/>
+              <w:rPr>
+                <w:rFonts w:cs="Arial"/>
+                <w:lang w:val="es-MX"/>
+              </w:rPr>
+            </w:pPr>
+            <w:r>
+              <w:rPr>
+                <w:rFonts w:cs="Arial"/>
+                <w:lang w:val="es-MX"/>
+              </w:rPr>
+              <w:t xml:space="preserve">Se incluye el caso de uso </w:t>
+            </w:r>
+            <w:r>
+              <w:rPr>
+                <w:rFonts w:cs="Arial"/>
+                <w:lang w:val="es-MX"/>
+              </w:rPr>
+              <w:t>verificar</w:t>
+            </w:r>
+            <w:r>
+              <w:rPr>
+                <w:rFonts w:cs="Arial"/>
+                <w:lang w:val="es-MX"/>
+              </w:rPr>
+              <w:t xml:space="preserve"> producto</w:t>
+            </w:r>
+            <w:r>
+              <w:rPr>
+                <w:rFonts w:cs="Arial"/>
+                <w:lang w:val="es-MX"/>
+              </w:rPr>
+              <w:t>.</w:t>
+            </w:r>
+          </w:p>
+        </w:tc>
+      </w:tr>
+      <w:tr>
+        <w:tc>
+          <w:tcPr>
+            <w:tcW w:w="4750" w:type="dxa"/>
+            <w:gridSpan w:val="2"/>
+            <w:tcBorders>
+              <w:top w:val="single" w:sz="4" w:space="0" w:color="auto"/>
+              <w:left w:val="single" w:sz="4" w:space="0" w:color="auto"/>
+              <w:bottom w:val="single" w:sz="4" w:space="0" w:color="auto"/>
+              <w:right w:val="single" w:sz="4" w:space="0" w:color="auto"/>
+            </w:tcBorders>
+          </w:tcPr>
+          <w:p>
+            <w:pPr>
+              <w:spacing w:line="256" w:lineRule="auto"/>
+              <w:rPr>
+                <w:rFonts w:cs="Arial"/>
+                <w:lang w:val="es-MX"/>
+              </w:rPr>
+            </w:pPr>
+          </w:p>
+        </w:tc>
+        <w:tc>
+          <w:tcPr>
+            <w:tcW w:w="4860" w:type="dxa"/>
+            <w:tcBorders>
+              <w:top w:val="single" w:sz="4" w:space="0" w:color="auto"/>
+              <w:left w:val="single" w:sz="4" w:space="0" w:color="auto"/>
+              <w:bottom w:val="single" w:sz="4" w:space="0" w:color="auto"/>
+              <w:right w:val="single" w:sz="4" w:space="0" w:color="auto"/>
+            </w:tcBorders>
+            <w:hideMark/>
+          </w:tcPr>
+          <w:p>
+            <w:pPr>
+              <w:pStyle w:val="Prrafodelista"/>
+              <w:numPr>
+                <w:ilvl w:val="0"/>
+                <w:numId w:val="17"/>
+              </w:numPr>
+              <w:spacing w:line="256" w:lineRule="auto"/>
+              <w:contextualSpacing/>
+              <w:rPr>
+                <w:rFonts w:cs="Arial"/>
+                <w:lang w:val="es-MX"/>
+              </w:rPr>
+            </w:pPr>
+            <w:r>
+              <w:rPr>
+                <w:rFonts w:cs="Arial"/>
+                <w:lang w:val="es-MX"/>
+              </w:rPr>
+              <w:t>Se informa al cliente que la venta fue realizada</w:t>
+            </w:r>
+          </w:p>
+        </w:tc>
+      </w:tr>
+      <w:tr>
+        <w:tc>
+          <w:tcPr>
+            <w:tcW w:w="4750" w:type="dxa"/>
+            <w:gridSpan w:val="2"/>
+            <w:tcBorders>
+              <w:top w:val="single" w:sz="4" w:space="0" w:color="auto"/>
+              <w:left w:val="single" w:sz="4" w:space="0" w:color="auto"/>
+              <w:bottom w:val="single" w:sz="4" w:space="0" w:color="auto"/>
+              <w:right w:val="single" w:sz="4" w:space="0" w:color="auto"/>
+            </w:tcBorders>
+          </w:tcPr>
+          <w:p>
+            <w:pPr>
+              <w:spacing w:line="256" w:lineRule="auto"/>
+              <w:rPr>
+                <w:rFonts w:cs="Arial"/>
+                <w:lang w:val="es-MX"/>
+              </w:rPr>
+            </w:pPr>
+          </w:p>
+        </w:tc>
+        <w:tc>
+          <w:tcPr>
+            <w:tcW w:w="4860" w:type="dxa"/>
+            <w:tcBorders>
+              <w:top w:val="single" w:sz="4" w:space="0" w:color="auto"/>
+              <w:left w:val="single" w:sz="4" w:space="0" w:color="auto"/>
+              <w:bottom w:val="single" w:sz="4" w:space="0" w:color="auto"/>
+              <w:right w:val="single" w:sz="4" w:space="0" w:color="auto"/>
+            </w:tcBorders>
+          </w:tcPr>
+          <w:p>
+            <w:pPr>
+              <w:pStyle w:val="Prrafodelista"/>
+              <w:numPr>
+                <w:ilvl w:val="0"/>
+                <w:numId w:val="17"/>
+              </w:numPr>
+              <w:spacing w:line="256" w:lineRule="auto"/>
+              <w:contextualSpacing/>
+              <w:rPr>
+                <w:rFonts w:cs="Arial"/>
+                <w:lang w:val="es-MX"/>
+              </w:rPr>
+            </w:pPr>
+            <w:r>
+              <w:rPr>
+                <w:rFonts w:cs="Arial"/>
+                <w:lang w:val="es-MX"/>
+              </w:rPr>
+              <w:t>Se actualiza el stock de los productos.</w:t>
+            </w:r>
+          </w:p>
+        </w:tc>
+      </w:tr>
+      <w:tr>
+        <w:tc>
+          <w:tcPr>
+            <w:tcW w:w="4750" w:type="dxa"/>
+            <w:gridSpan w:val="2"/>
+            <w:tcBorders>
+              <w:top w:val="single" w:sz="4" w:space="0" w:color="auto"/>
+              <w:left w:val="single" w:sz="4" w:space="0" w:color="auto"/>
+              <w:bottom w:val="single" w:sz="4" w:space="0" w:color="auto"/>
+              <w:right w:val="single" w:sz="4" w:space="0" w:color="auto"/>
+            </w:tcBorders>
+          </w:tcPr>
+          <w:p>
+            <w:pPr>
+              <w:spacing w:line="256" w:lineRule="auto"/>
+              <w:rPr>
+                <w:rFonts w:cs="Arial"/>
+                <w:lang w:val="es-MX"/>
+              </w:rPr>
+            </w:pPr>
+          </w:p>
+        </w:tc>
+        <w:tc>
+          <w:tcPr>
+            <w:tcW w:w="4860" w:type="dxa"/>
+            <w:tcBorders>
+              <w:top w:val="single" w:sz="4" w:space="0" w:color="auto"/>
+              <w:left w:val="single" w:sz="4" w:space="0" w:color="auto"/>
+              <w:bottom w:val="single" w:sz="4" w:space="0" w:color="auto"/>
+              <w:right w:val="single" w:sz="4" w:space="0" w:color="auto"/>
+            </w:tcBorders>
+            <w:hideMark/>
+          </w:tcPr>
+          <w:p>
+            <w:pPr>
+              <w:pStyle w:val="Prrafodelista"/>
+              <w:numPr>
+                <w:ilvl w:val="0"/>
+                <w:numId w:val="17"/>
+              </w:numPr>
+              <w:spacing w:line="256" w:lineRule="auto"/>
+              <w:contextualSpacing/>
+              <w:rPr>
+                <w:rFonts w:cs="Arial"/>
+                <w:lang w:val="es-MX"/>
+              </w:rPr>
+            </w:pPr>
+            <w:r>
+              <w:rPr>
+                <w:rFonts w:cs="Arial"/>
+                <w:lang w:val="es-MX"/>
+              </w:rPr>
+              <w:t xml:space="preserve">El caso de </w:t>
+            </w:r>
+            <w:r>
+              <w:rPr>
+                <w:rFonts w:cs="Arial"/>
+                <w:lang w:val="es-MX"/>
+              </w:rPr>
+              <w:t xml:space="preserve">que el cliente no retira la </w:t>
+            </w:r>
+            <w:proofErr w:type="spellStart"/>
+            <w:r>
+              <w:rPr>
+                <w:rFonts w:cs="Arial"/>
+                <w:lang w:val="es-MX"/>
+              </w:rPr>
+              <w:t>mercaderia</w:t>
+            </w:r>
+            <w:proofErr w:type="spellEnd"/>
+            <w:r>
+              <w:rPr>
+                <w:rFonts w:cs="Arial"/>
+                <w:lang w:val="es-MX"/>
+              </w:rPr>
+              <w:t xml:space="preserve">, se le </w:t>
+            </w:r>
+            <w:proofErr w:type="spellStart"/>
+            <w:r>
+              <w:rPr>
+                <w:rFonts w:cs="Arial"/>
+                <w:lang w:val="es-MX"/>
+              </w:rPr>
+              <w:t>envia</w:t>
+            </w:r>
+            <w:proofErr w:type="spellEnd"/>
+            <w:r>
+              <w:rPr>
+                <w:rFonts w:cs="Arial"/>
+                <w:lang w:val="es-MX"/>
+              </w:rPr>
+              <w:t xml:space="preserve"> la </w:t>
+            </w:r>
+            <w:proofErr w:type="spellStart"/>
+            <w:r>
+              <w:rPr>
+                <w:rFonts w:cs="Arial"/>
+                <w:lang w:val="es-MX"/>
+              </w:rPr>
+              <w:t>mercaderia</w:t>
+            </w:r>
+            <w:proofErr w:type="spellEnd"/>
+            <w:r>
+              <w:rPr>
+                <w:rFonts w:cs="Arial"/>
+                <w:lang w:val="es-MX"/>
+              </w:rPr>
+              <w:t xml:space="preserve"> a </w:t>
+            </w:r>
+            <w:r>
+              <w:rPr>
+                <w:rFonts w:cs="Arial"/>
+                <w:lang w:val="es-MX"/>
+              </w:rPr>
+              <w:lastRenderedPageBreak/>
+              <w:t>domicilio mediante un cadete y finaliza el caso de uso</w:t>
+            </w:r>
+          </w:p>
+        </w:tc>
+      </w:tr>
+      <w:tr>
+        <w:tc>
+          <w:tcPr>
+            <w:tcW w:w="2622" w:type="dxa"/>
+            <w:tcBorders>
+              <w:top w:val="single" w:sz="4" w:space="0" w:color="auto"/>
+              <w:left w:val="single" w:sz="4" w:space="0" w:color="auto"/>
+              <w:bottom w:val="single" w:sz="4" w:space="0" w:color="auto"/>
+              <w:right w:val="single" w:sz="4" w:space="0" w:color="auto"/>
+            </w:tcBorders>
+            <w:shd w:val="clear" w:color="auto" w:fill="F3F3F3"/>
+            <w:hideMark/>
+          </w:tcPr>
+          <w:p>
+            <w:pPr>
+              <w:spacing w:line="256" w:lineRule="auto"/>
+              <w:rPr>
+                <w:rFonts w:cs="Arial"/>
+                <w:b/>
+                <w:lang w:val="es-MX"/>
+              </w:rPr>
+            </w:pPr>
+            <w:r>
+              <w:rPr>
+                <w:rFonts w:cs="Arial"/>
+                <w:b/>
+                <w:lang w:val="es-MX"/>
+              </w:rPr>
+              <w:lastRenderedPageBreak/>
+              <w:t>Camino alternativo 1</w:t>
+            </w:r>
+          </w:p>
+        </w:tc>
+        <w:tc>
+          <w:tcPr>
+            <w:tcW w:w="6988" w:type="dxa"/>
+            <w:gridSpan w:val="2"/>
+            <w:tcBorders>
+              <w:top w:val="single" w:sz="4" w:space="0" w:color="auto"/>
+              <w:left w:val="single" w:sz="4" w:space="0" w:color="auto"/>
+              <w:bottom w:val="single" w:sz="4" w:space="0" w:color="auto"/>
+              <w:right w:val="single" w:sz="4" w:space="0" w:color="auto"/>
+            </w:tcBorders>
+            <w:hideMark/>
+          </w:tcPr>
+          <w:p>
+            <w:pPr>
+              <w:spacing w:line="256" w:lineRule="auto"/>
+              <w:rPr>
+                <w:rFonts w:cs="Arial"/>
+                <w:lang w:val="es-MX"/>
+              </w:rPr>
+            </w:pPr>
+            <w:r>
+              <w:rPr>
+                <w:rFonts w:cs="Arial"/>
+                <w:lang w:val="es-MX"/>
+              </w:rPr>
+              <w:t xml:space="preserve">Si en el paso 2 el caso de uso </w:t>
+            </w:r>
+            <w:r>
+              <w:rPr>
+                <w:rFonts w:cs="Arial"/>
+                <w:lang w:val="es-MX"/>
+              </w:rPr>
+              <w:t>verificar</w:t>
+            </w:r>
+            <w:r>
+              <w:rPr>
+                <w:rFonts w:cs="Arial"/>
+                <w:lang w:val="es-MX"/>
+              </w:rPr>
+              <w:t xml:space="preserve"> cliente indica que el cliente no </w:t>
+            </w:r>
+            <w:r>
+              <w:rPr>
+                <w:rFonts w:cs="Arial"/>
+                <w:lang w:val="es-MX"/>
+              </w:rPr>
+              <w:t>existe, llamar al caso de uso Registrar Cliente.</w:t>
+            </w:r>
+          </w:p>
+        </w:tc>
+      </w:tr>
+      <w:tr>
+        <w:tc>
+          <w:tcPr>
+            <w:tcW w:w="2622" w:type="dxa"/>
+            <w:tcBorders>
+              <w:top w:val="single" w:sz="4" w:space="0" w:color="auto"/>
+              <w:left w:val="single" w:sz="4" w:space="0" w:color="auto"/>
+              <w:bottom w:val="single" w:sz="4" w:space="0" w:color="auto"/>
+              <w:right w:val="single" w:sz="4" w:space="0" w:color="auto"/>
+            </w:tcBorders>
+            <w:shd w:val="clear" w:color="auto" w:fill="F3F3F3"/>
+            <w:hideMark/>
+          </w:tcPr>
+          <w:p>
+            <w:pPr>
+              <w:spacing w:line="256" w:lineRule="auto"/>
+              <w:rPr>
+                <w:rFonts w:cs="Arial"/>
+                <w:b/>
+                <w:lang w:val="es-MX"/>
+              </w:rPr>
+            </w:pPr>
+            <w:r>
+              <w:rPr>
+                <w:rFonts w:cs="Arial"/>
+                <w:b/>
+                <w:lang w:val="es-MX"/>
+              </w:rPr>
+              <w:t>Camino alternativo 2</w:t>
+            </w:r>
+          </w:p>
+        </w:tc>
+        <w:tc>
+          <w:tcPr>
+            <w:tcW w:w="6988" w:type="dxa"/>
+            <w:gridSpan w:val="2"/>
+            <w:tcBorders>
+              <w:top w:val="single" w:sz="4" w:space="0" w:color="auto"/>
+              <w:left w:val="single" w:sz="4" w:space="0" w:color="auto"/>
+              <w:bottom w:val="single" w:sz="4" w:space="0" w:color="auto"/>
+              <w:right w:val="single" w:sz="4" w:space="0" w:color="auto"/>
+            </w:tcBorders>
+            <w:hideMark/>
+          </w:tcPr>
+          <w:p>
+            <w:pPr>
+              <w:spacing w:line="256" w:lineRule="auto"/>
+              <w:rPr>
+                <w:rFonts w:cs="Arial"/>
+                <w:lang w:val="es-MX"/>
+              </w:rPr>
+            </w:pPr>
+            <w:r>
+              <w:rPr>
+                <w:rFonts w:cs="Arial"/>
+                <w:lang w:val="es-MX"/>
+              </w:rPr>
+              <w:t xml:space="preserve">Si en el paso 3 el caso de uso </w:t>
+            </w:r>
+            <w:r>
+              <w:rPr>
+                <w:rFonts w:cs="Arial"/>
+                <w:lang w:val="es-MX"/>
+              </w:rPr>
+              <w:t>verificar</w:t>
+            </w:r>
+            <w:r>
+              <w:rPr>
+                <w:rFonts w:cs="Arial"/>
+                <w:lang w:val="es-MX"/>
+              </w:rPr>
+              <w:t xml:space="preserve"> producto indica que </w:t>
+            </w:r>
+            <w:r>
+              <w:rPr>
+                <w:rFonts w:cs="Arial"/>
+                <w:lang w:val="es-MX"/>
+              </w:rPr>
+              <w:t>no hay stock del mismo</w:t>
+            </w:r>
+            <w:r>
+              <w:rPr>
+                <w:rFonts w:cs="Arial"/>
+                <w:lang w:val="es-MX"/>
+              </w:rPr>
+              <w:t>, se informa al cliente y el caso de uso finaliza</w:t>
+            </w:r>
+          </w:p>
+        </w:tc>
+      </w:tr>
+      <w:tr>
+        <w:tc>
+          <w:tcPr>
+            <w:tcW w:w="2622" w:type="dxa"/>
+            <w:tcBorders>
+              <w:top w:val="single" w:sz="4" w:space="0" w:color="auto"/>
+              <w:left w:val="single" w:sz="4" w:space="0" w:color="auto"/>
+              <w:bottom w:val="single" w:sz="4" w:space="0" w:color="auto"/>
+              <w:right w:val="single" w:sz="4" w:space="0" w:color="auto"/>
+            </w:tcBorders>
+            <w:shd w:val="clear" w:color="auto" w:fill="F3F3F3"/>
+            <w:hideMark/>
+          </w:tcPr>
+          <w:p>
+            <w:pPr>
+              <w:spacing w:line="256" w:lineRule="auto"/>
+              <w:rPr>
+                <w:rFonts w:cs="Arial"/>
+                <w:b/>
+                <w:lang w:val="es-MX"/>
+              </w:rPr>
+            </w:pPr>
+            <w:proofErr w:type="spellStart"/>
+            <w:r>
+              <w:rPr>
+                <w:rFonts w:cs="Arial"/>
+                <w:b/>
+                <w:lang w:val="es-MX"/>
+              </w:rPr>
+              <w:t>Poscondición</w:t>
+            </w:r>
+            <w:proofErr w:type="spellEnd"/>
+            <w:r>
+              <w:rPr>
+                <w:rFonts w:cs="Arial"/>
+                <w:b/>
+                <w:lang w:val="es-MX"/>
+              </w:rPr>
+              <w:t xml:space="preserve"> </w:t>
+            </w:r>
+          </w:p>
+        </w:tc>
+        <w:tc>
+          <w:tcPr>
+            <w:tcW w:w="6988" w:type="dxa"/>
+            <w:gridSpan w:val="2"/>
+            <w:tcBorders>
+              <w:top w:val="single" w:sz="4" w:space="0" w:color="auto"/>
+              <w:left w:val="single" w:sz="4" w:space="0" w:color="auto"/>
+              <w:bottom w:val="single" w:sz="4" w:space="0" w:color="auto"/>
+              <w:right w:val="single" w:sz="4" w:space="0" w:color="auto"/>
+            </w:tcBorders>
+            <w:hideMark/>
+          </w:tcPr>
+          <w:p>
+            <w:pPr>
+              <w:spacing w:line="256" w:lineRule="auto"/>
+              <w:rPr>
+                <w:rFonts w:cs="Arial"/>
+                <w:lang w:val="es-MX"/>
+              </w:rPr>
+            </w:pPr>
+            <w:r>
+              <w:rPr>
+                <w:rFonts w:cs="Arial"/>
+                <w:lang w:val="es-MX"/>
+              </w:rPr>
+              <w:t>Se registra la venta</w:t>
+            </w:r>
+          </w:p>
+        </w:tc>
+      </w:tr>
+    </w:tbl>
+    <w:p>
+      <w:pPr>
+        <w:rPr>
+          <w:rFonts w:cs="Arial"/>
+        </w:rPr>
+      </w:pPr>
+    </w:p>
+    <w:p>
+      <w:pPr>
+        <w:pStyle w:val="Ttulo5"/>
+        <w:rPr>
+          <w:rFonts w:cs="Arial"/>
+          <w:b w:val="0"/>
+        </w:rPr>
+      </w:pPr>
+      <w:r>
+        <w:rPr>
+          <w:rFonts w:cs="Arial"/>
+        </w:rPr>
+        <w:t xml:space="preserve">Flujo de Sucesos Caso de Uso: Confirmar entrega </w:t>
+      </w:r>
+    </w:p>
+    <w:p>
+      <w:pPr>
+        <w:rPr>
+          <w:rFonts w:cs="Arial"/>
+        </w:rPr>
+      </w:pPr>
+    </w:p>
+    <w:tbl>
+      <w:tblPr>
+        <w:tblW w:w="9615" w:type="dxa"/>
+        <w:tblBorders>
+          <w:top w:val="single" w:sz="4" w:space="0" w:color="auto"/>
+          <w:left w:val="single" w:sz="4" w:space="0" w:color="auto"/>
+          <w:bottom w:val="single" w:sz="4" w:space="0" w:color="auto"/>
+          <w:right w:val="single" w:sz="4" w:space="0" w:color="auto"/>
+          <w:insideH w:val="single" w:sz="4" w:space="0" w:color="auto"/>
+          <w:insideV w:val="single" w:sz="4" w:space="0" w:color="auto"/>
+        </w:tblBorders>
+        <w:tblLayout w:type="fixed"/>
+        <w:tblCellMar>
+          <w:left w:w="70" w:type="dxa"/>
+          <w:right w:w="70" w:type="dxa"/>
+        </w:tblCellMar>
+        <w:tblLook w:val="04A0" w:firstRow="1" w:lastRow="0" w:firstColumn="1" w:lastColumn="0" w:noHBand="0" w:noVBand="1"/>
+      </w:tblPr>
+      <w:tblGrid>
+        <w:gridCol w:w="2623"/>
+        <w:gridCol w:w="2129"/>
+        <w:gridCol w:w="4863"/>
+      </w:tblGrid>
+      <w:tr>
+        <w:tc>
+          <w:tcPr>
+            <w:tcW w:w="2623" w:type="dxa"/>
+            <w:tcBorders>
+              <w:top w:val="single" w:sz="4" w:space="0" w:color="auto"/>
+              <w:left w:val="single" w:sz="4" w:space="0" w:color="auto"/>
+              <w:bottom w:val="single" w:sz="4" w:space="0" w:color="auto"/>
+              <w:right w:val="single" w:sz="4" w:space="0" w:color="auto"/>
+            </w:tcBorders>
+            <w:shd w:val="clear" w:color="auto" w:fill="F3F3F3"/>
+            <w:hideMark/>
+          </w:tcPr>
+          <w:p>
+            <w:pPr>
+              <w:spacing w:line="256" w:lineRule="auto"/>
+              <w:rPr>
+                <w:rFonts w:cs="Arial"/>
+                <w:b/>
+                <w:lang w:val="es-MX"/>
+              </w:rPr>
+            </w:pPr>
+            <w:r>
+              <w:rPr>
+                <w:rFonts w:cs="Arial"/>
+                <w:b/>
+                <w:lang w:val="es-MX"/>
+              </w:rPr>
+              <w:t>Iniciador</w:t>
+            </w:r>
+          </w:p>
+        </w:tc>
+        <w:tc>
+          <w:tcPr>
+            <w:tcW w:w="6992" w:type="dxa"/>
+            <w:gridSpan w:val="2"/>
+            <w:tcBorders>
+              <w:top w:val="single" w:sz="4" w:space="0" w:color="auto"/>
+              <w:left w:val="single" w:sz="4" w:space="0" w:color="auto"/>
+              <w:bottom w:val="single" w:sz="4" w:space="0" w:color="auto"/>
+              <w:right w:val="single" w:sz="4" w:space="0" w:color="auto"/>
+            </w:tcBorders>
+            <w:hideMark/>
+          </w:tcPr>
+          <w:p>
+            <w:pPr>
+              <w:spacing w:line="256" w:lineRule="auto"/>
+              <w:rPr>
+                <w:rFonts w:cs="Arial"/>
+                <w:lang w:val="es-MX"/>
+              </w:rPr>
+            </w:pPr>
+            <w:r>
+              <w:rPr>
+                <w:rFonts w:cs="Arial"/>
+                <w:lang w:val="es-MX"/>
+              </w:rPr>
+              <w:t>Administrador</w:t>
+            </w:r>
+          </w:p>
+        </w:tc>
+      </w:tr>
+      <w:tr>
+        <w:tc>
+          <w:tcPr>
+            <w:tcW w:w="2623" w:type="dxa"/>
+            <w:tcBorders>
+              <w:top w:val="single" w:sz="4" w:space="0" w:color="auto"/>
+              <w:left w:val="single" w:sz="4" w:space="0" w:color="auto"/>
+              <w:bottom w:val="single" w:sz="4" w:space="0" w:color="auto"/>
+              <w:right w:val="single" w:sz="4" w:space="0" w:color="auto"/>
+            </w:tcBorders>
+            <w:shd w:val="clear" w:color="auto" w:fill="F3F3F3"/>
+            <w:hideMark/>
+          </w:tcPr>
+          <w:p>
+            <w:pPr>
+              <w:spacing w:line="256" w:lineRule="auto"/>
+              <w:rPr>
+                <w:rFonts w:cs="Arial"/>
+                <w:b/>
+                <w:lang w:val="es-MX"/>
+              </w:rPr>
+            </w:pPr>
+            <w:r>
+              <w:rPr>
+                <w:rFonts w:cs="Arial"/>
+                <w:b/>
+                <w:lang w:val="es-MX"/>
+              </w:rPr>
+              <w:t>Precondición</w:t>
+            </w:r>
+          </w:p>
+        </w:tc>
+        <w:tc>
+          <w:tcPr>
+            <w:tcW w:w="6992" w:type="dxa"/>
+            <w:gridSpan w:val="2"/>
+            <w:tcBorders>
+              <w:top w:val="single" w:sz="4" w:space="0" w:color="auto"/>
+              <w:left w:val="single" w:sz="4" w:space="0" w:color="auto"/>
+              <w:bottom w:val="single" w:sz="4" w:space="0" w:color="auto"/>
+              <w:right w:val="single" w:sz="4" w:space="0" w:color="auto"/>
+            </w:tcBorders>
+            <w:hideMark/>
+          </w:tcPr>
+          <w:p>
+            <w:pPr>
+              <w:spacing w:line="256" w:lineRule="auto"/>
+              <w:rPr>
+                <w:rFonts w:cs="Arial"/>
+                <w:lang w:val="es-MX"/>
+              </w:rPr>
+            </w:pPr>
+            <w:r>
+              <w:rPr>
+                <w:rFonts w:cs="Arial"/>
+                <w:lang w:val="es-MX"/>
+              </w:rPr>
+              <w:t xml:space="preserve">Se envían los datos de la </w:t>
+            </w:r>
+            <w:r>
+              <w:rPr>
+                <w:rFonts w:cs="Arial"/>
+                <w:lang w:val="es-MX"/>
+              </w:rPr>
+              <w:t>confirmación de la entrega</w:t>
+            </w:r>
+            <w:r>
+              <w:rPr>
+                <w:rFonts w:cs="Arial"/>
+                <w:lang w:val="es-MX"/>
+              </w:rPr>
+              <w:t xml:space="preserve"> correctamente</w:t>
+            </w:r>
+          </w:p>
+        </w:tc>
+      </w:tr>
+      <w:tr>
+        <w:tc>
+          <w:tcPr>
+            <w:tcW w:w="9615" w:type="dxa"/>
+            <w:gridSpan w:val="3"/>
+            <w:tcBorders>
+              <w:top w:val="single" w:sz="4" w:space="0" w:color="auto"/>
+              <w:left w:val="single" w:sz="4" w:space="0" w:color="auto"/>
+              <w:bottom w:val="single" w:sz="4" w:space="0" w:color="auto"/>
+              <w:right w:val="single" w:sz="4" w:space="0" w:color="auto"/>
+            </w:tcBorders>
+            <w:shd w:val="clear" w:color="auto" w:fill="F3F3F3"/>
+            <w:hideMark/>
+          </w:tcPr>
+          <w:p>
+            <w:pPr>
+              <w:spacing w:line="256" w:lineRule="auto"/>
+              <w:jc w:val="center"/>
+              <w:rPr>
+                <w:rFonts w:cs="Arial"/>
+                <w:lang w:val="es-MX"/>
+              </w:rPr>
+            </w:pPr>
+            <w:r>
+              <w:rPr>
+                <w:rFonts w:cs="Arial"/>
+                <w:b/>
+                <w:lang w:val="es-MX"/>
+              </w:rPr>
+              <w:t>Flujo básico</w:t>
+            </w:r>
+          </w:p>
+        </w:tc>
+      </w:tr>
+      <w:tr>
+        <w:tc>
+          <w:tcPr>
+            <w:tcW w:w="4752" w:type="dxa"/>
+            <w:gridSpan w:val="2"/>
+            <w:tcBorders>
+              <w:top w:val="single" w:sz="4" w:space="0" w:color="auto"/>
+              <w:left w:val="single" w:sz="4" w:space="0" w:color="auto"/>
+              <w:bottom w:val="single" w:sz="4" w:space="0" w:color="auto"/>
+              <w:right w:val="single" w:sz="4" w:space="0" w:color="auto"/>
+            </w:tcBorders>
+            <w:shd w:val="clear" w:color="auto" w:fill="F3F3F3"/>
+            <w:hideMark/>
+          </w:tcPr>
+          <w:p>
+            <w:pPr>
+              <w:spacing w:line="256" w:lineRule="auto"/>
+              <w:jc w:val="center"/>
+              <w:rPr>
+                <w:rFonts w:cs="Arial"/>
+                <w:b/>
+                <w:lang w:val="es-MX"/>
+              </w:rPr>
+            </w:pPr>
+            <w:r>
+              <w:rPr>
+                <w:rFonts w:cs="Arial"/>
+                <w:b/>
+                <w:lang w:val="es-MX"/>
+              </w:rPr>
+              <w:t>Actor</w:t>
+            </w:r>
+          </w:p>
+        </w:tc>
+        <w:tc>
+          <w:tcPr>
+            <w:tcW w:w="4863" w:type="dxa"/>
+            <w:tcBorders>
+              <w:top w:val="single" w:sz="4" w:space="0" w:color="auto"/>
+              <w:left w:val="single" w:sz="4" w:space="0" w:color="auto"/>
+              <w:bottom w:val="single" w:sz="4" w:space="0" w:color="auto"/>
+              <w:right w:val="single" w:sz="4" w:space="0" w:color="auto"/>
+            </w:tcBorders>
+            <w:shd w:val="clear" w:color="auto" w:fill="F3F3F3"/>
+            <w:hideMark/>
+          </w:tcPr>
+          <w:p>
+            <w:pPr>
+              <w:spacing w:line="256" w:lineRule="auto"/>
+              <w:jc w:val="center"/>
+              <w:rPr>
+                <w:rFonts w:cs="Arial"/>
+                <w:b/>
+                <w:lang w:val="es-MX"/>
+              </w:rPr>
+            </w:pPr>
+            <w:r>
+              <w:rPr>
+                <w:rFonts w:cs="Arial"/>
+                <w:b/>
+                <w:lang w:val="es-MX"/>
+              </w:rPr>
+              <w:t>Sistema</w:t>
+            </w:r>
+          </w:p>
+        </w:tc>
+      </w:tr>
+      <w:tr>
+        <w:tc>
+          <w:tcPr>
+            <w:tcW w:w="4752" w:type="dxa"/>
+            <w:gridSpan w:val="2"/>
+            <w:tcBorders>
+              <w:top w:val="single" w:sz="4" w:space="0" w:color="auto"/>
+              <w:left w:val="single" w:sz="4" w:space="0" w:color="auto"/>
+              <w:bottom w:val="single" w:sz="4" w:space="0" w:color="auto"/>
+              <w:right w:val="single" w:sz="4" w:space="0" w:color="auto"/>
+            </w:tcBorders>
+            <w:hideMark/>
+          </w:tcPr>
+          <w:p>
+            <w:pPr>
+              <w:pStyle w:val="Prrafodelista"/>
+              <w:numPr>
+                <w:ilvl w:val="0"/>
+                <w:numId w:val="18"/>
+              </w:numPr>
+              <w:spacing w:line="256" w:lineRule="auto"/>
+              <w:contextualSpacing/>
+              <w:rPr>
+                <w:rFonts w:cs="Arial"/>
+                <w:lang w:val="es-MX"/>
+              </w:rPr>
+            </w:pPr>
+            <w:r>
+              <w:rPr>
+                <w:rFonts w:cs="Arial"/>
+                <w:lang w:val="es-MX"/>
+              </w:rPr>
+              <w:t xml:space="preserve">El </w:t>
+            </w:r>
+            <w:r>
+              <w:rPr>
+                <w:rFonts w:cs="Arial"/>
+                <w:lang w:val="es-MX"/>
+              </w:rPr>
+              <w:t xml:space="preserve">Administrador envía los datos de la </w:t>
+            </w:r>
+            <w:r>
+              <w:rPr>
+                <w:rFonts w:cs="Arial"/>
+                <w:lang w:val="es-MX"/>
+              </w:rPr>
+              <w:t xml:space="preserve"> </w:t>
+            </w:r>
+            <w:r>
+              <w:rPr>
+                <w:rFonts w:cs="Arial"/>
+                <w:lang w:val="es-MX"/>
+              </w:rPr>
+              <w:t>confirmación de</w:t>
+            </w:r>
+            <w:r>
+              <w:rPr>
+                <w:rFonts w:cs="Arial"/>
+                <w:lang w:val="es-MX"/>
+              </w:rPr>
+              <w:t xml:space="preserve"> la entrega</w:t>
+            </w:r>
+          </w:p>
+        </w:tc>
+        <w:tc>
+          <w:tcPr>
+            <w:tcW w:w="4863" w:type="dxa"/>
+            <w:tcBorders>
+              <w:top w:val="single" w:sz="4" w:space="0" w:color="auto"/>
+              <w:left w:val="single" w:sz="4" w:space="0" w:color="auto"/>
+              <w:bottom w:val="single" w:sz="4" w:space="0" w:color="auto"/>
+              <w:right w:val="single" w:sz="4" w:space="0" w:color="auto"/>
+            </w:tcBorders>
+          </w:tcPr>
+          <w:p>
+            <w:pPr>
+              <w:spacing w:line="256" w:lineRule="auto"/>
+              <w:rPr>
+                <w:rFonts w:cs="Arial"/>
+                <w:lang w:val="es-MX"/>
+              </w:rPr>
+            </w:pPr>
+          </w:p>
+        </w:tc>
+      </w:tr>
+      <w:tr>
+        <w:tc>
+          <w:tcPr>
+            <w:tcW w:w="4752" w:type="dxa"/>
+            <w:gridSpan w:val="2"/>
+            <w:tcBorders>
+              <w:top w:val="single" w:sz="4" w:space="0" w:color="auto"/>
+              <w:left w:val="single" w:sz="4" w:space="0" w:color="auto"/>
+              <w:bottom w:val="single" w:sz="4" w:space="0" w:color="auto"/>
+              <w:right w:val="single" w:sz="4" w:space="0" w:color="auto"/>
+            </w:tcBorders>
+          </w:tcPr>
+          <w:p>
+            <w:pPr>
+              <w:spacing w:line="256" w:lineRule="auto"/>
+              <w:rPr>
+                <w:rFonts w:cs="Arial"/>
+                <w:lang w:val="es-MX"/>
+              </w:rPr>
+            </w:pPr>
+          </w:p>
+        </w:tc>
+        <w:tc>
+          <w:tcPr>
+            <w:tcW w:w="4863" w:type="dxa"/>
+            <w:tcBorders>
+              <w:top w:val="single" w:sz="4" w:space="0" w:color="auto"/>
+              <w:left w:val="single" w:sz="4" w:space="0" w:color="auto"/>
+              <w:bottom w:val="single" w:sz="4" w:space="0" w:color="auto"/>
+              <w:right w:val="single" w:sz="4" w:space="0" w:color="auto"/>
+            </w:tcBorders>
+            <w:hideMark/>
+          </w:tcPr>
+          <w:p>
+            <w:pPr>
+              <w:numPr>
+                <w:ilvl w:val="0"/>
+                <w:numId w:val="18"/>
+              </w:numPr>
+              <w:spacing w:line="256" w:lineRule="auto"/>
+              <w:rPr>
+                <w:rFonts w:cs="Arial"/>
+                <w:lang w:val="es-MX"/>
+              </w:rPr>
+            </w:pPr>
+            <w:r>
+              <w:rPr>
+                <w:rFonts w:cs="Arial"/>
+                <w:lang w:val="es-MX"/>
+              </w:rPr>
+              <w:t>Se incluye el caso de uso verificar venta</w:t>
+            </w:r>
+          </w:p>
+        </w:tc>
+      </w:tr>
+      <w:tr>
+        <w:tc>
+          <w:tcPr>
+            <w:tcW w:w="4752" w:type="dxa"/>
+            <w:gridSpan w:val="2"/>
+            <w:tcBorders>
+              <w:top w:val="single" w:sz="4" w:space="0" w:color="auto"/>
+              <w:left w:val="single" w:sz="4" w:space="0" w:color="auto"/>
+              <w:bottom w:val="single" w:sz="4" w:space="0" w:color="auto"/>
+              <w:right w:val="single" w:sz="4" w:space="0" w:color="auto"/>
+            </w:tcBorders>
+          </w:tcPr>
+          <w:p>
+            <w:pPr>
+              <w:spacing w:line="256" w:lineRule="auto"/>
+              <w:rPr>
+                <w:rFonts w:cs="Arial"/>
+                <w:lang w:val="es-MX"/>
+              </w:rPr>
+            </w:pPr>
+          </w:p>
+        </w:tc>
+        <w:tc>
+          <w:tcPr>
+            <w:tcW w:w="4863" w:type="dxa"/>
+            <w:tcBorders>
+              <w:top w:val="single" w:sz="4" w:space="0" w:color="auto"/>
+              <w:left w:val="single" w:sz="4" w:space="0" w:color="auto"/>
+              <w:bottom w:val="single" w:sz="4" w:space="0" w:color="auto"/>
+              <w:right w:val="single" w:sz="4" w:space="0" w:color="auto"/>
+            </w:tcBorders>
+          </w:tcPr>
+          <w:p>
+            <w:pPr>
+              <w:numPr>
+                <w:ilvl w:val="0"/>
+                <w:numId w:val="18"/>
+              </w:numPr>
+              <w:spacing w:line="256" w:lineRule="auto"/>
+              <w:rPr>
+                <w:rFonts w:cs="Arial"/>
+                <w:lang w:val="es-MX"/>
+              </w:rPr>
+            </w:pPr>
+            <w:r>
+              <w:rPr>
+                <w:rFonts w:cs="Arial"/>
+                <w:lang w:val="es-MX"/>
+              </w:rPr>
+              <w:t>Cambia el estado de “no entregado” a “entregado” en la tabla venta.</w:t>
+            </w:r>
+          </w:p>
+        </w:tc>
+      </w:tr>
+      <w:tr>
+        <w:tc>
+          <w:tcPr>
+            <w:tcW w:w="4752" w:type="dxa"/>
+            <w:gridSpan w:val="2"/>
+            <w:tcBorders>
+              <w:top w:val="single" w:sz="4" w:space="0" w:color="auto"/>
+              <w:left w:val="single" w:sz="4" w:space="0" w:color="auto"/>
+              <w:bottom w:val="single" w:sz="4" w:space="0" w:color="auto"/>
+              <w:right w:val="single" w:sz="4" w:space="0" w:color="auto"/>
+            </w:tcBorders>
+          </w:tcPr>
+          <w:p>
+            <w:pPr>
+              <w:spacing w:line="256" w:lineRule="auto"/>
+              <w:rPr>
+                <w:rFonts w:cs="Arial"/>
+                <w:lang w:val="es-MX"/>
+              </w:rPr>
+            </w:pPr>
+          </w:p>
+        </w:tc>
+        <w:tc>
+          <w:tcPr>
+            <w:tcW w:w="4863" w:type="dxa"/>
+            <w:tcBorders>
+              <w:top w:val="single" w:sz="4" w:space="0" w:color="auto"/>
+              <w:left w:val="single" w:sz="4" w:space="0" w:color="auto"/>
+              <w:bottom w:val="single" w:sz="4" w:space="0" w:color="auto"/>
+              <w:right w:val="single" w:sz="4" w:space="0" w:color="auto"/>
+            </w:tcBorders>
+          </w:tcPr>
+          <w:p>
+            <w:pPr>
+              <w:numPr>
+                <w:ilvl w:val="0"/>
+                <w:numId w:val="18"/>
+              </w:numPr>
+              <w:spacing w:line="256" w:lineRule="auto"/>
+              <w:rPr>
+                <w:rFonts w:cs="Arial"/>
+                <w:lang w:val="es-MX"/>
+              </w:rPr>
+            </w:pPr>
+            <w:r>
+              <w:rPr>
+                <w:rFonts w:cs="Arial"/>
+                <w:lang w:val="es-MX"/>
+              </w:rPr>
+              <w:t>El caso de uso finaliza</w:t>
+            </w:r>
+          </w:p>
+        </w:tc>
+      </w:tr>
+      <w:tr>
+        <w:tc>
+          <w:tcPr>
+            <w:tcW w:w="2623" w:type="dxa"/>
+            <w:tcBorders>
+              <w:top w:val="single" w:sz="4" w:space="0" w:color="auto"/>
+              <w:left w:val="single" w:sz="4" w:space="0" w:color="auto"/>
+              <w:bottom w:val="single" w:sz="4" w:space="0" w:color="auto"/>
+              <w:right w:val="single" w:sz="4" w:space="0" w:color="auto"/>
+            </w:tcBorders>
+            <w:shd w:val="clear" w:color="auto" w:fill="F3F3F3"/>
+            <w:hideMark/>
+          </w:tcPr>
+          <w:p>
+            <w:pPr>
+              <w:spacing w:line="256" w:lineRule="auto"/>
+              <w:rPr>
+                <w:rFonts w:cs="Arial"/>
+                <w:b/>
+                <w:lang w:val="es-MX"/>
+              </w:rPr>
+            </w:pPr>
+            <w:proofErr w:type="spellStart"/>
+            <w:r>
+              <w:rPr>
+                <w:rFonts w:cs="Arial"/>
+                <w:b/>
+                <w:lang w:val="es-MX"/>
+              </w:rPr>
+              <w:t>Poscondición</w:t>
+            </w:r>
+            <w:proofErr w:type="spellEnd"/>
+            <w:r>
+              <w:rPr>
+                <w:rFonts w:cs="Arial"/>
+                <w:b/>
+                <w:lang w:val="es-MX"/>
+              </w:rPr>
+              <w:t xml:space="preserve"> </w:t>
+            </w:r>
+          </w:p>
+        </w:tc>
+        <w:tc>
+          <w:tcPr>
+            <w:tcW w:w="6992" w:type="dxa"/>
+            <w:gridSpan w:val="2"/>
+            <w:tcBorders>
+              <w:top w:val="single" w:sz="4" w:space="0" w:color="auto"/>
+              <w:left w:val="single" w:sz="4" w:space="0" w:color="auto"/>
+              <w:bottom w:val="single" w:sz="4" w:space="0" w:color="auto"/>
+              <w:right w:val="single" w:sz="4" w:space="0" w:color="auto"/>
+            </w:tcBorders>
+            <w:hideMark/>
+          </w:tcPr>
+          <w:p>
+            <w:pPr>
+              <w:spacing w:line="256" w:lineRule="auto"/>
+              <w:rPr>
+                <w:rFonts w:cs="Arial"/>
+                <w:lang w:val="es-MX"/>
+              </w:rPr>
+            </w:pPr>
+            <w:r>
+              <w:rPr>
+                <w:rFonts w:cs="Arial"/>
+                <w:lang w:val="es-MX"/>
+              </w:rPr>
+              <w:t>Se actualiza el estado de la entrega.</w:t>
+            </w:r>
+          </w:p>
+        </w:tc>
+      </w:tr>
+    </w:tbl>
+    <w:p>
+      <w:pPr>
+        <w:rPr>
+          <w:rFonts w:cs="Arial"/>
+        </w:rPr>
+      </w:pPr>
+    </w:p>
+    <w:p>
+      <w:pPr>
+        <w:pStyle w:val="Ttulo5"/>
+        <w:rPr>
+          <w:rFonts w:cs="Arial"/>
+          <w:b w:val="0"/>
+        </w:rPr>
+      </w:pPr>
+      <w:r>
+        <w:rPr>
+          <w:rFonts w:cs="Arial"/>
+        </w:rPr>
+        <w:t xml:space="preserve">Flujo de Sucesos Caso de Uso: </w:t>
+      </w:r>
+      <w:r>
+        <w:rPr>
+          <w:rFonts w:cs="Arial"/>
+        </w:rPr>
+        <w:t>Verificar</w:t>
+      </w:r>
+      <w:r>
+        <w:rPr>
+          <w:rFonts w:cs="Arial"/>
+        </w:rPr>
+        <w:t xml:space="preserve"> Cliente </w:t>
+      </w:r>
+    </w:p>
+    <w:p>
+      <w:pPr>
+        <w:rPr>
+          <w:rFonts w:cs="Arial"/>
+          <w:b/>
+          <w:bCs/>
+        </w:rPr>
+      </w:pPr>
+    </w:p>
+    <w:p>
+      <w:pPr>
+        <w:rPr>
+          <w:rFonts w:cs="Arial"/>
+        </w:rPr>
+      </w:pPr>
+      <w:r>
+        <w:rPr>
+          <w:rFonts w:cs="Arial"/>
+        </w:rPr>
+        <w:t>Este caso de uso verifica si el Cliente existe en el sistema, si existe retorna verdadero</w:t>
+      </w:r>
+      <w:r>
+        <w:rPr>
+          <w:rFonts w:cs="Arial"/>
+        </w:rPr>
+        <w:t xml:space="preserve"> y se obtiene el código del cliente</w:t>
+      </w:r>
+      <w:r>
+        <w:rPr>
+          <w:rFonts w:cs="Arial"/>
+        </w:rPr>
+        <w:t>.</w:t>
+      </w:r>
+    </w:p>
+    <w:p>
+      <w:pPr>
+        <w:pStyle w:val="Ttulo5"/>
+        <w:rPr>
+          <w:rFonts w:cs="Arial"/>
+        </w:rPr>
+      </w:pPr>
+    </w:p>
+    <w:p>
+      <w:pPr>
+        <w:pStyle w:val="Ttulo5"/>
+        <w:rPr>
+          <w:rFonts w:cs="Arial"/>
+          <w:b w:val="0"/>
+        </w:rPr>
+      </w:pPr>
+      <w:r>
+        <w:rPr>
+          <w:rFonts w:cs="Arial"/>
+        </w:rPr>
+        <w:t xml:space="preserve">Flujo de Sucesos Caso de Uso: Verificar </w:t>
+      </w:r>
+      <w:r>
+        <w:rPr>
+          <w:rFonts w:cs="Arial"/>
+        </w:rPr>
+        <w:t>Producto</w:t>
+      </w:r>
+      <w:r>
+        <w:rPr>
+          <w:rFonts w:cs="Arial"/>
+        </w:rPr>
         <w:t xml:space="preserve"> </w:t>
       </w:r>
-      <w:r>
-        <w:rPr>
-          <w:highlight w:val="yellow"/>
-        </w:rPr>
-        <w:t xml:space="preserve">&lt;nombre del caso de uso del negocio </w:t>
-      </w:r>
-      <w:r>
-        <w:rPr>
-          <w:highlight w:val="yellow"/>
-        </w:rPr>
-        <w:t>n</w:t>
-      </w:r>
-      <w:bookmarkEnd w:id="130"/>
-      <w:bookmarkEnd w:id="131"/>
-      <w:r>
-        <w:rPr>
-          <w:highlight w:val="yellow"/>
-        </w:rPr>
-        <w:t>&gt;</w:t>
-      </w:r>
-    </w:p>
-    <w:p>
-      <w:r>
-        <w:rPr>
-          <w:color w:val="FF0000"/>
-        </w:rPr>
-        <w:t>[</w:t>
-      </w:r>
-      <w:r>
-        <w:rPr>
-          <w:color w:val="FF0000"/>
-        </w:rPr>
-        <w:t>Este caso de uso surge del Caso de Uso del Negocio n</w:t>
-      </w:r>
-      <w:r>
-        <w:rPr>
-          <w:color w:val="FF0000"/>
-        </w:rPr>
-        <w:t>]</w:t>
+    </w:p>
+    <w:p>
+      <w:pPr>
+        <w:rPr>
+          <w:rFonts w:cs="Arial"/>
+          <w:b/>
+          <w:bCs/>
+        </w:rPr>
+      </w:pPr>
+    </w:p>
+    <w:p>
+      <w:pPr>
+        <w:rPr>
+          <w:rFonts w:cs="Arial"/>
+        </w:rPr>
+      </w:pPr>
+      <w:r>
+        <w:rPr>
+          <w:rFonts w:cs="Arial"/>
+        </w:rPr>
+        <w:t xml:space="preserve">Este caso de uso verifica si el </w:t>
+      </w:r>
+      <w:r>
+        <w:rPr>
+          <w:rFonts w:cs="Arial"/>
+        </w:rPr>
+        <w:t>Producto</w:t>
+      </w:r>
+      <w:r>
+        <w:rPr>
+          <w:rFonts w:cs="Arial"/>
+        </w:rPr>
+        <w:t xml:space="preserve"> </w:t>
+      </w:r>
+      <w:r>
+        <w:rPr>
+          <w:rFonts w:cs="Arial"/>
+        </w:rPr>
+        <w:t>se encuentra en stock</w:t>
+      </w:r>
+      <w:r>
+        <w:rPr>
+          <w:rFonts w:cs="Arial"/>
+        </w:rPr>
+        <w:t xml:space="preserve"> en el siste</w:t>
+      </w:r>
+      <w:r>
+        <w:rPr>
+          <w:rFonts w:cs="Arial"/>
+        </w:rPr>
+        <w:t>ma, si existe retorna verdadero y se obtiene el código del producto</w:t>
+      </w:r>
+      <w:r>
+        <w:rPr>
+          <w:rFonts w:cs="Arial"/>
+        </w:rPr>
+        <w:t>.</w:t>
+      </w:r>
+    </w:p>
+    <w:p>
+      <w:pPr>
+        <w:pStyle w:val="Ttulo5"/>
+        <w:rPr>
+          <w:rFonts w:cs="Arial"/>
+        </w:rPr>
+      </w:pPr>
+    </w:p>
+    <w:p>
+      <w:pPr>
+        <w:pStyle w:val="Ttulo5"/>
+        <w:rPr>
+          <w:rFonts w:cs="Arial"/>
+          <w:b w:val="0"/>
+        </w:rPr>
+      </w:pPr>
+      <w:r>
+        <w:rPr>
+          <w:rFonts w:cs="Arial"/>
+        </w:rPr>
+        <w:t xml:space="preserve">Flujo de Sucesos Caso de Uso: Verificar </w:t>
+      </w:r>
+      <w:r>
+        <w:rPr>
+          <w:rFonts w:cs="Arial"/>
+        </w:rPr>
+        <w:t>Venta</w:t>
+      </w:r>
+      <w:r>
+        <w:rPr>
+          <w:rFonts w:cs="Arial"/>
+        </w:rPr>
+        <w:t xml:space="preserve"> </w:t>
+      </w:r>
+    </w:p>
+    <w:p>
+      <w:pPr>
+        <w:rPr>
+          <w:rFonts w:cs="Arial"/>
+          <w:b/>
+          <w:bCs/>
+        </w:rPr>
+      </w:pPr>
+    </w:p>
+    <w:p>
+      <w:pPr>
+        <w:rPr>
+          <w:rFonts w:cs="Arial"/>
+        </w:rPr>
+      </w:pPr>
+      <w:r>
+        <w:rPr>
+          <w:rFonts w:cs="Arial"/>
+        </w:rPr>
+        <w:t xml:space="preserve">Este caso de uso </w:t>
+      </w:r>
+      <w:r>
+        <w:rPr>
+          <w:rFonts w:cs="Arial"/>
+        </w:rPr>
+        <w:t xml:space="preserve">se </w:t>
+      </w:r>
+      <w:r>
+        <w:rPr>
+          <w:rFonts w:cs="Arial"/>
+          <w:lang w:val="es-MX"/>
+        </w:rPr>
+        <w:t>verifica número de factura para obtener número de venta</w:t>
+      </w:r>
+      <w:r>
+        <w:rPr>
+          <w:rFonts w:cs="Arial"/>
+          <w:lang w:val="es-MX"/>
+        </w:rPr>
+        <w:t>.</w:t>
       </w:r>
     </w:p>
     <w:p/>
+    <w:p>
+      <w:pPr>
+        <w:jc w:val="left"/>
+      </w:pPr>
+      <w:r>
+        <w:br w:type="page"/>
+      </w:r>
+    </w:p>
     <w:p/>
     <w:p>
       <w:pPr>
@@ -20756,7 +22639,7 @@
                     </pic:cNvPicPr>
                   </pic:nvPicPr>
                   <pic:blipFill>
-                    <a:blip r:embed="rId16">
+                    <a:blip r:embed="rId18">
                       <a:extLst>
                         <a:ext uri="{28A0092B-C50C-407E-A947-70E740481C1C}">
                           <a14:useLocalDpi xmlns:a14="http://schemas.microsoft.com/office/drawing/2010/main" val="0"/>
@@ -21001,6 +22884,7 @@
           <w:noProof/>
           <w:lang w:eastAsia="es-AR"/>
         </w:rPr>
+        <w:lastRenderedPageBreak/>
         <w:drawing>
           <wp:inline distT="0" distB="0" distL="0" distR="0">
             <wp:extent cx="4495800" cy="4143375"/>
@@ -21019,7 +22903,7 @@
                     </pic:cNvPicPr>
                   </pic:nvPicPr>
                   <pic:blipFill>
-                    <a:blip r:embed="rId17">
+                    <a:blip r:embed="rId19">
                       <a:extLst>
                         <a:ext uri="{28A0092B-C50C-407E-A947-70E740481C1C}">
                           <a14:useLocalDpi xmlns:a14="http://schemas.microsoft.com/office/drawing/2010/main" val="0"/>
@@ -21206,9 +23090,9 @@
       <w:bookmarkEnd w:id="142"/>
     </w:p>
     <w:sectPr>
-      <w:headerReference w:type="default" r:id="rId18"/>
-      <w:footerReference w:type="even" r:id="rId19"/>
-      <w:footerReference w:type="default" r:id="rId20"/>
+      <w:headerReference w:type="default" r:id="rId20"/>
+      <w:footerReference w:type="even" r:id="rId21"/>
+      <w:footerReference w:type="default" r:id="rId22"/>
       <w:pgSz w:w="11907" w:h="16840" w:code="9"/>
       <w:pgMar w:top="1418" w:right="1134" w:bottom="1418" w:left="1134" w:header="709" w:footer="709" w:gutter="0"/>
       <w:cols w:space="708"/>
@@ -21220,7 +23104,7 @@
 </file>
 
 <file path=word/endnotes.xml><?xml version="1.0" encoding="utf-8"?>
-<w:endnotes xmlns:wpc="http://schemas.microsoft.com/office/word/2010/wordprocessingCanvas" xmlns:mc="http://schemas.openxmlformats.org/markup-compatibility/2006" xmlns:o="urn:schemas-microsoft-com:office:office" xmlns:r="http://schemas.openxmlformats.org/officeDocument/2006/relationships" xmlns:m="http://schemas.openxmlformats.org/officeDocument/2006/math" xmlns:v="urn:schemas-microsoft-com:vml" xmlns:wp14="http://schemas.microsoft.com/office/word/2010/wordprocessingDrawing" xmlns:wp="http://schemas.openxmlformats.org/drawingml/2006/wordprocessingDrawing" xmlns:w10="urn:schemas-microsoft-com:office:word" xmlns:w="http://schemas.openxmlformats.org/wordprocessingml/2006/main" xmlns:w14="http://schemas.microsoft.com/office/word/2010/wordml" xmlns:w15="http://schemas.microsoft.com/office/word/2012/wordml" xmlns:wpg="http://schemas.microsoft.com/office/word/2010/wordprocessingGroup" xmlns:wpi="http://schemas.microsoft.com/office/word/2010/wordprocessingInk" xmlns:wne="http://schemas.microsoft.com/office/word/2006/wordml" xmlns:wps="http://schemas.microsoft.com/office/word/2010/wordprocessingShape" mc:Ignorable="w14 w15 wp14">
+<w:endnotes xmlns:wpc="http://schemas.microsoft.com/office/word/2010/wordprocessingCanvas" xmlns:mc="http://schemas.openxmlformats.org/markup-compatibility/2006" xmlns:o="urn:schemas-microsoft-com:office:office" xmlns:r="http://schemas.openxmlformats.org/officeDocument/2006/relationships" xmlns:m="http://schemas.openxmlformats.org/officeDocument/2006/math" xmlns:v="urn:schemas-microsoft-com:vml" xmlns:wp14="http://schemas.microsoft.com/office/word/2010/wordprocessingDrawing" xmlns:wp="http://schemas.openxmlformats.org/drawingml/2006/wordprocessingDrawing" xmlns:w10="urn:schemas-microsoft-com:office:word" xmlns:w="http://schemas.openxmlformats.org/wordprocessingml/2006/main" xmlns:w14="http://schemas.microsoft.com/office/word/2010/wordml" xmlns:wpg="http://schemas.microsoft.com/office/word/2010/wordprocessingGroup" xmlns:wpi="http://schemas.microsoft.com/office/word/2010/wordprocessingInk" xmlns:wne="http://schemas.microsoft.com/office/word/2006/wordml" xmlns:wps="http://schemas.microsoft.com/office/word/2010/wordprocessingShape" mc:Ignorable="w14 wp14">
   <w:endnote w:type="separator" w:id="-1">
     <w:p>
       <w:r>
@@ -21239,7 +23123,7 @@
 </file>
 
 <file path=word/footer1.xml><?xml version="1.0" encoding="utf-8"?>
-<w:ftr xmlns:wpc="http://schemas.microsoft.com/office/word/2010/wordprocessingCanvas" xmlns:mc="http://schemas.openxmlformats.org/markup-compatibility/2006" xmlns:o="urn:schemas-microsoft-com:office:office" xmlns:r="http://schemas.openxmlformats.org/officeDocument/2006/relationships" xmlns:m="http://schemas.openxmlformats.org/officeDocument/2006/math" xmlns:v="urn:schemas-microsoft-com:vml" xmlns:wp14="http://schemas.microsoft.com/office/word/2010/wordprocessingDrawing" xmlns:wp="http://schemas.openxmlformats.org/drawingml/2006/wordprocessingDrawing" xmlns:w10="urn:schemas-microsoft-com:office:word" xmlns:w="http://schemas.openxmlformats.org/wordprocessingml/2006/main" xmlns:w14="http://schemas.microsoft.com/office/word/2010/wordml" xmlns:w15="http://schemas.microsoft.com/office/word/2012/wordml" xmlns:wpg="http://schemas.microsoft.com/office/word/2010/wordprocessingGroup" xmlns:wpi="http://schemas.microsoft.com/office/word/2010/wordprocessingInk" xmlns:wne="http://schemas.microsoft.com/office/word/2006/wordml" xmlns:wps="http://schemas.microsoft.com/office/word/2010/wordprocessingShape" mc:Ignorable="w14 w15 wp14">
+<w:ftr xmlns:wpc="http://schemas.microsoft.com/office/word/2010/wordprocessingCanvas" xmlns:mc="http://schemas.openxmlformats.org/markup-compatibility/2006" xmlns:o="urn:schemas-microsoft-com:office:office" xmlns:r="http://schemas.openxmlformats.org/officeDocument/2006/relationships" xmlns:m="http://schemas.openxmlformats.org/officeDocument/2006/math" xmlns:v="urn:schemas-microsoft-com:vml" xmlns:wp14="http://schemas.microsoft.com/office/word/2010/wordprocessingDrawing" xmlns:wp="http://schemas.openxmlformats.org/drawingml/2006/wordprocessingDrawing" xmlns:w10="urn:schemas-microsoft-com:office:word" xmlns:w="http://schemas.openxmlformats.org/wordprocessingml/2006/main" xmlns:w14="http://schemas.microsoft.com/office/word/2010/wordml" xmlns:wpg="http://schemas.microsoft.com/office/word/2010/wordprocessingGroup" xmlns:wpi="http://schemas.microsoft.com/office/word/2010/wordprocessingInk" xmlns:wne="http://schemas.microsoft.com/office/word/2006/wordml" xmlns:wps="http://schemas.microsoft.com/office/word/2010/wordprocessingShape" mc:Ignorable="w14 wp14">
   <w:p>
     <w:pPr>
       <w:jc w:val="right"/>
@@ -21289,7 +23173,7 @@
 </file>
 
 <file path=word/footer2.xml><?xml version="1.0" encoding="utf-8"?>
-<w:ftr xmlns:wpc="http://schemas.microsoft.com/office/word/2010/wordprocessingCanvas" xmlns:mc="http://schemas.openxmlformats.org/markup-compatibility/2006" xmlns:o="urn:schemas-microsoft-com:office:office" xmlns:r="http://schemas.openxmlformats.org/officeDocument/2006/relationships" xmlns:m="http://schemas.openxmlformats.org/officeDocument/2006/math" xmlns:v="urn:schemas-microsoft-com:vml" xmlns:wp14="http://schemas.microsoft.com/office/word/2010/wordprocessingDrawing" xmlns:wp="http://schemas.openxmlformats.org/drawingml/2006/wordprocessingDrawing" xmlns:w10="urn:schemas-microsoft-com:office:word" xmlns:w="http://schemas.openxmlformats.org/wordprocessingml/2006/main" xmlns:w14="http://schemas.microsoft.com/office/word/2010/wordml" xmlns:w15="http://schemas.microsoft.com/office/word/2012/wordml" xmlns:wpg="http://schemas.microsoft.com/office/word/2010/wordprocessingGroup" xmlns:wpi="http://schemas.microsoft.com/office/word/2010/wordprocessingInk" xmlns:wne="http://schemas.microsoft.com/office/word/2006/wordml" xmlns:wps="http://schemas.microsoft.com/office/word/2010/wordprocessingShape" mc:Ignorable="w14 w15 wp14">
+<w:ftr xmlns:wpc="http://schemas.microsoft.com/office/word/2010/wordprocessingCanvas" xmlns:mc="http://schemas.openxmlformats.org/markup-compatibility/2006" xmlns:o="urn:schemas-microsoft-com:office:office" xmlns:r="http://schemas.openxmlformats.org/officeDocument/2006/relationships" xmlns:m="http://schemas.openxmlformats.org/officeDocument/2006/math" xmlns:v="urn:schemas-microsoft-com:vml" xmlns:wp14="http://schemas.microsoft.com/office/word/2010/wordprocessingDrawing" xmlns:wp="http://schemas.openxmlformats.org/drawingml/2006/wordprocessingDrawing" xmlns:w10="urn:schemas-microsoft-com:office:word" xmlns:w="http://schemas.openxmlformats.org/wordprocessingml/2006/main" xmlns:w14="http://schemas.microsoft.com/office/word/2010/wordml" xmlns:wpg="http://schemas.microsoft.com/office/word/2010/wordprocessingGroup" xmlns:wpi="http://schemas.microsoft.com/office/word/2010/wordprocessingInk" xmlns:wne="http://schemas.microsoft.com/office/word/2006/wordml" xmlns:wps="http://schemas.microsoft.com/office/word/2010/wordprocessingShape" mc:Ignorable="w14 wp14">
   <w:tbl>
     <w:tblPr>
       <w:tblW w:w="10092" w:type="dxa"/>
@@ -21431,7 +23315,7 @@
               <w:noProof/>
               <w:sz w:val="20"/>
             </w:rPr>
-            <w:t>25</w:t>
+            <w:t>2</w:t>
           </w:r>
           <w:r>
             <w:rPr>
@@ -21468,7 +23352,7 @@
               <w:noProof/>
               <w:sz w:val="20"/>
             </w:rPr>
-            <w:t>26</w:t>
+            <w:t>28</w:t>
           </w:r>
           <w:r>
             <w:rPr>
@@ -21489,7 +23373,7 @@
 </file>
 
 <file path=word/footnotes.xml><?xml version="1.0" encoding="utf-8"?>
-<w:footnotes xmlns:wpc="http://schemas.microsoft.com/office/word/2010/wordprocessingCanvas" xmlns:mc="http://schemas.openxmlformats.org/markup-compatibility/2006" xmlns:o="urn:schemas-microsoft-com:office:office" xmlns:r="http://schemas.openxmlformats.org/officeDocument/2006/relationships" xmlns:m="http://schemas.openxmlformats.org/officeDocument/2006/math" xmlns:v="urn:schemas-microsoft-com:vml" xmlns:wp14="http://schemas.microsoft.com/office/word/2010/wordprocessingDrawing" xmlns:wp="http://schemas.openxmlformats.org/drawingml/2006/wordprocessingDrawing" xmlns:w10="urn:schemas-microsoft-com:office:word" xmlns:w="http://schemas.openxmlformats.org/wordprocessingml/2006/main" xmlns:w14="http://schemas.microsoft.com/office/word/2010/wordml" xmlns:w15="http://schemas.microsoft.com/office/word/2012/wordml" xmlns:wpg="http://schemas.microsoft.com/office/word/2010/wordprocessingGroup" xmlns:wpi="http://schemas.microsoft.com/office/word/2010/wordprocessingInk" xmlns:wne="http://schemas.microsoft.com/office/word/2006/wordml" xmlns:wps="http://schemas.microsoft.com/office/word/2010/wordprocessingShape" mc:Ignorable="w14 w15 wp14">
+<w:footnotes xmlns:wpc="http://schemas.microsoft.com/office/word/2010/wordprocessingCanvas" xmlns:mc="http://schemas.openxmlformats.org/markup-compatibility/2006" xmlns:o="urn:schemas-microsoft-com:office:office" xmlns:r="http://schemas.openxmlformats.org/officeDocument/2006/relationships" xmlns:m="http://schemas.openxmlformats.org/officeDocument/2006/math" xmlns:v="urn:schemas-microsoft-com:vml" xmlns:wp14="http://schemas.microsoft.com/office/word/2010/wordprocessingDrawing" xmlns:wp="http://schemas.openxmlformats.org/drawingml/2006/wordprocessingDrawing" xmlns:w10="urn:schemas-microsoft-com:office:word" xmlns:w="http://schemas.openxmlformats.org/wordprocessingml/2006/main" xmlns:w14="http://schemas.microsoft.com/office/word/2010/wordml" xmlns:wpg="http://schemas.microsoft.com/office/word/2010/wordprocessingGroup" xmlns:wpi="http://schemas.microsoft.com/office/word/2010/wordprocessingInk" xmlns:wne="http://schemas.microsoft.com/office/word/2006/wordml" xmlns:wps="http://schemas.microsoft.com/office/word/2010/wordprocessingShape" mc:Ignorable="w14 wp14">
   <w:footnote w:type="separator" w:id="-1">
     <w:p>
       <w:r>
@@ -21508,7 +23392,7 @@
 </file>
 
 <file path=word/header1.xml><?xml version="1.0" encoding="utf-8"?>
-<w:hdr xmlns:wpc="http://schemas.microsoft.com/office/word/2010/wordprocessingCanvas" xmlns:mc="http://schemas.openxmlformats.org/markup-compatibility/2006" xmlns:o="urn:schemas-microsoft-com:office:office" xmlns:r="http://schemas.openxmlformats.org/officeDocument/2006/relationships" xmlns:m="http://schemas.openxmlformats.org/officeDocument/2006/math" xmlns:v="urn:schemas-microsoft-com:vml" xmlns:wp14="http://schemas.microsoft.com/office/word/2010/wordprocessingDrawing" xmlns:wp="http://schemas.openxmlformats.org/drawingml/2006/wordprocessingDrawing" xmlns:w10="urn:schemas-microsoft-com:office:word" xmlns:w="http://schemas.openxmlformats.org/wordprocessingml/2006/main" xmlns:w14="http://schemas.microsoft.com/office/word/2010/wordml" xmlns:w15="http://schemas.microsoft.com/office/word/2012/wordml" xmlns:wpg="http://schemas.microsoft.com/office/word/2010/wordprocessingGroup" xmlns:wpi="http://schemas.microsoft.com/office/word/2010/wordprocessingInk" xmlns:wne="http://schemas.microsoft.com/office/word/2006/wordml" xmlns:wps="http://schemas.microsoft.com/office/word/2010/wordprocessingShape" mc:Ignorable="w14 w15 wp14">
+<w:hdr xmlns:wpc="http://schemas.microsoft.com/office/word/2010/wordprocessingCanvas" xmlns:mc="http://schemas.openxmlformats.org/markup-compatibility/2006" xmlns:o="urn:schemas-microsoft-com:office:office" xmlns:r="http://schemas.openxmlformats.org/officeDocument/2006/relationships" xmlns:m="http://schemas.openxmlformats.org/officeDocument/2006/math" xmlns:v="urn:schemas-microsoft-com:vml" xmlns:wp14="http://schemas.microsoft.com/office/word/2010/wordprocessingDrawing" xmlns:wp="http://schemas.openxmlformats.org/drawingml/2006/wordprocessingDrawing" xmlns:w10="urn:schemas-microsoft-com:office:word" xmlns:w="http://schemas.openxmlformats.org/wordprocessingml/2006/main" xmlns:w14="http://schemas.microsoft.com/office/word/2010/wordml" xmlns:wpg="http://schemas.microsoft.com/office/word/2010/wordprocessingGroup" xmlns:wpi="http://schemas.microsoft.com/office/word/2010/wordprocessingInk" xmlns:wne="http://schemas.microsoft.com/office/word/2006/wordml" xmlns:wps="http://schemas.microsoft.com/office/word/2010/wordprocessingShape" mc:Ignorable="w14 wp14">
   <w:tbl>
     <w:tblPr>
       <w:tblW w:w="10014" w:type="dxa"/>
@@ -21832,8 +23716,8 @@
 </file>
 
 <file path=word/numbering.xml><?xml version="1.0" encoding="utf-8"?>
-<w:numbering xmlns:wpc="http://schemas.microsoft.com/office/word/2010/wordprocessingCanvas" xmlns:mc="http://schemas.openxmlformats.org/markup-compatibility/2006" xmlns:o="urn:schemas-microsoft-com:office:office" xmlns:r="http://schemas.openxmlformats.org/officeDocument/2006/relationships" xmlns:m="http://schemas.openxmlformats.org/officeDocument/2006/math" xmlns:v="urn:schemas-microsoft-com:vml" xmlns:wp14="http://schemas.microsoft.com/office/word/2010/wordprocessingDrawing" xmlns:wp="http://schemas.openxmlformats.org/drawingml/2006/wordprocessingDrawing" xmlns:w10="urn:schemas-microsoft-com:office:word" xmlns:w="http://schemas.openxmlformats.org/wordprocessingml/2006/main" xmlns:w14="http://schemas.microsoft.com/office/word/2010/wordml" xmlns:w15="http://schemas.microsoft.com/office/word/2012/wordml" xmlns:wpg="http://schemas.microsoft.com/office/word/2010/wordprocessingGroup" xmlns:wpi="http://schemas.microsoft.com/office/word/2010/wordprocessingInk" xmlns:wne="http://schemas.microsoft.com/office/word/2006/wordml" xmlns:wps="http://schemas.microsoft.com/office/word/2010/wordprocessingShape" mc:Ignorable="w14 w15 wp14">
-  <w:abstractNum w:abstractNumId="0" w15:restartNumberingAfterBreak="0">
+<w:numbering xmlns:wpc="http://schemas.microsoft.com/office/word/2010/wordprocessingCanvas" xmlns:mc="http://schemas.openxmlformats.org/markup-compatibility/2006" xmlns:o="urn:schemas-microsoft-com:office:office" xmlns:r="http://schemas.openxmlformats.org/officeDocument/2006/relationships" xmlns:m="http://schemas.openxmlformats.org/officeDocument/2006/math" xmlns:v="urn:schemas-microsoft-com:vml" xmlns:wp14="http://schemas.microsoft.com/office/word/2010/wordprocessingDrawing" xmlns:wp="http://schemas.openxmlformats.org/drawingml/2006/wordprocessingDrawing" xmlns:w10="urn:schemas-microsoft-com:office:word" xmlns:w="http://schemas.openxmlformats.org/wordprocessingml/2006/main" xmlns:w14="http://schemas.microsoft.com/office/word/2010/wordml" xmlns:wpg="http://schemas.microsoft.com/office/word/2010/wordprocessingGroup" xmlns:wpi="http://schemas.microsoft.com/office/word/2010/wordprocessingInk" xmlns:wne="http://schemas.microsoft.com/office/word/2006/wordml" xmlns:wps="http://schemas.microsoft.com/office/word/2010/wordprocessingShape" mc:Ignorable="w14 wp14">
+  <w:abstractNum w:abstractNumId="0">
     <w:nsid w:val="01195CF5"/>
     <w:multiLevelType w:val="hybridMultilevel"/>
     <w:tmpl w:val="F12E0150"/>
@@ -21946,7 +23830,7 @@
       </w:rPr>
     </w:lvl>
   </w:abstractNum>
-  <w:abstractNum w:abstractNumId="1" w15:restartNumberingAfterBreak="0">
+  <w:abstractNum w:abstractNumId="1">
     <w:nsid w:val="0BE04E25"/>
     <w:multiLevelType w:val="multilevel"/>
     <w:tmpl w:val="612C575E"/>
@@ -22035,7 +23919,7 @@
       </w:pPr>
     </w:lvl>
   </w:abstractNum>
-  <w:abstractNum w:abstractNumId="2" w15:restartNumberingAfterBreak="0">
+  <w:abstractNum w:abstractNumId="2">
     <w:nsid w:val="0EFB5617"/>
     <w:multiLevelType w:val="hybridMultilevel"/>
     <w:tmpl w:val="ED440B26"/>
@@ -22148,7 +24032,96 @@
       </w:rPr>
     </w:lvl>
   </w:abstractNum>
-  <w:abstractNum w:abstractNumId="3" w15:restartNumberingAfterBreak="0">
+  <w:abstractNum w:abstractNumId="3">
+    <w:nsid w:val="1B885B1D"/>
+    <w:multiLevelType w:val="hybridMultilevel"/>
+    <w:tmpl w:val="D1A8A19C"/>
+    <w:lvl w:ilvl="0" w:tplc="2C0A000F">
+      <w:start w:val="1"/>
+      <w:numFmt w:val="decimal"/>
+      <w:lvlText w:val="%1."/>
+      <w:lvlJc w:val="left"/>
+      <w:pPr>
+        <w:ind w:left="720" w:hanging="360"/>
+      </w:pPr>
+      <w:rPr>
+        <w:color w:val="auto"/>
+      </w:rPr>
+    </w:lvl>
+    <w:lvl w:ilvl="1" w:tplc="2C0A0019">
+      <w:start w:val="1"/>
+      <w:numFmt w:val="lowerLetter"/>
+      <w:lvlText w:val="%2."/>
+      <w:lvlJc w:val="left"/>
+      <w:pPr>
+        <w:ind w:left="1440" w:hanging="360"/>
+      </w:pPr>
+    </w:lvl>
+    <w:lvl w:ilvl="2" w:tplc="2C0A001B">
+      <w:start w:val="1"/>
+      <w:numFmt w:val="lowerRoman"/>
+      <w:lvlText w:val="%3."/>
+      <w:lvlJc w:val="right"/>
+      <w:pPr>
+        <w:ind w:left="2160" w:hanging="180"/>
+      </w:pPr>
+    </w:lvl>
+    <w:lvl w:ilvl="3" w:tplc="2C0A000F">
+      <w:start w:val="1"/>
+      <w:numFmt w:val="decimal"/>
+      <w:lvlText w:val="%4."/>
+      <w:lvlJc w:val="left"/>
+      <w:pPr>
+        <w:ind w:left="2880" w:hanging="360"/>
+      </w:pPr>
+    </w:lvl>
+    <w:lvl w:ilvl="4" w:tplc="2C0A0019">
+      <w:start w:val="1"/>
+      <w:numFmt w:val="lowerLetter"/>
+      <w:lvlText w:val="%5."/>
+      <w:lvlJc w:val="left"/>
+      <w:pPr>
+        <w:ind w:left="3600" w:hanging="360"/>
+      </w:pPr>
+    </w:lvl>
+    <w:lvl w:ilvl="5" w:tplc="2C0A001B">
+      <w:start w:val="1"/>
+      <w:numFmt w:val="lowerRoman"/>
+      <w:lvlText w:val="%6."/>
+      <w:lvlJc w:val="right"/>
+      <w:pPr>
+        <w:ind w:left="4320" w:hanging="180"/>
+      </w:pPr>
+    </w:lvl>
+    <w:lvl w:ilvl="6" w:tplc="2C0A000F">
+      <w:start w:val="1"/>
+      <w:numFmt w:val="decimal"/>
+      <w:lvlText w:val="%7."/>
+      <w:lvlJc w:val="left"/>
+      <w:pPr>
+        <w:ind w:left="5040" w:hanging="360"/>
+      </w:pPr>
+    </w:lvl>
+    <w:lvl w:ilvl="7" w:tplc="2C0A0019">
+      <w:start w:val="1"/>
+      <w:numFmt w:val="lowerLetter"/>
+      <w:lvlText w:val="%8."/>
+      <w:lvlJc w:val="left"/>
+      <w:pPr>
+        <w:ind w:left="5760" w:hanging="360"/>
+      </w:pPr>
+    </w:lvl>
+    <w:lvl w:ilvl="8" w:tplc="2C0A001B">
+      <w:start w:val="1"/>
+      <w:numFmt w:val="lowerRoman"/>
+      <w:lvlText w:val="%9."/>
+      <w:lvlJc w:val="right"/>
+      <w:pPr>
+        <w:ind w:left="6480" w:hanging="180"/>
+      </w:pPr>
+    </w:lvl>
+  </w:abstractNum>
+  <w:abstractNum w:abstractNumId="4">
     <w:nsid w:val="1E5C55D4"/>
     <w:multiLevelType w:val="hybridMultilevel"/>
     <w:tmpl w:val="AE581930"/>
@@ -22261,7 +24234,7 @@
       </w:rPr>
     </w:lvl>
   </w:abstractNum>
-  <w:abstractNum w:abstractNumId="4" w15:restartNumberingAfterBreak="0">
+  <w:abstractNum w:abstractNumId="5">
     <w:nsid w:val="32E9434E"/>
     <w:multiLevelType w:val="hybridMultilevel"/>
     <w:tmpl w:val="8A96FC76"/>
@@ -22354,7 +24327,7 @@
       </w:pPr>
     </w:lvl>
   </w:abstractNum>
-  <w:abstractNum w:abstractNumId="5" w15:restartNumberingAfterBreak="0">
+  <w:abstractNum w:abstractNumId="6">
     <w:nsid w:val="39234413"/>
     <w:multiLevelType w:val="hybridMultilevel"/>
     <w:tmpl w:val="6CF0D186"/>
@@ -22474,7 +24447,7 @@
       </w:pPr>
     </w:lvl>
   </w:abstractNum>
-  <w:abstractNum w:abstractNumId="6" w15:restartNumberingAfterBreak="0">
+  <w:abstractNum w:abstractNumId="7">
     <w:nsid w:val="40314633"/>
     <w:multiLevelType w:val="hybridMultilevel"/>
     <w:tmpl w:val="C8DAEC48"/>
@@ -22587,7 +24560,96 @@
       </w:pPr>
     </w:lvl>
   </w:abstractNum>
-  <w:abstractNum w:abstractNumId="7" w15:restartNumberingAfterBreak="0">
+  <w:abstractNum w:abstractNumId="8">
+    <w:nsid w:val="43293353"/>
+    <w:multiLevelType w:val="hybridMultilevel"/>
+    <w:tmpl w:val="D1A8A19C"/>
+    <w:lvl w:ilvl="0" w:tplc="2C0A000F">
+      <w:start w:val="1"/>
+      <w:numFmt w:val="decimal"/>
+      <w:lvlText w:val="%1."/>
+      <w:lvlJc w:val="left"/>
+      <w:pPr>
+        <w:ind w:left="720" w:hanging="360"/>
+      </w:pPr>
+      <w:rPr>
+        <w:color w:val="auto"/>
+      </w:rPr>
+    </w:lvl>
+    <w:lvl w:ilvl="1" w:tplc="2C0A0019">
+      <w:start w:val="1"/>
+      <w:numFmt w:val="lowerLetter"/>
+      <w:lvlText w:val="%2."/>
+      <w:lvlJc w:val="left"/>
+      <w:pPr>
+        <w:ind w:left="1440" w:hanging="360"/>
+      </w:pPr>
+    </w:lvl>
+    <w:lvl w:ilvl="2" w:tplc="2C0A001B">
+      <w:start w:val="1"/>
+      <w:numFmt w:val="lowerRoman"/>
+      <w:lvlText w:val="%3."/>
+      <w:lvlJc w:val="right"/>
+      <w:pPr>
+        <w:ind w:left="2160" w:hanging="180"/>
+      </w:pPr>
+    </w:lvl>
+    <w:lvl w:ilvl="3" w:tplc="2C0A000F">
+      <w:start w:val="1"/>
+      <w:numFmt w:val="decimal"/>
+      <w:lvlText w:val="%4."/>
+      <w:lvlJc w:val="left"/>
+      <w:pPr>
+        <w:ind w:left="2880" w:hanging="360"/>
+      </w:pPr>
+    </w:lvl>
+    <w:lvl w:ilvl="4" w:tplc="2C0A0019">
+      <w:start w:val="1"/>
+      <w:numFmt w:val="lowerLetter"/>
+      <w:lvlText w:val="%5."/>
+      <w:lvlJc w:val="left"/>
+      <w:pPr>
+        <w:ind w:left="3600" w:hanging="360"/>
+      </w:pPr>
+    </w:lvl>
+    <w:lvl w:ilvl="5" w:tplc="2C0A001B">
+      <w:start w:val="1"/>
+      <w:numFmt w:val="lowerRoman"/>
+      <w:lvlText w:val="%6."/>
+      <w:lvlJc w:val="right"/>
+      <w:pPr>
+        <w:ind w:left="4320" w:hanging="180"/>
+      </w:pPr>
+    </w:lvl>
+    <w:lvl w:ilvl="6" w:tplc="2C0A000F">
+      <w:start w:val="1"/>
+      <w:numFmt w:val="decimal"/>
+      <w:lvlText w:val="%7."/>
+      <w:lvlJc w:val="left"/>
+      <w:pPr>
+        <w:ind w:left="5040" w:hanging="360"/>
+      </w:pPr>
+    </w:lvl>
+    <w:lvl w:ilvl="7" w:tplc="2C0A0019">
+      <w:start w:val="1"/>
+      <w:numFmt w:val="lowerLetter"/>
+      <w:lvlText w:val="%8."/>
+      <w:lvlJc w:val="left"/>
+      <w:pPr>
+        <w:ind w:left="5760" w:hanging="360"/>
+      </w:pPr>
+    </w:lvl>
+    <w:lvl w:ilvl="8" w:tplc="2C0A001B">
+      <w:start w:val="1"/>
+      <w:numFmt w:val="lowerRoman"/>
+      <w:lvlText w:val="%9."/>
+      <w:lvlJc w:val="right"/>
+      <w:pPr>
+        <w:ind w:left="6480" w:hanging="180"/>
+      </w:pPr>
+    </w:lvl>
+  </w:abstractNum>
+  <w:abstractNum w:abstractNumId="9">
     <w:nsid w:val="440123FE"/>
     <w:multiLevelType w:val="hybridMultilevel"/>
     <w:tmpl w:val="DDE2BF2A"/>
@@ -22680,7 +24742,7 @@
       </w:pPr>
     </w:lvl>
   </w:abstractNum>
-  <w:abstractNum w:abstractNumId="8" w15:restartNumberingAfterBreak="0">
+  <w:abstractNum w:abstractNumId="10">
     <w:nsid w:val="4F717A7C"/>
     <w:multiLevelType w:val="hybridMultilevel"/>
     <w:tmpl w:val="2FBA3ED0"/>
@@ -22770,7 +24832,7 @@
       </w:pPr>
     </w:lvl>
   </w:abstractNum>
-  <w:abstractNum w:abstractNumId="9" w15:restartNumberingAfterBreak="0">
+  <w:abstractNum w:abstractNumId="11">
     <w:nsid w:val="526A6237"/>
     <w:multiLevelType w:val="hybridMultilevel"/>
     <w:tmpl w:val="C31229C2"/>
@@ -22890,7 +24952,7 @@
       </w:pPr>
     </w:lvl>
   </w:abstractNum>
-  <w:abstractNum w:abstractNumId="10" w15:restartNumberingAfterBreak="0">
+  <w:abstractNum w:abstractNumId="12">
     <w:nsid w:val="5B3C5BC5"/>
     <w:multiLevelType w:val="hybridMultilevel"/>
     <w:tmpl w:val="C31229C2"/>
@@ -23010,7 +25072,7 @@
       </w:pPr>
     </w:lvl>
   </w:abstractNum>
-  <w:abstractNum w:abstractNumId="11" w15:restartNumberingAfterBreak="0">
+  <w:abstractNum w:abstractNumId="13">
     <w:nsid w:val="63FB5FA7"/>
     <w:multiLevelType w:val="hybridMultilevel"/>
     <w:tmpl w:val="C194F98E"/>
@@ -23103,7 +25165,7 @@
       </w:pPr>
     </w:lvl>
   </w:abstractNum>
-  <w:abstractNum w:abstractNumId="12" w15:restartNumberingAfterBreak="0">
+  <w:abstractNum w:abstractNumId="14">
     <w:nsid w:val="649C7614"/>
     <w:multiLevelType w:val="multilevel"/>
     <w:tmpl w:val="126ABA00"/>
@@ -23197,7 +25259,7 @@
       </w:pPr>
     </w:lvl>
   </w:abstractNum>
-  <w:abstractNum w:abstractNumId="13" w15:restartNumberingAfterBreak="0">
+  <w:abstractNum w:abstractNumId="15">
     <w:nsid w:val="67FA386A"/>
     <w:multiLevelType w:val="multilevel"/>
     <w:tmpl w:val="1EA4FCC2"/>
@@ -23337,7 +25399,7 @@
       </w:rPr>
     </w:lvl>
   </w:abstractNum>
-  <w:abstractNum w:abstractNumId="14" w15:restartNumberingAfterBreak="0">
+  <w:abstractNum w:abstractNumId="16">
     <w:nsid w:val="690B1826"/>
     <w:multiLevelType w:val="hybridMultilevel"/>
     <w:tmpl w:val="1BD8872A"/>
@@ -23430,7 +25492,7 @@
       </w:pPr>
     </w:lvl>
   </w:abstractNum>
-  <w:abstractNum w:abstractNumId="15" w15:restartNumberingAfterBreak="0">
+  <w:abstractNum w:abstractNumId="17">
     <w:nsid w:val="6C4E3AFA"/>
     <w:multiLevelType w:val="hybridMultilevel"/>
     <w:tmpl w:val="9E02583E"/>
@@ -23524,22 +25586,22 @@
     </w:lvl>
   </w:abstractNum>
   <w:num w:numId="1">
-    <w:abstractNumId w:val="13"/>
+    <w:abstractNumId w:val="15"/>
   </w:num>
   <w:num w:numId="2">
+    <w:abstractNumId w:val="7"/>
+  </w:num>
+  <w:num w:numId="3">
     <w:abstractNumId w:val="6"/>
   </w:num>
-  <w:num w:numId="3">
-    <w:abstractNumId w:val="5"/>
-  </w:num>
   <w:num w:numId="4">
-    <w:abstractNumId w:val="10"/>
+    <w:abstractNumId w:val="12"/>
   </w:num>
   <w:num w:numId="5">
     <w:abstractNumId w:val="2"/>
   </w:num>
   <w:num w:numId="6">
-    <w:abstractNumId w:val="12"/>
+    <w:abstractNumId w:val="14"/>
   </w:num>
   <w:num w:numId="7">
     <w:abstractNumId w:val="1"/>
@@ -23548,35 +25610,95 @@
     <w:abstractNumId w:val="0"/>
   </w:num>
   <w:num w:numId="9">
-    <w:abstractNumId w:val="3"/>
+    <w:abstractNumId w:val="4"/>
   </w:num>
   <w:num w:numId="10">
+    <w:abstractNumId w:val="11"/>
+  </w:num>
+  <w:num w:numId="11">
     <w:abstractNumId w:val="9"/>
   </w:num>
-  <w:num w:numId="11">
-    <w:abstractNumId w:val="7"/>
-  </w:num>
   <w:num w:numId="12">
-    <w:abstractNumId w:val="15"/>
+    <w:abstractNumId w:val="17"/>
   </w:num>
   <w:num w:numId="13">
-    <w:abstractNumId w:val="14"/>
+    <w:abstractNumId w:val="16"/>
   </w:num>
   <w:num w:numId="14">
-    <w:abstractNumId w:val="11"/>
+    <w:abstractNumId w:val="13"/>
   </w:num>
   <w:num w:numId="15">
-    <w:abstractNumId w:val="4"/>
+    <w:abstractNumId w:val="5"/>
   </w:num>
   <w:num w:numId="16">
+    <w:abstractNumId w:val="10"/>
+  </w:num>
+  <w:num w:numId="17">
+    <w:abstractNumId w:val="3"/>
+    <w:lvlOverride w:ilvl="0">
+      <w:startOverride w:val="1"/>
+    </w:lvlOverride>
+    <w:lvlOverride w:ilvl="1">
+      <w:startOverride w:val="1"/>
+    </w:lvlOverride>
+    <w:lvlOverride w:ilvl="2">
+      <w:startOverride w:val="1"/>
+    </w:lvlOverride>
+    <w:lvlOverride w:ilvl="3">
+      <w:startOverride w:val="1"/>
+    </w:lvlOverride>
+    <w:lvlOverride w:ilvl="4">
+      <w:startOverride w:val="1"/>
+    </w:lvlOverride>
+    <w:lvlOverride w:ilvl="5">
+      <w:startOverride w:val="1"/>
+    </w:lvlOverride>
+    <w:lvlOverride w:ilvl="6">
+      <w:startOverride w:val="1"/>
+    </w:lvlOverride>
+    <w:lvlOverride w:ilvl="7">
+      <w:startOverride w:val="1"/>
+    </w:lvlOverride>
+    <w:lvlOverride w:ilvl="8">
+      <w:startOverride w:val="1"/>
+    </w:lvlOverride>
+  </w:num>
+  <w:num w:numId="18">
     <w:abstractNumId w:val="8"/>
+    <w:lvlOverride w:ilvl="0">
+      <w:startOverride w:val="1"/>
+    </w:lvlOverride>
+    <w:lvlOverride w:ilvl="1">
+      <w:startOverride w:val="1"/>
+    </w:lvlOverride>
+    <w:lvlOverride w:ilvl="2">
+      <w:startOverride w:val="1"/>
+    </w:lvlOverride>
+    <w:lvlOverride w:ilvl="3">
+      <w:startOverride w:val="1"/>
+    </w:lvlOverride>
+    <w:lvlOverride w:ilvl="4">
+      <w:startOverride w:val="1"/>
+    </w:lvlOverride>
+    <w:lvlOverride w:ilvl="5">
+      <w:startOverride w:val="1"/>
+    </w:lvlOverride>
+    <w:lvlOverride w:ilvl="6">
+      <w:startOverride w:val="1"/>
+    </w:lvlOverride>
+    <w:lvlOverride w:ilvl="7">
+      <w:startOverride w:val="1"/>
+    </w:lvlOverride>
+    <w:lvlOverride w:ilvl="8">
+      <w:startOverride w:val="1"/>
+    </w:lvlOverride>
   </w:num>
   <w:numIdMacAtCleanup w:val="3"/>
 </w:numbering>
 </file>
 
 <file path=word/styles.xml><?xml version="1.0" encoding="utf-8"?>
-<w:styles xmlns:mc="http://schemas.openxmlformats.org/markup-compatibility/2006" xmlns:r="http://schemas.openxmlformats.org/officeDocument/2006/relationships" xmlns:w="http://schemas.openxmlformats.org/wordprocessingml/2006/main" xmlns:w14="http://schemas.microsoft.com/office/word/2010/wordml" xmlns:w15="http://schemas.microsoft.com/office/word/2012/wordml" mc:Ignorable="w14 w15">
+<w:styles xmlns:mc="http://schemas.openxmlformats.org/markup-compatibility/2006" xmlns:r="http://schemas.openxmlformats.org/officeDocument/2006/relationships" xmlns:w="http://schemas.openxmlformats.org/wordprocessingml/2006/main" xmlns:w14="http://schemas.microsoft.com/office/word/2010/wordml" mc:Ignorable="w14">
   <w:docDefaults>
     <w:rPrDefault>
       <w:rPr>
@@ -23586,378 +25708,144 @@
     </w:rPrDefault>
     <w:pPrDefault/>
   </w:docDefaults>
-  <w:latentStyles w:defLockedState="0" w:defUIPriority="99" w:defSemiHidden="0" w:defUnhideWhenUsed="0" w:defQFormat="0" w:count="371">
-    <w:lsdException w:name="Normal" w:uiPriority="0" w:qFormat="1"/>
-    <w:lsdException w:name="heading 1" w:uiPriority="0" w:qFormat="1"/>
-    <w:lsdException w:name="heading 2" w:uiPriority="0" w:qFormat="1"/>
-    <w:lsdException w:name="heading 3" w:uiPriority="0" w:qFormat="1"/>
-    <w:lsdException w:name="heading 4" w:uiPriority="0" w:qFormat="1"/>
-    <w:lsdException w:name="heading 5" w:uiPriority="0" w:qFormat="1"/>
-    <w:lsdException w:name="heading 6" w:uiPriority="0" w:qFormat="1"/>
-    <w:lsdException w:name="heading 7" w:uiPriority="0" w:qFormat="1"/>
-    <w:lsdException w:name="heading 8" w:uiPriority="0" w:qFormat="1"/>
-    <w:lsdException w:name="heading 9" w:uiPriority="0" w:qFormat="1"/>
-    <w:lsdException w:name="index 1" w:semiHidden="1" w:unhideWhenUsed="1"/>
-    <w:lsdException w:name="index 2" w:semiHidden="1" w:unhideWhenUsed="1"/>
-    <w:lsdException w:name="index 3" w:semiHidden="1" w:unhideWhenUsed="1"/>
-    <w:lsdException w:name="index 4" w:semiHidden="1" w:unhideWhenUsed="1"/>
-    <w:lsdException w:name="index 5" w:semiHidden="1" w:unhideWhenUsed="1"/>
-    <w:lsdException w:name="index 6" w:semiHidden="1" w:unhideWhenUsed="1"/>
-    <w:lsdException w:name="index 7" w:semiHidden="1" w:unhideWhenUsed="1"/>
-    <w:lsdException w:name="index 8" w:semiHidden="1" w:unhideWhenUsed="1"/>
-    <w:lsdException w:name="index 9" w:semiHidden="1" w:unhideWhenUsed="1"/>
-    <w:lsdException w:name="toc 1" w:semiHidden="1" w:uiPriority="39" w:unhideWhenUsed="1"/>
-    <w:lsdException w:name="toc 2" w:semiHidden="1" w:uiPriority="39" w:unhideWhenUsed="1"/>
-    <w:lsdException w:name="toc 3" w:semiHidden="1" w:uiPriority="39" w:unhideWhenUsed="1"/>
-    <w:lsdException w:name="toc 4" w:semiHidden="1" w:uiPriority="39" w:unhideWhenUsed="1"/>
-    <w:lsdException w:name="toc 5" w:semiHidden="1" w:uiPriority="39" w:unhideWhenUsed="1"/>
-    <w:lsdException w:name="toc 6" w:semiHidden="1" w:uiPriority="39" w:unhideWhenUsed="1"/>
-    <w:lsdException w:name="toc 7" w:semiHidden="1" w:uiPriority="39" w:unhideWhenUsed="1"/>
-    <w:lsdException w:name="toc 8" w:semiHidden="1" w:uiPriority="39" w:unhideWhenUsed="1"/>
-    <w:lsdException w:name="toc 9" w:semiHidden="1" w:uiPriority="39" w:unhideWhenUsed="1"/>
-    <w:lsdException w:name="Normal Indent" w:semiHidden="1" w:unhideWhenUsed="1"/>
-    <w:lsdException w:name="footnote text" w:semiHidden="1" w:unhideWhenUsed="1"/>
-    <w:lsdException w:name="annotation text" w:semiHidden="1" w:unhideWhenUsed="1"/>
-    <w:lsdException w:name="header" w:semiHidden="1" w:unhideWhenUsed="1"/>
-    <w:lsdException w:name="footer" w:semiHidden="1" w:unhideWhenUsed="1"/>
-    <w:lsdException w:name="index heading" w:semiHidden="1" w:unhideWhenUsed="1"/>
-    <w:lsdException w:name="caption" w:semiHidden="1" w:uiPriority="35" w:unhideWhenUsed="1" w:qFormat="1"/>
-    <w:lsdException w:name="table of figures" w:semiHidden="1" w:unhideWhenUsed="1"/>
-    <w:lsdException w:name="envelope address" w:semiHidden="1" w:unhideWhenUsed="1"/>
-    <w:lsdException w:name="envelope return" w:semiHidden="1" w:unhideWhenUsed="1"/>
-    <w:lsdException w:name="footnote reference" w:semiHidden="1" w:unhideWhenUsed="1"/>
-    <w:lsdException w:name="annotation reference" w:semiHidden="1" w:unhideWhenUsed="1"/>
-    <w:lsdException w:name="line number" w:semiHidden="1" w:unhideWhenUsed="1"/>
-    <w:lsdException w:name="page number" w:semiHidden="1" w:unhideWhenUsed="1"/>
-    <w:lsdException w:name="endnote reference" w:semiHidden="1" w:unhideWhenUsed="1"/>
-    <w:lsdException w:name="endnote text" w:semiHidden="1" w:unhideWhenUsed="1"/>
-    <w:lsdException w:name="table of authorities" w:semiHidden="1" w:unhideWhenUsed="1"/>
-    <w:lsdException w:name="macro" w:semiHidden="1" w:unhideWhenUsed="1"/>
-    <w:lsdException w:name="toa heading" w:semiHidden="1" w:unhideWhenUsed="1"/>
-    <w:lsdException w:name="List" w:semiHidden="1" w:unhideWhenUsed="1"/>
-    <w:lsdException w:name="List Bullet" w:semiHidden="1" w:unhideWhenUsed="1"/>
-    <w:lsdException w:name="List Number" w:semiHidden="1" w:unhideWhenUsed="1"/>
-    <w:lsdException w:name="List 2" w:semiHidden="1" w:unhideWhenUsed="1"/>
-    <w:lsdException w:name="List 3" w:semiHidden="1" w:unhideWhenUsed="1"/>
-    <w:lsdException w:name="List 4" w:semiHidden="1" w:unhideWhenUsed="1"/>
-    <w:lsdException w:name="List 5" w:semiHidden="1" w:unhideWhenUsed="1"/>
-    <w:lsdException w:name="List Bullet 2" w:semiHidden="1" w:unhideWhenUsed="1"/>
-    <w:lsdException w:name="List Bullet 3" w:semiHidden="1" w:unhideWhenUsed="1"/>
-    <w:lsdException w:name="List Bullet 4" w:semiHidden="1" w:unhideWhenUsed="1"/>
-    <w:lsdException w:name="List Bullet 5" w:semiHidden="1" w:unhideWhenUsed="1"/>
-    <w:lsdException w:name="List Number 2" w:semiHidden="1" w:unhideWhenUsed="1"/>
-    <w:lsdException w:name="List Number 3" w:semiHidden="1" w:unhideWhenUsed="1"/>
-    <w:lsdException w:name="List Number 4" w:semiHidden="1" w:unhideWhenUsed="1"/>
-    <w:lsdException w:name="List Number 5" w:semiHidden="1" w:unhideWhenUsed="1"/>
-    <w:lsdException w:name="Title" w:uiPriority="10" w:qFormat="1"/>
-    <w:lsdException w:name="Closing" w:semiHidden="1" w:unhideWhenUsed="1"/>
-    <w:lsdException w:name="Signature" w:semiHidden="1" w:unhideWhenUsed="1"/>
-    <w:lsdException w:name="Default Paragraph Font" w:semiHidden="1" w:uiPriority="1" w:unhideWhenUsed="1"/>
-    <w:lsdException w:name="Body Text" w:semiHidden="1" w:unhideWhenUsed="1"/>
-    <w:lsdException w:name="Body Text Indent" w:semiHidden="1" w:unhideWhenUsed="1"/>
-    <w:lsdException w:name="List Continue" w:semiHidden="1" w:unhideWhenUsed="1"/>
-    <w:lsdException w:name="List Continue 2" w:semiHidden="1" w:unhideWhenUsed="1"/>
-    <w:lsdException w:name="List Continue 3" w:semiHidden="1" w:unhideWhenUsed="1"/>
-    <w:lsdException w:name="List Continue 4" w:semiHidden="1" w:unhideWhenUsed="1"/>
-    <w:lsdException w:name="List Continue 5" w:semiHidden="1" w:unhideWhenUsed="1"/>
-    <w:lsdException w:name="Message Header" w:semiHidden="1" w:unhideWhenUsed="1"/>
-    <w:lsdException w:name="Subtitle" w:uiPriority="11" w:qFormat="1"/>
-    <w:lsdException w:name="Salutation" w:semiHidden="1" w:unhideWhenUsed="1"/>
-    <w:lsdException w:name="Date" w:semiHidden="1" w:unhideWhenUsed="1"/>
-    <w:lsdException w:name="Body Text First Indent" w:semiHidden="1" w:unhideWhenUsed="1"/>
-    <w:lsdException w:name="Body Text First Indent 2" w:semiHidden="1" w:unhideWhenUsed="1"/>
-    <w:lsdException w:name="Note Heading" w:semiHidden="1" w:unhideWhenUsed="1"/>
-    <w:lsdException w:name="Body Text 2" w:semiHidden="1" w:unhideWhenUsed="1"/>
-    <w:lsdException w:name="Body Text 3" w:semiHidden="1" w:unhideWhenUsed="1"/>
-    <w:lsdException w:name="Body Text Indent 2" w:semiHidden="1" w:unhideWhenUsed="1"/>
-    <w:lsdException w:name="Body Text Indent 3" w:semiHidden="1" w:unhideWhenUsed="1"/>
-    <w:lsdException w:name="Block Text" w:semiHidden="1" w:unhideWhenUsed="1"/>
-    <w:lsdException w:name="Hyperlink" w:semiHidden="1" w:unhideWhenUsed="1"/>
-    <w:lsdException w:name="FollowedHyperlink" w:semiHidden="1" w:unhideWhenUsed="1"/>
-    <w:lsdException w:name="Strong" w:uiPriority="22" w:qFormat="1"/>
-    <w:lsdException w:name="Emphasis" w:uiPriority="20" w:qFormat="1"/>
-    <w:lsdException w:name="Document Map" w:semiHidden="1" w:unhideWhenUsed="1"/>
-    <w:lsdException w:name="Plain Text" w:semiHidden="1" w:unhideWhenUsed="1"/>
-    <w:lsdException w:name="E-mail Signature" w:semiHidden="1" w:unhideWhenUsed="1"/>
-    <w:lsdException w:name="HTML Top of Form" w:semiHidden="1" w:unhideWhenUsed="1"/>
-    <w:lsdException w:name="HTML Bottom of Form" w:semiHidden="1" w:unhideWhenUsed="1"/>
-    <w:lsdException w:name="Normal (Web)" w:semiHidden="1" w:unhideWhenUsed="1"/>
-    <w:lsdException w:name="HTML Acronym" w:semiHidden="1" w:unhideWhenUsed="1"/>
-    <w:lsdException w:name="HTML Address" w:semiHidden="1" w:unhideWhenUsed="1"/>
-    <w:lsdException w:name="HTML Cite" w:semiHidden="1" w:unhideWhenUsed="1"/>
-    <w:lsdException w:name="HTML Code" w:semiHidden="1" w:unhideWhenUsed="1"/>
-    <w:lsdException w:name="HTML Definition" w:semiHidden="1" w:unhideWhenUsed="1"/>
-    <w:lsdException w:name="HTML Keyboard" w:semiHidden="1" w:unhideWhenUsed="1"/>
-    <w:lsdException w:name="HTML Preformatted" w:semiHidden="1" w:unhideWhenUsed="1"/>
-    <w:lsdException w:name="HTML Sample" w:semiHidden="1" w:unhideWhenUsed="1"/>
-    <w:lsdException w:name="HTML Typewriter" w:semiHidden="1" w:unhideWhenUsed="1"/>
-    <w:lsdException w:name="HTML Variable" w:semiHidden="1" w:unhideWhenUsed="1"/>
-    <w:lsdException w:name="Normal Table" w:semiHidden="1" w:unhideWhenUsed="1"/>
-    <w:lsdException w:name="annotation subject" w:semiHidden="1" w:unhideWhenUsed="1"/>
-    <w:lsdException w:name="No List" w:semiHidden="1" w:unhideWhenUsed="1"/>
-    <w:lsdException w:name="Outline List 1" w:semiHidden="1" w:unhideWhenUsed="1"/>
-    <w:lsdException w:name="Outline List 2" w:semiHidden="1" w:unhideWhenUsed="1"/>
-    <w:lsdException w:name="Outline List 3" w:semiHidden="1" w:unhideWhenUsed="1"/>
-    <w:lsdException w:name="Table Simple 1" w:semiHidden="1" w:unhideWhenUsed="1"/>
-    <w:lsdException w:name="Table Simple 2" w:semiHidden="1" w:unhideWhenUsed="1"/>
-    <w:lsdException w:name="Table Simple 3" w:semiHidden="1" w:unhideWhenUsed="1"/>
-    <w:lsdException w:name="Table Classic 1" w:semiHidden="1" w:unhideWhenUsed="1"/>
-    <w:lsdException w:name="Table Classic 2" w:semiHidden="1" w:unhideWhenUsed="1"/>
-    <w:lsdException w:name="Table Classic 3" w:semiHidden="1" w:unhideWhenUsed="1"/>
-    <w:lsdException w:name="Table Classic 4" w:semiHidden="1" w:unhideWhenUsed="1"/>
-    <w:lsdException w:name="Table Colorful 1" w:semiHidden="1" w:unhideWhenUsed="1"/>
-    <w:lsdException w:name="Table Colorful 2" w:semiHidden="1" w:unhideWhenUsed="1"/>
-    <w:lsdException w:name="Table Colorful 3" w:semiHidden="1" w:unhideWhenUsed="1"/>
-    <w:lsdException w:name="Table Columns 1" w:semiHidden="1" w:unhideWhenUsed="1"/>
-    <w:lsdException w:name="Table Columns 2" w:semiHidden="1" w:unhideWhenUsed="1"/>
-    <w:lsdException w:name="Table Columns 3" w:semiHidden="1" w:unhideWhenUsed="1"/>
-    <w:lsdException w:name="Table Columns 4" w:semiHidden="1" w:unhideWhenUsed="1"/>
-    <w:lsdException w:name="Table Columns 5" w:semiHidden="1" w:unhideWhenUsed="1"/>
-    <w:lsdException w:name="Table Grid 1" w:semiHidden="1" w:unhideWhenUsed="1"/>
-    <w:lsdException w:name="Table Grid 2" w:semiHidden="1" w:unhideWhenUsed="1"/>
-    <w:lsdException w:name="Table Grid 3" w:semiHidden="1" w:unhideWhenUsed="1"/>
-    <w:lsdException w:name="Table Grid 4" w:semiHidden="1" w:unhideWhenUsed="1"/>
-    <w:lsdException w:name="Table Grid 5" w:semiHidden="1" w:unhideWhenUsed="1"/>
-    <w:lsdException w:name="Table Grid 6" w:semiHidden="1" w:unhideWhenUsed="1"/>
-    <w:lsdException w:name="Table Grid 7" w:semiHidden="1" w:unhideWhenUsed="1"/>
-    <w:lsdException w:name="Table Grid 8" w:semiHidden="1" w:unhideWhenUsed="1"/>
-    <w:lsdException w:name="Table List 1" w:semiHidden="1" w:unhideWhenUsed="1"/>
-    <w:lsdException w:name="Table List 2" w:semiHidden="1" w:unhideWhenUsed="1"/>
-    <w:lsdException w:name="Table List 3" w:semiHidden="1" w:unhideWhenUsed="1"/>
-    <w:lsdException w:name="Table List 4" w:semiHidden="1" w:unhideWhenUsed="1"/>
-    <w:lsdException w:name="Table List 5" w:semiHidden="1" w:unhideWhenUsed="1"/>
-    <w:lsdException w:name="Table List 6" w:semiHidden="1" w:unhideWhenUsed="1"/>
-    <w:lsdException w:name="Table List 7" w:semiHidden="1" w:unhideWhenUsed="1"/>
-    <w:lsdException w:name="Table List 8" w:semiHidden="1" w:unhideWhenUsed="1"/>
-    <w:lsdException w:name="Table 3D effects 1" w:semiHidden="1" w:unhideWhenUsed="1"/>
-    <w:lsdException w:name="Table 3D effects 2" w:semiHidden="1" w:unhideWhenUsed="1"/>
-    <w:lsdException w:name="Table 3D effects 3" w:semiHidden="1" w:unhideWhenUsed="1"/>
-    <w:lsdException w:name="Table Contemporary" w:semiHidden="1" w:unhideWhenUsed="1"/>
-    <w:lsdException w:name="Table Elegant" w:semiHidden="1" w:unhideWhenUsed="1"/>
-    <w:lsdException w:name="Table Professional" w:semiHidden="1" w:unhideWhenUsed="1"/>
-    <w:lsdException w:name="Table Subtle 1" w:semiHidden="1" w:unhideWhenUsed="1"/>
-    <w:lsdException w:name="Table Subtle 2" w:semiHidden="1" w:unhideWhenUsed="1"/>
-    <w:lsdException w:name="Table Web 1" w:semiHidden="1" w:unhideWhenUsed="1"/>
-    <w:lsdException w:name="Table Web 2" w:semiHidden="1" w:unhideWhenUsed="1"/>
-    <w:lsdException w:name="Table Web 3" w:semiHidden="1" w:unhideWhenUsed="1"/>
-    <w:lsdException w:name="Balloon Text" w:semiHidden="1" w:unhideWhenUsed="1"/>
-    <w:lsdException w:name="Table Grid" w:uiPriority="59"/>
-    <w:lsdException w:name="Table Theme" w:semiHidden="1" w:unhideWhenUsed="1"/>
-    <w:lsdException w:name="Placeholder Text" w:semiHidden="1"/>
-    <w:lsdException w:name="No Spacing" w:uiPriority="1" w:qFormat="1"/>
-    <w:lsdException w:name="Light Shading" w:uiPriority="60"/>
-    <w:lsdException w:name="Light List" w:uiPriority="61"/>
-    <w:lsdException w:name="Light Grid" w:uiPriority="62"/>
-    <w:lsdException w:name="Medium Shading 1" w:uiPriority="63"/>
-    <w:lsdException w:name="Medium Shading 2" w:uiPriority="64"/>
-    <w:lsdException w:name="Medium List 1" w:uiPriority="65"/>
-    <w:lsdException w:name="Medium List 2" w:uiPriority="66"/>
-    <w:lsdException w:name="Medium Grid 1" w:uiPriority="67"/>
-    <w:lsdException w:name="Medium Grid 2" w:uiPriority="68"/>
-    <w:lsdException w:name="Medium Grid 3" w:uiPriority="69"/>
-    <w:lsdException w:name="Dark List" w:uiPriority="70"/>
-    <w:lsdException w:name="Colorful Shading" w:uiPriority="71"/>
-    <w:lsdException w:name="Colorful List" w:uiPriority="72"/>
-    <w:lsdException w:name="Colorful Grid" w:uiPriority="73"/>
-    <w:lsdException w:name="Light Shading Accent 1" w:uiPriority="60"/>
-    <w:lsdException w:name="Light List Accent 1" w:uiPriority="61"/>
-    <w:lsdException w:name="Light Grid Accent 1" w:uiPriority="62"/>
-    <w:lsdException w:name="Medium Shading 1 Accent 1" w:uiPriority="63"/>
-    <w:lsdException w:name="Medium Shading 2 Accent 1" w:uiPriority="64"/>
-    <w:lsdException w:name="Medium List 1 Accent 1" w:uiPriority="65"/>
-    <w:lsdException w:name="Revision" w:semiHidden="1"/>
-    <w:lsdException w:name="List Paragraph" w:uiPriority="34" w:qFormat="1"/>
-    <w:lsdException w:name="Quote" w:uiPriority="29" w:qFormat="1"/>
-    <w:lsdException w:name="Intense Quote" w:uiPriority="30" w:qFormat="1"/>
-    <w:lsdException w:name="Medium List 2 Accent 1" w:uiPriority="66"/>
-    <w:lsdException w:name="Medium Grid 1 Accent 1" w:uiPriority="67"/>
-    <w:lsdException w:name="Medium Grid 2 Accent 1" w:uiPriority="68"/>
-    <w:lsdException w:name="Medium Grid 3 Accent 1" w:uiPriority="69"/>
-    <w:lsdException w:name="Dark List Accent 1" w:uiPriority="70"/>
-    <w:lsdException w:name="Colorful Shading Accent 1" w:uiPriority="71"/>
-    <w:lsdException w:name="Colorful List Accent 1" w:uiPriority="72"/>
-    <w:lsdException w:name="Colorful Grid Accent 1" w:uiPriority="73"/>
-    <w:lsdException w:name="Light Shading Accent 2" w:uiPriority="60"/>
-    <w:lsdException w:name="Light List Accent 2" w:uiPriority="61"/>
-    <w:lsdException w:name="Light Grid Accent 2" w:uiPriority="62"/>
-    <w:lsdException w:name="Medium Shading 1 Accent 2" w:uiPriority="63"/>
-    <w:lsdException w:name="Medium Shading 2 Accent 2" w:uiPriority="64"/>
-    <w:lsdException w:name="Medium List 1 Accent 2" w:uiPriority="65"/>
-    <w:lsdException w:name="Medium List 2 Accent 2" w:uiPriority="66"/>
-    <w:lsdException w:name="Medium Grid 1 Accent 2" w:uiPriority="67"/>
-    <w:lsdException w:name="Medium Grid 2 Accent 2" w:uiPriority="68"/>
-    <w:lsdException w:name="Medium Grid 3 Accent 2" w:uiPriority="69"/>
-    <w:lsdException w:name="Dark List Accent 2" w:uiPriority="70"/>
-    <w:lsdException w:name="Colorful Shading Accent 2" w:uiPriority="71"/>
-    <w:lsdException w:name="Colorful List Accent 2" w:uiPriority="72"/>
-    <w:lsdException w:name="Colorful Grid Accent 2" w:uiPriority="73"/>
-    <w:lsdException w:name="Light Shading Accent 3" w:uiPriority="60"/>
-    <w:lsdException w:name="Light List Accent 3" w:uiPriority="61"/>
-    <w:lsdException w:name="Light Grid Accent 3" w:uiPriority="62"/>
-    <w:lsdException w:name="Medium Shading 1 Accent 3" w:uiPriority="63"/>
-    <w:lsdException w:name="Medium Shading 2 Accent 3" w:uiPriority="64"/>
-    <w:lsdException w:name="Medium List 1 Accent 3" w:uiPriority="65"/>
-    <w:lsdException w:name="Medium List 2 Accent 3" w:uiPriority="66"/>
-    <w:lsdException w:name="Medium Grid 1 Accent 3" w:uiPriority="67"/>
-    <w:lsdException w:name="Medium Grid 2 Accent 3" w:uiPriority="68"/>
-    <w:lsdException w:name="Medium Grid 3 Accent 3" w:uiPriority="69"/>
-    <w:lsdException w:name="Dark List Accent 3" w:uiPriority="70"/>
-    <w:lsdException w:name="Colorful Shading Accent 3" w:uiPriority="71"/>
-    <w:lsdException w:name="Colorful List Accent 3" w:uiPriority="72"/>
-    <w:lsdException w:name="Colorful Grid Accent 3" w:uiPriority="73"/>
-    <w:lsdException w:name="Light Shading Accent 4" w:uiPriority="60"/>
-    <w:lsdException w:name="Light List Accent 4" w:uiPriority="61"/>
-    <w:lsdException w:name="Light Grid Accent 4" w:uiPriority="62"/>
-    <w:lsdException w:name="Medium Shading 1 Accent 4" w:uiPriority="63"/>
-    <w:lsdException w:name="Medium Shading 2 Accent 4" w:uiPriority="64"/>
-    <w:lsdException w:name="Medium List 1 Accent 4" w:uiPriority="65"/>
-    <w:lsdException w:name="Medium List 2 Accent 4" w:uiPriority="66"/>
-    <w:lsdException w:name="Medium Grid 1 Accent 4" w:uiPriority="67"/>
-    <w:lsdException w:name="Medium Grid 2 Accent 4" w:uiPriority="68"/>
-    <w:lsdException w:name="Medium Grid 3 Accent 4" w:uiPriority="69"/>
-    <w:lsdException w:name="Dark List Accent 4" w:uiPriority="70"/>
-    <w:lsdException w:name="Colorful Shading Accent 4" w:uiPriority="71"/>
-    <w:lsdException w:name="Colorful List Accent 4" w:uiPriority="72"/>
-    <w:lsdException w:name="Colorful Grid Accent 4" w:uiPriority="73"/>
-    <w:lsdException w:name="Light Shading Accent 5" w:uiPriority="60"/>
-    <w:lsdException w:name="Light List Accent 5" w:uiPriority="61"/>
-    <w:lsdException w:name="Light Grid Accent 5" w:uiPriority="62"/>
-    <w:lsdException w:name="Medium Shading 1 Accent 5" w:uiPriority="63"/>
-    <w:lsdException w:name="Medium Shading 2 Accent 5" w:uiPriority="64"/>
-    <w:lsdException w:name="Medium List 1 Accent 5" w:uiPriority="65"/>
-    <w:lsdException w:name="Medium List 2 Accent 5" w:uiPriority="66"/>
-    <w:lsdException w:name="Medium Grid 1 Accent 5" w:uiPriority="67"/>
-    <w:lsdException w:name="Medium Grid 2 Accent 5" w:uiPriority="68"/>
-    <w:lsdException w:name="Medium Grid 3 Accent 5" w:uiPriority="69"/>
-    <w:lsdException w:name="Dark List Accent 5" w:uiPriority="70"/>
-    <w:lsdException w:name="Colorful Shading Accent 5" w:uiPriority="71"/>
-    <w:lsdException w:name="Colorful List Accent 5" w:uiPriority="72"/>
-    <w:lsdException w:name="Colorful Grid Accent 5" w:uiPriority="73"/>
-    <w:lsdException w:name="Light Shading Accent 6" w:uiPriority="60"/>
-    <w:lsdException w:name="Light List Accent 6" w:uiPriority="61"/>
-    <w:lsdException w:name="Light Grid Accent 6" w:uiPriority="62"/>
-    <w:lsdException w:name="Medium Shading 1 Accent 6" w:uiPriority="63"/>
-    <w:lsdException w:name="Medium Shading 2 Accent 6" w:uiPriority="64"/>
-    <w:lsdException w:name="Medium List 1 Accent 6" w:uiPriority="65"/>
-    <w:lsdException w:name="Medium List 2 Accent 6" w:uiPriority="66"/>
-    <w:lsdException w:name="Medium Grid 1 Accent 6" w:uiPriority="67"/>
-    <w:lsdException w:name="Medium Grid 2 Accent 6" w:uiPriority="68"/>
-    <w:lsdException w:name="Medium Grid 3 Accent 6" w:uiPriority="69"/>
-    <w:lsdException w:name="Dark List Accent 6" w:uiPriority="70"/>
-    <w:lsdException w:name="Colorful Shading Accent 6" w:uiPriority="71"/>
-    <w:lsdException w:name="Colorful List Accent 6" w:uiPriority="72"/>
-    <w:lsdException w:name="Colorful Grid Accent 6" w:uiPriority="73"/>
-    <w:lsdException w:name="Subtle Emphasis" w:uiPriority="19" w:qFormat="1"/>
-    <w:lsdException w:name="Intense Emphasis" w:uiPriority="21" w:qFormat="1"/>
-    <w:lsdException w:name="Subtle Reference" w:uiPriority="31" w:qFormat="1"/>
-    <w:lsdException w:name="Intense Reference" w:uiPriority="32" w:qFormat="1"/>
-    <w:lsdException w:name="Book Title" w:uiPriority="33" w:qFormat="1"/>
-    <w:lsdException w:name="Bibliography" w:semiHidden="1" w:uiPriority="37" w:unhideWhenUsed="1"/>
-    <w:lsdException w:name="TOC Heading" w:semiHidden="1" w:uiPriority="39" w:unhideWhenUsed="1" w:qFormat="1"/>
-    <w:lsdException w:name="Plain Table 1" w:uiPriority="41"/>
-    <w:lsdException w:name="Plain Table 2" w:uiPriority="42"/>
-    <w:lsdException w:name="Plain Table 3" w:uiPriority="43"/>
-    <w:lsdException w:name="Plain Table 4" w:uiPriority="44"/>
-    <w:lsdException w:name="Plain Table 5" w:uiPriority="45"/>
-    <w:lsdException w:name="Grid Table Light" w:uiPriority="40"/>
-    <w:lsdException w:name="Grid Table 1 Light" w:uiPriority="46"/>
-    <w:lsdException w:name="Grid Table 2" w:uiPriority="47"/>
-    <w:lsdException w:name="Grid Table 3" w:uiPriority="48"/>
-    <w:lsdException w:name="Grid Table 4" w:uiPriority="49"/>
-    <w:lsdException w:name="Grid Table 5 Dark" w:uiPriority="50"/>
-    <w:lsdException w:name="Grid Table 6 Colorful" w:uiPriority="51"/>
-    <w:lsdException w:name="Grid Table 7 Colorful" w:uiPriority="52"/>
-    <w:lsdException w:name="Grid Table 1 Light Accent 1" w:uiPriority="46"/>
-    <w:lsdException w:name="Grid Table 2 Accent 1" w:uiPriority="47"/>
-    <w:lsdException w:name="Grid Table 3 Accent 1" w:uiPriority="48"/>
-    <w:lsdException w:name="Grid Table 4 Accent 1" w:uiPriority="49"/>
-    <w:lsdException w:name="Grid Table 5 Dark Accent 1" w:uiPriority="50"/>
-    <w:lsdException w:name="Grid Table 6 Colorful Accent 1" w:uiPriority="51"/>
-    <w:lsdException w:name="Grid Table 7 Colorful Accent 1" w:uiPriority="52"/>
-    <w:lsdException w:name="Grid Table 1 Light Accent 2" w:uiPriority="46"/>
-    <w:lsdException w:name="Grid Table 2 Accent 2" w:uiPriority="47"/>
-    <w:lsdException w:name="Grid Table 3 Accent 2" w:uiPriority="48"/>
-    <w:lsdException w:name="Grid Table 4 Accent 2" w:uiPriority="49"/>
-    <w:lsdException w:name="Grid Table 5 Dark Accent 2" w:uiPriority="50"/>
-    <w:lsdException w:name="Grid Table 6 Colorful Accent 2" w:uiPriority="51"/>
-    <w:lsdException w:name="Grid Table 7 Colorful Accent 2" w:uiPriority="52"/>
-    <w:lsdException w:name="Grid Table 1 Light Accent 3" w:uiPriority="46"/>
-    <w:lsdException w:name="Grid Table 2 Accent 3" w:uiPriority="47"/>
-    <w:lsdException w:name="Grid Table 3 Accent 3" w:uiPriority="48"/>
-    <w:lsdException w:name="Grid Table 4 Accent 3" w:uiPriority="49"/>
-    <w:lsdException w:name="Grid Table 5 Dark Accent 3" w:uiPriority="50"/>
-    <w:lsdException w:name="Grid Table 6 Colorful Accent 3" w:uiPriority="51"/>
-    <w:lsdException w:name="Grid Table 7 Colorful Accent 3" w:uiPriority="52"/>
-    <w:lsdException w:name="Grid Table 1 Light Accent 4" w:uiPriority="46"/>
-    <w:lsdException w:name="Grid Table 2 Accent 4" w:uiPriority="47"/>
-    <w:lsdException w:name="Grid Table 3 Accent 4" w:uiPriority="48"/>
-    <w:lsdException w:name="Grid Table 4 Accent 4" w:uiPriority="49"/>
-    <w:lsdException w:name="Grid Table 5 Dark Accent 4" w:uiPriority="50"/>
-    <w:lsdException w:name="Grid Table 6 Colorful Accent 4" w:uiPriority="51"/>
-    <w:lsdException w:name="Grid Table 7 Colorful Accent 4" w:uiPriority="52"/>
-    <w:lsdException w:name="Grid Table 1 Light Accent 5" w:uiPriority="46"/>
-    <w:lsdException w:name="Grid Table 2 Accent 5" w:uiPriority="47"/>
-    <w:lsdException w:name="Grid Table 3 Accent 5" w:uiPriority="48"/>
-    <w:lsdException w:name="Grid Table 4 Accent 5" w:uiPriority="49"/>
-    <w:lsdException w:name="Grid Table 5 Dark Accent 5" w:uiPriority="50"/>
-    <w:lsdException w:name="Grid Table 6 Colorful Accent 5" w:uiPriority="51"/>
-    <w:lsdException w:name="Grid Table 7 Colorful Accent 5" w:uiPriority="52"/>
-    <w:lsdException w:name="Grid Table 1 Light Accent 6" w:uiPriority="46"/>
-    <w:lsdException w:name="Grid Table 2 Accent 6" w:uiPriority="47"/>
-    <w:lsdException w:name="Grid Table 3 Accent 6" w:uiPriority="48"/>
-    <w:lsdException w:name="Grid Table 4 Accent 6" w:uiPriority="49"/>
-    <w:lsdException w:name="Grid Table 5 Dark Accent 6" w:uiPriority="50"/>
-    <w:lsdException w:name="Grid Table 6 Colorful Accent 6" w:uiPriority="51"/>
-    <w:lsdException w:name="Grid Table 7 Colorful Accent 6" w:uiPriority="52"/>
-    <w:lsdException w:name="List Table 1 Light" w:uiPriority="46"/>
-    <w:lsdException w:name="List Table 2" w:uiPriority="47"/>
-    <w:lsdException w:name="List Table 3" w:uiPriority="48"/>
-    <w:lsdException w:name="List Table 4" w:uiPriority="49"/>
-    <w:lsdException w:name="List Table 5 Dark" w:uiPriority="50"/>
-    <w:lsdException w:name="List Table 6 Colorful" w:uiPriority="51"/>
-    <w:lsdException w:name="List Table 7 Colorful" w:uiPriority="52"/>
-    <w:lsdException w:name="List Table 1 Light Accent 1" w:uiPriority="46"/>
-    <w:lsdException w:name="List Table 2 Accent 1" w:uiPriority="47"/>
-    <w:lsdException w:name="List Table 3 Accent 1" w:uiPriority="48"/>
-    <w:lsdException w:name="List Table 4 Accent 1" w:uiPriority="49"/>
-    <w:lsdException w:name="List Table 5 Dark Accent 1" w:uiPriority="50"/>
-    <w:lsdException w:name="List Table 6 Colorful Accent 1" w:uiPriority="51"/>
-    <w:lsdException w:name="List Table 7 Colorful Accent 1" w:uiPriority="52"/>
-    <w:lsdException w:name="List Table 1 Light Accent 2" w:uiPriority="46"/>
-    <w:lsdException w:name="List Table 2 Accent 2" w:uiPriority="47"/>
-    <w:lsdException w:name="List Table 3 Accent 2" w:uiPriority="48"/>
-    <w:lsdException w:name="List Table 4 Accent 2" w:uiPriority="49"/>
-    <w:lsdException w:name="List Table 5 Dark Accent 2" w:uiPriority="50"/>
-    <w:lsdException w:name="List Table 6 Colorful Accent 2" w:uiPriority="51"/>
-    <w:lsdException w:name="List Table 7 Colorful Accent 2" w:uiPriority="52"/>
-    <w:lsdException w:name="List Table 1 Light Accent 3" w:uiPriority="46"/>
-    <w:lsdException w:name="List Table 2 Accent 3" w:uiPriority="47"/>
-    <w:lsdException w:name="List Table 3 Accent 3" w:uiPriority="48"/>
-    <w:lsdException w:name="List Table 4 Accent 3" w:uiPriority="49"/>
-    <w:lsdException w:name="List Table 5 Dark Accent 3" w:uiPriority="50"/>
-    <w:lsdException w:name="List Table 6 Colorful Accent 3" w:uiPriority="51"/>
-    <w:lsdException w:name="List Table 7 Colorful Accent 3" w:uiPriority="52"/>
-    <w:lsdException w:name="List Table 1 Light Accent 4" w:uiPriority="46"/>
-    <w:lsdException w:name="List Table 2 Accent 4" w:uiPriority="47"/>
-    <w:lsdException w:name="List Table 3 Accent 4" w:uiPriority="48"/>
-    <w:lsdException w:name="List Table 4 Accent 4" w:uiPriority="49"/>
-    <w:lsdException w:name="List Table 5 Dark Accent 4" w:uiPriority="50"/>
-    <w:lsdException w:name="List Table 6 Colorful Accent 4" w:uiPriority="51"/>
-    <w:lsdException w:name="List Table 7 Colorful Accent 4" w:uiPriority="52"/>
-    <w:lsdException w:name="List Table 1 Light Accent 5" w:uiPriority="46"/>
-    <w:lsdException w:name="List Table 2 Accent 5" w:uiPriority="47"/>
-    <w:lsdException w:name="List Table 3 Accent 5" w:uiPriority="48"/>
-    <w:lsdException w:name="List Table 4 Accent 5" w:uiPriority="49"/>
-    <w:lsdException w:name="List Table 5 Dark Accent 5" w:uiPriority="50"/>
-    <w:lsdException w:name="List Table 6 Colorful Accent 5" w:uiPriority="51"/>
-    <w:lsdException w:name="List Table 7 Colorful Accent 5" w:uiPriority="52"/>
-    <w:lsdException w:name="List Table 1 Light Accent 6" w:uiPriority="46"/>
-    <w:lsdException w:name="List Table 2 Accent 6" w:uiPriority="47"/>
-    <w:lsdException w:name="List Table 3 Accent 6" w:uiPriority="48"/>
-    <w:lsdException w:name="List Table 4 Accent 6" w:uiPriority="49"/>
-    <w:lsdException w:name="List Table 5 Dark Accent 6" w:uiPriority="50"/>
-    <w:lsdException w:name="List Table 6 Colorful Accent 6" w:uiPriority="51"/>
-    <w:lsdException w:name="List Table 7 Colorful Accent 6" w:uiPriority="52"/>
+  <w:latentStyles w:defLockedState="0" w:defUIPriority="99" w:defSemiHidden="1" w:defUnhideWhenUsed="1" w:defQFormat="0" w:count="267">
+    <w:lsdException w:name="Normal" w:semiHidden="0" w:uiPriority="0" w:unhideWhenUsed="0" w:qFormat="1"/>
+    <w:lsdException w:name="heading 1" w:semiHidden="0" w:uiPriority="0" w:unhideWhenUsed="0" w:qFormat="1"/>
+    <w:lsdException w:name="heading 2" w:semiHidden="0" w:uiPriority="0" w:unhideWhenUsed="0" w:qFormat="1"/>
+    <w:lsdException w:name="heading 3" w:semiHidden="0" w:uiPriority="0" w:unhideWhenUsed="0" w:qFormat="1"/>
+    <w:lsdException w:name="heading 4" w:semiHidden="0" w:uiPriority="0" w:unhideWhenUsed="0" w:qFormat="1"/>
+    <w:lsdException w:name="heading 5" w:semiHidden="0" w:uiPriority="0" w:unhideWhenUsed="0" w:qFormat="1"/>
+    <w:lsdException w:name="heading 6" w:semiHidden="0" w:uiPriority="0" w:unhideWhenUsed="0" w:qFormat="1"/>
+    <w:lsdException w:name="heading 7" w:semiHidden="0" w:uiPriority="0" w:unhideWhenUsed="0" w:qFormat="1"/>
+    <w:lsdException w:name="heading 8" w:semiHidden="0" w:uiPriority="0" w:unhideWhenUsed="0" w:qFormat="1"/>
+    <w:lsdException w:name="heading 9" w:semiHidden="0" w:uiPriority="0" w:unhideWhenUsed="0" w:qFormat="1"/>
+    <w:lsdException w:name="toc 1" w:uiPriority="39"/>
+    <w:lsdException w:name="toc 2" w:uiPriority="39"/>
+    <w:lsdException w:name="toc 3" w:uiPriority="39"/>
+    <w:lsdException w:name="toc 4" w:uiPriority="39"/>
+    <w:lsdException w:name="toc 5" w:uiPriority="39"/>
+    <w:lsdException w:name="toc 6" w:uiPriority="39"/>
+    <w:lsdException w:name="toc 7" w:uiPriority="39"/>
+    <w:lsdException w:name="toc 8" w:uiPriority="39"/>
+    <w:lsdException w:name="toc 9" w:uiPriority="39"/>
+    <w:lsdException w:name="caption" w:uiPriority="35" w:qFormat="1"/>
+    <w:lsdException w:name="Title" w:semiHidden="0" w:uiPriority="10" w:unhideWhenUsed="0" w:qFormat="1"/>
+    <w:lsdException w:name="Default Paragraph Font" w:uiPriority="1"/>
+    <w:lsdException w:name="Subtitle" w:semiHidden="0" w:uiPriority="11" w:unhideWhenUsed="0" w:qFormat="1"/>
+    <w:lsdException w:name="Strong" w:semiHidden="0" w:uiPriority="22" w:unhideWhenUsed="0" w:qFormat="1"/>
+    <w:lsdException w:name="Emphasis" w:semiHidden="0" w:uiPriority="20" w:unhideWhenUsed="0" w:qFormat="1"/>
+    <w:lsdException w:name="Table Grid" w:semiHidden="0" w:uiPriority="59" w:unhideWhenUsed="0"/>
+    <w:lsdException w:name="Placeholder Text" w:unhideWhenUsed="0"/>
+    <w:lsdException w:name="No Spacing" w:semiHidden="0" w:uiPriority="1" w:unhideWhenUsed="0" w:qFormat="1"/>
+    <w:lsdException w:name="Light Shading" w:semiHidden="0" w:uiPriority="60" w:unhideWhenUsed="0"/>
+    <w:lsdException w:name="Light List" w:semiHidden="0" w:uiPriority="61" w:unhideWhenUsed="0"/>
+    <w:lsdException w:name="Light Grid" w:semiHidden="0" w:uiPriority="62" w:unhideWhenUsed="0"/>
+    <w:lsdException w:name="Medium Shading 1" w:semiHidden="0" w:uiPriority="63" w:unhideWhenUsed="0"/>
+    <w:lsdException w:name="Medium Shading 2" w:semiHidden="0" w:uiPriority="64" w:unhideWhenUsed="0"/>
+    <w:lsdException w:name="Medium List 1" w:semiHidden="0" w:uiPriority="65" w:unhideWhenUsed="0"/>
+    <w:lsdException w:name="Medium List 2" w:semiHidden="0" w:uiPriority="66" w:unhideWhenUsed="0"/>
+    <w:lsdException w:name="Medium Grid 1" w:semiHidden="0" w:uiPriority="67" w:unhideWhenUsed="0"/>
+    <w:lsdException w:name="Medium Grid 2" w:semiHidden="0" w:uiPriority="68" w:unhideWhenUsed="0"/>
+    <w:lsdException w:name="Medium Grid 3" w:semiHidden="0" w:uiPriority="69" w:unhideWhenUsed="0"/>
+    <w:lsdException w:name="Dark List" w:semiHidden="0" w:uiPriority="70" w:unhideWhenUsed="0"/>
+    <w:lsdException w:name="Colorful Shading" w:semiHidden="0" w:uiPriority="71" w:unhideWhenUsed="0"/>
+    <w:lsdException w:name="Colorful List" w:semiHidden="0" w:uiPriority="72" w:unhideWhenUsed="0"/>
+    <w:lsdException w:name="Colorful Grid" w:semiHidden="0" w:uiPriority="73" w:unhideWhenUsed="0"/>
+    <w:lsdException w:name="Light Shading Accent 1" w:semiHidden="0" w:uiPriority="60" w:unhideWhenUsed="0"/>
+    <w:lsdException w:name="Light List Accent 1" w:semiHidden="0" w:uiPriority="61" w:unhideWhenUsed="0"/>
+    <w:lsdException w:name="Light Grid Accent 1" w:semiHidden="0" w:uiPriority="62" w:unhideWhenUsed="0"/>
+    <w:lsdException w:name="Medium Shading 1 Accent 1" w:semiHidden="0" w:uiPriority="63" w:unhideWhenUsed="0"/>
+    <w:lsdException w:name="Medium Shading 2 Accent 1" w:semiHidden="0" w:uiPriority="64" w:unhideWhenUsed="0"/>
+    <w:lsdException w:name="Medium List 1 Accent 1" w:semiHidden="0" w:uiPriority="65" w:unhideWhenUsed="0"/>
+    <w:lsdException w:name="Revision" w:unhideWhenUsed="0"/>
+    <w:lsdException w:name="List Paragraph" w:semiHidden="0" w:uiPriority="34" w:unhideWhenUsed="0" w:qFormat="1"/>
+    <w:lsdException w:name="Quote" w:semiHidden="0" w:uiPriority="29" w:unhideWhenUsed="0" w:qFormat="1"/>
+    <w:lsdException w:name="Intense Quote" w:semiHidden="0" w:uiPriority="30" w:unhideWhenUsed="0" w:qFormat="1"/>
+    <w:lsdException w:name="Medium List 2 Accent 1" w:semiHidden="0" w:uiPriority="66" w:unhideWhenUsed="0"/>
+    <w:lsdException w:name="Medium Grid 1 Accent 1" w:semiHidden="0" w:uiPriority="67" w:unhideWhenUsed="0"/>
+    <w:lsdException w:name="Medium Grid 2 Accent 1" w:semiHidden="0" w:uiPriority="68" w:unhideWhenUsed="0"/>
+    <w:lsdException w:name="Medium Grid 3 Accent 1" w:semiHidden="0" w:uiPriority="69" w:unhideWhenUsed="0"/>
+    <w:lsdException w:name="Dark List Accent 1" w:semiHidden="0" w:uiPriority="70" w:unhideWhenUsed="0"/>
+    <w:lsdException w:name="Colorful Shading Accent 1" w:semiHidden="0" w:uiPriority="71" w:unhideWhenUsed="0"/>
+    <w:lsdException w:name="Colorful List Accent 1" w:semiHidden="0" w:uiPriority="72" w:unhideWhenUsed="0"/>
+    <w:lsdException w:name="Colorful Grid Accent 1" w:semiHidden="0" w:uiPriority="73" w:unhideWhenUsed="0"/>
+    <w:lsdException w:name="Light Shading Accent 2" w:semiHidden="0" w:uiPriority="60" w:unhideWhenUsed="0"/>
+    <w:lsdException w:name="Light List Accent 2" w:semiHidden="0" w:uiPriority="61" w:unhideWhenUsed="0"/>
+    <w:lsdException w:name="Light Grid Accent 2" w:semiHidden="0" w:uiPriority="62" w:unhideWhenUsed="0"/>
+    <w:lsdException w:name="Medium Shading 1 Accent 2" w:semiHidden="0" w:uiPriority="63" w:unhideWhenUsed="0"/>
+    <w:lsdException w:name="Medium Shading 2 Accent 2" w:semiHidden="0" w:uiPriority="64" w:unhideWhenUsed="0"/>
+    <w:lsdException w:name="Medium List 1 Accent 2" w:semiHidden="0" w:uiPriority="65" w:unhideWhenUsed="0"/>
+    <w:lsdException w:name="Medium List 2 Accent 2" w:semiHidden="0" w:uiPriority="66" w:unhideWhenUsed="0"/>
+    <w:lsdException w:name="Medium Grid 1 Accent 2" w:semiHidden="0" w:uiPriority="67" w:unhideWhenUsed="0"/>
+    <w:lsdException w:name="Medium Grid 2 Accent 2" w:semiHidden="0" w:uiPriority="68" w:unhideWhenUsed="0"/>
+    <w:lsdException w:name="Medium Grid 3 Accent 2" w:semiHidden="0" w:uiPriority="69" w:unhideWhenUsed="0"/>
+    <w:lsdException w:name="Dark List Accent 2" w:semiHidden="0" w:uiPriority="70" w:unhideWhenUsed="0"/>
+    <w:lsdException w:name="Colorful Shading Accent 2" w:semiHidden="0" w:uiPriority="71" w:unhideWhenUsed="0"/>
+    <w:lsdException w:name="Colorful List Accent 2" w:semiHidden="0" w:uiPriority="72" w:unhideWhenUsed="0"/>
+    <w:lsdException w:name="Colorful Grid Accent 2" w:semiHidden="0" w:uiPriority="73" w:unhideWhenUsed="0"/>
+    <w:lsdException w:name="Light Shading Accent 3" w:semiHidden="0" w:uiPriority="60" w:unhideWhenUsed="0"/>
+    <w:lsdException w:name="Light List Accent 3" w:semiHidden="0" w:uiPriority="61" w:unhideWhenUsed="0"/>
+    <w:lsdException w:name="Light Grid Accent 3" w:semiHidden="0" w:uiPriority="62" w:unhideWhenUsed="0"/>
+    <w:lsdException w:name="Medium Shading 1 Accent 3" w:semiHidden="0" w:uiPriority="63" w:unhideWhenUsed="0"/>
+    <w:lsdException w:name="Medium Shading 2 Accent 3" w:semiHidden="0" w:uiPriority="64" w:unhideWhenUsed="0"/>
+    <w:lsdException w:name="Medium List 1 Accent 3" w:semiHidden="0" w:uiPriority="65" w:unhideWhenUsed="0"/>
+    <w:lsdException w:name="Medium List 2 Accent 3" w:semiHidden="0" w:uiPriority="66" w:unhideWhenUsed="0"/>
+    <w:lsdException w:name="Medium Grid 1 Accent 3" w:semiHidden="0" w:uiPriority="67" w:unhideWhenUsed="0"/>
+    <w:lsdException w:name="Medium Grid 2 Accent 3" w:semiHidden="0" w:uiPriority="68" w:unhideWhenUsed="0"/>
+    <w:lsdException w:name="Medium Grid 3 Accent 3" w:semiHidden="0" w:uiPriority="69" w:unhideWhenUsed="0"/>
+    <w:lsdException w:name="Dark List Accent 3" w:semiHidden="0" w:uiPriority="70" w:unhideWhenUsed="0"/>
+    <w:lsdException w:name="Colorful Shading Accent 3" w:semiHidden="0" w:uiPriority="71" w:unhideWhenUsed="0"/>
+    <w:lsdException w:name="Colorful List Accent 3" w:semiHidden="0" w:uiPriority="72" w:unhideWhenUsed="0"/>
+    <w:lsdException w:name="Colorful Grid Accent 3" w:semiHidden="0" w:uiPriority="73" w:unhideWhenUsed="0"/>
+    <w:lsdException w:name="Light Shading Accent 4" w:semiHidden="0" w:uiPriority="60" w:unhideWhenUsed="0"/>
+    <w:lsdException w:name="Light List Accent 4" w:semiHidden="0" w:uiPriority="61" w:unhideWhenUsed="0"/>
+    <w:lsdException w:name="Light Grid Accent 4" w:semiHidden="0" w:uiPriority="62" w:unhideWhenUsed="0"/>
+    <w:lsdException w:name="Medium Shading 1 Accent 4" w:semiHidden="0" w:uiPriority="63" w:unhideWhenUsed="0"/>
+    <w:lsdException w:name="Medium Shading 2 Accent 4" w:semiHidden="0" w:uiPriority="64" w:unhideWhenUsed="0"/>
+    <w:lsdException w:name="Medium List 1 Accent 4" w:semiHidden="0" w:uiPriority="65" w:unhideWhenUsed="0"/>
+    <w:lsdException w:name="Medium List 2 Accent 4" w:semiHidden="0" w:uiPriority="66" w:unhideWhenUsed="0"/>
+    <w:lsdException w:name="Medium Grid 1 Accent 4" w:semiHidden="0" w:uiPriority="67" w:unhideWhenUsed="0"/>
+    <w:lsdException w:name="Medium Grid 2 Accent 4" w:semiHidden="0" w:uiPriority="68" w:unhideWhenUsed="0"/>
+    <w:lsdException w:name="Medium Grid 3 Accent 4" w:semiHidden="0" w:uiPriority="69" w:unhideWhenUsed="0"/>
+    <w:lsdException w:name="Dark List Accent 4" w:semiHidden="0" w:uiPriority="70" w:unhideWhenUsed="0"/>
+    <w:lsdException w:name="Colorful Shading Accent 4" w:semiHidden="0" w:uiPriority="71" w:unhideWhenUsed="0"/>
+    <w:lsdException w:name="Colorful List Accent 4" w:semiHidden="0" w:uiPriority="72" w:unhideWhenUsed="0"/>
+    <w:lsdException w:name="Colorful Grid Accent 4" w:semiHidden="0" w:uiPriority="73" w:unhideWhenUsed="0"/>
+    <w:lsdException w:name="Light Shading Accent 5" w:semiHidden="0" w:uiPriority="60" w:unhideWhenUsed="0"/>
+    <w:lsdException w:name="Light List Accent 5" w:semiHidden="0" w:uiPriority="61" w:unhideWhenUsed="0"/>
+    <w:lsdException w:name="Light Grid Accent 5" w:semiHidden="0" w:uiPriority="62" w:unhideWhenUsed="0"/>
+    <w:lsdException w:name="Medium Shading 1 Accent 5" w:semiHidden="0" w:uiPriority="63" w:unhideWhenUsed="0"/>
+    <w:lsdException w:name="Medium Shading 2 Accent 5" w:semiHidden="0" w:uiPriority="64" w:unhideWhenUsed="0"/>
+    <w:lsdException w:name="Medium List 1 Accent 5" w:semiHidden="0" w:uiPriority="65" w:unhideWhenUsed="0"/>
+    <w:lsdException w:name="Medium List 2 Accent 5" w:semiHidden="0" w:uiPriority="66" w:unhideWhenUsed="0"/>
+    <w:lsdException w:name="Medium Grid 1 Accent 5" w:semiHidden="0" w:uiPriority="67" w:unhideWhenUsed="0"/>
+    <w:lsdException w:name="Medium Grid 2 Accent 5" w:semiHidden="0" w:uiPriority="68" w:unhideWhenUsed="0"/>
+    <w:lsdException w:name="Medium Grid 3 Accent 5" w:semiHidden="0" w:uiPriority="69" w:unhideWhenUsed="0"/>
+    <w:lsdException w:name="Dark List Accent 5" w:semiHidden="0" w:uiPriority="70" w:unhideWhenUsed="0"/>
+    <w:lsdException w:name="Colorful Shading Accent 5" w:semiHidden="0" w:uiPriority="71" w:unhideWhenUsed="0"/>
+    <w:lsdException w:name="Colorful List Accent 5" w:semiHidden="0" w:uiPriority="72" w:unhideWhenUsed="0"/>
+    <w:lsdException w:name="Colorful Grid Accent 5" w:semiHidden="0" w:uiPriority="73" w:unhideWhenUsed="0"/>
+    <w:lsdException w:name="Light Shading Accent 6" w:semiHidden="0" w:uiPriority="60" w:unhideWhenUsed="0"/>
+    <w:lsdException w:name="Light List Accent 6" w:semiHidden="0" w:uiPriority="61" w:unhideWhenUsed="0"/>
+    <w:lsdException w:name="Light Grid Accent 6" w:semiHidden="0" w:uiPriority="62" w:unhideWhenUsed="0"/>
+    <w:lsdException w:name="Medium Shading 1 Accent 6" w:semiHidden="0" w:uiPriority="63" w:unhideWhenUsed="0"/>
+    <w:lsdException w:name="Medium Shading 2 Accent 6" w:semiHidden="0" w:uiPriority="64" w:unhideWhenUsed="0"/>
+    <w:lsdException w:name="Medium List 1 Accent 6" w:semiHidden="0" w:uiPriority="65" w:unhideWhenUsed="0"/>
+    <w:lsdException w:name="Medium List 2 Accent 6" w:semiHidden="0" w:uiPriority="66" w:unhideWhenUsed="0"/>
+    <w:lsdException w:name="Medium Grid 1 Accent 6" w:semiHidden="0" w:uiPriority="67" w:unhideWhenUsed="0"/>
+    <w:lsdException w:name="Medium Grid 2 Accent 6" w:semiHidden="0" w:uiPriority="68" w:unhideWhenUsed="0"/>
+    <w:lsdException w:name="Medium Grid 3 Accent 6" w:semiHidden="0" w:uiPriority="69" w:unhideWhenUsed="0"/>
+    <w:lsdException w:name="Dark List Accent 6" w:semiHidden="0" w:uiPriority="70" w:unhideWhenUsed="0"/>
+    <w:lsdException w:name="Colorful Shading Accent 6" w:semiHidden="0" w:uiPriority="71" w:unhideWhenUsed="0"/>
+    <w:lsdException w:name="Colorful List Accent 6" w:semiHidden="0" w:uiPriority="72" w:unhideWhenUsed="0"/>
+    <w:lsdException w:name="Colorful Grid Accent 6" w:semiHidden="0" w:uiPriority="73" w:unhideWhenUsed="0"/>
+    <w:lsdException w:name="Subtle Emphasis" w:semiHidden="0" w:uiPriority="19" w:unhideWhenUsed="0" w:qFormat="1"/>
+    <w:lsdException w:name="Intense Emphasis" w:semiHidden="0" w:uiPriority="21" w:unhideWhenUsed="0" w:qFormat="1"/>
+    <w:lsdException w:name="Subtle Reference" w:semiHidden="0" w:uiPriority="31" w:unhideWhenUsed="0" w:qFormat="1"/>
+    <w:lsdException w:name="Intense Reference" w:semiHidden="0" w:uiPriority="32" w:unhideWhenUsed="0" w:qFormat="1"/>
+    <w:lsdException w:name="Book Title" w:semiHidden="0" w:uiPriority="33" w:unhideWhenUsed="0" w:qFormat="1"/>
+    <w:lsdException w:name="Bibliography" w:uiPriority="37"/>
+    <w:lsdException w:name="TOC Heading" w:uiPriority="39" w:qFormat="1"/>
   </w:latentStyles>
   <w:style w:type="paragraph" w:default="1" w:styleId="Normal">
     <w:name w:val="Normal"/>
@@ -24389,7 +26277,7 @@
       <w:szCs w:val="21"/>
     </w:rPr>
   </w:style>
-  <w:style w:type="paragraph" w:styleId="Puesto">
+  <w:style w:type="paragraph" w:styleId="Ttulo">
     <w:name w:val="Title"/>
     <w:basedOn w:val="Normal"/>
     <w:next w:val="Normal"/>
@@ -24418,7 +26306,7 @@
   </w:style>
   <w:style w:type="paragraph" w:customStyle="1" w:styleId="EncabTitulo1">
     <w:name w:val="Encab Titulo1"/>
-    <w:basedOn w:val="Puesto"/>
+    <w:basedOn w:val="Ttulo"/>
     <w:next w:val="Normal"/>
     <w:autoRedefine/>
     <w:rPr>
@@ -24504,6 +26392,7 @@
       <w:jc w:val="both"/>
     </w:pPr>
     <w:tblPr>
+      <w:tblInd w:w="0" w:type="dxa"/>
       <w:tblBorders>
         <w:top w:val="single" w:sz="4" w:space="0" w:color="auto"/>
         <w:left w:val="single" w:sz="4" w:space="0" w:color="auto"/>
@@ -24512,6 +26401,795 @@
         <w:insideH w:val="single" w:sz="4" w:space="0" w:color="auto"/>
         <w:insideV w:val="single" w:sz="4" w:space="0" w:color="auto"/>
       </w:tblBorders>
+      <w:tblCellMar>
+        <w:top w:w="0" w:type="dxa"/>
+        <w:left w:w="108" w:type="dxa"/>
+        <w:bottom w:w="0" w:type="dxa"/>
+        <w:right w:w="108" w:type="dxa"/>
+      </w:tblCellMar>
+    </w:tblPr>
+  </w:style>
+  <w:style w:type="paragraph" w:customStyle="1" w:styleId="Tabletext">
+    <w:name w:val="Tabletext"/>
+    <w:basedOn w:val="Normal"/>
+    <w:rsid w:val="00685D88"/>
+    <w:pPr>
+      <w:keepLines/>
+      <w:widowControl w:val="0"/>
+      <w:spacing w:after="120" w:line="240" w:lineRule="atLeast"/>
+      <w:jc w:val="left"/>
+    </w:pPr>
+    <w:rPr>
+      <w:rFonts w:ascii="Times New Roman" w:hAnsi="Times New Roman"/>
+      <w:sz w:val="20"/>
+      <w:szCs w:val="20"/>
+      <w:lang w:val="en-US" w:eastAsia="en-US"/>
+    </w:rPr>
+  </w:style>
+  <w:style w:type="paragraph" w:styleId="Textodeglobo">
+    <w:name w:val="Balloon Text"/>
+    <w:basedOn w:val="Normal"/>
+    <w:link w:val="TextodegloboCar"/>
+    <w:uiPriority w:val="99"/>
+    <w:semiHidden/>
+    <w:unhideWhenUsed/>
+    <w:rsid w:val="00B43863"/>
+    <w:rPr>
+      <w:rFonts w:ascii="Tahoma" w:hAnsi="Tahoma" w:cs="Tahoma"/>
+      <w:sz w:val="16"/>
+      <w:szCs w:val="16"/>
+    </w:rPr>
+  </w:style>
+  <w:style w:type="character" w:customStyle="1" w:styleId="TextodegloboCar">
+    <w:name w:val="Texto de globo Car"/>
+    <w:link w:val="Textodeglobo"/>
+    <w:uiPriority w:val="99"/>
+    <w:semiHidden/>
+    <w:rsid w:val="00B43863"/>
+    <w:rPr>
+      <w:rFonts w:ascii="Tahoma" w:hAnsi="Tahoma" w:cs="Tahoma"/>
+      <w:sz w:val="16"/>
+      <w:szCs w:val="16"/>
+      <w:lang w:val="es-AR"/>
+    </w:rPr>
+  </w:style>
+  <w:style w:type="paragraph" w:styleId="Prrafodelista">
+    <w:name w:val="List Paragraph"/>
+    <w:basedOn w:val="Normal"/>
+    <w:uiPriority w:val="34"/>
+    <w:qFormat/>
+    <w:rsid w:val="0063601A"/>
+    <w:pPr>
+      <w:ind w:left="708"/>
+    </w:pPr>
+  </w:style>
+  <w:style w:type="character" w:customStyle="1" w:styleId="fontstyle01">
+    <w:name w:val="fontstyle01"/>
+    <w:rsid w:val="0063601A"/>
+    <w:rPr>
+      <w:rFonts w:ascii="Times New Roman" w:hAnsi="Times New Roman" w:cs="Times New Roman" w:hint="default"/>
+      <w:b w:val="0"/>
+      <w:bCs w:val="0"/>
+      <w:i w:val="0"/>
+      <w:iCs w:val="0"/>
+      <w:color w:val="000000"/>
+      <w:sz w:val="22"/>
+      <w:szCs w:val="22"/>
+    </w:rPr>
+  </w:style>
+</w:styles>
+</file>
+
+<file path=word/stylesWithEffects.xml><?xml version="1.0" encoding="utf-8"?>
+<w:styles xmlns:wpc="http://schemas.microsoft.com/office/word/2010/wordprocessingCanvas" xmlns:mc="http://schemas.openxmlformats.org/markup-compatibility/2006" xmlns:o="urn:schemas-microsoft-com:office:office" xmlns:r="http://schemas.openxmlformats.org/officeDocument/2006/relationships" xmlns:m="http://schemas.openxmlformats.org/officeDocument/2006/math" xmlns:v="urn:schemas-microsoft-com:vml" xmlns:wp14="http://schemas.microsoft.com/office/word/2010/wordprocessingDrawing" xmlns:wp="http://schemas.openxmlformats.org/drawingml/2006/wordprocessingDrawing" xmlns:w10="urn:schemas-microsoft-com:office:word" xmlns:w="http://schemas.openxmlformats.org/wordprocessingml/2006/main" xmlns:w14="http://schemas.microsoft.com/office/word/2010/wordml" xmlns:wpg="http://schemas.microsoft.com/office/word/2010/wordprocessingGroup" xmlns:wpi="http://schemas.microsoft.com/office/word/2010/wordprocessingInk" xmlns:wne="http://schemas.microsoft.com/office/word/2006/wordml" xmlns:wps="http://schemas.microsoft.com/office/word/2010/wordprocessingShape" mc:Ignorable="w14 wp14">
+  <w:docDefaults>
+    <w:rPrDefault>
+      <w:rPr>
+        <w:rFonts w:ascii="Times New Roman" w:eastAsia="Times New Roman" w:hAnsi="Times New Roman" w:cs="Times New Roman"/>
+        <w:lang w:val="es-AR" w:eastAsia="es-AR" w:bidi="ar-SA"/>
+      </w:rPr>
+    </w:rPrDefault>
+    <w:pPrDefault/>
+  </w:docDefaults>
+  <w:latentStyles w:defLockedState="0" w:defUIPriority="99" w:defSemiHidden="1" w:defUnhideWhenUsed="1" w:defQFormat="0" w:count="267">
+    <w:lsdException w:name="Normal" w:semiHidden="0" w:uiPriority="0" w:unhideWhenUsed="0" w:qFormat="1"/>
+    <w:lsdException w:name="heading 1" w:semiHidden="0" w:uiPriority="0" w:unhideWhenUsed="0" w:qFormat="1"/>
+    <w:lsdException w:name="heading 2" w:semiHidden="0" w:uiPriority="0" w:unhideWhenUsed="0" w:qFormat="1"/>
+    <w:lsdException w:name="heading 3" w:semiHidden="0" w:uiPriority="0" w:unhideWhenUsed="0" w:qFormat="1"/>
+    <w:lsdException w:name="heading 4" w:semiHidden="0" w:uiPriority="0" w:unhideWhenUsed="0" w:qFormat="1"/>
+    <w:lsdException w:name="heading 5" w:semiHidden="0" w:uiPriority="0" w:unhideWhenUsed="0" w:qFormat="1"/>
+    <w:lsdException w:name="heading 6" w:semiHidden="0" w:uiPriority="0" w:unhideWhenUsed="0" w:qFormat="1"/>
+    <w:lsdException w:name="heading 7" w:semiHidden="0" w:uiPriority="0" w:unhideWhenUsed="0" w:qFormat="1"/>
+    <w:lsdException w:name="heading 8" w:semiHidden="0" w:uiPriority="0" w:unhideWhenUsed="0" w:qFormat="1"/>
+    <w:lsdException w:name="heading 9" w:semiHidden="0" w:uiPriority="0" w:unhideWhenUsed="0" w:qFormat="1"/>
+    <w:lsdException w:name="toc 1" w:uiPriority="39"/>
+    <w:lsdException w:name="toc 2" w:uiPriority="39"/>
+    <w:lsdException w:name="toc 3" w:uiPriority="39"/>
+    <w:lsdException w:name="toc 4" w:uiPriority="39"/>
+    <w:lsdException w:name="toc 5" w:uiPriority="39"/>
+    <w:lsdException w:name="toc 6" w:uiPriority="39"/>
+    <w:lsdException w:name="toc 7" w:uiPriority="39"/>
+    <w:lsdException w:name="toc 8" w:uiPriority="39"/>
+    <w:lsdException w:name="toc 9" w:uiPriority="39"/>
+    <w:lsdException w:name="caption" w:uiPriority="35" w:qFormat="1"/>
+    <w:lsdException w:name="Title" w:semiHidden="0" w:uiPriority="10" w:unhideWhenUsed="0" w:qFormat="1"/>
+    <w:lsdException w:name="Default Paragraph Font" w:uiPriority="1"/>
+    <w:lsdException w:name="Subtitle" w:semiHidden="0" w:uiPriority="11" w:unhideWhenUsed="0" w:qFormat="1"/>
+    <w:lsdException w:name="Strong" w:semiHidden="0" w:uiPriority="22" w:unhideWhenUsed="0" w:qFormat="1"/>
+    <w:lsdException w:name="Emphasis" w:semiHidden="0" w:uiPriority="20" w:unhideWhenUsed="0" w:qFormat="1"/>
+    <w:lsdException w:name="Table Grid" w:semiHidden="0" w:uiPriority="59" w:unhideWhenUsed="0"/>
+    <w:lsdException w:name="Placeholder Text" w:unhideWhenUsed="0"/>
+    <w:lsdException w:name="No Spacing" w:semiHidden="0" w:uiPriority="1" w:unhideWhenUsed="0" w:qFormat="1"/>
+    <w:lsdException w:name="Light Shading" w:semiHidden="0" w:uiPriority="60" w:unhideWhenUsed="0"/>
+    <w:lsdException w:name="Light List" w:semiHidden="0" w:uiPriority="61" w:unhideWhenUsed="0"/>
+    <w:lsdException w:name="Light Grid" w:semiHidden="0" w:uiPriority="62" w:unhideWhenUsed="0"/>
+    <w:lsdException w:name="Medium Shading 1" w:semiHidden="0" w:uiPriority="63" w:unhideWhenUsed="0"/>
+    <w:lsdException w:name="Medium Shading 2" w:semiHidden="0" w:uiPriority="64" w:unhideWhenUsed="0"/>
+    <w:lsdException w:name="Medium List 1" w:semiHidden="0" w:uiPriority="65" w:unhideWhenUsed="0"/>
+    <w:lsdException w:name="Medium List 2" w:semiHidden="0" w:uiPriority="66" w:unhideWhenUsed="0"/>
+    <w:lsdException w:name="Medium Grid 1" w:semiHidden="0" w:uiPriority="67" w:unhideWhenUsed="0"/>
+    <w:lsdException w:name="Medium Grid 2" w:semiHidden="0" w:uiPriority="68" w:unhideWhenUsed="0"/>
+    <w:lsdException w:name="Medium Grid 3" w:semiHidden="0" w:uiPriority="69" w:unhideWhenUsed="0"/>
+    <w:lsdException w:name="Dark List" w:semiHidden="0" w:uiPriority="70" w:unhideWhenUsed="0"/>
+    <w:lsdException w:name="Colorful Shading" w:semiHidden="0" w:uiPriority="71" w:unhideWhenUsed="0"/>
+    <w:lsdException w:name="Colorful List" w:semiHidden="0" w:uiPriority="72" w:unhideWhenUsed="0"/>
+    <w:lsdException w:name="Colorful Grid" w:semiHidden="0" w:uiPriority="73" w:unhideWhenUsed="0"/>
+    <w:lsdException w:name="Light Shading Accent 1" w:semiHidden="0" w:uiPriority="60" w:unhideWhenUsed="0"/>
+    <w:lsdException w:name="Light List Accent 1" w:semiHidden="0" w:uiPriority="61" w:unhideWhenUsed="0"/>
+    <w:lsdException w:name="Light Grid Accent 1" w:semiHidden="0" w:uiPriority="62" w:unhideWhenUsed="0"/>
+    <w:lsdException w:name="Medium Shading 1 Accent 1" w:semiHidden="0" w:uiPriority="63" w:unhideWhenUsed="0"/>
+    <w:lsdException w:name="Medium Shading 2 Accent 1" w:semiHidden="0" w:uiPriority="64" w:unhideWhenUsed="0"/>
+    <w:lsdException w:name="Medium List 1 Accent 1" w:semiHidden="0" w:uiPriority="65" w:unhideWhenUsed="0"/>
+    <w:lsdException w:name="Revision" w:unhideWhenUsed="0"/>
+    <w:lsdException w:name="List Paragraph" w:semiHidden="0" w:uiPriority="34" w:unhideWhenUsed="0" w:qFormat="1"/>
+    <w:lsdException w:name="Quote" w:semiHidden="0" w:uiPriority="29" w:unhideWhenUsed="0" w:qFormat="1"/>
+    <w:lsdException w:name="Intense Quote" w:semiHidden="0" w:uiPriority="30" w:unhideWhenUsed="0" w:qFormat="1"/>
+    <w:lsdException w:name="Medium List 2 Accent 1" w:semiHidden="0" w:uiPriority="66" w:unhideWhenUsed="0"/>
+    <w:lsdException w:name="Medium Grid 1 Accent 1" w:semiHidden="0" w:uiPriority="67" w:unhideWhenUsed="0"/>
+    <w:lsdException w:name="Medium Grid 2 Accent 1" w:semiHidden="0" w:uiPriority="68" w:unhideWhenUsed="0"/>
+    <w:lsdException w:name="Medium Grid 3 Accent 1" w:semiHidden="0" w:uiPriority="69" w:unhideWhenUsed="0"/>
+    <w:lsdException w:name="Dark List Accent 1" w:semiHidden="0" w:uiPriority="70" w:unhideWhenUsed="0"/>
+    <w:lsdException w:name="Colorful Shading Accent 1" w:semiHidden="0" w:uiPriority="71" w:unhideWhenUsed="0"/>
+    <w:lsdException w:name="Colorful List Accent 1" w:semiHidden="0" w:uiPriority="72" w:unhideWhenUsed="0"/>
+    <w:lsdException w:name="Colorful Grid Accent 1" w:semiHidden="0" w:uiPriority="73" w:unhideWhenUsed="0"/>
+    <w:lsdException w:name="Light Shading Accent 2" w:semiHidden="0" w:uiPriority="60" w:unhideWhenUsed="0"/>
+    <w:lsdException w:name="Light List Accent 2" w:semiHidden="0" w:uiPriority="61" w:unhideWhenUsed="0"/>
+    <w:lsdException w:name="Light Grid Accent 2" w:semiHidden="0" w:uiPriority="62" w:unhideWhenUsed="0"/>
+    <w:lsdException w:name="Medium Shading 1 Accent 2" w:semiHidden="0" w:uiPriority="63" w:unhideWhenUsed="0"/>
+    <w:lsdException w:name="Medium Shading 2 Accent 2" w:semiHidden="0" w:uiPriority="64" w:unhideWhenUsed="0"/>
+    <w:lsdException w:name="Medium List 1 Accent 2" w:semiHidden="0" w:uiPriority="65" w:unhideWhenUsed="0"/>
+    <w:lsdException w:name="Medium List 2 Accent 2" w:semiHidden="0" w:uiPriority="66" w:unhideWhenUsed="0"/>
+    <w:lsdException w:name="Medium Grid 1 Accent 2" w:semiHidden="0" w:uiPriority="67" w:unhideWhenUsed="0"/>
+    <w:lsdException w:name="Medium Grid 2 Accent 2" w:semiHidden="0" w:uiPriority="68" w:unhideWhenUsed="0"/>
+    <w:lsdException w:name="Medium Grid 3 Accent 2" w:semiHidden="0" w:uiPriority="69" w:unhideWhenUsed="0"/>
+    <w:lsdException w:name="Dark List Accent 2" w:semiHidden="0" w:uiPriority="70" w:unhideWhenUsed="0"/>
+    <w:lsdException w:name="Colorful Shading Accent 2" w:semiHidden="0" w:uiPriority="71" w:unhideWhenUsed="0"/>
+    <w:lsdException w:name="Colorful List Accent 2" w:semiHidden="0" w:uiPriority="72" w:unhideWhenUsed="0"/>
+    <w:lsdException w:name="Colorful Grid Accent 2" w:semiHidden="0" w:uiPriority="73" w:unhideWhenUsed="0"/>
+    <w:lsdException w:name="Light Shading Accent 3" w:semiHidden="0" w:uiPriority="60" w:unhideWhenUsed="0"/>
+    <w:lsdException w:name="Light List Accent 3" w:semiHidden="0" w:uiPriority="61" w:unhideWhenUsed="0"/>
+    <w:lsdException w:name="Light Grid Accent 3" w:semiHidden="0" w:uiPriority="62" w:unhideWhenUsed="0"/>
+    <w:lsdException w:name="Medium Shading 1 Accent 3" w:semiHidden="0" w:uiPriority="63" w:unhideWhenUsed="0"/>
+    <w:lsdException w:name="Medium Shading 2 Accent 3" w:semiHidden="0" w:uiPriority="64" w:unhideWhenUsed="0"/>
+    <w:lsdException w:name="Medium List 1 Accent 3" w:semiHidden="0" w:uiPriority="65" w:unhideWhenUsed="0"/>
+    <w:lsdException w:name="Medium List 2 Accent 3" w:semiHidden="0" w:uiPriority="66" w:unhideWhenUsed="0"/>
+    <w:lsdException w:name="Medium Grid 1 Accent 3" w:semiHidden="0" w:uiPriority="67" w:unhideWhenUsed="0"/>
+    <w:lsdException w:name="Medium Grid 2 Accent 3" w:semiHidden="0" w:uiPriority="68" w:unhideWhenUsed="0"/>
+    <w:lsdException w:name="Medium Grid 3 Accent 3" w:semiHidden="0" w:uiPriority="69" w:unhideWhenUsed="0"/>
+    <w:lsdException w:name="Dark List Accent 3" w:semiHidden="0" w:uiPriority="70" w:unhideWhenUsed="0"/>
+    <w:lsdException w:name="Colorful Shading Accent 3" w:semiHidden="0" w:uiPriority="71" w:unhideWhenUsed="0"/>
+    <w:lsdException w:name="Colorful List Accent 3" w:semiHidden="0" w:uiPriority="72" w:unhideWhenUsed="0"/>
+    <w:lsdException w:name="Colorful Grid Accent 3" w:semiHidden="0" w:uiPriority="73" w:unhideWhenUsed="0"/>
+    <w:lsdException w:name="Light Shading Accent 4" w:semiHidden="0" w:uiPriority="60" w:unhideWhenUsed="0"/>
+    <w:lsdException w:name="Light List Accent 4" w:semiHidden="0" w:uiPriority="61" w:unhideWhenUsed="0"/>
+    <w:lsdException w:name="Light Grid Accent 4" w:semiHidden="0" w:uiPriority="62" w:unhideWhenUsed="0"/>
+    <w:lsdException w:name="Medium Shading 1 Accent 4" w:semiHidden="0" w:uiPriority="63" w:unhideWhenUsed="0"/>
+    <w:lsdException w:name="Medium Shading 2 Accent 4" w:semiHidden="0" w:uiPriority="64" w:unhideWhenUsed="0"/>
+    <w:lsdException w:name="Medium List 1 Accent 4" w:semiHidden="0" w:uiPriority="65" w:unhideWhenUsed="0"/>
+    <w:lsdException w:name="Medium List 2 Accent 4" w:semiHidden="0" w:uiPriority="66" w:unhideWhenUsed="0"/>
+    <w:lsdException w:name="Medium Grid 1 Accent 4" w:semiHidden="0" w:uiPriority="67" w:unhideWhenUsed="0"/>
+    <w:lsdException w:name="Medium Grid 2 Accent 4" w:semiHidden="0" w:uiPriority="68" w:unhideWhenUsed="0"/>
+    <w:lsdException w:name="Medium Grid 3 Accent 4" w:semiHidden="0" w:uiPriority="69" w:unhideWhenUsed="0"/>
+    <w:lsdException w:name="Dark List Accent 4" w:semiHidden="0" w:uiPriority="70" w:unhideWhenUsed="0"/>
+    <w:lsdException w:name="Colorful Shading Accent 4" w:semiHidden="0" w:uiPriority="71" w:unhideWhenUsed="0"/>
+    <w:lsdException w:name="Colorful List Accent 4" w:semiHidden="0" w:uiPriority="72" w:unhideWhenUsed="0"/>
+    <w:lsdException w:name="Colorful Grid Accent 4" w:semiHidden="0" w:uiPriority="73" w:unhideWhenUsed="0"/>
+    <w:lsdException w:name="Light Shading Accent 5" w:semiHidden="0" w:uiPriority="60" w:unhideWhenUsed="0"/>
+    <w:lsdException w:name="Light List Accent 5" w:semiHidden="0" w:uiPriority="61" w:unhideWhenUsed="0"/>
+    <w:lsdException w:name="Light Grid Accent 5" w:semiHidden="0" w:uiPriority="62" w:unhideWhenUsed="0"/>
+    <w:lsdException w:name="Medium Shading 1 Accent 5" w:semiHidden="0" w:uiPriority="63" w:unhideWhenUsed="0"/>
+    <w:lsdException w:name="Medium Shading 2 Accent 5" w:semiHidden="0" w:uiPriority="64" w:unhideWhenUsed="0"/>
+    <w:lsdException w:name="Medium List 1 Accent 5" w:semiHidden="0" w:uiPriority="65" w:unhideWhenUsed="0"/>
+    <w:lsdException w:name="Medium List 2 Accent 5" w:semiHidden="0" w:uiPriority="66" w:unhideWhenUsed="0"/>
+    <w:lsdException w:name="Medium Grid 1 Accent 5" w:semiHidden="0" w:uiPriority="67" w:unhideWhenUsed="0"/>
+    <w:lsdException w:name="Medium Grid 2 Accent 5" w:semiHidden="0" w:uiPriority="68" w:unhideWhenUsed="0"/>
+    <w:lsdException w:name="Medium Grid 3 Accent 5" w:semiHidden="0" w:uiPriority="69" w:unhideWhenUsed="0"/>
+    <w:lsdException w:name="Dark List Accent 5" w:semiHidden="0" w:uiPriority="70" w:unhideWhenUsed="0"/>
+    <w:lsdException w:name="Colorful Shading Accent 5" w:semiHidden="0" w:uiPriority="71" w:unhideWhenUsed="0"/>
+    <w:lsdException w:name="Colorful List Accent 5" w:semiHidden="0" w:uiPriority="72" w:unhideWhenUsed="0"/>
+    <w:lsdException w:name="Colorful Grid Accent 5" w:semiHidden="0" w:uiPriority="73" w:unhideWhenUsed="0"/>
+    <w:lsdException w:name="Light Shading Accent 6" w:semiHidden="0" w:uiPriority="60" w:unhideWhenUsed="0"/>
+    <w:lsdException w:name="Light List Accent 6" w:semiHidden="0" w:uiPriority="61" w:unhideWhenUsed="0"/>
+    <w:lsdException w:name="Light Grid Accent 6" w:semiHidden="0" w:uiPriority="62" w:unhideWhenUsed="0"/>
+    <w:lsdException w:name="Medium Shading 1 Accent 6" w:semiHidden="0" w:uiPriority="63" w:unhideWhenUsed="0"/>
+    <w:lsdException w:name="Medium Shading 2 Accent 6" w:semiHidden="0" w:uiPriority="64" w:unhideWhenUsed="0"/>
+    <w:lsdException w:name="Medium List 1 Accent 6" w:semiHidden="0" w:uiPriority="65" w:unhideWhenUsed="0"/>
+    <w:lsdException w:name="Medium List 2 Accent 6" w:semiHidden="0" w:uiPriority="66" w:unhideWhenUsed="0"/>
+    <w:lsdException w:name="Medium Grid 1 Accent 6" w:semiHidden="0" w:uiPriority="67" w:unhideWhenUsed="0"/>
+    <w:lsdException w:name="Medium Grid 2 Accent 6" w:semiHidden="0" w:uiPriority="68" w:unhideWhenUsed="0"/>
+    <w:lsdException w:name="Medium Grid 3 Accent 6" w:semiHidden="0" w:uiPriority="69" w:unhideWhenUsed="0"/>
+    <w:lsdException w:name="Dark List Accent 6" w:semiHidden="0" w:uiPriority="70" w:unhideWhenUsed="0"/>
+    <w:lsdException w:name="Colorful Shading Accent 6" w:semiHidden="0" w:uiPriority="71" w:unhideWhenUsed="0"/>
+    <w:lsdException w:name="Colorful List Accent 6" w:semiHidden="0" w:uiPriority="72" w:unhideWhenUsed="0"/>
+    <w:lsdException w:name="Colorful Grid Accent 6" w:semiHidden="0" w:uiPriority="73" w:unhideWhenUsed="0"/>
+    <w:lsdException w:name="Subtle Emphasis" w:semiHidden="0" w:uiPriority="19" w:unhideWhenUsed="0" w:qFormat="1"/>
+    <w:lsdException w:name="Intense Emphasis" w:semiHidden="0" w:uiPriority="21" w:unhideWhenUsed="0" w:qFormat="1"/>
+    <w:lsdException w:name="Subtle Reference" w:semiHidden="0" w:uiPriority="31" w:unhideWhenUsed="0" w:qFormat="1"/>
+    <w:lsdException w:name="Intense Reference" w:semiHidden="0" w:uiPriority="32" w:unhideWhenUsed="0" w:qFormat="1"/>
+    <w:lsdException w:name="Book Title" w:semiHidden="0" w:uiPriority="33" w:unhideWhenUsed="0" w:qFormat="1"/>
+    <w:lsdException w:name="Bibliography" w:uiPriority="37"/>
+    <w:lsdException w:name="TOC Heading" w:uiPriority="39" w:qFormat="1"/>
+  </w:latentStyles>
+  <w:style w:type="paragraph" w:default="1" w:styleId="Normal">
+    <w:name w:val="Normal"/>
+    <w:qFormat/>
+    <w:rsid w:val="002018D3"/>
+    <w:pPr>
+      <w:jc w:val="both"/>
+    </w:pPr>
+    <w:rPr>
+      <w:rFonts w:ascii="Arial" w:hAnsi="Arial"/>
+      <w:sz w:val="22"/>
+      <w:szCs w:val="24"/>
+      <w:lang w:eastAsia="es-ES"/>
+    </w:rPr>
+  </w:style>
+  <w:style w:type="paragraph" w:styleId="Ttulo1">
+    <w:name w:val="heading 1"/>
+    <w:basedOn w:val="Normal"/>
+    <w:next w:val="Normal"/>
+    <w:autoRedefine/>
+    <w:qFormat/>
+    <w:rsid w:val="002018D3"/>
+    <w:pPr>
+      <w:keepNext/>
+      <w:numPr>
+        <w:numId w:val="6"/>
+      </w:numPr>
+      <w:spacing w:before="240" w:after="60"/>
+      <w:outlineLvl w:val="0"/>
+    </w:pPr>
+    <w:rPr>
+      <w:rFonts w:cs="Tahoma"/>
+      <w:b/>
+      <w:bCs/>
+      <w:smallCaps/>
+      <w:kern w:val="32"/>
+      <w:sz w:val="28"/>
+      <w:szCs w:val="32"/>
+    </w:rPr>
+  </w:style>
+  <w:style w:type="paragraph" w:styleId="Ttulo2">
+    <w:name w:val="heading 2"/>
+    <w:basedOn w:val="Normal"/>
+    <w:next w:val="Normal"/>
+    <w:qFormat/>
+    <w:rsid w:val="00611580"/>
+    <w:pPr>
+      <w:keepNext/>
+      <w:numPr>
+        <w:ilvl w:val="1"/>
+        <w:numId w:val="6"/>
+      </w:numPr>
+      <w:spacing w:before="240" w:after="60"/>
+      <w:outlineLvl w:val="1"/>
+    </w:pPr>
+    <w:rPr>
+      <w:b/>
+      <w:bCs/>
+      <w:sz w:val="24"/>
+      <w:szCs w:val="28"/>
+    </w:rPr>
+  </w:style>
+  <w:style w:type="paragraph" w:styleId="Ttulo3">
+    <w:name w:val="heading 3"/>
+    <w:basedOn w:val="Normal"/>
+    <w:next w:val="Normal"/>
+    <w:qFormat/>
+    <w:rsid w:val="00611580"/>
+    <w:pPr>
+      <w:keepNext/>
+      <w:numPr>
+        <w:ilvl w:val="2"/>
+        <w:numId w:val="6"/>
+      </w:numPr>
+      <w:spacing w:before="240" w:after="60"/>
+      <w:outlineLvl w:val="2"/>
+    </w:pPr>
+    <w:rPr>
+      <w:rFonts w:cs="Tahoma"/>
+      <w:b/>
+      <w:bCs/>
+      <w:sz w:val="24"/>
+      <w:szCs w:val="26"/>
+    </w:rPr>
+  </w:style>
+  <w:style w:type="paragraph" w:styleId="Ttulo4">
+    <w:name w:val="heading 4"/>
+    <w:basedOn w:val="Normal"/>
+    <w:next w:val="Normal"/>
+    <w:qFormat/>
+    <w:rsid w:val="00620E85"/>
+    <w:pPr>
+      <w:keepNext/>
+      <w:numPr>
+        <w:ilvl w:val="3"/>
+        <w:numId w:val="6"/>
+      </w:numPr>
+      <w:spacing w:before="240" w:after="60"/>
+      <w:outlineLvl w:val="3"/>
+    </w:pPr>
+    <w:rPr>
+      <w:b/>
+      <w:bCs/>
+      <w:szCs w:val="28"/>
+    </w:rPr>
+  </w:style>
+  <w:style w:type="paragraph" w:styleId="Ttulo5">
+    <w:name w:val="heading 5"/>
+    <w:basedOn w:val="Normal"/>
+    <w:next w:val="Normal"/>
+    <w:qFormat/>
+    <w:rsid w:val="00620E85"/>
+    <w:pPr>
+      <w:spacing w:before="240" w:after="60"/>
+      <w:outlineLvl w:val="4"/>
+    </w:pPr>
+    <w:rPr>
+      <w:b/>
+      <w:bCs/>
+      <w:iCs/>
+      <w:szCs w:val="26"/>
+    </w:rPr>
+  </w:style>
+  <w:style w:type="paragraph" w:styleId="Ttulo6">
+    <w:name w:val="heading 6"/>
+    <w:basedOn w:val="Normal"/>
+    <w:next w:val="Normal"/>
+    <w:autoRedefine/>
+    <w:qFormat/>
+    <w:pPr>
+      <w:keepNext/>
+      <w:numPr>
+        <w:ilvl w:val="5"/>
+        <w:numId w:val="6"/>
+      </w:numPr>
+      <w:outlineLvl w:val="5"/>
+    </w:pPr>
+    <w:rPr>
+      <w:b/>
+      <w:bCs/>
+      <w:sz w:val="26"/>
+      <w:szCs w:val="26"/>
+      <w14:shadow w14:blurRad="50800" w14:dist="38100" w14:dir="2700000" w14:sx="100000" w14:sy="100000" w14:kx="0" w14:ky="0" w14:algn="tl">
+        <w14:srgbClr w14:val="000000">
+          <w14:alpha w14:val="60000"/>
+        </w14:srgbClr>
+      </w14:shadow>
+    </w:rPr>
+  </w:style>
+  <w:style w:type="paragraph" w:styleId="Ttulo7">
+    <w:name w:val="heading 7"/>
+    <w:basedOn w:val="Normal"/>
+    <w:next w:val="Normal"/>
+    <w:autoRedefine/>
+    <w:qFormat/>
+    <w:pPr>
+      <w:keepNext/>
+      <w:numPr>
+        <w:ilvl w:val="6"/>
+        <w:numId w:val="6"/>
+      </w:numPr>
+      <w:outlineLvl w:val="6"/>
+    </w:pPr>
+    <w:rPr>
+      <w:b/>
+      <w:bCs/>
+      <w:sz w:val="26"/>
+      <w14:shadow w14:blurRad="50800" w14:dist="38100" w14:dir="2700000" w14:sx="100000" w14:sy="100000" w14:kx="0" w14:ky="0" w14:algn="tl">
+        <w14:srgbClr w14:val="000000">
+          <w14:alpha w14:val="60000"/>
+        </w14:srgbClr>
+      </w14:shadow>
+    </w:rPr>
+  </w:style>
+  <w:style w:type="paragraph" w:styleId="Ttulo8">
+    <w:name w:val="heading 8"/>
+    <w:basedOn w:val="Normal"/>
+    <w:next w:val="Normal"/>
+    <w:autoRedefine/>
+    <w:qFormat/>
+    <w:pPr>
+      <w:numPr>
+        <w:ilvl w:val="7"/>
+        <w:numId w:val="6"/>
+      </w:numPr>
+      <w:spacing w:before="240" w:after="60"/>
+      <w:outlineLvl w:val="7"/>
+    </w:pPr>
+    <w:rPr>
+      <w:b/>
+      <w:iCs/>
+      <w:sz w:val="26"/>
+      <w:szCs w:val="26"/>
+      <w14:shadow w14:blurRad="50800" w14:dist="38100" w14:dir="2700000" w14:sx="100000" w14:sy="100000" w14:kx="0" w14:ky="0" w14:algn="tl">
+        <w14:srgbClr w14:val="000000">
+          <w14:alpha w14:val="60000"/>
+        </w14:srgbClr>
+      </w14:shadow>
+    </w:rPr>
+  </w:style>
+  <w:style w:type="paragraph" w:styleId="Ttulo9">
+    <w:name w:val="heading 9"/>
+    <w:basedOn w:val="Normal"/>
+    <w:next w:val="Normal"/>
+    <w:autoRedefine/>
+    <w:qFormat/>
+    <w:pPr>
+      <w:numPr>
+        <w:ilvl w:val="8"/>
+        <w:numId w:val="6"/>
+      </w:numPr>
+      <w:spacing w:before="240" w:after="60"/>
+      <w:outlineLvl w:val="8"/>
+    </w:pPr>
+    <w:rPr>
+      <w:rFonts w:cs="Arial"/>
+      <w:b/>
+      <w:sz w:val="26"/>
+      <w:szCs w:val="26"/>
+      <w14:shadow w14:blurRad="50800" w14:dist="38100" w14:dir="2700000" w14:sx="100000" w14:sy="100000" w14:kx="0" w14:ky="0" w14:algn="tl">
+        <w14:srgbClr w14:val="000000">
+          <w14:alpha w14:val="60000"/>
+        </w14:srgbClr>
+      </w14:shadow>
+    </w:rPr>
+  </w:style>
+  <w:style w:type="character" w:default="1" w:styleId="Fuentedeprrafopredeter">
+    <w:name w:val="Default Paragraph Font"/>
+    <w:uiPriority w:val="1"/>
+    <w:semiHidden/>
+    <w:unhideWhenUsed/>
+  </w:style>
+  <w:style w:type="table" w:default="1" w:styleId="Tablanormal">
+    <w:name w:val="Normal Table"/>
+    <w:uiPriority w:val="99"/>
+    <w:semiHidden/>
+    <w:unhideWhenUsed/>
+    <w:tblPr>
+      <w:tblInd w:w="0" w:type="dxa"/>
+      <w:tblCellMar>
+        <w:top w:w="0" w:type="dxa"/>
+        <w:left w:w="108" w:type="dxa"/>
+        <w:bottom w:w="0" w:type="dxa"/>
+        <w:right w:w="108" w:type="dxa"/>
+      </w:tblCellMar>
+    </w:tblPr>
+  </w:style>
+  <w:style w:type="numbering" w:default="1" w:styleId="Sinlista">
+    <w:name w:val="No List"/>
+    <w:uiPriority w:val="99"/>
+    <w:semiHidden/>
+    <w:unhideWhenUsed/>
+  </w:style>
+  <w:style w:type="paragraph" w:styleId="Mapadeldocumento">
+    <w:name w:val="Document Map"/>
+    <w:basedOn w:val="Normal"/>
+    <w:semiHidden/>
+    <w:pPr>
+      <w:shd w:val="clear" w:color="auto" w:fill="000080"/>
+    </w:pPr>
+    <w:rPr>
+      <w:rFonts w:ascii="Tahoma" w:hAnsi="Tahoma" w:cs="Tahoma"/>
+    </w:rPr>
+  </w:style>
+  <w:style w:type="paragraph" w:styleId="TDC2">
+    <w:name w:val="toc 2"/>
+    <w:basedOn w:val="Normal"/>
+    <w:next w:val="Normal"/>
+    <w:autoRedefine/>
+    <w:semiHidden/>
+    <w:pPr>
+      <w:ind w:left="240"/>
+    </w:pPr>
+    <w:rPr>
+      <w:rFonts w:ascii="Times New Roman" w:hAnsi="Times New Roman"/>
+      <w:smallCaps/>
+    </w:rPr>
+  </w:style>
+  <w:style w:type="character" w:styleId="Refdecomentario">
+    <w:name w:val="annotation reference"/>
+    <w:semiHidden/>
+    <w:rPr>
+      <w:sz w:val="16"/>
+      <w:szCs w:val="16"/>
+    </w:rPr>
+  </w:style>
+  <w:style w:type="paragraph" w:customStyle="1" w:styleId="Encabezado1">
+    <w:name w:val="Encabezado1"/>
+    <w:basedOn w:val="Textosinformato"/>
+    <w:next w:val="Normal"/>
+    <w:autoRedefine/>
+    <w:rPr>
+      <w:rFonts w:ascii="Tahoma" w:hAnsi="Tahoma" w:cs="Tahoma"/>
+      <w:b/>
+      <w:sz w:val="28"/>
+      <w14:shadow w14:blurRad="50800" w14:dist="38100" w14:dir="2700000" w14:sx="100000" w14:sy="100000" w14:kx="0" w14:ky="0" w14:algn="tl">
+        <w14:srgbClr w14:val="000000">
+          <w14:alpha w14:val="60000"/>
+        </w14:srgbClr>
+      </w14:shadow>
+    </w:rPr>
+  </w:style>
+  <w:style w:type="paragraph" w:styleId="Textosinformato">
+    <w:name w:val="Plain Text"/>
+    <w:basedOn w:val="Normal"/>
+    <w:rPr>
+      <w:rFonts w:ascii="Courier New" w:hAnsi="Courier New" w:cs="Courier New"/>
+      <w:sz w:val="20"/>
+      <w:szCs w:val="20"/>
+    </w:rPr>
+  </w:style>
+  <w:style w:type="paragraph" w:styleId="TDC1">
+    <w:name w:val="toc 1"/>
+    <w:basedOn w:val="Normal"/>
+    <w:next w:val="Normal"/>
+    <w:autoRedefine/>
+    <w:semiHidden/>
+    <w:pPr>
+      <w:tabs>
+        <w:tab w:val="right" w:leader="dot" w:pos="9629"/>
+      </w:tabs>
+      <w:spacing w:before="120" w:after="120"/>
+    </w:pPr>
+    <w:rPr>
+      <w:rFonts w:ascii="Times New Roman" w:hAnsi="Times New Roman"/>
+      <w:b/>
+      <w:bCs/>
+      <w:caps/>
+      <w:noProof/>
+      <w:szCs w:val="28"/>
+    </w:rPr>
+  </w:style>
+  <w:style w:type="paragraph" w:styleId="TDC3">
+    <w:name w:val="toc 3"/>
+    <w:basedOn w:val="Normal"/>
+    <w:next w:val="Normal"/>
+    <w:autoRedefine/>
+    <w:semiHidden/>
+    <w:pPr>
+      <w:ind w:left="480"/>
+    </w:pPr>
+    <w:rPr>
+      <w:rFonts w:ascii="Times New Roman" w:hAnsi="Times New Roman"/>
+      <w:i/>
+      <w:iCs/>
+    </w:rPr>
+  </w:style>
+  <w:style w:type="paragraph" w:styleId="TDC4">
+    <w:name w:val="toc 4"/>
+    <w:basedOn w:val="Normal"/>
+    <w:next w:val="Normal"/>
+    <w:autoRedefine/>
+    <w:semiHidden/>
+    <w:pPr>
+      <w:ind w:left="720"/>
+    </w:pPr>
+    <w:rPr>
+      <w:rFonts w:ascii="Times New Roman" w:hAnsi="Times New Roman"/>
+      <w:szCs w:val="21"/>
+    </w:rPr>
+  </w:style>
+  <w:style w:type="paragraph" w:styleId="TDC5">
+    <w:name w:val="toc 5"/>
+    <w:basedOn w:val="Normal"/>
+    <w:next w:val="Normal"/>
+    <w:autoRedefine/>
+    <w:semiHidden/>
+    <w:pPr>
+      <w:ind w:left="960"/>
+    </w:pPr>
+    <w:rPr>
+      <w:rFonts w:ascii="Times New Roman" w:hAnsi="Times New Roman"/>
+      <w:szCs w:val="21"/>
+    </w:rPr>
+  </w:style>
+  <w:style w:type="paragraph" w:styleId="TDC6">
+    <w:name w:val="toc 6"/>
+    <w:basedOn w:val="Normal"/>
+    <w:next w:val="Normal"/>
+    <w:autoRedefine/>
+    <w:semiHidden/>
+    <w:pPr>
+      <w:ind w:left="1200"/>
+    </w:pPr>
+    <w:rPr>
+      <w:rFonts w:ascii="Times New Roman" w:hAnsi="Times New Roman"/>
+      <w:szCs w:val="21"/>
+    </w:rPr>
+  </w:style>
+  <w:style w:type="paragraph" w:styleId="TDC7">
+    <w:name w:val="toc 7"/>
+    <w:basedOn w:val="Normal"/>
+    <w:next w:val="Normal"/>
+    <w:autoRedefine/>
+    <w:semiHidden/>
+    <w:pPr>
+      <w:ind w:left="1440"/>
+    </w:pPr>
+    <w:rPr>
+      <w:rFonts w:ascii="Times New Roman" w:hAnsi="Times New Roman"/>
+      <w:szCs w:val="21"/>
+    </w:rPr>
+  </w:style>
+  <w:style w:type="paragraph" w:styleId="TDC8">
+    <w:name w:val="toc 8"/>
+    <w:basedOn w:val="Normal"/>
+    <w:next w:val="Normal"/>
+    <w:autoRedefine/>
+    <w:semiHidden/>
+    <w:pPr>
+      <w:ind w:left="1680"/>
+    </w:pPr>
+    <w:rPr>
+      <w:rFonts w:ascii="Times New Roman" w:hAnsi="Times New Roman"/>
+      <w:szCs w:val="21"/>
+    </w:rPr>
+  </w:style>
+  <w:style w:type="paragraph" w:styleId="TDC9">
+    <w:name w:val="toc 9"/>
+    <w:basedOn w:val="Normal"/>
+    <w:next w:val="Normal"/>
+    <w:autoRedefine/>
+    <w:semiHidden/>
+    <w:pPr>
+      <w:ind w:left="1920"/>
+    </w:pPr>
+    <w:rPr>
+      <w:rFonts w:ascii="Times New Roman" w:hAnsi="Times New Roman"/>
+      <w:szCs w:val="21"/>
+    </w:rPr>
+  </w:style>
+  <w:style w:type="paragraph" w:styleId="Ttulo">
+    <w:name w:val="Title"/>
+    <w:basedOn w:val="Normal"/>
+    <w:next w:val="Normal"/>
+    <w:autoRedefine/>
+    <w:uiPriority w:val="10"/>
+    <w:qFormat/>
+    <w:pPr>
+      <w:spacing w:before="240" w:after="60"/>
+      <w:jc w:val="center"/>
+      <w:outlineLvl w:val="0"/>
+    </w:pPr>
+    <w:rPr>
+      <w:rFonts w:cs="Tahoma"/>
+      <w:b/>
+      <w:bCs/>
+      <w:color w:val="333399"/>
+      <w:kern w:val="28"/>
+      <w:sz w:val="56"/>
+      <w:szCs w:val="32"/>
+      <w14:shadow w14:blurRad="50800" w14:dist="38100" w14:dir="2700000" w14:sx="100000" w14:sy="100000" w14:kx="0" w14:ky="0" w14:algn="tl">
+        <w14:srgbClr w14:val="000000">
+          <w14:alpha w14:val="60000"/>
+        </w14:srgbClr>
+      </w14:shadow>
+    </w:rPr>
+  </w:style>
+  <w:style w:type="paragraph" w:customStyle="1" w:styleId="EncabTitulo1">
+    <w:name w:val="Encab Titulo1"/>
+    <w:basedOn w:val="Ttulo"/>
+    <w:next w:val="Normal"/>
+    <w:autoRedefine/>
+    <w:rPr>
+      <w:rFonts w:ascii="Tahoma" w:hAnsi="Tahoma"/>
+      <w:shadow/>
+      <w:sz w:val="52"/>
+      <w:u w:val="single"/>
+      <w14:shadow w14:blurRad="0" w14:dist="0" w14:dir="0" w14:sx="0" w14:sy="0" w14:kx="0" w14:ky="0" w14:algn="none">
+        <w14:srgbClr w14:val="000000"/>
+      </w14:shadow>
+    </w:rPr>
+  </w:style>
+  <w:style w:type="paragraph" w:styleId="Encabezado">
+    <w:name w:val="header"/>
+    <w:basedOn w:val="Normal"/>
+    <w:pPr>
+      <w:tabs>
+        <w:tab w:val="center" w:pos="4252"/>
+        <w:tab w:val="right" w:pos="8504"/>
+      </w:tabs>
+    </w:pPr>
+  </w:style>
+  <w:style w:type="paragraph" w:styleId="Piedepgina">
+    <w:name w:val="footer"/>
+    <w:basedOn w:val="Normal"/>
+    <w:pPr>
+      <w:tabs>
+        <w:tab w:val="center" w:pos="4419"/>
+        <w:tab w:val="right" w:pos="8838"/>
+      </w:tabs>
+    </w:pPr>
+  </w:style>
+  <w:style w:type="character" w:styleId="Nmerodepgina">
+    <w:name w:val="page number"/>
+    <w:basedOn w:val="Fuentedeprrafopredeter"/>
+  </w:style>
+  <w:style w:type="character" w:styleId="Hipervnculo">
+    <w:name w:val="Hyperlink"/>
+    <w:rPr>
+      <w:color w:val="0000FF"/>
+      <w:u w:val="single"/>
+    </w:rPr>
+  </w:style>
+  <w:style w:type="paragraph" w:customStyle="1" w:styleId="EstiloTtulo5Izquierda0cmPrimeralnea0cm">
+    <w:name w:val="Estilo Título 5 + Izquierda:  0 cm Primera línea:  0 cm"/>
+    <w:basedOn w:val="Ttulo5"/>
+    <w:rsid w:val="00401881"/>
+    <w:rPr>
+      <w:rFonts w:ascii="Times New Roman" w:hAnsi="Times New Roman"/>
+      <w:iCs w:val="0"/>
+      <w:sz w:val="24"/>
+      <w:szCs w:val="20"/>
+    </w:rPr>
+  </w:style>
+  <w:style w:type="paragraph" w:customStyle="1" w:styleId="EncabTitulo2">
+    <w:name w:val="Encab Titulo2"/>
+    <w:basedOn w:val="EncabTitulo1"/>
+    <w:autoRedefine/>
+    <w:rsid w:val="005047AA"/>
+    <w:rPr>
+      <w:rFonts w:ascii="Times New Roman" w:hAnsi="Times New Roman"/>
+      <w:u w:val="none"/>
+    </w:rPr>
+  </w:style>
+  <w:style w:type="paragraph" w:customStyle="1" w:styleId="EstiloTtulo4Izquierda0cmPrimeralnea0cm">
+    <w:name w:val="Estilo Título 4 + Izquierda:  0 cm Primera línea:  0 cm"/>
+    <w:basedOn w:val="Ttulo4"/>
+    <w:pPr>
+      <w:numPr>
+        <w:ilvl w:val="0"/>
+        <w:numId w:val="0"/>
+      </w:numPr>
+    </w:pPr>
+    <w:rPr>
+      <w:szCs w:val="20"/>
+    </w:rPr>
+  </w:style>
+  <w:style w:type="table" w:styleId="Tablaconcuadrcula">
+    <w:name w:val="Table Grid"/>
+    <w:basedOn w:val="Tablanormal"/>
+    <w:rsid w:val="00685D88"/>
+    <w:pPr>
+      <w:jc w:val="both"/>
+    </w:pPr>
+    <w:tblPr>
+      <w:tblInd w:w="0" w:type="dxa"/>
+      <w:tblBorders>
+        <w:top w:val="single" w:sz="4" w:space="0" w:color="auto"/>
+        <w:left w:val="single" w:sz="4" w:space="0" w:color="auto"/>
+        <w:bottom w:val="single" w:sz="4" w:space="0" w:color="auto"/>
+        <w:right w:val="single" w:sz="4" w:space="0" w:color="auto"/>
+        <w:insideH w:val="single" w:sz="4" w:space="0" w:color="auto"/>
+        <w:insideV w:val="single" w:sz="4" w:space="0" w:color="auto"/>
+      </w:tblBorders>
+      <w:tblCellMar>
+        <w:top w:w="0" w:type="dxa"/>
+        <w:left w:w="108" w:type="dxa"/>
+        <w:bottom w:w="0" w:type="dxa"/>
+        <w:right w:w="108" w:type="dxa"/>
+      </w:tblCellMar>
     </w:tblPr>
   </w:style>
   <w:style w:type="paragraph" w:customStyle="1" w:styleId="Tabletext">

</xml_diff>

<commit_message>
diagramas agregaodos al word
</commit_message>
<xml_diff>
--- a/IS1-2018-Plantilla-ERS-OO.docx
+++ b/IS1-2018-Plantilla-ERS-OO.docx
@@ -1,6 +1,6 @@
 
 <file path=word/document.xml><?xml version="1.0" encoding="utf-8"?>
-<w:document xmlns:wpc="http://schemas.microsoft.com/office/word/2010/wordprocessingCanvas" xmlns:mc="http://schemas.openxmlformats.org/markup-compatibility/2006" xmlns:o="urn:schemas-microsoft-com:office:office" xmlns:r="http://schemas.openxmlformats.org/officeDocument/2006/relationships" xmlns:m="http://schemas.openxmlformats.org/officeDocument/2006/math" xmlns:v="urn:schemas-microsoft-com:vml" xmlns:wp14="http://schemas.microsoft.com/office/word/2010/wordprocessingDrawing" xmlns:wp="http://schemas.openxmlformats.org/drawingml/2006/wordprocessingDrawing" xmlns:w10="urn:schemas-microsoft-com:office:word" xmlns:w="http://schemas.openxmlformats.org/wordprocessingml/2006/main" xmlns:w14="http://schemas.microsoft.com/office/word/2010/wordml" xmlns:wpg="http://schemas.microsoft.com/office/word/2010/wordprocessingGroup" xmlns:wpi="http://schemas.microsoft.com/office/word/2010/wordprocessingInk" xmlns:wne="http://schemas.microsoft.com/office/word/2006/wordml" xmlns:wps="http://schemas.microsoft.com/office/word/2010/wordprocessingShape" mc:Ignorable="w14 wp14">
+<w:document xmlns:wpc="http://schemas.microsoft.com/office/word/2010/wordprocessingCanvas" xmlns:cx="http://schemas.microsoft.com/office/drawing/2014/chartex" xmlns:cx1="http://schemas.microsoft.com/office/drawing/2015/9/8/chartex" xmlns:cx2="http://schemas.microsoft.com/office/drawing/2015/10/21/chartex" xmlns:cx3="http://schemas.microsoft.com/office/drawing/2016/5/9/chartex" xmlns:cx4="http://schemas.microsoft.com/office/drawing/2016/5/10/chartex" xmlns:cx5="http://schemas.microsoft.com/office/drawing/2016/5/11/chartex" xmlns:cx6="http://schemas.microsoft.com/office/drawing/2016/5/12/chartex" xmlns:cx7="http://schemas.microsoft.com/office/drawing/2016/5/13/chartex" xmlns:cx8="http://schemas.microsoft.com/office/drawing/2016/5/14/chartex" xmlns:mc="http://schemas.openxmlformats.org/markup-compatibility/2006" xmlns:aink="http://schemas.microsoft.com/office/drawing/2016/ink" xmlns:am3d="http://schemas.microsoft.com/office/drawing/2017/model3d" xmlns:o="urn:schemas-microsoft-com:office:office" xmlns:r="http://schemas.openxmlformats.org/officeDocument/2006/relationships" xmlns:m="http://schemas.openxmlformats.org/officeDocument/2006/math" xmlns:v="urn:schemas-microsoft-com:vml" xmlns:wp14="http://schemas.microsoft.com/office/word/2010/wordprocessingDrawing" xmlns:wp="http://schemas.openxmlformats.org/drawingml/2006/wordprocessingDrawing" xmlns:w10="urn:schemas-microsoft-com:office:word" xmlns:w="http://schemas.openxmlformats.org/wordprocessingml/2006/main" xmlns:w14="http://schemas.microsoft.com/office/word/2010/wordml" xmlns:w15="http://schemas.microsoft.com/office/word/2012/wordml" xmlns:w16cid="http://schemas.microsoft.com/office/word/2016/wordml/cid" xmlns:w16se="http://schemas.microsoft.com/office/word/2015/wordml/symex" xmlns:wpg="http://schemas.microsoft.com/office/word/2010/wordprocessingGroup" xmlns:wpi="http://schemas.microsoft.com/office/word/2010/wordprocessingInk" xmlns:wne="http://schemas.microsoft.com/office/word/2006/wordml" xmlns:wps="http://schemas.microsoft.com/office/word/2010/wordprocessingShape" mc:Ignorable="w14 w15 w16se w16cid wp14">
   <w:body>
     <w:p/>
     <w:p/>
@@ -43,7 +43,7 @@
                     </pic:cNvPicPr>
                   </pic:nvPicPr>
                   <pic:blipFill>
-                    <a:blip r:embed="rId8">
+                    <a:blip r:embed="rId7">
                       <a:clrChange>
                         <a:clrFrom>
                           <a:srgbClr val="FFFFFF"/>
@@ -146,7 +146,7 @@
                     </pic:cNvPicPr>
                   </pic:nvPicPr>
                   <pic:blipFill>
-                    <a:blip r:embed="rId9" cstate="print">
+                    <a:blip r:embed="rId8" cstate="print">
                       <a:extLst>
                         <a:ext uri="{28A0092B-C50C-407E-A947-70E740481C1C}">
                           <a14:useLocalDpi xmlns:a14="http://schemas.microsoft.com/office/drawing/2010/main" val="0"/>
@@ -7246,7 +7246,7 @@
                     </pic:cNvPicPr>
                   </pic:nvPicPr>
                   <pic:blipFill>
-                    <a:blip r:embed="rId10">
+                    <a:blip r:embed="rId9">
                       <a:extLst>
                         <a:ext uri="{28A0092B-C50C-407E-A947-70E740481C1C}">
                           <a14:useLocalDpi xmlns:a14="http://schemas.microsoft.com/office/drawing/2010/main" val="0"/>
@@ -7481,7 +7481,7 @@
                     </pic:cNvPicPr>
                   </pic:nvPicPr>
                   <pic:blipFill>
-                    <a:blip r:embed="rId11">
+                    <a:blip r:embed="rId10">
                       <a:extLst>
                         <a:ext uri="{28A0092B-C50C-407E-A947-70E740481C1C}">
                           <a14:useLocalDpi xmlns:a14="http://schemas.microsoft.com/office/drawing/2010/main" val="0"/>
@@ -7627,7 +7627,7 @@
                     </pic:cNvPicPr>
                   </pic:nvPicPr>
                   <pic:blipFill>
-                    <a:blip r:embed="rId12">
+                    <a:blip r:embed="rId11">
                       <a:extLst>
                         <a:ext uri="{28A0092B-C50C-407E-A947-70E740481C1C}">
                           <a14:useLocalDpi xmlns:a14="http://schemas.microsoft.com/office/drawing/2010/main" val="0"/>
@@ -9526,7 +9526,7 @@
                     </pic:cNvPicPr>
                   </pic:nvPicPr>
                   <pic:blipFill>
-                    <a:blip r:embed="rId13">
+                    <a:blip r:embed="rId12">
                       <a:extLst>
                         <a:ext uri="{28A0092B-C50C-407E-A947-70E740481C1C}">
                           <a14:useLocalDpi xmlns:a14="http://schemas.microsoft.com/office/drawing/2010/main" val="0"/>
@@ -13410,7 +13410,7 @@
                     </pic:cNvPicPr>
                   </pic:nvPicPr>
                   <pic:blipFill>
-                    <a:blip r:embed="rId14">
+                    <a:blip r:embed="rId13">
                       <a:extLst>
                         <a:ext uri="{28A0092B-C50C-407E-A947-70E740481C1C}">
                           <a14:useLocalDpi xmlns:a14="http://schemas.microsoft.com/office/drawing/2010/main" val="0"/>
@@ -15548,7 +15548,7 @@
                     </pic:cNvPicPr>
                   </pic:nvPicPr>
                   <pic:blipFill>
-                    <a:blip r:embed="rId15">
+                    <a:blip r:embed="rId14">
                       <a:extLst>
                         <a:ext uri="{28A0092B-C50C-407E-A947-70E740481C1C}">
                           <a14:useLocalDpi xmlns:a14="http://schemas.microsoft.com/office/drawing/2010/main" val="0"/>
@@ -17479,8 +17479,8 @@
             <v:path o:extrusionok="f" gradientshapeok="t" o:connecttype="rect"/>
             <o:lock v:ext="edit" aspectratio="t"/>
           </v:shapetype>
-          <v:shape id="_x0000_i1025" type="#_x0000_t75" style="width:481.45pt;height:356.25pt">
-            <v:imagedata r:id="rId16" o:title="Gestionar Compra a Proveedor"/>
+          <v:shape id="_x0000_i1025" type="#_x0000_t75" style="width:481.5pt;height:356.25pt">
+            <v:imagedata r:id="rId15" o:title="Gestionar Compra a Proveedor"/>
           </v:shape>
         </w:pict>
       </w:r>
@@ -20446,12 +20446,7 @@
         <w:pStyle w:val="Ttulo4"/>
       </w:pPr>
       <w:r>
-        <w:t>Di</w:t>
-      </w:r>
-      <w:bookmarkStart w:id="132" w:name="_GoBack"/>
-      <w:bookmarkEnd w:id="132"/>
-      <w:r>
-        <w:t>agrama de Caso de Uso Gestionar Venta a Clientes</w:t>
+        <w:t>Diagrama de Caso de Uso Gestionar Venta a Clientes</w:t>
       </w:r>
     </w:p>
     <w:p>
@@ -20491,7 +20486,7 @@
                     </pic:cNvPicPr>
                   </pic:nvPicPr>
                   <pic:blipFill>
-                    <a:blip r:embed="rId17">
+                    <a:blip r:embed="rId16">
                       <a:extLst>
                         <a:ext uri="{28A0092B-C50C-407E-A947-70E740481C1C}">
                           <a14:useLocalDpi xmlns:a14="http://schemas.microsoft.com/office/drawing/2010/main" val="0"/>
@@ -22358,20 +22353,20 @@
           <w:rFonts w:cs="Times New Roman"/>
         </w:rPr>
       </w:pPr>
-      <w:bookmarkStart w:id="133" w:name="_Toc202534375"/>
-      <w:bookmarkStart w:id="134" w:name="_Toc202535480"/>
-      <w:bookmarkStart w:id="135" w:name="_Toc202595239"/>
-      <w:bookmarkStart w:id="136" w:name="_Toc235164476"/>
+      <w:bookmarkStart w:id="132" w:name="_Toc202534375"/>
+      <w:bookmarkStart w:id="133" w:name="_Toc202535480"/>
+      <w:bookmarkStart w:id="134" w:name="_Toc202595239"/>
+      <w:bookmarkStart w:id="135" w:name="_Toc235164476"/>
       <w:r>
         <w:rPr>
           <w:rFonts w:cs="Times New Roman"/>
         </w:rPr>
         <w:t>Realizaciones de Casos de Uso</w:t>
       </w:r>
+      <w:bookmarkEnd w:id="132"/>
       <w:bookmarkEnd w:id="133"/>
       <w:bookmarkEnd w:id="134"/>
       <w:bookmarkEnd w:id="135"/>
-      <w:bookmarkEnd w:id="136"/>
       <w:r>
         <w:rPr>
           <w:rFonts w:cs="Times New Roman"/>
@@ -22478,8 +22473,8 @@
       <w:pPr>
         <w:pStyle w:val="Ttulo4"/>
       </w:pPr>
-      <w:bookmarkStart w:id="137" w:name="_Toc182205858"/>
-      <w:bookmarkStart w:id="138" w:name="_Toc202535481"/>
+      <w:bookmarkStart w:id="136" w:name="_Toc182205858"/>
+      <w:bookmarkStart w:id="137" w:name="_Toc202535481"/>
       <w:r>
         <w:t xml:space="preserve">Diagrama de Casos de Uso: </w:t>
       </w:r>
@@ -22521,8 +22516,8 @@
         </w:rPr>
         <w:t>&gt;</w:t>
       </w:r>
+      <w:bookmarkEnd w:id="136"/>
       <w:bookmarkEnd w:id="137"/>
-      <w:bookmarkEnd w:id="138"/>
     </w:p>
     <w:p>
       <w:pPr>
@@ -22639,7 +22634,7 @@
                     </pic:cNvPicPr>
                   </pic:nvPicPr>
                   <pic:blipFill>
-                    <a:blip r:embed="rId18">
+                    <a:blip r:embed="rId17">
                       <a:extLst>
                         <a:ext uri="{28A0092B-C50C-407E-A947-70E740481C1C}">
                           <a14:useLocalDpi xmlns:a14="http://schemas.microsoft.com/office/drawing/2010/main" val="0"/>
@@ -22795,101 +22790,33 @@
     <w:p>
       <w:pPr>
         <w:pStyle w:val="Ttulo5"/>
+      </w:pPr>
+      <w:r>
+        <w:t xml:space="preserve">Diag. Secuencia </w:t>
+      </w:r>
+      <w:r>
+        <w:t xml:space="preserve">Caso de Uso: </w:t>
+      </w:r>
+      <w:r>
+        <w:t>Registrar Cliente</w:t>
+      </w:r>
+    </w:p>
+    <w:p>
+      <w:pPr>
         <w:rPr>
           <w:highlight w:val="yellow"/>
         </w:rPr>
       </w:pPr>
       <w:r>
         <w:rPr>
-          <w:highlight w:val="yellow"/>
-        </w:rPr>
-        <w:t xml:space="preserve">Diag. Secuencia </w:t>
-      </w:r>
-      <w:r>
-        <w:rPr>
-          <w:highlight w:val="yellow"/>
-        </w:rPr>
-        <w:t xml:space="preserve">Caso de Uso: </w:t>
-      </w:r>
-      <w:r>
-        <w:rPr>
-          <w:highlight w:val="yellow"/>
-        </w:rPr>
-        <w:t>&lt;Nombre</w:t>
-      </w:r>
-      <w:r>
-        <w:rPr>
-          <w:highlight w:val="yellow"/>
-        </w:rPr>
-        <w:t xml:space="preserve"> </w:t>
-      </w:r>
-      <w:r>
-        <w:rPr>
-          <w:highlight w:val="yellow"/>
-        </w:rPr>
-        <w:t>del caso de uso</w:t>
-      </w:r>
-      <w:r>
-        <w:rPr>
-          <w:highlight w:val="yellow"/>
-        </w:rPr>
-        <w:t xml:space="preserve">1 </w:t>
-      </w:r>
-      <w:r>
-        <w:rPr>
-          <w:highlight w:val="yellow"/>
-        </w:rPr>
-        <w:t>&gt;</w:t>
-      </w:r>
-    </w:p>
-    <w:p/>
-    <w:p>
-      <w:pPr>
-        <w:rPr>
-          <w:color w:val="FF0000"/>
-        </w:rPr>
-      </w:pPr>
-      <w:r>
-        <w:rPr>
-          <w:color w:val="FF0000"/>
-        </w:rPr>
-        <w:t>[</w:t>
-      </w:r>
-      <w:r>
-        <w:rPr>
-          <w:color w:val="FF0000"/>
-        </w:rPr>
-        <w:t>Un diagrama de secuencia es un diagrama de interacción que resalta la ordenación temporal de los mensajes, presenta un conjunto de objetos y los mensajes enviados y recibidos por ellos. Estos diagramas describen la vista dinámica de un sistema.</w:t>
-      </w:r>
-      <w:r>
-        <w:rPr>
-          <w:color w:val="FF0000"/>
-        </w:rPr>
-        <w:t>]</w:t>
-      </w:r>
-    </w:p>
-    <w:p>
-      <w:pPr>
-        <w:rPr>
-          <w:color w:val="FF0000"/>
-        </w:rPr>
-      </w:pPr>
-    </w:p>
-    <w:p>
-      <w:pPr>
-        <w:jc w:val="center"/>
-      </w:pPr>
-      <w:r>
-        <w:rPr>
           <w:noProof/>
-          <w:lang w:eastAsia="es-AR"/>
         </w:rPr>
         <w:lastRenderedPageBreak/>
         <w:drawing>
           <wp:inline distT="0" distB="0" distL="0" distR="0">
-            <wp:extent cx="4495800" cy="4143375"/>
-            <wp:effectExtent l="0" t="0" r="0" b="0"/>
-            <wp:docPr id="5" name="Imagen 5"/>
+            <wp:extent cx="4438650" cy="4105940"/>
+            <wp:effectExtent l="0" t="0" r="0" b="8890"/>
+            <wp:docPr id="3" name="Imagen 3"/>
             <wp:cNvGraphicFramePr>
               <a:graphicFrameLocks xmlns:a="http://schemas.openxmlformats.org/drawingml/2006/main" noChangeAspect="1"/>
             </wp:cNvGraphicFramePr>
@@ -22897,7 +22824,80 @@
               <a:graphicData uri="http://schemas.openxmlformats.org/drawingml/2006/picture">
                 <pic:pic xmlns:pic="http://schemas.openxmlformats.org/drawingml/2006/picture">
                   <pic:nvPicPr>
-                    <pic:cNvPr id="0" name="Picture 5"/>
+                    <pic:cNvPr id="0" name="Picture 2"/>
+                    <pic:cNvPicPr>
+                      <a:picLocks noChangeAspect="1" noChangeArrowheads="1"/>
+                    </pic:cNvPicPr>
+                  </pic:nvPicPr>
+                  <pic:blipFill>
+                    <a:blip r:embed="rId18">
+                      <a:extLst>
+                        <a:ext uri="{28A0092B-C50C-407E-A947-70E740481C1C}">
+                          <a14:useLocalDpi xmlns:a14="http://schemas.microsoft.com/office/drawing/2010/main" val="0"/>
+                        </a:ext>
+                      </a:extLst>
+                    </a:blip>
+                    <a:srcRect/>
+                    <a:stretch>
+                      <a:fillRect/>
+                    </a:stretch>
+                  </pic:blipFill>
+                  <pic:spPr bwMode="auto">
+                    <a:xfrm>
+                      <a:off x="0" y="0"/>
+                      <a:ext cx="4450682" cy="4117070"/>
+                    </a:xfrm>
+                    <a:prstGeom prst="rect">
+                      <a:avLst/>
+                    </a:prstGeom>
+                    <a:noFill/>
+                    <a:ln>
+                      <a:noFill/>
+                    </a:ln>
+                  </pic:spPr>
+                </pic:pic>
+              </a:graphicData>
+            </a:graphic>
+          </wp:inline>
+        </w:drawing>
+      </w:r>
+    </w:p>
+    <w:p>
+      <w:pPr>
+        <w:pStyle w:val="Ttulo5"/>
+      </w:pPr>
+      <w:bookmarkStart w:id="138" w:name="_Toc85989848"/>
+      <w:bookmarkStart w:id="139" w:name="_Toc182205861"/>
+      <w:r>
+        <w:t xml:space="preserve">Diag. Secuencia Caso de Uso: </w:t>
+      </w:r>
+      <w:bookmarkEnd w:id="138"/>
+      <w:bookmarkEnd w:id="139"/>
+      <w:r>
+        <w:t>Modificar datos cliente</w:t>
+      </w:r>
+      <w:r>
+        <w:t xml:space="preserve"> </w:t>
+      </w:r>
+    </w:p>
+    <w:p>
+      <w:r>
+        <w:rPr>
+          <w:noProof/>
+        </w:rPr>
+        <w:drawing>
+          <wp:inline distT="0" distB="0" distL="0" distR="0">
+            <wp:extent cx="4467225" cy="4157222"/>
+            <wp:effectExtent l="0" t="0" r="0" b="0"/>
+            <wp:docPr id="10" name="Imagen 10"/>
+            <wp:cNvGraphicFramePr>
+              <a:graphicFrameLocks xmlns:a="http://schemas.openxmlformats.org/drawingml/2006/main" noChangeAspect="1"/>
+            </wp:cNvGraphicFramePr>
+            <a:graphic xmlns:a="http://schemas.openxmlformats.org/drawingml/2006/main">
+              <a:graphicData uri="http://schemas.openxmlformats.org/drawingml/2006/picture">
+                <pic:pic xmlns:pic="http://schemas.openxmlformats.org/drawingml/2006/picture">
+                  <pic:nvPicPr>
+                    <pic:cNvPr id="0" name="Picture 4"/>
                     <pic:cNvPicPr>
                       <a:picLocks noChangeAspect="1" noChangeArrowheads="1"/>
                     </pic:cNvPicPr>
@@ -22918,7 +22918,7 @@
                   <pic:spPr bwMode="auto">
                     <a:xfrm>
                       <a:off x="0" y="0"/>
-                      <a:ext cx="4495800" cy="4143375"/>
+                      <a:ext cx="4475189" cy="4164633"/>
                     </a:xfrm>
                     <a:prstGeom prst="rect">
                       <a:avLst/>
@@ -22937,162 +22937,311 @@
     </w:p>
     <w:p>
       <w:pPr>
-        <w:jc w:val="center"/>
-      </w:pPr>
-    </w:p>
-    <w:p/>
-    <w:p/>
-    <w:p>
-      <w:pPr>
-        <w:rPr>
-          <w:color w:val="FF0000"/>
-        </w:rPr>
-      </w:pPr>
-    </w:p>
-    <w:p>
-      <w:pPr>
         <w:pStyle w:val="Ttulo5"/>
+      </w:pPr>
+      <w:r>
+        <w:lastRenderedPageBreak/>
+        <w:t xml:space="preserve">Diag. Secuencia Caso de Uso: </w:t>
+      </w:r>
+      <w:r>
+        <w:t>Dar Baja Cliente</w:t>
+      </w:r>
+    </w:p>
+    <w:p>
+      <w:pPr>
         <w:rPr>
           <w:highlight w:val="yellow"/>
         </w:rPr>
       </w:pPr>
-      <w:bookmarkStart w:id="139" w:name="_Toc85989847"/>
-      <w:bookmarkStart w:id="140" w:name="_Toc182205860"/>
-      <w:r>
+      <w:r>
+        <w:rPr>
+          <w:noProof/>
+        </w:rPr>
+        <w:drawing>
+          <wp:inline distT="0" distB="0" distL="0" distR="0">
+            <wp:extent cx="4420358" cy="3800475"/>
+            <wp:effectExtent l="0" t="0" r="0" b="0"/>
+            <wp:docPr id="12" name="Imagen 12"/>
+            <wp:cNvGraphicFramePr>
+              <a:graphicFrameLocks xmlns:a="http://schemas.openxmlformats.org/drawingml/2006/main" noChangeAspect="1"/>
+            </wp:cNvGraphicFramePr>
+            <a:graphic xmlns:a="http://schemas.openxmlformats.org/drawingml/2006/main">
+              <a:graphicData uri="http://schemas.openxmlformats.org/drawingml/2006/picture">
+                <pic:pic xmlns:pic="http://schemas.openxmlformats.org/drawingml/2006/picture">
+                  <pic:nvPicPr>
+                    <pic:cNvPr id="0" name="Picture 6"/>
+                    <pic:cNvPicPr>
+                      <a:picLocks noChangeAspect="1" noChangeArrowheads="1"/>
+                    </pic:cNvPicPr>
+                  </pic:nvPicPr>
+                  <pic:blipFill>
+                    <a:blip r:embed="rId20">
+                      <a:extLst>
+                        <a:ext uri="{28A0092B-C50C-407E-A947-70E740481C1C}">
+                          <a14:useLocalDpi xmlns:a14="http://schemas.microsoft.com/office/drawing/2010/main" val="0"/>
+                        </a:ext>
+                      </a:extLst>
+                    </a:blip>
+                    <a:srcRect/>
+                    <a:stretch>
+                      <a:fillRect/>
+                    </a:stretch>
+                  </pic:blipFill>
+                  <pic:spPr bwMode="auto">
+                    <a:xfrm>
+                      <a:off x="0" y="0"/>
+                      <a:ext cx="4423578" cy="3803244"/>
+                    </a:xfrm>
+                    <a:prstGeom prst="rect">
+                      <a:avLst/>
+                    </a:prstGeom>
+                    <a:noFill/>
+                    <a:ln>
+                      <a:noFill/>
+                    </a:ln>
+                  </pic:spPr>
+                </pic:pic>
+              </a:graphicData>
+            </a:graphic>
+          </wp:inline>
+        </w:drawing>
+      </w:r>
+    </w:p>
+    <w:p>
+      <w:pPr>
+        <w:pStyle w:val="Ttulo5"/>
+      </w:pPr>
+      <w:r>
+        <w:t xml:space="preserve">Diag. Secuencia Caso de Uso: </w:t>
+      </w:r>
+      <w:r>
+        <w:t>Registrar</w:t>
+      </w:r>
+      <w:r>
+        <w:t xml:space="preserve"> Proveedor</w:t>
+      </w:r>
+    </w:p>
+    <w:p>
+      <w:pPr>
         <w:rPr>
           <w:highlight w:val="yellow"/>
         </w:rPr>
-        <w:t xml:space="preserve">Diag. de Secuencia </w:t>
-      </w:r>
-      <w:r>
+      </w:pPr>
+      <w:r>
+        <w:rPr>
+          <w:noProof/>
+        </w:rPr>
+        <w:drawing>
+          <wp:inline distT="0" distB="0" distL="0" distR="0">
+            <wp:extent cx="4657725" cy="3978155"/>
+            <wp:effectExtent l="0" t="0" r="0" b="3810"/>
+            <wp:docPr id="16" name="Imagen 16"/>
+            <wp:cNvGraphicFramePr>
+              <a:graphicFrameLocks xmlns:a="http://schemas.openxmlformats.org/drawingml/2006/main" noChangeAspect="1"/>
+            </wp:cNvGraphicFramePr>
+            <a:graphic xmlns:a="http://schemas.openxmlformats.org/drawingml/2006/main">
+              <a:graphicData uri="http://schemas.openxmlformats.org/drawingml/2006/picture">
+                <pic:pic xmlns:pic="http://schemas.openxmlformats.org/drawingml/2006/picture">
+                  <pic:nvPicPr>
+                    <pic:cNvPr id="0" name="Picture 8"/>
+                    <pic:cNvPicPr>
+                      <a:picLocks noChangeAspect="1" noChangeArrowheads="1"/>
+                    </pic:cNvPicPr>
+                  </pic:nvPicPr>
+                  <pic:blipFill>
+                    <a:blip r:embed="rId21">
+                      <a:extLst>
+                        <a:ext uri="{28A0092B-C50C-407E-A947-70E740481C1C}">
+                          <a14:useLocalDpi xmlns:a14="http://schemas.microsoft.com/office/drawing/2010/main" val="0"/>
+                        </a:ext>
+                      </a:extLst>
+                    </a:blip>
+                    <a:srcRect/>
+                    <a:stretch>
+                      <a:fillRect/>
+                    </a:stretch>
+                  </pic:blipFill>
+                  <pic:spPr bwMode="auto">
+                    <a:xfrm>
+                      <a:off x="0" y="0"/>
+                      <a:ext cx="4669594" cy="3988292"/>
+                    </a:xfrm>
+                    <a:prstGeom prst="rect">
+                      <a:avLst/>
+                    </a:prstGeom>
+                    <a:noFill/>
+                    <a:ln>
+                      <a:noFill/>
+                    </a:ln>
+                  </pic:spPr>
+                </pic:pic>
+              </a:graphicData>
+            </a:graphic>
+          </wp:inline>
+        </w:drawing>
+      </w:r>
+    </w:p>
+    <w:p>
+      <w:pPr>
         <w:rPr>
           <w:highlight w:val="yellow"/>
         </w:rPr>
-        <w:t xml:space="preserve">Caso de Uso: </w:t>
-      </w:r>
-      <w:r>
+      </w:pPr>
+    </w:p>
+    <w:p>
+      <w:pPr>
+        <w:pStyle w:val="Ttulo5"/>
+      </w:pPr>
+      <w:r>
+        <w:lastRenderedPageBreak/>
+        <w:t xml:space="preserve">Diag. Secuencia Caso de Uso: </w:t>
+      </w:r>
+      <w:r>
+        <w:t xml:space="preserve">Modificar datos </w:t>
+      </w:r>
+      <w:r>
+        <w:t>Proveedor</w:t>
+      </w:r>
+    </w:p>
+    <w:p>
+      <w:r>
+        <w:rPr>
+          <w:noProof/>
+        </w:rPr>
+        <w:drawing>
+          <wp:inline distT="0" distB="0" distL="0" distR="0">
+            <wp:extent cx="4450488" cy="3705225"/>
+            <wp:effectExtent l="0" t="0" r="7620" b="0"/>
+            <wp:docPr id="17" name="Imagen 17"/>
+            <wp:cNvGraphicFramePr>
+              <a:graphicFrameLocks xmlns:a="http://schemas.openxmlformats.org/drawingml/2006/main" noChangeAspect="1"/>
+            </wp:cNvGraphicFramePr>
+            <a:graphic xmlns:a="http://schemas.openxmlformats.org/drawingml/2006/main">
+              <a:graphicData uri="http://schemas.openxmlformats.org/drawingml/2006/picture">
+                <pic:pic xmlns:pic="http://schemas.openxmlformats.org/drawingml/2006/picture">
+                  <pic:nvPicPr>
+                    <pic:cNvPr id="0" name="Picture 10"/>
+                    <pic:cNvPicPr>
+                      <a:picLocks noChangeAspect="1" noChangeArrowheads="1"/>
+                    </pic:cNvPicPr>
+                  </pic:nvPicPr>
+                  <pic:blipFill>
+                    <a:blip r:embed="rId22">
+                      <a:extLst>
+                        <a:ext uri="{28A0092B-C50C-407E-A947-70E740481C1C}">
+                          <a14:useLocalDpi xmlns:a14="http://schemas.microsoft.com/office/drawing/2010/main" val="0"/>
+                        </a:ext>
+                      </a:extLst>
+                    </a:blip>
+                    <a:srcRect/>
+                    <a:stretch>
+                      <a:fillRect/>
+                    </a:stretch>
+                  </pic:blipFill>
+                  <pic:spPr bwMode="auto">
+                    <a:xfrm>
+                      <a:off x="0" y="0"/>
+                      <a:ext cx="4457200" cy="3710813"/>
+                    </a:xfrm>
+                    <a:prstGeom prst="rect">
+                      <a:avLst/>
+                    </a:prstGeom>
+                    <a:noFill/>
+                    <a:ln>
+                      <a:noFill/>
+                    </a:ln>
+                  </pic:spPr>
+                </pic:pic>
+              </a:graphicData>
+            </a:graphic>
+          </wp:inline>
+        </w:drawing>
+      </w:r>
+      <w:bookmarkStart w:id="140" w:name="_GoBack"/>
+      <w:bookmarkEnd w:id="140"/>
+    </w:p>
+    <w:p>
+      <w:pPr>
+        <w:pStyle w:val="Ttulo5"/>
         <w:rPr>
           <w:highlight w:val="yellow"/>
         </w:rPr>
-        <w:t>&lt;</w:t>
-      </w:r>
-      <w:bookmarkEnd w:id="139"/>
-      <w:r>
+      </w:pPr>
+      <w:r>
+        <w:t xml:space="preserve">Diag. Secuencia Caso de Uso: </w:t>
+      </w:r>
+      <w:r>
+        <w:t xml:space="preserve">Dar Baja </w:t>
+      </w:r>
+      <w:r>
+        <w:t>Proveedor</w:t>
+      </w:r>
+    </w:p>
+    <w:p>
+      <w:pPr>
+        <w:pStyle w:val="Ttulo5"/>
         <w:rPr>
           <w:highlight w:val="yellow"/>
         </w:rPr>
-        <w:t>Nombre</w:t>
-      </w:r>
-      <w:r>
-        <w:rPr>
-          <w:highlight w:val="yellow"/>
-        </w:rPr>
-        <w:t xml:space="preserve"> </w:t>
-      </w:r>
-      <w:r>
-        <w:rPr>
-          <w:highlight w:val="yellow"/>
-        </w:rPr>
-        <w:t>del caso de uso</w:t>
-      </w:r>
-      <w:r>
-        <w:rPr>
-          <w:highlight w:val="yellow"/>
-        </w:rPr>
-        <w:t xml:space="preserve">2 </w:t>
-      </w:r>
-      <w:r>
-        <w:rPr>
-          <w:highlight w:val="yellow"/>
-        </w:rPr>
-        <w:t>&gt;</w:t>
-      </w:r>
-      <w:bookmarkEnd w:id="140"/>
-    </w:p>
-    <w:p>
-      <w:pPr>
-        <w:rPr>
-          <w:b/>
-        </w:rPr>
-      </w:pPr>
-      <w:r>
-        <w:rPr>
-          <w:b/>
-        </w:rPr>
-        <w:t xml:space="preserve">. . . . </w:t>
-      </w:r>
-    </w:p>
-    <w:p>
-      <w:pPr>
-        <w:rPr>
-          <w:b/>
-        </w:rPr>
-      </w:pPr>
-      <w:r>
-        <w:rPr>
-          <w:b/>
-        </w:rPr>
-        <w:t>. . . .</w:t>
-      </w:r>
-    </w:p>
-    <w:p>
-      <w:pPr>
-        <w:pStyle w:val="Ttulo5"/>
-        <w:rPr>
-          <w:highlight w:val="yellow"/>
-        </w:rPr>
-      </w:pPr>
-      <w:bookmarkStart w:id="141" w:name="_Toc85989848"/>
-      <w:bookmarkStart w:id="142" w:name="_Toc182205861"/>
-      <w:r>
-        <w:rPr>
-          <w:highlight w:val="yellow"/>
-        </w:rPr>
-        <w:t xml:space="preserve">Diag. De Secuencia </w:t>
-      </w:r>
-      <w:r>
-        <w:rPr>
-          <w:highlight w:val="yellow"/>
-        </w:rPr>
-        <w:t xml:space="preserve">Caso de Uso: </w:t>
-      </w:r>
-      <w:bookmarkEnd w:id="141"/>
-      <w:r>
-        <w:rPr>
-          <w:highlight w:val="yellow"/>
-        </w:rPr>
-        <w:t>&lt;Nombre</w:t>
-      </w:r>
-      <w:r>
-        <w:rPr>
-          <w:highlight w:val="yellow"/>
-        </w:rPr>
-        <w:t xml:space="preserve"> </w:t>
-      </w:r>
-      <w:r>
-        <w:rPr>
-          <w:highlight w:val="yellow"/>
-        </w:rPr>
-        <w:t xml:space="preserve">del caso de uso </w:t>
-      </w:r>
-      <w:r>
-        <w:rPr>
-          <w:highlight w:val="yellow"/>
-        </w:rPr>
-        <w:t>n</w:t>
-      </w:r>
-      <w:r>
-        <w:rPr>
-          <w:highlight w:val="yellow"/>
-        </w:rPr>
-        <w:t>&gt;</w:t>
-      </w:r>
-      <w:bookmarkEnd w:id="142"/>
+      </w:pPr>
+      <w:r>
+        <w:rPr>
+          <w:noProof/>
+        </w:rPr>
+        <w:drawing>
+          <wp:inline distT="0" distB="0" distL="0" distR="0">
+            <wp:extent cx="4492511" cy="4191000"/>
+            <wp:effectExtent l="0" t="0" r="3810" b="0"/>
+            <wp:docPr id="18" name="Imagen 18"/>
+            <wp:cNvGraphicFramePr>
+              <a:graphicFrameLocks xmlns:a="http://schemas.openxmlformats.org/drawingml/2006/main" noChangeAspect="1"/>
+            </wp:cNvGraphicFramePr>
+            <a:graphic xmlns:a="http://schemas.openxmlformats.org/drawingml/2006/main">
+              <a:graphicData uri="http://schemas.openxmlformats.org/drawingml/2006/picture">
+                <pic:pic xmlns:pic="http://schemas.openxmlformats.org/drawingml/2006/picture">
+                  <pic:nvPicPr>
+                    <pic:cNvPr id="0" name="Picture 12"/>
+                    <pic:cNvPicPr>
+                      <a:picLocks noChangeAspect="1" noChangeArrowheads="1"/>
+                    </pic:cNvPicPr>
+                  </pic:nvPicPr>
+                  <pic:blipFill>
+                    <a:blip r:embed="rId23">
+                      <a:extLst>
+                        <a:ext uri="{28A0092B-C50C-407E-A947-70E740481C1C}">
+                          <a14:useLocalDpi xmlns:a14="http://schemas.microsoft.com/office/drawing/2010/main" val="0"/>
+                        </a:ext>
+                      </a:extLst>
+                    </a:blip>
+                    <a:srcRect/>
+                    <a:stretch>
+                      <a:fillRect/>
+                    </a:stretch>
+                  </pic:blipFill>
+                  <pic:spPr bwMode="auto">
+                    <a:xfrm>
+                      <a:off x="0" y="0"/>
+                      <a:ext cx="4495671" cy="4193948"/>
+                    </a:xfrm>
+                    <a:prstGeom prst="rect">
+                      <a:avLst/>
+                    </a:prstGeom>
+                    <a:noFill/>
+                    <a:ln>
+                      <a:noFill/>
+                    </a:ln>
+                  </pic:spPr>
+                </pic:pic>
+              </a:graphicData>
+            </a:graphic>
+          </wp:inline>
+        </w:drawing>
+      </w:r>
     </w:p>
     <w:sectPr>
-      <w:headerReference w:type="default" r:id="rId20"/>
-      <w:footerReference w:type="even" r:id="rId21"/>
-      <w:footerReference w:type="default" r:id="rId22"/>
+      <w:headerReference w:type="default" r:id="rId24"/>
+      <w:footerReference w:type="even" r:id="rId25"/>
+      <w:footerReference w:type="default" r:id="rId26"/>
       <w:pgSz w:w="11907" w:h="16840" w:code="9"/>
       <w:pgMar w:top="1418" w:right="1134" w:bottom="1418" w:left="1134" w:header="709" w:footer="709" w:gutter="0"/>
       <w:cols w:space="708"/>
@@ -23104,7 +23253,7 @@
 </file>
 
 <file path=word/endnotes.xml><?xml version="1.0" encoding="utf-8"?>
-<w:endnotes xmlns:wpc="http://schemas.microsoft.com/office/word/2010/wordprocessingCanvas" xmlns:mc="http://schemas.openxmlformats.org/markup-compatibility/2006" xmlns:o="urn:schemas-microsoft-com:office:office" xmlns:r="http://schemas.openxmlformats.org/officeDocument/2006/relationships" xmlns:m="http://schemas.openxmlformats.org/officeDocument/2006/math" xmlns:v="urn:schemas-microsoft-com:vml" xmlns:wp14="http://schemas.microsoft.com/office/word/2010/wordprocessingDrawing" xmlns:wp="http://schemas.openxmlformats.org/drawingml/2006/wordprocessingDrawing" xmlns:w10="urn:schemas-microsoft-com:office:word" xmlns:w="http://schemas.openxmlformats.org/wordprocessingml/2006/main" xmlns:w14="http://schemas.microsoft.com/office/word/2010/wordml" xmlns:wpg="http://schemas.microsoft.com/office/word/2010/wordprocessingGroup" xmlns:wpi="http://schemas.microsoft.com/office/word/2010/wordprocessingInk" xmlns:wne="http://schemas.microsoft.com/office/word/2006/wordml" xmlns:wps="http://schemas.microsoft.com/office/word/2010/wordprocessingShape" mc:Ignorable="w14 wp14">
+<w:endnotes xmlns:wpc="http://schemas.microsoft.com/office/word/2010/wordprocessingCanvas" xmlns:cx="http://schemas.microsoft.com/office/drawing/2014/chartex" xmlns:cx1="http://schemas.microsoft.com/office/drawing/2015/9/8/chartex" xmlns:cx2="http://schemas.microsoft.com/office/drawing/2015/10/21/chartex" xmlns:cx3="http://schemas.microsoft.com/office/drawing/2016/5/9/chartex" xmlns:cx4="http://schemas.microsoft.com/office/drawing/2016/5/10/chartex" xmlns:cx5="http://schemas.microsoft.com/office/drawing/2016/5/11/chartex" xmlns:cx6="http://schemas.microsoft.com/office/drawing/2016/5/12/chartex" xmlns:cx7="http://schemas.microsoft.com/office/drawing/2016/5/13/chartex" xmlns:cx8="http://schemas.microsoft.com/office/drawing/2016/5/14/chartex" xmlns:mc="http://schemas.openxmlformats.org/markup-compatibility/2006" xmlns:aink="http://schemas.microsoft.com/office/drawing/2016/ink" xmlns:am3d="http://schemas.microsoft.com/office/drawing/2017/model3d" xmlns:o="urn:schemas-microsoft-com:office:office" xmlns:r="http://schemas.openxmlformats.org/officeDocument/2006/relationships" xmlns:m="http://schemas.openxmlformats.org/officeDocument/2006/math" xmlns:v="urn:schemas-microsoft-com:vml" xmlns:wp14="http://schemas.microsoft.com/office/word/2010/wordprocessingDrawing" xmlns:wp="http://schemas.openxmlformats.org/drawingml/2006/wordprocessingDrawing" xmlns:w10="urn:schemas-microsoft-com:office:word" xmlns:w="http://schemas.openxmlformats.org/wordprocessingml/2006/main" xmlns:w14="http://schemas.microsoft.com/office/word/2010/wordml" xmlns:w15="http://schemas.microsoft.com/office/word/2012/wordml" xmlns:w16cid="http://schemas.microsoft.com/office/word/2016/wordml/cid" xmlns:w16se="http://schemas.microsoft.com/office/word/2015/wordml/symex" xmlns:wpg="http://schemas.microsoft.com/office/word/2010/wordprocessingGroup" xmlns:wpi="http://schemas.microsoft.com/office/word/2010/wordprocessingInk" xmlns:wne="http://schemas.microsoft.com/office/word/2006/wordml" xmlns:wps="http://schemas.microsoft.com/office/word/2010/wordprocessingShape" mc:Ignorable="w14 w15 w16se w16cid wp14">
   <w:endnote w:type="separator" w:id="-1">
     <w:p>
       <w:r>
@@ -23123,7 +23272,7 @@
 </file>
 
 <file path=word/footer1.xml><?xml version="1.0" encoding="utf-8"?>
-<w:ftr xmlns:wpc="http://schemas.microsoft.com/office/word/2010/wordprocessingCanvas" xmlns:mc="http://schemas.openxmlformats.org/markup-compatibility/2006" xmlns:o="urn:schemas-microsoft-com:office:office" xmlns:r="http://schemas.openxmlformats.org/officeDocument/2006/relationships" xmlns:m="http://schemas.openxmlformats.org/officeDocument/2006/math" xmlns:v="urn:schemas-microsoft-com:vml" xmlns:wp14="http://schemas.microsoft.com/office/word/2010/wordprocessingDrawing" xmlns:wp="http://schemas.openxmlformats.org/drawingml/2006/wordprocessingDrawing" xmlns:w10="urn:schemas-microsoft-com:office:word" xmlns:w="http://schemas.openxmlformats.org/wordprocessingml/2006/main" xmlns:w14="http://schemas.microsoft.com/office/word/2010/wordml" xmlns:wpg="http://schemas.microsoft.com/office/word/2010/wordprocessingGroup" xmlns:wpi="http://schemas.microsoft.com/office/word/2010/wordprocessingInk" xmlns:wne="http://schemas.microsoft.com/office/word/2006/wordml" xmlns:wps="http://schemas.microsoft.com/office/word/2010/wordprocessingShape" mc:Ignorable="w14 wp14">
+<w:ftr xmlns:wpc="http://schemas.microsoft.com/office/word/2010/wordprocessingCanvas" xmlns:cx="http://schemas.microsoft.com/office/drawing/2014/chartex" xmlns:cx1="http://schemas.microsoft.com/office/drawing/2015/9/8/chartex" xmlns:cx2="http://schemas.microsoft.com/office/drawing/2015/10/21/chartex" xmlns:cx3="http://schemas.microsoft.com/office/drawing/2016/5/9/chartex" xmlns:cx4="http://schemas.microsoft.com/office/drawing/2016/5/10/chartex" xmlns:cx5="http://schemas.microsoft.com/office/drawing/2016/5/11/chartex" xmlns:cx6="http://schemas.microsoft.com/office/drawing/2016/5/12/chartex" xmlns:cx7="http://schemas.microsoft.com/office/drawing/2016/5/13/chartex" xmlns:cx8="http://schemas.microsoft.com/office/drawing/2016/5/14/chartex" xmlns:mc="http://schemas.openxmlformats.org/markup-compatibility/2006" xmlns:aink="http://schemas.microsoft.com/office/drawing/2016/ink" xmlns:am3d="http://schemas.microsoft.com/office/drawing/2017/model3d" xmlns:o="urn:schemas-microsoft-com:office:office" xmlns:r="http://schemas.openxmlformats.org/officeDocument/2006/relationships" xmlns:m="http://schemas.openxmlformats.org/officeDocument/2006/math" xmlns:v="urn:schemas-microsoft-com:vml" xmlns:wp14="http://schemas.microsoft.com/office/word/2010/wordprocessingDrawing" xmlns:wp="http://schemas.openxmlformats.org/drawingml/2006/wordprocessingDrawing" xmlns:w10="urn:schemas-microsoft-com:office:word" xmlns:w="http://schemas.openxmlformats.org/wordprocessingml/2006/main" xmlns:w14="http://schemas.microsoft.com/office/word/2010/wordml" xmlns:w15="http://schemas.microsoft.com/office/word/2012/wordml" xmlns:w16cid="http://schemas.microsoft.com/office/word/2016/wordml/cid" xmlns:w16se="http://schemas.microsoft.com/office/word/2015/wordml/symex" xmlns:wpg="http://schemas.microsoft.com/office/word/2010/wordprocessingGroup" xmlns:wpi="http://schemas.microsoft.com/office/word/2010/wordprocessingInk" xmlns:wne="http://schemas.microsoft.com/office/word/2006/wordml" xmlns:wps="http://schemas.microsoft.com/office/word/2010/wordprocessingShape" mc:Ignorable="w14 w15 w16se w16cid wp14">
   <w:p>
     <w:pPr>
       <w:jc w:val="right"/>
@@ -23173,7 +23322,7 @@
 </file>
 
 <file path=word/footer2.xml><?xml version="1.0" encoding="utf-8"?>
-<w:ftr xmlns:wpc="http://schemas.microsoft.com/office/word/2010/wordprocessingCanvas" xmlns:mc="http://schemas.openxmlformats.org/markup-compatibility/2006" xmlns:o="urn:schemas-microsoft-com:office:office" xmlns:r="http://schemas.openxmlformats.org/officeDocument/2006/relationships" xmlns:m="http://schemas.openxmlformats.org/officeDocument/2006/math" xmlns:v="urn:schemas-microsoft-com:vml" xmlns:wp14="http://schemas.microsoft.com/office/word/2010/wordprocessingDrawing" xmlns:wp="http://schemas.openxmlformats.org/drawingml/2006/wordprocessingDrawing" xmlns:w10="urn:schemas-microsoft-com:office:word" xmlns:w="http://schemas.openxmlformats.org/wordprocessingml/2006/main" xmlns:w14="http://schemas.microsoft.com/office/word/2010/wordml" xmlns:wpg="http://schemas.microsoft.com/office/word/2010/wordprocessingGroup" xmlns:wpi="http://schemas.microsoft.com/office/word/2010/wordprocessingInk" xmlns:wne="http://schemas.microsoft.com/office/word/2006/wordml" xmlns:wps="http://schemas.microsoft.com/office/word/2010/wordprocessingShape" mc:Ignorable="w14 wp14">
+<w:ftr xmlns:wpc="http://schemas.microsoft.com/office/word/2010/wordprocessingCanvas" xmlns:cx="http://schemas.microsoft.com/office/drawing/2014/chartex" xmlns:cx1="http://schemas.microsoft.com/office/drawing/2015/9/8/chartex" xmlns:cx2="http://schemas.microsoft.com/office/drawing/2015/10/21/chartex" xmlns:cx3="http://schemas.microsoft.com/office/drawing/2016/5/9/chartex" xmlns:cx4="http://schemas.microsoft.com/office/drawing/2016/5/10/chartex" xmlns:cx5="http://schemas.microsoft.com/office/drawing/2016/5/11/chartex" xmlns:cx6="http://schemas.microsoft.com/office/drawing/2016/5/12/chartex" xmlns:cx7="http://schemas.microsoft.com/office/drawing/2016/5/13/chartex" xmlns:cx8="http://schemas.microsoft.com/office/drawing/2016/5/14/chartex" xmlns:mc="http://schemas.openxmlformats.org/markup-compatibility/2006" xmlns:aink="http://schemas.microsoft.com/office/drawing/2016/ink" xmlns:am3d="http://schemas.microsoft.com/office/drawing/2017/model3d" xmlns:o="urn:schemas-microsoft-com:office:office" xmlns:r="http://schemas.openxmlformats.org/officeDocument/2006/relationships" xmlns:m="http://schemas.openxmlformats.org/officeDocument/2006/math" xmlns:v="urn:schemas-microsoft-com:vml" xmlns:wp14="http://schemas.microsoft.com/office/word/2010/wordprocessingDrawing" xmlns:wp="http://schemas.openxmlformats.org/drawingml/2006/wordprocessingDrawing" xmlns:w10="urn:schemas-microsoft-com:office:word" xmlns:w="http://schemas.openxmlformats.org/wordprocessingml/2006/main" xmlns:w14="http://schemas.microsoft.com/office/word/2010/wordml" xmlns:w15="http://schemas.microsoft.com/office/word/2012/wordml" xmlns:w16cid="http://schemas.microsoft.com/office/word/2016/wordml/cid" xmlns:w16se="http://schemas.microsoft.com/office/word/2015/wordml/symex" xmlns:wpg="http://schemas.microsoft.com/office/word/2010/wordprocessingGroup" xmlns:wpi="http://schemas.microsoft.com/office/word/2010/wordprocessingInk" xmlns:wne="http://schemas.microsoft.com/office/word/2006/wordml" xmlns:wps="http://schemas.microsoft.com/office/word/2010/wordprocessingShape" mc:Ignorable="w14 w15 w16se w16cid wp14">
   <w:tbl>
     <w:tblPr>
       <w:tblW w:w="10092" w:type="dxa"/>
@@ -23373,7 +23522,7 @@
 </file>
 
 <file path=word/footnotes.xml><?xml version="1.0" encoding="utf-8"?>
-<w:footnotes xmlns:wpc="http://schemas.microsoft.com/office/word/2010/wordprocessingCanvas" xmlns:mc="http://schemas.openxmlformats.org/markup-compatibility/2006" xmlns:o="urn:schemas-microsoft-com:office:office" xmlns:r="http://schemas.openxmlformats.org/officeDocument/2006/relationships" xmlns:m="http://schemas.openxmlformats.org/officeDocument/2006/math" xmlns:v="urn:schemas-microsoft-com:vml" xmlns:wp14="http://schemas.microsoft.com/office/word/2010/wordprocessingDrawing" xmlns:wp="http://schemas.openxmlformats.org/drawingml/2006/wordprocessingDrawing" xmlns:w10="urn:schemas-microsoft-com:office:word" xmlns:w="http://schemas.openxmlformats.org/wordprocessingml/2006/main" xmlns:w14="http://schemas.microsoft.com/office/word/2010/wordml" xmlns:wpg="http://schemas.microsoft.com/office/word/2010/wordprocessingGroup" xmlns:wpi="http://schemas.microsoft.com/office/word/2010/wordprocessingInk" xmlns:wne="http://schemas.microsoft.com/office/word/2006/wordml" xmlns:wps="http://schemas.microsoft.com/office/word/2010/wordprocessingShape" mc:Ignorable="w14 wp14">
+<w:footnotes xmlns:wpc="http://schemas.microsoft.com/office/word/2010/wordprocessingCanvas" xmlns:cx="http://schemas.microsoft.com/office/drawing/2014/chartex" xmlns:cx1="http://schemas.microsoft.com/office/drawing/2015/9/8/chartex" xmlns:cx2="http://schemas.microsoft.com/office/drawing/2015/10/21/chartex" xmlns:cx3="http://schemas.microsoft.com/office/drawing/2016/5/9/chartex" xmlns:cx4="http://schemas.microsoft.com/office/drawing/2016/5/10/chartex" xmlns:cx5="http://schemas.microsoft.com/office/drawing/2016/5/11/chartex" xmlns:cx6="http://schemas.microsoft.com/office/drawing/2016/5/12/chartex" xmlns:cx7="http://schemas.microsoft.com/office/drawing/2016/5/13/chartex" xmlns:cx8="http://schemas.microsoft.com/office/drawing/2016/5/14/chartex" xmlns:mc="http://schemas.openxmlformats.org/markup-compatibility/2006" xmlns:aink="http://schemas.microsoft.com/office/drawing/2016/ink" xmlns:am3d="http://schemas.microsoft.com/office/drawing/2017/model3d" xmlns:o="urn:schemas-microsoft-com:office:office" xmlns:r="http://schemas.openxmlformats.org/officeDocument/2006/relationships" xmlns:m="http://schemas.openxmlformats.org/officeDocument/2006/math" xmlns:v="urn:schemas-microsoft-com:vml" xmlns:wp14="http://schemas.microsoft.com/office/word/2010/wordprocessingDrawing" xmlns:wp="http://schemas.openxmlformats.org/drawingml/2006/wordprocessingDrawing" xmlns:w10="urn:schemas-microsoft-com:office:word" xmlns:w="http://schemas.openxmlformats.org/wordprocessingml/2006/main" xmlns:w14="http://schemas.microsoft.com/office/word/2010/wordml" xmlns:w15="http://schemas.microsoft.com/office/word/2012/wordml" xmlns:w16cid="http://schemas.microsoft.com/office/word/2016/wordml/cid" xmlns:w16se="http://schemas.microsoft.com/office/word/2015/wordml/symex" xmlns:wpg="http://schemas.microsoft.com/office/word/2010/wordprocessingGroup" xmlns:wpi="http://schemas.microsoft.com/office/word/2010/wordprocessingInk" xmlns:wne="http://schemas.microsoft.com/office/word/2006/wordml" xmlns:wps="http://schemas.microsoft.com/office/word/2010/wordprocessingShape" mc:Ignorable="w14 w15 w16se w16cid wp14">
   <w:footnote w:type="separator" w:id="-1">
     <w:p>
       <w:r>
@@ -23392,7 +23541,7 @@
 </file>
 
 <file path=word/header1.xml><?xml version="1.0" encoding="utf-8"?>
-<w:hdr xmlns:wpc="http://schemas.microsoft.com/office/word/2010/wordprocessingCanvas" xmlns:mc="http://schemas.openxmlformats.org/markup-compatibility/2006" xmlns:o="urn:schemas-microsoft-com:office:office" xmlns:r="http://schemas.openxmlformats.org/officeDocument/2006/relationships" xmlns:m="http://schemas.openxmlformats.org/officeDocument/2006/math" xmlns:v="urn:schemas-microsoft-com:vml" xmlns:wp14="http://schemas.microsoft.com/office/word/2010/wordprocessingDrawing" xmlns:wp="http://schemas.openxmlformats.org/drawingml/2006/wordprocessingDrawing" xmlns:w10="urn:schemas-microsoft-com:office:word" xmlns:w="http://schemas.openxmlformats.org/wordprocessingml/2006/main" xmlns:w14="http://schemas.microsoft.com/office/word/2010/wordml" xmlns:wpg="http://schemas.microsoft.com/office/word/2010/wordprocessingGroup" xmlns:wpi="http://schemas.microsoft.com/office/word/2010/wordprocessingInk" xmlns:wne="http://schemas.microsoft.com/office/word/2006/wordml" xmlns:wps="http://schemas.microsoft.com/office/word/2010/wordprocessingShape" mc:Ignorable="w14 wp14">
+<w:hdr xmlns:wpc="http://schemas.microsoft.com/office/word/2010/wordprocessingCanvas" xmlns:cx="http://schemas.microsoft.com/office/drawing/2014/chartex" xmlns:cx1="http://schemas.microsoft.com/office/drawing/2015/9/8/chartex" xmlns:cx2="http://schemas.microsoft.com/office/drawing/2015/10/21/chartex" xmlns:cx3="http://schemas.microsoft.com/office/drawing/2016/5/9/chartex" xmlns:cx4="http://schemas.microsoft.com/office/drawing/2016/5/10/chartex" xmlns:cx5="http://schemas.microsoft.com/office/drawing/2016/5/11/chartex" xmlns:cx6="http://schemas.microsoft.com/office/drawing/2016/5/12/chartex" xmlns:cx7="http://schemas.microsoft.com/office/drawing/2016/5/13/chartex" xmlns:cx8="http://schemas.microsoft.com/office/drawing/2016/5/14/chartex" xmlns:mc="http://schemas.openxmlformats.org/markup-compatibility/2006" xmlns:aink="http://schemas.microsoft.com/office/drawing/2016/ink" xmlns:am3d="http://schemas.microsoft.com/office/drawing/2017/model3d" xmlns:o="urn:schemas-microsoft-com:office:office" xmlns:r="http://schemas.openxmlformats.org/officeDocument/2006/relationships" xmlns:m="http://schemas.openxmlformats.org/officeDocument/2006/math" xmlns:v="urn:schemas-microsoft-com:vml" xmlns:wp14="http://schemas.microsoft.com/office/word/2010/wordprocessingDrawing" xmlns:wp="http://schemas.openxmlformats.org/drawingml/2006/wordprocessingDrawing" xmlns:w10="urn:schemas-microsoft-com:office:word" xmlns:w="http://schemas.openxmlformats.org/wordprocessingml/2006/main" xmlns:w14="http://schemas.microsoft.com/office/word/2010/wordml" xmlns:w15="http://schemas.microsoft.com/office/word/2012/wordml" xmlns:w16cid="http://schemas.microsoft.com/office/word/2016/wordml/cid" xmlns:w16se="http://schemas.microsoft.com/office/word/2015/wordml/symex" xmlns:wpg="http://schemas.microsoft.com/office/word/2010/wordprocessingGroup" xmlns:wpi="http://schemas.microsoft.com/office/word/2010/wordprocessingInk" xmlns:wne="http://schemas.microsoft.com/office/word/2006/wordml" xmlns:wps="http://schemas.microsoft.com/office/word/2010/wordprocessingShape" mc:Ignorable="w14 w15 w16se w16cid wp14">
   <w:tbl>
     <w:tblPr>
       <w:tblW w:w="10014" w:type="dxa"/>
@@ -23716,8 +23865,8 @@
 </file>
 
 <file path=word/numbering.xml><?xml version="1.0" encoding="utf-8"?>
-<w:numbering xmlns:wpc="http://schemas.microsoft.com/office/word/2010/wordprocessingCanvas" xmlns:mc="http://schemas.openxmlformats.org/markup-compatibility/2006" xmlns:o="urn:schemas-microsoft-com:office:office" xmlns:r="http://schemas.openxmlformats.org/officeDocument/2006/relationships" xmlns:m="http://schemas.openxmlformats.org/officeDocument/2006/math" xmlns:v="urn:schemas-microsoft-com:vml" xmlns:wp14="http://schemas.microsoft.com/office/word/2010/wordprocessingDrawing" xmlns:wp="http://schemas.openxmlformats.org/drawingml/2006/wordprocessingDrawing" xmlns:w10="urn:schemas-microsoft-com:office:word" xmlns:w="http://schemas.openxmlformats.org/wordprocessingml/2006/main" xmlns:w14="http://schemas.microsoft.com/office/word/2010/wordml" xmlns:wpg="http://schemas.microsoft.com/office/word/2010/wordprocessingGroup" xmlns:wpi="http://schemas.microsoft.com/office/word/2010/wordprocessingInk" xmlns:wne="http://schemas.microsoft.com/office/word/2006/wordml" xmlns:wps="http://schemas.microsoft.com/office/word/2010/wordprocessingShape" mc:Ignorable="w14 wp14">
-  <w:abstractNum w:abstractNumId="0">
+<w:numbering xmlns:wpc="http://schemas.microsoft.com/office/word/2010/wordprocessingCanvas" xmlns:cx="http://schemas.microsoft.com/office/drawing/2014/chartex" xmlns:cx1="http://schemas.microsoft.com/office/drawing/2015/9/8/chartex" xmlns:cx2="http://schemas.microsoft.com/office/drawing/2015/10/21/chartex" xmlns:cx3="http://schemas.microsoft.com/office/drawing/2016/5/9/chartex" xmlns:cx4="http://schemas.microsoft.com/office/drawing/2016/5/10/chartex" xmlns:cx5="http://schemas.microsoft.com/office/drawing/2016/5/11/chartex" xmlns:cx6="http://schemas.microsoft.com/office/drawing/2016/5/12/chartex" xmlns:cx7="http://schemas.microsoft.com/office/drawing/2016/5/13/chartex" xmlns:cx8="http://schemas.microsoft.com/office/drawing/2016/5/14/chartex" xmlns:mc="http://schemas.openxmlformats.org/markup-compatibility/2006" xmlns:aink="http://schemas.microsoft.com/office/drawing/2016/ink" xmlns:am3d="http://schemas.microsoft.com/office/drawing/2017/model3d" xmlns:o="urn:schemas-microsoft-com:office:office" xmlns:r="http://schemas.openxmlformats.org/officeDocument/2006/relationships" xmlns:m="http://schemas.openxmlformats.org/officeDocument/2006/math" xmlns:v="urn:schemas-microsoft-com:vml" xmlns:wp14="http://schemas.microsoft.com/office/word/2010/wordprocessingDrawing" xmlns:wp="http://schemas.openxmlformats.org/drawingml/2006/wordprocessingDrawing" xmlns:w10="urn:schemas-microsoft-com:office:word" xmlns:w="http://schemas.openxmlformats.org/wordprocessingml/2006/main" xmlns:w14="http://schemas.microsoft.com/office/word/2010/wordml" xmlns:w15="http://schemas.microsoft.com/office/word/2012/wordml" xmlns:w16cid="http://schemas.microsoft.com/office/word/2016/wordml/cid" xmlns:w16se="http://schemas.microsoft.com/office/word/2015/wordml/symex" xmlns:wpg="http://schemas.microsoft.com/office/word/2010/wordprocessingGroup" xmlns:wpi="http://schemas.microsoft.com/office/word/2010/wordprocessingInk" xmlns:wne="http://schemas.microsoft.com/office/word/2006/wordml" xmlns:wps="http://schemas.microsoft.com/office/word/2010/wordprocessingShape" mc:Ignorable="w14 w15 w16se w16cid wp14">
+  <w:abstractNum w:abstractNumId="0" w15:restartNumberingAfterBreak="0">
     <w:nsid w:val="01195CF5"/>
     <w:multiLevelType w:val="hybridMultilevel"/>
     <w:tmpl w:val="F12E0150"/>
@@ -23830,7 +23979,7 @@
       </w:rPr>
     </w:lvl>
   </w:abstractNum>
-  <w:abstractNum w:abstractNumId="1">
+  <w:abstractNum w:abstractNumId="1" w15:restartNumberingAfterBreak="0">
     <w:nsid w:val="0BE04E25"/>
     <w:multiLevelType w:val="multilevel"/>
     <w:tmpl w:val="612C575E"/>
@@ -23919,7 +24068,7 @@
       </w:pPr>
     </w:lvl>
   </w:abstractNum>
-  <w:abstractNum w:abstractNumId="2">
+  <w:abstractNum w:abstractNumId="2" w15:restartNumberingAfterBreak="0">
     <w:nsid w:val="0EFB5617"/>
     <w:multiLevelType w:val="hybridMultilevel"/>
     <w:tmpl w:val="ED440B26"/>
@@ -24032,7 +24181,7 @@
       </w:rPr>
     </w:lvl>
   </w:abstractNum>
-  <w:abstractNum w:abstractNumId="3">
+  <w:abstractNum w:abstractNumId="3" w15:restartNumberingAfterBreak="0">
     <w:nsid w:val="1B885B1D"/>
     <w:multiLevelType w:val="hybridMultilevel"/>
     <w:tmpl w:val="D1A8A19C"/>
@@ -24121,7 +24270,7 @@
       </w:pPr>
     </w:lvl>
   </w:abstractNum>
-  <w:abstractNum w:abstractNumId="4">
+  <w:abstractNum w:abstractNumId="4" w15:restartNumberingAfterBreak="0">
     <w:nsid w:val="1E5C55D4"/>
     <w:multiLevelType w:val="hybridMultilevel"/>
     <w:tmpl w:val="AE581930"/>
@@ -24234,7 +24383,7 @@
       </w:rPr>
     </w:lvl>
   </w:abstractNum>
-  <w:abstractNum w:abstractNumId="5">
+  <w:abstractNum w:abstractNumId="5" w15:restartNumberingAfterBreak="0">
     <w:nsid w:val="32E9434E"/>
     <w:multiLevelType w:val="hybridMultilevel"/>
     <w:tmpl w:val="8A96FC76"/>
@@ -24327,7 +24476,7 @@
       </w:pPr>
     </w:lvl>
   </w:abstractNum>
-  <w:abstractNum w:abstractNumId="6">
+  <w:abstractNum w:abstractNumId="6" w15:restartNumberingAfterBreak="0">
     <w:nsid w:val="39234413"/>
     <w:multiLevelType w:val="hybridMultilevel"/>
     <w:tmpl w:val="6CF0D186"/>
@@ -24447,7 +24596,7 @@
       </w:pPr>
     </w:lvl>
   </w:abstractNum>
-  <w:abstractNum w:abstractNumId="7">
+  <w:abstractNum w:abstractNumId="7" w15:restartNumberingAfterBreak="0">
     <w:nsid w:val="40314633"/>
     <w:multiLevelType w:val="hybridMultilevel"/>
     <w:tmpl w:val="C8DAEC48"/>
@@ -24560,7 +24709,7 @@
       </w:pPr>
     </w:lvl>
   </w:abstractNum>
-  <w:abstractNum w:abstractNumId="8">
+  <w:abstractNum w:abstractNumId="8" w15:restartNumberingAfterBreak="0">
     <w:nsid w:val="43293353"/>
     <w:multiLevelType w:val="hybridMultilevel"/>
     <w:tmpl w:val="D1A8A19C"/>
@@ -24649,7 +24798,7 @@
       </w:pPr>
     </w:lvl>
   </w:abstractNum>
-  <w:abstractNum w:abstractNumId="9">
+  <w:abstractNum w:abstractNumId="9" w15:restartNumberingAfterBreak="0">
     <w:nsid w:val="440123FE"/>
     <w:multiLevelType w:val="hybridMultilevel"/>
     <w:tmpl w:val="DDE2BF2A"/>
@@ -24742,7 +24891,7 @@
       </w:pPr>
     </w:lvl>
   </w:abstractNum>
-  <w:abstractNum w:abstractNumId="10">
+  <w:abstractNum w:abstractNumId="10" w15:restartNumberingAfterBreak="0">
     <w:nsid w:val="4F717A7C"/>
     <w:multiLevelType w:val="hybridMultilevel"/>
     <w:tmpl w:val="2FBA3ED0"/>
@@ -24832,7 +24981,7 @@
       </w:pPr>
     </w:lvl>
   </w:abstractNum>
-  <w:abstractNum w:abstractNumId="11">
+  <w:abstractNum w:abstractNumId="11" w15:restartNumberingAfterBreak="0">
     <w:nsid w:val="526A6237"/>
     <w:multiLevelType w:val="hybridMultilevel"/>
     <w:tmpl w:val="C31229C2"/>
@@ -24952,7 +25101,7 @@
       </w:pPr>
     </w:lvl>
   </w:abstractNum>
-  <w:abstractNum w:abstractNumId="12">
+  <w:abstractNum w:abstractNumId="12" w15:restartNumberingAfterBreak="0">
     <w:nsid w:val="5B3C5BC5"/>
     <w:multiLevelType w:val="hybridMultilevel"/>
     <w:tmpl w:val="C31229C2"/>
@@ -25072,7 +25221,7 @@
       </w:pPr>
     </w:lvl>
   </w:abstractNum>
-  <w:abstractNum w:abstractNumId="13">
+  <w:abstractNum w:abstractNumId="13" w15:restartNumberingAfterBreak="0">
     <w:nsid w:val="63FB5FA7"/>
     <w:multiLevelType w:val="hybridMultilevel"/>
     <w:tmpl w:val="C194F98E"/>
@@ -25165,7 +25314,7 @@
       </w:pPr>
     </w:lvl>
   </w:abstractNum>
-  <w:abstractNum w:abstractNumId="14">
+  <w:abstractNum w:abstractNumId="14" w15:restartNumberingAfterBreak="0">
     <w:nsid w:val="649C7614"/>
     <w:multiLevelType w:val="multilevel"/>
     <w:tmpl w:val="126ABA00"/>
@@ -25259,7 +25408,7 @@
       </w:pPr>
     </w:lvl>
   </w:abstractNum>
-  <w:abstractNum w:abstractNumId="15">
+  <w:abstractNum w:abstractNumId="15" w15:restartNumberingAfterBreak="0">
     <w:nsid w:val="67FA386A"/>
     <w:multiLevelType w:val="multilevel"/>
     <w:tmpl w:val="1EA4FCC2"/>
@@ -25399,7 +25548,7 @@
       </w:rPr>
     </w:lvl>
   </w:abstractNum>
-  <w:abstractNum w:abstractNumId="16">
+  <w:abstractNum w:abstractNumId="16" w15:restartNumberingAfterBreak="0">
     <w:nsid w:val="690B1826"/>
     <w:multiLevelType w:val="hybridMultilevel"/>
     <w:tmpl w:val="1BD8872A"/>
@@ -25492,7 +25641,7 @@
       </w:pPr>
     </w:lvl>
   </w:abstractNum>
-  <w:abstractNum w:abstractNumId="17">
+  <w:abstractNum w:abstractNumId="17" w15:restartNumberingAfterBreak="0">
     <w:nsid w:val="6C4E3AFA"/>
     <w:multiLevelType w:val="hybridMultilevel"/>
     <w:tmpl w:val="9E02583E"/>
@@ -25698,7 +25847,7 @@
 </file>
 
 <file path=word/styles.xml><?xml version="1.0" encoding="utf-8"?>
-<w:styles xmlns:mc="http://schemas.openxmlformats.org/markup-compatibility/2006" xmlns:r="http://schemas.openxmlformats.org/officeDocument/2006/relationships" xmlns:w="http://schemas.openxmlformats.org/wordprocessingml/2006/main" xmlns:w14="http://schemas.microsoft.com/office/word/2010/wordml" mc:Ignorable="w14">
+<w:styles xmlns:mc="http://schemas.openxmlformats.org/markup-compatibility/2006" xmlns:r="http://schemas.openxmlformats.org/officeDocument/2006/relationships" xmlns:w="http://schemas.openxmlformats.org/wordprocessingml/2006/main" xmlns:w14="http://schemas.microsoft.com/office/word/2010/wordml" xmlns:w15="http://schemas.microsoft.com/office/word/2012/wordml" xmlns:w16cid="http://schemas.microsoft.com/office/word/2016/wordml/cid" xmlns:w16se="http://schemas.microsoft.com/office/word/2015/wordml/symex" mc:Ignorable="w14 w15 w16se w16cid">
   <w:docDefaults>
     <w:rPrDefault>
       <w:rPr>
@@ -25708,144 +25857,382 @@
     </w:rPrDefault>
     <w:pPrDefault/>
   </w:docDefaults>
-  <w:latentStyles w:defLockedState="0" w:defUIPriority="99" w:defSemiHidden="1" w:defUnhideWhenUsed="1" w:defQFormat="0" w:count="267">
-    <w:lsdException w:name="Normal" w:semiHidden="0" w:uiPriority="0" w:unhideWhenUsed="0" w:qFormat="1"/>
-    <w:lsdException w:name="heading 1" w:semiHidden="0" w:uiPriority="0" w:unhideWhenUsed="0" w:qFormat="1"/>
-    <w:lsdException w:name="heading 2" w:semiHidden="0" w:uiPriority="0" w:unhideWhenUsed="0" w:qFormat="1"/>
-    <w:lsdException w:name="heading 3" w:semiHidden="0" w:uiPriority="0" w:unhideWhenUsed="0" w:qFormat="1"/>
-    <w:lsdException w:name="heading 4" w:semiHidden="0" w:uiPriority="0" w:unhideWhenUsed="0" w:qFormat="1"/>
-    <w:lsdException w:name="heading 5" w:semiHidden="0" w:uiPriority="0" w:unhideWhenUsed="0" w:qFormat="1"/>
-    <w:lsdException w:name="heading 6" w:semiHidden="0" w:uiPriority="0" w:unhideWhenUsed="0" w:qFormat="1"/>
-    <w:lsdException w:name="heading 7" w:semiHidden="0" w:uiPriority="0" w:unhideWhenUsed="0" w:qFormat="1"/>
-    <w:lsdException w:name="heading 8" w:semiHidden="0" w:uiPriority="0" w:unhideWhenUsed="0" w:qFormat="1"/>
-    <w:lsdException w:name="heading 9" w:semiHidden="0" w:uiPriority="0" w:unhideWhenUsed="0" w:qFormat="1"/>
-    <w:lsdException w:name="toc 1" w:uiPriority="39"/>
-    <w:lsdException w:name="toc 2" w:uiPriority="39"/>
-    <w:lsdException w:name="toc 3" w:uiPriority="39"/>
-    <w:lsdException w:name="toc 4" w:uiPriority="39"/>
-    <w:lsdException w:name="toc 5" w:uiPriority="39"/>
-    <w:lsdException w:name="toc 6" w:uiPriority="39"/>
-    <w:lsdException w:name="toc 7" w:uiPriority="39"/>
-    <w:lsdException w:name="toc 8" w:uiPriority="39"/>
-    <w:lsdException w:name="toc 9" w:uiPriority="39"/>
-    <w:lsdException w:name="caption" w:uiPriority="35" w:qFormat="1"/>
-    <w:lsdException w:name="Title" w:semiHidden="0" w:uiPriority="10" w:unhideWhenUsed="0" w:qFormat="1"/>
-    <w:lsdException w:name="Default Paragraph Font" w:uiPriority="1"/>
-    <w:lsdException w:name="Subtitle" w:semiHidden="0" w:uiPriority="11" w:unhideWhenUsed="0" w:qFormat="1"/>
-    <w:lsdException w:name="Strong" w:semiHidden="0" w:uiPriority="22" w:unhideWhenUsed="0" w:qFormat="1"/>
-    <w:lsdException w:name="Emphasis" w:semiHidden="0" w:uiPriority="20" w:unhideWhenUsed="0" w:qFormat="1"/>
-    <w:lsdException w:name="Table Grid" w:semiHidden="0" w:uiPriority="59" w:unhideWhenUsed="0"/>
-    <w:lsdException w:name="Placeholder Text" w:unhideWhenUsed="0"/>
-    <w:lsdException w:name="No Spacing" w:semiHidden="0" w:uiPriority="1" w:unhideWhenUsed="0" w:qFormat="1"/>
-    <w:lsdException w:name="Light Shading" w:semiHidden="0" w:uiPriority="60" w:unhideWhenUsed="0"/>
-    <w:lsdException w:name="Light List" w:semiHidden="0" w:uiPriority="61" w:unhideWhenUsed="0"/>
-    <w:lsdException w:name="Light Grid" w:semiHidden="0" w:uiPriority="62" w:unhideWhenUsed="0"/>
-    <w:lsdException w:name="Medium Shading 1" w:semiHidden="0" w:uiPriority="63" w:unhideWhenUsed="0"/>
-    <w:lsdException w:name="Medium Shading 2" w:semiHidden="0" w:uiPriority="64" w:unhideWhenUsed="0"/>
-    <w:lsdException w:name="Medium List 1" w:semiHidden="0" w:uiPriority="65" w:unhideWhenUsed="0"/>
-    <w:lsdException w:name="Medium List 2" w:semiHidden="0" w:uiPriority="66" w:unhideWhenUsed="0"/>
-    <w:lsdException w:name="Medium Grid 1" w:semiHidden="0" w:uiPriority="67" w:unhideWhenUsed="0"/>
-    <w:lsdException w:name="Medium Grid 2" w:semiHidden="0" w:uiPriority="68" w:unhideWhenUsed="0"/>
-    <w:lsdException w:name="Medium Grid 3" w:semiHidden="0" w:uiPriority="69" w:unhideWhenUsed="0"/>
-    <w:lsdException w:name="Dark List" w:semiHidden="0" w:uiPriority="70" w:unhideWhenUsed="0"/>
-    <w:lsdException w:name="Colorful Shading" w:semiHidden="0" w:uiPriority="71" w:unhideWhenUsed="0"/>
-    <w:lsdException w:name="Colorful List" w:semiHidden="0" w:uiPriority="72" w:unhideWhenUsed="0"/>
-    <w:lsdException w:name="Colorful Grid" w:semiHidden="0" w:uiPriority="73" w:unhideWhenUsed="0"/>
-    <w:lsdException w:name="Light Shading Accent 1" w:semiHidden="0" w:uiPriority="60" w:unhideWhenUsed="0"/>
-    <w:lsdException w:name="Light List Accent 1" w:semiHidden="0" w:uiPriority="61" w:unhideWhenUsed="0"/>
-    <w:lsdException w:name="Light Grid Accent 1" w:semiHidden="0" w:uiPriority="62" w:unhideWhenUsed="0"/>
-    <w:lsdException w:name="Medium Shading 1 Accent 1" w:semiHidden="0" w:uiPriority="63" w:unhideWhenUsed="0"/>
-    <w:lsdException w:name="Medium Shading 2 Accent 1" w:semiHidden="0" w:uiPriority="64" w:unhideWhenUsed="0"/>
-    <w:lsdException w:name="Medium List 1 Accent 1" w:semiHidden="0" w:uiPriority="65" w:unhideWhenUsed="0"/>
-    <w:lsdException w:name="Revision" w:unhideWhenUsed="0"/>
-    <w:lsdException w:name="List Paragraph" w:semiHidden="0" w:uiPriority="34" w:unhideWhenUsed="0" w:qFormat="1"/>
-    <w:lsdException w:name="Quote" w:semiHidden="0" w:uiPriority="29" w:unhideWhenUsed="0" w:qFormat="1"/>
-    <w:lsdException w:name="Intense Quote" w:semiHidden="0" w:uiPriority="30" w:unhideWhenUsed="0" w:qFormat="1"/>
-    <w:lsdException w:name="Medium List 2 Accent 1" w:semiHidden="0" w:uiPriority="66" w:unhideWhenUsed="0"/>
-    <w:lsdException w:name="Medium Grid 1 Accent 1" w:semiHidden="0" w:uiPriority="67" w:unhideWhenUsed="0"/>
-    <w:lsdException w:name="Medium Grid 2 Accent 1" w:semiHidden="0" w:uiPriority="68" w:unhideWhenUsed="0"/>
-    <w:lsdException w:name="Medium Grid 3 Accent 1" w:semiHidden="0" w:uiPriority="69" w:unhideWhenUsed="0"/>
-    <w:lsdException w:name="Dark List Accent 1" w:semiHidden="0" w:uiPriority="70" w:unhideWhenUsed="0"/>
-    <w:lsdException w:name="Colorful Shading Accent 1" w:semiHidden="0" w:uiPriority="71" w:unhideWhenUsed="0"/>
-    <w:lsdException w:name="Colorful List Accent 1" w:semiHidden="0" w:uiPriority="72" w:unhideWhenUsed="0"/>
-    <w:lsdException w:name="Colorful Grid Accent 1" w:semiHidden="0" w:uiPriority="73" w:unhideWhenUsed="0"/>
-    <w:lsdException w:name="Light Shading Accent 2" w:semiHidden="0" w:uiPriority="60" w:unhideWhenUsed="0"/>
-    <w:lsdException w:name="Light List Accent 2" w:semiHidden="0" w:uiPriority="61" w:unhideWhenUsed="0"/>
-    <w:lsdException w:name="Light Grid Accent 2" w:semiHidden="0" w:uiPriority="62" w:unhideWhenUsed="0"/>
-    <w:lsdException w:name="Medium Shading 1 Accent 2" w:semiHidden="0" w:uiPriority="63" w:unhideWhenUsed="0"/>
-    <w:lsdException w:name="Medium Shading 2 Accent 2" w:semiHidden="0" w:uiPriority="64" w:unhideWhenUsed="0"/>
-    <w:lsdException w:name="Medium List 1 Accent 2" w:semiHidden="0" w:uiPriority="65" w:unhideWhenUsed="0"/>
-    <w:lsdException w:name="Medium List 2 Accent 2" w:semiHidden="0" w:uiPriority="66" w:unhideWhenUsed="0"/>
-    <w:lsdException w:name="Medium Grid 1 Accent 2" w:semiHidden="0" w:uiPriority="67" w:unhideWhenUsed="0"/>
-    <w:lsdException w:name="Medium Grid 2 Accent 2" w:semiHidden="0" w:uiPriority="68" w:unhideWhenUsed="0"/>
-    <w:lsdException w:name="Medium Grid 3 Accent 2" w:semiHidden="0" w:uiPriority="69" w:unhideWhenUsed="0"/>
-    <w:lsdException w:name="Dark List Accent 2" w:semiHidden="0" w:uiPriority="70" w:unhideWhenUsed="0"/>
-    <w:lsdException w:name="Colorful Shading Accent 2" w:semiHidden="0" w:uiPriority="71" w:unhideWhenUsed="0"/>
-    <w:lsdException w:name="Colorful List Accent 2" w:semiHidden="0" w:uiPriority="72" w:unhideWhenUsed="0"/>
-    <w:lsdException w:name="Colorful Grid Accent 2" w:semiHidden="0" w:uiPriority="73" w:unhideWhenUsed="0"/>
-    <w:lsdException w:name="Light Shading Accent 3" w:semiHidden="0" w:uiPriority="60" w:unhideWhenUsed="0"/>
-    <w:lsdException w:name="Light List Accent 3" w:semiHidden="0" w:uiPriority="61" w:unhideWhenUsed="0"/>
-    <w:lsdException w:name="Light Grid Accent 3" w:semiHidden="0" w:uiPriority="62" w:unhideWhenUsed="0"/>
-    <w:lsdException w:name="Medium Shading 1 Accent 3" w:semiHidden="0" w:uiPriority="63" w:unhideWhenUsed="0"/>
-    <w:lsdException w:name="Medium Shading 2 Accent 3" w:semiHidden="0" w:uiPriority="64" w:unhideWhenUsed="0"/>
-    <w:lsdException w:name="Medium List 1 Accent 3" w:semiHidden="0" w:uiPriority="65" w:unhideWhenUsed="0"/>
-    <w:lsdException w:name="Medium List 2 Accent 3" w:semiHidden="0" w:uiPriority="66" w:unhideWhenUsed="0"/>
-    <w:lsdException w:name="Medium Grid 1 Accent 3" w:semiHidden="0" w:uiPriority="67" w:unhideWhenUsed="0"/>
-    <w:lsdException w:name="Medium Grid 2 Accent 3" w:semiHidden="0" w:uiPriority="68" w:unhideWhenUsed="0"/>
-    <w:lsdException w:name="Medium Grid 3 Accent 3" w:semiHidden="0" w:uiPriority="69" w:unhideWhenUsed="0"/>
-    <w:lsdException w:name="Dark List Accent 3" w:semiHidden="0" w:uiPriority="70" w:unhideWhenUsed="0"/>
-    <w:lsdException w:name="Colorful Shading Accent 3" w:semiHidden="0" w:uiPriority="71" w:unhideWhenUsed="0"/>
-    <w:lsdException w:name="Colorful List Accent 3" w:semiHidden="0" w:uiPriority="72" w:unhideWhenUsed="0"/>
-    <w:lsdException w:name="Colorful Grid Accent 3" w:semiHidden="0" w:uiPriority="73" w:unhideWhenUsed="0"/>
-    <w:lsdException w:name="Light Shading Accent 4" w:semiHidden="0" w:uiPriority="60" w:unhideWhenUsed="0"/>
-    <w:lsdException w:name="Light List Accent 4" w:semiHidden="0" w:uiPriority="61" w:unhideWhenUsed="0"/>
-    <w:lsdException w:name="Light Grid Accent 4" w:semiHidden="0" w:uiPriority="62" w:unhideWhenUsed="0"/>
-    <w:lsdException w:name="Medium Shading 1 Accent 4" w:semiHidden="0" w:uiPriority="63" w:unhideWhenUsed="0"/>
-    <w:lsdException w:name="Medium Shading 2 Accent 4" w:semiHidden="0" w:uiPriority="64" w:unhideWhenUsed="0"/>
-    <w:lsdException w:name="Medium List 1 Accent 4" w:semiHidden="0" w:uiPriority="65" w:unhideWhenUsed="0"/>
-    <w:lsdException w:name="Medium List 2 Accent 4" w:semiHidden="0" w:uiPriority="66" w:unhideWhenUsed="0"/>
-    <w:lsdException w:name="Medium Grid 1 Accent 4" w:semiHidden="0" w:uiPriority="67" w:unhideWhenUsed="0"/>
-    <w:lsdException w:name="Medium Grid 2 Accent 4" w:semiHidden="0" w:uiPriority="68" w:unhideWhenUsed="0"/>
-    <w:lsdException w:name="Medium Grid 3 Accent 4" w:semiHidden="0" w:uiPriority="69" w:unhideWhenUsed="0"/>
-    <w:lsdException w:name="Dark List Accent 4" w:semiHidden="0" w:uiPriority="70" w:unhideWhenUsed="0"/>
-    <w:lsdException w:name="Colorful Shading Accent 4" w:semiHidden="0" w:uiPriority="71" w:unhideWhenUsed="0"/>
-    <w:lsdException w:name="Colorful List Accent 4" w:semiHidden="0" w:uiPriority="72" w:unhideWhenUsed="0"/>
-    <w:lsdException w:name="Colorful Grid Accent 4" w:semiHidden="0" w:uiPriority="73" w:unhideWhenUsed="0"/>
-    <w:lsdException w:name="Light Shading Accent 5" w:semiHidden="0" w:uiPriority="60" w:unhideWhenUsed="0"/>
-    <w:lsdException w:name="Light List Accent 5" w:semiHidden="0" w:uiPriority="61" w:unhideWhenUsed="0"/>
-    <w:lsdException w:name="Light Grid Accent 5" w:semiHidden="0" w:uiPriority="62" w:unhideWhenUsed="0"/>
-    <w:lsdException w:name="Medium Shading 1 Accent 5" w:semiHidden="0" w:uiPriority="63" w:unhideWhenUsed="0"/>
-    <w:lsdException w:name="Medium Shading 2 Accent 5" w:semiHidden="0" w:uiPriority="64" w:unhideWhenUsed="0"/>
-    <w:lsdException w:name="Medium List 1 Accent 5" w:semiHidden="0" w:uiPriority="65" w:unhideWhenUsed="0"/>
-    <w:lsdException w:name="Medium List 2 Accent 5" w:semiHidden="0" w:uiPriority="66" w:unhideWhenUsed="0"/>
-    <w:lsdException w:name="Medium Grid 1 Accent 5" w:semiHidden="0" w:uiPriority="67" w:unhideWhenUsed="0"/>
-    <w:lsdException w:name="Medium Grid 2 Accent 5" w:semiHidden="0" w:uiPriority="68" w:unhideWhenUsed="0"/>
-    <w:lsdException w:name="Medium Grid 3 Accent 5" w:semiHidden="0" w:uiPriority="69" w:unhideWhenUsed="0"/>
-    <w:lsdException w:name="Dark List Accent 5" w:semiHidden="0" w:uiPriority="70" w:unhideWhenUsed="0"/>
-    <w:lsdException w:name="Colorful Shading Accent 5" w:semiHidden="0" w:uiPriority="71" w:unhideWhenUsed="0"/>
-    <w:lsdException w:name="Colorful List Accent 5" w:semiHidden="0" w:uiPriority="72" w:unhideWhenUsed="0"/>
-    <w:lsdException w:name="Colorful Grid Accent 5" w:semiHidden="0" w:uiPriority="73" w:unhideWhenUsed="0"/>
-    <w:lsdException w:name="Light Shading Accent 6" w:semiHidden="0" w:uiPriority="60" w:unhideWhenUsed="0"/>
-    <w:lsdException w:name="Light List Accent 6" w:semiHidden="0" w:uiPriority="61" w:unhideWhenUsed="0"/>
-    <w:lsdException w:name="Light Grid Accent 6" w:semiHidden="0" w:uiPriority="62" w:unhideWhenUsed="0"/>
-    <w:lsdException w:name="Medium Shading 1 Accent 6" w:semiHidden="0" w:uiPriority="63" w:unhideWhenUsed="0"/>
-    <w:lsdException w:name="Medium Shading 2 Accent 6" w:semiHidden="0" w:uiPriority="64" w:unhideWhenUsed="0"/>
-    <w:lsdException w:name="Medium List 1 Accent 6" w:semiHidden="0" w:uiPriority="65" w:unhideWhenUsed="0"/>
-    <w:lsdException w:name="Medium List 2 Accent 6" w:semiHidden="0" w:uiPriority="66" w:unhideWhenUsed="0"/>
-    <w:lsdException w:name="Medium Grid 1 Accent 6" w:semiHidden="0" w:uiPriority="67" w:unhideWhenUsed="0"/>
-    <w:lsdException w:name="Medium Grid 2 Accent 6" w:semiHidden="0" w:uiPriority="68" w:unhideWhenUsed="0"/>
-    <w:lsdException w:name="Medium Grid 3 Accent 6" w:semiHidden="0" w:uiPriority="69" w:unhideWhenUsed="0"/>
-    <w:lsdException w:name="Dark List Accent 6" w:semiHidden="0" w:uiPriority="70" w:unhideWhenUsed="0"/>
-    <w:lsdException w:name="Colorful Shading Accent 6" w:semiHidden="0" w:uiPriority="71" w:unhideWhenUsed="0"/>
-    <w:lsdException w:name="Colorful List Accent 6" w:semiHidden="0" w:uiPriority="72" w:unhideWhenUsed="0"/>
-    <w:lsdException w:name="Colorful Grid Accent 6" w:semiHidden="0" w:uiPriority="73" w:unhideWhenUsed="0"/>
-    <w:lsdException w:name="Subtle Emphasis" w:semiHidden="0" w:uiPriority="19" w:unhideWhenUsed="0" w:qFormat="1"/>
-    <w:lsdException w:name="Intense Emphasis" w:semiHidden="0" w:uiPriority="21" w:unhideWhenUsed="0" w:qFormat="1"/>
-    <w:lsdException w:name="Subtle Reference" w:semiHidden="0" w:uiPriority="31" w:unhideWhenUsed="0" w:qFormat="1"/>
-    <w:lsdException w:name="Intense Reference" w:semiHidden="0" w:uiPriority="32" w:unhideWhenUsed="0" w:qFormat="1"/>
-    <w:lsdException w:name="Book Title" w:semiHidden="0" w:uiPriority="33" w:unhideWhenUsed="0" w:qFormat="1"/>
-    <w:lsdException w:name="Bibliography" w:uiPriority="37"/>
-    <w:lsdException w:name="TOC Heading" w:uiPriority="39" w:qFormat="1"/>
+  <w:latentStyles w:defLockedState="0" w:defUIPriority="99" w:defSemiHidden="0" w:defUnhideWhenUsed="0" w:defQFormat="0" w:count="375">
+    <w:lsdException w:name="Normal" w:uiPriority="0" w:qFormat="1"/>
+    <w:lsdException w:name="heading 1" w:uiPriority="0" w:qFormat="1"/>
+    <w:lsdException w:name="heading 2" w:uiPriority="0" w:qFormat="1"/>
+    <w:lsdException w:name="heading 3" w:uiPriority="0" w:qFormat="1"/>
+    <w:lsdException w:name="heading 4" w:uiPriority="0" w:qFormat="1"/>
+    <w:lsdException w:name="heading 5" w:uiPriority="0" w:qFormat="1"/>
+    <w:lsdException w:name="heading 6" w:uiPriority="0" w:qFormat="1"/>
+    <w:lsdException w:name="heading 7" w:uiPriority="0" w:qFormat="1"/>
+    <w:lsdException w:name="heading 8" w:uiPriority="0" w:qFormat="1"/>
+    <w:lsdException w:name="heading 9" w:uiPriority="0" w:qFormat="1"/>
+    <w:lsdException w:name="index 1" w:semiHidden="1" w:unhideWhenUsed="1"/>
+    <w:lsdException w:name="index 2" w:semiHidden="1" w:unhideWhenUsed="1"/>
+    <w:lsdException w:name="index 3" w:semiHidden="1" w:unhideWhenUsed="1"/>
+    <w:lsdException w:name="index 4" w:semiHidden="1" w:unhideWhenUsed="1"/>
+    <w:lsdException w:name="index 5" w:semiHidden="1" w:unhideWhenUsed="1"/>
+    <w:lsdException w:name="index 6" w:semiHidden="1" w:unhideWhenUsed="1"/>
+    <w:lsdException w:name="index 7" w:semiHidden="1" w:unhideWhenUsed="1"/>
+    <w:lsdException w:name="index 8" w:semiHidden="1" w:unhideWhenUsed="1"/>
+    <w:lsdException w:name="index 9" w:semiHidden="1" w:unhideWhenUsed="1"/>
+    <w:lsdException w:name="toc 1" w:semiHidden="1" w:uiPriority="39" w:unhideWhenUsed="1"/>
+    <w:lsdException w:name="toc 2" w:semiHidden="1" w:uiPriority="39" w:unhideWhenUsed="1"/>
+    <w:lsdException w:name="toc 3" w:semiHidden="1" w:uiPriority="39" w:unhideWhenUsed="1"/>
+    <w:lsdException w:name="toc 4" w:semiHidden="1" w:uiPriority="39" w:unhideWhenUsed="1"/>
+    <w:lsdException w:name="toc 5" w:semiHidden="1" w:uiPriority="39" w:unhideWhenUsed="1"/>
+    <w:lsdException w:name="toc 6" w:semiHidden="1" w:uiPriority="39" w:unhideWhenUsed="1"/>
+    <w:lsdException w:name="toc 7" w:semiHidden="1" w:uiPriority="39" w:unhideWhenUsed="1"/>
+    <w:lsdException w:name="toc 8" w:semiHidden="1" w:uiPriority="39" w:unhideWhenUsed="1"/>
+    <w:lsdException w:name="toc 9" w:semiHidden="1" w:uiPriority="39" w:unhideWhenUsed="1"/>
+    <w:lsdException w:name="Normal Indent" w:semiHidden="1" w:unhideWhenUsed="1"/>
+    <w:lsdException w:name="footnote text" w:semiHidden="1" w:unhideWhenUsed="1"/>
+    <w:lsdException w:name="annotation text" w:semiHidden="1" w:unhideWhenUsed="1"/>
+    <w:lsdException w:name="header" w:semiHidden="1" w:unhideWhenUsed="1"/>
+    <w:lsdException w:name="footer" w:semiHidden="1" w:unhideWhenUsed="1"/>
+    <w:lsdException w:name="index heading" w:semiHidden="1" w:unhideWhenUsed="1"/>
+    <w:lsdException w:name="caption" w:semiHidden="1" w:uiPriority="35" w:unhideWhenUsed="1" w:qFormat="1"/>
+    <w:lsdException w:name="table of figures" w:semiHidden="1" w:unhideWhenUsed="1"/>
+    <w:lsdException w:name="envelope address" w:semiHidden="1" w:unhideWhenUsed="1"/>
+    <w:lsdException w:name="envelope return" w:semiHidden="1" w:unhideWhenUsed="1"/>
+    <w:lsdException w:name="footnote reference" w:semiHidden="1" w:unhideWhenUsed="1"/>
+    <w:lsdException w:name="annotation reference" w:semiHidden="1" w:unhideWhenUsed="1"/>
+    <w:lsdException w:name="line number" w:semiHidden="1" w:unhideWhenUsed="1"/>
+    <w:lsdException w:name="page number" w:semiHidden="1" w:unhideWhenUsed="1"/>
+    <w:lsdException w:name="endnote reference" w:semiHidden="1" w:unhideWhenUsed="1"/>
+    <w:lsdException w:name="endnote text" w:semiHidden="1" w:unhideWhenUsed="1"/>
+    <w:lsdException w:name="table of authorities" w:semiHidden="1" w:unhideWhenUsed="1"/>
+    <w:lsdException w:name="macro" w:semiHidden="1" w:unhideWhenUsed="1"/>
+    <w:lsdException w:name="toa heading" w:semiHidden="1" w:unhideWhenUsed="1"/>
+    <w:lsdException w:name="List" w:semiHidden="1" w:unhideWhenUsed="1"/>
+    <w:lsdException w:name="List Bullet" w:semiHidden="1" w:unhideWhenUsed="1"/>
+    <w:lsdException w:name="List Number" w:semiHidden="1" w:unhideWhenUsed="1"/>
+    <w:lsdException w:name="List 2" w:semiHidden="1" w:unhideWhenUsed="1"/>
+    <w:lsdException w:name="List 3" w:semiHidden="1" w:unhideWhenUsed="1"/>
+    <w:lsdException w:name="List 4" w:semiHidden="1" w:unhideWhenUsed="1"/>
+    <w:lsdException w:name="List 5" w:semiHidden="1" w:unhideWhenUsed="1"/>
+    <w:lsdException w:name="List Bullet 2" w:semiHidden="1" w:unhideWhenUsed="1"/>
+    <w:lsdException w:name="List Bullet 3" w:semiHidden="1" w:unhideWhenUsed="1"/>
+    <w:lsdException w:name="List Bullet 4" w:semiHidden="1" w:unhideWhenUsed="1"/>
+    <w:lsdException w:name="List Bullet 5" w:semiHidden="1" w:unhideWhenUsed="1"/>
+    <w:lsdException w:name="List Number 2" w:semiHidden="1" w:unhideWhenUsed="1"/>
+    <w:lsdException w:name="List Number 3" w:semiHidden="1" w:unhideWhenUsed="1"/>
+    <w:lsdException w:name="List Number 4" w:semiHidden="1" w:unhideWhenUsed="1"/>
+    <w:lsdException w:name="List Number 5" w:semiHidden="1" w:unhideWhenUsed="1"/>
+    <w:lsdException w:name="Title" w:uiPriority="10" w:qFormat="1"/>
+    <w:lsdException w:name="Closing" w:semiHidden="1" w:unhideWhenUsed="1"/>
+    <w:lsdException w:name="Signature" w:semiHidden="1" w:unhideWhenUsed="1"/>
+    <w:lsdException w:name="Default Paragraph Font" w:semiHidden="1" w:uiPriority="1" w:unhideWhenUsed="1"/>
+    <w:lsdException w:name="Body Text" w:semiHidden="1" w:unhideWhenUsed="1"/>
+    <w:lsdException w:name="Body Text Indent" w:semiHidden="1" w:unhideWhenUsed="1"/>
+    <w:lsdException w:name="List Continue" w:semiHidden="1" w:unhideWhenUsed="1"/>
+    <w:lsdException w:name="List Continue 2" w:semiHidden="1" w:unhideWhenUsed="1"/>
+    <w:lsdException w:name="List Continue 3" w:semiHidden="1" w:unhideWhenUsed="1"/>
+    <w:lsdException w:name="List Continue 4" w:semiHidden="1" w:unhideWhenUsed="1"/>
+    <w:lsdException w:name="List Continue 5" w:semiHidden="1" w:unhideWhenUsed="1"/>
+    <w:lsdException w:name="Message Header" w:semiHidden="1" w:unhideWhenUsed="1"/>
+    <w:lsdException w:name="Subtitle" w:uiPriority="11" w:qFormat="1"/>
+    <w:lsdException w:name="Salutation" w:semiHidden="1" w:unhideWhenUsed="1"/>
+    <w:lsdException w:name="Date" w:semiHidden="1" w:unhideWhenUsed="1"/>
+    <w:lsdException w:name="Body Text First Indent" w:semiHidden="1" w:unhideWhenUsed="1"/>
+    <w:lsdException w:name="Body Text First Indent 2" w:semiHidden="1" w:unhideWhenUsed="1"/>
+    <w:lsdException w:name="Note Heading" w:semiHidden="1" w:unhideWhenUsed="1"/>
+    <w:lsdException w:name="Body Text 2" w:semiHidden="1" w:unhideWhenUsed="1"/>
+    <w:lsdException w:name="Body Text 3" w:semiHidden="1" w:unhideWhenUsed="1"/>
+    <w:lsdException w:name="Body Text Indent 2" w:semiHidden="1" w:unhideWhenUsed="1"/>
+    <w:lsdException w:name="Body Text Indent 3" w:semiHidden="1" w:unhideWhenUsed="1"/>
+    <w:lsdException w:name="Block Text" w:semiHidden="1" w:unhideWhenUsed="1"/>
+    <w:lsdException w:name="Hyperlink" w:semiHidden="1" w:unhideWhenUsed="1"/>
+    <w:lsdException w:name="FollowedHyperlink" w:semiHidden="1" w:unhideWhenUsed="1"/>
+    <w:lsdException w:name="Strong" w:uiPriority="22" w:qFormat="1"/>
+    <w:lsdException w:name="Emphasis" w:uiPriority="20" w:qFormat="1"/>
+    <w:lsdException w:name="Document Map" w:semiHidden="1" w:unhideWhenUsed="1"/>
+    <w:lsdException w:name="Plain Text" w:semiHidden="1" w:unhideWhenUsed="1"/>
+    <w:lsdException w:name="E-mail Signature" w:semiHidden="1" w:unhideWhenUsed="1"/>
+    <w:lsdException w:name="HTML Top of Form" w:semiHidden="1" w:unhideWhenUsed="1"/>
+    <w:lsdException w:name="HTML Bottom of Form" w:semiHidden="1" w:unhideWhenUsed="1"/>
+    <w:lsdException w:name="Normal (Web)" w:semiHidden="1" w:unhideWhenUsed="1"/>
+    <w:lsdException w:name="HTML Acronym" w:semiHidden="1" w:unhideWhenUsed="1"/>
+    <w:lsdException w:name="HTML Address" w:semiHidden="1" w:unhideWhenUsed="1"/>
+    <w:lsdException w:name="HTML Cite" w:semiHidden="1" w:unhideWhenUsed="1"/>
+    <w:lsdException w:name="HTML Code" w:semiHidden="1" w:unhideWhenUsed="1"/>
+    <w:lsdException w:name="HTML Definition" w:semiHidden="1" w:unhideWhenUsed="1"/>
+    <w:lsdException w:name="HTML Keyboard" w:semiHidden="1" w:unhideWhenUsed="1"/>
+    <w:lsdException w:name="HTML Preformatted" w:semiHidden="1" w:unhideWhenUsed="1"/>
+    <w:lsdException w:name="HTML Sample" w:semiHidden="1" w:unhideWhenUsed="1"/>
+    <w:lsdException w:name="HTML Typewriter" w:semiHidden="1" w:unhideWhenUsed="1"/>
+    <w:lsdException w:name="HTML Variable" w:semiHidden="1" w:unhideWhenUsed="1"/>
+    <w:lsdException w:name="Normal Table" w:semiHidden="1" w:unhideWhenUsed="1"/>
+    <w:lsdException w:name="annotation subject" w:semiHidden="1" w:unhideWhenUsed="1"/>
+    <w:lsdException w:name="No List" w:semiHidden="1" w:unhideWhenUsed="1"/>
+    <w:lsdException w:name="Outline List 1" w:semiHidden="1" w:unhideWhenUsed="1"/>
+    <w:lsdException w:name="Outline List 2" w:semiHidden="1" w:unhideWhenUsed="1"/>
+    <w:lsdException w:name="Outline List 3" w:semiHidden="1" w:unhideWhenUsed="1"/>
+    <w:lsdException w:name="Table Simple 1" w:semiHidden="1" w:unhideWhenUsed="1"/>
+    <w:lsdException w:name="Table Simple 2" w:semiHidden="1" w:unhideWhenUsed="1"/>
+    <w:lsdException w:name="Table Simple 3" w:semiHidden="1" w:unhideWhenUsed="1"/>
+    <w:lsdException w:name="Table Classic 1" w:semiHidden="1" w:unhideWhenUsed="1"/>
+    <w:lsdException w:name="Table Classic 2" w:semiHidden="1" w:unhideWhenUsed="1"/>
+    <w:lsdException w:name="Table Classic 3" w:semiHidden="1" w:unhideWhenUsed="1"/>
+    <w:lsdException w:name="Table Classic 4" w:semiHidden="1" w:unhideWhenUsed="1"/>
+    <w:lsdException w:name="Table Colorful 1" w:semiHidden="1" w:unhideWhenUsed="1"/>
+    <w:lsdException w:name="Table Colorful 2" w:semiHidden="1" w:unhideWhenUsed="1"/>
+    <w:lsdException w:name="Table Colorful 3" w:semiHidden="1" w:unhideWhenUsed="1"/>
+    <w:lsdException w:name="Table Columns 1" w:semiHidden="1" w:unhideWhenUsed="1"/>
+    <w:lsdException w:name="Table Columns 2" w:semiHidden="1" w:unhideWhenUsed="1"/>
+    <w:lsdException w:name="Table Columns 3" w:semiHidden="1" w:unhideWhenUsed="1"/>
+    <w:lsdException w:name="Table Columns 4" w:semiHidden="1" w:unhideWhenUsed="1"/>
+    <w:lsdException w:name="Table Columns 5" w:semiHidden="1" w:unhideWhenUsed="1"/>
+    <w:lsdException w:name="Table Grid 1" w:semiHidden="1" w:unhideWhenUsed="1"/>
+    <w:lsdException w:name="Table Grid 2" w:semiHidden="1" w:unhideWhenUsed="1"/>
+    <w:lsdException w:name="Table Grid 3" w:semiHidden="1" w:unhideWhenUsed="1"/>
+    <w:lsdException w:name="Table Grid 4" w:semiHidden="1" w:unhideWhenUsed="1"/>
+    <w:lsdException w:name="Table Grid 5" w:semiHidden="1" w:unhideWhenUsed="1"/>
+    <w:lsdException w:name="Table Grid 6" w:semiHidden="1" w:unhideWhenUsed="1"/>
+    <w:lsdException w:name="Table Grid 7" w:semiHidden="1" w:unhideWhenUsed="1"/>
+    <w:lsdException w:name="Table Grid 8" w:semiHidden="1" w:unhideWhenUsed="1"/>
+    <w:lsdException w:name="Table List 1" w:semiHidden="1" w:unhideWhenUsed="1"/>
+    <w:lsdException w:name="Table List 2" w:semiHidden="1" w:unhideWhenUsed="1"/>
+    <w:lsdException w:name="Table List 3" w:semiHidden="1" w:unhideWhenUsed="1"/>
+    <w:lsdException w:name="Table List 4" w:semiHidden="1" w:unhideWhenUsed="1"/>
+    <w:lsdException w:name="Table List 5" w:semiHidden="1" w:unhideWhenUsed="1"/>
+    <w:lsdException w:name="Table List 6" w:semiHidden="1" w:unhideWhenUsed="1"/>
+    <w:lsdException w:name="Table List 7" w:semiHidden="1" w:unhideWhenUsed="1"/>
+    <w:lsdException w:name="Table List 8" w:semiHidden="1" w:unhideWhenUsed="1"/>
+    <w:lsdException w:name="Table 3D effects 1" w:semiHidden="1" w:unhideWhenUsed="1"/>
+    <w:lsdException w:name="Table 3D effects 2" w:semiHidden="1" w:unhideWhenUsed="1"/>
+    <w:lsdException w:name="Table 3D effects 3" w:semiHidden="1" w:unhideWhenUsed="1"/>
+    <w:lsdException w:name="Table Contemporary" w:semiHidden="1" w:unhideWhenUsed="1"/>
+    <w:lsdException w:name="Table Elegant" w:semiHidden="1" w:unhideWhenUsed="1"/>
+    <w:lsdException w:name="Table Professional" w:semiHidden="1" w:unhideWhenUsed="1"/>
+    <w:lsdException w:name="Table Subtle 1" w:semiHidden="1" w:unhideWhenUsed="1"/>
+    <w:lsdException w:name="Table Subtle 2" w:semiHidden="1" w:unhideWhenUsed="1"/>
+    <w:lsdException w:name="Table Web 1" w:semiHidden="1" w:unhideWhenUsed="1"/>
+    <w:lsdException w:name="Table Web 2" w:semiHidden="1" w:unhideWhenUsed="1"/>
+    <w:lsdException w:name="Table Web 3" w:semiHidden="1" w:unhideWhenUsed="1"/>
+    <w:lsdException w:name="Balloon Text" w:semiHidden="1" w:unhideWhenUsed="1"/>
+    <w:lsdException w:name="Table Grid" w:semiHidden="1" w:uiPriority="59" w:unhideWhenUsed="1"/>
+    <w:lsdException w:name="Table Theme" w:semiHidden="1" w:unhideWhenUsed="1"/>
+    <w:lsdException w:name="Placeholder Text" w:semiHidden="1"/>
+    <w:lsdException w:name="No Spacing" w:uiPriority="1" w:qFormat="1"/>
+    <w:lsdException w:name="Light Shading" w:uiPriority="60"/>
+    <w:lsdException w:name="Light List" w:uiPriority="61"/>
+    <w:lsdException w:name="Light Grid" w:uiPriority="62"/>
+    <w:lsdException w:name="Medium Shading 1" w:uiPriority="63"/>
+    <w:lsdException w:name="Medium Shading 2" w:uiPriority="64"/>
+    <w:lsdException w:name="Medium List 1" w:uiPriority="65"/>
+    <w:lsdException w:name="Medium List 2" w:uiPriority="66"/>
+    <w:lsdException w:name="Medium Grid 1" w:uiPriority="67"/>
+    <w:lsdException w:name="Medium Grid 2" w:uiPriority="68"/>
+    <w:lsdException w:name="Medium Grid 3" w:uiPriority="69"/>
+    <w:lsdException w:name="Dark List" w:uiPriority="70"/>
+    <w:lsdException w:name="Colorful Shading" w:uiPriority="71"/>
+    <w:lsdException w:name="Colorful List" w:uiPriority="72"/>
+    <w:lsdException w:name="Colorful Grid" w:uiPriority="73"/>
+    <w:lsdException w:name="Light Shading Accent 1" w:uiPriority="60"/>
+    <w:lsdException w:name="Light List Accent 1" w:uiPriority="61"/>
+    <w:lsdException w:name="Light Grid Accent 1" w:uiPriority="62"/>
+    <w:lsdException w:name="Medium Shading 1 Accent 1" w:uiPriority="63"/>
+    <w:lsdException w:name="Medium Shading 2 Accent 1" w:uiPriority="64"/>
+    <w:lsdException w:name="Medium List 1 Accent 1" w:uiPriority="65"/>
+    <w:lsdException w:name="Revision" w:semiHidden="1"/>
+    <w:lsdException w:name="List Paragraph" w:uiPriority="34" w:qFormat="1"/>
+    <w:lsdException w:name="Quote" w:uiPriority="29" w:qFormat="1"/>
+    <w:lsdException w:name="Intense Quote" w:uiPriority="30" w:qFormat="1"/>
+    <w:lsdException w:name="Medium List 2 Accent 1" w:uiPriority="66"/>
+    <w:lsdException w:name="Medium Grid 1 Accent 1" w:uiPriority="67"/>
+    <w:lsdException w:name="Medium Grid 2 Accent 1" w:uiPriority="68"/>
+    <w:lsdException w:name="Medium Grid 3 Accent 1" w:uiPriority="69"/>
+    <w:lsdException w:name="Dark List Accent 1" w:uiPriority="70"/>
+    <w:lsdException w:name="Colorful Shading Accent 1" w:uiPriority="71"/>
+    <w:lsdException w:name="Colorful List Accent 1" w:uiPriority="72"/>
+    <w:lsdException w:name="Colorful Grid Accent 1" w:uiPriority="73"/>
+    <w:lsdException w:name="Light Shading Accent 2" w:uiPriority="60"/>
+    <w:lsdException w:name="Light List Accent 2" w:uiPriority="61"/>
+    <w:lsdException w:name="Light Grid Accent 2" w:uiPriority="62"/>
+    <w:lsdException w:name="Medium Shading 1 Accent 2" w:uiPriority="63"/>
+    <w:lsdException w:name="Medium Shading 2 Accent 2" w:uiPriority="64"/>
+    <w:lsdException w:name="Medium List 1 Accent 2" w:uiPriority="65"/>
+    <w:lsdException w:name="Medium List 2 Accent 2" w:uiPriority="66"/>
+    <w:lsdException w:name="Medium Grid 1 Accent 2" w:uiPriority="67"/>
+    <w:lsdException w:name="Medium Grid 2 Accent 2" w:uiPriority="68"/>
+    <w:lsdException w:name="Medium Grid 3 Accent 2" w:uiPriority="69"/>
+    <w:lsdException w:name="Dark List Accent 2" w:uiPriority="70"/>
+    <w:lsdException w:name="Colorful Shading Accent 2" w:uiPriority="71"/>
+    <w:lsdException w:name="Colorful List Accent 2" w:uiPriority="72"/>
+    <w:lsdException w:name="Colorful Grid Accent 2" w:uiPriority="73"/>
+    <w:lsdException w:name="Light Shading Accent 3" w:uiPriority="60"/>
+    <w:lsdException w:name="Light List Accent 3" w:uiPriority="61"/>
+    <w:lsdException w:name="Light Grid Accent 3" w:uiPriority="62"/>
+    <w:lsdException w:name="Medium Shading 1 Accent 3" w:uiPriority="63"/>
+    <w:lsdException w:name="Medium Shading 2 Accent 3" w:uiPriority="64"/>
+    <w:lsdException w:name="Medium List 1 Accent 3" w:uiPriority="65"/>
+    <w:lsdException w:name="Medium List 2 Accent 3" w:uiPriority="66"/>
+    <w:lsdException w:name="Medium Grid 1 Accent 3" w:uiPriority="67"/>
+    <w:lsdException w:name="Medium Grid 2 Accent 3" w:uiPriority="68"/>
+    <w:lsdException w:name="Medium Grid 3 Accent 3" w:uiPriority="69"/>
+    <w:lsdException w:name="Dark List Accent 3" w:uiPriority="70"/>
+    <w:lsdException w:name="Colorful Shading Accent 3" w:uiPriority="71"/>
+    <w:lsdException w:name="Colorful List Accent 3" w:uiPriority="72"/>
+    <w:lsdException w:name="Colorful Grid Accent 3" w:uiPriority="73"/>
+    <w:lsdException w:name="Light Shading Accent 4" w:uiPriority="60"/>
+    <w:lsdException w:name="Light List Accent 4" w:uiPriority="61"/>
+    <w:lsdException w:name="Light Grid Accent 4" w:uiPriority="62"/>
+    <w:lsdException w:name="Medium Shading 1 Accent 4" w:uiPriority="63"/>
+    <w:lsdException w:name="Medium Shading 2 Accent 4" w:uiPriority="64"/>
+    <w:lsdException w:name="Medium List 1 Accent 4" w:uiPriority="65"/>
+    <w:lsdException w:name="Medium List 2 Accent 4" w:uiPriority="66"/>
+    <w:lsdException w:name="Medium Grid 1 Accent 4" w:uiPriority="67"/>
+    <w:lsdException w:name="Medium Grid 2 Accent 4" w:uiPriority="68"/>
+    <w:lsdException w:name="Medium Grid 3 Accent 4" w:uiPriority="69"/>
+    <w:lsdException w:name="Dark List Accent 4" w:uiPriority="70"/>
+    <w:lsdException w:name="Colorful Shading Accent 4" w:uiPriority="71"/>
+    <w:lsdException w:name="Colorful List Accent 4" w:uiPriority="72"/>
+    <w:lsdException w:name="Colorful Grid Accent 4" w:uiPriority="73"/>
+    <w:lsdException w:name="Light Shading Accent 5" w:uiPriority="60"/>
+    <w:lsdException w:name="Light List Accent 5" w:uiPriority="61"/>
+    <w:lsdException w:name="Light Grid Accent 5" w:uiPriority="62"/>
+    <w:lsdException w:name="Medium Shading 1 Accent 5" w:uiPriority="63"/>
+    <w:lsdException w:name="Medium Shading 2 Accent 5" w:uiPriority="64"/>
+    <w:lsdException w:name="Medium List 1 Accent 5" w:uiPriority="65"/>
+    <w:lsdException w:name="Medium List 2 Accent 5" w:uiPriority="66"/>
+    <w:lsdException w:name="Medium Grid 1 Accent 5" w:uiPriority="67"/>
+    <w:lsdException w:name="Medium Grid 2 Accent 5" w:uiPriority="68"/>
+    <w:lsdException w:name="Medium Grid 3 Accent 5" w:uiPriority="69"/>
+    <w:lsdException w:name="Dark List Accent 5" w:uiPriority="70"/>
+    <w:lsdException w:name="Colorful Shading Accent 5" w:uiPriority="71"/>
+    <w:lsdException w:name="Colorful List Accent 5" w:uiPriority="72"/>
+    <w:lsdException w:name="Colorful Grid Accent 5" w:uiPriority="73"/>
+    <w:lsdException w:name="Light Shading Accent 6" w:uiPriority="60"/>
+    <w:lsdException w:name="Light List Accent 6" w:uiPriority="61"/>
+    <w:lsdException w:name="Light Grid Accent 6" w:uiPriority="62"/>
+    <w:lsdException w:name="Medium Shading 1 Accent 6" w:uiPriority="63"/>
+    <w:lsdException w:name="Medium Shading 2 Accent 6" w:uiPriority="64"/>
+    <w:lsdException w:name="Medium List 1 Accent 6" w:uiPriority="65"/>
+    <w:lsdException w:name="Medium List 2 Accent 6" w:uiPriority="66"/>
+    <w:lsdException w:name="Medium Grid 1 Accent 6" w:uiPriority="67"/>
+    <w:lsdException w:name="Medium Grid 2 Accent 6" w:uiPriority="68"/>
+    <w:lsdException w:name="Medium Grid 3 Accent 6" w:uiPriority="69"/>
+    <w:lsdException w:name="Dark List Accent 6" w:uiPriority="70"/>
+    <w:lsdException w:name="Colorful Shading Accent 6" w:uiPriority="71"/>
+    <w:lsdException w:name="Colorful List Accent 6" w:uiPriority="72"/>
+    <w:lsdException w:name="Colorful Grid Accent 6" w:uiPriority="73"/>
+    <w:lsdException w:name="Subtle Emphasis" w:uiPriority="19" w:qFormat="1"/>
+    <w:lsdException w:name="Intense Emphasis" w:uiPriority="21" w:qFormat="1"/>
+    <w:lsdException w:name="Subtle Reference" w:uiPriority="31" w:qFormat="1"/>
+    <w:lsdException w:name="Intense Reference" w:uiPriority="32" w:qFormat="1"/>
+    <w:lsdException w:name="Book Title" w:uiPriority="33" w:qFormat="1"/>
+    <w:lsdException w:name="Bibliography" w:semiHidden="1" w:uiPriority="37" w:unhideWhenUsed="1"/>
+    <w:lsdException w:name="TOC Heading" w:semiHidden="1" w:uiPriority="39" w:unhideWhenUsed="1" w:qFormat="1"/>
+    <w:lsdException w:name="Plain Table 1" w:uiPriority="41"/>
+    <w:lsdException w:name="Plain Table 2" w:uiPriority="42"/>
+    <w:lsdException w:name="Plain Table 3" w:uiPriority="43"/>
+    <w:lsdException w:name="Plain Table 4" w:uiPriority="44"/>
+    <w:lsdException w:name="Plain Table 5" w:uiPriority="45"/>
+    <w:lsdException w:name="Grid Table Light" w:uiPriority="40"/>
+    <w:lsdException w:name="Grid Table 1 Light" w:uiPriority="46"/>
+    <w:lsdException w:name="Grid Table 2" w:uiPriority="47"/>
+    <w:lsdException w:name="Grid Table 3" w:uiPriority="48"/>
+    <w:lsdException w:name="Grid Table 4" w:uiPriority="49"/>
+    <w:lsdException w:name="Grid Table 5 Dark" w:uiPriority="50"/>
+    <w:lsdException w:name="Grid Table 6 Colorful" w:uiPriority="51"/>
+    <w:lsdException w:name="Grid Table 7 Colorful" w:uiPriority="52"/>
+    <w:lsdException w:name="Grid Table 1 Light Accent 1" w:uiPriority="46"/>
+    <w:lsdException w:name="Grid Table 2 Accent 1" w:uiPriority="47"/>
+    <w:lsdException w:name="Grid Table 3 Accent 1" w:uiPriority="48"/>
+    <w:lsdException w:name="Grid Table 4 Accent 1" w:uiPriority="49"/>
+    <w:lsdException w:name="Grid Table 5 Dark Accent 1" w:uiPriority="50"/>
+    <w:lsdException w:name="Grid Table 6 Colorful Accent 1" w:uiPriority="51"/>
+    <w:lsdException w:name="Grid Table 7 Colorful Accent 1" w:uiPriority="52"/>
+    <w:lsdException w:name="Grid Table 1 Light Accent 2" w:uiPriority="46"/>
+    <w:lsdException w:name="Grid Table 2 Accent 2" w:uiPriority="47"/>
+    <w:lsdException w:name="Grid Table 3 Accent 2" w:uiPriority="48"/>
+    <w:lsdException w:name="Grid Table 4 Accent 2" w:uiPriority="49"/>
+    <w:lsdException w:name="Grid Table 5 Dark Accent 2" w:uiPriority="50"/>
+    <w:lsdException w:name="Grid Table 6 Colorful Accent 2" w:uiPriority="51"/>
+    <w:lsdException w:name="Grid Table 7 Colorful Accent 2" w:uiPriority="52"/>
+    <w:lsdException w:name="Grid Table 1 Light Accent 3" w:uiPriority="46"/>
+    <w:lsdException w:name="Grid Table 2 Accent 3" w:uiPriority="47"/>
+    <w:lsdException w:name="Grid Table 3 Accent 3" w:uiPriority="48"/>
+    <w:lsdException w:name="Grid Table 4 Accent 3" w:uiPriority="49"/>
+    <w:lsdException w:name="Grid Table 5 Dark Accent 3" w:uiPriority="50"/>
+    <w:lsdException w:name="Grid Table 6 Colorful Accent 3" w:uiPriority="51"/>
+    <w:lsdException w:name="Grid Table 7 Colorful Accent 3" w:uiPriority="52"/>
+    <w:lsdException w:name="Grid Table 1 Light Accent 4" w:uiPriority="46"/>
+    <w:lsdException w:name="Grid Table 2 Accent 4" w:uiPriority="47"/>
+    <w:lsdException w:name="Grid Table 3 Accent 4" w:uiPriority="48"/>
+    <w:lsdException w:name="Grid Table 4 Accent 4" w:uiPriority="49"/>
+    <w:lsdException w:name="Grid Table 5 Dark Accent 4" w:uiPriority="50"/>
+    <w:lsdException w:name="Grid Table 6 Colorful Accent 4" w:uiPriority="51"/>
+    <w:lsdException w:name="Grid Table 7 Colorful Accent 4" w:uiPriority="52"/>
+    <w:lsdException w:name="Grid Table 1 Light Accent 5" w:uiPriority="46"/>
+    <w:lsdException w:name="Grid Table 2 Accent 5" w:uiPriority="47"/>
+    <w:lsdException w:name="Grid Table 3 Accent 5" w:uiPriority="48"/>
+    <w:lsdException w:name="Grid Table 4 Accent 5" w:uiPriority="49"/>
+    <w:lsdException w:name="Grid Table 5 Dark Accent 5" w:uiPriority="50"/>
+    <w:lsdException w:name="Grid Table 6 Colorful Accent 5" w:uiPriority="51"/>
+    <w:lsdException w:name="Grid Table 7 Colorful Accent 5" w:uiPriority="52"/>
+    <w:lsdException w:name="Grid Table 1 Light Accent 6" w:uiPriority="46"/>
+    <w:lsdException w:name="Grid Table 2 Accent 6" w:uiPriority="47"/>
+    <w:lsdException w:name="Grid Table 3 Accent 6" w:uiPriority="48"/>
+    <w:lsdException w:name="Grid Table 4 Accent 6" w:uiPriority="49"/>
+    <w:lsdException w:name="Grid Table 5 Dark Accent 6" w:uiPriority="50"/>
+    <w:lsdException w:name="Grid Table 6 Colorful Accent 6" w:uiPriority="51"/>
+    <w:lsdException w:name="Grid Table 7 Colorful Accent 6" w:uiPriority="52"/>
+    <w:lsdException w:name="List Table 1 Light" w:uiPriority="46"/>
+    <w:lsdException w:name="List Table 2" w:uiPriority="47"/>
+    <w:lsdException w:name="List Table 3" w:uiPriority="48"/>
+    <w:lsdException w:name="List Table 4" w:uiPriority="49"/>
+    <w:lsdException w:name="List Table 5 Dark" w:uiPriority="50"/>
+    <w:lsdException w:name="List Table 6 Colorful" w:uiPriority="51"/>
+    <w:lsdException w:name="List Table 7 Colorful" w:uiPriority="52"/>
+    <w:lsdException w:name="List Table 1 Light Accent 1" w:uiPriority="46"/>
+    <w:lsdException w:name="List Table 2 Accent 1" w:uiPriority="47"/>
+    <w:lsdException w:name="List Table 3 Accent 1" w:uiPriority="48"/>
+    <w:lsdException w:name="List Table 4 Accent 1" w:uiPriority="49"/>
+    <w:lsdException w:name="List Table 5 Dark Accent 1" w:uiPriority="50"/>
+    <w:lsdException w:name="List Table 6 Colorful Accent 1" w:uiPriority="51"/>
+    <w:lsdException w:name="List Table 7 Colorful Accent 1" w:uiPriority="52"/>
+    <w:lsdException w:name="List Table 1 Light Accent 2" w:uiPriority="46"/>
+    <w:lsdException w:name="List Table 2 Accent 2" w:uiPriority="47"/>
+    <w:lsdException w:name="List Table 3 Accent 2" w:uiPriority="48"/>
+    <w:lsdException w:name="List Table 4 Accent 2" w:uiPriority="49"/>
+    <w:lsdException w:name="List Table 5 Dark Accent 2" w:uiPriority="50"/>
+    <w:lsdException w:name="List Table 6 Colorful Accent 2" w:uiPriority="51"/>
+    <w:lsdException w:name="List Table 7 Colorful Accent 2" w:uiPriority="52"/>
+    <w:lsdException w:name="List Table 1 Light Accent 3" w:uiPriority="46"/>
+    <w:lsdException w:name="List Table 2 Accent 3" w:uiPriority="47"/>
+    <w:lsdException w:name="List Table 3 Accent 3" w:uiPriority="48"/>
+    <w:lsdException w:name="List Table 4 Accent 3" w:uiPriority="49"/>
+    <w:lsdException w:name="List Table 5 Dark Accent 3" w:uiPriority="50"/>
+    <w:lsdException w:name="List Table 6 Colorful Accent 3" w:uiPriority="51"/>
+    <w:lsdException w:name="List Table 7 Colorful Accent 3" w:uiPriority="52"/>
+    <w:lsdException w:name="List Table 1 Light Accent 4" w:uiPriority="46"/>
+    <w:lsdException w:name="List Table 2 Accent 4" w:uiPriority="47"/>
+    <w:lsdException w:name="List Table 3 Accent 4" w:uiPriority="48"/>
+    <w:lsdException w:name="List Table 4 Accent 4" w:uiPriority="49"/>
+    <w:lsdException w:name="List Table 5 Dark Accent 4" w:uiPriority="50"/>
+    <w:lsdException w:name="List Table 6 Colorful Accent 4" w:uiPriority="51"/>
+    <w:lsdException w:name="List Table 7 Colorful Accent 4" w:uiPriority="52"/>
+    <w:lsdException w:name="List Table 1 Light Accent 5" w:uiPriority="46"/>
+    <w:lsdException w:name="List Table 2 Accent 5" w:uiPriority="47"/>
+    <w:lsdException w:name="List Table 3 Accent 5" w:uiPriority="48"/>
+    <w:lsdException w:name="List Table 4 Accent 5" w:uiPriority="49"/>
+    <w:lsdException w:name="List Table 5 Dark Accent 5" w:uiPriority="50"/>
+    <w:lsdException w:name="List Table 6 Colorful Accent 5" w:uiPriority="51"/>
+    <w:lsdException w:name="List Table 7 Colorful Accent 5" w:uiPriority="52"/>
+    <w:lsdException w:name="List Table 1 Light Accent 6" w:uiPriority="46"/>
+    <w:lsdException w:name="List Table 2 Accent 6" w:uiPriority="47"/>
+    <w:lsdException w:name="List Table 3 Accent 6" w:uiPriority="48"/>
+    <w:lsdException w:name="List Table 4 Accent 6" w:uiPriority="49"/>
+    <w:lsdException w:name="List Table 5 Dark Accent 6" w:uiPriority="50"/>
+    <w:lsdException w:name="List Table 6 Colorful Accent 6" w:uiPriority="51"/>
+    <w:lsdException w:name="List Table 7 Colorful Accent 6" w:uiPriority="52"/>
+    <w:lsdException w:name="Mention" w:semiHidden="1" w:unhideWhenUsed="1"/>
+    <w:lsdException w:name="Smart Hyperlink" w:semiHidden="1" w:unhideWhenUsed="1"/>
+    <w:lsdException w:name="Hashtag" w:semiHidden="1" w:unhideWhenUsed="1"/>
+    <w:lsdException w:name="Unresolved Mention" w:semiHidden="1" w:unhideWhenUsed="1"/>
   </w:latentStyles>
   <w:style w:type="paragraph" w:default="1" w:styleId="Normal">
     <w:name w:val="Normal"/>
@@ -26392,7 +26779,6 @@
       <w:jc w:val="both"/>
     </w:pPr>
     <w:tblPr>
-      <w:tblInd w:w="0" w:type="dxa"/>
       <w:tblBorders>
         <w:top w:val="single" w:sz="4" w:space="0" w:color="auto"/>
         <w:left w:val="single" w:sz="4" w:space="0" w:color="auto"/>
@@ -26401,795 +26787,6 @@
         <w:insideH w:val="single" w:sz="4" w:space="0" w:color="auto"/>
         <w:insideV w:val="single" w:sz="4" w:space="0" w:color="auto"/>
       </w:tblBorders>
-      <w:tblCellMar>
-        <w:top w:w="0" w:type="dxa"/>
-        <w:left w:w="108" w:type="dxa"/>
-        <w:bottom w:w="0" w:type="dxa"/>
-        <w:right w:w="108" w:type="dxa"/>
-      </w:tblCellMar>
-    </w:tblPr>
-  </w:style>
-  <w:style w:type="paragraph" w:customStyle="1" w:styleId="Tabletext">
-    <w:name w:val="Tabletext"/>
-    <w:basedOn w:val="Normal"/>
-    <w:rsid w:val="00685D88"/>
-    <w:pPr>
-      <w:keepLines/>
-      <w:widowControl w:val="0"/>
-      <w:spacing w:after="120" w:line="240" w:lineRule="atLeast"/>
-      <w:jc w:val="left"/>
-    </w:pPr>
-    <w:rPr>
-      <w:rFonts w:ascii="Times New Roman" w:hAnsi="Times New Roman"/>
-      <w:sz w:val="20"/>
-      <w:szCs w:val="20"/>
-      <w:lang w:val="en-US" w:eastAsia="en-US"/>
-    </w:rPr>
-  </w:style>
-  <w:style w:type="paragraph" w:styleId="Textodeglobo">
-    <w:name w:val="Balloon Text"/>
-    <w:basedOn w:val="Normal"/>
-    <w:link w:val="TextodegloboCar"/>
-    <w:uiPriority w:val="99"/>
-    <w:semiHidden/>
-    <w:unhideWhenUsed/>
-    <w:rsid w:val="00B43863"/>
-    <w:rPr>
-      <w:rFonts w:ascii="Tahoma" w:hAnsi="Tahoma" w:cs="Tahoma"/>
-      <w:sz w:val="16"/>
-      <w:szCs w:val="16"/>
-    </w:rPr>
-  </w:style>
-  <w:style w:type="character" w:customStyle="1" w:styleId="TextodegloboCar">
-    <w:name w:val="Texto de globo Car"/>
-    <w:link w:val="Textodeglobo"/>
-    <w:uiPriority w:val="99"/>
-    <w:semiHidden/>
-    <w:rsid w:val="00B43863"/>
-    <w:rPr>
-      <w:rFonts w:ascii="Tahoma" w:hAnsi="Tahoma" w:cs="Tahoma"/>
-      <w:sz w:val="16"/>
-      <w:szCs w:val="16"/>
-      <w:lang w:val="es-AR"/>
-    </w:rPr>
-  </w:style>
-  <w:style w:type="paragraph" w:styleId="Prrafodelista">
-    <w:name w:val="List Paragraph"/>
-    <w:basedOn w:val="Normal"/>
-    <w:uiPriority w:val="34"/>
-    <w:qFormat/>
-    <w:rsid w:val="0063601A"/>
-    <w:pPr>
-      <w:ind w:left="708"/>
-    </w:pPr>
-  </w:style>
-  <w:style w:type="character" w:customStyle="1" w:styleId="fontstyle01">
-    <w:name w:val="fontstyle01"/>
-    <w:rsid w:val="0063601A"/>
-    <w:rPr>
-      <w:rFonts w:ascii="Times New Roman" w:hAnsi="Times New Roman" w:cs="Times New Roman" w:hint="default"/>
-      <w:b w:val="0"/>
-      <w:bCs w:val="0"/>
-      <w:i w:val="0"/>
-      <w:iCs w:val="0"/>
-      <w:color w:val="000000"/>
-      <w:sz w:val="22"/>
-      <w:szCs w:val="22"/>
-    </w:rPr>
-  </w:style>
-</w:styles>
-</file>
-
-<file path=word/stylesWithEffects.xml><?xml version="1.0" encoding="utf-8"?>
-<w:styles xmlns:wpc="http://schemas.microsoft.com/office/word/2010/wordprocessingCanvas" xmlns:mc="http://schemas.openxmlformats.org/markup-compatibility/2006" xmlns:o="urn:schemas-microsoft-com:office:office" xmlns:r="http://schemas.openxmlformats.org/officeDocument/2006/relationships" xmlns:m="http://schemas.openxmlformats.org/officeDocument/2006/math" xmlns:v="urn:schemas-microsoft-com:vml" xmlns:wp14="http://schemas.microsoft.com/office/word/2010/wordprocessingDrawing" xmlns:wp="http://schemas.openxmlformats.org/drawingml/2006/wordprocessingDrawing" xmlns:w10="urn:schemas-microsoft-com:office:word" xmlns:w="http://schemas.openxmlformats.org/wordprocessingml/2006/main" xmlns:w14="http://schemas.microsoft.com/office/word/2010/wordml" xmlns:wpg="http://schemas.microsoft.com/office/word/2010/wordprocessingGroup" xmlns:wpi="http://schemas.microsoft.com/office/word/2010/wordprocessingInk" xmlns:wne="http://schemas.microsoft.com/office/word/2006/wordml" xmlns:wps="http://schemas.microsoft.com/office/word/2010/wordprocessingShape" mc:Ignorable="w14 wp14">
-  <w:docDefaults>
-    <w:rPrDefault>
-      <w:rPr>
-        <w:rFonts w:ascii="Times New Roman" w:eastAsia="Times New Roman" w:hAnsi="Times New Roman" w:cs="Times New Roman"/>
-        <w:lang w:val="es-AR" w:eastAsia="es-AR" w:bidi="ar-SA"/>
-      </w:rPr>
-    </w:rPrDefault>
-    <w:pPrDefault/>
-  </w:docDefaults>
-  <w:latentStyles w:defLockedState="0" w:defUIPriority="99" w:defSemiHidden="1" w:defUnhideWhenUsed="1" w:defQFormat="0" w:count="267">
-    <w:lsdException w:name="Normal" w:semiHidden="0" w:uiPriority="0" w:unhideWhenUsed="0" w:qFormat="1"/>
-    <w:lsdException w:name="heading 1" w:semiHidden="0" w:uiPriority="0" w:unhideWhenUsed="0" w:qFormat="1"/>
-    <w:lsdException w:name="heading 2" w:semiHidden="0" w:uiPriority="0" w:unhideWhenUsed="0" w:qFormat="1"/>
-    <w:lsdException w:name="heading 3" w:semiHidden="0" w:uiPriority="0" w:unhideWhenUsed="0" w:qFormat="1"/>
-    <w:lsdException w:name="heading 4" w:semiHidden="0" w:uiPriority="0" w:unhideWhenUsed="0" w:qFormat="1"/>
-    <w:lsdException w:name="heading 5" w:semiHidden="0" w:uiPriority="0" w:unhideWhenUsed="0" w:qFormat="1"/>
-    <w:lsdException w:name="heading 6" w:semiHidden="0" w:uiPriority="0" w:unhideWhenUsed="0" w:qFormat="1"/>
-    <w:lsdException w:name="heading 7" w:semiHidden="0" w:uiPriority="0" w:unhideWhenUsed="0" w:qFormat="1"/>
-    <w:lsdException w:name="heading 8" w:semiHidden="0" w:uiPriority="0" w:unhideWhenUsed="0" w:qFormat="1"/>
-    <w:lsdException w:name="heading 9" w:semiHidden="0" w:uiPriority="0" w:unhideWhenUsed="0" w:qFormat="1"/>
-    <w:lsdException w:name="toc 1" w:uiPriority="39"/>
-    <w:lsdException w:name="toc 2" w:uiPriority="39"/>
-    <w:lsdException w:name="toc 3" w:uiPriority="39"/>
-    <w:lsdException w:name="toc 4" w:uiPriority="39"/>
-    <w:lsdException w:name="toc 5" w:uiPriority="39"/>
-    <w:lsdException w:name="toc 6" w:uiPriority="39"/>
-    <w:lsdException w:name="toc 7" w:uiPriority="39"/>
-    <w:lsdException w:name="toc 8" w:uiPriority="39"/>
-    <w:lsdException w:name="toc 9" w:uiPriority="39"/>
-    <w:lsdException w:name="caption" w:uiPriority="35" w:qFormat="1"/>
-    <w:lsdException w:name="Title" w:semiHidden="0" w:uiPriority="10" w:unhideWhenUsed="0" w:qFormat="1"/>
-    <w:lsdException w:name="Default Paragraph Font" w:uiPriority="1"/>
-    <w:lsdException w:name="Subtitle" w:semiHidden="0" w:uiPriority="11" w:unhideWhenUsed="0" w:qFormat="1"/>
-    <w:lsdException w:name="Strong" w:semiHidden="0" w:uiPriority="22" w:unhideWhenUsed="0" w:qFormat="1"/>
-    <w:lsdException w:name="Emphasis" w:semiHidden="0" w:uiPriority="20" w:unhideWhenUsed="0" w:qFormat="1"/>
-    <w:lsdException w:name="Table Grid" w:semiHidden="0" w:uiPriority="59" w:unhideWhenUsed="0"/>
-    <w:lsdException w:name="Placeholder Text" w:unhideWhenUsed="0"/>
-    <w:lsdException w:name="No Spacing" w:semiHidden="0" w:uiPriority="1" w:unhideWhenUsed="0" w:qFormat="1"/>
-    <w:lsdException w:name="Light Shading" w:semiHidden="0" w:uiPriority="60" w:unhideWhenUsed="0"/>
-    <w:lsdException w:name="Light List" w:semiHidden="0" w:uiPriority="61" w:unhideWhenUsed="0"/>
-    <w:lsdException w:name="Light Grid" w:semiHidden="0" w:uiPriority="62" w:unhideWhenUsed="0"/>
-    <w:lsdException w:name="Medium Shading 1" w:semiHidden="0" w:uiPriority="63" w:unhideWhenUsed="0"/>
-    <w:lsdException w:name="Medium Shading 2" w:semiHidden="0" w:uiPriority="64" w:unhideWhenUsed="0"/>
-    <w:lsdException w:name="Medium List 1" w:semiHidden="0" w:uiPriority="65" w:unhideWhenUsed="0"/>
-    <w:lsdException w:name="Medium List 2" w:semiHidden="0" w:uiPriority="66" w:unhideWhenUsed="0"/>
-    <w:lsdException w:name="Medium Grid 1" w:semiHidden="0" w:uiPriority="67" w:unhideWhenUsed="0"/>
-    <w:lsdException w:name="Medium Grid 2" w:semiHidden="0" w:uiPriority="68" w:unhideWhenUsed="0"/>
-    <w:lsdException w:name="Medium Grid 3" w:semiHidden="0" w:uiPriority="69" w:unhideWhenUsed="0"/>
-    <w:lsdException w:name="Dark List" w:semiHidden="0" w:uiPriority="70" w:unhideWhenUsed="0"/>
-    <w:lsdException w:name="Colorful Shading" w:semiHidden="0" w:uiPriority="71" w:unhideWhenUsed="0"/>
-    <w:lsdException w:name="Colorful List" w:semiHidden="0" w:uiPriority="72" w:unhideWhenUsed="0"/>
-    <w:lsdException w:name="Colorful Grid" w:semiHidden="0" w:uiPriority="73" w:unhideWhenUsed="0"/>
-    <w:lsdException w:name="Light Shading Accent 1" w:semiHidden="0" w:uiPriority="60" w:unhideWhenUsed="0"/>
-    <w:lsdException w:name="Light List Accent 1" w:semiHidden="0" w:uiPriority="61" w:unhideWhenUsed="0"/>
-    <w:lsdException w:name="Light Grid Accent 1" w:semiHidden="0" w:uiPriority="62" w:unhideWhenUsed="0"/>
-    <w:lsdException w:name="Medium Shading 1 Accent 1" w:semiHidden="0" w:uiPriority="63" w:unhideWhenUsed="0"/>
-    <w:lsdException w:name="Medium Shading 2 Accent 1" w:semiHidden="0" w:uiPriority="64" w:unhideWhenUsed="0"/>
-    <w:lsdException w:name="Medium List 1 Accent 1" w:semiHidden="0" w:uiPriority="65" w:unhideWhenUsed="0"/>
-    <w:lsdException w:name="Revision" w:unhideWhenUsed="0"/>
-    <w:lsdException w:name="List Paragraph" w:semiHidden="0" w:uiPriority="34" w:unhideWhenUsed="0" w:qFormat="1"/>
-    <w:lsdException w:name="Quote" w:semiHidden="0" w:uiPriority="29" w:unhideWhenUsed="0" w:qFormat="1"/>
-    <w:lsdException w:name="Intense Quote" w:semiHidden="0" w:uiPriority="30" w:unhideWhenUsed="0" w:qFormat="1"/>
-    <w:lsdException w:name="Medium List 2 Accent 1" w:semiHidden="0" w:uiPriority="66" w:unhideWhenUsed="0"/>
-    <w:lsdException w:name="Medium Grid 1 Accent 1" w:semiHidden="0" w:uiPriority="67" w:unhideWhenUsed="0"/>
-    <w:lsdException w:name="Medium Grid 2 Accent 1" w:semiHidden="0" w:uiPriority="68" w:unhideWhenUsed="0"/>
-    <w:lsdException w:name="Medium Grid 3 Accent 1" w:semiHidden="0" w:uiPriority="69" w:unhideWhenUsed="0"/>
-    <w:lsdException w:name="Dark List Accent 1" w:semiHidden="0" w:uiPriority="70" w:unhideWhenUsed="0"/>
-    <w:lsdException w:name="Colorful Shading Accent 1" w:semiHidden="0" w:uiPriority="71" w:unhideWhenUsed="0"/>
-    <w:lsdException w:name="Colorful List Accent 1" w:semiHidden="0" w:uiPriority="72" w:unhideWhenUsed="0"/>
-    <w:lsdException w:name="Colorful Grid Accent 1" w:semiHidden="0" w:uiPriority="73" w:unhideWhenUsed="0"/>
-    <w:lsdException w:name="Light Shading Accent 2" w:semiHidden="0" w:uiPriority="60" w:unhideWhenUsed="0"/>
-    <w:lsdException w:name="Light List Accent 2" w:semiHidden="0" w:uiPriority="61" w:unhideWhenUsed="0"/>
-    <w:lsdException w:name="Light Grid Accent 2" w:semiHidden="0" w:uiPriority="62" w:unhideWhenUsed="0"/>
-    <w:lsdException w:name="Medium Shading 1 Accent 2" w:semiHidden="0" w:uiPriority="63" w:unhideWhenUsed="0"/>
-    <w:lsdException w:name="Medium Shading 2 Accent 2" w:semiHidden="0" w:uiPriority="64" w:unhideWhenUsed="0"/>
-    <w:lsdException w:name="Medium List 1 Accent 2" w:semiHidden="0" w:uiPriority="65" w:unhideWhenUsed="0"/>
-    <w:lsdException w:name="Medium List 2 Accent 2" w:semiHidden="0" w:uiPriority="66" w:unhideWhenUsed="0"/>
-    <w:lsdException w:name="Medium Grid 1 Accent 2" w:semiHidden="0" w:uiPriority="67" w:unhideWhenUsed="0"/>
-    <w:lsdException w:name="Medium Grid 2 Accent 2" w:semiHidden="0" w:uiPriority="68" w:unhideWhenUsed="0"/>
-    <w:lsdException w:name="Medium Grid 3 Accent 2" w:semiHidden="0" w:uiPriority="69" w:unhideWhenUsed="0"/>
-    <w:lsdException w:name="Dark List Accent 2" w:semiHidden="0" w:uiPriority="70" w:unhideWhenUsed="0"/>
-    <w:lsdException w:name="Colorful Shading Accent 2" w:semiHidden="0" w:uiPriority="71" w:unhideWhenUsed="0"/>
-    <w:lsdException w:name="Colorful List Accent 2" w:semiHidden="0" w:uiPriority="72" w:unhideWhenUsed="0"/>
-    <w:lsdException w:name="Colorful Grid Accent 2" w:semiHidden="0" w:uiPriority="73" w:unhideWhenUsed="0"/>
-    <w:lsdException w:name="Light Shading Accent 3" w:semiHidden="0" w:uiPriority="60" w:unhideWhenUsed="0"/>
-    <w:lsdException w:name="Light List Accent 3" w:semiHidden="0" w:uiPriority="61" w:unhideWhenUsed="0"/>
-    <w:lsdException w:name="Light Grid Accent 3" w:semiHidden="0" w:uiPriority="62" w:unhideWhenUsed="0"/>
-    <w:lsdException w:name="Medium Shading 1 Accent 3" w:semiHidden="0" w:uiPriority="63" w:unhideWhenUsed="0"/>
-    <w:lsdException w:name="Medium Shading 2 Accent 3" w:semiHidden="0" w:uiPriority="64" w:unhideWhenUsed="0"/>
-    <w:lsdException w:name="Medium List 1 Accent 3" w:semiHidden="0" w:uiPriority="65" w:unhideWhenUsed="0"/>
-    <w:lsdException w:name="Medium List 2 Accent 3" w:semiHidden="0" w:uiPriority="66" w:unhideWhenUsed="0"/>
-    <w:lsdException w:name="Medium Grid 1 Accent 3" w:semiHidden="0" w:uiPriority="67" w:unhideWhenUsed="0"/>
-    <w:lsdException w:name="Medium Grid 2 Accent 3" w:semiHidden="0" w:uiPriority="68" w:unhideWhenUsed="0"/>
-    <w:lsdException w:name="Medium Grid 3 Accent 3" w:semiHidden="0" w:uiPriority="69" w:unhideWhenUsed="0"/>
-    <w:lsdException w:name="Dark List Accent 3" w:semiHidden="0" w:uiPriority="70" w:unhideWhenUsed="0"/>
-    <w:lsdException w:name="Colorful Shading Accent 3" w:semiHidden="0" w:uiPriority="71" w:unhideWhenUsed="0"/>
-    <w:lsdException w:name="Colorful List Accent 3" w:semiHidden="0" w:uiPriority="72" w:unhideWhenUsed="0"/>
-    <w:lsdException w:name="Colorful Grid Accent 3" w:semiHidden="0" w:uiPriority="73" w:unhideWhenUsed="0"/>
-    <w:lsdException w:name="Light Shading Accent 4" w:semiHidden="0" w:uiPriority="60" w:unhideWhenUsed="0"/>
-    <w:lsdException w:name="Light List Accent 4" w:semiHidden="0" w:uiPriority="61" w:unhideWhenUsed="0"/>
-    <w:lsdException w:name="Light Grid Accent 4" w:semiHidden="0" w:uiPriority="62" w:unhideWhenUsed="0"/>
-    <w:lsdException w:name="Medium Shading 1 Accent 4" w:semiHidden="0" w:uiPriority="63" w:unhideWhenUsed="0"/>
-    <w:lsdException w:name="Medium Shading 2 Accent 4" w:semiHidden="0" w:uiPriority="64" w:unhideWhenUsed="0"/>
-    <w:lsdException w:name="Medium List 1 Accent 4" w:semiHidden="0" w:uiPriority="65" w:unhideWhenUsed="0"/>
-    <w:lsdException w:name="Medium List 2 Accent 4" w:semiHidden="0" w:uiPriority="66" w:unhideWhenUsed="0"/>
-    <w:lsdException w:name="Medium Grid 1 Accent 4" w:semiHidden="0" w:uiPriority="67" w:unhideWhenUsed="0"/>
-    <w:lsdException w:name="Medium Grid 2 Accent 4" w:semiHidden="0" w:uiPriority="68" w:unhideWhenUsed="0"/>
-    <w:lsdException w:name="Medium Grid 3 Accent 4" w:semiHidden="0" w:uiPriority="69" w:unhideWhenUsed="0"/>
-    <w:lsdException w:name="Dark List Accent 4" w:semiHidden="0" w:uiPriority="70" w:unhideWhenUsed="0"/>
-    <w:lsdException w:name="Colorful Shading Accent 4" w:semiHidden="0" w:uiPriority="71" w:unhideWhenUsed="0"/>
-    <w:lsdException w:name="Colorful List Accent 4" w:semiHidden="0" w:uiPriority="72" w:unhideWhenUsed="0"/>
-    <w:lsdException w:name="Colorful Grid Accent 4" w:semiHidden="0" w:uiPriority="73" w:unhideWhenUsed="0"/>
-    <w:lsdException w:name="Light Shading Accent 5" w:semiHidden="0" w:uiPriority="60" w:unhideWhenUsed="0"/>
-    <w:lsdException w:name="Light List Accent 5" w:semiHidden="0" w:uiPriority="61" w:unhideWhenUsed="0"/>
-    <w:lsdException w:name="Light Grid Accent 5" w:semiHidden="0" w:uiPriority="62" w:unhideWhenUsed="0"/>
-    <w:lsdException w:name="Medium Shading 1 Accent 5" w:semiHidden="0" w:uiPriority="63" w:unhideWhenUsed="0"/>
-    <w:lsdException w:name="Medium Shading 2 Accent 5" w:semiHidden="0" w:uiPriority="64" w:unhideWhenUsed="0"/>
-    <w:lsdException w:name="Medium List 1 Accent 5" w:semiHidden="0" w:uiPriority="65" w:unhideWhenUsed="0"/>
-    <w:lsdException w:name="Medium List 2 Accent 5" w:semiHidden="0" w:uiPriority="66" w:unhideWhenUsed="0"/>
-    <w:lsdException w:name="Medium Grid 1 Accent 5" w:semiHidden="0" w:uiPriority="67" w:unhideWhenUsed="0"/>
-    <w:lsdException w:name="Medium Grid 2 Accent 5" w:semiHidden="0" w:uiPriority="68" w:unhideWhenUsed="0"/>
-    <w:lsdException w:name="Medium Grid 3 Accent 5" w:semiHidden="0" w:uiPriority="69" w:unhideWhenUsed="0"/>
-    <w:lsdException w:name="Dark List Accent 5" w:semiHidden="0" w:uiPriority="70" w:unhideWhenUsed="0"/>
-    <w:lsdException w:name="Colorful Shading Accent 5" w:semiHidden="0" w:uiPriority="71" w:unhideWhenUsed="0"/>
-    <w:lsdException w:name="Colorful List Accent 5" w:semiHidden="0" w:uiPriority="72" w:unhideWhenUsed="0"/>
-    <w:lsdException w:name="Colorful Grid Accent 5" w:semiHidden="0" w:uiPriority="73" w:unhideWhenUsed="0"/>
-    <w:lsdException w:name="Light Shading Accent 6" w:semiHidden="0" w:uiPriority="60" w:unhideWhenUsed="0"/>
-    <w:lsdException w:name="Light List Accent 6" w:semiHidden="0" w:uiPriority="61" w:unhideWhenUsed="0"/>
-    <w:lsdException w:name="Light Grid Accent 6" w:semiHidden="0" w:uiPriority="62" w:unhideWhenUsed="0"/>
-    <w:lsdException w:name="Medium Shading 1 Accent 6" w:semiHidden="0" w:uiPriority="63" w:unhideWhenUsed="0"/>
-    <w:lsdException w:name="Medium Shading 2 Accent 6" w:semiHidden="0" w:uiPriority="64" w:unhideWhenUsed="0"/>
-    <w:lsdException w:name="Medium List 1 Accent 6" w:semiHidden="0" w:uiPriority="65" w:unhideWhenUsed="0"/>
-    <w:lsdException w:name="Medium List 2 Accent 6" w:semiHidden="0" w:uiPriority="66" w:unhideWhenUsed="0"/>
-    <w:lsdException w:name="Medium Grid 1 Accent 6" w:semiHidden="0" w:uiPriority="67" w:unhideWhenUsed="0"/>
-    <w:lsdException w:name="Medium Grid 2 Accent 6" w:semiHidden="0" w:uiPriority="68" w:unhideWhenUsed="0"/>
-    <w:lsdException w:name="Medium Grid 3 Accent 6" w:semiHidden="0" w:uiPriority="69" w:unhideWhenUsed="0"/>
-    <w:lsdException w:name="Dark List Accent 6" w:semiHidden="0" w:uiPriority="70" w:unhideWhenUsed="0"/>
-    <w:lsdException w:name="Colorful Shading Accent 6" w:semiHidden="0" w:uiPriority="71" w:unhideWhenUsed="0"/>
-    <w:lsdException w:name="Colorful List Accent 6" w:semiHidden="0" w:uiPriority="72" w:unhideWhenUsed="0"/>
-    <w:lsdException w:name="Colorful Grid Accent 6" w:semiHidden="0" w:uiPriority="73" w:unhideWhenUsed="0"/>
-    <w:lsdException w:name="Subtle Emphasis" w:semiHidden="0" w:uiPriority="19" w:unhideWhenUsed="0" w:qFormat="1"/>
-    <w:lsdException w:name="Intense Emphasis" w:semiHidden="0" w:uiPriority="21" w:unhideWhenUsed="0" w:qFormat="1"/>
-    <w:lsdException w:name="Subtle Reference" w:semiHidden="0" w:uiPriority="31" w:unhideWhenUsed="0" w:qFormat="1"/>
-    <w:lsdException w:name="Intense Reference" w:semiHidden="0" w:uiPriority="32" w:unhideWhenUsed="0" w:qFormat="1"/>
-    <w:lsdException w:name="Book Title" w:semiHidden="0" w:uiPriority="33" w:unhideWhenUsed="0" w:qFormat="1"/>
-    <w:lsdException w:name="Bibliography" w:uiPriority="37"/>
-    <w:lsdException w:name="TOC Heading" w:uiPriority="39" w:qFormat="1"/>
-  </w:latentStyles>
-  <w:style w:type="paragraph" w:default="1" w:styleId="Normal">
-    <w:name w:val="Normal"/>
-    <w:qFormat/>
-    <w:rsid w:val="002018D3"/>
-    <w:pPr>
-      <w:jc w:val="both"/>
-    </w:pPr>
-    <w:rPr>
-      <w:rFonts w:ascii="Arial" w:hAnsi="Arial"/>
-      <w:sz w:val="22"/>
-      <w:szCs w:val="24"/>
-      <w:lang w:eastAsia="es-ES"/>
-    </w:rPr>
-  </w:style>
-  <w:style w:type="paragraph" w:styleId="Ttulo1">
-    <w:name w:val="heading 1"/>
-    <w:basedOn w:val="Normal"/>
-    <w:next w:val="Normal"/>
-    <w:autoRedefine/>
-    <w:qFormat/>
-    <w:rsid w:val="002018D3"/>
-    <w:pPr>
-      <w:keepNext/>
-      <w:numPr>
-        <w:numId w:val="6"/>
-      </w:numPr>
-      <w:spacing w:before="240" w:after="60"/>
-      <w:outlineLvl w:val="0"/>
-    </w:pPr>
-    <w:rPr>
-      <w:rFonts w:cs="Tahoma"/>
-      <w:b/>
-      <w:bCs/>
-      <w:smallCaps/>
-      <w:kern w:val="32"/>
-      <w:sz w:val="28"/>
-      <w:szCs w:val="32"/>
-    </w:rPr>
-  </w:style>
-  <w:style w:type="paragraph" w:styleId="Ttulo2">
-    <w:name w:val="heading 2"/>
-    <w:basedOn w:val="Normal"/>
-    <w:next w:val="Normal"/>
-    <w:qFormat/>
-    <w:rsid w:val="00611580"/>
-    <w:pPr>
-      <w:keepNext/>
-      <w:numPr>
-        <w:ilvl w:val="1"/>
-        <w:numId w:val="6"/>
-      </w:numPr>
-      <w:spacing w:before="240" w:after="60"/>
-      <w:outlineLvl w:val="1"/>
-    </w:pPr>
-    <w:rPr>
-      <w:b/>
-      <w:bCs/>
-      <w:sz w:val="24"/>
-      <w:szCs w:val="28"/>
-    </w:rPr>
-  </w:style>
-  <w:style w:type="paragraph" w:styleId="Ttulo3">
-    <w:name w:val="heading 3"/>
-    <w:basedOn w:val="Normal"/>
-    <w:next w:val="Normal"/>
-    <w:qFormat/>
-    <w:rsid w:val="00611580"/>
-    <w:pPr>
-      <w:keepNext/>
-      <w:numPr>
-        <w:ilvl w:val="2"/>
-        <w:numId w:val="6"/>
-      </w:numPr>
-      <w:spacing w:before="240" w:after="60"/>
-      <w:outlineLvl w:val="2"/>
-    </w:pPr>
-    <w:rPr>
-      <w:rFonts w:cs="Tahoma"/>
-      <w:b/>
-      <w:bCs/>
-      <w:sz w:val="24"/>
-      <w:szCs w:val="26"/>
-    </w:rPr>
-  </w:style>
-  <w:style w:type="paragraph" w:styleId="Ttulo4">
-    <w:name w:val="heading 4"/>
-    <w:basedOn w:val="Normal"/>
-    <w:next w:val="Normal"/>
-    <w:qFormat/>
-    <w:rsid w:val="00620E85"/>
-    <w:pPr>
-      <w:keepNext/>
-      <w:numPr>
-        <w:ilvl w:val="3"/>
-        <w:numId w:val="6"/>
-      </w:numPr>
-      <w:spacing w:before="240" w:after="60"/>
-      <w:outlineLvl w:val="3"/>
-    </w:pPr>
-    <w:rPr>
-      <w:b/>
-      <w:bCs/>
-      <w:szCs w:val="28"/>
-    </w:rPr>
-  </w:style>
-  <w:style w:type="paragraph" w:styleId="Ttulo5">
-    <w:name w:val="heading 5"/>
-    <w:basedOn w:val="Normal"/>
-    <w:next w:val="Normal"/>
-    <w:qFormat/>
-    <w:rsid w:val="00620E85"/>
-    <w:pPr>
-      <w:spacing w:before="240" w:after="60"/>
-      <w:outlineLvl w:val="4"/>
-    </w:pPr>
-    <w:rPr>
-      <w:b/>
-      <w:bCs/>
-      <w:iCs/>
-      <w:szCs w:val="26"/>
-    </w:rPr>
-  </w:style>
-  <w:style w:type="paragraph" w:styleId="Ttulo6">
-    <w:name w:val="heading 6"/>
-    <w:basedOn w:val="Normal"/>
-    <w:next w:val="Normal"/>
-    <w:autoRedefine/>
-    <w:qFormat/>
-    <w:pPr>
-      <w:keepNext/>
-      <w:numPr>
-        <w:ilvl w:val="5"/>
-        <w:numId w:val="6"/>
-      </w:numPr>
-      <w:outlineLvl w:val="5"/>
-    </w:pPr>
-    <w:rPr>
-      <w:b/>
-      <w:bCs/>
-      <w:sz w:val="26"/>
-      <w:szCs w:val="26"/>
-      <w14:shadow w14:blurRad="50800" w14:dist="38100" w14:dir="2700000" w14:sx="100000" w14:sy="100000" w14:kx="0" w14:ky="0" w14:algn="tl">
-        <w14:srgbClr w14:val="000000">
-          <w14:alpha w14:val="60000"/>
-        </w14:srgbClr>
-      </w14:shadow>
-    </w:rPr>
-  </w:style>
-  <w:style w:type="paragraph" w:styleId="Ttulo7">
-    <w:name w:val="heading 7"/>
-    <w:basedOn w:val="Normal"/>
-    <w:next w:val="Normal"/>
-    <w:autoRedefine/>
-    <w:qFormat/>
-    <w:pPr>
-      <w:keepNext/>
-      <w:numPr>
-        <w:ilvl w:val="6"/>
-        <w:numId w:val="6"/>
-      </w:numPr>
-      <w:outlineLvl w:val="6"/>
-    </w:pPr>
-    <w:rPr>
-      <w:b/>
-      <w:bCs/>
-      <w:sz w:val="26"/>
-      <w14:shadow w14:blurRad="50800" w14:dist="38100" w14:dir="2700000" w14:sx="100000" w14:sy="100000" w14:kx="0" w14:ky="0" w14:algn="tl">
-        <w14:srgbClr w14:val="000000">
-          <w14:alpha w14:val="60000"/>
-        </w14:srgbClr>
-      </w14:shadow>
-    </w:rPr>
-  </w:style>
-  <w:style w:type="paragraph" w:styleId="Ttulo8">
-    <w:name w:val="heading 8"/>
-    <w:basedOn w:val="Normal"/>
-    <w:next w:val="Normal"/>
-    <w:autoRedefine/>
-    <w:qFormat/>
-    <w:pPr>
-      <w:numPr>
-        <w:ilvl w:val="7"/>
-        <w:numId w:val="6"/>
-      </w:numPr>
-      <w:spacing w:before="240" w:after="60"/>
-      <w:outlineLvl w:val="7"/>
-    </w:pPr>
-    <w:rPr>
-      <w:b/>
-      <w:iCs/>
-      <w:sz w:val="26"/>
-      <w:szCs w:val="26"/>
-      <w14:shadow w14:blurRad="50800" w14:dist="38100" w14:dir="2700000" w14:sx="100000" w14:sy="100000" w14:kx="0" w14:ky="0" w14:algn="tl">
-        <w14:srgbClr w14:val="000000">
-          <w14:alpha w14:val="60000"/>
-        </w14:srgbClr>
-      </w14:shadow>
-    </w:rPr>
-  </w:style>
-  <w:style w:type="paragraph" w:styleId="Ttulo9">
-    <w:name w:val="heading 9"/>
-    <w:basedOn w:val="Normal"/>
-    <w:next w:val="Normal"/>
-    <w:autoRedefine/>
-    <w:qFormat/>
-    <w:pPr>
-      <w:numPr>
-        <w:ilvl w:val="8"/>
-        <w:numId w:val="6"/>
-      </w:numPr>
-      <w:spacing w:before="240" w:after="60"/>
-      <w:outlineLvl w:val="8"/>
-    </w:pPr>
-    <w:rPr>
-      <w:rFonts w:cs="Arial"/>
-      <w:b/>
-      <w:sz w:val="26"/>
-      <w:szCs w:val="26"/>
-      <w14:shadow w14:blurRad="50800" w14:dist="38100" w14:dir="2700000" w14:sx="100000" w14:sy="100000" w14:kx="0" w14:ky="0" w14:algn="tl">
-        <w14:srgbClr w14:val="000000">
-          <w14:alpha w14:val="60000"/>
-        </w14:srgbClr>
-      </w14:shadow>
-    </w:rPr>
-  </w:style>
-  <w:style w:type="character" w:default="1" w:styleId="Fuentedeprrafopredeter">
-    <w:name w:val="Default Paragraph Font"/>
-    <w:uiPriority w:val="1"/>
-    <w:semiHidden/>
-    <w:unhideWhenUsed/>
-  </w:style>
-  <w:style w:type="table" w:default="1" w:styleId="Tablanormal">
-    <w:name w:val="Normal Table"/>
-    <w:uiPriority w:val="99"/>
-    <w:semiHidden/>
-    <w:unhideWhenUsed/>
-    <w:tblPr>
-      <w:tblInd w:w="0" w:type="dxa"/>
-      <w:tblCellMar>
-        <w:top w:w="0" w:type="dxa"/>
-        <w:left w:w="108" w:type="dxa"/>
-        <w:bottom w:w="0" w:type="dxa"/>
-        <w:right w:w="108" w:type="dxa"/>
-      </w:tblCellMar>
-    </w:tblPr>
-  </w:style>
-  <w:style w:type="numbering" w:default="1" w:styleId="Sinlista">
-    <w:name w:val="No List"/>
-    <w:uiPriority w:val="99"/>
-    <w:semiHidden/>
-    <w:unhideWhenUsed/>
-  </w:style>
-  <w:style w:type="paragraph" w:styleId="Mapadeldocumento">
-    <w:name w:val="Document Map"/>
-    <w:basedOn w:val="Normal"/>
-    <w:semiHidden/>
-    <w:pPr>
-      <w:shd w:val="clear" w:color="auto" w:fill="000080"/>
-    </w:pPr>
-    <w:rPr>
-      <w:rFonts w:ascii="Tahoma" w:hAnsi="Tahoma" w:cs="Tahoma"/>
-    </w:rPr>
-  </w:style>
-  <w:style w:type="paragraph" w:styleId="TDC2">
-    <w:name w:val="toc 2"/>
-    <w:basedOn w:val="Normal"/>
-    <w:next w:val="Normal"/>
-    <w:autoRedefine/>
-    <w:semiHidden/>
-    <w:pPr>
-      <w:ind w:left="240"/>
-    </w:pPr>
-    <w:rPr>
-      <w:rFonts w:ascii="Times New Roman" w:hAnsi="Times New Roman"/>
-      <w:smallCaps/>
-    </w:rPr>
-  </w:style>
-  <w:style w:type="character" w:styleId="Refdecomentario">
-    <w:name w:val="annotation reference"/>
-    <w:semiHidden/>
-    <w:rPr>
-      <w:sz w:val="16"/>
-      <w:szCs w:val="16"/>
-    </w:rPr>
-  </w:style>
-  <w:style w:type="paragraph" w:customStyle="1" w:styleId="Encabezado1">
-    <w:name w:val="Encabezado1"/>
-    <w:basedOn w:val="Textosinformato"/>
-    <w:next w:val="Normal"/>
-    <w:autoRedefine/>
-    <w:rPr>
-      <w:rFonts w:ascii="Tahoma" w:hAnsi="Tahoma" w:cs="Tahoma"/>
-      <w:b/>
-      <w:sz w:val="28"/>
-      <w14:shadow w14:blurRad="50800" w14:dist="38100" w14:dir="2700000" w14:sx="100000" w14:sy="100000" w14:kx="0" w14:ky="0" w14:algn="tl">
-        <w14:srgbClr w14:val="000000">
-          <w14:alpha w14:val="60000"/>
-        </w14:srgbClr>
-      </w14:shadow>
-    </w:rPr>
-  </w:style>
-  <w:style w:type="paragraph" w:styleId="Textosinformato">
-    <w:name w:val="Plain Text"/>
-    <w:basedOn w:val="Normal"/>
-    <w:rPr>
-      <w:rFonts w:ascii="Courier New" w:hAnsi="Courier New" w:cs="Courier New"/>
-      <w:sz w:val="20"/>
-      <w:szCs w:val="20"/>
-    </w:rPr>
-  </w:style>
-  <w:style w:type="paragraph" w:styleId="TDC1">
-    <w:name w:val="toc 1"/>
-    <w:basedOn w:val="Normal"/>
-    <w:next w:val="Normal"/>
-    <w:autoRedefine/>
-    <w:semiHidden/>
-    <w:pPr>
-      <w:tabs>
-        <w:tab w:val="right" w:leader="dot" w:pos="9629"/>
-      </w:tabs>
-      <w:spacing w:before="120" w:after="120"/>
-    </w:pPr>
-    <w:rPr>
-      <w:rFonts w:ascii="Times New Roman" w:hAnsi="Times New Roman"/>
-      <w:b/>
-      <w:bCs/>
-      <w:caps/>
-      <w:noProof/>
-      <w:szCs w:val="28"/>
-    </w:rPr>
-  </w:style>
-  <w:style w:type="paragraph" w:styleId="TDC3">
-    <w:name w:val="toc 3"/>
-    <w:basedOn w:val="Normal"/>
-    <w:next w:val="Normal"/>
-    <w:autoRedefine/>
-    <w:semiHidden/>
-    <w:pPr>
-      <w:ind w:left="480"/>
-    </w:pPr>
-    <w:rPr>
-      <w:rFonts w:ascii="Times New Roman" w:hAnsi="Times New Roman"/>
-      <w:i/>
-      <w:iCs/>
-    </w:rPr>
-  </w:style>
-  <w:style w:type="paragraph" w:styleId="TDC4">
-    <w:name w:val="toc 4"/>
-    <w:basedOn w:val="Normal"/>
-    <w:next w:val="Normal"/>
-    <w:autoRedefine/>
-    <w:semiHidden/>
-    <w:pPr>
-      <w:ind w:left="720"/>
-    </w:pPr>
-    <w:rPr>
-      <w:rFonts w:ascii="Times New Roman" w:hAnsi="Times New Roman"/>
-      <w:szCs w:val="21"/>
-    </w:rPr>
-  </w:style>
-  <w:style w:type="paragraph" w:styleId="TDC5">
-    <w:name w:val="toc 5"/>
-    <w:basedOn w:val="Normal"/>
-    <w:next w:val="Normal"/>
-    <w:autoRedefine/>
-    <w:semiHidden/>
-    <w:pPr>
-      <w:ind w:left="960"/>
-    </w:pPr>
-    <w:rPr>
-      <w:rFonts w:ascii="Times New Roman" w:hAnsi="Times New Roman"/>
-      <w:szCs w:val="21"/>
-    </w:rPr>
-  </w:style>
-  <w:style w:type="paragraph" w:styleId="TDC6">
-    <w:name w:val="toc 6"/>
-    <w:basedOn w:val="Normal"/>
-    <w:next w:val="Normal"/>
-    <w:autoRedefine/>
-    <w:semiHidden/>
-    <w:pPr>
-      <w:ind w:left="1200"/>
-    </w:pPr>
-    <w:rPr>
-      <w:rFonts w:ascii="Times New Roman" w:hAnsi="Times New Roman"/>
-      <w:szCs w:val="21"/>
-    </w:rPr>
-  </w:style>
-  <w:style w:type="paragraph" w:styleId="TDC7">
-    <w:name w:val="toc 7"/>
-    <w:basedOn w:val="Normal"/>
-    <w:next w:val="Normal"/>
-    <w:autoRedefine/>
-    <w:semiHidden/>
-    <w:pPr>
-      <w:ind w:left="1440"/>
-    </w:pPr>
-    <w:rPr>
-      <w:rFonts w:ascii="Times New Roman" w:hAnsi="Times New Roman"/>
-      <w:szCs w:val="21"/>
-    </w:rPr>
-  </w:style>
-  <w:style w:type="paragraph" w:styleId="TDC8">
-    <w:name w:val="toc 8"/>
-    <w:basedOn w:val="Normal"/>
-    <w:next w:val="Normal"/>
-    <w:autoRedefine/>
-    <w:semiHidden/>
-    <w:pPr>
-      <w:ind w:left="1680"/>
-    </w:pPr>
-    <w:rPr>
-      <w:rFonts w:ascii="Times New Roman" w:hAnsi="Times New Roman"/>
-      <w:szCs w:val="21"/>
-    </w:rPr>
-  </w:style>
-  <w:style w:type="paragraph" w:styleId="TDC9">
-    <w:name w:val="toc 9"/>
-    <w:basedOn w:val="Normal"/>
-    <w:next w:val="Normal"/>
-    <w:autoRedefine/>
-    <w:semiHidden/>
-    <w:pPr>
-      <w:ind w:left="1920"/>
-    </w:pPr>
-    <w:rPr>
-      <w:rFonts w:ascii="Times New Roman" w:hAnsi="Times New Roman"/>
-      <w:szCs w:val="21"/>
-    </w:rPr>
-  </w:style>
-  <w:style w:type="paragraph" w:styleId="Ttulo">
-    <w:name w:val="Title"/>
-    <w:basedOn w:val="Normal"/>
-    <w:next w:val="Normal"/>
-    <w:autoRedefine/>
-    <w:uiPriority w:val="10"/>
-    <w:qFormat/>
-    <w:pPr>
-      <w:spacing w:before="240" w:after="60"/>
-      <w:jc w:val="center"/>
-      <w:outlineLvl w:val="0"/>
-    </w:pPr>
-    <w:rPr>
-      <w:rFonts w:cs="Tahoma"/>
-      <w:b/>
-      <w:bCs/>
-      <w:color w:val="333399"/>
-      <w:kern w:val="28"/>
-      <w:sz w:val="56"/>
-      <w:szCs w:val="32"/>
-      <w14:shadow w14:blurRad="50800" w14:dist="38100" w14:dir="2700000" w14:sx="100000" w14:sy="100000" w14:kx="0" w14:ky="0" w14:algn="tl">
-        <w14:srgbClr w14:val="000000">
-          <w14:alpha w14:val="60000"/>
-        </w14:srgbClr>
-      </w14:shadow>
-    </w:rPr>
-  </w:style>
-  <w:style w:type="paragraph" w:customStyle="1" w:styleId="EncabTitulo1">
-    <w:name w:val="Encab Titulo1"/>
-    <w:basedOn w:val="Ttulo"/>
-    <w:next w:val="Normal"/>
-    <w:autoRedefine/>
-    <w:rPr>
-      <w:rFonts w:ascii="Tahoma" w:hAnsi="Tahoma"/>
-      <w:shadow/>
-      <w:sz w:val="52"/>
-      <w:u w:val="single"/>
-      <w14:shadow w14:blurRad="0" w14:dist="0" w14:dir="0" w14:sx="0" w14:sy="0" w14:kx="0" w14:ky="0" w14:algn="none">
-        <w14:srgbClr w14:val="000000"/>
-      </w14:shadow>
-    </w:rPr>
-  </w:style>
-  <w:style w:type="paragraph" w:styleId="Encabezado">
-    <w:name w:val="header"/>
-    <w:basedOn w:val="Normal"/>
-    <w:pPr>
-      <w:tabs>
-        <w:tab w:val="center" w:pos="4252"/>
-        <w:tab w:val="right" w:pos="8504"/>
-      </w:tabs>
-    </w:pPr>
-  </w:style>
-  <w:style w:type="paragraph" w:styleId="Piedepgina">
-    <w:name w:val="footer"/>
-    <w:basedOn w:val="Normal"/>
-    <w:pPr>
-      <w:tabs>
-        <w:tab w:val="center" w:pos="4419"/>
-        <w:tab w:val="right" w:pos="8838"/>
-      </w:tabs>
-    </w:pPr>
-  </w:style>
-  <w:style w:type="character" w:styleId="Nmerodepgina">
-    <w:name w:val="page number"/>
-    <w:basedOn w:val="Fuentedeprrafopredeter"/>
-  </w:style>
-  <w:style w:type="character" w:styleId="Hipervnculo">
-    <w:name w:val="Hyperlink"/>
-    <w:rPr>
-      <w:color w:val="0000FF"/>
-      <w:u w:val="single"/>
-    </w:rPr>
-  </w:style>
-  <w:style w:type="paragraph" w:customStyle="1" w:styleId="EstiloTtulo5Izquierda0cmPrimeralnea0cm">
-    <w:name w:val="Estilo Título 5 + Izquierda:  0 cm Primera línea:  0 cm"/>
-    <w:basedOn w:val="Ttulo5"/>
-    <w:rsid w:val="00401881"/>
-    <w:rPr>
-      <w:rFonts w:ascii="Times New Roman" w:hAnsi="Times New Roman"/>
-      <w:iCs w:val="0"/>
-      <w:sz w:val="24"/>
-      <w:szCs w:val="20"/>
-    </w:rPr>
-  </w:style>
-  <w:style w:type="paragraph" w:customStyle="1" w:styleId="EncabTitulo2">
-    <w:name w:val="Encab Titulo2"/>
-    <w:basedOn w:val="EncabTitulo1"/>
-    <w:autoRedefine/>
-    <w:rsid w:val="005047AA"/>
-    <w:rPr>
-      <w:rFonts w:ascii="Times New Roman" w:hAnsi="Times New Roman"/>
-      <w:u w:val="none"/>
-    </w:rPr>
-  </w:style>
-  <w:style w:type="paragraph" w:customStyle="1" w:styleId="EstiloTtulo4Izquierda0cmPrimeralnea0cm">
-    <w:name w:val="Estilo Título 4 + Izquierda:  0 cm Primera línea:  0 cm"/>
-    <w:basedOn w:val="Ttulo4"/>
-    <w:pPr>
-      <w:numPr>
-        <w:ilvl w:val="0"/>
-        <w:numId w:val="0"/>
-      </w:numPr>
-    </w:pPr>
-    <w:rPr>
-      <w:szCs w:val="20"/>
-    </w:rPr>
-  </w:style>
-  <w:style w:type="table" w:styleId="Tablaconcuadrcula">
-    <w:name w:val="Table Grid"/>
-    <w:basedOn w:val="Tablanormal"/>
-    <w:rsid w:val="00685D88"/>
-    <w:pPr>
-      <w:jc w:val="both"/>
-    </w:pPr>
-    <w:tblPr>
-      <w:tblInd w:w="0" w:type="dxa"/>
-      <w:tblBorders>
-        <w:top w:val="single" w:sz="4" w:space="0" w:color="auto"/>
-        <w:left w:val="single" w:sz="4" w:space="0" w:color="auto"/>
-        <w:bottom w:val="single" w:sz="4" w:space="0" w:color="auto"/>
-        <w:right w:val="single" w:sz="4" w:space="0" w:color="auto"/>
-        <w:insideH w:val="single" w:sz="4" w:space="0" w:color="auto"/>
-        <w:insideV w:val="single" w:sz="4" w:space="0" w:color="auto"/>
-      </w:tblBorders>
-      <w:tblCellMar>
-        <w:top w:w="0" w:type="dxa"/>
-        <w:left w:w="108" w:type="dxa"/>
-        <w:bottom w:w="0" w:type="dxa"/>
-        <w:right w:w="108" w:type="dxa"/>
-      </w:tblCellMar>
     </w:tblPr>
   </w:style>
   <w:style w:type="paragraph" w:customStyle="1" w:styleId="Tabletext">

</xml_diff>

<commit_message>
agregue la fecha de avances q hize
</commit_message>
<xml_diff>
--- a/IS1-2018-Plantilla-ERS-OO.docx
+++ b/IS1-2018-Plantilla-ERS-OO.docx
@@ -1427,7 +1427,7 @@
                 <w:szCs w:val="20"/>
                 <w:lang w:val="es-ES"/>
               </w:rPr>
-              <w:t>17/11/2018</w:t>
+              <w:t>15/11/2018</w:t>
             </w:r>
           </w:p>
         </w:tc>
@@ -1473,7 +1473,7 @@
                 <w:szCs w:val="20"/>
                 <w:lang w:val="es-ES"/>
               </w:rPr>
-              <w:t>Hice cambios en el diagrama de caso de uso Gestionar Venta a Clientes y sus correspondientes flujos de sucesos de caso de uso.</w:t>
+              <w:t>Agregue el primer modelo de dominio y modelo del negocio</w:t>
             </w:r>
           </w:p>
         </w:tc>
@@ -1497,7 +1497,7 @@
                 <w:szCs w:val="20"/>
                 <w:lang w:val="es-ES"/>
               </w:rPr>
-              <w:t>Andreatta</w:t>
+              <w:t>Gomez</w:t>
             </w:r>
             <w:proofErr w:type="spellEnd"/>
             <w:r>
@@ -1506,7 +1506,394 @@
                 <w:szCs w:val="20"/>
                 <w:lang w:val="es-ES"/>
               </w:rPr>
+              <w:t xml:space="preserve"> </w:t>
+            </w:r>
+            <w:r>
+              <w:rPr>
+                <w:sz w:val="20"/>
+                <w:szCs w:val="20"/>
+                <w:lang w:val="es-ES"/>
+              </w:rPr>
+              <w:t>M</w:t>
+            </w:r>
+            <w:r>
+              <w:rPr>
+                <w:sz w:val="20"/>
+                <w:szCs w:val="20"/>
+                <w:lang w:val="es-ES"/>
+              </w:rPr>
+              <w:t>arcos</w:t>
+            </w:r>
+          </w:p>
+        </w:tc>
+      </w:tr>
+      <w:tr>
+        <w:trPr>
+          <w:jc w:val="center"/>
+        </w:trPr>
+        <w:tc>
+          <w:tcPr>
+            <w:tcW w:w="1242" w:type="dxa"/>
+            <w:vAlign w:val="center"/>
+          </w:tcPr>
+          <w:p>
+            <w:pPr>
+              <w:rPr>
+                <w:sz w:val="20"/>
+                <w:szCs w:val="20"/>
+                <w:lang w:val="es-ES"/>
+              </w:rPr>
+            </w:pPr>
+            <w:r>
+              <w:rPr>
+                <w:sz w:val="20"/>
+                <w:szCs w:val="20"/>
+                <w:lang w:val="es-ES"/>
+              </w:rPr>
+              <w:t>1</w:t>
+            </w:r>
+            <w:r>
+              <w:rPr>
+                <w:sz w:val="20"/>
+                <w:szCs w:val="20"/>
+                <w:lang w:val="es-ES"/>
+              </w:rPr>
+              <w:t>6</w:t>
+            </w:r>
+            <w:r>
+              <w:rPr>
+                <w:sz w:val="20"/>
+                <w:szCs w:val="20"/>
+                <w:lang w:val="es-ES"/>
+              </w:rPr>
+              <w:t>/11/2018</w:t>
+            </w:r>
+          </w:p>
+        </w:tc>
+        <w:tc>
+          <w:tcPr>
+            <w:tcW w:w="993" w:type="dxa"/>
+            <w:vAlign w:val="center"/>
+          </w:tcPr>
+          <w:p>
+            <w:pPr>
+              <w:rPr>
+                <w:sz w:val="20"/>
+                <w:szCs w:val="20"/>
+                <w:lang w:val="es-ES"/>
+              </w:rPr>
+            </w:pPr>
+            <w:r>
+              <w:rPr>
+                <w:sz w:val="20"/>
+                <w:szCs w:val="20"/>
+                <w:lang w:val="es-ES"/>
+              </w:rPr>
+              <w:t>1.0</w:t>
+            </w:r>
+          </w:p>
+        </w:tc>
+        <w:tc>
+          <w:tcPr>
+            <w:tcW w:w="4965" w:type="dxa"/>
+            <w:vAlign w:val="center"/>
+          </w:tcPr>
+          <w:p>
+            <w:pPr>
+              <w:rPr>
+                <w:sz w:val="20"/>
+                <w:szCs w:val="20"/>
+                <w:lang w:val="es-ES"/>
+              </w:rPr>
+            </w:pPr>
+            <w:r>
+              <w:rPr>
+                <w:sz w:val="20"/>
+                <w:szCs w:val="20"/>
+                <w:lang w:val="es-ES"/>
+              </w:rPr>
+              <w:t>Agregue los flujos de secuencia</w:t>
+            </w:r>
+            <w:bookmarkStart w:id="3" w:name="_GoBack"/>
+            <w:bookmarkEnd w:id="3"/>
+            <w:r>
+              <w:rPr>
+                <w:sz w:val="20"/>
+                <w:szCs w:val="20"/>
+                <w:lang w:val="es-ES"/>
+              </w:rPr>
+              <w:t xml:space="preserve"> de caso de uso y los caso de uso de Cliente y Proveedor</w:t>
+            </w:r>
+          </w:p>
+        </w:tc>
+        <w:tc>
+          <w:tcPr>
+            <w:tcW w:w="2547" w:type="dxa"/>
+            <w:vAlign w:val="center"/>
+          </w:tcPr>
+          <w:p>
+            <w:pPr>
+              <w:rPr>
+                <w:sz w:val="20"/>
+                <w:szCs w:val="20"/>
+                <w:lang w:val="es-ES"/>
+              </w:rPr>
+            </w:pPr>
+            <w:proofErr w:type="spellStart"/>
+            <w:r>
+              <w:rPr>
+                <w:sz w:val="20"/>
+                <w:szCs w:val="20"/>
+                <w:lang w:val="es-ES"/>
+              </w:rPr>
+              <w:t>Gomez</w:t>
+            </w:r>
+            <w:proofErr w:type="spellEnd"/>
+            <w:r>
+              <w:rPr>
+                <w:sz w:val="20"/>
+                <w:szCs w:val="20"/>
+                <w:lang w:val="es-ES"/>
+              </w:rPr>
+              <w:t xml:space="preserve"> </w:t>
+            </w:r>
+            <w:r>
+              <w:rPr>
+                <w:sz w:val="20"/>
+                <w:szCs w:val="20"/>
+                <w:lang w:val="es-ES"/>
+              </w:rPr>
+              <w:t>M</w:t>
+            </w:r>
+            <w:r>
+              <w:rPr>
+                <w:sz w:val="20"/>
+                <w:szCs w:val="20"/>
+                <w:lang w:val="es-ES"/>
+              </w:rPr>
+              <w:t>arcos</w:t>
+            </w:r>
+          </w:p>
+        </w:tc>
+      </w:tr>
+      <w:tr>
+        <w:trPr>
+          <w:jc w:val="center"/>
+        </w:trPr>
+        <w:tc>
+          <w:tcPr>
+            <w:tcW w:w="1242" w:type="dxa"/>
+            <w:vAlign w:val="center"/>
+          </w:tcPr>
+          <w:p>
+            <w:pPr>
+              <w:rPr>
+                <w:sz w:val="20"/>
+                <w:szCs w:val="20"/>
+                <w:lang w:val="es-ES"/>
+              </w:rPr>
+            </w:pPr>
+            <w:r>
+              <w:rPr>
+                <w:sz w:val="20"/>
+                <w:szCs w:val="20"/>
+                <w:lang w:val="es-ES"/>
+              </w:rPr>
+              <w:t>17/11/2018</w:t>
+            </w:r>
+          </w:p>
+        </w:tc>
+        <w:tc>
+          <w:tcPr>
+            <w:tcW w:w="993" w:type="dxa"/>
+            <w:vAlign w:val="center"/>
+          </w:tcPr>
+          <w:p>
+            <w:pPr>
+              <w:rPr>
+                <w:sz w:val="20"/>
+                <w:szCs w:val="20"/>
+                <w:lang w:val="es-ES"/>
+              </w:rPr>
+            </w:pPr>
+            <w:r>
+              <w:rPr>
+                <w:sz w:val="20"/>
+                <w:szCs w:val="20"/>
+                <w:lang w:val="es-ES"/>
+              </w:rPr>
+              <w:t>1.0</w:t>
+            </w:r>
+          </w:p>
+        </w:tc>
+        <w:tc>
+          <w:tcPr>
+            <w:tcW w:w="4965" w:type="dxa"/>
+            <w:vAlign w:val="center"/>
+          </w:tcPr>
+          <w:p>
+            <w:pPr>
+              <w:rPr>
+                <w:sz w:val="20"/>
+                <w:szCs w:val="20"/>
+                <w:lang w:val="es-ES"/>
+              </w:rPr>
+            </w:pPr>
+            <w:r>
+              <w:rPr>
+                <w:sz w:val="20"/>
+                <w:szCs w:val="20"/>
+                <w:lang w:val="es-ES"/>
+              </w:rPr>
+              <w:t>Hice cambios en el diagrama de caso de uso Gestionar Venta a Clientes y sus correspondientes flujos de sucesos de caso de uso.</w:t>
+            </w:r>
+          </w:p>
+        </w:tc>
+        <w:tc>
+          <w:tcPr>
+            <w:tcW w:w="2547" w:type="dxa"/>
+            <w:vAlign w:val="center"/>
+          </w:tcPr>
+          <w:p>
+            <w:pPr>
+              <w:rPr>
+                <w:sz w:val="20"/>
+                <w:szCs w:val="20"/>
+                <w:lang w:val="es-ES"/>
+              </w:rPr>
+            </w:pPr>
+            <w:proofErr w:type="spellStart"/>
+            <w:r>
+              <w:rPr>
+                <w:sz w:val="20"/>
+                <w:szCs w:val="20"/>
+                <w:lang w:val="es-ES"/>
+              </w:rPr>
+              <w:t>Andreatta</w:t>
+            </w:r>
+            <w:proofErr w:type="spellEnd"/>
+            <w:r>
+              <w:rPr>
+                <w:sz w:val="20"/>
+                <w:szCs w:val="20"/>
+                <w:lang w:val="es-ES"/>
+              </w:rPr>
               <w:t xml:space="preserve"> Lucas Daniel</w:t>
+            </w:r>
+          </w:p>
+        </w:tc>
+      </w:tr>
+      <w:tr>
+        <w:trPr>
+          <w:jc w:val="center"/>
+        </w:trPr>
+        <w:tc>
+          <w:tcPr>
+            <w:tcW w:w="1242" w:type="dxa"/>
+            <w:vAlign w:val="center"/>
+          </w:tcPr>
+          <w:p>
+            <w:pPr>
+              <w:rPr>
+                <w:sz w:val="20"/>
+                <w:szCs w:val="20"/>
+                <w:lang w:val="es-ES"/>
+              </w:rPr>
+            </w:pPr>
+            <w:r>
+              <w:rPr>
+                <w:sz w:val="20"/>
+                <w:szCs w:val="20"/>
+                <w:lang w:val="es-ES"/>
+              </w:rPr>
+              <w:t>22</w:t>
+            </w:r>
+            <w:r>
+              <w:rPr>
+                <w:sz w:val="20"/>
+                <w:szCs w:val="20"/>
+                <w:lang w:val="es-ES"/>
+              </w:rPr>
+              <w:t>/11/2018</w:t>
+            </w:r>
+          </w:p>
+        </w:tc>
+        <w:tc>
+          <w:tcPr>
+            <w:tcW w:w="993" w:type="dxa"/>
+            <w:vAlign w:val="center"/>
+          </w:tcPr>
+          <w:p>
+            <w:pPr>
+              <w:rPr>
+                <w:sz w:val="20"/>
+                <w:szCs w:val="20"/>
+                <w:lang w:val="es-ES"/>
+              </w:rPr>
+            </w:pPr>
+            <w:r>
+              <w:rPr>
+                <w:sz w:val="20"/>
+                <w:szCs w:val="20"/>
+                <w:lang w:val="es-ES"/>
+              </w:rPr>
+              <w:t>1.0</w:t>
+            </w:r>
+          </w:p>
+        </w:tc>
+        <w:tc>
+          <w:tcPr>
+            <w:tcW w:w="4965" w:type="dxa"/>
+            <w:vAlign w:val="center"/>
+          </w:tcPr>
+          <w:p>
+            <w:pPr>
+              <w:rPr>
+                <w:sz w:val="20"/>
+                <w:szCs w:val="20"/>
+                <w:lang w:val="es-ES"/>
+              </w:rPr>
+            </w:pPr>
+            <w:r>
+              <w:rPr>
+                <w:sz w:val="20"/>
+                <w:szCs w:val="20"/>
+                <w:lang w:val="es-ES"/>
+              </w:rPr>
+              <w:t>Agregue diagramas de secuencia de caso de uso de Cliente y Proveedor</w:t>
+            </w:r>
+          </w:p>
+        </w:tc>
+        <w:tc>
+          <w:tcPr>
+            <w:tcW w:w="2547" w:type="dxa"/>
+            <w:vAlign w:val="center"/>
+          </w:tcPr>
+          <w:p>
+            <w:pPr>
+              <w:rPr>
+                <w:sz w:val="20"/>
+                <w:szCs w:val="20"/>
+                <w:lang w:val="es-ES"/>
+              </w:rPr>
+            </w:pPr>
+            <w:proofErr w:type="spellStart"/>
+            <w:r>
+              <w:rPr>
+                <w:sz w:val="20"/>
+                <w:szCs w:val="20"/>
+                <w:lang w:val="es-ES"/>
+              </w:rPr>
+              <w:t>Gomez</w:t>
+            </w:r>
+            <w:proofErr w:type="spellEnd"/>
+            <w:r>
+              <w:rPr>
+                <w:sz w:val="20"/>
+                <w:szCs w:val="20"/>
+                <w:lang w:val="es-ES"/>
+              </w:rPr>
+              <w:t xml:space="preserve"> Marcos</w:t>
             </w:r>
           </w:p>
         </w:tc>
@@ -1530,14 +1917,14 @@
           <w:rFonts w:ascii="Times New Roman" w:hAnsi="Times New Roman" w:cs="Times New Roman"/>
         </w:rPr>
       </w:pPr>
-      <w:bookmarkStart w:id="3" w:name="_Toc22529447"/>
+      <w:bookmarkStart w:id="4" w:name="_Toc22529447"/>
       <w:r>
         <w:rPr>
           <w:rFonts w:ascii="Times New Roman" w:hAnsi="Times New Roman" w:cs="Times New Roman"/>
         </w:rPr>
         <w:t>Tabla de Contenidos</w:t>
       </w:r>
-      <w:bookmarkEnd w:id="3"/>
+      <w:bookmarkEnd w:id="4"/>
     </w:p>
     <w:p/>
     <w:p>
@@ -3562,8 +3949,8 @@
           <w:rFonts w:cs="Times New Roman"/>
         </w:rPr>
       </w:pPr>
-      <w:bookmarkStart w:id="4" w:name="_Toc22529448"/>
-      <w:bookmarkStart w:id="5" w:name="_Toc202535452"/>
+      <w:bookmarkStart w:id="5" w:name="_Toc22529448"/>
+      <w:bookmarkStart w:id="6" w:name="_Toc202535452"/>
       <w:r>
         <w:rPr>
           <w:rFonts w:cs="Times New Roman"/>
@@ -3571,8 +3958,8 @@
         <w:lastRenderedPageBreak/>
         <w:t>Introducción</w:t>
       </w:r>
-      <w:bookmarkEnd w:id="4"/>
       <w:bookmarkEnd w:id="5"/>
+      <w:bookmarkEnd w:id="6"/>
     </w:p>
     <w:p>
       <w:r>
@@ -3644,19 +4031,19 @@
       <w:pPr>
         <w:pStyle w:val="Ttulo2"/>
       </w:pPr>
-      <w:bookmarkStart w:id="6" w:name="_Toc22529449"/>
-      <w:bookmarkStart w:id="7" w:name="_Toc202534350"/>
-      <w:bookmarkStart w:id="8" w:name="_Toc202535453"/>
-      <w:bookmarkStart w:id="9" w:name="_Toc202595219"/>
-      <w:bookmarkStart w:id="10" w:name="_Toc235164454"/>
+      <w:bookmarkStart w:id="7" w:name="_Toc22529449"/>
+      <w:bookmarkStart w:id="8" w:name="_Toc202534350"/>
+      <w:bookmarkStart w:id="9" w:name="_Toc202535453"/>
+      <w:bookmarkStart w:id="10" w:name="_Toc202595219"/>
+      <w:bookmarkStart w:id="11" w:name="_Toc235164454"/>
       <w:r>
         <w:t>Propósito</w:t>
       </w:r>
-      <w:bookmarkEnd w:id="6"/>
       <w:bookmarkEnd w:id="7"/>
       <w:bookmarkEnd w:id="8"/>
       <w:bookmarkEnd w:id="9"/>
       <w:bookmarkEnd w:id="10"/>
+      <w:bookmarkEnd w:id="11"/>
     </w:p>
     <w:p>
       <w:r>
@@ -3678,19 +4065,19 @@
       <w:pPr>
         <w:pStyle w:val="Ttulo2"/>
       </w:pPr>
-      <w:bookmarkStart w:id="11" w:name="_Toc22529450"/>
-      <w:bookmarkStart w:id="12" w:name="_Toc202534351"/>
-      <w:bookmarkStart w:id="13" w:name="_Toc202535454"/>
-      <w:bookmarkStart w:id="14" w:name="_Toc202595220"/>
-      <w:bookmarkStart w:id="15" w:name="_Toc235164455"/>
+      <w:bookmarkStart w:id="12" w:name="_Toc22529450"/>
+      <w:bookmarkStart w:id="13" w:name="_Toc202534351"/>
+      <w:bookmarkStart w:id="14" w:name="_Toc202535454"/>
+      <w:bookmarkStart w:id="15" w:name="_Toc202595220"/>
+      <w:bookmarkStart w:id="16" w:name="_Toc235164455"/>
       <w:r>
         <w:t>Alcance o Ámbito del Sistema</w:t>
       </w:r>
-      <w:bookmarkEnd w:id="11"/>
       <w:bookmarkEnd w:id="12"/>
       <w:bookmarkEnd w:id="13"/>
       <w:bookmarkEnd w:id="14"/>
       <w:bookmarkEnd w:id="15"/>
+      <w:bookmarkEnd w:id="16"/>
     </w:p>
     <w:p/>
     <w:p>
@@ -3711,19 +4098,19 @@
       <w:pPr>
         <w:pStyle w:val="Ttulo2"/>
       </w:pPr>
-      <w:bookmarkStart w:id="16" w:name="_Toc22529451"/>
-      <w:bookmarkStart w:id="17" w:name="_Toc202534352"/>
-      <w:bookmarkStart w:id="18" w:name="_Toc202535455"/>
-      <w:bookmarkStart w:id="19" w:name="_Toc202595221"/>
-      <w:bookmarkStart w:id="20" w:name="_Toc235164456"/>
+      <w:bookmarkStart w:id="17" w:name="_Toc22529451"/>
+      <w:bookmarkStart w:id="18" w:name="_Toc202534352"/>
+      <w:bookmarkStart w:id="19" w:name="_Toc202535455"/>
+      <w:bookmarkStart w:id="20" w:name="_Toc202595221"/>
+      <w:bookmarkStart w:id="21" w:name="_Toc235164456"/>
       <w:r>
         <w:t>Definiciones, Acrónimos y Abreviaturas</w:t>
       </w:r>
-      <w:bookmarkEnd w:id="16"/>
       <w:bookmarkEnd w:id="17"/>
       <w:bookmarkEnd w:id="18"/>
       <w:bookmarkEnd w:id="19"/>
       <w:bookmarkEnd w:id="20"/>
+      <w:bookmarkEnd w:id="21"/>
     </w:p>
     <w:p/>
     <w:p/>
@@ -3735,22 +4122,22 @@
           <w:rFonts w:cs="Times New Roman"/>
         </w:rPr>
       </w:pPr>
-      <w:bookmarkStart w:id="21" w:name="_Toc22529452"/>
-      <w:bookmarkStart w:id="22" w:name="_Toc202534353"/>
-      <w:bookmarkStart w:id="23" w:name="_Toc202535456"/>
-      <w:bookmarkStart w:id="24" w:name="_Toc202595222"/>
-      <w:bookmarkStart w:id="25" w:name="_Toc235164457"/>
+      <w:bookmarkStart w:id="22" w:name="_Toc22529452"/>
+      <w:bookmarkStart w:id="23" w:name="_Toc202534353"/>
+      <w:bookmarkStart w:id="24" w:name="_Toc202535456"/>
+      <w:bookmarkStart w:id="25" w:name="_Toc202595222"/>
+      <w:bookmarkStart w:id="26" w:name="_Toc235164457"/>
       <w:r>
         <w:rPr>
           <w:rFonts w:cs="Times New Roman"/>
         </w:rPr>
         <w:t>Definiciones</w:t>
       </w:r>
-      <w:bookmarkEnd w:id="21"/>
       <w:bookmarkEnd w:id="22"/>
       <w:bookmarkEnd w:id="23"/>
       <w:bookmarkEnd w:id="24"/>
       <w:bookmarkEnd w:id="25"/>
+      <w:bookmarkEnd w:id="26"/>
     </w:p>
     <w:p>
       <w:pPr>
@@ -4027,9 +4414,9 @@
             <w:r>
               <w:t>Todas aquellas personas u organizaciones que afectan o son afectadas por el proyecto.</w:t>
             </w:r>
-            <w:bookmarkStart w:id="26" w:name="_Toc85989824"/>
-          </w:p>
-          <w:bookmarkEnd w:id="26"/>
+            <w:bookmarkStart w:id="27" w:name="_Toc85989824"/>
+          </w:p>
+          <w:bookmarkEnd w:id="27"/>
           <w:p>
             <w:pPr>
               <w:rPr>
@@ -4056,22 +4443,22 @@
           <w:rFonts w:cs="Times New Roman"/>
         </w:rPr>
       </w:pPr>
-      <w:bookmarkStart w:id="27" w:name="_Toc22529453"/>
-      <w:bookmarkStart w:id="28" w:name="_Toc202534354"/>
-      <w:bookmarkStart w:id="29" w:name="_Toc202535457"/>
-      <w:bookmarkStart w:id="30" w:name="_Toc202595223"/>
-      <w:bookmarkStart w:id="31" w:name="_Toc235164458"/>
+      <w:bookmarkStart w:id="28" w:name="_Toc22529453"/>
+      <w:bookmarkStart w:id="29" w:name="_Toc202534354"/>
+      <w:bookmarkStart w:id="30" w:name="_Toc202535457"/>
+      <w:bookmarkStart w:id="31" w:name="_Toc202595223"/>
+      <w:bookmarkStart w:id="32" w:name="_Toc235164458"/>
       <w:r>
         <w:rPr>
           <w:rFonts w:cs="Times New Roman"/>
         </w:rPr>
         <w:t>Acrónimos</w:t>
       </w:r>
-      <w:bookmarkEnd w:id="27"/>
       <w:bookmarkEnd w:id="28"/>
       <w:bookmarkEnd w:id="29"/>
       <w:bookmarkEnd w:id="30"/>
       <w:bookmarkEnd w:id="31"/>
+      <w:bookmarkEnd w:id="32"/>
     </w:p>
     <w:p/>
     <w:tbl>
@@ -4339,22 +4726,22 @@
           <w:rFonts w:cs="Times New Roman"/>
         </w:rPr>
       </w:pPr>
-      <w:bookmarkStart w:id="32" w:name="_Toc22529454"/>
-      <w:bookmarkStart w:id="33" w:name="_Toc202534355"/>
-      <w:bookmarkStart w:id="34" w:name="_Toc202535458"/>
-      <w:bookmarkStart w:id="35" w:name="_Toc202595224"/>
-      <w:bookmarkStart w:id="36" w:name="_Toc235164459"/>
+      <w:bookmarkStart w:id="33" w:name="_Toc22529454"/>
+      <w:bookmarkStart w:id="34" w:name="_Toc202534355"/>
+      <w:bookmarkStart w:id="35" w:name="_Toc202535458"/>
+      <w:bookmarkStart w:id="36" w:name="_Toc202595224"/>
+      <w:bookmarkStart w:id="37" w:name="_Toc235164459"/>
       <w:r>
         <w:rPr>
           <w:rFonts w:cs="Times New Roman"/>
         </w:rPr>
         <w:t>Abreviaturas</w:t>
       </w:r>
-      <w:bookmarkEnd w:id="32"/>
       <w:bookmarkEnd w:id="33"/>
       <w:bookmarkEnd w:id="34"/>
       <w:bookmarkEnd w:id="35"/>
       <w:bookmarkEnd w:id="36"/>
+      <w:bookmarkEnd w:id="37"/>
     </w:p>
     <w:tbl>
       <w:tblPr>
@@ -4535,19 +4922,19 @@
       <w:pPr>
         <w:pStyle w:val="Ttulo2"/>
       </w:pPr>
-      <w:bookmarkStart w:id="37" w:name="_Toc22529455"/>
-      <w:bookmarkStart w:id="38" w:name="_Toc202534356"/>
-      <w:bookmarkStart w:id="39" w:name="_Toc202535459"/>
-      <w:bookmarkStart w:id="40" w:name="_Toc202595225"/>
-      <w:bookmarkStart w:id="41" w:name="_Toc235164460"/>
+      <w:bookmarkStart w:id="38" w:name="_Toc22529455"/>
+      <w:bookmarkStart w:id="39" w:name="_Toc202534356"/>
+      <w:bookmarkStart w:id="40" w:name="_Toc202535459"/>
+      <w:bookmarkStart w:id="41" w:name="_Toc202595225"/>
+      <w:bookmarkStart w:id="42" w:name="_Toc235164460"/>
       <w:r>
         <w:t>Referencias</w:t>
       </w:r>
-      <w:bookmarkEnd w:id="37"/>
       <w:bookmarkEnd w:id="38"/>
       <w:bookmarkEnd w:id="39"/>
       <w:bookmarkEnd w:id="40"/>
       <w:bookmarkEnd w:id="41"/>
+      <w:bookmarkEnd w:id="42"/>
     </w:p>
     <w:p/>
     <w:p>
@@ -4646,19 +5033,19 @@
       <w:pPr>
         <w:pStyle w:val="Ttulo2"/>
       </w:pPr>
-      <w:bookmarkStart w:id="42" w:name="_Toc22529456"/>
-      <w:bookmarkStart w:id="43" w:name="_Toc202534357"/>
-      <w:bookmarkStart w:id="44" w:name="_Toc202535460"/>
-      <w:bookmarkStart w:id="45" w:name="_Toc202595226"/>
-      <w:bookmarkStart w:id="46" w:name="_Toc235164461"/>
+      <w:bookmarkStart w:id="43" w:name="_Toc22529456"/>
+      <w:bookmarkStart w:id="44" w:name="_Toc202534357"/>
+      <w:bookmarkStart w:id="45" w:name="_Toc202535460"/>
+      <w:bookmarkStart w:id="46" w:name="_Toc202595226"/>
+      <w:bookmarkStart w:id="47" w:name="_Toc235164461"/>
       <w:r>
         <w:t>Visión General del Documento</w:t>
       </w:r>
-      <w:bookmarkEnd w:id="42"/>
       <w:bookmarkEnd w:id="43"/>
       <w:bookmarkEnd w:id="44"/>
       <w:bookmarkEnd w:id="45"/>
       <w:bookmarkEnd w:id="46"/>
+      <w:bookmarkEnd w:id="47"/>
     </w:p>
     <w:p/>
     <w:p/>
@@ -4717,16 +5104,16 @@
           <w:rFonts w:cs="Times New Roman"/>
         </w:rPr>
       </w:pPr>
-      <w:bookmarkStart w:id="47" w:name="_Toc22529457"/>
-      <w:bookmarkStart w:id="48" w:name="_Toc202535461"/>
+      <w:bookmarkStart w:id="48" w:name="_Toc22529457"/>
+      <w:bookmarkStart w:id="49" w:name="_Toc202535461"/>
       <w:r>
         <w:rPr>
           <w:rFonts w:cs="Times New Roman"/>
         </w:rPr>
         <w:t>Descripción General</w:t>
       </w:r>
-      <w:bookmarkEnd w:id="47"/>
       <w:bookmarkEnd w:id="48"/>
+      <w:bookmarkEnd w:id="49"/>
     </w:p>
     <w:p/>
     <w:p/>
@@ -4734,20 +5121,20 @@
       <w:pPr>
         <w:pStyle w:val="Ttulo2"/>
       </w:pPr>
-      <w:bookmarkStart w:id="49" w:name="_Toc22529458"/>
-      <w:bookmarkStart w:id="50" w:name="_Toc202534358"/>
-      <w:bookmarkStart w:id="51" w:name="_Toc202535462"/>
-      <w:bookmarkStart w:id="52" w:name="_Toc202595227"/>
-      <w:bookmarkStart w:id="53" w:name="_Toc235164462"/>
+      <w:bookmarkStart w:id="50" w:name="_Toc22529458"/>
+      <w:bookmarkStart w:id="51" w:name="_Toc202534358"/>
+      <w:bookmarkStart w:id="52" w:name="_Toc202535462"/>
+      <w:bookmarkStart w:id="53" w:name="_Toc202595227"/>
+      <w:bookmarkStart w:id="54" w:name="_Toc235164462"/>
       <w:r>
         <w:lastRenderedPageBreak/>
         <w:t>Perspectiva del Producto</w:t>
       </w:r>
-      <w:bookmarkEnd w:id="49"/>
       <w:bookmarkEnd w:id="50"/>
       <w:bookmarkEnd w:id="51"/>
       <w:bookmarkEnd w:id="52"/>
       <w:bookmarkEnd w:id="53"/>
+      <w:bookmarkEnd w:id="54"/>
     </w:p>
     <w:p/>
     <w:p>
@@ -4760,19 +5147,19 @@
       <w:pPr>
         <w:pStyle w:val="Ttulo2"/>
       </w:pPr>
-      <w:bookmarkStart w:id="54" w:name="_Toc22529459"/>
-      <w:bookmarkStart w:id="55" w:name="_Toc202534359"/>
-      <w:bookmarkStart w:id="56" w:name="_Toc202535463"/>
-      <w:bookmarkStart w:id="57" w:name="_Toc202595228"/>
-      <w:bookmarkStart w:id="58" w:name="_Toc235164463"/>
+      <w:bookmarkStart w:id="55" w:name="_Toc22529459"/>
+      <w:bookmarkStart w:id="56" w:name="_Toc202534359"/>
+      <w:bookmarkStart w:id="57" w:name="_Toc202535463"/>
+      <w:bookmarkStart w:id="58" w:name="_Toc202595228"/>
+      <w:bookmarkStart w:id="59" w:name="_Toc235164463"/>
       <w:r>
         <w:t>Funciones del Sistema</w:t>
       </w:r>
-      <w:bookmarkEnd w:id="54"/>
       <w:bookmarkEnd w:id="55"/>
       <w:bookmarkEnd w:id="56"/>
       <w:bookmarkEnd w:id="57"/>
       <w:bookmarkEnd w:id="58"/>
+      <w:bookmarkEnd w:id="59"/>
     </w:p>
     <w:p/>
     <w:p>
@@ -5023,11 +5410,11 @@
         <w:pStyle w:val="Ttulo3"/>
         <w:jc w:val="left"/>
       </w:pPr>
-      <w:bookmarkStart w:id="59" w:name="_Toc528021603"/>
+      <w:bookmarkStart w:id="60" w:name="_Toc528021603"/>
       <w:r>
         <w:t>Gestión de clientes</w:t>
       </w:r>
-      <w:bookmarkEnd w:id="59"/>
+      <w:bookmarkEnd w:id="60"/>
     </w:p>
     <w:p>
       <w:pPr>
@@ -5174,14 +5561,14 @@
         <w:pStyle w:val="Ttulo3"/>
         <w:jc w:val="left"/>
       </w:pPr>
-      <w:bookmarkStart w:id="60" w:name="_Toc528021604"/>
+      <w:bookmarkStart w:id="61" w:name="_Toc528021604"/>
       <w:r>
         <w:t>Gestión de V</w:t>
       </w:r>
       <w:r>
         <w:t>entas (pedidos de clientes)</w:t>
       </w:r>
-      <w:bookmarkEnd w:id="60"/>
+      <w:bookmarkEnd w:id="61"/>
     </w:p>
     <w:p>
       <w:pPr>
@@ -5363,11 +5750,11 @@
         <w:pStyle w:val="Ttulo3"/>
         <w:jc w:val="left"/>
       </w:pPr>
-      <w:bookmarkStart w:id="61" w:name="_Toc528021605"/>
+      <w:bookmarkStart w:id="62" w:name="_Toc528021605"/>
       <w:r>
         <w:t>Gestión de proveedores</w:t>
       </w:r>
-      <w:bookmarkEnd w:id="61"/>
+      <w:bookmarkEnd w:id="62"/>
     </w:p>
     <w:p>
       <w:pPr>
@@ -5510,12 +5897,12 @@
         <w:pStyle w:val="Ttulo3"/>
         <w:jc w:val="left"/>
       </w:pPr>
-      <w:bookmarkStart w:id="62" w:name="_Toc528021606"/>
+      <w:bookmarkStart w:id="63" w:name="_Toc528021606"/>
       <w:r>
         <w:lastRenderedPageBreak/>
         <w:t>Gestión de Compras a Proveedores</w:t>
       </w:r>
-      <w:bookmarkEnd w:id="62"/>
+      <w:bookmarkEnd w:id="63"/>
     </w:p>
     <w:p>
       <w:pPr>
@@ -5702,11 +6089,11 @@
         <w:pStyle w:val="Ttulo3"/>
         <w:jc w:val="left"/>
       </w:pPr>
-      <w:bookmarkStart w:id="63" w:name="_Toc528021607"/>
+      <w:bookmarkStart w:id="64" w:name="_Toc528021607"/>
       <w:r>
         <w:t>Gestión de estadísticas</w:t>
       </w:r>
-      <w:bookmarkEnd w:id="63"/>
+      <w:bookmarkEnd w:id="64"/>
     </w:p>
     <w:p>
       <w:pPr>
@@ -5889,11 +6276,11 @@
         <w:pStyle w:val="Ttulo3"/>
         <w:jc w:val="left"/>
       </w:pPr>
-      <w:bookmarkStart w:id="64" w:name="_Toc528021608"/>
+      <w:bookmarkStart w:id="65" w:name="_Toc528021608"/>
       <w:r>
         <w:t>Gestión de Productos</w:t>
       </w:r>
-      <w:bookmarkEnd w:id="64"/>
+      <w:bookmarkEnd w:id="65"/>
     </w:p>
     <w:p>
       <w:pPr>
@@ -5973,19 +6360,19 @@
       <w:pPr>
         <w:pStyle w:val="Ttulo2"/>
       </w:pPr>
-      <w:bookmarkStart w:id="65" w:name="_Toc22529460"/>
-      <w:bookmarkStart w:id="66" w:name="_Toc202534360"/>
-      <w:bookmarkStart w:id="67" w:name="_Toc202535464"/>
-      <w:bookmarkStart w:id="68" w:name="_Toc202595229"/>
-      <w:bookmarkStart w:id="69" w:name="_Toc235164464"/>
+      <w:bookmarkStart w:id="66" w:name="_Toc22529460"/>
+      <w:bookmarkStart w:id="67" w:name="_Toc202534360"/>
+      <w:bookmarkStart w:id="68" w:name="_Toc202535464"/>
+      <w:bookmarkStart w:id="69" w:name="_Toc202595229"/>
+      <w:bookmarkStart w:id="70" w:name="_Toc235164464"/>
       <w:r>
         <w:t>Características de los Usuarios</w:t>
       </w:r>
-      <w:bookmarkEnd w:id="65"/>
       <w:bookmarkEnd w:id="66"/>
       <w:bookmarkEnd w:id="67"/>
       <w:bookmarkEnd w:id="68"/>
       <w:bookmarkEnd w:id="69"/>
+      <w:bookmarkEnd w:id="70"/>
     </w:p>
     <w:p/>
     <w:p>
@@ -6040,19 +6427,19 @@
       <w:pPr>
         <w:pStyle w:val="Ttulo2"/>
       </w:pPr>
-      <w:bookmarkStart w:id="70" w:name="_Toc22529461"/>
-      <w:bookmarkStart w:id="71" w:name="_Toc202534361"/>
-      <w:bookmarkStart w:id="72" w:name="_Toc202535465"/>
-      <w:bookmarkStart w:id="73" w:name="_Toc202595230"/>
-      <w:bookmarkStart w:id="74" w:name="_Toc235164465"/>
+      <w:bookmarkStart w:id="71" w:name="_Toc22529461"/>
+      <w:bookmarkStart w:id="72" w:name="_Toc202534361"/>
+      <w:bookmarkStart w:id="73" w:name="_Toc202535465"/>
+      <w:bookmarkStart w:id="74" w:name="_Toc202595230"/>
+      <w:bookmarkStart w:id="75" w:name="_Toc235164465"/>
       <w:r>
         <w:t>Restricciones</w:t>
       </w:r>
-      <w:bookmarkEnd w:id="70"/>
       <w:bookmarkEnd w:id="71"/>
       <w:bookmarkEnd w:id="72"/>
       <w:bookmarkEnd w:id="73"/>
       <w:bookmarkEnd w:id="74"/>
+      <w:bookmarkEnd w:id="75"/>
     </w:p>
     <w:p/>
     <w:p>
@@ -6179,19 +6566,19 @@
       <w:pPr>
         <w:pStyle w:val="Ttulo2"/>
       </w:pPr>
-      <w:bookmarkStart w:id="75" w:name="_Toc22529462"/>
-      <w:bookmarkStart w:id="76" w:name="_Toc202534362"/>
-      <w:bookmarkStart w:id="77" w:name="_Toc202535466"/>
-      <w:bookmarkStart w:id="78" w:name="_Toc202595231"/>
-      <w:bookmarkStart w:id="79" w:name="_Toc235164466"/>
+      <w:bookmarkStart w:id="76" w:name="_Toc22529462"/>
+      <w:bookmarkStart w:id="77" w:name="_Toc202534362"/>
+      <w:bookmarkStart w:id="78" w:name="_Toc202535466"/>
+      <w:bookmarkStart w:id="79" w:name="_Toc202595231"/>
+      <w:bookmarkStart w:id="80" w:name="_Toc235164466"/>
       <w:r>
         <w:t>Suposiciones y Dependencias</w:t>
       </w:r>
-      <w:bookmarkEnd w:id="75"/>
       <w:bookmarkEnd w:id="76"/>
       <w:bookmarkEnd w:id="77"/>
       <w:bookmarkEnd w:id="78"/>
       <w:bookmarkEnd w:id="79"/>
+      <w:bookmarkEnd w:id="80"/>
     </w:p>
     <w:p/>
     <w:p>
@@ -6201,22 +6588,22 @@
           <w:rFonts w:cs="Times New Roman"/>
         </w:rPr>
       </w:pPr>
-      <w:bookmarkStart w:id="80" w:name="_Toc22529463"/>
-      <w:bookmarkStart w:id="81" w:name="_Toc202534363"/>
-      <w:bookmarkStart w:id="82" w:name="_Toc202535467"/>
-      <w:bookmarkStart w:id="83" w:name="_Toc202595232"/>
-      <w:bookmarkStart w:id="84" w:name="_Toc235164467"/>
+      <w:bookmarkStart w:id="81" w:name="_Toc22529463"/>
+      <w:bookmarkStart w:id="82" w:name="_Toc202534363"/>
+      <w:bookmarkStart w:id="83" w:name="_Toc202535467"/>
+      <w:bookmarkStart w:id="84" w:name="_Toc202595232"/>
+      <w:bookmarkStart w:id="85" w:name="_Toc235164467"/>
       <w:r>
         <w:rPr>
           <w:rFonts w:cs="Times New Roman"/>
         </w:rPr>
         <w:t>Suposiciones</w:t>
       </w:r>
-      <w:bookmarkEnd w:id="80"/>
       <w:bookmarkEnd w:id="81"/>
       <w:bookmarkEnd w:id="82"/>
       <w:bookmarkEnd w:id="83"/>
       <w:bookmarkEnd w:id="84"/>
+      <w:bookmarkEnd w:id="85"/>
     </w:p>
     <w:p/>
     <w:p>
@@ -6252,22 +6639,22 @@
           <w:rFonts w:cs="Times New Roman"/>
         </w:rPr>
       </w:pPr>
-      <w:bookmarkStart w:id="85" w:name="_Toc22529464"/>
-      <w:bookmarkStart w:id="86" w:name="_Toc202534364"/>
-      <w:bookmarkStart w:id="87" w:name="_Toc202535468"/>
-      <w:bookmarkStart w:id="88" w:name="_Toc202595233"/>
-      <w:bookmarkStart w:id="89" w:name="_Toc235164468"/>
+      <w:bookmarkStart w:id="86" w:name="_Toc22529464"/>
+      <w:bookmarkStart w:id="87" w:name="_Toc202534364"/>
+      <w:bookmarkStart w:id="88" w:name="_Toc202535468"/>
+      <w:bookmarkStart w:id="89" w:name="_Toc202595233"/>
+      <w:bookmarkStart w:id="90" w:name="_Toc235164468"/>
       <w:r>
         <w:rPr>
           <w:rFonts w:cs="Times New Roman"/>
         </w:rPr>
         <w:t>Dependencias</w:t>
       </w:r>
-      <w:bookmarkEnd w:id="85"/>
       <w:bookmarkEnd w:id="86"/>
       <w:bookmarkEnd w:id="87"/>
       <w:bookmarkEnd w:id="88"/>
       <w:bookmarkEnd w:id="89"/>
+      <w:bookmarkEnd w:id="90"/>
     </w:p>
     <w:p/>
     <w:p>
@@ -6306,8 +6693,8 @@
           <w:rFonts w:cs="Times New Roman"/>
         </w:rPr>
       </w:pPr>
-      <w:bookmarkStart w:id="90" w:name="_Toc22529465"/>
-      <w:bookmarkStart w:id="91" w:name="_Toc202535469"/>
+      <w:bookmarkStart w:id="91" w:name="_Toc22529465"/>
+      <w:bookmarkStart w:id="92" w:name="_Toc202535469"/>
       <w:r>
         <w:rPr>
           <w:rFonts w:cs="Times New Roman"/>
@@ -6315,30 +6702,30 @@
         <w:lastRenderedPageBreak/>
         <w:t>Requisitos Específicos</w:t>
       </w:r>
-      <w:bookmarkEnd w:id="90"/>
       <w:bookmarkEnd w:id="91"/>
+      <w:bookmarkEnd w:id="92"/>
     </w:p>
     <w:p>
       <w:pPr>
         <w:pStyle w:val="Ttulo2"/>
       </w:pPr>
-      <w:bookmarkStart w:id="92" w:name="_Toc22529466"/>
-      <w:bookmarkStart w:id="93" w:name="_Toc198043734"/>
-      <w:bookmarkStart w:id="94" w:name="_Toc228280910"/>
-      <w:bookmarkStart w:id="95" w:name="_Toc235164469"/>
+      <w:bookmarkStart w:id="93" w:name="_Toc22529466"/>
+      <w:bookmarkStart w:id="94" w:name="_Toc198043734"/>
+      <w:bookmarkStart w:id="95" w:name="_Toc228280910"/>
+      <w:bookmarkStart w:id="96" w:name="_Toc235164469"/>
       <w:r>
         <w:t>Requisitos Funcionales</w:t>
       </w:r>
-      <w:bookmarkEnd w:id="92"/>
       <w:bookmarkEnd w:id="93"/>
       <w:bookmarkEnd w:id="94"/>
+      <w:bookmarkEnd w:id="95"/>
       <w:r>
         <w:t xml:space="preserve"> </w:t>
       </w:r>
       <w:r>
         <w:t>Candidatos</w:t>
       </w:r>
-      <w:bookmarkEnd w:id="95"/>
+      <w:bookmarkEnd w:id="96"/>
     </w:p>
     <w:p/>
     <w:p>
@@ -6354,14 +6741,14 @@
         <w:pStyle w:val="Ttulo3"/>
         <w:jc w:val="left"/>
       </w:pPr>
-      <w:bookmarkStart w:id="96" w:name="_Toc528021614"/>
-      <w:bookmarkStart w:id="97" w:name="_Hlk524552627"/>
+      <w:bookmarkStart w:id="97" w:name="_Toc528021614"/>
+      <w:bookmarkStart w:id="98" w:name="_Hlk524552627"/>
       <w:r>
         <w:t>Gestión de Clientes</w:t>
       </w:r>
-      <w:bookmarkEnd w:id="96"/>
-    </w:p>
-    <w:bookmarkEnd w:id="97"/>
+      <w:bookmarkEnd w:id="97"/>
+    </w:p>
+    <w:bookmarkEnd w:id="98"/>
     <w:p/>
     <w:p>
       <w:r>
@@ -6391,11 +6778,11 @@
         <w:pStyle w:val="Ttulo3"/>
         <w:jc w:val="left"/>
       </w:pPr>
-      <w:bookmarkStart w:id="98" w:name="_Toc528021615"/>
+      <w:bookmarkStart w:id="99" w:name="_Toc528021615"/>
       <w:r>
         <w:t>Gestión de Ventas a Clientes</w:t>
       </w:r>
-      <w:bookmarkEnd w:id="98"/>
+      <w:bookmarkEnd w:id="99"/>
     </w:p>
     <w:p>
       <w:pPr>
@@ -6514,11 +6901,11 @@
         <w:pStyle w:val="Ttulo3"/>
         <w:jc w:val="left"/>
       </w:pPr>
-      <w:bookmarkStart w:id="99" w:name="_Toc528021616"/>
+      <w:bookmarkStart w:id="100" w:name="_Toc528021616"/>
       <w:r>
         <w:t>Gestión de Proveedores</w:t>
       </w:r>
-      <w:bookmarkEnd w:id="99"/>
+      <w:bookmarkEnd w:id="100"/>
     </w:p>
     <w:p>
       <w:pPr>
@@ -6634,11 +7021,11 @@
         <w:pStyle w:val="Ttulo3"/>
         <w:jc w:val="left"/>
       </w:pPr>
-      <w:bookmarkStart w:id="100" w:name="_Toc528021617"/>
+      <w:bookmarkStart w:id="101" w:name="_Toc528021617"/>
       <w:r>
         <w:t>Gestión de Compras a Proveedores</w:t>
       </w:r>
-      <w:bookmarkEnd w:id="100"/>
+      <w:bookmarkEnd w:id="101"/>
     </w:p>
     <w:p>
       <w:pPr>
@@ -6738,11 +7125,11 @@
         <w:pStyle w:val="Ttulo3"/>
         <w:jc w:val="left"/>
       </w:pPr>
-      <w:bookmarkStart w:id="101" w:name="_Toc528021618"/>
+      <w:bookmarkStart w:id="102" w:name="_Toc528021618"/>
       <w:r>
         <w:t>Gestión de Estadísticas</w:t>
       </w:r>
-      <w:bookmarkEnd w:id="101"/>
+      <w:bookmarkEnd w:id="102"/>
     </w:p>
     <w:p>
       <w:pPr>
@@ -6855,14 +7242,14 @@
         <w:pStyle w:val="Ttulo3"/>
         <w:jc w:val="left"/>
       </w:pPr>
-      <w:bookmarkStart w:id="102" w:name="_Toc528021619"/>
+      <w:bookmarkStart w:id="103" w:name="_Toc528021619"/>
       <w:r>
         <w:t xml:space="preserve">Gestión de </w:t>
       </w:r>
       <w:r>
         <w:t>Productos</w:t>
       </w:r>
-      <w:bookmarkEnd w:id="102"/>
+      <w:bookmarkEnd w:id="103"/>
     </w:p>
     <w:p>
       <w:pPr>
@@ -6964,18 +7351,18 @@
       <w:pPr>
         <w:pStyle w:val="Ttulo2"/>
       </w:pPr>
-      <w:bookmarkStart w:id="103" w:name="_Toc22529467"/>
-      <w:bookmarkStart w:id="104" w:name="_Toc198043735"/>
-      <w:bookmarkStart w:id="105" w:name="_Toc228280911"/>
-      <w:bookmarkStart w:id="106" w:name="_Toc235164470"/>
+      <w:bookmarkStart w:id="104" w:name="_Toc22529467"/>
+      <w:bookmarkStart w:id="105" w:name="_Toc198043735"/>
+      <w:bookmarkStart w:id="106" w:name="_Toc228280911"/>
+      <w:bookmarkStart w:id="107" w:name="_Toc235164470"/>
       <w:r>
         <w:lastRenderedPageBreak/>
         <w:t>Requisitos No Funcionales</w:t>
       </w:r>
-      <w:bookmarkEnd w:id="103"/>
       <w:bookmarkEnd w:id="104"/>
       <w:bookmarkEnd w:id="105"/>
       <w:bookmarkEnd w:id="106"/>
+      <w:bookmarkEnd w:id="107"/>
     </w:p>
     <w:p>
       <w:pPr>
@@ -7060,26 +7447,26 @@
       <w:pPr>
         <w:pStyle w:val="Ttulo2"/>
       </w:pPr>
-      <w:bookmarkStart w:id="107" w:name="_Toc235164471"/>
+      <w:bookmarkStart w:id="108" w:name="_Toc235164471"/>
       <w:r>
         <w:t>Modelado del Negocio</w:t>
       </w:r>
-      <w:bookmarkStart w:id="108" w:name="_Toc202534367"/>
-      <w:bookmarkStart w:id="109" w:name="_Toc202535472"/>
-      <w:bookmarkStart w:id="110" w:name="_Toc202595236"/>
+      <w:bookmarkStart w:id="109" w:name="_Toc202534367"/>
+      <w:bookmarkStart w:id="110" w:name="_Toc202535472"/>
+      <w:bookmarkStart w:id="111" w:name="_Toc202595236"/>
       <w:r>
         <w:t xml:space="preserve"> </w:t>
       </w:r>
       <w:r>
         <w:t>(Contexto del Sistema</w:t>
       </w:r>
-      <w:bookmarkEnd w:id="108"/>
       <w:bookmarkEnd w:id="109"/>
       <w:bookmarkEnd w:id="110"/>
+      <w:bookmarkEnd w:id="111"/>
       <w:r>
         <w:t>)</w:t>
       </w:r>
-      <w:bookmarkEnd w:id="107"/>
+      <w:bookmarkEnd w:id="108"/>
     </w:p>
     <w:p>
       <w:r>
@@ -7168,15 +7555,15 @@
       <w:pPr>
         <w:pStyle w:val="Ttulo3"/>
       </w:pPr>
-      <w:bookmarkStart w:id="111" w:name="_Toc202534368"/>
-      <w:bookmarkStart w:id="112" w:name="_Toc202535473"/>
-      <w:bookmarkStart w:id="113" w:name="_Toc235164472"/>
+      <w:bookmarkStart w:id="112" w:name="_Toc202534368"/>
+      <w:bookmarkStart w:id="113" w:name="_Toc202535473"/>
+      <w:bookmarkStart w:id="114" w:name="_Toc235164472"/>
       <w:r>
         <w:t>Modelo del Negocio</w:t>
       </w:r>
-      <w:bookmarkEnd w:id="111"/>
       <w:bookmarkEnd w:id="112"/>
       <w:bookmarkEnd w:id="113"/>
+      <w:bookmarkEnd w:id="114"/>
     </w:p>
     <w:p/>
     <w:p>
@@ -7427,15 +7814,15 @@
           <w:tab w:val="num" w:pos="851"/>
         </w:tabs>
       </w:pPr>
-      <w:bookmarkStart w:id="114" w:name="_Toc202534369"/>
-      <w:bookmarkStart w:id="115" w:name="_Toc202535474"/>
-      <w:bookmarkStart w:id="116" w:name="_Toc235164473"/>
+      <w:bookmarkStart w:id="115" w:name="_Toc202534369"/>
+      <w:bookmarkStart w:id="116" w:name="_Toc202535474"/>
+      <w:bookmarkStart w:id="117" w:name="_Toc235164473"/>
       <w:r>
         <w:t>Modelo del Dominio</w:t>
       </w:r>
-      <w:bookmarkEnd w:id="114"/>
       <w:bookmarkEnd w:id="115"/>
       <w:bookmarkEnd w:id="116"/>
+      <w:bookmarkEnd w:id="117"/>
     </w:p>
     <w:p>
       <w:r>
@@ -7517,22 +7904,22 @@
       <w:pPr>
         <w:pStyle w:val="Ttulo2"/>
       </w:pPr>
-      <w:bookmarkStart w:id="117" w:name="_Toc202534370"/>
-      <w:bookmarkStart w:id="118" w:name="_Toc202535475"/>
-      <w:bookmarkStart w:id="119" w:name="_Toc202595237"/>
-      <w:bookmarkStart w:id="120" w:name="_Toc235164474"/>
-      <w:bookmarkStart w:id="121" w:name="_Toc36043131"/>
-      <w:bookmarkStart w:id="122" w:name="_Toc36658470"/>
+      <w:bookmarkStart w:id="118" w:name="_Toc202534370"/>
+      <w:bookmarkStart w:id="119" w:name="_Toc202535475"/>
+      <w:bookmarkStart w:id="120" w:name="_Toc202595237"/>
+      <w:bookmarkStart w:id="121" w:name="_Toc235164474"/>
+      <w:bookmarkStart w:id="122" w:name="_Toc36043131"/>
+      <w:bookmarkStart w:id="123" w:name="_Toc36658470"/>
       <w:r>
         <w:t xml:space="preserve">Especificación de </w:t>
       </w:r>
       <w:r>
         <w:t>Requisitos Funcionales</w:t>
       </w:r>
-      <w:bookmarkEnd w:id="117"/>
       <w:bookmarkEnd w:id="118"/>
       <w:bookmarkEnd w:id="119"/>
       <w:bookmarkEnd w:id="120"/>
+      <w:bookmarkEnd w:id="121"/>
       <w:r>
         <w:t xml:space="preserve">  </w:t>
       </w:r>
@@ -7550,25 +7937,25 @@
         </w:rPr>
         <w:t xml:space="preserve"> </w:t>
       </w:r>
-      <w:bookmarkStart w:id="123" w:name="_Toc202534371"/>
-      <w:bookmarkStart w:id="124" w:name="_Toc202535476"/>
-      <w:bookmarkStart w:id="125" w:name="_Toc202595238"/>
-      <w:bookmarkStart w:id="126" w:name="_Toc235164475"/>
+      <w:bookmarkStart w:id="124" w:name="_Toc202534371"/>
+      <w:bookmarkStart w:id="125" w:name="_Toc202535476"/>
+      <w:bookmarkStart w:id="126" w:name="_Toc202595238"/>
+      <w:bookmarkStart w:id="127" w:name="_Toc235164475"/>
       <w:r>
         <w:rPr>
           <w:rFonts w:cs="Times New Roman"/>
         </w:rPr>
         <w:t>Modelos de Casos de Uso</w:t>
       </w:r>
-      <w:bookmarkEnd w:id="121"/>
       <w:bookmarkEnd w:id="122"/>
       <w:bookmarkEnd w:id="123"/>
       <w:bookmarkEnd w:id="124"/>
       <w:bookmarkEnd w:id="125"/>
       <w:bookmarkEnd w:id="126"/>
-    </w:p>
-    <w:p>
-      <w:bookmarkStart w:id="127" w:name="_Toc36658471"/>
+      <w:bookmarkEnd w:id="127"/>
+    </w:p>
+    <w:p>
+      <w:bookmarkStart w:id="128" w:name="_Toc36658471"/>
       <w:r>
         <w:t xml:space="preserve">A partir del modelo del negocio se derivan los casos de uso, cada caso de uso del negocio implica un diagrama de casos de uso. </w:t>
       </w:r>
@@ -7583,17 +7970,17 @@
       <w:pPr>
         <w:pStyle w:val="Ttulo4"/>
       </w:pPr>
-      <w:bookmarkStart w:id="128" w:name="_Toc202534372"/>
-      <w:bookmarkStart w:id="129" w:name="_Toc202535477"/>
-      <w:bookmarkEnd w:id="127"/>
+      <w:bookmarkStart w:id="129" w:name="_Toc202534372"/>
+      <w:bookmarkStart w:id="130" w:name="_Toc202535477"/>
+      <w:bookmarkEnd w:id="128"/>
       <w:r>
         <w:t xml:space="preserve">Diagrama de </w:t>
       </w:r>
       <w:r>
         <w:t xml:space="preserve">Caso de Uso </w:t>
       </w:r>
-      <w:bookmarkEnd w:id="128"/>
       <w:bookmarkEnd w:id="129"/>
+      <w:bookmarkEnd w:id="130"/>
       <w:r>
         <w:t>Gestionar Cliente</w:t>
       </w:r>
@@ -9468,8 +9855,8 @@
       </w:r>
     </w:p>
     <w:p>
-      <w:bookmarkStart w:id="130" w:name="_Toc177931376"/>
-      <w:bookmarkStart w:id="131" w:name="_Toc202535479"/>
+      <w:bookmarkStart w:id="131" w:name="_Toc177931376"/>
+      <w:bookmarkStart w:id="132" w:name="_Toc202535479"/>
     </w:p>
     <w:p/>
     <w:p/>
@@ -20436,8 +20823,8 @@
           </w:p>
         </w:tc>
       </w:tr>
-      <w:bookmarkEnd w:id="130"/>
       <w:bookmarkEnd w:id="131"/>
+      <w:bookmarkEnd w:id="132"/>
     </w:tbl>
     <w:p/>
     <w:p/>
@@ -22353,20 +22740,20 @@
           <w:rFonts w:cs="Times New Roman"/>
         </w:rPr>
       </w:pPr>
-      <w:bookmarkStart w:id="132" w:name="_Toc202534375"/>
-      <w:bookmarkStart w:id="133" w:name="_Toc202535480"/>
-      <w:bookmarkStart w:id="134" w:name="_Toc202595239"/>
-      <w:bookmarkStart w:id="135" w:name="_Toc235164476"/>
+      <w:bookmarkStart w:id="133" w:name="_Toc202534375"/>
+      <w:bookmarkStart w:id="134" w:name="_Toc202535480"/>
+      <w:bookmarkStart w:id="135" w:name="_Toc202595239"/>
+      <w:bookmarkStart w:id="136" w:name="_Toc235164476"/>
       <w:r>
         <w:rPr>
           <w:rFonts w:cs="Times New Roman"/>
         </w:rPr>
         <w:t>Realizaciones de Casos de Uso</w:t>
       </w:r>
-      <w:bookmarkEnd w:id="132"/>
       <w:bookmarkEnd w:id="133"/>
       <w:bookmarkEnd w:id="134"/>
       <w:bookmarkEnd w:id="135"/>
+      <w:bookmarkEnd w:id="136"/>
       <w:r>
         <w:rPr>
           <w:rFonts w:cs="Times New Roman"/>
@@ -22473,8 +22860,8 @@
       <w:pPr>
         <w:pStyle w:val="Ttulo4"/>
       </w:pPr>
-      <w:bookmarkStart w:id="136" w:name="_Toc182205858"/>
-      <w:bookmarkStart w:id="137" w:name="_Toc202535481"/>
+      <w:bookmarkStart w:id="137" w:name="_Toc182205858"/>
+      <w:bookmarkStart w:id="138" w:name="_Toc202535481"/>
       <w:r>
         <w:t xml:space="preserve">Diagrama de Casos de Uso: </w:t>
       </w:r>
@@ -22516,8 +22903,8 @@
         </w:rPr>
         <w:t>&gt;</w:t>
       </w:r>
-      <w:bookmarkEnd w:id="136"/>
       <w:bookmarkEnd w:id="137"/>
+      <w:bookmarkEnd w:id="138"/>
     </w:p>
     <w:p>
       <w:pPr>
@@ -22866,13 +23253,13 @@
       <w:pPr>
         <w:pStyle w:val="Ttulo5"/>
       </w:pPr>
-      <w:bookmarkStart w:id="138" w:name="_Toc85989848"/>
-      <w:bookmarkStart w:id="139" w:name="_Toc182205861"/>
+      <w:bookmarkStart w:id="139" w:name="_Toc85989848"/>
+      <w:bookmarkStart w:id="140" w:name="_Toc182205861"/>
       <w:r>
         <w:t xml:space="preserve">Diag. Secuencia Caso de Uso: </w:t>
       </w:r>
-      <w:bookmarkEnd w:id="138"/>
       <w:bookmarkEnd w:id="139"/>
+      <w:bookmarkEnd w:id="140"/>
       <w:r>
         <w:t>Modificar datos cliente</w:t>
       </w:r>
@@ -23157,8 +23544,6 @@
           </wp:inline>
         </w:drawing>
       </w:r>
-      <w:bookmarkStart w:id="140" w:name="_GoBack"/>
-      <w:bookmarkEnd w:id="140"/>
     </w:p>
     <w:p>
       <w:pPr>
@@ -26012,7 +26397,7 @@
     <w:lsdException w:name="Table Web 2" w:semiHidden="1" w:unhideWhenUsed="1"/>
     <w:lsdException w:name="Table Web 3" w:semiHidden="1" w:unhideWhenUsed="1"/>
     <w:lsdException w:name="Balloon Text" w:semiHidden="1" w:unhideWhenUsed="1"/>
-    <w:lsdException w:name="Table Grid" w:semiHidden="1" w:uiPriority="59" w:unhideWhenUsed="1"/>
+    <w:lsdException w:name="Table Grid" w:uiPriority="59"/>
     <w:lsdException w:name="Table Theme" w:semiHidden="1" w:unhideWhenUsed="1"/>
     <w:lsdException w:name="Placeholder Text" w:semiHidden="1"/>
     <w:lsdException w:name="No Spacing" w:uiPriority="1" w:qFormat="1"/>

</xml_diff>

<commit_message>
mis ultimos cambios al word
</commit_message>
<xml_diff>
--- a/IS1-2018-Plantilla-ERS-OO.docx
+++ b/IS1-2018-Plantilla-ERS-OO.docx
@@ -1506,23 +1506,7 @@
                 <w:szCs w:val="20"/>
                 <w:lang w:val="es-ES"/>
               </w:rPr>
-              <w:t xml:space="preserve"> </w:t>
-            </w:r>
-            <w:r>
-              <w:rPr>
-                <w:sz w:val="20"/>
-                <w:szCs w:val="20"/>
-                <w:lang w:val="es-ES"/>
-              </w:rPr>
-              <w:t>M</w:t>
-            </w:r>
-            <w:r>
-              <w:rPr>
-                <w:sz w:val="20"/>
-                <w:szCs w:val="20"/>
-                <w:lang w:val="es-ES"/>
-              </w:rPr>
-              <w:t>arcos</w:t>
+              <w:t xml:space="preserve"> Marcos</w:t>
             </w:r>
           </w:p>
         </w:tc>
@@ -1550,29 +1534,36 @@
                 <w:szCs w:val="20"/>
                 <w:lang w:val="es-ES"/>
               </w:rPr>
-              <w:t>1</w:t>
-            </w:r>
-            <w:r>
+              <w:t>16/11/2018</w:t>
+            </w:r>
+          </w:p>
+        </w:tc>
+        <w:tc>
+          <w:tcPr>
+            <w:tcW w:w="993" w:type="dxa"/>
+            <w:vAlign w:val="center"/>
+          </w:tcPr>
+          <w:p>
+            <w:pPr>
               <w:rPr>
                 <w:sz w:val="20"/>
                 <w:szCs w:val="20"/>
                 <w:lang w:val="es-ES"/>
               </w:rPr>
-              <w:t>6</w:t>
-            </w:r>
+            </w:pPr>
             <w:r>
               <w:rPr>
                 <w:sz w:val="20"/>
                 <w:szCs w:val="20"/>
                 <w:lang w:val="es-ES"/>
               </w:rPr>
-              <w:t>/11/2018</w:t>
-            </w:r>
-          </w:p>
-        </w:tc>
-        <w:tc>
-          <w:tcPr>
-            <w:tcW w:w="993" w:type="dxa"/>
+              <w:t>1.0</w:t>
+            </w:r>
+          </w:p>
+        </w:tc>
+        <w:tc>
+          <w:tcPr>
+            <w:tcW w:w="4965" w:type="dxa"/>
             <w:vAlign w:val="center"/>
           </w:tcPr>
           <w:p>
@@ -1589,13 +1580,13 @@
                 <w:szCs w:val="20"/>
                 <w:lang w:val="es-ES"/>
               </w:rPr>
-              <w:t>1.0</w:t>
-            </w:r>
-          </w:p>
-        </w:tc>
-        <w:tc>
-          <w:tcPr>
-            <w:tcW w:w="4965" w:type="dxa"/>
+              <w:t>Agregue los flujos de secuencia de caso de uso y los caso de uso de Cliente y Proveedor</w:t>
+            </w:r>
+          </w:p>
+        </w:tc>
+        <w:tc>
+          <w:tcPr>
+            <w:tcW w:w="2547" w:type="dxa"/>
             <w:vAlign w:val="center"/>
           </w:tcPr>
           <w:p>
@@ -1606,72 +1597,23 @@
                 <w:lang w:val="es-ES"/>
               </w:rPr>
             </w:pPr>
+            <w:proofErr w:type="spellStart"/>
             <w:r>
               <w:rPr>
                 <w:sz w:val="20"/>
                 <w:szCs w:val="20"/>
                 <w:lang w:val="es-ES"/>
               </w:rPr>
-              <w:t>Agregue los flujos de secuencia</w:t>
-            </w:r>
-            <w:bookmarkStart w:id="3" w:name="_GoBack"/>
-            <w:bookmarkEnd w:id="3"/>
+              <w:t>Gomez</w:t>
+            </w:r>
+            <w:proofErr w:type="spellEnd"/>
             <w:r>
               <w:rPr>
                 <w:sz w:val="20"/>
                 <w:szCs w:val="20"/>
                 <w:lang w:val="es-ES"/>
               </w:rPr>
-              <w:t xml:space="preserve"> de caso de uso y los caso de uso de Cliente y Proveedor</w:t>
-            </w:r>
-          </w:p>
-        </w:tc>
-        <w:tc>
-          <w:tcPr>
-            <w:tcW w:w="2547" w:type="dxa"/>
-            <w:vAlign w:val="center"/>
-          </w:tcPr>
-          <w:p>
-            <w:pPr>
-              <w:rPr>
-                <w:sz w:val="20"/>
-                <w:szCs w:val="20"/>
-                <w:lang w:val="es-ES"/>
-              </w:rPr>
-            </w:pPr>
-            <w:proofErr w:type="spellStart"/>
-            <w:r>
-              <w:rPr>
-                <w:sz w:val="20"/>
-                <w:szCs w:val="20"/>
-                <w:lang w:val="es-ES"/>
-              </w:rPr>
-              <w:t>Gomez</w:t>
-            </w:r>
-            <w:proofErr w:type="spellEnd"/>
-            <w:r>
-              <w:rPr>
-                <w:sz w:val="20"/>
-                <w:szCs w:val="20"/>
-                <w:lang w:val="es-ES"/>
-              </w:rPr>
-              <w:t xml:space="preserve"> </w:t>
-            </w:r>
-            <w:r>
-              <w:rPr>
-                <w:sz w:val="20"/>
-                <w:szCs w:val="20"/>
-                <w:lang w:val="es-ES"/>
-              </w:rPr>
-              <w:t>M</w:t>
-            </w:r>
-            <w:r>
-              <w:rPr>
-                <w:sz w:val="20"/>
-                <w:szCs w:val="20"/>
-                <w:lang w:val="es-ES"/>
-              </w:rPr>
-              <w:t>arcos</w:t>
+              <w:t xml:space="preserve"> Marcos</w:t>
             </w:r>
           </w:p>
         </w:tc>
@@ -1806,61 +1748,184 @@
                 <w:szCs w:val="20"/>
                 <w:lang w:val="es-ES"/>
               </w:rPr>
-              <w:t>22</w:t>
-            </w:r>
-            <w:r>
+              <w:t>22/11/2018</w:t>
+            </w:r>
+          </w:p>
+        </w:tc>
+        <w:tc>
+          <w:tcPr>
+            <w:tcW w:w="993" w:type="dxa"/>
+            <w:vAlign w:val="center"/>
+          </w:tcPr>
+          <w:p>
+            <w:pPr>
               <w:rPr>
                 <w:sz w:val="20"/>
                 <w:szCs w:val="20"/>
                 <w:lang w:val="es-ES"/>
               </w:rPr>
-              <w:t>/11/2018</w:t>
-            </w:r>
-          </w:p>
-        </w:tc>
-        <w:tc>
-          <w:tcPr>
-            <w:tcW w:w="993" w:type="dxa"/>
-            <w:vAlign w:val="center"/>
-          </w:tcPr>
-          <w:p>
-            <w:pPr>
+            </w:pPr>
+            <w:r>
               <w:rPr>
                 <w:sz w:val="20"/>
                 <w:szCs w:val="20"/>
                 <w:lang w:val="es-ES"/>
               </w:rPr>
-            </w:pPr>
-            <w:r>
+              <w:t>1.0</w:t>
+            </w:r>
+          </w:p>
+        </w:tc>
+        <w:tc>
+          <w:tcPr>
+            <w:tcW w:w="4965" w:type="dxa"/>
+            <w:vAlign w:val="center"/>
+          </w:tcPr>
+          <w:p>
+            <w:pPr>
               <w:rPr>
                 <w:sz w:val="20"/>
                 <w:szCs w:val="20"/>
                 <w:lang w:val="es-ES"/>
               </w:rPr>
-              <w:t>1.0</w:t>
-            </w:r>
-          </w:p>
-        </w:tc>
-        <w:tc>
-          <w:tcPr>
-            <w:tcW w:w="4965" w:type="dxa"/>
-            <w:vAlign w:val="center"/>
-          </w:tcPr>
-          <w:p>
-            <w:pPr>
+            </w:pPr>
+            <w:r>
               <w:rPr>
                 <w:sz w:val="20"/>
                 <w:szCs w:val="20"/>
                 <w:lang w:val="es-ES"/>
               </w:rPr>
-            </w:pPr>
-            <w:r>
+              <w:t>Agregue diagramas de secuencia de caso de uso de Cliente y Proveedor</w:t>
+            </w:r>
+          </w:p>
+        </w:tc>
+        <w:tc>
+          <w:tcPr>
+            <w:tcW w:w="2547" w:type="dxa"/>
+            <w:vAlign w:val="center"/>
+          </w:tcPr>
+          <w:p>
+            <w:pPr>
               <w:rPr>
                 <w:sz w:val="20"/>
                 <w:szCs w:val="20"/>
                 <w:lang w:val="es-ES"/>
               </w:rPr>
-              <w:t>Agregue diagramas de secuencia de caso de uso de Cliente y Proveedor</w:t>
+            </w:pPr>
+            <w:proofErr w:type="spellStart"/>
+            <w:r>
+              <w:rPr>
+                <w:sz w:val="20"/>
+                <w:szCs w:val="20"/>
+                <w:lang w:val="es-ES"/>
+              </w:rPr>
+              <w:t>Gomez</w:t>
+            </w:r>
+            <w:proofErr w:type="spellEnd"/>
+            <w:r>
+              <w:rPr>
+                <w:sz w:val="20"/>
+                <w:szCs w:val="20"/>
+                <w:lang w:val="es-ES"/>
+              </w:rPr>
+              <w:t xml:space="preserve"> Marcos</w:t>
+            </w:r>
+          </w:p>
+        </w:tc>
+      </w:tr>
+      <w:tr>
+        <w:trPr>
+          <w:jc w:val="center"/>
+        </w:trPr>
+        <w:tc>
+          <w:tcPr>
+            <w:tcW w:w="1242" w:type="dxa"/>
+            <w:vAlign w:val="center"/>
+          </w:tcPr>
+          <w:p>
+            <w:pPr>
+              <w:rPr>
+                <w:sz w:val="20"/>
+                <w:szCs w:val="20"/>
+                <w:lang w:val="es-ES"/>
+              </w:rPr>
+            </w:pPr>
+            <w:r>
+              <w:rPr>
+                <w:sz w:val="20"/>
+                <w:szCs w:val="20"/>
+                <w:lang w:val="es-ES"/>
+              </w:rPr>
+              <w:t>2</w:t>
+            </w:r>
+            <w:r>
+              <w:rPr>
+                <w:sz w:val="20"/>
+                <w:szCs w:val="20"/>
+                <w:lang w:val="es-ES"/>
+              </w:rPr>
+              <w:t>3</w:t>
+            </w:r>
+            <w:r>
+              <w:rPr>
+                <w:sz w:val="20"/>
+                <w:szCs w:val="20"/>
+                <w:lang w:val="es-ES"/>
+              </w:rPr>
+              <w:t>/11/2018</w:t>
+            </w:r>
+          </w:p>
+        </w:tc>
+        <w:tc>
+          <w:tcPr>
+            <w:tcW w:w="993" w:type="dxa"/>
+            <w:vAlign w:val="center"/>
+          </w:tcPr>
+          <w:p>
+            <w:pPr>
+              <w:rPr>
+                <w:sz w:val="20"/>
+                <w:szCs w:val="20"/>
+                <w:lang w:val="es-ES"/>
+              </w:rPr>
+            </w:pPr>
+            <w:r>
+              <w:rPr>
+                <w:sz w:val="20"/>
+                <w:szCs w:val="20"/>
+                <w:lang w:val="es-ES"/>
+              </w:rPr>
+              <w:t>1.0</w:t>
+            </w:r>
+          </w:p>
+        </w:tc>
+        <w:tc>
+          <w:tcPr>
+            <w:tcW w:w="4965" w:type="dxa"/>
+            <w:vAlign w:val="center"/>
+          </w:tcPr>
+          <w:p>
+            <w:pPr>
+              <w:rPr>
+                <w:sz w:val="20"/>
+                <w:szCs w:val="20"/>
+                <w:lang w:val="es-ES"/>
+              </w:rPr>
+            </w:pPr>
+            <w:r>
+              <w:rPr>
+                <w:sz w:val="20"/>
+                <w:szCs w:val="20"/>
+                <w:lang w:val="es-ES"/>
+              </w:rPr>
+              <w:t xml:space="preserve">Agregue diagramas de </w:t>
+            </w:r>
+            <w:r>
+              <w:rPr>
+                <w:sz w:val="20"/>
+                <w:szCs w:val="20"/>
+                <w:lang w:val="es-ES"/>
+              </w:rPr>
+              <w:t>caso de uso de cliente y proveedor</w:t>
             </w:r>
           </w:p>
         </w:tc>
@@ -1905,6 +1970,8 @@
       <w:pPr>
         <w:jc w:val="right"/>
       </w:pPr>
+      <w:bookmarkStart w:id="3" w:name="_GoBack"/>
+      <w:bookmarkEnd w:id="3"/>
       <w:r>
         <w:br w:type="page"/>
       </w:r>
@@ -22865,149 +22932,31 @@
       <w:r>
         <w:t xml:space="preserve">Diagrama de Casos de Uso: </w:t>
       </w:r>
-      <w:r>
-        <w:rPr>
-          <w:highlight w:val="yellow"/>
-        </w:rPr>
-        <w:t xml:space="preserve">&lt;Nombre del Diagrama de caso de uso </w:t>
-      </w:r>
-      <w:r>
-        <w:rPr>
-          <w:highlight w:val="yellow"/>
-        </w:rPr>
-        <w:t>1</w:t>
-      </w:r>
-      <w:r>
-        <w:rPr>
-          <w:highlight w:val="yellow"/>
-        </w:rPr>
-        <w:t xml:space="preserve"> siguiendo el </w:t>
-      </w:r>
-      <w:proofErr w:type="spellStart"/>
-      <w:r>
-        <w:rPr>
-          <w:highlight w:val="yellow"/>
-        </w:rPr>
-        <w:t>ej</w:t>
-      </w:r>
-      <w:proofErr w:type="spellEnd"/>
-      <w:r>
-        <w:rPr>
-          <w:highlight w:val="yellow"/>
-        </w:rPr>
-        <w:t xml:space="preserve"> sería “Vender productos”</w:t>
-      </w:r>
-      <w:r>
-        <w:rPr>
-          <w:highlight w:val="yellow"/>
-        </w:rPr>
-        <w:t>&gt;</w:t>
-      </w:r>
       <w:bookmarkEnd w:id="137"/>
       <w:bookmarkEnd w:id="138"/>
+      <w:r>
+        <w:t>Gestionar Cliente</w:t>
+      </w:r>
     </w:p>
     <w:p>
       <w:pPr>
         <w:pStyle w:val="Ttulo5"/>
       </w:pPr>
       <w:r>
-        <w:t>Diagrama de clase</w:t>
-      </w:r>
-      <w:r>
-        <w:t>s</w:t>
-      </w:r>
-    </w:p>
-    <w:p>
-      <w:pPr>
-        <w:spacing w:after="120"/>
-        <w:rPr>
-          <w:color w:val="FF0000"/>
-        </w:rPr>
-      </w:pPr>
-      <w:r>
-        <w:rPr>
-          <w:color w:val="FF0000"/>
-        </w:rPr>
-        <w:t>[</w:t>
-      </w:r>
-      <w:r>
-        <w:rPr>
-          <w:color w:val="FF0000"/>
-        </w:rPr>
-        <w:t>Se</w:t>
-      </w:r>
-      <w:r>
-        <w:rPr>
-          <w:color w:val="FF0000"/>
-        </w:rPr>
-        <w:t xml:space="preserve"> adjuntan a las realizaciones de</w:t>
-      </w:r>
-      <w:r>
-        <w:rPr>
-          <w:color w:val="FF0000"/>
-        </w:rPr>
-        <w:t>l</w:t>
-      </w:r>
-      <w:r>
-        <w:rPr>
-          <w:color w:val="FF0000"/>
-        </w:rPr>
-        <w:t xml:space="preserve"> </w:t>
-      </w:r>
-      <w:r>
-        <w:rPr>
-          <w:color w:val="FF0000"/>
-        </w:rPr>
-        <w:t xml:space="preserve">diagrama de </w:t>
-      </w:r>
-      <w:r>
-        <w:rPr>
-          <w:color w:val="FF0000"/>
-        </w:rPr>
-        <w:t xml:space="preserve">casos de uso mostrando </w:t>
-      </w:r>
-      <w:r>
-        <w:rPr>
-          <w:color w:val="FF0000"/>
-        </w:rPr>
-        <w:t>las</w:t>
-      </w:r>
-      <w:r>
-        <w:rPr>
-          <w:color w:val="FF0000"/>
-        </w:rPr>
-        <w:t xml:space="preserve"> clases participantes y sus relaciones para coordinar todos los requisitos sobre una clase y sus objetos.</w:t>
-      </w:r>
-      <w:r>
-        <w:rPr>
-          <w:color w:val="FF0000"/>
-        </w:rPr>
-        <w:t>]</w:t>
-      </w:r>
-    </w:p>
-    <w:p>
-      <w:pPr>
-        <w:rPr>
-          <w:b/>
-          <w:sz w:val="28"/>
-          <w:szCs w:val="28"/>
-        </w:rPr>
-      </w:pPr>
-    </w:p>
-    <w:p>
-      <w:pPr>
-        <w:jc w:val="center"/>
-      </w:pPr>
+        <w:t>Diagrama de clases</w:t>
+      </w:r>
+    </w:p>
+    <w:p/>
+    <w:p>
       <w:r>
         <w:rPr>
           <w:noProof/>
-          <w:lang w:eastAsia="es-AR"/>
         </w:rPr>
         <w:drawing>
           <wp:inline distT="0" distB="0" distL="0" distR="0">
-            <wp:extent cx="3495675" cy="2619375"/>
-            <wp:effectExtent l="0" t="0" r="9525" b="9525"/>
-            <wp:docPr id="4" name="Imagen 4"/>
+            <wp:extent cx="5191125" cy="4591050"/>
+            <wp:effectExtent l="0" t="0" r="9525" b="0"/>
+            <wp:docPr id="24" name="Imagen 24"/>
             <wp:cNvGraphicFramePr>
               <a:graphicFrameLocks xmlns:a="http://schemas.openxmlformats.org/drawingml/2006/main" noChangeAspect="1"/>
             </wp:cNvGraphicFramePr>
@@ -23015,7 +22964,7 @@
               <a:graphicData uri="http://schemas.openxmlformats.org/drawingml/2006/picture">
                 <pic:pic xmlns:pic="http://schemas.openxmlformats.org/drawingml/2006/picture">
                   <pic:nvPicPr>
-                    <pic:cNvPr id="0" name="Picture 4"/>
+                    <pic:cNvPr id="0" name="Picture 14"/>
                     <pic:cNvPicPr>
                       <a:picLocks noChangeAspect="1" noChangeArrowheads="1"/>
                     </pic:cNvPicPr>
@@ -23036,7 +22985,7 @@
                   <pic:spPr bwMode="auto">
                     <a:xfrm>
                       <a:off x="0" y="0"/>
-                      <a:ext cx="3495675" cy="2619375"/>
+                      <a:ext cx="5191125" cy="4591050"/>
                     </a:xfrm>
                     <a:prstGeom prst="rect">
                       <a:avLst/>
@@ -23055,130 +23004,50 @@
     </w:p>
     <w:p>
       <w:pPr>
-        <w:jc w:val="center"/>
-        <w:rPr>
-          <w:b/>
-          <w:sz w:val="28"/>
-          <w:szCs w:val="28"/>
-        </w:rPr>
-      </w:pPr>
-    </w:p>
-    <w:p>
-      <w:pPr>
-        <w:rPr>
-          <w:sz w:val="20"/>
-        </w:rPr>
-      </w:pPr>
-    </w:p>
-    <w:p>
-      <w:pPr>
         <w:rPr>
           <w:color w:val="FF0000"/>
           <w:sz w:val="20"/>
         </w:rPr>
       </w:pPr>
-      <w:r>
+    </w:p>
+    <w:p>
+      <w:pPr>
         <w:rPr>
           <w:color w:val="FF0000"/>
-          <w:spacing w:val="-2"/>
-        </w:rPr>
-        <w:t>[</w:t>
-      </w:r>
-      <w:r>
+          <w:sz w:val="20"/>
+        </w:rPr>
+      </w:pPr>
+    </w:p>
+    <w:p>
+      <w:pPr>
         <w:rPr>
           <w:color w:val="FF0000"/>
-          <w:spacing w:val="-2"/>
-        </w:rPr>
-        <w:t>Para  cada Caso de Uso del diagramas de casos de Uso se debe realiza</w:t>
-      </w:r>
-      <w:r>
+          <w:sz w:val="20"/>
+        </w:rPr>
+      </w:pPr>
+    </w:p>
+    <w:p>
+      <w:pPr>
         <w:rPr>
           <w:color w:val="FF0000"/>
-          <w:spacing w:val="-2"/>
-        </w:rPr>
-        <w:t>r</w:t>
-      </w:r>
-      <w:r>
+          <w:sz w:val="20"/>
+        </w:rPr>
+      </w:pPr>
+    </w:p>
+    <w:p>
+      <w:pPr>
         <w:rPr>
           <w:color w:val="FF0000"/>
-          <w:spacing w:val="-2"/>
-        </w:rPr>
-        <w:t xml:space="preserve"> </w:t>
-      </w:r>
-      <w:r>
-        <w:rPr>
-          <w:color w:val="FF0000"/>
-          <w:spacing w:val="-2"/>
-        </w:rPr>
-        <w:t>el dia</w:t>
-      </w:r>
-      <w:r>
-        <w:rPr>
-          <w:color w:val="FF0000"/>
-          <w:spacing w:val="-2"/>
-        </w:rPr>
-        <w:t>grama</w:t>
-      </w:r>
-      <w:r>
-        <w:rPr>
-          <w:color w:val="FF0000"/>
-          <w:spacing w:val="-2"/>
-        </w:rPr>
-        <w:t xml:space="preserve"> de</w:t>
-      </w:r>
-      <w:r>
-        <w:rPr>
-          <w:color w:val="FF0000"/>
-          <w:spacing w:val="-2"/>
-        </w:rPr>
-        <w:t xml:space="preserve"> Secuencia</w:t>
-      </w:r>
-      <w:r>
-        <w:rPr>
-          <w:color w:val="FF0000"/>
-          <w:spacing w:val="-2"/>
-        </w:rPr>
-        <w:t xml:space="preserve">, para el ejemplo que estamos siguiendo </w:t>
-      </w:r>
-      <w:r>
-        <w:rPr>
-          <w:color w:val="FF0000"/>
-          <w:spacing w:val="-2"/>
-        </w:rPr>
-        <w:t xml:space="preserve">“Vender productos” contiene dos casos de uso “Caso de uso </w:t>
-      </w:r>
-      <w:smartTag w:uri="urn:schemas-microsoft-com:office:smarttags" w:element="metricconverter">
-        <w:smartTagPr>
-          <w:attr w:name="ProductID" w:val="1”"/>
-        </w:smartTagPr>
-        <w:r>
-          <w:rPr>
-            <w:color w:val="FF0000"/>
-            <w:spacing w:val="-2"/>
-          </w:rPr>
-          <w:t>1”</w:t>
-        </w:r>
-      </w:smartTag>
-      <w:r>
-        <w:rPr>
-          <w:color w:val="FF0000"/>
-          <w:spacing w:val="-2"/>
-        </w:rPr>
-        <w:t xml:space="preserve"> y el ”caso de uso 2”</w:t>
-      </w:r>
-      <w:r>
-        <w:rPr>
-          <w:color w:val="FF0000"/>
-          <w:spacing w:val="-2"/>
-        </w:rPr>
-        <w:t>]</w:t>
-      </w:r>
+          <w:sz w:val="20"/>
+        </w:rPr>
+      </w:pPr>
     </w:p>
     <w:p>
       <w:pPr>
         <w:pStyle w:val="Ttulo5"/>
       </w:pPr>
       <w:r>
+        <w:lastRenderedPageBreak/>
         <w:t xml:space="preserve">Diag. Secuencia </w:t>
       </w:r>
       <w:r>
@@ -23198,12 +23067,11 @@
         <w:rPr>
           <w:noProof/>
         </w:rPr>
-        <w:lastRenderedPageBreak/>
         <w:drawing>
-          <wp:inline distT="0" distB="0" distL="0" distR="0">
-            <wp:extent cx="4438650" cy="4105940"/>
-            <wp:effectExtent l="0" t="0" r="0" b="8890"/>
-            <wp:docPr id="3" name="Imagen 3"/>
+          <wp:inline distT="0" distB="0" distL="0" distR="0" wp14:anchorId="723F7DC1" wp14:editId="08C855D8">
+            <wp:extent cx="3930840" cy="3762375"/>
+            <wp:effectExtent l="0" t="0" r="0" b="0"/>
+            <wp:docPr id="5" name="Imagen 5"/>
             <wp:cNvGraphicFramePr>
               <a:graphicFrameLocks xmlns:a="http://schemas.openxmlformats.org/drawingml/2006/main" noChangeAspect="1"/>
             </wp:cNvGraphicFramePr>
@@ -23232,7 +23100,7 @@
                   <pic:spPr bwMode="auto">
                     <a:xfrm>
                       <a:off x="0" y="0"/>
-                      <a:ext cx="4450682" cy="4117070"/>
+                      <a:ext cx="3941882" cy="3772943"/>
                     </a:xfrm>
                     <a:prstGeom prst="rect">
                       <a:avLst/>
@@ -23251,6 +23119,13 @@
     </w:p>
     <w:p>
       <w:pPr>
+        <w:rPr>
+          <w:highlight w:val="yellow"/>
+        </w:rPr>
+      </w:pPr>
+    </w:p>
+    <w:p>
+      <w:pPr>
         <w:pStyle w:val="Ttulo5"/>
       </w:pPr>
       <w:bookmarkStart w:id="139" w:name="_Toc85989848"/>
@@ -23274,9 +23149,9 @@
         </w:rPr>
         <w:drawing>
           <wp:inline distT="0" distB="0" distL="0" distR="0">
-            <wp:extent cx="4467225" cy="4157222"/>
+            <wp:extent cx="3971925" cy="3643262"/>
             <wp:effectExtent l="0" t="0" r="0" b="0"/>
-            <wp:docPr id="10" name="Imagen 10"/>
+            <wp:docPr id="19" name="Imagen 19"/>
             <wp:cNvGraphicFramePr>
               <a:graphicFrameLocks xmlns:a="http://schemas.openxmlformats.org/drawingml/2006/main" noChangeAspect="1"/>
             </wp:cNvGraphicFramePr>
@@ -23305,7 +23180,7 @@
                   <pic:spPr bwMode="auto">
                     <a:xfrm>
                       <a:off x="0" y="0"/>
-                      <a:ext cx="4475189" cy="4164633"/>
+                      <a:ext cx="3975099" cy="3646173"/>
                     </a:xfrm>
                     <a:prstGeom prst="rect">
                       <a:avLst/>
@@ -23322,6 +23197,9 @@
         </w:drawing>
       </w:r>
     </w:p>
+    <w:p/>
+    <w:p/>
+    <w:p/>
     <w:p>
       <w:pPr>
         <w:pStyle w:val="Ttulo5"/>
@@ -23335,20 +23213,15 @@
       </w:r>
     </w:p>
     <w:p>
-      <w:pPr>
-        <w:rPr>
-          <w:highlight w:val="yellow"/>
-        </w:rPr>
-      </w:pPr>
       <w:r>
         <w:rPr>
           <w:noProof/>
         </w:rPr>
         <w:drawing>
           <wp:inline distT="0" distB="0" distL="0" distR="0">
-            <wp:extent cx="4420358" cy="3800475"/>
+            <wp:extent cx="4638675" cy="3925033"/>
             <wp:effectExtent l="0" t="0" r="0" b="0"/>
-            <wp:docPr id="12" name="Imagen 12"/>
+            <wp:docPr id="20" name="Imagen 20"/>
             <wp:cNvGraphicFramePr>
               <a:graphicFrameLocks xmlns:a="http://schemas.openxmlformats.org/drawingml/2006/main" noChangeAspect="1"/>
             </wp:cNvGraphicFramePr>
@@ -23377,7 +23250,7 @@
                   <pic:spPr bwMode="auto">
                     <a:xfrm>
                       <a:off x="0" y="0"/>
-                      <a:ext cx="4423578" cy="3803244"/>
+                      <a:ext cx="4645238" cy="3930586"/>
                     </a:xfrm>
                     <a:prstGeom prst="rect">
                       <a:avLst/>
@@ -23394,35 +23267,62 @@
         </w:drawing>
       </w:r>
     </w:p>
+    <w:p/>
+    <w:p/>
+    <w:p/>
+    <w:p/>
+    <w:p/>
+    <w:p/>
+    <w:p/>
+    <w:p/>
+    <w:p/>
+    <w:p/>
+    <w:p/>
+    <w:p/>
+    <w:p/>
+    <w:p/>
+    <w:p/>
+    <w:p/>
+    <w:p/>
+    <w:p/>
+    <w:p/>
+    <w:p/>
+    <w:p/>
+    <w:p/>
+    <w:p/>
+    <w:p/>
+    <w:p/>
+    <w:p>
+      <w:pPr>
+        <w:pStyle w:val="Ttulo4"/>
+      </w:pPr>
+      <w:r>
+        <w:lastRenderedPageBreak/>
+        <w:t xml:space="preserve">Diagrama de Casos de Uso: Gestionar </w:t>
+      </w:r>
+      <w:r>
+        <w:t>Proveedor</w:t>
+      </w:r>
+    </w:p>
     <w:p>
       <w:pPr>
         <w:pStyle w:val="Ttulo5"/>
       </w:pPr>
       <w:r>
-        <w:t xml:space="preserve">Diag. Secuencia Caso de Uso: </w:t>
-      </w:r>
-      <w:r>
-        <w:t>Registrar</w:t>
-      </w:r>
-      <w:r>
-        <w:t xml:space="preserve"> Proveedor</w:t>
-      </w:r>
-    </w:p>
-    <w:p>
-      <w:pPr>
-        <w:rPr>
-          <w:highlight w:val="yellow"/>
-        </w:rPr>
-      </w:pPr>
+        <w:t>Diagrama de clases</w:t>
+      </w:r>
+    </w:p>
+    <w:p/>
+    <w:p>
       <w:r>
         <w:rPr>
           <w:noProof/>
         </w:rPr>
         <w:drawing>
           <wp:inline distT="0" distB="0" distL="0" distR="0">
-            <wp:extent cx="4657725" cy="3978155"/>
-            <wp:effectExtent l="0" t="0" r="0" b="3810"/>
-            <wp:docPr id="16" name="Imagen 16"/>
+            <wp:extent cx="5686425" cy="4699457"/>
+            <wp:effectExtent l="0" t="0" r="0" b="6350"/>
+            <wp:docPr id="25" name="Imagen 25"/>
             <wp:cNvGraphicFramePr>
               <a:graphicFrameLocks xmlns:a="http://schemas.openxmlformats.org/drawingml/2006/main" noChangeAspect="1"/>
             </wp:cNvGraphicFramePr>
@@ -23430,7 +23330,7 @@
               <a:graphicData uri="http://schemas.openxmlformats.org/drawingml/2006/picture">
                 <pic:pic xmlns:pic="http://schemas.openxmlformats.org/drawingml/2006/picture">
                   <pic:nvPicPr>
-                    <pic:cNvPr id="0" name="Picture 8"/>
+                    <pic:cNvPr id="0" name="Picture 16"/>
                     <pic:cNvPicPr>
                       <a:picLocks noChangeAspect="1" noChangeArrowheads="1"/>
                     </pic:cNvPicPr>
@@ -23451,7 +23351,7 @@
                   <pic:spPr bwMode="auto">
                     <a:xfrm>
                       <a:off x="0" y="0"/>
-                      <a:ext cx="4669594" cy="3988292"/>
+                      <a:ext cx="5716695" cy="4724473"/>
                     </a:xfrm>
                     <a:prstGeom prst="rect">
                       <a:avLst/>
@@ -23468,13 +23368,25 @@
         </w:drawing>
       </w:r>
     </w:p>
-    <w:p>
-      <w:pPr>
-        <w:rPr>
-          <w:highlight w:val="yellow"/>
-        </w:rPr>
-      </w:pPr>
-    </w:p>
+    <w:p/>
+    <w:p/>
+    <w:p/>
+    <w:p/>
+    <w:p/>
+    <w:p/>
+    <w:p/>
+    <w:p/>
+    <w:p/>
+    <w:p/>
+    <w:p/>
+    <w:p/>
+    <w:p/>
+    <w:p/>
+    <w:p/>
+    <w:p/>
+    <w:p/>
+    <w:p/>
+    <w:p/>
     <w:p>
       <w:pPr>
         <w:pStyle w:val="Ttulo5"/>
@@ -23484,12 +23396,13 @@
         <w:t xml:space="preserve">Diag. Secuencia Caso de Uso: </w:t>
       </w:r>
       <w:r>
-        <w:t xml:space="preserve">Modificar datos </w:t>
-      </w:r>
-      <w:r>
-        <w:t>Proveedor</w:t>
-      </w:r>
-    </w:p>
+        <w:t>Registrar</w:t>
+      </w:r>
+      <w:r>
+        <w:t xml:space="preserve"> Proveedor</w:t>
+      </w:r>
+    </w:p>
+    <w:p/>
     <w:p>
       <w:r>
         <w:rPr>
@@ -23497,9 +23410,9 @@
         </w:rPr>
         <w:drawing>
           <wp:inline distT="0" distB="0" distL="0" distR="0">
-            <wp:extent cx="4450488" cy="3705225"/>
-            <wp:effectExtent l="0" t="0" r="7620" b="0"/>
-            <wp:docPr id="17" name="Imagen 17"/>
+            <wp:extent cx="4673661" cy="3857625"/>
+            <wp:effectExtent l="0" t="0" r="0" b="0"/>
+            <wp:docPr id="21" name="Imagen 21"/>
             <wp:cNvGraphicFramePr>
               <a:graphicFrameLocks xmlns:a="http://schemas.openxmlformats.org/drawingml/2006/main" noChangeAspect="1"/>
             </wp:cNvGraphicFramePr>
@@ -23507,7 +23420,7 @@
               <a:graphicData uri="http://schemas.openxmlformats.org/drawingml/2006/picture">
                 <pic:pic xmlns:pic="http://schemas.openxmlformats.org/drawingml/2006/picture">
                   <pic:nvPicPr>
-                    <pic:cNvPr id="0" name="Picture 10"/>
+                    <pic:cNvPr id="0" name="Picture 8"/>
                     <pic:cNvPicPr>
                       <a:picLocks noChangeAspect="1" noChangeArrowheads="1"/>
                     </pic:cNvPicPr>
@@ -23528,7 +23441,7 @@
                   <pic:spPr bwMode="auto">
                     <a:xfrm>
                       <a:off x="0" y="0"/>
-                      <a:ext cx="4457200" cy="3710813"/>
+                      <a:ext cx="4679666" cy="3862582"/>
                     </a:xfrm>
                     <a:prstGeom prst="rect">
                       <a:avLst/>
@@ -23547,37 +23460,42 @@
     </w:p>
     <w:p>
       <w:pPr>
+        <w:rPr>
+          <w:highlight w:val="yellow"/>
+        </w:rPr>
+      </w:pPr>
+    </w:p>
+    <w:p>
+      <w:pPr>
+        <w:rPr>
+          <w:highlight w:val="yellow"/>
+        </w:rPr>
+      </w:pPr>
+    </w:p>
+    <w:p>
+      <w:pPr>
         <w:pStyle w:val="Ttulo5"/>
-        <w:rPr>
-          <w:highlight w:val="yellow"/>
-        </w:rPr>
       </w:pPr>
       <w:r>
         <w:t xml:space="preserve">Diag. Secuencia Caso de Uso: </w:t>
       </w:r>
       <w:r>
-        <w:t xml:space="preserve">Dar Baja </w:t>
+        <w:t xml:space="preserve">Modificar datos </w:t>
       </w:r>
       <w:r>
         <w:t>Proveedor</w:t>
       </w:r>
     </w:p>
     <w:p>
-      <w:pPr>
-        <w:pStyle w:val="Ttulo5"/>
-        <w:rPr>
-          <w:highlight w:val="yellow"/>
-        </w:rPr>
-      </w:pPr>
       <w:r>
         <w:rPr>
           <w:noProof/>
         </w:rPr>
         <w:drawing>
           <wp:inline distT="0" distB="0" distL="0" distR="0">
-            <wp:extent cx="4492511" cy="4191000"/>
-            <wp:effectExtent l="0" t="0" r="3810" b="0"/>
-            <wp:docPr id="18" name="Imagen 18"/>
+            <wp:extent cx="4348455" cy="3724275"/>
+            <wp:effectExtent l="0" t="0" r="0" b="0"/>
+            <wp:docPr id="22" name="Imagen 22"/>
             <wp:cNvGraphicFramePr>
               <a:graphicFrameLocks xmlns:a="http://schemas.openxmlformats.org/drawingml/2006/main" noChangeAspect="1"/>
             </wp:cNvGraphicFramePr>
@@ -23585,7 +23503,7 @@
               <a:graphicData uri="http://schemas.openxmlformats.org/drawingml/2006/picture">
                 <pic:pic xmlns:pic="http://schemas.openxmlformats.org/drawingml/2006/picture">
                   <pic:nvPicPr>
-                    <pic:cNvPr id="0" name="Picture 12"/>
+                    <pic:cNvPr id="0" name="Picture 10"/>
                     <pic:cNvPicPr>
                       <a:picLocks noChangeAspect="1" noChangeArrowheads="1"/>
                     </pic:cNvPicPr>
@@ -23606,7 +23524,7 @@
                   <pic:spPr bwMode="auto">
                     <a:xfrm>
                       <a:off x="0" y="0"/>
-                      <a:ext cx="4495671" cy="4193948"/>
+                      <a:ext cx="4355182" cy="3730036"/>
                     </a:xfrm>
                     <a:prstGeom prst="rect">
                       <a:avLst/>
@@ -23623,10 +23541,89 @@
         </w:drawing>
       </w:r>
     </w:p>
+    <w:p>
+      <w:pPr>
+        <w:pStyle w:val="Ttulo5"/>
+        <w:rPr>
+          <w:highlight w:val="yellow"/>
+        </w:rPr>
+      </w:pPr>
+      <w:r>
+        <w:lastRenderedPageBreak/>
+        <w:t xml:space="preserve">Diag. Secuencia Caso de Uso: </w:t>
+      </w:r>
+      <w:r>
+        <w:t xml:space="preserve">Dar Baja </w:t>
+      </w:r>
+      <w:r>
+        <w:t>Proveedor</w:t>
+      </w:r>
+    </w:p>
+    <w:p>
+      <w:pPr>
+        <w:pStyle w:val="Ttulo5"/>
+        <w:rPr>
+          <w:highlight w:val="yellow"/>
+        </w:rPr>
+      </w:pPr>
+      <w:r>
+        <w:rPr>
+          <w:noProof/>
+        </w:rPr>
+        <w:drawing>
+          <wp:inline distT="0" distB="0" distL="0" distR="0">
+            <wp:extent cx="4333875" cy="3800906"/>
+            <wp:effectExtent l="0" t="0" r="0" b="9525"/>
+            <wp:docPr id="23" name="Imagen 23"/>
+            <wp:cNvGraphicFramePr>
+              <a:graphicFrameLocks xmlns:a="http://schemas.openxmlformats.org/drawingml/2006/main" noChangeAspect="1"/>
+            </wp:cNvGraphicFramePr>
+            <a:graphic xmlns:a="http://schemas.openxmlformats.org/drawingml/2006/main">
+              <a:graphicData uri="http://schemas.openxmlformats.org/drawingml/2006/picture">
+                <pic:pic xmlns:pic="http://schemas.openxmlformats.org/drawingml/2006/picture">
+                  <pic:nvPicPr>
+                    <pic:cNvPr id="0" name="Picture 12"/>
+                    <pic:cNvPicPr>
+                      <a:picLocks noChangeAspect="1" noChangeArrowheads="1"/>
+                    </pic:cNvPicPr>
+                  </pic:nvPicPr>
+                  <pic:blipFill>
+                    <a:blip r:embed="rId24">
+                      <a:extLst>
+                        <a:ext uri="{28A0092B-C50C-407E-A947-70E740481C1C}">
+                          <a14:useLocalDpi xmlns:a14="http://schemas.microsoft.com/office/drawing/2010/main" val="0"/>
+                        </a:ext>
+                      </a:extLst>
+                    </a:blip>
+                    <a:srcRect/>
+                    <a:stretch>
+                      <a:fillRect/>
+                    </a:stretch>
+                  </pic:blipFill>
+                  <pic:spPr bwMode="auto">
+                    <a:xfrm>
+                      <a:off x="0" y="0"/>
+                      <a:ext cx="4343755" cy="3809571"/>
+                    </a:xfrm>
+                    <a:prstGeom prst="rect">
+                      <a:avLst/>
+                    </a:prstGeom>
+                    <a:noFill/>
+                    <a:ln>
+                      <a:noFill/>
+                    </a:ln>
+                  </pic:spPr>
+                </pic:pic>
+              </a:graphicData>
+            </a:graphic>
+          </wp:inline>
+        </w:drawing>
+      </w:r>
+    </w:p>
     <w:sectPr>
-      <w:headerReference w:type="default" r:id="rId24"/>
-      <w:footerReference w:type="even" r:id="rId25"/>
-      <w:footerReference w:type="default" r:id="rId26"/>
+      <w:headerReference w:type="default" r:id="rId25"/>
+      <w:footerReference w:type="even" r:id="rId26"/>
+      <w:footerReference w:type="default" r:id="rId27"/>
       <w:pgSz w:w="11907" w:h="16840" w:code="9"/>
       <w:pgMar w:top="1418" w:right="1134" w:bottom="1418" w:left="1134" w:header="709" w:footer="709" w:gutter="0"/>
       <w:cols w:space="708"/>

</xml_diff>

<commit_message>
subi lo ultimo mio
</commit_message>
<xml_diff>
--- a/IS1-2018-Plantilla-ERS-OO.docx
+++ b/IS1-2018-Plantilla-ERS-OO.docx
@@ -1,6 +1,6 @@
 
 <file path=word/document.xml><?xml version="1.0" encoding="utf-8"?>
-<w:document xmlns:wpc="http://schemas.microsoft.com/office/word/2010/wordprocessingCanvas" xmlns:cx="http://schemas.microsoft.com/office/drawing/2014/chartex" xmlns:cx1="http://schemas.microsoft.com/office/drawing/2015/9/8/chartex" xmlns:cx2="http://schemas.microsoft.com/office/drawing/2015/10/21/chartex" xmlns:cx3="http://schemas.microsoft.com/office/drawing/2016/5/9/chartex" xmlns:cx4="http://schemas.microsoft.com/office/drawing/2016/5/10/chartex" xmlns:cx5="http://schemas.microsoft.com/office/drawing/2016/5/11/chartex" xmlns:cx6="http://schemas.microsoft.com/office/drawing/2016/5/12/chartex" xmlns:cx7="http://schemas.microsoft.com/office/drawing/2016/5/13/chartex" xmlns:cx8="http://schemas.microsoft.com/office/drawing/2016/5/14/chartex" xmlns:mc="http://schemas.openxmlformats.org/markup-compatibility/2006" xmlns:aink="http://schemas.microsoft.com/office/drawing/2016/ink" xmlns:am3d="http://schemas.microsoft.com/office/drawing/2017/model3d" xmlns:o="urn:schemas-microsoft-com:office:office" xmlns:r="http://schemas.openxmlformats.org/officeDocument/2006/relationships" xmlns:m="http://schemas.openxmlformats.org/officeDocument/2006/math" xmlns:v="urn:schemas-microsoft-com:vml" xmlns:wp14="http://schemas.microsoft.com/office/word/2010/wordprocessingDrawing" xmlns:wp="http://schemas.openxmlformats.org/drawingml/2006/wordprocessingDrawing" xmlns:w10="urn:schemas-microsoft-com:office:word" xmlns:w="http://schemas.openxmlformats.org/wordprocessingml/2006/main" xmlns:w14="http://schemas.microsoft.com/office/word/2010/wordml" xmlns:w15="http://schemas.microsoft.com/office/word/2012/wordml" xmlns:w16cid="http://schemas.microsoft.com/office/word/2016/wordml/cid" xmlns:w16se="http://schemas.microsoft.com/office/word/2015/wordml/symex" xmlns:wpg="http://schemas.microsoft.com/office/word/2010/wordprocessingGroup" xmlns:wpi="http://schemas.microsoft.com/office/word/2010/wordprocessingInk" xmlns:wne="http://schemas.microsoft.com/office/word/2006/wordml" xmlns:wps="http://schemas.microsoft.com/office/word/2010/wordprocessingShape" mc:Ignorable="w14 w15 w16se w16cid wp14">
+<w:document xmlns:wpc="http://schemas.microsoft.com/office/word/2010/wordprocessingCanvas" xmlns:mc="http://schemas.openxmlformats.org/markup-compatibility/2006" xmlns:o="urn:schemas-microsoft-com:office:office" xmlns:r="http://schemas.openxmlformats.org/officeDocument/2006/relationships" xmlns:m="http://schemas.openxmlformats.org/officeDocument/2006/math" xmlns:v="urn:schemas-microsoft-com:vml" xmlns:wp14="http://schemas.microsoft.com/office/word/2010/wordprocessingDrawing" xmlns:wp="http://schemas.openxmlformats.org/drawingml/2006/wordprocessingDrawing" xmlns:w10="urn:schemas-microsoft-com:office:word" xmlns:w="http://schemas.openxmlformats.org/wordprocessingml/2006/main" xmlns:w14="http://schemas.microsoft.com/office/word/2010/wordml" xmlns:wpg="http://schemas.microsoft.com/office/word/2010/wordprocessingGroup" xmlns:wpi="http://schemas.microsoft.com/office/word/2010/wordprocessingInk" xmlns:wne="http://schemas.microsoft.com/office/word/2006/wordml" xmlns:wps="http://schemas.microsoft.com/office/word/2010/wordprocessingShape" mc:Ignorable="w14 wp14">
   <w:body>
     <w:p/>
     <w:p/>
@@ -43,7 +43,7 @@
                     </pic:cNvPicPr>
                   </pic:nvPicPr>
                   <pic:blipFill>
-                    <a:blip r:embed="rId7">
+                    <a:blip r:embed="rId8">
                       <a:clrChange>
                         <a:clrFrom>
                           <a:srgbClr val="FFFFFF"/>
@@ -146,7 +146,7 @@
                     </pic:cNvPicPr>
                   </pic:nvPicPr>
                   <pic:blipFill>
-                    <a:blip r:embed="rId8" cstate="print">
+                    <a:blip r:embed="rId9" cstate="print">
                       <a:extLst>
                         <a:ext uri="{28A0092B-C50C-407E-A947-70E740481C1C}">
                           <a14:useLocalDpi xmlns:a14="http://schemas.microsoft.com/office/drawing/2010/main" val="0"/>
@@ -882,8 +882,6 @@
           <w:lang w:val="es-ES"/>
         </w:rPr>
       </w:pPr>
-      <w:bookmarkStart w:id="3" w:name="_GoBack"/>
-      <w:bookmarkEnd w:id="3"/>
     </w:p>
     <w:tbl>
       <w:tblPr>
@@ -1508,39 +1506,7 @@
                 <w:szCs w:val="20"/>
                 <w:lang w:val="es-ES"/>
               </w:rPr>
-              <w:t xml:space="preserve">Agregue diagrama de caso de uso Gestionar </w:t>
-            </w:r>
-            <w:r>
-              <w:rPr>
-                <w:sz w:val="20"/>
-                <w:szCs w:val="20"/>
-                <w:lang w:val="es-ES"/>
-              </w:rPr>
-              <w:t>Productos</w:t>
-            </w:r>
-            <w:r>
-              <w:rPr>
-                <w:sz w:val="20"/>
-                <w:szCs w:val="20"/>
-                <w:lang w:val="es-ES"/>
-              </w:rPr>
-              <w:t xml:space="preserve"> </w:t>
-            </w:r>
-            <w:r>
-              <w:rPr>
-                <w:sz w:val="20"/>
-                <w:szCs w:val="20"/>
-                <w:lang w:val="es-ES"/>
-              </w:rPr>
-              <w:t xml:space="preserve">y Gestionar Estadísticas </w:t>
-            </w:r>
-            <w:r>
-              <w:rPr>
-                <w:sz w:val="20"/>
-                <w:szCs w:val="20"/>
-                <w:lang w:val="es-ES"/>
-              </w:rPr>
-              <w:t>con sus correspondientes flujos de sucesos de caso de uso.</w:t>
+              <w:t>Agregue diagrama de caso de uso Gestionar Productos y Gestionar Estadísticas con sus correspondientes flujos de sucesos de caso de uso.</w:t>
             </w:r>
           </w:p>
         </w:tc>
@@ -1655,39 +1621,7 @@
                 <w:szCs w:val="20"/>
                 <w:lang w:val="es-ES"/>
               </w:rPr>
-              <w:t xml:space="preserve">Hice cambios en el diagrama de caso de uso Gestionar </w:t>
-            </w:r>
-            <w:r>
-              <w:rPr>
-                <w:sz w:val="20"/>
-                <w:szCs w:val="20"/>
-                <w:lang w:val="es-ES"/>
-              </w:rPr>
-              <w:t xml:space="preserve">Productos </w:t>
-            </w:r>
-            <w:r>
-              <w:rPr>
-                <w:sz w:val="20"/>
-                <w:szCs w:val="20"/>
-                <w:lang w:val="es-ES"/>
-              </w:rPr>
-              <w:t xml:space="preserve">y </w:t>
-            </w:r>
-            <w:r>
-              <w:rPr>
-                <w:sz w:val="20"/>
-                <w:szCs w:val="20"/>
-                <w:lang w:val="es-ES"/>
-              </w:rPr>
-              <w:t xml:space="preserve">Gestionar Estadísticas, y </w:t>
-            </w:r>
-            <w:r>
-              <w:rPr>
-                <w:sz w:val="20"/>
-                <w:szCs w:val="20"/>
-                <w:lang w:val="es-ES"/>
-              </w:rPr>
-              <w:t>sus correspondientes flujos de sucesos de caso de uso.</w:t>
+              <w:t>Hice cambios en el diagrama de caso de uso Gestionar Productos y Gestionar Estadísticas, y sus correspondientes flujos de sucesos de caso de uso.</w:t>
             </w:r>
           </w:p>
         </w:tc>
@@ -2069,23 +2003,7 @@
                 <w:szCs w:val="20"/>
                 <w:lang w:val="es-ES"/>
               </w:rPr>
-              <w:t>2</w:t>
-            </w:r>
-            <w:r>
-              <w:rPr>
-                <w:sz w:val="20"/>
-                <w:szCs w:val="20"/>
-                <w:lang w:val="es-ES"/>
-              </w:rPr>
-              <w:t>3</w:t>
-            </w:r>
-            <w:r>
-              <w:rPr>
-                <w:sz w:val="20"/>
-                <w:szCs w:val="20"/>
-                <w:lang w:val="es-ES"/>
-              </w:rPr>
-              <w:t>/11/2018</w:t>
+              <w:t>23/11/2018</w:t>
             </w:r>
           </w:p>
         </w:tc>
@@ -2312,14 +2230,14 @@
           <w:rFonts w:ascii="Times New Roman" w:hAnsi="Times New Roman" w:cs="Times New Roman"/>
         </w:rPr>
       </w:pPr>
-      <w:bookmarkStart w:id="4" w:name="_Toc22529447"/>
+      <w:bookmarkStart w:id="3" w:name="_Toc22529447"/>
       <w:r>
         <w:rPr>
           <w:rFonts w:ascii="Times New Roman" w:hAnsi="Times New Roman" w:cs="Times New Roman"/>
         </w:rPr>
         <w:t>Tabla de Contenidos</w:t>
       </w:r>
-      <w:bookmarkEnd w:id="4"/>
+      <w:bookmarkEnd w:id="3"/>
     </w:p>
     <w:p/>
     <w:p>
@@ -4344,8 +4262,8 @@
           <w:rFonts w:cs="Times New Roman"/>
         </w:rPr>
       </w:pPr>
-      <w:bookmarkStart w:id="5" w:name="_Toc22529448"/>
-      <w:bookmarkStart w:id="6" w:name="_Toc202535452"/>
+      <w:bookmarkStart w:id="4" w:name="_Toc22529448"/>
+      <w:bookmarkStart w:id="5" w:name="_Toc202535452"/>
       <w:r>
         <w:rPr>
           <w:rFonts w:cs="Times New Roman"/>
@@ -4353,8 +4271,8 @@
         <w:lastRenderedPageBreak/>
         <w:t>Introducción</w:t>
       </w:r>
+      <w:bookmarkEnd w:id="4"/>
       <w:bookmarkEnd w:id="5"/>
-      <w:bookmarkEnd w:id="6"/>
     </w:p>
     <w:p>
       <w:r>
@@ -4426,19 +4344,19 @@
       <w:pPr>
         <w:pStyle w:val="Ttulo2"/>
       </w:pPr>
-      <w:bookmarkStart w:id="7" w:name="_Toc22529449"/>
-      <w:bookmarkStart w:id="8" w:name="_Toc202534350"/>
-      <w:bookmarkStart w:id="9" w:name="_Toc202535453"/>
-      <w:bookmarkStart w:id="10" w:name="_Toc202595219"/>
-      <w:bookmarkStart w:id="11" w:name="_Toc235164454"/>
+      <w:bookmarkStart w:id="6" w:name="_Toc22529449"/>
+      <w:bookmarkStart w:id="7" w:name="_Toc202534350"/>
+      <w:bookmarkStart w:id="8" w:name="_Toc202535453"/>
+      <w:bookmarkStart w:id="9" w:name="_Toc202595219"/>
+      <w:bookmarkStart w:id="10" w:name="_Toc235164454"/>
       <w:r>
         <w:t>Propósito</w:t>
       </w:r>
+      <w:bookmarkEnd w:id="6"/>
       <w:bookmarkEnd w:id="7"/>
       <w:bookmarkEnd w:id="8"/>
       <w:bookmarkEnd w:id="9"/>
       <w:bookmarkEnd w:id="10"/>
-      <w:bookmarkEnd w:id="11"/>
     </w:p>
     <w:p>
       <w:r>
@@ -4460,52 +4378,52 @@
       <w:pPr>
         <w:pStyle w:val="Ttulo2"/>
       </w:pPr>
-      <w:bookmarkStart w:id="12" w:name="_Toc22529450"/>
-      <w:bookmarkStart w:id="13" w:name="_Toc202534351"/>
-      <w:bookmarkStart w:id="14" w:name="_Toc202535454"/>
-      <w:bookmarkStart w:id="15" w:name="_Toc202595220"/>
-      <w:bookmarkStart w:id="16" w:name="_Toc235164455"/>
+      <w:bookmarkStart w:id="11" w:name="_Toc22529450"/>
+      <w:bookmarkStart w:id="12" w:name="_Toc202534351"/>
+      <w:bookmarkStart w:id="13" w:name="_Toc202535454"/>
+      <w:bookmarkStart w:id="14" w:name="_Toc202595220"/>
+      <w:bookmarkStart w:id="15" w:name="_Toc235164455"/>
       <w:r>
         <w:t>Alcance o Ámbito del Sistema</w:t>
       </w:r>
+      <w:bookmarkEnd w:id="11"/>
       <w:bookmarkEnd w:id="12"/>
       <w:bookmarkEnd w:id="13"/>
       <w:bookmarkEnd w:id="14"/>
       <w:bookmarkEnd w:id="15"/>
+    </w:p>
+    <w:p/>
+    <w:p>
+      <w:pPr>
+        <w:rPr>
+          <w:rFonts w:cs="Arial"/>
+        </w:rPr>
+      </w:pPr>
+      <w:r>
+        <w:rPr>
+          <w:rFonts w:cs="Arial"/>
+        </w:rPr>
+        <w:t>La aplicación web SIAGAL se encargará de realizar la administración de la comercialización de productos de limpieza e higiene por menor, tener un control de la mercadería, facturación y gestión de clientes y proveedores.</w:t>
+      </w:r>
+    </w:p>
+    <w:p/>
+    <w:p>
+      <w:pPr>
+        <w:pStyle w:val="Ttulo2"/>
+      </w:pPr>
+      <w:bookmarkStart w:id="16" w:name="_Toc22529451"/>
+      <w:bookmarkStart w:id="17" w:name="_Toc202534352"/>
+      <w:bookmarkStart w:id="18" w:name="_Toc202535455"/>
+      <w:bookmarkStart w:id="19" w:name="_Toc202595221"/>
+      <w:bookmarkStart w:id="20" w:name="_Toc235164456"/>
+      <w:r>
+        <w:t>Definiciones, Acrónimos y Abreviaturas</w:t>
+      </w:r>
       <w:bookmarkEnd w:id="16"/>
-    </w:p>
-    <w:p/>
-    <w:p>
-      <w:pPr>
-        <w:rPr>
-          <w:rFonts w:cs="Arial"/>
-        </w:rPr>
-      </w:pPr>
-      <w:r>
-        <w:rPr>
-          <w:rFonts w:cs="Arial"/>
-        </w:rPr>
-        <w:t>La aplicación web SIAGAL se encargará de realizar la administración de la comercialización de productos de limpieza e higiene por menor, tener un control de la mercadería, facturación y gestión de clientes y proveedores.</w:t>
-      </w:r>
-    </w:p>
-    <w:p/>
-    <w:p>
-      <w:pPr>
-        <w:pStyle w:val="Ttulo2"/>
-      </w:pPr>
-      <w:bookmarkStart w:id="17" w:name="_Toc22529451"/>
-      <w:bookmarkStart w:id="18" w:name="_Toc202534352"/>
-      <w:bookmarkStart w:id="19" w:name="_Toc202535455"/>
-      <w:bookmarkStart w:id="20" w:name="_Toc202595221"/>
-      <w:bookmarkStart w:id="21" w:name="_Toc235164456"/>
-      <w:r>
-        <w:t>Definiciones, Acrónimos y Abreviaturas</w:t>
-      </w:r>
       <w:bookmarkEnd w:id="17"/>
       <w:bookmarkEnd w:id="18"/>
       <w:bookmarkEnd w:id="19"/>
       <w:bookmarkEnd w:id="20"/>
-      <w:bookmarkEnd w:id="21"/>
     </w:p>
     <w:p/>
     <w:p/>
@@ -4517,22 +4435,22 @@
           <w:rFonts w:cs="Times New Roman"/>
         </w:rPr>
       </w:pPr>
-      <w:bookmarkStart w:id="22" w:name="_Toc22529452"/>
-      <w:bookmarkStart w:id="23" w:name="_Toc202534353"/>
-      <w:bookmarkStart w:id="24" w:name="_Toc202535456"/>
-      <w:bookmarkStart w:id="25" w:name="_Toc202595222"/>
-      <w:bookmarkStart w:id="26" w:name="_Toc235164457"/>
+      <w:bookmarkStart w:id="21" w:name="_Toc22529452"/>
+      <w:bookmarkStart w:id="22" w:name="_Toc202534353"/>
+      <w:bookmarkStart w:id="23" w:name="_Toc202535456"/>
+      <w:bookmarkStart w:id="24" w:name="_Toc202595222"/>
+      <w:bookmarkStart w:id="25" w:name="_Toc235164457"/>
       <w:r>
         <w:rPr>
           <w:rFonts w:cs="Times New Roman"/>
         </w:rPr>
         <w:t>Definiciones</w:t>
       </w:r>
+      <w:bookmarkEnd w:id="21"/>
       <w:bookmarkEnd w:id="22"/>
       <w:bookmarkEnd w:id="23"/>
       <w:bookmarkEnd w:id="24"/>
       <w:bookmarkEnd w:id="25"/>
-      <w:bookmarkEnd w:id="26"/>
     </w:p>
     <w:p>
       <w:pPr>
@@ -4809,9 +4727,9 @@
             <w:r>
               <w:t>Todas aquellas personas u organizaciones que afectan o son afectadas por el proyecto.</w:t>
             </w:r>
-            <w:bookmarkStart w:id="27" w:name="_Toc85989824"/>
-          </w:p>
-          <w:bookmarkEnd w:id="27"/>
+            <w:bookmarkStart w:id="26" w:name="_Toc85989824"/>
+          </w:p>
+          <w:bookmarkEnd w:id="26"/>
           <w:p>
             <w:pPr>
               <w:rPr>
@@ -4838,22 +4756,22 @@
           <w:rFonts w:cs="Times New Roman"/>
         </w:rPr>
       </w:pPr>
-      <w:bookmarkStart w:id="28" w:name="_Toc22529453"/>
-      <w:bookmarkStart w:id="29" w:name="_Toc202534354"/>
-      <w:bookmarkStart w:id="30" w:name="_Toc202535457"/>
-      <w:bookmarkStart w:id="31" w:name="_Toc202595223"/>
-      <w:bookmarkStart w:id="32" w:name="_Toc235164458"/>
+      <w:bookmarkStart w:id="27" w:name="_Toc22529453"/>
+      <w:bookmarkStart w:id="28" w:name="_Toc202534354"/>
+      <w:bookmarkStart w:id="29" w:name="_Toc202535457"/>
+      <w:bookmarkStart w:id="30" w:name="_Toc202595223"/>
+      <w:bookmarkStart w:id="31" w:name="_Toc235164458"/>
       <w:r>
         <w:rPr>
           <w:rFonts w:cs="Times New Roman"/>
         </w:rPr>
         <w:t>Acrónimos</w:t>
       </w:r>
+      <w:bookmarkEnd w:id="27"/>
       <w:bookmarkEnd w:id="28"/>
       <w:bookmarkEnd w:id="29"/>
       <w:bookmarkEnd w:id="30"/>
       <w:bookmarkEnd w:id="31"/>
-      <w:bookmarkEnd w:id="32"/>
     </w:p>
     <w:p/>
     <w:tbl>
@@ -5121,22 +5039,22 @@
           <w:rFonts w:cs="Times New Roman"/>
         </w:rPr>
       </w:pPr>
-      <w:bookmarkStart w:id="33" w:name="_Toc22529454"/>
-      <w:bookmarkStart w:id="34" w:name="_Toc202534355"/>
-      <w:bookmarkStart w:id="35" w:name="_Toc202535458"/>
-      <w:bookmarkStart w:id="36" w:name="_Toc202595224"/>
-      <w:bookmarkStart w:id="37" w:name="_Toc235164459"/>
+      <w:bookmarkStart w:id="32" w:name="_Toc22529454"/>
+      <w:bookmarkStart w:id="33" w:name="_Toc202534355"/>
+      <w:bookmarkStart w:id="34" w:name="_Toc202535458"/>
+      <w:bookmarkStart w:id="35" w:name="_Toc202595224"/>
+      <w:bookmarkStart w:id="36" w:name="_Toc235164459"/>
       <w:r>
         <w:rPr>
           <w:rFonts w:cs="Times New Roman"/>
         </w:rPr>
         <w:t>Abreviaturas</w:t>
       </w:r>
+      <w:bookmarkEnd w:id="32"/>
       <w:bookmarkEnd w:id="33"/>
       <w:bookmarkEnd w:id="34"/>
       <w:bookmarkEnd w:id="35"/>
       <w:bookmarkEnd w:id="36"/>
-      <w:bookmarkEnd w:id="37"/>
     </w:p>
     <w:tbl>
       <w:tblPr>
@@ -5317,19 +5235,19 @@
       <w:pPr>
         <w:pStyle w:val="Ttulo2"/>
       </w:pPr>
-      <w:bookmarkStart w:id="38" w:name="_Toc22529455"/>
-      <w:bookmarkStart w:id="39" w:name="_Toc202534356"/>
-      <w:bookmarkStart w:id="40" w:name="_Toc202535459"/>
-      <w:bookmarkStart w:id="41" w:name="_Toc202595225"/>
-      <w:bookmarkStart w:id="42" w:name="_Toc235164460"/>
+      <w:bookmarkStart w:id="37" w:name="_Toc22529455"/>
+      <w:bookmarkStart w:id="38" w:name="_Toc202534356"/>
+      <w:bookmarkStart w:id="39" w:name="_Toc202535459"/>
+      <w:bookmarkStart w:id="40" w:name="_Toc202595225"/>
+      <w:bookmarkStart w:id="41" w:name="_Toc235164460"/>
       <w:r>
         <w:t>Referencias</w:t>
       </w:r>
+      <w:bookmarkEnd w:id="37"/>
       <w:bookmarkEnd w:id="38"/>
       <w:bookmarkEnd w:id="39"/>
       <w:bookmarkEnd w:id="40"/>
       <w:bookmarkEnd w:id="41"/>
-      <w:bookmarkEnd w:id="42"/>
     </w:p>
     <w:p/>
     <w:p>
@@ -5428,19 +5346,19 @@
       <w:pPr>
         <w:pStyle w:val="Ttulo2"/>
       </w:pPr>
-      <w:bookmarkStart w:id="43" w:name="_Toc22529456"/>
-      <w:bookmarkStart w:id="44" w:name="_Toc202534357"/>
-      <w:bookmarkStart w:id="45" w:name="_Toc202535460"/>
-      <w:bookmarkStart w:id="46" w:name="_Toc202595226"/>
-      <w:bookmarkStart w:id="47" w:name="_Toc235164461"/>
+      <w:bookmarkStart w:id="42" w:name="_Toc22529456"/>
+      <w:bookmarkStart w:id="43" w:name="_Toc202534357"/>
+      <w:bookmarkStart w:id="44" w:name="_Toc202535460"/>
+      <w:bookmarkStart w:id="45" w:name="_Toc202595226"/>
+      <w:bookmarkStart w:id="46" w:name="_Toc235164461"/>
       <w:r>
         <w:t>Visión General del Documento</w:t>
       </w:r>
+      <w:bookmarkEnd w:id="42"/>
       <w:bookmarkEnd w:id="43"/>
       <w:bookmarkEnd w:id="44"/>
       <w:bookmarkEnd w:id="45"/>
       <w:bookmarkEnd w:id="46"/>
-      <w:bookmarkEnd w:id="47"/>
     </w:p>
     <w:p/>
     <w:p/>
@@ -5499,16 +5417,16 @@
           <w:rFonts w:cs="Times New Roman"/>
         </w:rPr>
       </w:pPr>
-      <w:bookmarkStart w:id="48" w:name="_Toc22529457"/>
-      <w:bookmarkStart w:id="49" w:name="_Toc202535461"/>
+      <w:bookmarkStart w:id="47" w:name="_Toc22529457"/>
+      <w:bookmarkStart w:id="48" w:name="_Toc202535461"/>
       <w:r>
         <w:rPr>
           <w:rFonts w:cs="Times New Roman"/>
         </w:rPr>
         <w:t>Descripción General</w:t>
       </w:r>
+      <w:bookmarkEnd w:id="47"/>
       <w:bookmarkEnd w:id="48"/>
-      <w:bookmarkEnd w:id="49"/>
     </w:p>
     <w:p/>
     <w:p/>
@@ -5516,45 +5434,45 @@
       <w:pPr>
         <w:pStyle w:val="Ttulo2"/>
       </w:pPr>
-      <w:bookmarkStart w:id="50" w:name="_Toc22529458"/>
-      <w:bookmarkStart w:id="51" w:name="_Toc202534358"/>
-      <w:bookmarkStart w:id="52" w:name="_Toc202535462"/>
-      <w:bookmarkStart w:id="53" w:name="_Toc202595227"/>
-      <w:bookmarkStart w:id="54" w:name="_Toc235164462"/>
+      <w:bookmarkStart w:id="49" w:name="_Toc22529458"/>
+      <w:bookmarkStart w:id="50" w:name="_Toc202534358"/>
+      <w:bookmarkStart w:id="51" w:name="_Toc202535462"/>
+      <w:bookmarkStart w:id="52" w:name="_Toc202595227"/>
+      <w:bookmarkStart w:id="53" w:name="_Toc235164462"/>
       <w:r>
         <w:lastRenderedPageBreak/>
         <w:t>Perspectiva del Producto</w:t>
       </w:r>
+      <w:bookmarkEnd w:id="49"/>
       <w:bookmarkEnd w:id="50"/>
       <w:bookmarkEnd w:id="51"/>
       <w:bookmarkEnd w:id="52"/>
       <w:bookmarkEnd w:id="53"/>
+    </w:p>
+    <w:p/>
+    <w:p>
+      <w:r>
+        <w:t>Este producto es autónomo y trabajará de manera independiente por lo tanto no interactuará con otros sistemas.</w:t>
+      </w:r>
+    </w:p>
+    <w:p/>
+    <w:p>
+      <w:pPr>
+        <w:pStyle w:val="Ttulo2"/>
+      </w:pPr>
+      <w:bookmarkStart w:id="54" w:name="_Toc22529459"/>
+      <w:bookmarkStart w:id="55" w:name="_Toc202534359"/>
+      <w:bookmarkStart w:id="56" w:name="_Toc202535463"/>
+      <w:bookmarkStart w:id="57" w:name="_Toc202595228"/>
+      <w:bookmarkStart w:id="58" w:name="_Toc235164463"/>
+      <w:r>
+        <w:t>Funciones del Sistema</w:t>
+      </w:r>
       <w:bookmarkEnd w:id="54"/>
-    </w:p>
-    <w:p/>
-    <w:p>
-      <w:r>
-        <w:t>Este producto es autónomo y trabajará de manera independiente por lo tanto no interactuará con otros sistemas.</w:t>
-      </w:r>
-    </w:p>
-    <w:p/>
-    <w:p>
-      <w:pPr>
-        <w:pStyle w:val="Ttulo2"/>
-      </w:pPr>
-      <w:bookmarkStart w:id="55" w:name="_Toc22529459"/>
-      <w:bookmarkStart w:id="56" w:name="_Toc202534359"/>
-      <w:bookmarkStart w:id="57" w:name="_Toc202535463"/>
-      <w:bookmarkStart w:id="58" w:name="_Toc202595228"/>
-      <w:bookmarkStart w:id="59" w:name="_Toc235164463"/>
-      <w:r>
-        <w:t>Funciones del Sistema</w:t>
-      </w:r>
       <w:bookmarkEnd w:id="55"/>
       <w:bookmarkEnd w:id="56"/>
       <w:bookmarkEnd w:id="57"/>
       <w:bookmarkEnd w:id="58"/>
-      <w:bookmarkEnd w:id="59"/>
     </w:p>
     <w:p/>
     <w:p>
@@ -5805,11 +5723,11 @@
         <w:pStyle w:val="Ttulo3"/>
         <w:jc w:val="left"/>
       </w:pPr>
-      <w:bookmarkStart w:id="60" w:name="_Toc528021603"/>
+      <w:bookmarkStart w:id="59" w:name="_Toc528021603"/>
       <w:r>
         <w:t>Gestión de clientes</w:t>
       </w:r>
-      <w:bookmarkEnd w:id="60"/>
+      <w:bookmarkEnd w:id="59"/>
     </w:p>
     <w:p>
       <w:pPr>
@@ -5956,14 +5874,14 @@
         <w:pStyle w:val="Ttulo3"/>
         <w:jc w:val="left"/>
       </w:pPr>
-      <w:bookmarkStart w:id="61" w:name="_Toc528021604"/>
+      <w:bookmarkStart w:id="60" w:name="_Toc528021604"/>
       <w:r>
         <w:t>Gestión de V</w:t>
       </w:r>
       <w:r>
         <w:t>entas (pedidos de clientes)</w:t>
       </w:r>
-      <w:bookmarkEnd w:id="61"/>
+      <w:bookmarkEnd w:id="60"/>
     </w:p>
     <w:p>
       <w:pPr>
@@ -6145,11 +6063,11 @@
         <w:pStyle w:val="Ttulo3"/>
         <w:jc w:val="left"/>
       </w:pPr>
-      <w:bookmarkStart w:id="62" w:name="_Toc528021605"/>
+      <w:bookmarkStart w:id="61" w:name="_Toc528021605"/>
       <w:r>
         <w:t>Gestión de proveedores</w:t>
       </w:r>
-      <w:bookmarkEnd w:id="62"/>
+      <w:bookmarkEnd w:id="61"/>
     </w:p>
     <w:p>
       <w:pPr>
@@ -6292,12 +6210,12 @@
         <w:pStyle w:val="Ttulo3"/>
         <w:jc w:val="left"/>
       </w:pPr>
-      <w:bookmarkStart w:id="63" w:name="_Toc528021606"/>
+      <w:bookmarkStart w:id="62" w:name="_Toc528021606"/>
       <w:r>
         <w:lastRenderedPageBreak/>
         <w:t>Gestión de Compras a Proveedores</w:t>
       </w:r>
-      <w:bookmarkEnd w:id="63"/>
+      <w:bookmarkEnd w:id="62"/>
     </w:p>
     <w:p>
       <w:pPr>
@@ -6484,11 +6402,11 @@
         <w:pStyle w:val="Ttulo3"/>
         <w:jc w:val="left"/>
       </w:pPr>
-      <w:bookmarkStart w:id="64" w:name="_Toc528021607"/>
+      <w:bookmarkStart w:id="63" w:name="_Toc528021607"/>
       <w:r>
         <w:t>Gestión de estadísticas</w:t>
       </w:r>
-      <w:bookmarkEnd w:id="64"/>
+      <w:bookmarkEnd w:id="63"/>
     </w:p>
     <w:p>
       <w:pPr>
@@ -6671,11 +6589,11 @@
         <w:pStyle w:val="Ttulo3"/>
         <w:jc w:val="left"/>
       </w:pPr>
-      <w:bookmarkStart w:id="65" w:name="_Toc528021608"/>
+      <w:bookmarkStart w:id="64" w:name="_Toc528021608"/>
       <w:r>
         <w:t>Gestión de Productos</w:t>
       </w:r>
-      <w:bookmarkEnd w:id="65"/>
+      <w:bookmarkEnd w:id="64"/>
     </w:p>
     <w:p>
       <w:pPr>
@@ -6755,19 +6673,19 @@
       <w:pPr>
         <w:pStyle w:val="Ttulo2"/>
       </w:pPr>
-      <w:bookmarkStart w:id="66" w:name="_Toc22529460"/>
-      <w:bookmarkStart w:id="67" w:name="_Toc202534360"/>
-      <w:bookmarkStart w:id="68" w:name="_Toc202535464"/>
-      <w:bookmarkStart w:id="69" w:name="_Toc202595229"/>
-      <w:bookmarkStart w:id="70" w:name="_Toc235164464"/>
+      <w:bookmarkStart w:id="65" w:name="_Toc22529460"/>
+      <w:bookmarkStart w:id="66" w:name="_Toc202534360"/>
+      <w:bookmarkStart w:id="67" w:name="_Toc202535464"/>
+      <w:bookmarkStart w:id="68" w:name="_Toc202595229"/>
+      <w:bookmarkStart w:id="69" w:name="_Toc235164464"/>
       <w:r>
         <w:t>Características de los Usuarios</w:t>
       </w:r>
+      <w:bookmarkEnd w:id="65"/>
       <w:bookmarkEnd w:id="66"/>
       <w:bookmarkEnd w:id="67"/>
       <w:bookmarkEnd w:id="68"/>
       <w:bookmarkEnd w:id="69"/>
-      <w:bookmarkEnd w:id="70"/>
     </w:p>
     <w:p/>
     <w:p>
@@ -6822,19 +6740,19 @@
       <w:pPr>
         <w:pStyle w:val="Ttulo2"/>
       </w:pPr>
-      <w:bookmarkStart w:id="71" w:name="_Toc22529461"/>
-      <w:bookmarkStart w:id="72" w:name="_Toc202534361"/>
-      <w:bookmarkStart w:id="73" w:name="_Toc202535465"/>
-      <w:bookmarkStart w:id="74" w:name="_Toc202595230"/>
-      <w:bookmarkStart w:id="75" w:name="_Toc235164465"/>
+      <w:bookmarkStart w:id="70" w:name="_Toc22529461"/>
+      <w:bookmarkStart w:id="71" w:name="_Toc202534361"/>
+      <w:bookmarkStart w:id="72" w:name="_Toc202535465"/>
+      <w:bookmarkStart w:id="73" w:name="_Toc202595230"/>
+      <w:bookmarkStart w:id="74" w:name="_Toc235164465"/>
       <w:r>
         <w:t>Restricciones</w:t>
       </w:r>
+      <w:bookmarkEnd w:id="70"/>
       <w:bookmarkEnd w:id="71"/>
       <w:bookmarkEnd w:id="72"/>
       <w:bookmarkEnd w:id="73"/>
       <w:bookmarkEnd w:id="74"/>
-      <w:bookmarkEnd w:id="75"/>
     </w:p>
     <w:p/>
     <w:p>
@@ -6961,44 +6879,44 @@
       <w:pPr>
         <w:pStyle w:val="Ttulo2"/>
       </w:pPr>
-      <w:bookmarkStart w:id="76" w:name="_Toc22529462"/>
-      <w:bookmarkStart w:id="77" w:name="_Toc202534362"/>
-      <w:bookmarkStart w:id="78" w:name="_Toc202535466"/>
-      <w:bookmarkStart w:id="79" w:name="_Toc202595231"/>
-      <w:bookmarkStart w:id="80" w:name="_Toc235164466"/>
+      <w:bookmarkStart w:id="75" w:name="_Toc22529462"/>
+      <w:bookmarkStart w:id="76" w:name="_Toc202534362"/>
+      <w:bookmarkStart w:id="77" w:name="_Toc202535466"/>
+      <w:bookmarkStart w:id="78" w:name="_Toc202595231"/>
+      <w:bookmarkStart w:id="79" w:name="_Toc235164466"/>
       <w:r>
         <w:t>Suposiciones y Dependencias</w:t>
       </w:r>
+      <w:bookmarkEnd w:id="75"/>
       <w:bookmarkEnd w:id="76"/>
       <w:bookmarkEnd w:id="77"/>
       <w:bookmarkEnd w:id="78"/>
       <w:bookmarkEnd w:id="79"/>
+    </w:p>
+    <w:p/>
+    <w:p>
+      <w:pPr>
+        <w:pStyle w:val="Ttulo3"/>
+        <w:rPr>
+          <w:rFonts w:cs="Times New Roman"/>
+        </w:rPr>
+      </w:pPr>
+      <w:bookmarkStart w:id="80" w:name="_Toc22529463"/>
+      <w:bookmarkStart w:id="81" w:name="_Toc202534363"/>
+      <w:bookmarkStart w:id="82" w:name="_Toc202535467"/>
+      <w:bookmarkStart w:id="83" w:name="_Toc202595232"/>
+      <w:bookmarkStart w:id="84" w:name="_Toc235164467"/>
+      <w:r>
+        <w:rPr>
+          <w:rFonts w:cs="Times New Roman"/>
+        </w:rPr>
+        <w:t>Suposiciones</w:t>
+      </w:r>
       <w:bookmarkEnd w:id="80"/>
-    </w:p>
-    <w:p/>
-    <w:p>
-      <w:pPr>
-        <w:pStyle w:val="Ttulo3"/>
-        <w:rPr>
-          <w:rFonts w:cs="Times New Roman"/>
-        </w:rPr>
-      </w:pPr>
-      <w:bookmarkStart w:id="81" w:name="_Toc22529463"/>
-      <w:bookmarkStart w:id="82" w:name="_Toc202534363"/>
-      <w:bookmarkStart w:id="83" w:name="_Toc202535467"/>
-      <w:bookmarkStart w:id="84" w:name="_Toc202595232"/>
-      <w:bookmarkStart w:id="85" w:name="_Toc235164467"/>
-      <w:r>
-        <w:rPr>
-          <w:rFonts w:cs="Times New Roman"/>
-        </w:rPr>
-        <w:t>Suposiciones</w:t>
-      </w:r>
       <w:bookmarkEnd w:id="81"/>
       <w:bookmarkEnd w:id="82"/>
       <w:bookmarkEnd w:id="83"/>
       <w:bookmarkEnd w:id="84"/>
-      <w:bookmarkEnd w:id="85"/>
     </w:p>
     <w:p/>
     <w:p>
@@ -7034,22 +6952,22 @@
           <w:rFonts w:cs="Times New Roman"/>
         </w:rPr>
       </w:pPr>
-      <w:bookmarkStart w:id="86" w:name="_Toc22529464"/>
-      <w:bookmarkStart w:id="87" w:name="_Toc202534364"/>
-      <w:bookmarkStart w:id="88" w:name="_Toc202535468"/>
-      <w:bookmarkStart w:id="89" w:name="_Toc202595233"/>
-      <w:bookmarkStart w:id="90" w:name="_Toc235164468"/>
+      <w:bookmarkStart w:id="85" w:name="_Toc22529464"/>
+      <w:bookmarkStart w:id="86" w:name="_Toc202534364"/>
+      <w:bookmarkStart w:id="87" w:name="_Toc202535468"/>
+      <w:bookmarkStart w:id="88" w:name="_Toc202595233"/>
+      <w:bookmarkStart w:id="89" w:name="_Toc235164468"/>
       <w:r>
         <w:rPr>
           <w:rFonts w:cs="Times New Roman"/>
         </w:rPr>
         <w:t>Dependencias</w:t>
       </w:r>
+      <w:bookmarkEnd w:id="85"/>
       <w:bookmarkEnd w:id="86"/>
       <w:bookmarkEnd w:id="87"/>
       <w:bookmarkEnd w:id="88"/>
       <w:bookmarkEnd w:id="89"/>
-      <w:bookmarkEnd w:id="90"/>
     </w:p>
     <w:p/>
     <w:p>
@@ -7088,8 +7006,8 @@
           <w:rFonts w:cs="Times New Roman"/>
         </w:rPr>
       </w:pPr>
-      <w:bookmarkStart w:id="91" w:name="_Toc22529465"/>
-      <w:bookmarkStart w:id="92" w:name="_Toc202535469"/>
+      <w:bookmarkStart w:id="90" w:name="_Toc22529465"/>
+      <w:bookmarkStart w:id="91" w:name="_Toc202535469"/>
       <w:r>
         <w:rPr>
           <w:rFonts w:cs="Times New Roman"/>
@@ -7097,30 +7015,30 @@
         <w:lastRenderedPageBreak/>
         <w:t>Requisitos Específicos</w:t>
       </w:r>
+      <w:bookmarkEnd w:id="90"/>
       <w:bookmarkEnd w:id="91"/>
+    </w:p>
+    <w:p>
+      <w:pPr>
+        <w:pStyle w:val="Ttulo2"/>
+      </w:pPr>
+      <w:bookmarkStart w:id="92" w:name="_Toc22529466"/>
+      <w:bookmarkStart w:id="93" w:name="_Toc198043734"/>
+      <w:bookmarkStart w:id="94" w:name="_Toc228280910"/>
+      <w:bookmarkStart w:id="95" w:name="_Toc235164469"/>
+      <w:r>
+        <w:t>Requisitos Funcionales</w:t>
+      </w:r>
       <w:bookmarkEnd w:id="92"/>
-    </w:p>
-    <w:p>
-      <w:pPr>
-        <w:pStyle w:val="Ttulo2"/>
-      </w:pPr>
-      <w:bookmarkStart w:id="93" w:name="_Toc22529466"/>
-      <w:bookmarkStart w:id="94" w:name="_Toc198043734"/>
-      <w:bookmarkStart w:id="95" w:name="_Toc228280910"/>
-      <w:bookmarkStart w:id="96" w:name="_Toc235164469"/>
-      <w:r>
-        <w:t>Requisitos Funcionales</w:t>
-      </w:r>
       <w:bookmarkEnd w:id="93"/>
       <w:bookmarkEnd w:id="94"/>
+      <w:r>
+        <w:t xml:space="preserve"> </w:t>
+      </w:r>
+      <w:r>
+        <w:t>Candidatos</w:t>
+      </w:r>
       <w:bookmarkEnd w:id="95"/>
-      <w:r>
-        <w:t xml:space="preserve"> </w:t>
-      </w:r>
-      <w:r>
-        <w:t>Candidatos</w:t>
-      </w:r>
-      <w:bookmarkEnd w:id="96"/>
     </w:p>
     <w:p/>
     <w:p>
@@ -7136,14 +7054,14 @@
         <w:pStyle w:val="Ttulo3"/>
         <w:jc w:val="left"/>
       </w:pPr>
-      <w:bookmarkStart w:id="97" w:name="_Toc528021614"/>
-      <w:bookmarkStart w:id="98" w:name="_Hlk524552627"/>
+      <w:bookmarkStart w:id="96" w:name="_Toc528021614"/>
+      <w:bookmarkStart w:id="97" w:name="_Hlk524552627"/>
       <w:r>
         <w:t>Gestión de Clientes</w:t>
       </w:r>
-      <w:bookmarkEnd w:id="97"/>
-    </w:p>
-    <w:bookmarkEnd w:id="98"/>
+      <w:bookmarkEnd w:id="96"/>
+    </w:p>
+    <w:bookmarkEnd w:id="97"/>
     <w:p/>
     <w:p>
       <w:r>
@@ -7173,11 +7091,11 @@
         <w:pStyle w:val="Ttulo3"/>
         <w:jc w:val="left"/>
       </w:pPr>
-      <w:bookmarkStart w:id="99" w:name="_Toc528021615"/>
+      <w:bookmarkStart w:id="98" w:name="_Toc528021615"/>
       <w:r>
         <w:t>Gestión de Ventas a Clientes</w:t>
       </w:r>
-      <w:bookmarkEnd w:id="99"/>
+      <w:bookmarkEnd w:id="98"/>
     </w:p>
     <w:p>
       <w:pPr>
@@ -7296,11 +7214,11 @@
         <w:pStyle w:val="Ttulo3"/>
         <w:jc w:val="left"/>
       </w:pPr>
-      <w:bookmarkStart w:id="100" w:name="_Toc528021616"/>
+      <w:bookmarkStart w:id="99" w:name="_Toc528021616"/>
       <w:r>
         <w:t>Gestión de Proveedores</w:t>
       </w:r>
-      <w:bookmarkEnd w:id="100"/>
+      <w:bookmarkEnd w:id="99"/>
     </w:p>
     <w:p>
       <w:pPr>
@@ -7416,11 +7334,11 @@
         <w:pStyle w:val="Ttulo3"/>
         <w:jc w:val="left"/>
       </w:pPr>
-      <w:bookmarkStart w:id="101" w:name="_Toc528021617"/>
+      <w:bookmarkStart w:id="100" w:name="_Toc528021617"/>
       <w:r>
         <w:t>Gestión de Compras a Proveedores</w:t>
       </w:r>
-      <w:bookmarkEnd w:id="101"/>
+      <w:bookmarkEnd w:id="100"/>
     </w:p>
     <w:p>
       <w:pPr>
@@ -7520,11 +7438,11 @@
         <w:pStyle w:val="Ttulo3"/>
         <w:jc w:val="left"/>
       </w:pPr>
-      <w:bookmarkStart w:id="102" w:name="_Toc528021618"/>
+      <w:bookmarkStart w:id="101" w:name="_Toc528021618"/>
       <w:r>
         <w:t>Gestión de Estadísticas</w:t>
       </w:r>
-      <w:bookmarkEnd w:id="102"/>
+      <w:bookmarkEnd w:id="101"/>
     </w:p>
     <w:p>
       <w:pPr>
@@ -7637,14 +7555,14 @@
         <w:pStyle w:val="Ttulo3"/>
         <w:jc w:val="left"/>
       </w:pPr>
-      <w:bookmarkStart w:id="103" w:name="_Toc528021619"/>
+      <w:bookmarkStart w:id="102" w:name="_Toc528021619"/>
       <w:r>
         <w:t xml:space="preserve">Gestión de </w:t>
       </w:r>
       <w:r>
         <w:t>Productos</w:t>
       </w:r>
-      <w:bookmarkEnd w:id="103"/>
+      <w:bookmarkEnd w:id="102"/>
     </w:p>
     <w:p>
       <w:pPr>
@@ -7746,18 +7664,18 @@
       <w:pPr>
         <w:pStyle w:val="Ttulo2"/>
       </w:pPr>
-      <w:bookmarkStart w:id="104" w:name="_Toc22529467"/>
-      <w:bookmarkStart w:id="105" w:name="_Toc198043735"/>
-      <w:bookmarkStart w:id="106" w:name="_Toc228280911"/>
-      <w:bookmarkStart w:id="107" w:name="_Toc235164470"/>
+      <w:bookmarkStart w:id="103" w:name="_Toc22529467"/>
+      <w:bookmarkStart w:id="104" w:name="_Toc198043735"/>
+      <w:bookmarkStart w:id="105" w:name="_Toc228280911"/>
+      <w:bookmarkStart w:id="106" w:name="_Toc235164470"/>
       <w:r>
         <w:lastRenderedPageBreak/>
         <w:t>Requisitos No Funcionales</w:t>
       </w:r>
+      <w:bookmarkEnd w:id="103"/>
       <w:bookmarkEnd w:id="104"/>
       <w:bookmarkEnd w:id="105"/>
       <w:bookmarkEnd w:id="106"/>
-      <w:bookmarkEnd w:id="107"/>
     </w:p>
     <w:p>
       <w:pPr>
@@ -7842,26 +7760,26 @@
       <w:pPr>
         <w:pStyle w:val="Ttulo2"/>
       </w:pPr>
-      <w:bookmarkStart w:id="108" w:name="_Toc235164471"/>
+      <w:bookmarkStart w:id="107" w:name="_Toc235164471"/>
       <w:r>
         <w:t>Modelado del Negocio</w:t>
       </w:r>
-      <w:bookmarkStart w:id="109" w:name="_Toc202534367"/>
-      <w:bookmarkStart w:id="110" w:name="_Toc202535472"/>
-      <w:bookmarkStart w:id="111" w:name="_Toc202595236"/>
+      <w:bookmarkStart w:id="108" w:name="_Toc202534367"/>
+      <w:bookmarkStart w:id="109" w:name="_Toc202535472"/>
+      <w:bookmarkStart w:id="110" w:name="_Toc202595236"/>
       <w:r>
         <w:t xml:space="preserve"> </w:t>
       </w:r>
       <w:r>
         <w:t>(Contexto del Sistema</w:t>
       </w:r>
+      <w:bookmarkEnd w:id="108"/>
       <w:bookmarkEnd w:id="109"/>
       <w:bookmarkEnd w:id="110"/>
-      <w:bookmarkEnd w:id="111"/>
       <w:r>
         <w:t>)</w:t>
       </w:r>
-      <w:bookmarkEnd w:id="108"/>
+      <w:bookmarkEnd w:id="107"/>
     </w:p>
     <w:p>
       <w:r>
@@ -7950,15 +7868,15 @@
       <w:pPr>
         <w:pStyle w:val="Ttulo3"/>
       </w:pPr>
-      <w:bookmarkStart w:id="112" w:name="_Toc202534368"/>
-      <w:bookmarkStart w:id="113" w:name="_Toc202535473"/>
-      <w:bookmarkStart w:id="114" w:name="_Toc235164472"/>
+      <w:bookmarkStart w:id="111" w:name="_Toc202534368"/>
+      <w:bookmarkStart w:id="112" w:name="_Toc202535473"/>
+      <w:bookmarkStart w:id="113" w:name="_Toc235164472"/>
       <w:r>
         <w:t>Modelo del Negocio</w:t>
       </w:r>
+      <w:bookmarkEnd w:id="111"/>
       <w:bookmarkEnd w:id="112"/>
       <w:bookmarkEnd w:id="113"/>
-      <w:bookmarkEnd w:id="114"/>
     </w:p>
     <w:p/>
     <w:p>
@@ -8028,7 +7946,7 @@
                     </pic:cNvPicPr>
                   </pic:nvPicPr>
                   <pic:blipFill>
-                    <a:blip r:embed="rId9">
+                    <a:blip r:embed="rId10">
                       <a:extLst>
                         <a:ext uri="{28A0092B-C50C-407E-A947-70E740481C1C}">
                           <a14:useLocalDpi xmlns:a14="http://schemas.microsoft.com/office/drawing/2010/main" val="0"/>
@@ -8209,15 +8127,15 @@
           <w:tab w:val="num" w:pos="851"/>
         </w:tabs>
       </w:pPr>
-      <w:bookmarkStart w:id="115" w:name="_Toc202534369"/>
-      <w:bookmarkStart w:id="116" w:name="_Toc202535474"/>
-      <w:bookmarkStart w:id="117" w:name="_Toc235164473"/>
+      <w:bookmarkStart w:id="114" w:name="_Toc202534369"/>
+      <w:bookmarkStart w:id="115" w:name="_Toc202535474"/>
+      <w:bookmarkStart w:id="116" w:name="_Toc235164473"/>
       <w:r>
         <w:t>Modelo del Dominio</w:t>
       </w:r>
+      <w:bookmarkEnd w:id="114"/>
       <w:bookmarkEnd w:id="115"/>
       <w:bookmarkEnd w:id="116"/>
-      <w:bookmarkEnd w:id="117"/>
     </w:p>
     <w:p>
       <w:r>
@@ -8263,7 +8181,7 @@
                     </pic:cNvPicPr>
                   </pic:nvPicPr>
                   <pic:blipFill>
-                    <a:blip r:embed="rId10">
+                    <a:blip r:embed="rId11">
                       <a:extLst>
                         <a:ext uri="{28A0092B-C50C-407E-A947-70E740481C1C}">
                           <a14:useLocalDpi xmlns:a14="http://schemas.microsoft.com/office/drawing/2010/main" val="0"/>
@@ -8299,58 +8217,58 @@
       <w:pPr>
         <w:pStyle w:val="Ttulo2"/>
       </w:pPr>
-      <w:bookmarkStart w:id="118" w:name="_Toc202534370"/>
-      <w:bookmarkStart w:id="119" w:name="_Toc202535475"/>
-      <w:bookmarkStart w:id="120" w:name="_Toc202595237"/>
-      <w:bookmarkStart w:id="121" w:name="_Toc235164474"/>
-      <w:bookmarkStart w:id="122" w:name="_Toc36043131"/>
-      <w:bookmarkStart w:id="123" w:name="_Toc36658470"/>
+      <w:bookmarkStart w:id="117" w:name="_Toc202534370"/>
+      <w:bookmarkStart w:id="118" w:name="_Toc202535475"/>
+      <w:bookmarkStart w:id="119" w:name="_Toc202595237"/>
+      <w:bookmarkStart w:id="120" w:name="_Toc235164474"/>
+      <w:bookmarkStart w:id="121" w:name="_Toc36043131"/>
+      <w:bookmarkStart w:id="122" w:name="_Toc36658470"/>
       <w:r>
         <w:t xml:space="preserve">Especificación de </w:t>
       </w:r>
       <w:r>
         <w:t>Requisitos Funcionales</w:t>
       </w:r>
+      <w:bookmarkEnd w:id="117"/>
       <w:bookmarkEnd w:id="118"/>
       <w:bookmarkEnd w:id="119"/>
       <w:bookmarkEnd w:id="120"/>
+      <w:r>
+        <w:t xml:space="preserve">  </w:t>
+      </w:r>
+    </w:p>
+    <w:p>
+      <w:pPr>
+        <w:pStyle w:val="Ttulo3"/>
+        <w:rPr>
+          <w:rFonts w:cs="Times New Roman"/>
+        </w:rPr>
+      </w:pPr>
+      <w:r>
+        <w:rPr>
+          <w:rFonts w:cs="Times New Roman"/>
+        </w:rPr>
+        <w:t xml:space="preserve"> </w:t>
+      </w:r>
+      <w:bookmarkStart w:id="123" w:name="_Toc202534371"/>
+      <w:bookmarkStart w:id="124" w:name="_Toc202535476"/>
+      <w:bookmarkStart w:id="125" w:name="_Toc202595238"/>
+      <w:bookmarkStart w:id="126" w:name="_Toc235164475"/>
+      <w:r>
+        <w:rPr>
+          <w:rFonts w:cs="Times New Roman"/>
+        </w:rPr>
+        <w:t>Modelos de Casos de Uso</w:t>
+      </w:r>
       <w:bookmarkEnd w:id="121"/>
-      <w:r>
-        <w:t xml:space="preserve">  </w:t>
-      </w:r>
-    </w:p>
-    <w:p>
-      <w:pPr>
-        <w:pStyle w:val="Ttulo3"/>
-        <w:rPr>
-          <w:rFonts w:cs="Times New Roman"/>
-        </w:rPr>
-      </w:pPr>
-      <w:r>
-        <w:rPr>
-          <w:rFonts w:cs="Times New Roman"/>
-        </w:rPr>
-        <w:t xml:space="preserve"> </w:t>
-      </w:r>
-      <w:bookmarkStart w:id="124" w:name="_Toc202534371"/>
-      <w:bookmarkStart w:id="125" w:name="_Toc202535476"/>
-      <w:bookmarkStart w:id="126" w:name="_Toc202595238"/>
-      <w:bookmarkStart w:id="127" w:name="_Toc235164475"/>
-      <w:r>
-        <w:rPr>
-          <w:rFonts w:cs="Times New Roman"/>
-        </w:rPr>
-        <w:t>Modelos de Casos de Uso</w:t>
-      </w:r>
       <w:bookmarkEnd w:id="122"/>
       <w:bookmarkEnd w:id="123"/>
       <w:bookmarkEnd w:id="124"/>
       <w:bookmarkEnd w:id="125"/>
       <w:bookmarkEnd w:id="126"/>
-      <w:bookmarkEnd w:id="127"/>
-    </w:p>
-    <w:p>
-      <w:bookmarkStart w:id="128" w:name="_Toc36658471"/>
+    </w:p>
+    <w:p>
+      <w:bookmarkStart w:id="127" w:name="_Toc36658471"/>
       <w:r>
         <w:t xml:space="preserve">A partir del modelo del negocio se derivan los casos de uso, cada caso de uso del negocio implica un diagrama de casos de uso. </w:t>
       </w:r>
@@ -8365,17 +8283,17 @@
       <w:pPr>
         <w:pStyle w:val="Ttulo4"/>
       </w:pPr>
-      <w:bookmarkStart w:id="129" w:name="_Toc202534372"/>
-      <w:bookmarkStart w:id="130" w:name="_Toc202535477"/>
+      <w:bookmarkStart w:id="128" w:name="_Toc202534372"/>
+      <w:bookmarkStart w:id="129" w:name="_Toc202535477"/>
+      <w:bookmarkEnd w:id="127"/>
+      <w:r>
+        <w:t xml:space="preserve">Diagrama de </w:t>
+      </w:r>
+      <w:r>
+        <w:t xml:space="preserve">Caso de Uso </w:t>
+      </w:r>
       <w:bookmarkEnd w:id="128"/>
-      <w:r>
-        <w:t xml:space="preserve">Diagrama de </w:t>
-      </w:r>
-      <w:r>
-        <w:t xml:space="preserve">Caso de Uso </w:t>
-      </w:r>
       <w:bookmarkEnd w:id="129"/>
-      <w:bookmarkEnd w:id="130"/>
       <w:r>
         <w:t>Gestionar Cliente</w:t>
       </w:r>
@@ -8409,7 +8327,7 @@
                     </pic:cNvPicPr>
                   </pic:nvPicPr>
                   <pic:blipFill>
-                    <a:blip r:embed="rId11">
+                    <a:blip r:embed="rId12">
                       <a:extLst>
                         <a:ext uri="{28A0092B-C50C-407E-A947-70E740481C1C}">
                           <a14:useLocalDpi xmlns:a14="http://schemas.microsoft.com/office/drawing/2010/main" val="0"/>
@@ -10250,8 +10168,8 @@
       </w:r>
     </w:p>
     <w:p>
-      <w:bookmarkStart w:id="131" w:name="_Toc177931376"/>
-      <w:bookmarkStart w:id="132" w:name="_Toc202535479"/>
+      <w:bookmarkStart w:id="130" w:name="_Toc177931376"/>
+      <w:bookmarkStart w:id="131" w:name="_Toc202535479"/>
     </w:p>
     <w:p/>
     <w:p/>
@@ -10308,7 +10226,7 @@
                     </pic:cNvPicPr>
                   </pic:nvPicPr>
                   <pic:blipFill>
-                    <a:blip r:embed="rId12">
+                    <a:blip r:embed="rId13">
                       <a:extLst>
                         <a:ext uri="{28A0092B-C50C-407E-A947-70E740481C1C}">
                           <a14:useLocalDpi xmlns:a14="http://schemas.microsoft.com/office/drawing/2010/main" val="0"/>
@@ -14192,7 +14110,7 @@
                     </pic:cNvPicPr>
                   </pic:nvPicPr>
                   <pic:blipFill>
-                    <a:blip r:embed="rId13">
+                    <a:blip r:embed="rId14">
                       <a:extLst>
                         <a:ext uri="{28A0092B-C50C-407E-A947-70E740481C1C}">
                           <a14:useLocalDpi xmlns:a14="http://schemas.microsoft.com/office/drawing/2010/main" val="0"/>
@@ -16330,7 +16248,7 @@
                     </pic:cNvPicPr>
                   </pic:nvPicPr>
                   <pic:blipFill>
-                    <a:blip r:embed="rId14">
+                    <a:blip r:embed="rId15">
                       <a:extLst>
                         <a:ext uri="{28A0092B-C50C-407E-A947-70E740481C1C}">
                           <a14:useLocalDpi xmlns:a14="http://schemas.microsoft.com/office/drawing/2010/main" val="0"/>
@@ -18261,8 +18179,8 @@
             <v:path o:extrusionok="f" gradientshapeok="t" o:connecttype="rect"/>
             <o:lock v:ext="edit" aspectratio="t"/>
           </v:shapetype>
-          <v:shape id="_x0000_i1025" type="#_x0000_t75" style="width:481.8pt;height:356.4pt">
-            <v:imagedata r:id="rId15" o:title="Gestionar Compra a Proveedor"/>
+          <v:shape id="_x0000_i1025" type="#_x0000_t75" style="width:482.25pt;height:356.25pt">
+            <v:imagedata r:id="rId16" o:title="Gestionar Compra a Proveedor"/>
           </v:shape>
         </w:pict>
       </w:r>
@@ -21218,8 +21136,8 @@
           </w:p>
         </w:tc>
       </w:tr>
+      <w:bookmarkEnd w:id="130"/>
       <w:bookmarkEnd w:id="131"/>
-      <w:bookmarkEnd w:id="132"/>
     </w:tbl>
     <w:p/>
     <w:p/>
@@ -21268,7 +21186,7 @@
                     </pic:cNvPicPr>
                   </pic:nvPicPr>
                   <pic:blipFill>
-                    <a:blip r:embed="rId16">
+                    <a:blip r:embed="rId17">
                       <a:extLst>
                         <a:ext uri="{28A0092B-C50C-407E-A947-70E740481C1C}">
                           <a14:useLocalDpi xmlns:a14="http://schemas.microsoft.com/office/drawing/2010/main" val="0"/>
@@ -23135,20 +23053,20 @@
           <w:rFonts w:cs="Times New Roman"/>
         </w:rPr>
       </w:pPr>
-      <w:bookmarkStart w:id="133" w:name="_Toc202534375"/>
-      <w:bookmarkStart w:id="134" w:name="_Toc202535480"/>
-      <w:bookmarkStart w:id="135" w:name="_Toc202595239"/>
-      <w:bookmarkStart w:id="136" w:name="_Toc235164476"/>
+      <w:bookmarkStart w:id="132" w:name="_Toc202534375"/>
+      <w:bookmarkStart w:id="133" w:name="_Toc202535480"/>
+      <w:bookmarkStart w:id="134" w:name="_Toc202595239"/>
+      <w:bookmarkStart w:id="135" w:name="_Toc235164476"/>
       <w:r>
         <w:rPr>
           <w:rFonts w:cs="Times New Roman"/>
         </w:rPr>
         <w:t>Realizaciones de Casos de Uso</w:t>
       </w:r>
+      <w:bookmarkEnd w:id="132"/>
       <w:bookmarkEnd w:id="133"/>
       <w:bookmarkEnd w:id="134"/>
       <w:bookmarkEnd w:id="135"/>
-      <w:bookmarkEnd w:id="136"/>
       <w:r>
         <w:rPr>
           <w:rFonts w:cs="Times New Roman"/>
@@ -23230,38 +23148,18 @@
         <w:t xml:space="preserve"> para cada caso de uso.</w:t>
       </w:r>
     </w:p>
-    <w:p>
-      <w:pPr>
-        <w:ind w:left="360"/>
-      </w:pPr>
-    </w:p>
-    <w:p>
-      <w:pPr>
-        <w:rPr>
-          <w:color w:val="FF0000"/>
-          <w:sz w:val="20"/>
-        </w:rPr>
-      </w:pPr>
-      <w:r>
-        <w:rPr>
-          <w:color w:val="FF0000"/>
-          <w:spacing w:val="-2"/>
-        </w:rPr>
-        <w:t>[Como esta actividad y estos diagramas pertenecen a la actividad de diseño solo se presentará la realización de CU de unos de los Casos de Uso del negocio, y los diagramas pueden ser de alto nivel de abstracción]</w:t>
-      </w:r>
-    </w:p>
     <w:p/>
     <w:p>
       <w:pPr>
         <w:pStyle w:val="Ttulo4"/>
       </w:pPr>
-      <w:bookmarkStart w:id="137" w:name="_Toc182205858"/>
-      <w:bookmarkStart w:id="138" w:name="_Toc202535481"/>
+      <w:bookmarkStart w:id="136" w:name="_Toc182205858"/>
+      <w:bookmarkStart w:id="137" w:name="_Toc202535481"/>
       <w:r>
         <w:t xml:space="preserve">Diagrama de Casos de Uso: </w:t>
       </w:r>
+      <w:bookmarkEnd w:id="136"/>
       <w:bookmarkEnd w:id="137"/>
-      <w:bookmarkEnd w:id="138"/>
       <w:r>
         <w:t>Gestionar Cliente</w:t>
       </w:r>
@@ -23279,6 +23177,7 @@
       <w:r>
         <w:rPr>
           <w:noProof/>
+          <w:lang w:eastAsia="es-AR"/>
         </w:rPr>
         <w:drawing>
           <wp:inline distT="0" distB="0" distL="0" distR="0">
@@ -23298,7 +23197,7 @@
                     </pic:cNvPicPr>
                   </pic:nvPicPr>
                   <pic:blipFill>
-                    <a:blip r:embed="rId17">
+                    <a:blip r:embed="rId18">
                       <a:extLst>
                         <a:ext uri="{28A0092B-C50C-407E-A947-70E740481C1C}">
                           <a14:useLocalDpi xmlns:a14="http://schemas.microsoft.com/office/drawing/2010/main" val="0"/>
@@ -23375,26 +23274,27 @@
         <w:pStyle w:val="Ttulo5"/>
       </w:pPr>
       <w:r>
+        <w:t xml:space="preserve">Diag. Secuencia </w:t>
+      </w:r>
+      <w:r>
+        <w:t xml:space="preserve">Caso de Uso: </w:t>
+      </w:r>
+      <w:r>
+        <w:t>Registrar Cliente</w:t>
+      </w:r>
+    </w:p>
+    <w:p>
+      <w:pPr>
+        <w:rPr>
+          <w:highlight w:val="yellow"/>
+        </w:rPr>
+      </w:pPr>
+      <w:r>
+        <w:rPr>
+          <w:noProof/>
+          <w:lang w:eastAsia="es-AR"/>
+        </w:rPr>
         <w:lastRenderedPageBreak/>
-        <w:t xml:space="preserve">Diag. Secuencia </w:t>
-      </w:r>
-      <w:r>
-        <w:t xml:space="preserve">Caso de Uso: </w:t>
-      </w:r>
-      <w:r>
-        <w:t>Registrar Cliente</w:t>
-      </w:r>
-    </w:p>
-    <w:p>
-      <w:pPr>
-        <w:rPr>
-          <w:highlight w:val="yellow"/>
-        </w:rPr>
-      </w:pPr>
-      <w:r>
-        <w:rPr>
-          <w:noProof/>
-        </w:rPr>
         <w:drawing>
           <wp:inline distT="0" distB="0" distL="0" distR="0" wp14:anchorId="723F7DC1" wp14:editId="08C855D8">
             <wp:extent cx="3930840" cy="3762375"/>
@@ -23413,7 +23313,7 @@
                     </pic:cNvPicPr>
                   </pic:nvPicPr>
                   <pic:blipFill>
-                    <a:blip r:embed="rId18">
+                    <a:blip r:embed="rId19">
                       <a:extLst>
                         <a:ext uri="{28A0092B-C50C-407E-A947-70E740481C1C}">
                           <a14:useLocalDpi xmlns:a14="http://schemas.microsoft.com/office/drawing/2010/main" val="0"/>
@@ -23456,13 +23356,13 @@
       <w:pPr>
         <w:pStyle w:val="Ttulo5"/>
       </w:pPr>
-      <w:bookmarkStart w:id="139" w:name="_Toc85989848"/>
-      <w:bookmarkStart w:id="140" w:name="_Toc182205861"/>
+      <w:bookmarkStart w:id="138" w:name="_Toc85989848"/>
+      <w:bookmarkStart w:id="139" w:name="_Toc182205861"/>
       <w:r>
         <w:t xml:space="preserve">Diag. Secuencia Caso de Uso: </w:t>
       </w:r>
+      <w:bookmarkEnd w:id="138"/>
       <w:bookmarkEnd w:id="139"/>
-      <w:bookmarkEnd w:id="140"/>
       <w:r>
         <w:t>Modificar datos cliente</w:t>
       </w:r>
@@ -23474,6 +23374,7 @@
       <w:r>
         <w:rPr>
           <w:noProof/>
+          <w:lang w:eastAsia="es-AR"/>
         </w:rPr>
         <w:drawing>
           <wp:inline distT="0" distB="0" distL="0" distR="0">
@@ -23493,7 +23394,7 @@
                     </pic:cNvPicPr>
                   </pic:nvPicPr>
                   <pic:blipFill>
-                    <a:blip r:embed="rId19">
+                    <a:blip r:embed="rId20">
                       <a:extLst>
                         <a:ext uri="{28A0092B-C50C-407E-A947-70E740481C1C}">
                           <a14:useLocalDpi xmlns:a14="http://schemas.microsoft.com/office/drawing/2010/main" val="0"/>
@@ -23544,6 +23445,7 @@
       <w:r>
         <w:rPr>
           <w:noProof/>
+          <w:lang w:eastAsia="es-AR"/>
         </w:rPr>
         <w:drawing>
           <wp:inline distT="0" distB="0" distL="0" distR="0">
@@ -23563,7 +23465,7 @@
                     </pic:cNvPicPr>
                   </pic:nvPicPr>
                   <pic:blipFill>
-                    <a:blip r:embed="rId20">
+                    <a:blip r:embed="rId21">
                       <a:extLst>
                         <a:ext uri="{28A0092B-C50C-407E-A947-70E740481C1C}">
                           <a14:useLocalDpi xmlns:a14="http://schemas.microsoft.com/office/drawing/2010/main" val="0"/>
@@ -23645,6 +23547,7 @@
       <w:r>
         <w:rPr>
           <w:noProof/>
+          <w:lang w:eastAsia="es-AR"/>
         </w:rPr>
         <w:drawing>
           <wp:inline distT="0" distB="0" distL="0" distR="0">
@@ -23664,7 +23567,7 @@
                     </pic:cNvPicPr>
                   </pic:nvPicPr>
                   <pic:blipFill>
-                    <a:blip r:embed="rId21">
+                    <a:blip r:embed="rId22">
                       <a:extLst>
                         <a:ext uri="{28A0092B-C50C-407E-A947-70E740481C1C}">
                           <a14:useLocalDpi xmlns:a14="http://schemas.microsoft.com/office/drawing/2010/main" val="0"/>
@@ -23735,6 +23638,7 @@
       <w:r>
         <w:rPr>
           <w:noProof/>
+          <w:lang w:eastAsia="es-AR"/>
         </w:rPr>
         <w:drawing>
           <wp:inline distT="0" distB="0" distL="0" distR="0">
@@ -23754,7 +23658,7 @@
                     </pic:cNvPicPr>
                   </pic:nvPicPr>
                   <pic:blipFill>
-                    <a:blip r:embed="rId22">
+                    <a:blip r:embed="rId23">
                       <a:extLst>
                         <a:ext uri="{28A0092B-C50C-407E-A947-70E740481C1C}">
                           <a14:useLocalDpi xmlns:a14="http://schemas.microsoft.com/office/drawing/2010/main" val="0"/>
@@ -23818,6 +23722,7 @@
       <w:r>
         <w:rPr>
           <w:noProof/>
+          <w:lang w:eastAsia="es-AR"/>
         </w:rPr>
         <w:drawing>
           <wp:inline distT="0" distB="0" distL="0" distR="0">
@@ -23837,7 +23742,7 @@
                     </pic:cNvPicPr>
                   </pic:nvPicPr>
                   <pic:blipFill>
-                    <a:blip r:embed="rId23">
+                    <a:blip r:embed="rId24">
                       <a:extLst>
                         <a:ext uri="{28A0092B-C50C-407E-A947-70E740481C1C}">
                           <a14:useLocalDpi xmlns:a14="http://schemas.microsoft.com/office/drawing/2010/main" val="0"/>
@@ -23897,6 +23802,7 @@
       <w:r>
         <w:rPr>
           <w:noProof/>
+          <w:lang w:eastAsia="es-AR"/>
         </w:rPr>
         <w:drawing>
           <wp:inline distT="0" distB="0" distL="0" distR="0">
@@ -23916,7 +23822,7 @@
                     </pic:cNvPicPr>
                   </pic:nvPicPr>
                   <pic:blipFill>
-                    <a:blip r:embed="rId24">
+                    <a:blip r:embed="rId25">
                       <a:extLst>
                         <a:ext uri="{28A0092B-C50C-407E-A947-70E740481C1C}">
                           <a14:useLocalDpi xmlns:a14="http://schemas.microsoft.com/office/drawing/2010/main" val="0"/>
@@ -23979,6 +23885,7 @@
       <w:r>
         <w:rPr>
           <w:noProof/>
+          <w:lang w:eastAsia="es-AR"/>
         </w:rPr>
         <w:drawing>
           <wp:inline distT="0" distB="0" distL="0" distR="0">
@@ -23998,7 +23905,7 @@
                     </pic:cNvPicPr>
                   </pic:nvPicPr>
                   <pic:blipFill>
-                    <a:blip r:embed="rId25">
+                    <a:blip r:embed="rId26">
                       <a:extLst>
                         <a:ext uri="{28A0092B-C50C-407E-A947-70E740481C1C}">
                           <a14:useLocalDpi xmlns:a14="http://schemas.microsoft.com/office/drawing/2010/main" val="0"/>
@@ -24093,6 +24000,7 @@
       <w:r>
         <w:rPr>
           <w:noProof/>
+          <w:lang w:eastAsia="es-AR"/>
         </w:rPr>
         <w:drawing>
           <wp:inline distT="0" distB="0" distL="0" distR="0">
@@ -24112,7 +24020,7 @@
                     </pic:cNvPicPr>
                   </pic:nvPicPr>
                   <pic:blipFill>
-                    <a:blip r:embed="rId26">
+                    <a:blip r:embed="rId27">
                       <a:extLst>
                         <a:ext uri="{28A0092B-C50C-407E-A947-70E740481C1C}">
                           <a14:useLocalDpi xmlns:a14="http://schemas.microsoft.com/office/drawing/2010/main" val="0"/>
@@ -24169,6 +24077,7 @@
       <w:r>
         <w:rPr>
           <w:noProof/>
+          <w:lang w:eastAsia="es-AR"/>
         </w:rPr>
         <w:lastRenderedPageBreak/>
         <w:drawing>
@@ -24189,7 +24098,7 @@
                     </pic:cNvPicPr>
                   </pic:nvPicPr>
                   <pic:blipFill>
-                    <a:blip r:embed="rId27">
+                    <a:blip r:embed="rId28">
                       <a:extLst>
                         <a:ext uri="{28A0092B-C50C-407E-A947-70E740481C1C}">
                           <a14:useLocalDpi xmlns:a14="http://schemas.microsoft.com/office/drawing/2010/main" val="0"/>
@@ -24242,6 +24151,7 @@
       <w:r>
         <w:rPr>
           <w:noProof/>
+          <w:lang w:eastAsia="es-AR"/>
         </w:rPr>
         <w:lastRenderedPageBreak/>
         <w:drawing>
@@ -24262,7 +24172,7 @@
                     </pic:cNvPicPr>
                   </pic:nvPicPr>
                   <pic:blipFill>
-                    <a:blip r:embed="rId28">
+                    <a:blip r:embed="rId29">
                       <a:extLst>
                         <a:ext uri="{28A0092B-C50C-407E-A947-70E740481C1C}">
                           <a14:useLocalDpi xmlns:a14="http://schemas.microsoft.com/office/drawing/2010/main" val="0"/>
@@ -24318,6 +24228,7 @@
       <w:r>
         <w:rPr>
           <w:noProof/>
+          <w:lang w:eastAsia="es-AR"/>
         </w:rPr>
         <w:lastRenderedPageBreak/>
         <w:drawing>
@@ -24338,7 +24249,7 @@
                     </pic:cNvPicPr>
                   </pic:nvPicPr>
                   <pic:blipFill>
-                    <a:blip r:embed="rId29">
+                    <a:blip r:embed="rId30">
                       <a:extLst>
                         <a:ext uri="{28A0092B-C50C-407E-A947-70E740481C1C}">
                           <a14:useLocalDpi xmlns:a14="http://schemas.microsoft.com/office/drawing/2010/main" val="0"/>
@@ -24395,6 +24306,7 @@
       <w:r>
         <w:rPr>
           <w:noProof/>
+          <w:lang w:eastAsia="es-AR"/>
         </w:rPr>
         <w:lastRenderedPageBreak/>
         <w:drawing>
@@ -24415,7 +24327,7 @@
                     </pic:cNvPicPr>
                   </pic:nvPicPr>
                   <pic:blipFill>
-                    <a:blip r:embed="rId30">
+                    <a:blip r:embed="rId31">
                       <a:extLst>
                         <a:ext uri="{28A0092B-C50C-407E-A947-70E740481C1C}">
                           <a14:useLocalDpi xmlns:a14="http://schemas.microsoft.com/office/drawing/2010/main" val="0"/>
@@ -24470,6 +24382,7 @@
       <w:r>
         <w:rPr>
           <w:noProof/>
+          <w:lang w:eastAsia="es-AR"/>
         </w:rPr>
         <w:lastRenderedPageBreak/>
         <w:drawing>
@@ -24490,7 +24403,7 @@
                     </pic:cNvPicPr>
                   </pic:nvPicPr>
                   <pic:blipFill>
-                    <a:blip r:embed="rId31">
+                    <a:blip r:embed="rId32">
                       <a:extLst>
                         <a:ext uri="{28A0092B-C50C-407E-A947-70E740481C1C}">
                           <a14:useLocalDpi xmlns:a14="http://schemas.microsoft.com/office/drawing/2010/main" val="0"/>
@@ -24549,13 +24462,14 @@
       <w:r>
         <w:rPr>
           <w:noProof/>
+          <w:lang w:eastAsia="es-AR"/>
         </w:rPr>
         <w:lastRenderedPageBreak/>
         <w:drawing>
-          <wp:inline distT="0" distB="0" distL="0" distR="0" wp14:anchorId="2D0DD352" wp14:editId="0670C6A9">
-            <wp:extent cx="5656580" cy="3115310"/>
-            <wp:effectExtent l="0" t="0" r="1270" b="8890"/>
-            <wp:docPr id="32" name="Imagen 32"/>
+          <wp:inline distT="0" distB="0" distL="0" distR="0">
+            <wp:extent cx="6371914" cy="2962275"/>
+            <wp:effectExtent l="0" t="0" r="0" b="0"/>
+            <wp:docPr id="3" name="Imagen 3" descr="D:\usuarios\Dany\Documentos\GitHub\Trabajo-Practico-N-2-Ingenieria-Software-1\capturas y diagramas ing soft 2\diagrama de clases caso uso Gestionar Estadisticas.png"/>
             <wp:cNvGraphicFramePr>
               <a:graphicFrameLocks xmlns:a="http://schemas.openxmlformats.org/drawingml/2006/main" noChangeAspect="1"/>
             </wp:cNvGraphicFramePr>
@@ -24563,13 +24477,13 @@
               <a:graphicData uri="http://schemas.openxmlformats.org/drawingml/2006/picture">
                 <pic:pic xmlns:pic="http://schemas.openxmlformats.org/drawingml/2006/picture">
                   <pic:nvPicPr>
-                    <pic:cNvPr id="0" name="Picture 2"/>
+                    <pic:cNvPr id="0" name="Picture 2" descr="D:\usuarios\Dany\Documentos\GitHub\Trabajo-Practico-N-2-Ingenieria-Software-1\capturas y diagramas ing soft 2\diagrama de clases caso uso Gestionar Estadisticas.png"/>
                     <pic:cNvPicPr>
                       <a:picLocks noChangeAspect="1" noChangeArrowheads="1"/>
                     </pic:cNvPicPr>
                   </pic:nvPicPr>
                   <pic:blipFill>
-                    <a:blip r:embed="rId25">
+                    <a:blip r:embed="rId33">
                       <a:extLst>
                         <a:ext uri="{28A0092B-C50C-407E-A947-70E740481C1C}">
                           <a14:useLocalDpi xmlns:a14="http://schemas.microsoft.com/office/drawing/2010/main" val="0"/>
@@ -24584,7 +24498,7 @@
                   <pic:spPr bwMode="auto">
                     <a:xfrm>
                       <a:off x="0" y="0"/>
-                      <a:ext cx="5656580" cy="3115310"/>
+                      <a:ext cx="6367950" cy="2960432"/>
                     </a:xfrm>
                     <a:prstGeom prst="rect">
                       <a:avLst/>
@@ -24669,6 +24583,7 @@
       <w:r>
         <w:rPr>
           <w:noProof/>
+          <w:lang w:eastAsia="es-AR"/>
         </w:rPr>
         <w:drawing>
           <wp:inline distT="0" distB="0" distL="0" distR="0">
@@ -24688,7 +24603,7 @@
                     </pic:cNvPicPr>
                   </pic:nvPicPr>
                   <pic:blipFill rotWithShape="1">
-                    <a:blip r:embed="rId32">
+                    <a:blip r:embed="rId34">
                       <a:extLst>
                         <a:ext uri="{28A0092B-C50C-407E-A947-70E740481C1C}">
                           <a14:useLocalDpi xmlns:a14="http://schemas.microsoft.com/office/drawing/2010/main" val="0"/>
@@ -24740,11 +24655,9 @@
       <w:r>
         <w:t xml:space="preserve">Generar </w:t>
       </w:r>
-      <w:proofErr w:type="spellStart"/>
-      <w:r>
-        <w:t>estadistica</w:t>
-      </w:r>
-      <w:proofErr w:type="spellEnd"/>
+      <w:r>
+        <w:t>estadística</w:t>
+      </w:r>
       <w:r>
         <w:t xml:space="preserve"> venta</w:t>
       </w:r>
@@ -24753,6 +24666,7 @@
       <w:r>
         <w:rPr>
           <w:noProof/>
+          <w:lang w:eastAsia="es-AR"/>
         </w:rPr>
         <w:lastRenderedPageBreak/>
         <w:drawing>
@@ -24773,7 +24687,7 @@
                     </pic:cNvPicPr>
                   </pic:nvPicPr>
                   <pic:blipFill>
-                    <a:blip r:embed="rId33">
+                    <a:blip r:embed="rId35">
                       <a:extLst>
                         <a:ext uri="{28A0092B-C50C-407E-A947-70E740481C1C}">
                           <a14:useLocalDpi xmlns:a14="http://schemas.microsoft.com/office/drawing/2010/main" val="0"/>
@@ -24818,24 +24732,21 @@
       <w:r>
         <w:t xml:space="preserve">Generar </w:t>
       </w:r>
-      <w:proofErr w:type="spellStart"/>
-      <w:r>
-        <w:t>estadistica</w:t>
-      </w:r>
-      <w:proofErr w:type="spellEnd"/>
+      <w:r>
+        <w:t>estadística</w:t>
+      </w:r>
       <w:r>
         <w:t xml:space="preserve"> stock </w:t>
       </w:r>
-      <w:proofErr w:type="spellStart"/>
-      <w:r>
-        <w:t>minimo</w:t>
-      </w:r>
-      <w:proofErr w:type="spellEnd"/>
+      <w:r>
+        <w:t>mínimo</w:t>
+      </w:r>
     </w:p>
     <w:p>
       <w:r>
         <w:rPr>
           <w:noProof/>
+          <w:lang w:eastAsia="es-AR"/>
         </w:rPr>
         <w:lastRenderedPageBreak/>
         <w:drawing>
@@ -24856,7 +24767,7 @@
                     </pic:cNvPicPr>
                   </pic:nvPicPr>
                   <pic:blipFill>
-                    <a:blip r:embed="rId34">
+                    <a:blip r:embed="rId36">
                       <a:extLst>
                         <a:ext uri="{28A0092B-C50C-407E-A947-70E740481C1C}">
                           <a14:useLocalDpi xmlns:a14="http://schemas.microsoft.com/office/drawing/2010/main" val="0"/>
@@ -24909,9 +24820,10 @@
       <w:r>
         <w:rPr>
           <w:noProof/>
+          <w:lang w:eastAsia="es-AR"/>
         </w:rPr>
         <w:drawing>
-          <wp:inline distT="0" distB="0" distL="0" distR="0">
+          <wp:inline distT="0" distB="0" distL="0" distR="0" wp14:anchorId="606D944F" wp14:editId="66DF8D6A">
             <wp:extent cx="6120765" cy="3514090"/>
             <wp:effectExtent l="0" t="0" r="0" b="0"/>
             <wp:docPr id="40" name="Imagen 40"/>
@@ -24928,7 +24840,7 @@
                     </pic:cNvPicPr>
                   </pic:nvPicPr>
                   <pic:blipFill>
-                    <a:blip r:embed="rId35">
+                    <a:blip r:embed="rId37">
                       <a:extLst>
                         <a:ext uri="{28A0092B-C50C-407E-A947-70E740481C1C}">
                           <a14:useLocalDpi xmlns:a14="http://schemas.microsoft.com/office/drawing/2010/main" val="0"/>
@@ -24968,6 +24880,133 @@
       </w:pPr>
     </w:p>
     <w:p/>
+    <w:p>
+      <w:pPr>
+        <w:rPr>
+          <w:rFonts w:cs="Arial"/>
+        </w:rPr>
+      </w:pPr>
+    </w:p>
+    <w:p>
+      <w:pPr>
+        <w:pStyle w:val="Ttulo4"/>
+      </w:pPr>
+      <w:r>
+        <w:t>Diagrama de Casos de Uso: Gestionar ventas a clientes</w:t>
+      </w:r>
+    </w:p>
+    <w:p/>
+    <w:p>
+      <w:pPr>
+        <w:rPr>
+          <w:rFonts w:cs="Arial"/>
+        </w:rPr>
+      </w:pPr>
+    </w:p>
+    <w:p>
+      <w:pPr>
+        <w:rPr>
+          <w:rFonts w:cs="Arial"/>
+          <w:b/>
+        </w:rPr>
+      </w:pPr>
+      <w:r>
+        <w:rPr>
+          <w:rFonts w:cs="Arial"/>
+          <w:b/>
+        </w:rPr>
+        <w:t>Diagrama de Clases</w:t>
+      </w:r>
+    </w:p>
+    <w:p>
+      <w:pPr>
+        <w:rPr>
+          <w:rFonts w:cs="Arial"/>
+          <w:b/>
+        </w:rPr>
+      </w:pPr>
+    </w:p>
+    <w:p>
+      <w:pPr>
+        <w:rPr>
+          <w:rFonts w:cs="Arial"/>
+          <w:b/>
+        </w:rPr>
+      </w:pPr>
+    </w:p>
+    <w:p>
+      <w:pPr>
+        <w:rPr>
+          <w:rFonts w:cs="Arial"/>
+          <w:noProof/>
+          <w:lang w:eastAsia="es-AR"/>
+        </w:rPr>
+      </w:pPr>
+      <w:r>
+        <w:rPr>
+          <w:rFonts w:cs="Arial"/>
+          <w:noProof/>
+          <w:lang w:eastAsia="es-AR"/>
+        </w:rPr>
+        <w:drawing>
+          <wp:inline distT="0" distB="0" distL="0" distR="0" wp14:anchorId="769C0283" wp14:editId="5A19507A">
+            <wp:extent cx="5924550" cy="3188649"/>
+            <wp:effectExtent l="0" t="0" r="0" b="0"/>
+            <wp:docPr id="4" name="Imagen 4" descr="D:\usuarios\Dany\Documentos\GitHub\Trabajo-Practico-N-2-Ingenieria-Software-1\capturas y diagramas ing soft 2\diagrama de clases caso uso Gestionar Venta Cliente.png"/>
+            <wp:cNvGraphicFramePr>
+              <a:graphicFrameLocks xmlns:a="http://schemas.openxmlformats.org/drawingml/2006/main" noChangeAspect="1"/>
+            </wp:cNvGraphicFramePr>
+            <a:graphic xmlns:a="http://schemas.openxmlformats.org/drawingml/2006/main">
+              <a:graphicData uri="http://schemas.openxmlformats.org/drawingml/2006/picture">
+                <pic:pic xmlns:pic="http://schemas.openxmlformats.org/drawingml/2006/picture">
+                  <pic:nvPicPr>
+                    <pic:cNvPr id="0" name="Picture 2" descr="D:\usuarios\Dany\Documentos\GitHub\Trabajo-Practico-N-2-Ingenieria-Software-1\capturas y diagramas ing soft 2\diagrama de clases caso uso Gestionar Venta Cliente.png"/>
+                    <pic:cNvPicPr>
+                      <a:picLocks noChangeAspect="1" noChangeArrowheads="1"/>
+                    </pic:cNvPicPr>
+                  </pic:nvPicPr>
+                  <pic:blipFill>
+                    <a:blip r:embed="rId38">
+                      <a:extLst>
+                        <a:ext uri="{28A0092B-C50C-407E-A947-70E740481C1C}">
+                          <a14:useLocalDpi xmlns:a14="http://schemas.microsoft.com/office/drawing/2010/main" val="0"/>
+                        </a:ext>
+                      </a:extLst>
+                    </a:blip>
+                    <a:srcRect/>
+                    <a:stretch>
+                      <a:fillRect/>
+                    </a:stretch>
+                  </pic:blipFill>
+                  <pic:spPr bwMode="auto">
+                    <a:xfrm>
+                      <a:off x="0" y="0"/>
+                      <a:ext cx="5927054" cy="3189997"/>
+                    </a:xfrm>
+                    <a:prstGeom prst="rect">
+                      <a:avLst/>
+                    </a:prstGeom>
+                    <a:noFill/>
+                    <a:ln>
+                      <a:noFill/>
+                    </a:ln>
+                  </pic:spPr>
+                </pic:pic>
+              </a:graphicData>
+            </a:graphic>
+          </wp:inline>
+        </w:drawing>
+      </w:r>
+    </w:p>
+    <w:p>
+      <w:pPr>
+        <w:pStyle w:val="Ttulo5"/>
+        <w:rPr>
+          <w:rFonts w:cs="Arial"/>
+          <w:b w:val="0"/>
+        </w:rPr>
+      </w:pPr>
+    </w:p>
     <w:p/>
     <w:p/>
     <w:p/>
@@ -24990,18 +25029,376 @@
     <w:p/>
     <w:p/>
     <w:p/>
+    <w:p>
+      <w:pPr>
+        <w:pStyle w:val="Ttulo5"/>
+        <w:rPr>
+          <w:rFonts w:cs="Arial"/>
+          <w:b w:val="0"/>
+        </w:rPr>
+      </w:pPr>
+      <w:r>
+        <w:rPr>
+          <w:rFonts w:cs="Arial"/>
+        </w:rPr>
+        <w:lastRenderedPageBreak/>
+        <w:t>Diag. De Secuencia Caso de Uso: Registrar venta</w:t>
+      </w:r>
+    </w:p>
     <w:p/>
     <w:p>
       <w:pPr>
         <w:rPr>
+          <w:rFonts w:cs="Arial"/>
+          <w:b/>
+        </w:rPr>
+      </w:pPr>
+      <w:r>
+        <w:rPr>
+          <w:noProof/>
+          <w:lang w:eastAsia="es-AR"/>
+        </w:rPr>
+        <w:drawing>
+          <wp:inline distT="0" distB="0" distL="0" distR="0" wp14:anchorId="18313FF3" wp14:editId="346F08C5">
+            <wp:extent cx="5629275" cy="4549689"/>
+            <wp:effectExtent l="0" t="0" r="0" b="3810"/>
+            <wp:docPr id="10" name="Imagen 10" descr="D:\usuarios\Dany\Documentos\GitHub\Trabajo-Practico-N-2-Ingenieria-Software-1\capturas y diagramas ing soft 2\diagrama secuencia generar venta.png"/>
+            <wp:cNvGraphicFramePr>
+              <a:graphicFrameLocks xmlns:a="http://schemas.openxmlformats.org/drawingml/2006/main" noChangeAspect="1"/>
+            </wp:cNvGraphicFramePr>
+            <a:graphic xmlns:a="http://schemas.openxmlformats.org/drawingml/2006/main">
+              <a:graphicData uri="http://schemas.openxmlformats.org/drawingml/2006/picture">
+                <pic:pic xmlns:pic="http://schemas.openxmlformats.org/drawingml/2006/picture">
+                  <pic:nvPicPr>
+                    <pic:cNvPr id="0" name="Picture 4" descr="D:\usuarios\Dany\Documentos\GitHub\Trabajo-Practico-N-2-Ingenieria-Software-1\capturas y diagramas ing soft 2\diagrama secuencia generar venta.png"/>
+                    <pic:cNvPicPr>
+                      <a:picLocks noChangeAspect="1" noChangeArrowheads="1"/>
+                    </pic:cNvPicPr>
+                  </pic:nvPicPr>
+                  <pic:blipFill>
+                    <a:blip r:embed="rId39">
+                      <a:extLst>
+                        <a:ext uri="{28A0092B-C50C-407E-A947-70E740481C1C}">
+                          <a14:useLocalDpi xmlns:a14="http://schemas.microsoft.com/office/drawing/2010/main" val="0"/>
+                        </a:ext>
+                      </a:extLst>
+                    </a:blip>
+                    <a:srcRect/>
+                    <a:stretch>
+                      <a:fillRect/>
+                    </a:stretch>
+                  </pic:blipFill>
+                  <pic:spPr bwMode="auto">
+                    <a:xfrm>
+                      <a:off x="0" y="0"/>
+                      <a:ext cx="5631812" cy="4551739"/>
+                    </a:xfrm>
+                    <a:prstGeom prst="rect">
+                      <a:avLst/>
+                    </a:prstGeom>
+                    <a:noFill/>
+                    <a:ln>
+                      <a:noFill/>
+                    </a:ln>
+                  </pic:spPr>
+                </pic:pic>
+              </a:graphicData>
+            </a:graphic>
+          </wp:inline>
+        </w:drawing>
+      </w:r>
+    </w:p>
+    <w:p>
+      <w:pPr>
+        <w:rPr>
+          <w:rFonts w:cs="Arial"/>
+          <w:b/>
+        </w:rPr>
+      </w:pPr>
+    </w:p>
+    <w:p>
+      <w:pPr>
+        <w:rPr>
+          <w:rFonts w:cs="Arial"/>
+          <w:b/>
+        </w:rPr>
+      </w:pPr>
+    </w:p>
+    <w:p>
+      <w:pPr>
+        <w:rPr>
+          <w:rFonts w:cs="Arial"/>
+          <w:b/>
+        </w:rPr>
+      </w:pPr>
+    </w:p>
+    <w:p>
+      <w:pPr>
+        <w:rPr>
+          <w:rFonts w:cs="Arial"/>
+          <w:b/>
+        </w:rPr>
+      </w:pPr>
+    </w:p>
+    <w:p>
+      <w:pPr>
+        <w:rPr>
+          <w:rFonts w:cs="Arial"/>
+          <w:b/>
+        </w:rPr>
+      </w:pPr>
+    </w:p>
+    <w:p>
+      <w:pPr>
+        <w:rPr>
+          <w:rFonts w:cs="Arial"/>
+          <w:b/>
+        </w:rPr>
+      </w:pPr>
+    </w:p>
+    <w:p>
+      <w:pPr>
+        <w:rPr>
+          <w:rFonts w:cs="Arial"/>
+          <w:b/>
+        </w:rPr>
+      </w:pPr>
+    </w:p>
+    <w:p>
+      <w:pPr>
+        <w:rPr>
+          <w:rFonts w:cs="Arial"/>
+          <w:b/>
+        </w:rPr>
+      </w:pPr>
+    </w:p>
+    <w:p>
+      <w:pPr>
+        <w:rPr>
+          <w:rFonts w:cs="Arial"/>
+          <w:b/>
+        </w:rPr>
+      </w:pPr>
+    </w:p>
+    <w:p>
+      <w:pPr>
+        <w:rPr>
+          <w:rFonts w:cs="Arial"/>
+          <w:b/>
+        </w:rPr>
+      </w:pPr>
+    </w:p>
+    <w:p>
+      <w:pPr>
+        <w:rPr>
+          <w:rFonts w:cs="Arial"/>
+          <w:b/>
+        </w:rPr>
+      </w:pPr>
+    </w:p>
+    <w:p>
+      <w:pPr>
+        <w:rPr>
+          <w:rFonts w:cs="Arial"/>
+          <w:b/>
+        </w:rPr>
+      </w:pPr>
+    </w:p>
+    <w:p>
+      <w:pPr>
+        <w:rPr>
+          <w:rFonts w:cs="Arial"/>
+          <w:b/>
+        </w:rPr>
+      </w:pPr>
+    </w:p>
+    <w:p>
+      <w:pPr>
+        <w:rPr>
+          <w:rFonts w:cs="Arial"/>
+          <w:b/>
+        </w:rPr>
+      </w:pPr>
+    </w:p>
+    <w:p>
+      <w:pPr>
+        <w:rPr>
+          <w:rFonts w:cs="Arial"/>
+          <w:b/>
+        </w:rPr>
+      </w:pPr>
+    </w:p>
+    <w:p>
+      <w:pPr>
+        <w:rPr>
+          <w:rFonts w:cs="Arial"/>
+          <w:b/>
+        </w:rPr>
+      </w:pPr>
+    </w:p>
+    <w:p>
+      <w:pPr>
+        <w:rPr>
+          <w:rFonts w:cs="Arial"/>
+          <w:b/>
+        </w:rPr>
+      </w:pPr>
+    </w:p>
+    <w:p>
+      <w:pPr>
+        <w:rPr>
+          <w:rFonts w:cs="Arial"/>
+          <w:b/>
+        </w:rPr>
+      </w:pPr>
+    </w:p>
+    <w:p>
+      <w:pPr>
+        <w:rPr>
+          <w:rFonts w:cs="Arial"/>
+          <w:b/>
+        </w:rPr>
+      </w:pPr>
+    </w:p>
+    <w:p>
+      <w:pPr>
+        <w:rPr>
+          <w:rFonts w:cs="Arial"/>
+          <w:b/>
+        </w:rPr>
+      </w:pPr>
+    </w:p>
+    <w:p>
+      <w:pPr>
+        <w:rPr>
+          <w:rFonts w:cs="Arial"/>
+          <w:b/>
+        </w:rPr>
+      </w:pPr>
+      <w:bookmarkStart w:id="140" w:name="_GoBack"/>
+      <w:bookmarkEnd w:id="140"/>
+    </w:p>
+    <w:p>
+      <w:pPr>
+        <w:rPr>
+          <w:rFonts w:cs="Arial"/>
+          <w:b/>
+        </w:rPr>
+      </w:pPr>
+    </w:p>
+    <w:p>
+      <w:pPr>
+        <w:rPr>
+          <w:rFonts w:cs="Arial"/>
+          <w:b/>
+        </w:rPr>
+      </w:pPr>
+    </w:p>
+    <w:p>
+      <w:pPr>
+        <w:rPr>
+          <w:rFonts w:cs="Arial"/>
+          <w:b/>
+        </w:rPr>
+      </w:pPr>
+      <w:r>
+        <w:rPr>
+          <w:rFonts w:cs="Arial"/>
+          <w:b/>
+        </w:rPr>
+        <w:lastRenderedPageBreak/>
+        <w:t>Diag. De Secuencia Caso de Uso: Confirmar entrega</w:t>
+      </w:r>
+    </w:p>
+    <w:p>
+      <w:pPr>
+        <w:rPr>
+          <w:rFonts w:cs="Arial"/>
+          <w:b/>
+        </w:rPr>
+      </w:pPr>
+    </w:p>
+    <w:p>
+      <w:r>
+        <w:rPr>
+          <w:noProof/>
+          <w:lang w:eastAsia="es-AR"/>
+        </w:rPr>
+        <w:drawing>
+          <wp:inline distT="0" distB="0" distL="0" distR="0" wp14:anchorId="22B04FF3" wp14:editId="60F7E3B5">
+            <wp:extent cx="4391025" cy="4953000"/>
+            <wp:effectExtent l="0" t="0" r="9525" b="0"/>
+            <wp:docPr id="12" name="Imagen 12" descr="D:\usuarios\Dany\Documentos\GitHub\Trabajo-Practico-N-2-Ingenieria-Software-1\capturas y diagramas ing soft 2\diagrama secuencia confirmar entrega.png"/>
+            <wp:cNvGraphicFramePr>
+              <a:graphicFrameLocks xmlns:a="http://schemas.openxmlformats.org/drawingml/2006/main" noChangeAspect="1"/>
+            </wp:cNvGraphicFramePr>
+            <a:graphic xmlns:a="http://schemas.openxmlformats.org/drawingml/2006/main">
+              <a:graphicData uri="http://schemas.openxmlformats.org/drawingml/2006/picture">
+                <pic:pic xmlns:pic="http://schemas.openxmlformats.org/drawingml/2006/picture">
+                  <pic:nvPicPr>
+                    <pic:cNvPr id="0" name="Picture 5" descr="D:\usuarios\Dany\Documentos\GitHub\Trabajo-Practico-N-2-Ingenieria-Software-1\capturas y diagramas ing soft 2\diagrama secuencia confirmar entrega.png"/>
+                    <pic:cNvPicPr>
+                      <a:picLocks noChangeAspect="1" noChangeArrowheads="1"/>
+                    </pic:cNvPicPr>
+                  </pic:nvPicPr>
+                  <pic:blipFill>
+                    <a:blip r:embed="rId40">
+                      <a:extLst>
+                        <a:ext uri="{28A0092B-C50C-407E-A947-70E740481C1C}">
+                          <a14:useLocalDpi xmlns:a14="http://schemas.microsoft.com/office/drawing/2010/main" val="0"/>
+                        </a:ext>
+                      </a:extLst>
+                    </a:blip>
+                    <a:srcRect/>
+                    <a:stretch>
+                      <a:fillRect/>
+                    </a:stretch>
+                  </pic:blipFill>
+                  <pic:spPr bwMode="auto">
+                    <a:xfrm>
+                      <a:off x="0" y="0"/>
+                      <a:ext cx="4391025" cy="4953000"/>
+                    </a:xfrm>
+                    <a:prstGeom prst="rect">
+                      <a:avLst/>
+                    </a:prstGeom>
+                    <a:noFill/>
+                    <a:ln>
+                      <a:noFill/>
+                    </a:ln>
+                  </pic:spPr>
+                </pic:pic>
+              </a:graphicData>
+            </a:graphic>
+          </wp:inline>
+        </w:drawing>
+      </w:r>
+    </w:p>
+    <w:p>
+      <w:pPr>
+        <w:rPr>
+          <w:rFonts w:cs="Arial"/>
+        </w:rPr>
+      </w:pPr>
+    </w:p>
+    <w:p>
+      <w:pPr>
+        <w:rPr>
+          <w:rFonts w:cs="Arial"/>
+        </w:rPr>
+      </w:pPr>
+    </w:p>
+    <w:p>
+      <w:pPr>
+        <w:rPr>
           <w:highlight w:val="yellow"/>
         </w:rPr>
       </w:pPr>
     </w:p>
     <w:sectPr>
-      <w:headerReference w:type="default" r:id="rId36"/>
-      <w:footerReference w:type="even" r:id="rId37"/>
-      <w:footerReference w:type="default" r:id="rId38"/>
+      <w:headerReference w:type="default" r:id="rId41"/>
+      <w:footerReference w:type="even" r:id="rId42"/>
+      <w:footerReference w:type="default" r:id="rId43"/>
       <w:pgSz w:w="11907" w:h="16840" w:code="9"/>
       <w:pgMar w:top="1418" w:right="1134" w:bottom="1418" w:left="1134" w:header="709" w:footer="709" w:gutter="0"/>
       <w:cols w:space="708"/>
@@ -25013,7 +25410,7 @@
 </file>
 
 <file path=word/endnotes.xml><?xml version="1.0" encoding="utf-8"?>
-<w:endnotes xmlns:wpc="http://schemas.microsoft.com/office/word/2010/wordprocessingCanvas" xmlns:cx="http://schemas.microsoft.com/office/drawing/2014/chartex" xmlns:cx1="http://schemas.microsoft.com/office/drawing/2015/9/8/chartex" xmlns:cx2="http://schemas.microsoft.com/office/drawing/2015/10/21/chartex" xmlns:cx3="http://schemas.microsoft.com/office/drawing/2016/5/9/chartex" xmlns:cx4="http://schemas.microsoft.com/office/drawing/2016/5/10/chartex" xmlns:cx5="http://schemas.microsoft.com/office/drawing/2016/5/11/chartex" xmlns:cx6="http://schemas.microsoft.com/office/drawing/2016/5/12/chartex" xmlns:cx7="http://schemas.microsoft.com/office/drawing/2016/5/13/chartex" xmlns:cx8="http://schemas.microsoft.com/office/drawing/2016/5/14/chartex" xmlns:mc="http://schemas.openxmlformats.org/markup-compatibility/2006" xmlns:aink="http://schemas.microsoft.com/office/drawing/2016/ink" xmlns:am3d="http://schemas.microsoft.com/office/drawing/2017/model3d" xmlns:o="urn:schemas-microsoft-com:office:office" xmlns:r="http://schemas.openxmlformats.org/officeDocument/2006/relationships" xmlns:m="http://schemas.openxmlformats.org/officeDocument/2006/math" xmlns:v="urn:schemas-microsoft-com:vml" xmlns:wp14="http://schemas.microsoft.com/office/word/2010/wordprocessingDrawing" xmlns:wp="http://schemas.openxmlformats.org/drawingml/2006/wordprocessingDrawing" xmlns:w10="urn:schemas-microsoft-com:office:word" xmlns:w="http://schemas.openxmlformats.org/wordprocessingml/2006/main" xmlns:w14="http://schemas.microsoft.com/office/word/2010/wordml" xmlns:w15="http://schemas.microsoft.com/office/word/2012/wordml" xmlns:w16cid="http://schemas.microsoft.com/office/word/2016/wordml/cid" xmlns:w16se="http://schemas.microsoft.com/office/word/2015/wordml/symex" xmlns:wpg="http://schemas.microsoft.com/office/word/2010/wordprocessingGroup" xmlns:wpi="http://schemas.microsoft.com/office/word/2010/wordprocessingInk" xmlns:wne="http://schemas.microsoft.com/office/word/2006/wordml" xmlns:wps="http://schemas.microsoft.com/office/word/2010/wordprocessingShape" mc:Ignorable="w14 w15 w16se w16cid wp14">
+<w:endnotes xmlns:wpc="http://schemas.microsoft.com/office/word/2010/wordprocessingCanvas" xmlns:mc="http://schemas.openxmlformats.org/markup-compatibility/2006" xmlns:o="urn:schemas-microsoft-com:office:office" xmlns:r="http://schemas.openxmlformats.org/officeDocument/2006/relationships" xmlns:m="http://schemas.openxmlformats.org/officeDocument/2006/math" xmlns:v="urn:schemas-microsoft-com:vml" xmlns:wp14="http://schemas.microsoft.com/office/word/2010/wordprocessingDrawing" xmlns:wp="http://schemas.openxmlformats.org/drawingml/2006/wordprocessingDrawing" xmlns:w10="urn:schemas-microsoft-com:office:word" xmlns:w="http://schemas.openxmlformats.org/wordprocessingml/2006/main" xmlns:w14="http://schemas.microsoft.com/office/word/2010/wordml" xmlns:wpg="http://schemas.microsoft.com/office/word/2010/wordprocessingGroup" xmlns:wpi="http://schemas.microsoft.com/office/word/2010/wordprocessingInk" xmlns:wne="http://schemas.microsoft.com/office/word/2006/wordml" xmlns:wps="http://schemas.microsoft.com/office/word/2010/wordprocessingShape" mc:Ignorable="w14 wp14">
   <w:endnote w:type="separator" w:id="-1">
     <w:p>
       <w:r>
@@ -25032,7 +25429,7 @@
 </file>
 
 <file path=word/footer1.xml><?xml version="1.0" encoding="utf-8"?>
-<w:ftr xmlns:wpc="http://schemas.microsoft.com/office/word/2010/wordprocessingCanvas" xmlns:cx="http://schemas.microsoft.com/office/drawing/2014/chartex" xmlns:cx1="http://schemas.microsoft.com/office/drawing/2015/9/8/chartex" xmlns:cx2="http://schemas.microsoft.com/office/drawing/2015/10/21/chartex" xmlns:cx3="http://schemas.microsoft.com/office/drawing/2016/5/9/chartex" xmlns:cx4="http://schemas.microsoft.com/office/drawing/2016/5/10/chartex" xmlns:cx5="http://schemas.microsoft.com/office/drawing/2016/5/11/chartex" xmlns:cx6="http://schemas.microsoft.com/office/drawing/2016/5/12/chartex" xmlns:cx7="http://schemas.microsoft.com/office/drawing/2016/5/13/chartex" xmlns:cx8="http://schemas.microsoft.com/office/drawing/2016/5/14/chartex" xmlns:mc="http://schemas.openxmlformats.org/markup-compatibility/2006" xmlns:aink="http://schemas.microsoft.com/office/drawing/2016/ink" xmlns:am3d="http://schemas.microsoft.com/office/drawing/2017/model3d" xmlns:o="urn:schemas-microsoft-com:office:office" xmlns:r="http://schemas.openxmlformats.org/officeDocument/2006/relationships" xmlns:m="http://schemas.openxmlformats.org/officeDocument/2006/math" xmlns:v="urn:schemas-microsoft-com:vml" xmlns:wp14="http://schemas.microsoft.com/office/word/2010/wordprocessingDrawing" xmlns:wp="http://schemas.openxmlformats.org/drawingml/2006/wordprocessingDrawing" xmlns:w10="urn:schemas-microsoft-com:office:word" xmlns:w="http://schemas.openxmlformats.org/wordprocessingml/2006/main" xmlns:w14="http://schemas.microsoft.com/office/word/2010/wordml" xmlns:w15="http://schemas.microsoft.com/office/word/2012/wordml" xmlns:w16cid="http://schemas.microsoft.com/office/word/2016/wordml/cid" xmlns:w16se="http://schemas.microsoft.com/office/word/2015/wordml/symex" xmlns:wpg="http://schemas.microsoft.com/office/word/2010/wordprocessingGroup" xmlns:wpi="http://schemas.microsoft.com/office/word/2010/wordprocessingInk" xmlns:wne="http://schemas.microsoft.com/office/word/2006/wordml" xmlns:wps="http://schemas.microsoft.com/office/word/2010/wordprocessingShape" mc:Ignorable="w14 w15 w16se w16cid wp14">
+<w:ftr xmlns:wpc="http://schemas.microsoft.com/office/word/2010/wordprocessingCanvas" xmlns:mc="http://schemas.openxmlformats.org/markup-compatibility/2006" xmlns:o="urn:schemas-microsoft-com:office:office" xmlns:r="http://schemas.openxmlformats.org/officeDocument/2006/relationships" xmlns:m="http://schemas.openxmlformats.org/officeDocument/2006/math" xmlns:v="urn:schemas-microsoft-com:vml" xmlns:wp14="http://schemas.microsoft.com/office/word/2010/wordprocessingDrawing" xmlns:wp="http://schemas.openxmlformats.org/drawingml/2006/wordprocessingDrawing" xmlns:w10="urn:schemas-microsoft-com:office:word" xmlns:w="http://schemas.openxmlformats.org/wordprocessingml/2006/main" xmlns:w14="http://schemas.microsoft.com/office/word/2010/wordml" xmlns:wpg="http://schemas.microsoft.com/office/word/2010/wordprocessingGroup" xmlns:wpi="http://schemas.microsoft.com/office/word/2010/wordprocessingInk" xmlns:wne="http://schemas.microsoft.com/office/word/2006/wordml" xmlns:wps="http://schemas.microsoft.com/office/word/2010/wordprocessingShape" mc:Ignorable="w14 wp14">
   <w:p>
     <w:pPr>
       <w:jc w:val="right"/>
@@ -25082,7 +25479,7 @@
 </file>
 
 <file path=word/footer2.xml><?xml version="1.0" encoding="utf-8"?>
-<w:ftr xmlns:wpc="http://schemas.microsoft.com/office/word/2010/wordprocessingCanvas" xmlns:cx="http://schemas.microsoft.com/office/drawing/2014/chartex" xmlns:cx1="http://schemas.microsoft.com/office/drawing/2015/9/8/chartex" xmlns:cx2="http://schemas.microsoft.com/office/drawing/2015/10/21/chartex" xmlns:cx3="http://schemas.microsoft.com/office/drawing/2016/5/9/chartex" xmlns:cx4="http://schemas.microsoft.com/office/drawing/2016/5/10/chartex" xmlns:cx5="http://schemas.microsoft.com/office/drawing/2016/5/11/chartex" xmlns:cx6="http://schemas.microsoft.com/office/drawing/2016/5/12/chartex" xmlns:cx7="http://schemas.microsoft.com/office/drawing/2016/5/13/chartex" xmlns:cx8="http://schemas.microsoft.com/office/drawing/2016/5/14/chartex" xmlns:mc="http://schemas.openxmlformats.org/markup-compatibility/2006" xmlns:aink="http://schemas.microsoft.com/office/drawing/2016/ink" xmlns:am3d="http://schemas.microsoft.com/office/drawing/2017/model3d" xmlns:o="urn:schemas-microsoft-com:office:office" xmlns:r="http://schemas.openxmlformats.org/officeDocument/2006/relationships" xmlns:m="http://schemas.openxmlformats.org/officeDocument/2006/math" xmlns:v="urn:schemas-microsoft-com:vml" xmlns:wp14="http://schemas.microsoft.com/office/word/2010/wordprocessingDrawing" xmlns:wp="http://schemas.openxmlformats.org/drawingml/2006/wordprocessingDrawing" xmlns:w10="urn:schemas-microsoft-com:office:word" xmlns:w="http://schemas.openxmlformats.org/wordprocessingml/2006/main" xmlns:w14="http://schemas.microsoft.com/office/word/2010/wordml" xmlns:w15="http://schemas.microsoft.com/office/word/2012/wordml" xmlns:w16cid="http://schemas.microsoft.com/office/word/2016/wordml/cid" xmlns:w16se="http://schemas.microsoft.com/office/word/2015/wordml/symex" xmlns:wpg="http://schemas.microsoft.com/office/word/2010/wordprocessingGroup" xmlns:wpi="http://schemas.microsoft.com/office/word/2010/wordprocessingInk" xmlns:wne="http://schemas.microsoft.com/office/word/2006/wordml" xmlns:wps="http://schemas.microsoft.com/office/word/2010/wordprocessingShape" mc:Ignorable="w14 w15 w16se w16cid wp14">
+<w:ftr xmlns:wpc="http://schemas.microsoft.com/office/word/2010/wordprocessingCanvas" xmlns:mc="http://schemas.openxmlformats.org/markup-compatibility/2006" xmlns:o="urn:schemas-microsoft-com:office:office" xmlns:r="http://schemas.openxmlformats.org/officeDocument/2006/relationships" xmlns:m="http://schemas.openxmlformats.org/officeDocument/2006/math" xmlns:v="urn:schemas-microsoft-com:vml" xmlns:wp14="http://schemas.microsoft.com/office/word/2010/wordprocessingDrawing" xmlns:wp="http://schemas.openxmlformats.org/drawingml/2006/wordprocessingDrawing" xmlns:w10="urn:schemas-microsoft-com:office:word" xmlns:w="http://schemas.openxmlformats.org/wordprocessingml/2006/main" xmlns:w14="http://schemas.microsoft.com/office/word/2010/wordml" xmlns:wpg="http://schemas.microsoft.com/office/word/2010/wordprocessingGroup" xmlns:wpi="http://schemas.microsoft.com/office/word/2010/wordprocessingInk" xmlns:wne="http://schemas.microsoft.com/office/word/2006/wordml" xmlns:wps="http://schemas.microsoft.com/office/word/2010/wordprocessingShape" mc:Ignorable="w14 wp14">
   <w:tbl>
     <w:tblPr>
       <w:tblW w:w="10092" w:type="dxa"/>
@@ -25224,7 +25621,7 @@
               <w:noProof/>
               <w:sz w:val="20"/>
             </w:rPr>
-            <w:t>2</w:t>
+            <w:t>43</w:t>
           </w:r>
           <w:r>
             <w:rPr>
@@ -25261,7 +25658,7 @@
               <w:noProof/>
               <w:sz w:val="20"/>
             </w:rPr>
-            <w:t>28</w:t>
+            <w:t>44</w:t>
           </w:r>
           <w:r>
             <w:rPr>
@@ -25282,7 +25679,7 @@
 </file>
 
 <file path=word/footnotes.xml><?xml version="1.0" encoding="utf-8"?>
-<w:footnotes xmlns:wpc="http://schemas.microsoft.com/office/word/2010/wordprocessingCanvas" xmlns:cx="http://schemas.microsoft.com/office/drawing/2014/chartex" xmlns:cx1="http://schemas.microsoft.com/office/drawing/2015/9/8/chartex" xmlns:cx2="http://schemas.microsoft.com/office/drawing/2015/10/21/chartex" xmlns:cx3="http://schemas.microsoft.com/office/drawing/2016/5/9/chartex" xmlns:cx4="http://schemas.microsoft.com/office/drawing/2016/5/10/chartex" xmlns:cx5="http://schemas.microsoft.com/office/drawing/2016/5/11/chartex" xmlns:cx6="http://schemas.microsoft.com/office/drawing/2016/5/12/chartex" xmlns:cx7="http://schemas.microsoft.com/office/drawing/2016/5/13/chartex" xmlns:cx8="http://schemas.microsoft.com/office/drawing/2016/5/14/chartex" xmlns:mc="http://schemas.openxmlformats.org/markup-compatibility/2006" xmlns:aink="http://schemas.microsoft.com/office/drawing/2016/ink" xmlns:am3d="http://schemas.microsoft.com/office/drawing/2017/model3d" xmlns:o="urn:schemas-microsoft-com:office:office" xmlns:r="http://schemas.openxmlformats.org/officeDocument/2006/relationships" xmlns:m="http://schemas.openxmlformats.org/officeDocument/2006/math" xmlns:v="urn:schemas-microsoft-com:vml" xmlns:wp14="http://schemas.microsoft.com/office/word/2010/wordprocessingDrawing" xmlns:wp="http://schemas.openxmlformats.org/drawingml/2006/wordprocessingDrawing" xmlns:w10="urn:schemas-microsoft-com:office:word" xmlns:w="http://schemas.openxmlformats.org/wordprocessingml/2006/main" xmlns:w14="http://schemas.microsoft.com/office/word/2010/wordml" xmlns:w15="http://schemas.microsoft.com/office/word/2012/wordml" xmlns:w16cid="http://schemas.microsoft.com/office/word/2016/wordml/cid" xmlns:w16se="http://schemas.microsoft.com/office/word/2015/wordml/symex" xmlns:wpg="http://schemas.microsoft.com/office/word/2010/wordprocessingGroup" xmlns:wpi="http://schemas.microsoft.com/office/word/2010/wordprocessingInk" xmlns:wne="http://schemas.microsoft.com/office/word/2006/wordml" xmlns:wps="http://schemas.microsoft.com/office/word/2010/wordprocessingShape" mc:Ignorable="w14 w15 w16se w16cid wp14">
+<w:footnotes xmlns:wpc="http://schemas.microsoft.com/office/word/2010/wordprocessingCanvas" xmlns:mc="http://schemas.openxmlformats.org/markup-compatibility/2006" xmlns:o="urn:schemas-microsoft-com:office:office" xmlns:r="http://schemas.openxmlformats.org/officeDocument/2006/relationships" xmlns:m="http://schemas.openxmlformats.org/officeDocument/2006/math" xmlns:v="urn:schemas-microsoft-com:vml" xmlns:wp14="http://schemas.microsoft.com/office/word/2010/wordprocessingDrawing" xmlns:wp="http://schemas.openxmlformats.org/drawingml/2006/wordprocessingDrawing" xmlns:w10="urn:schemas-microsoft-com:office:word" xmlns:w="http://schemas.openxmlformats.org/wordprocessingml/2006/main" xmlns:w14="http://schemas.microsoft.com/office/word/2010/wordml" xmlns:wpg="http://schemas.microsoft.com/office/word/2010/wordprocessingGroup" xmlns:wpi="http://schemas.microsoft.com/office/word/2010/wordprocessingInk" xmlns:wne="http://schemas.microsoft.com/office/word/2006/wordml" xmlns:wps="http://schemas.microsoft.com/office/word/2010/wordprocessingShape" mc:Ignorable="w14 wp14">
   <w:footnote w:type="separator" w:id="-1">
     <w:p>
       <w:r>
@@ -25301,7 +25698,7 @@
 </file>
 
 <file path=word/header1.xml><?xml version="1.0" encoding="utf-8"?>
-<w:hdr xmlns:wpc="http://schemas.microsoft.com/office/word/2010/wordprocessingCanvas" xmlns:cx="http://schemas.microsoft.com/office/drawing/2014/chartex" xmlns:cx1="http://schemas.microsoft.com/office/drawing/2015/9/8/chartex" xmlns:cx2="http://schemas.microsoft.com/office/drawing/2015/10/21/chartex" xmlns:cx3="http://schemas.microsoft.com/office/drawing/2016/5/9/chartex" xmlns:cx4="http://schemas.microsoft.com/office/drawing/2016/5/10/chartex" xmlns:cx5="http://schemas.microsoft.com/office/drawing/2016/5/11/chartex" xmlns:cx6="http://schemas.microsoft.com/office/drawing/2016/5/12/chartex" xmlns:cx7="http://schemas.microsoft.com/office/drawing/2016/5/13/chartex" xmlns:cx8="http://schemas.microsoft.com/office/drawing/2016/5/14/chartex" xmlns:mc="http://schemas.openxmlformats.org/markup-compatibility/2006" xmlns:aink="http://schemas.microsoft.com/office/drawing/2016/ink" xmlns:am3d="http://schemas.microsoft.com/office/drawing/2017/model3d" xmlns:o="urn:schemas-microsoft-com:office:office" xmlns:r="http://schemas.openxmlformats.org/officeDocument/2006/relationships" xmlns:m="http://schemas.openxmlformats.org/officeDocument/2006/math" xmlns:v="urn:schemas-microsoft-com:vml" xmlns:wp14="http://schemas.microsoft.com/office/word/2010/wordprocessingDrawing" xmlns:wp="http://schemas.openxmlformats.org/drawingml/2006/wordprocessingDrawing" xmlns:w10="urn:schemas-microsoft-com:office:word" xmlns:w="http://schemas.openxmlformats.org/wordprocessingml/2006/main" xmlns:w14="http://schemas.microsoft.com/office/word/2010/wordml" xmlns:w15="http://schemas.microsoft.com/office/word/2012/wordml" xmlns:w16cid="http://schemas.microsoft.com/office/word/2016/wordml/cid" xmlns:w16se="http://schemas.microsoft.com/office/word/2015/wordml/symex" xmlns:wpg="http://schemas.microsoft.com/office/word/2010/wordprocessingGroup" xmlns:wpi="http://schemas.microsoft.com/office/word/2010/wordprocessingInk" xmlns:wne="http://schemas.microsoft.com/office/word/2006/wordml" xmlns:wps="http://schemas.microsoft.com/office/word/2010/wordprocessingShape" mc:Ignorable="w14 w15 w16se w16cid wp14">
+<w:hdr xmlns:wpc="http://schemas.microsoft.com/office/word/2010/wordprocessingCanvas" xmlns:mc="http://schemas.openxmlformats.org/markup-compatibility/2006" xmlns:o="urn:schemas-microsoft-com:office:office" xmlns:r="http://schemas.openxmlformats.org/officeDocument/2006/relationships" xmlns:m="http://schemas.openxmlformats.org/officeDocument/2006/math" xmlns:v="urn:schemas-microsoft-com:vml" xmlns:wp14="http://schemas.microsoft.com/office/word/2010/wordprocessingDrawing" xmlns:wp="http://schemas.openxmlformats.org/drawingml/2006/wordprocessingDrawing" xmlns:w10="urn:schemas-microsoft-com:office:word" xmlns:w="http://schemas.openxmlformats.org/wordprocessingml/2006/main" xmlns:w14="http://schemas.microsoft.com/office/word/2010/wordml" xmlns:wpg="http://schemas.microsoft.com/office/word/2010/wordprocessingGroup" xmlns:wpi="http://schemas.microsoft.com/office/word/2010/wordprocessingInk" xmlns:wne="http://schemas.microsoft.com/office/word/2006/wordml" xmlns:wps="http://schemas.microsoft.com/office/word/2010/wordprocessingShape" mc:Ignorable="w14 wp14">
   <w:tbl>
     <w:tblPr>
       <w:tblW w:w="10014" w:type="dxa"/>
@@ -25625,8 +26022,8 @@
 </file>
 
 <file path=word/numbering.xml><?xml version="1.0" encoding="utf-8"?>
-<w:numbering xmlns:wpc="http://schemas.microsoft.com/office/word/2010/wordprocessingCanvas" xmlns:cx="http://schemas.microsoft.com/office/drawing/2014/chartex" xmlns:cx1="http://schemas.microsoft.com/office/drawing/2015/9/8/chartex" xmlns:cx2="http://schemas.microsoft.com/office/drawing/2015/10/21/chartex" xmlns:cx3="http://schemas.microsoft.com/office/drawing/2016/5/9/chartex" xmlns:cx4="http://schemas.microsoft.com/office/drawing/2016/5/10/chartex" xmlns:cx5="http://schemas.microsoft.com/office/drawing/2016/5/11/chartex" xmlns:cx6="http://schemas.microsoft.com/office/drawing/2016/5/12/chartex" xmlns:cx7="http://schemas.microsoft.com/office/drawing/2016/5/13/chartex" xmlns:cx8="http://schemas.microsoft.com/office/drawing/2016/5/14/chartex" xmlns:mc="http://schemas.openxmlformats.org/markup-compatibility/2006" xmlns:aink="http://schemas.microsoft.com/office/drawing/2016/ink" xmlns:am3d="http://schemas.microsoft.com/office/drawing/2017/model3d" xmlns:o="urn:schemas-microsoft-com:office:office" xmlns:r="http://schemas.openxmlformats.org/officeDocument/2006/relationships" xmlns:m="http://schemas.openxmlformats.org/officeDocument/2006/math" xmlns:v="urn:schemas-microsoft-com:vml" xmlns:wp14="http://schemas.microsoft.com/office/word/2010/wordprocessingDrawing" xmlns:wp="http://schemas.openxmlformats.org/drawingml/2006/wordprocessingDrawing" xmlns:w10="urn:schemas-microsoft-com:office:word" xmlns:w="http://schemas.openxmlformats.org/wordprocessingml/2006/main" xmlns:w14="http://schemas.microsoft.com/office/word/2010/wordml" xmlns:w15="http://schemas.microsoft.com/office/word/2012/wordml" xmlns:w16cid="http://schemas.microsoft.com/office/word/2016/wordml/cid" xmlns:w16se="http://schemas.microsoft.com/office/word/2015/wordml/symex" xmlns:wpg="http://schemas.microsoft.com/office/word/2010/wordprocessingGroup" xmlns:wpi="http://schemas.microsoft.com/office/word/2010/wordprocessingInk" xmlns:wne="http://schemas.microsoft.com/office/word/2006/wordml" xmlns:wps="http://schemas.microsoft.com/office/word/2010/wordprocessingShape" mc:Ignorable="w14 w15 w16se w16cid wp14">
-  <w:abstractNum w:abstractNumId="0" w15:restartNumberingAfterBreak="0">
+<w:numbering xmlns:wpc="http://schemas.microsoft.com/office/word/2010/wordprocessingCanvas" xmlns:mc="http://schemas.openxmlformats.org/markup-compatibility/2006" xmlns:o="urn:schemas-microsoft-com:office:office" xmlns:r="http://schemas.openxmlformats.org/officeDocument/2006/relationships" xmlns:m="http://schemas.openxmlformats.org/officeDocument/2006/math" xmlns:v="urn:schemas-microsoft-com:vml" xmlns:wp14="http://schemas.microsoft.com/office/word/2010/wordprocessingDrawing" xmlns:wp="http://schemas.openxmlformats.org/drawingml/2006/wordprocessingDrawing" xmlns:w10="urn:schemas-microsoft-com:office:word" xmlns:w="http://schemas.openxmlformats.org/wordprocessingml/2006/main" xmlns:w14="http://schemas.microsoft.com/office/word/2010/wordml" xmlns:wpg="http://schemas.microsoft.com/office/word/2010/wordprocessingGroup" xmlns:wpi="http://schemas.microsoft.com/office/word/2010/wordprocessingInk" xmlns:wne="http://schemas.microsoft.com/office/word/2006/wordml" xmlns:wps="http://schemas.microsoft.com/office/word/2010/wordprocessingShape" mc:Ignorable="w14 wp14">
+  <w:abstractNum w:abstractNumId="0">
     <w:nsid w:val="01195CF5"/>
     <w:multiLevelType w:val="hybridMultilevel"/>
     <w:tmpl w:val="F12E0150"/>
@@ -25739,7 +26136,7 @@
       </w:rPr>
     </w:lvl>
   </w:abstractNum>
-  <w:abstractNum w:abstractNumId="1" w15:restartNumberingAfterBreak="0">
+  <w:abstractNum w:abstractNumId="1">
     <w:nsid w:val="0BE04E25"/>
     <w:multiLevelType w:val="multilevel"/>
     <w:tmpl w:val="612C575E"/>
@@ -25828,7 +26225,7 @@
       </w:pPr>
     </w:lvl>
   </w:abstractNum>
-  <w:abstractNum w:abstractNumId="2" w15:restartNumberingAfterBreak="0">
+  <w:abstractNum w:abstractNumId="2">
     <w:nsid w:val="0EFB5617"/>
     <w:multiLevelType w:val="hybridMultilevel"/>
     <w:tmpl w:val="ED440B26"/>
@@ -25941,7 +26338,7 @@
       </w:rPr>
     </w:lvl>
   </w:abstractNum>
-  <w:abstractNum w:abstractNumId="3" w15:restartNumberingAfterBreak="0">
+  <w:abstractNum w:abstractNumId="3">
     <w:nsid w:val="1B885B1D"/>
     <w:multiLevelType w:val="hybridMultilevel"/>
     <w:tmpl w:val="D1A8A19C"/>
@@ -26030,7 +26427,7 @@
       </w:pPr>
     </w:lvl>
   </w:abstractNum>
-  <w:abstractNum w:abstractNumId="4" w15:restartNumberingAfterBreak="0">
+  <w:abstractNum w:abstractNumId="4">
     <w:nsid w:val="1E5C55D4"/>
     <w:multiLevelType w:val="hybridMultilevel"/>
     <w:tmpl w:val="AE581930"/>
@@ -26143,7 +26540,7 @@
       </w:rPr>
     </w:lvl>
   </w:abstractNum>
-  <w:abstractNum w:abstractNumId="5" w15:restartNumberingAfterBreak="0">
+  <w:abstractNum w:abstractNumId="5">
     <w:nsid w:val="32E9434E"/>
     <w:multiLevelType w:val="hybridMultilevel"/>
     <w:tmpl w:val="8A96FC76"/>
@@ -26236,7 +26633,7 @@
       </w:pPr>
     </w:lvl>
   </w:abstractNum>
-  <w:abstractNum w:abstractNumId="6" w15:restartNumberingAfterBreak="0">
+  <w:abstractNum w:abstractNumId="6">
     <w:nsid w:val="39234413"/>
     <w:multiLevelType w:val="hybridMultilevel"/>
     <w:tmpl w:val="6CF0D186"/>
@@ -26356,7 +26753,7 @@
       </w:pPr>
     </w:lvl>
   </w:abstractNum>
-  <w:abstractNum w:abstractNumId="7" w15:restartNumberingAfterBreak="0">
+  <w:abstractNum w:abstractNumId="7">
     <w:nsid w:val="40314633"/>
     <w:multiLevelType w:val="hybridMultilevel"/>
     <w:tmpl w:val="C8DAEC48"/>
@@ -26469,7 +26866,7 @@
       </w:pPr>
     </w:lvl>
   </w:abstractNum>
-  <w:abstractNum w:abstractNumId="8" w15:restartNumberingAfterBreak="0">
+  <w:abstractNum w:abstractNumId="8">
     <w:nsid w:val="43293353"/>
     <w:multiLevelType w:val="hybridMultilevel"/>
     <w:tmpl w:val="D1A8A19C"/>
@@ -26558,7 +26955,7 @@
       </w:pPr>
     </w:lvl>
   </w:abstractNum>
-  <w:abstractNum w:abstractNumId="9" w15:restartNumberingAfterBreak="0">
+  <w:abstractNum w:abstractNumId="9">
     <w:nsid w:val="440123FE"/>
     <w:multiLevelType w:val="hybridMultilevel"/>
     <w:tmpl w:val="DDE2BF2A"/>
@@ -26651,7 +27048,7 @@
       </w:pPr>
     </w:lvl>
   </w:abstractNum>
-  <w:abstractNum w:abstractNumId="10" w15:restartNumberingAfterBreak="0">
+  <w:abstractNum w:abstractNumId="10">
     <w:nsid w:val="4F717A7C"/>
     <w:multiLevelType w:val="hybridMultilevel"/>
     <w:tmpl w:val="2FBA3ED0"/>
@@ -26741,7 +27138,7 @@
       </w:pPr>
     </w:lvl>
   </w:abstractNum>
-  <w:abstractNum w:abstractNumId="11" w15:restartNumberingAfterBreak="0">
+  <w:abstractNum w:abstractNumId="11">
     <w:nsid w:val="526A6237"/>
     <w:multiLevelType w:val="hybridMultilevel"/>
     <w:tmpl w:val="C31229C2"/>
@@ -26861,7 +27258,7 @@
       </w:pPr>
     </w:lvl>
   </w:abstractNum>
-  <w:abstractNum w:abstractNumId="12" w15:restartNumberingAfterBreak="0">
+  <w:abstractNum w:abstractNumId="12">
     <w:nsid w:val="5B3C5BC5"/>
     <w:multiLevelType w:val="hybridMultilevel"/>
     <w:tmpl w:val="C31229C2"/>
@@ -26981,7 +27378,7 @@
       </w:pPr>
     </w:lvl>
   </w:abstractNum>
-  <w:abstractNum w:abstractNumId="13" w15:restartNumberingAfterBreak="0">
+  <w:abstractNum w:abstractNumId="13">
     <w:nsid w:val="63FB5FA7"/>
     <w:multiLevelType w:val="hybridMultilevel"/>
     <w:tmpl w:val="C194F98E"/>
@@ -27074,7 +27471,7 @@
       </w:pPr>
     </w:lvl>
   </w:abstractNum>
-  <w:abstractNum w:abstractNumId="14" w15:restartNumberingAfterBreak="0">
+  <w:abstractNum w:abstractNumId="14">
     <w:nsid w:val="649C7614"/>
     <w:multiLevelType w:val="multilevel"/>
     <w:tmpl w:val="126ABA00"/>
@@ -27168,7 +27565,7 @@
       </w:pPr>
     </w:lvl>
   </w:abstractNum>
-  <w:abstractNum w:abstractNumId="15" w15:restartNumberingAfterBreak="0">
+  <w:abstractNum w:abstractNumId="15">
     <w:nsid w:val="67FA386A"/>
     <w:multiLevelType w:val="multilevel"/>
     <w:tmpl w:val="1EA4FCC2"/>
@@ -27308,7 +27705,7 @@
       </w:rPr>
     </w:lvl>
   </w:abstractNum>
-  <w:abstractNum w:abstractNumId="16" w15:restartNumberingAfterBreak="0">
+  <w:abstractNum w:abstractNumId="16">
     <w:nsid w:val="690B1826"/>
     <w:multiLevelType w:val="hybridMultilevel"/>
     <w:tmpl w:val="1BD8872A"/>
@@ -27401,7 +27798,7 @@
       </w:pPr>
     </w:lvl>
   </w:abstractNum>
-  <w:abstractNum w:abstractNumId="17" w15:restartNumberingAfterBreak="0">
+  <w:abstractNum w:abstractNumId="17">
     <w:nsid w:val="6C4E3AFA"/>
     <w:multiLevelType w:val="hybridMultilevel"/>
     <w:tmpl w:val="9E02583E"/>
@@ -27607,7 +28004,7 @@
 </file>
 
 <file path=word/styles.xml><?xml version="1.0" encoding="utf-8"?>
-<w:styles xmlns:mc="http://schemas.openxmlformats.org/markup-compatibility/2006" xmlns:r="http://schemas.openxmlformats.org/officeDocument/2006/relationships" xmlns:w="http://schemas.openxmlformats.org/wordprocessingml/2006/main" xmlns:w14="http://schemas.microsoft.com/office/word/2010/wordml" xmlns:w15="http://schemas.microsoft.com/office/word/2012/wordml" xmlns:w16cid="http://schemas.microsoft.com/office/word/2016/wordml/cid" xmlns:w16se="http://schemas.microsoft.com/office/word/2015/wordml/symex" mc:Ignorable="w14 w15 w16se w16cid">
+<w:styles xmlns:mc="http://schemas.openxmlformats.org/markup-compatibility/2006" xmlns:r="http://schemas.openxmlformats.org/officeDocument/2006/relationships" xmlns:w="http://schemas.openxmlformats.org/wordprocessingml/2006/main" xmlns:w14="http://schemas.microsoft.com/office/word/2010/wordml" mc:Ignorable="w14">
   <w:docDefaults>
     <w:rPrDefault>
       <w:rPr>
@@ -27617,382 +28014,144 @@
     </w:rPrDefault>
     <w:pPrDefault/>
   </w:docDefaults>
-  <w:latentStyles w:defLockedState="0" w:defUIPriority="99" w:defSemiHidden="0" w:defUnhideWhenUsed="0" w:defQFormat="0" w:count="375">
-    <w:lsdException w:name="Normal" w:uiPriority="0" w:qFormat="1"/>
-    <w:lsdException w:name="heading 1" w:uiPriority="0" w:qFormat="1"/>
-    <w:lsdException w:name="heading 2" w:uiPriority="0" w:qFormat="1"/>
-    <w:lsdException w:name="heading 3" w:uiPriority="0" w:qFormat="1"/>
-    <w:lsdException w:name="heading 4" w:uiPriority="0" w:qFormat="1"/>
-    <w:lsdException w:name="heading 5" w:uiPriority="0" w:qFormat="1"/>
-    <w:lsdException w:name="heading 6" w:uiPriority="0" w:qFormat="1"/>
-    <w:lsdException w:name="heading 7" w:uiPriority="0" w:qFormat="1"/>
-    <w:lsdException w:name="heading 8" w:uiPriority="0" w:qFormat="1"/>
-    <w:lsdException w:name="heading 9" w:uiPriority="0" w:qFormat="1"/>
-    <w:lsdException w:name="index 1" w:semiHidden="1" w:unhideWhenUsed="1"/>
-    <w:lsdException w:name="index 2" w:semiHidden="1" w:unhideWhenUsed="1"/>
-    <w:lsdException w:name="index 3" w:semiHidden="1" w:unhideWhenUsed="1"/>
-    <w:lsdException w:name="index 4" w:semiHidden="1" w:unhideWhenUsed="1"/>
-    <w:lsdException w:name="index 5" w:semiHidden="1" w:unhideWhenUsed="1"/>
-    <w:lsdException w:name="index 6" w:semiHidden="1" w:unhideWhenUsed="1"/>
-    <w:lsdException w:name="index 7" w:semiHidden="1" w:unhideWhenUsed="1"/>
-    <w:lsdException w:name="index 8" w:semiHidden="1" w:unhideWhenUsed="1"/>
-    <w:lsdException w:name="index 9" w:semiHidden="1" w:unhideWhenUsed="1"/>
-    <w:lsdException w:name="toc 1" w:semiHidden="1" w:uiPriority="39" w:unhideWhenUsed="1"/>
-    <w:lsdException w:name="toc 2" w:semiHidden="1" w:uiPriority="39" w:unhideWhenUsed="1"/>
-    <w:lsdException w:name="toc 3" w:semiHidden="1" w:uiPriority="39" w:unhideWhenUsed="1"/>
-    <w:lsdException w:name="toc 4" w:semiHidden="1" w:uiPriority="39" w:unhideWhenUsed="1"/>
-    <w:lsdException w:name="toc 5" w:semiHidden="1" w:uiPriority="39" w:unhideWhenUsed="1"/>
-    <w:lsdException w:name="toc 6" w:semiHidden="1" w:uiPriority="39" w:unhideWhenUsed="1"/>
-    <w:lsdException w:name="toc 7" w:semiHidden="1" w:uiPriority="39" w:unhideWhenUsed="1"/>
-    <w:lsdException w:name="toc 8" w:semiHidden="1" w:uiPriority="39" w:unhideWhenUsed="1"/>
-    <w:lsdException w:name="toc 9" w:semiHidden="1" w:uiPriority="39" w:unhideWhenUsed="1"/>
-    <w:lsdException w:name="Normal Indent" w:semiHidden="1" w:unhideWhenUsed="1"/>
-    <w:lsdException w:name="footnote text" w:semiHidden="1" w:unhideWhenUsed="1"/>
-    <w:lsdException w:name="annotation text" w:semiHidden="1" w:unhideWhenUsed="1"/>
-    <w:lsdException w:name="header" w:semiHidden="1" w:unhideWhenUsed="1"/>
-    <w:lsdException w:name="footer" w:semiHidden="1" w:unhideWhenUsed="1"/>
-    <w:lsdException w:name="index heading" w:semiHidden="1" w:unhideWhenUsed="1"/>
-    <w:lsdException w:name="caption" w:semiHidden="1" w:uiPriority="35" w:unhideWhenUsed="1" w:qFormat="1"/>
-    <w:lsdException w:name="table of figures" w:semiHidden="1" w:unhideWhenUsed="1"/>
-    <w:lsdException w:name="envelope address" w:semiHidden="1" w:unhideWhenUsed="1"/>
-    <w:lsdException w:name="envelope return" w:semiHidden="1" w:unhideWhenUsed="1"/>
-    <w:lsdException w:name="footnote reference" w:semiHidden="1" w:unhideWhenUsed="1"/>
-    <w:lsdException w:name="annotation reference" w:semiHidden="1" w:unhideWhenUsed="1"/>
-    <w:lsdException w:name="line number" w:semiHidden="1" w:unhideWhenUsed="1"/>
-    <w:lsdException w:name="page number" w:semiHidden="1" w:unhideWhenUsed="1"/>
-    <w:lsdException w:name="endnote reference" w:semiHidden="1" w:unhideWhenUsed="1"/>
-    <w:lsdException w:name="endnote text" w:semiHidden="1" w:unhideWhenUsed="1"/>
-    <w:lsdException w:name="table of authorities" w:semiHidden="1" w:unhideWhenUsed="1"/>
-    <w:lsdException w:name="macro" w:semiHidden="1" w:unhideWhenUsed="1"/>
-    <w:lsdException w:name="toa heading" w:semiHidden="1" w:unhideWhenUsed="1"/>
-    <w:lsdException w:name="List" w:semiHidden="1" w:unhideWhenUsed="1"/>
-    <w:lsdException w:name="List Bullet" w:semiHidden="1" w:unhideWhenUsed="1"/>
-    <w:lsdException w:name="List Number" w:semiHidden="1" w:unhideWhenUsed="1"/>
-    <w:lsdException w:name="List 2" w:semiHidden="1" w:unhideWhenUsed="1"/>
-    <w:lsdException w:name="List 3" w:semiHidden="1" w:unhideWhenUsed="1"/>
-    <w:lsdException w:name="List 4" w:semiHidden="1" w:unhideWhenUsed="1"/>
-    <w:lsdException w:name="List 5" w:semiHidden="1" w:unhideWhenUsed="1"/>
-    <w:lsdException w:name="List Bullet 2" w:semiHidden="1" w:unhideWhenUsed="1"/>
-    <w:lsdException w:name="List Bullet 3" w:semiHidden="1" w:unhideWhenUsed="1"/>
-    <w:lsdException w:name="List Bullet 4" w:semiHidden="1" w:unhideWhenUsed="1"/>
-    <w:lsdException w:name="List Bullet 5" w:semiHidden="1" w:unhideWhenUsed="1"/>
-    <w:lsdException w:name="List Number 2" w:semiHidden="1" w:unhideWhenUsed="1"/>
-    <w:lsdException w:name="List Number 3" w:semiHidden="1" w:unhideWhenUsed="1"/>
-    <w:lsdException w:name="List Number 4" w:semiHidden="1" w:unhideWhenUsed="1"/>
-    <w:lsdException w:name="List Number 5" w:semiHidden="1" w:unhideWhenUsed="1"/>
-    <w:lsdException w:name="Title" w:uiPriority="10" w:qFormat="1"/>
-    <w:lsdException w:name="Closing" w:semiHidden="1" w:unhideWhenUsed="1"/>
-    <w:lsdException w:name="Signature" w:semiHidden="1" w:unhideWhenUsed="1"/>
-    <w:lsdException w:name="Default Paragraph Font" w:semiHidden="1" w:uiPriority="1" w:unhideWhenUsed="1"/>
-    <w:lsdException w:name="Body Text" w:semiHidden="1" w:unhideWhenUsed="1"/>
-    <w:lsdException w:name="Body Text Indent" w:semiHidden="1" w:unhideWhenUsed="1"/>
-    <w:lsdException w:name="List Continue" w:semiHidden="1" w:unhideWhenUsed="1"/>
-    <w:lsdException w:name="List Continue 2" w:semiHidden="1" w:unhideWhenUsed="1"/>
-    <w:lsdException w:name="List Continue 3" w:semiHidden="1" w:unhideWhenUsed="1"/>
-    <w:lsdException w:name="List Continue 4" w:semiHidden="1" w:unhideWhenUsed="1"/>
-    <w:lsdException w:name="List Continue 5" w:semiHidden="1" w:unhideWhenUsed="1"/>
-    <w:lsdException w:name="Message Header" w:semiHidden="1" w:unhideWhenUsed="1"/>
-    <w:lsdException w:name="Subtitle" w:uiPriority="11" w:qFormat="1"/>
-    <w:lsdException w:name="Salutation" w:semiHidden="1" w:unhideWhenUsed="1"/>
-    <w:lsdException w:name="Date" w:semiHidden="1" w:unhideWhenUsed="1"/>
-    <w:lsdException w:name="Body Text First Indent" w:semiHidden="1" w:unhideWhenUsed="1"/>
-    <w:lsdException w:name="Body Text First Indent 2" w:semiHidden="1" w:unhideWhenUsed="1"/>
-    <w:lsdException w:name="Note Heading" w:semiHidden="1" w:unhideWhenUsed="1"/>
-    <w:lsdException w:name="Body Text 2" w:semiHidden="1" w:unhideWhenUsed="1"/>
-    <w:lsdException w:name="Body Text 3" w:semiHidden="1" w:unhideWhenUsed="1"/>
-    <w:lsdException w:name="Body Text Indent 2" w:semiHidden="1" w:unhideWhenUsed="1"/>
-    <w:lsdException w:name="Body Text Indent 3" w:semiHidden="1" w:unhideWhenUsed="1"/>
-    <w:lsdException w:name="Block Text" w:semiHidden="1" w:unhideWhenUsed="1"/>
-    <w:lsdException w:name="Hyperlink" w:semiHidden="1" w:unhideWhenUsed="1"/>
-    <w:lsdException w:name="FollowedHyperlink" w:semiHidden="1" w:unhideWhenUsed="1"/>
-    <w:lsdException w:name="Strong" w:uiPriority="22" w:qFormat="1"/>
-    <w:lsdException w:name="Emphasis" w:uiPriority="20" w:qFormat="1"/>
-    <w:lsdException w:name="Document Map" w:semiHidden="1" w:unhideWhenUsed="1"/>
-    <w:lsdException w:name="Plain Text" w:semiHidden="1" w:unhideWhenUsed="1"/>
-    <w:lsdException w:name="E-mail Signature" w:semiHidden="1" w:unhideWhenUsed="1"/>
-    <w:lsdException w:name="HTML Top of Form" w:semiHidden="1" w:unhideWhenUsed="1"/>
-    <w:lsdException w:name="HTML Bottom of Form" w:semiHidden="1" w:unhideWhenUsed="1"/>
-    <w:lsdException w:name="Normal (Web)" w:semiHidden="1" w:unhideWhenUsed="1"/>
-    <w:lsdException w:name="HTML Acronym" w:semiHidden="1" w:unhideWhenUsed="1"/>
-    <w:lsdException w:name="HTML Address" w:semiHidden="1" w:unhideWhenUsed="1"/>
-    <w:lsdException w:name="HTML Cite" w:semiHidden="1" w:unhideWhenUsed="1"/>
-    <w:lsdException w:name="HTML Code" w:semiHidden="1" w:unhideWhenUsed="1"/>
-    <w:lsdException w:name="HTML Definition" w:semiHidden="1" w:unhideWhenUsed="1"/>
-    <w:lsdException w:name="HTML Keyboard" w:semiHidden="1" w:unhideWhenUsed="1"/>
-    <w:lsdException w:name="HTML Preformatted" w:semiHidden="1" w:unhideWhenUsed="1"/>
-    <w:lsdException w:name="HTML Sample" w:semiHidden="1" w:unhideWhenUsed="1"/>
-    <w:lsdException w:name="HTML Typewriter" w:semiHidden="1" w:unhideWhenUsed="1"/>
-    <w:lsdException w:name="HTML Variable" w:semiHidden="1" w:unhideWhenUsed="1"/>
-    <w:lsdException w:name="Normal Table" w:semiHidden="1" w:unhideWhenUsed="1"/>
-    <w:lsdException w:name="annotation subject" w:semiHidden="1" w:unhideWhenUsed="1"/>
-    <w:lsdException w:name="No List" w:semiHidden="1" w:unhideWhenUsed="1"/>
-    <w:lsdException w:name="Outline List 1" w:semiHidden="1" w:unhideWhenUsed="1"/>
-    <w:lsdException w:name="Outline List 2" w:semiHidden="1" w:unhideWhenUsed="1"/>
-    <w:lsdException w:name="Outline List 3" w:semiHidden="1" w:unhideWhenUsed="1"/>
-    <w:lsdException w:name="Table Simple 1" w:semiHidden="1" w:unhideWhenUsed="1"/>
-    <w:lsdException w:name="Table Simple 2" w:semiHidden="1" w:unhideWhenUsed="1"/>
-    <w:lsdException w:name="Table Simple 3" w:semiHidden="1" w:unhideWhenUsed="1"/>
-    <w:lsdException w:name="Table Classic 1" w:semiHidden="1" w:unhideWhenUsed="1"/>
-    <w:lsdException w:name="Table Classic 2" w:semiHidden="1" w:unhideWhenUsed="1"/>
-    <w:lsdException w:name="Table Classic 3" w:semiHidden="1" w:unhideWhenUsed="1"/>
-    <w:lsdException w:name="Table Classic 4" w:semiHidden="1" w:unhideWhenUsed="1"/>
-    <w:lsdException w:name="Table Colorful 1" w:semiHidden="1" w:unhideWhenUsed="1"/>
-    <w:lsdException w:name="Table Colorful 2" w:semiHidden="1" w:unhideWhenUsed="1"/>
-    <w:lsdException w:name="Table Colorful 3" w:semiHidden="1" w:unhideWhenUsed="1"/>
-    <w:lsdException w:name="Table Columns 1" w:semiHidden="1" w:unhideWhenUsed="1"/>
-    <w:lsdException w:name="Table Columns 2" w:semiHidden="1" w:unhideWhenUsed="1"/>
-    <w:lsdException w:name="Table Columns 3" w:semiHidden="1" w:unhideWhenUsed="1"/>
-    <w:lsdException w:name="Table Columns 4" w:semiHidden="1" w:unhideWhenUsed="1"/>
-    <w:lsdException w:name="Table Columns 5" w:semiHidden="1" w:unhideWhenUsed="1"/>
-    <w:lsdException w:name="Table Grid 1" w:semiHidden="1" w:unhideWhenUsed="1"/>
-    <w:lsdException w:name="Table Grid 2" w:semiHidden="1" w:unhideWhenUsed="1"/>
-    <w:lsdException w:name="Table Grid 3" w:semiHidden="1" w:unhideWhenUsed="1"/>
-    <w:lsdException w:name="Table Grid 4" w:semiHidden="1" w:unhideWhenUsed="1"/>
-    <w:lsdException w:name="Table Grid 5" w:semiHidden="1" w:unhideWhenUsed="1"/>
-    <w:lsdException w:name="Table Grid 6" w:semiHidden="1" w:unhideWhenUsed="1"/>
-    <w:lsdException w:name="Table Grid 7" w:semiHidden="1" w:unhideWhenUsed="1"/>
-    <w:lsdException w:name="Table Grid 8" w:semiHidden="1" w:unhideWhenUsed="1"/>
-    <w:lsdException w:name="Table List 1" w:semiHidden="1" w:unhideWhenUsed="1"/>
-    <w:lsdException w:name="Table List 2" w:semiHidden="1" w:unhideWhenUsed="1"/>
-    <w:lsdException w:name="Table List 3" w:semiHidden="1" w:unhideWhenUsed="1"/>
-    <w:lsdException w:name="Table List 4" w:semiHidden="1" w:unhideWhenUsed="1"/>
-    <w:lsdException w:name="Table List 5" w:semiHidden="1" w:unhideWhenUsed="1"/>
-    <w:lsdException w:name="Table List 6" w:semiHidden="1" w:unhideWhenUsed="1"/>
-    <w:lsdException w:name="Table List 7" w:semiHidden="1" w:unhideWhenUsed="1"/>
-    <w:lsdException w:name="Table List 8" w:semiHidden="1" w:unhideWhenUsed="1"/>
-    <w:lsdException w:name="Table 3D effects 1" w:semiHidden="1" w:unhideWhenUsed="1"/>
-    <w:lsdException w:name="Table 3D effects 2" w:semiHidden="1" w:unhideWhenUsed="1"/>
-    <w:lsdException w:name="Table 3D effects 3" w:semiHidden="1" w:unhideWhenUsed="1"/>
-    <w:lsdException w:name="Table Contemporary" w:semiHidden="1" w:unhideWhenUsed="1"/>
-    <w:lsdException w:name="Table Elegant" w:semiHidden="1" w:unhideWhenUsed="1"/>
-    <w:lsdException w:name="Table Professional" w:semiHidden="1" w:unhideWhenUsed="1"/>
-    <w:lsdException w:name="Table Subtle 1" w:semiHidden="1" w:unhideWhenUsed="1"/>
-    <w:lsdException w:name="Table Subtle 2" w:semiHidden="1" w:unhideWhenUsed="1"/>
-    <w:lsdException w:name="Table Web 1" w:semiHidden="1" w:unhideWhenUsed="1"/>
-    <w:lsdException w:name="Table Web 2" w:semiHidden="1" w:unhideWhenUsed="1"/>
-    <w:lsdException w:name="Table Web 3" w:semiHidden="1" w:unhideWhenUsed="1"/>
-    <w:lsdException w:name="Balloon Text" w:semiHidden="1" w:unhideWhenUsed="1"/>
-    <w:lsdException w:name="Table Grid" w:uiPriority="59"/>
-    <w:lsdException w:name="Table Theme" w:semiHidden="1" w:unhideWhenUsed="1"/>
-    <w:lsdException w:name="Placeholder Text" w:semiHidden="1"/>
-    <w:lsdException w:name="No Spacing" w:uiPriority="1" w:qFormat="1"/>
-    <w:lsdException w:name="Light Shading" w:uiPriority="60"/>
-    <w:lsdException w:name="Light List" w:uiPriority="61"/>
-    <w:lsdException w:name="Light Grid" w:uiPriority="62"/>
-    <w:lsdException w:name="Medium Shading 1" w:uiPriority="63"/>
-    <w:lsdException w:name="Medium Shading 2" w:uiPriority="64"/>
-    <w:lsdException w:name="Medium List 1" w:uiPriority="65"/>
-    <w:lsdException w:name="Medium List 2" w:uiPriority="66"/>
-    <w:lsdException w:name="Medium Grid 1" w:uiPriority="67"/>
-    <w:lsdException w:name="Medium Grid 2" w:uiPriority="68"/>
-    <w:lsdException w:name="Medium Grid 3" w:uiPriority="69"/>
-    <w:lsdException w:name="Dark List" w:uiPriority="70"/>
-    <w:lsdException w:name="Colorful Shading" w:uiPriority="71"/>
-    <w:lsdException w:name="Colorful List" w:uiPriority="72"/>
-    <w:lsdException w:name="Colorful Grid" w:uiPriority="73"/>
-    <w:lsdException w:name="Light Shading Accent 1" w:uiPriority="60"/>
-    <w:lsdException w:name="Light List Accent 1" w:uiPriority="61"/>
-    <w:lsdException w:name="Light Grid Accent 1" w:uiPriority="62"/>
-    <w:lsdException w:name="Medium Shading 1 Accent 1" w:uiPriority="63"/>
-    <w:lsdException w:name="Medium Shading 2 Accent 1" w:uiPriority="64"/>
-    <w:lsdException w:name="Medium List 1 Accent 1" w:uiPriority="65"/>
-    <w:lsdException w:name="Revision" w:semiHidden="1"/>
-    <w:lsdException w:name="List Paragraph" w:uiPriority="34" w:qFormat="1"/>
-    <w:lsdException w:name="Quote" w:uiPriority="29" w:qFormat="1"/>
-    <w:lsdException w:name="Intense Quote" w:uiPriority="30" w:qFormat="1"/>
-    <w:lsdException w:name="Medium List 2 Accent 1" w:uiPriority="66"/>
-    <w:lsdException w:name="Medium Grid 1 Accent 1" w:uiPriority="67"/>
-    <w:lsdException w:name="Medium Grid 2 Accent 1" w:uiPriority="68"/>
-    <w:lsdException w:name="Medium Grid 3 Accent 1" w:uiPriority="69"/>
-    <w:lsdException w:name="Dark List Accent 1" w:uiPriority="70"/>
-    <w:lsdException w:name="Colorful Shading Accent 1" w:uiPriority="71"/>
-    <w:lsdException w:name="Colorful List Accent 1" w:uiPriority="72"/>
-    <w:lsdException w:name="Colorful Grid Accent 1" w:uiPriority="73"/>
-    <w:lsdException w:name="Light Shading Accent 2" w:uiPriority="60"/>
-    <w:lsdException w:name="Light List Accent 2" w:uiPriority="61"/>
-    <w:lsdException w:name="Light Grid Accent 2" w:uiPriority="62"/>
-    <w:lsdException w:name="Medium Shading 1 Accent 2" w:uiPriority="63"/>
-    <w:lsdException w:name="Medium Shading 2 Accent 2" w:uiPriority="64"/>
-    <w:lsdException w:name="Medium List 1 Accent 2" w:uiPriority="65"/>
-    <w:lsdException w:name="Medium List 2 Accent 2" w:uiPriority="66"/>
-    <w:lsdException w:name="Medium Grid 1 Accent 2" w:uiPriority="67"/>
-    <w:lsdException w:name="Medium Grid 2 Accent 2" w:uiPriority="68"/>
-    <w:lsdException w:name="Medium Grid 3 Accent 2" w:uiPriority="69"/>
-    <w:lsdException w:name="Dark List Accent 2" w:uiPriority="70"/>
-    <w:lsdException w:name="Colorful Shading Accent 2" w:uiPriority="71"/>
-    <w:lsdException w:name="Colorful List Accent 2" w:uiPriority="72"/>
-    <w:lsdException w:name="Colorful Grid Accent 2" w:uiPriority="73"/>
-    <w:lsdException w:name="Light Shading Accent 3" w:uiPriority="60"/>
-    <w:lsdException w:name="Light List Accent 3" w:uiPriority="61"/>
-    <w:lsdException w:name="Light Grid Accent 3" w:uiPriority="62"/>
-    <w:lsdException w:name="Medium Shading 1 Accent 3" w:uiPriority="63"/>
-    <w:lsdException w:name="Medium Shading 2 Accent 3" w:uiPriority="64"/>
-    <w:lsdException w:name="Medium List 1 Accent 3" w:uiPriority="65"/>
-    <w:lsdException w:name="Medium List 2 Accent 3" w:uiPriority="66"/>
-    <w:lsdException w:name="Medium Grid 1 Accent 3" w:uiPriority="67"/>
-    <w:lsdException w:name="Medium Grid 2 Accent 3" w:uiPriority="68"/>
-    <w:lsdException w:name="Medium Grid 3 Accent 3" w:uiPriority="69"/>
-    <w:lsdException w:name="Dark List Accent 3" w:uiPriority="70"/>
-    <w:lsdException w:name="Colorful Shading Accent 3" w:uiPriority="71"/>
-    <w:lsdException w:name="Colorful List Accent 3" w:uiPriority="72"/>
-    <w:lsdException w:name="Colorful Grid Accent 3" w:uiPriority="73"/>
-    <w:lsdException w:name="Light Shading Accent 4" w:uiPriority="60"/>
-    <w:lsdException w:name="Light List Accent 4" w:uiPriority="61"/>
-    <w:lsdException w:name="Light Grid Accent 4" w:uiPriority="62"/>
-    <w:lsdException w:name="Medium Shading 1 Accent 4" w:uiPriority="63"/>
-    <w:lsdException w:name="Medium Shading 2 Accent 4" w:uiPriority="64"/>
-    <w:lsdException w:name="Medium List 1 Accent 4" w:uiPriority="65"/>
-    <w:lsdException w:name="Medium List 2 Accent 4" w:uiPriority="66"/>
-    <w:lsdException w:name="Medium Grid 1 Accent 4" w:uiPriority="67"/>
-    <w:lsdException w:name="Medium Grid 2 Accent 4" w:uiPriority="68"/>
-    <w:lsdException w:name="Medium Grid 3 Accent 4" w:uiPriority="69"/>
-    <w:lsdException w:name="Dark List Accent 4" w:uiPriority="70"/>
-    <w:lsdException w:name="Colorful Shading Accent 4" w:uiPriority="71"/>
-    <w:lsdException w:name="Colorful List Accent 4" w:uiPriority="72"/>
-    <w:lsdException w:name="Colorful Grid Accent 4" w:uiPriority="73"/>
-    <w:lsdException w:name="Light Shading Accent 5" w:uiPriority="60"/>
-    <w:lsdException w:name="Light List Accent 5" w:uiPriority="61"/>
-    <w:lsdException w:name="Light Grid Accent 5" w:uiPriority="62"/>
-    <w:lsdException w:name="Medium Shading 1 Accent 5" w:uiPriority="63"/>
-    <w:lsdException w:name="Medium Shading 2 Accent 5" w:uiPriority="64"/>
-    <w:lsdException w:name="Medium List 1 Accent 5" w:uiPriority="65"/>
-    <w:lsdException w:name="Medium List 2 Accent 5" w:uiPriority="66"/>
-    <w:lsdException w:name="Medium Grid 1 Accent 5" w:uiPriority="67"/>
-    <w:lsdException w:name="Medium Grid 2 Accent 5" w:uiPriority="68"/>
-    <w:lsdException w:name="Medium Grid 3 Accent 5" w:uiPriority="69"/>
-    <w:lsdException w:name="Dark List Accent 5" w:uiPriority="70"/>
-    <w:lsdException w:name="Colorful Shading Accent 5" w:uiPriority="71"/>
-    <w:lsdException w:name="Colorful List Accent 5" w:uiPriority="72"/>
-    <w:lsdException w:name="Colorful Grid Accent 5" w:uiPriority="73"/>
-    <w:lsdException w:name="Light Shading Accent 6" w:uiPriority="60"/>
-    <w:lsdException w:name="Light List Accent 6" w:uiPriority="61"/>
-    <w:lsdException w:name="Light Grid Accent 6" w:uiPriority="62"/>
-    <w:lsdException w:name="Medium Shading 1 Accent 6" w:uiPriority="63"/>
-    <w:lsdException w:name="Medium Shading 2 Accent 6" w:uiPriority="64"/>
-    <w:lsdException w:name="Medium List 1 Accent 6" w:uiPriority="65"/>
-    <w:lsdException w:name="Medium List 2 Accent 6" w:uiPriority="66"/>
-    <w:lsdException w:name="Medium Grid 1 Accent 6" w:uiPriority="67"/>
-    <w:lsdException w:name="Medium Grid 2 Accent 6" w:uiPriority="68"/>
-    <w:lsdException w:name="Medium Grid 3 Accent 6" w:uiPriority="69"/>
-    <w:lsdException w:name="Dark List Accent 6" w:uiPriority="70"/>
-    <w:lsdException w:name="Colorful Shading Accent 6" w:uiPriority="71"/>
-    <w:lsdException w:name="Colorful List Accent 6" w:uiPriority="72"/>
-    <w:lsdException w:name="Colorful Grid Accent 6" w:uiPriority="73"/>
-    <w:lsdException w:name="Subtle Emphasis" w:uiPriority="19" w:qFormat="1"/>
-    <w:lsdException w:name="Intense Emphasis" w:uiPriority="21" w:qFormat="1"/>
-    <w:lsdException w:name="Subtle Reference" w:uiPriority="31" w:qFormat="1"/>
-    <w:lsdException w:name="Intense Reference" w:uiPriority="32" w:qFormat="1"/>
-    <w:lsdException w:name="Book Title" w:uiPriority="33" w:qFormat="1"/>
-    <w:lsdException w:name="Bibliography" w:semiHidden="1" w:uiPriority="37" w:unhideWhenUsed="1"/>
-    <w:lsdException w:name="TOC Heading" w:semiHidden="1" w:uiPriority="39" w:unhideWhenUsed="1" w:qFormat="1"/>
-    <w:lsdException w:name="Plain Table 1" w:uiPriority="41"/>
-    <w:lsdException w:name="Plain Table 2" w:uiPriority="42"/>
-    <w:lsdException w:name="Plain Table 3" w:uiPriority="43"/>
-    <w:lsdException w:name="Plain Table 4" w:uiPriority="44"/>
-    <w:lsdException w:name="Plain Table 5" w:uiPriority="45"/>
-    <w:lsdException w:name="Grid Table Light" w:uiPriority="40"/>
-    <w:lsdException w:name="Grid Table 1 Light" w:uiPriority="46"/>
-    <w:lsdException w:name="Grid Table 2" w:uiPriority="47"/>
-    <w:lsdException w:name="Grid Table 3" w:uiPriority="48"/>
-    <w:lsdException w:name="Grid Table 4" w:uiPriority="49"/>
-    <w:lsdException w:name="Grid Table 5 Dark" w:uiPriority="50"/>
-    <w:lsdException w:name="Grid Table 6 Colorful" w:uiPriority="51"/>
-    <w:lsdException w:name="Grid Table 7 Colorful" w:uiPriority="52"/>
-    <w:lsdException w:name="Grid Table 1 Light Accent 1" w:uiPriority="46"/>
-    <w:lsdException w:name="Grid Table 2 Accent 1" w:uiPriority="47"/>
-    <w:lsdException w:name="Grid Table 3 Accent 1" w:uiPriority="48"/>
-    <w:lsdException w:name="Grid Table 4 Accent 1" w:uiPriority="49"/>
-    <w:lsdException w:name="Grid Table 5 Dark Accent 1" w:uiPriority="50"/>
-    <w:lsdException w:name="Grid Table 6 Colorful Accent 1" w:uiPriority="51"/>
-    <w:lsdException w:name="Grid Table 7 Colorful Accent 1" w:uiPriority="52"/>
-    <w:lsdException w:name="Grid Table 1 Light Accent 2" w:uiPriority="46"/>
-    <w:lsdException w:name="Grid Table 2 Accent 2" w:uiPriority="47"/>
-    <w:lsdException w:name="Grid Table 3 Accent 2" w:uiPriority="48"/>
-    <w:lsdException w:name="Grid Table 4 Accent 2" w:uiPriority="49"/>
-    <w:lsdException w:name="Grid Table 5 Dark Accent 2" w:uiPriority="50"/>
-    <w:lsdException w:name="Grid Table 6 Colorful Accent 2" w:uiPriority="51"/>
-    <w:lsdException w:name="Grid Table 7 Colorful Accent 2" w:uiPriority="52"/>
-    <w:lsdException w:name="Grid Table 1 Light Accent 3" w:uiPriority="46"/>
-    <w:lsdException w:name="Grid Table 2 Accent 3" w:uiPriority="47"/>
-    <w:lsdException w:name="Grid Table 3 Accent 3" w:uiPriority="48"/>
-    <w:lsdException w:name="Grid Table 4 Accent 3" w:uiPriority="49"/>
-    <w:lsdException w:name="Grid Table 5 Dark Accent 3" w:uiPriority="50"/>
-    <w:lsdException w:name="Grid Table 6 Colorful Accent 3" w:uiPriority="51"/>
-    <w:lsdException w:name="Grid Table 7 Colorful Accent 3" w:uiPriority="52"/>
-    <w:lsdException w:name="Grid Table 1 Light Accent 4" w:uiPriority="46"/>
-    <w:lsdException w:name="Grid Table 2 Accent 4" w:uiPriority="47"/>
-    <w:lsdException w:name="Grid Table 3 Accent 4" w:uiPriority="48"/>
-    <w:lsdException w:name="Grid Table 4 Accent 4" w:uiPriority="49"/>
-    <w:lsdException w:name="Grid Table 5 Dark Accent 4" w:uiPriority="50"/>
-    <w:lsdException w:name="Grid Table 6 Colorful Accent 4" w:uiPriority="51"/>
-    <w:lsdException w:name="Grid Table 7 Colorful Accent 4" w:uiPriority="52"/>
-    <w:lsdException w:name="Grid Table 1 Light Accent 5" w:uiPriority="46"/>
-    <w:lsdException w:name="Grid Table 2 Accent 5" w:uiPriority="47"/>
-    <w:lsdException w:name="Grid Table 3 Accent 5" w:uiPriority="48"/>
-    <w:lsdException w:name="Grid Table 4 Accent 5" w:uiPriority="49"/>
-    <w:lsdException w:name="Grid Table 5 Dark Accent 5" w:uiPriority="50"/>
-    <w:lsdException w:name="Grid Table 6 Colorful Accent 5" w:uiPriority="51"/>
-    <w:lsdException w:name="Grid Table 7 Colorful Accent 5" w:uiPriority="52"/>
-    <w:lsdException w:name="Grid Table 1 Light Accent 6" w:uiPriority="46"/>
-    <w:lsdException w:name="Grid Table 2 Accent 6" w:uiPriority="47"/>
-    <w:lsdException w:name="Grid Table 3 Accent 6" w:uiPriority="48"/>
-    <w:lsdException w:name="Grid Table 4 Accent 6" w:uiPriority="49"/>
-    <w:lsdException w:name="Grid Table 5 Dark Accent 6" w:uiPriority="50"/>
-    <w:lsdException w:name="Grid Table 6 Colorful Accent 6" w:uiPriority="51"/>
-    <w:lsdException w:name="Grid Table 7 Colorful Accent 6" w:uiPriority="52"/>
-    <w:lsdException w:name="List Table 1 Light" w:uiPriority="46"/>
-    <w:lsdException w:name="List Table 2" w:uiPriority="47"/>
-    <w:lsdException w:name="List Table 3" w:uiPriority="48"/>
-    <w:lsdException w:name="List Table 4" w:uiPriority="49"/>
-    <w:lsdException w:name="List Table 5 Dark" w:uiPriority="50"/>
-    <w:lsdException w:name="List Table 6 Colorful" w:uiPriority="51"/>
-    <w:lsdException w:name="List Table 7 Colorful" w:uiPriority="52"/>
-    <w:lsdException w:name="List Table 1 Light Accent 1" w:uiPriority="46"/>
-    <w:lsdException w:name="List Table 2 Accent 1" w:uiPriority="47"/>
-    <w:lsdException w:name="List Table 3 Accent 1" w:uiPriority="48"/>
-    <w:lsdException w:name="List Table 4 Accent 1" w:uiPriority="49"/>
-    <w:lsdException w:name="List Table 5 Dark Accent 1" w:uiPriority="50"/>
-    <w:lsdException w:name="List Table 6 Colorful Accent 1" w:uiPriority="51"/>
-    <w:lsdException w:name="List Table 7 Colorful Accent 1" w:uiPriority="52"/>
-    <w:lsdException w:name="List Table 1 Light Accent 2" w:uiPriority="46"/>
-    <w:lsdException w:name="List Table 2 Accent 2" w:uiPriority="47"/>
-    <w:lsdException w:name="List Table 3 Accent 2" w:uiPriority="48"/>
-    <w:lsdException w:name="List Table 4 Accent 2" w:uiPriority="49"/>
-    <w:lsdException w:name="List Table 5 Dark Accent 2" w:uiPriority="50"/>
-    <w:lsdException w:name="List Table 6 Colorful Accent 2" w:uiPriority="51"/>
-    <w:lsdException w:name="List Table 7 Colorful Accent 2" w:uiPriority="52"/>
-    <w:lsdException w:name="List Table 1 Light Accent 3" w:uiPriority="46"/>
-    <w:lsdException w:name="List Table 2 Accent 3" w:uiPriority="47"/>
-    <w:lsdException w:name="List Table 3 Accent 3" w:uiPriority="48"/>
-    <w:lsdException w:name="List Table 4 Accent 3" w:uiPriority="49"/>
-    <w:lsdException w:name="List Table 5 Dark Accent 3" w:uiPriority="50"/>
-    <w:lsdException w:name="List Table 6 Colorful Accent 3" w:uiPriority="51"/>
-    <w:lsdException w:name="List Table 7 Colorful Accent 3" w:uiPriority="52"/>
-    <w:lsdException w:name="List Table 1 Light Accent 4" w:uiPriority="46"/>
-    <w:lsdException w:name="List Table 2 Accent 4" w:uiPriority="47"/>
-    <w:lsdException w:name="List Table 3 Accent 4" w:uiPriority="48"/>
-    <w:lsdException w:name="List Table 4 Accent 4" w:uiPriority="49"/>
-    <w:lsdException w:name="List Table 5 Dark Accent 4" w:uiPriority="50"/>
-    <w:lsdException w:name="List Table 6 Colorful Accent 4" w:uiPriority="51"/>
-    <w:lsdException w:name="List Table 7 Colorful Accent 4" w:uiPriority="52"/>
-    <w:lsdException w:name="List Table 1 Light Accent 5" w:uiPriority="46"/>
-    <w:lsdException w:name="List Table 2 Accent 5" w:uiPriority="47"/>
-    <w:lsdException w:name="List Table 3 Accent 5" w:uiPriority="48"/>
-    <w:lsdException w:name="List Table 4 Accent 5" w:uiPriority="49"/>
-    <w:lsdException w:name="List Table 5 Dark Accent 5" w:uiPriority="50"/>
-    <w:lsdException w:name="List Table 6 Colorful Accent 5" w:uiPriority="51"/>
-    <w:lsdException w:name="List Table 7 Colorful Accent 5" w:uiPriority="52"/>
-    <w:lsdException w:name="List Table 1 Light Accent 6" w:uiPriority="46"/>
-    <w:lsdException w:name="List Table 2 Accent 6" w:uiPriority="47"/>
-    <w:lsdException w:name="List Table 3 Accent 6" w:uiPriority="48"/>
-    <w:lsdException w:name="List Table 4 Accent 6" w:uiPriority="49"/>
-    <w:lsdException w:name="List Table 5 Dark Accent 6" w:uiPriority="50"/>
-    <w:lsdException w:name="List Table 6 Colorful Accent 6" w:uiPriority="51"/>
-    <w:lsdException w:name="List Table 7 Colorful Accent 6" w:uiPriority="52"/>
-    <w:lsdException w:name="Mention" w:semiHidden="1" w:unhideWhenUsed="1"/>
-    <w:lsdException w:name="Smart Hyperlink" w:semiHidden="1" w:unhideWhenUsed="1"/>
-    <w:lsdException w:name="Hashtag" w:semiHidden="1" w:unhideWhenUsed="1"/>
-    <w:lsdException w:name="Unresolved Mention" w:semiHidden="1" w:unhideWhenUsed="1"/>
+  <w:latentStyles w:defLockedState="0" w:defUIPriority="99" w:defSemiHidden="1" w:defUnhideWhenUsed="1" w:defQFormat="0" w:count="267">
+    <w:lsdException w:name="Normal" w:semiHidden="0" w:uiPriority="0" w:unhideWhenUsed="0" w:qFormat="1"/>
+    <w:lsdException w:name="heading 1" w:semiHidden="0" w:uiPriority="0" w:unhideWhenUsed="0" w:qFormat="1"/>
+    <w:lsdException w:name="heading 2" w:semiHidden="0" w:uiPriority="0" w:unhideWhenUsed="0" w:qFormat="1"/>
+    <w:lsdException w:name="heading 3" w:semiHidden="0" w:uiPriority="0" w:unhideWhenUsed="0" w:qFormat="1"/>
+    <w:lsdException w:name="heading 4" w:semiHidden="0" w:uiPriority="0" w:unhideWhenUsed="0" w:qFormat="1"/>
+    <w:lsdException w:name="heading 5" w:semiHidden="0" w:uiPriority="0" w:unhideWhenUsed="0" w:qFormat="1"/>
+    <w:lsdException w:name="heading 6" w:semiHidden="0" w:uiPriority="0" w:unhideWhenUsed="0" w:qFormat="1"/>
+    <w:lsdException w:name="heading 7" w:semiHidden="0" w:uiPriority="0" w:unhideWhenUsed="0" w:qFormat="1"/>
+    <w:lsdException w:name="heading 8" w:semiHidden="0" w:uiPriority="0" w:unhideWhenUsed="0" w:qFormat="1"/>
+    <w:lsdException w:name="heading 9" w:semiHidden="0" w:uiPriority="0" w:unhideWhenUsed="0" w:qFormat="1"/>
+    <w:lsdException w:name="toc 1" w:uiPriority="39"/>
+    <w:lsdException w:name="toc 2" w:uiPriority="39"/>
+    <w:lsdException w:name="toc 3" w:uiPriority="39"/>
+    <w:lsdException w:name="toc 4" w:uiPriority="39"/>
+    <w:lsdException w:name="toc 5" w:uiPriority="39"/>
+    <w:lsdException w:name="toc 6" w:uiPriority="39"/>
+    <w:lsdException w:name="toc 7" w:uiPriority="39"/>
+    <w:lsdException w:name="toc 8" w:uiPriority="39"/>
+    <w:lsdException w:name="toc 9" w:uiPriority="39"/>
+    <w:lsdException w:name="caption" w:uiPriority="35" w:qFormat="1"/>
+    <w:lsdException w:name="Title" w:semiHidden="0" w:uiPriority="10" w:unhideWhenUsed="0" w:qFormat="1"/>
+    <w:lsdException w:name="Default Paragraph Font" w:uiPriority="1"/>
+    <w:lsdException w:name="Subtitle" w:semiHidden="0" w:uiPriority="11" w:unhideWhenUsed="0" w:qFormat="1"/>
+    <w:lsdException w:name="Strong" w:semiHidden="0" w:uiPriority="22" w:unhideWhenUsed="0" w:qFormat="1"/>
+    <w:lsdException w:name="Emphasis" w:semiHidden="0" w:uiPriority="20" w:unhideWhenUsed="0" w:qFormat="1"/>
+    <w:lsdException w:name="Table Grid" w:semiHidden="0" w:uiPriority="59" w:unhideWhenUsed="0"/>
+    <w:lsdException w:name="Placeholder Text" w:unhideWhenUsed="0"/>
+    <w:lsdException w:name="No Spacing" w:semiHidden="0" w:uiPriority="1" w:unhideWhenUsed="0" w:qFormat="1"/>
+    <w:lsdException w:name="Light Shading" w:semiHidden="0" w:uiPriority="60" w:unhideWhenUsed="0"/>
+    <w:lsdException w:name="Light List" w:semiHidden="0" w:uiPriority="61" w:unhideWhenUsed="0"/>
+    <w:lsdException w:name="Light Grid" w:semiHidden="0" w:uiPriority="62" w:unhideWhenUsed="0"/>
+    <w:lsdException w:name="Medium Shading 1" w:semiHidden="0" w:uiPriority="63" w:unhideWhenUsed="0"/>
+    <w:lsdException w:name="Medium Shading 2" w:semiHidden="0" w:uiPriority="64" w:unhideWhenUsed="0"/>
+    <w:lsdException w:name="Medium List 1" w:semiHidden="0" w:uiPriority="65" w:unhideWhenUsed="0"/>
+    <w:lsdException w:name="Medium List 2" w:semiHidden="0" w:uiPriority="66" w:unhideWhenUsed="0"/>
+    <w:lsdException w:name="Medium Grid 1" w:semiHidden="0" w:uiPriority="67" w:unhideWhenUsed="0"/>
+    <w:lsdException w:name="Medium Grid 2" w:semiHidden="0" w:uiPriority="68" w:unhideWhenUsed="0"/>
+    <w:lsdException w:name="Medium Grid 3" w:semiHidden="0" w:uiPriority="69" w:unhideWhenUsed="0"/>
+    <w:lsdException w:name="Dark List" w:semiHidden="0" w:uiPriority="70" w:unhideWhenUsed="0"/>
+    <w:lsdException w:name="Colorful Shading" w:semiHidden="0" w:uiPriority="71" w:unhideWhenUsed="0"/>
+    <w:lsdException w:name="Colorful List" w:semiHidden="0" w:uiPriority="72" w:unhideWhenUsed="0"/>
+    <w:lsdException w:name="Colorful Grid" w:semiHidden="0" w:uiPriority="73" w:unhideWhenUsed="0"/>
+    <w:lsdException w:name="Light Shading Accent 1" w:semiHidden="0" w:uiPriority="60" w:unhideWhenUsed="0"/>
+    <w:lsdException w:name="Light List Accent 1" w:semiHidden="0" w:uiPriority="61" w:unhideWhenUsed="0"/>
+    <w:lsdException w:name="Light Grid Accent 1" w:semiHidden="0" w:uiPriority="62" w:unhideWhenUsed="0"/>
+    <w:lsdException w:name="Medium Shading 1 Accent 1" w:semiHidden="0" w:uiPriority="63" w:unhideWhenUsed="0"/>
+    <w:lsdException w:name="Medium Shading 2 Accent 1" w:semiHidden="0" w:uiPriority="64" w:unhideWhenUsed="0"/>
+    <w:lsdException w:name="Medium List 1 Accent 1" w:semiHidden="0" w:uiPriority="65" w:unhideWhenUsed="0"/>
+    <w:lsdException w:name="Revision" w:unhideWhenUsed="0"/>
+    <w:lsdException w:name="List Paragraph" w:semiHidden="0" w:uiPriority="34" w:unhideWhenUsed="0" w:qFormat="1"/>
+    <w:lsdException w:name="Quote" w:semiHidden="0" w:uiPriority="29" w:unhideWhenUsed="0" w:qFormat="1"/>
+    <w:lsdException w:name="Intense Quote" w:semiHidden="0" w:uiPriority="30" w:unhideWhenUsed="0" w:qFormat="1"/>
+    <w:lsdException w:name="Medium List 2 Accent 1" w:semiHidden="0" w:uiPriority="66" w:unhideWhenUsed="0"/>
+    <w:lsdException w:name="Medium Grid 1 Accent 1" w:semiHidden="0" w:uiPriority="67" w:unhideWhenUsed="0"/>
+    <w:lsdException w:name="Medium Grid 2 Accent 1" w:semiHidden="0" w:uiPriority="68" w:unhideWhenUsed="0"/>
+    <w:lsdException w:name="Medium Grid 3 Accent 1" w:semiHidden="0" w:uiPriority="69" w:unhideWhenUsed="0"/>
+    <w:lsdException w:name="Dark List Accent 1" w:semiHidden="0" w:uiPriority="70" w:unhideWhenUsed="0"/>
+    <w:lsdException w:name="Colorful Shading Accent 1" w:semiHidden="0" w:uiPriority="71" w:unhideWhenUsed="0"/>
+    <w:lsdException w:name="Colorful List Accent 1" w:semiHidden="0" w:uiPriority="72" w:unhideWhenUsed="0"/>
+    <w:lsdException w:name="Colorful Grid Accent 1" w:semiHidden="0" w:uiPriority="73" w:unhideWhenUsed="0"/>
+    <w:lsdException w:name="Light Shading Accent 2" w:semiHidden="0" w:uiPriority="60" w:unhideWhenUsed="0"/>
+    <w:lsdException w:name="Light List Accent 2" w:semiHidden="0" w:uiPriority="61" w:unhideWhenUsed="0"/>
+    <w:lsdException w:name="Light Grid Accent 2" w:semiHidden="0" w:uiPriority="62" w:unhideWhenUsed="0"/>
+    <w:lsdException w:name="Medium Shading 1 Accent 2" w:semiHidden="0" w:uiPriority="63" w:unhideWhenUsed="0"/>
+    <w:lsdException w:name="Medium Shading 2 Accent 2" w:semiHidden="0" w:uiPriority="64" w:unhideWhenUsed="0"/>
+    <w:lsdException w:name="Medium List 1 Accent 2" w:semiHidden="0" w:uiPriority="65" w:unhideWhenUsed="0"/>
+    <w:lsdException w:name="Medium List 2 Accent 2" w:semiHidden="0" w:uiPriority="66" w:unhideWhenUsed="0"/>
+    <w:lsdException w:name="Medium Grid 1 Accent 2" w:semiHidden="0" w:uiPriority="67" w:unhideWhenUsed="0"/>
+    <w:lsdException w:name="Medium Grid 2 Accent 2" w:semiHidden="0" w:uiPriority="68" w:unhideWhenUsed="0"/>
+    <w:lsdException w:name="Medium Grid 3 Accent 2" w:semiHidden="0" w:uiPriority="69" w:unhideWhenUsed="0"/>
+    <w:lsdException w:name="Dark List Accent 2" w:semiHidden="0" w:uiPriority="70" w:unhideWhenUsed="0"/>
+    <w:lsdException w:name="Colorful Shading Accent 2" w:semiHidden="0" w:uiPriority="71" w:unhideWhenUsed="0"/>
+    <w:lsdException w:name="Colorful List Accent 2" w:semiHidden="0" w:uiPriority="72" w:unhideWhenUsed="0"/>
+    <w:lsdException w:name="Colorful Grid Accent 2" w:semiHidden="0" w:uiPriority="73" w:unhideWhenUsed="0"/>
+    <w:lsdException w:name="Light Shading Accent 3" w:semiHidden="0" w:uiPriority="60" w:unhideWhenUsed="0"/>
+    <w:lsdException w:name="Light List Accent 3" w:semiHidden="0" w:uiPriority="61" w:unhideWhenUsed="0"/>
+    <w:lsdException w:name="Light Grid Accent 3" w:semiHidden="0" w:uiPriority="62" w:unhideWhenUsed="0"/>
+    <w:lsdException w:name="Medium Shading 1 Accent 3" w:semiHidden="0" w:uiPriority="63" w:unhideWhenUsed="0"/>
+    <w:lsdException w:name="Medium Shading 2 Accent 3" w:semiHidden="0" w:uiPriority="64" w:unhideWhenUsed="0"/>
+    <w:lsdException w:name="Medium List 1 Accent 3" w:semiHidden="0" w:uiPriority="65" w:unhideWhenUsed="0"/>
+    <w:lsdException w:name="Medium List 2 Accent 3" w:semiHidden="0" w:uiPriority="66" w:unhideWhenUsed="0"/>
+    <w:lsdException w:name="Medium Grid 1 Accent 3" w:semiHidden="0" w:uiPriority="67" w:unhideWhenUsed="0"/>
+    <w:lsdException w:name="Medium Grid 2 Accent 3" w:semiHidden="0" w:uiPriority="68" w:unhideWhenUsed="0"/>
+    <w:lsdException w:name="Medium Grid 3 Accent 3" w:semiHidden="0" w:uiPriority="69" w:unhideWhenUsed="0"/>
+    <w:lsdException w:name="Dark List Accent 3" w:semiHidden="0" w:uiPriority="70" w:unhideWhenUsed="0"/>
+    <w:lsdException w:name="Colorful Shading Accent 3" w:semiHidden="0" w:uiPriority="71" w:unhideWhenUsed="0"/>
+    <w:lsdException w:name="Colorful List Accent 3" w:semiHidden="0" w:uiPriority="72" w:unhideWhenUsed="0"/>
+    <w:lsdException w:name="Colorful Grid Accent 3" w:semiHidden="0" w:uiPriority="73" w:unhideWhenUsed="0"/>
+    <w:lsdException w:name="Light Shading Accent 4" w:semiHidden="0" w:uiPriority="60" w:unhideWhenUsed="0"/>
+    <w:lsdException w:name="Light List Accent 4" w:semiHidden="0" w:uiPriority="61" w:unhideWhenUsed="0"/>
+    <w:lsdException w:name="Light Grid Accent 4" w:semiHidden="0" w:uiPriority="62" w:unhideWhenUsed="0"/>
+    <w:lsdException w:name="Medium Shading 1 Accent 4" w:semiHidden="0" w:uiPriority="63" w:unhideWhenUsed="0"/>
+    <w:lsdException w:name="Medium Shading 2 Accent 4" w:semiHidden="0" w:uiPriority="64" w:unhideWhenUsed="0"/>
+    <w:lsdException w:name="Medium List 1 Accent 4" w:semiHidden="0" w:uiPriority="65" w:unhideWhenUsed="0"/>
+    <w:lsdException w:name="Medium List 2 Accent 4" w:semiHidden="0" w:uiPriority="66" w:unhideWhenUsed="0"/>
+    <w:lsdException w:name="Medium Grid 1 Accent 4" w:semiHidden="0" w:uiPriority="67" w:unhideWhenUsed="0"/>
+    <w:lsdException w:name="Medium Grid 2 Accent 4" w:semiHidden="0" w:uiPriority="68" w:unhideWhenUsed="0"/>
+    <w:lsdException w:name="Medium Grid 3 Accent 4" w:semiHidden="0" w:uiPriority="69" w:unhideWhenUsed="0"/>
+    <w:lsdException w:name="Dark List Accent 4" w:semiHidden="0" w:uiPriority="70" w:unhideWhenUsed="0"/>
+    <w:lsdException w:name="Colorful Shading Accent 4" w:semiHidden="0" w:uiPriority="71" w:unhideWhenUsed="0"/>
+    <w:lsdException w:name="Colorful List Accent 4" w:semiHidden="0" w:uiPriority="72" w:unhideWhenUsed="0"/>
+    <w:lsdException w:name="Colorful Grid Accent 4" w:semiHidden="0" w:uiPriority="73" w:unhideWhenUsed="0"/>
+    <w:lsdException w:name="Light Shading Accent 5" w:semiHidden="0" w:uiPriority="60" w:unhideWhenUsed="0"/>
+    <w:lsdException w:name="Light List Accent 5" w:semiHidden="0" w:uiPriority="61" w:unhideWhenUsed="0"/>
+    <w:lsdException w:name="Light Grid Accent 5" w:semiHidden="0" w:uiPriority="62" w:unhideWhenUsed="0"/>
+    <w:lsdException w:name="Medium Shading 1 Accent 5" w:semiHidden="0" w:uiPriority="63" w:unhideWhenUsed="0"/>
+    <w:lsdException w:name="Medium Shading 2 Accent 5" w:semiHidden="0" w:uiPriority="64" w:unhideWhenUsed="0"/>
+    <w:lsdException w:name="Medium List 1 Accent 5" w:semiHidden="0" w:uiPriority="65" w:unhideWhenUsed="0"/>
+    <w:lsdException w:name="Medium List 2 Accent 5" w:semiHidden="0" w:uiPriority="66" w:unhideWhenUsed="0"/>
+    <w:lsdException w:name="Medium Grid 1 Accent 5" w:semiHidden="0" w:uiPriority="67" w:unhideWhenUsed="0"/>
+    <w:lsdException w:name="Medium Grid 2 Accent 5" w:semiHidden="0" w:uiPriority="68" w:unhideWhenUsed="0"/>
+    <w:lsdException w:name="Medium Grid 3 Accent 5" w:semiHidden="0" w:uiPriority="69" w:unhideWhenUsed="0"/>
+    <w:lsdException w:name="Dark List Accent 5" w:semiHidden="0" w:uiPriority="70" w:unhideWhenUsed="0"/>
+    <w:lsdException w:name="Colorful Shading Accent 5" w:semiHidden="0" w:uiPriority="71" w:unhideWhenUsed="0"/>
+    <w:lsdException w:name="Colorful List Accent 5" w:semiHidden="0" w:uiPriority="72" w:unhideWhenUsed="0"/>
+    <w:lsdException w:name="Colorful Grid Accent 5" w:semiHidden="0" w:uiPriority="73" w:unhideWhenUsed="0"/>
+    <w:lsdException w:name="Light Shading Accent 6" w:semiHidden="0" w:uiPriority="60" w:unhideWhenUsed="0"/>
+    <w:lsdException w:name="Light List Accent 6" w:semiHidden="0" w:uiPriority="61" w:unhideWhenUsed="0"/>
+    <w:lsdException w:name="Light Grid Accent 6" w:semiHidden="0" w:uiPriority="62" w:unhideWhenUsed="0"/>
+    <w:lsdException w:name="Medium Shading 1 Accent 6" w:semiHidden="0" w:uiPriority="63" w:unhideWhenUsed="0"/>
+    <w:lsdException w:name="Medium Shading 2 Accent 6" w:semiHidden="0" w:uiPriority="64" w:unhideWhenUsed="0"/>
+    <w:lsdException w:name="Medium List 1 Accent 6" w:semiHidden="0" w:uiPriority="65" w:unhideWhenUsed="0"/>
+    <w:lsdException w:name="Medium List 2 Accent 6" w:semiHidden="0" w:uiPriority="66" w:unhideWhenUsed="0"/>
+    <w:lsdException w:name="Medium Grid 1 Accent 6" w:semiHidden="0" w:uiPriority="67" w:unhideWhenUsed="0"/>
+    <w:lsdException w:name="Medium Grid 2 Accent 6" w:semiHidden="0" w:uiPriority="68" w:unhideWhenUsed="0"/>
+    <w:lsdException w:name="Medium Grid 3 Accent 6" w:semiHidden="0" w:uiPriority="69" w:unhideWhenUsed="0"/>
+    <w:lsdException w:name="Dark List Accent 6" w:semiHidden="0" w:uiPriority="70" w:unhideWhenUsed="0"/>
+    <w:lsdException w:name="Colorful Shading Accent 6" w:semiHidden="0" w:uiPriority="71" w:unhideWhenUsed="0"/>
+    <w:lsdException w:name="Colorful List Accent 6" w:semiHidden="0" w:uiPriority="72" w:unhideWhenUsed="0"/>
+    <w:lsdException w:name="Colorful Grid Accent 6" w:semiHidden="0" w:uiPriority="73" w:unhideWhenUsed="0"/>
+    <w:lsdException w:name="Subtle Emphasis" w:semiHidden="0" w:uiPriority="19" w:unhideWhenUsed="0" w:qFormat="1"/>
+    <w:lsdException w:name="Intense Emphasis" w:semiHidden="0" w:uiPriority="21" w:unhideWhenUsed="0" w:qFormat="1"/>
+    <w:lsdException w:name="Subtle Reference" w:semiHidden="0" w:uiPriority="31" w:unhideWhenUsed="0" w:qFormat="1"/>
+    <w:lsdException w:name="Intense Reference" w:semiHidden="0" w:uiPriority="32" w:unhideWhenUsed="0" w:qFormat="1"/>
+    <w:lsdException w:name="Book Title" w:semiHidden="0" w:uiPriority="33" w:unhideWhenUsed="0" w:qFormat="1"/>
+    <w:lsdException w:name="Bibliography" w:uiPriority="37"/>
+    <w:lsdException w:name="TOC Heading" w:uiPriority="39" w:qFormat="1"/>
   </w:latentStyles>
   <w:style w:type="paragraph" w:default="1" w:styleId="Normal">
     <w:name w:val="Normal"/>
@@ -28539,6 +28698,7 @@
       <w:jc w:val="both"/>
     </w:pPr>
     <w:tblPr>
+      <w:tblInd w:w="0" w:type="dxa"/>
       <w:tblBorders>
         <w:top w:val="single" w:sz="4" w:space="0" w:color="auto"/>
         <w:left w:val="single" w:sz="4" w:space="0" w:color="auto"/>
@@ -28547,6 +28707,795 @@
         <w:insideH w:val="single" w:sz="4" w:space="0" w:color="auto"/>
         <w:insideV w:val="single" w:sz="4" w:space="0" w:color="auto"/>
       </w:tblBorders>
+      <w:tblCellMar>
+        <w:top w:w="0" w:type="dxa"/>
+        <w:left w:w="108" w:type="dxa"/>
+        <w:bottom w:w="0" w:type="dxa"/>
+        <w:right w:w="108" w:type="dxa"/>
+      </w:tblCellMar>
+    </w:tblPr>
+  </w:style>
+  <w:style w:type="paragraph" w:customStyle="1" w:styleId="Tabletext">
+    <w:name w:val="Tabletext"/>
+    <w:basedOn w:val="Normal"/>
+    <w:rsid w:val="00685D88"/>
+    <w:pPr>
+      <w:keepLines/>
+      <w:widowControl w:val="0"/>
+      <w:spacing w:after="120" w:line="240" w:lineRule="atLeast"/>
+      <w:jc w:val="left"/>
+    </w:pPr>
+    <w:rPr>
+      <w:rFonts w:ascii="Times New Roman" w:hAnsi="Times New Roman"/>
+      <w:sz w:val="20"/>
+      <w:szCs w:val="20"/>
+      <w:lang w:val="en-US" w:eastAsia="en-US"/>
+    </w:rPr>
+  </w:style>
+  <w:style w:type="paragraph" w:styleId="Textodeglobo">
+    <w:name w:val="Balloon Text"/>
+    <w:basedOn w:val="Normal"/>
+    <w:link w:val="TextodegloboCar"/>
+    <w:uiPriority w:val="99"/>
+    <w:semiHidden/>
+    <w:unhideWhenUsed/>
+    <w:rsid w:val="00B43863"/>
+    <w:rPr>
+      <w:rFonts w:ascii="Tahoma" w:hAnsi="Tahoma" w:cs="Tahoma"/>
+      <w:sz w:val="16"/>
+      <w:szCs w:val="16"/>
+    </w:rPr>
+  </w:style>
+  <w:style w:type="character" w:customStyle="1" w:styleId="TextodegloboCar">
+    <w:name w:val="Texto de globo Car"/>
+    <w:link w:val="Textodeglobo"/>
+    <w:uiPriority w:val="99"/>
+    <w:semiHidden/>
+    <w:rsid w:val="00B43863"/>
+    <w:rPr>
+      <w:rFonts w:ascii="Tahoma" w:hAnsi="Tahoma" w:cs="Tahoma"/>
+      <w:sz w:val="16"/>
+      <w:szCs w:val="16"/>
+      <w:lang w:val="es-AR"/>
+    </w:rPr>
+  </w:style>
+  <w:style w:type="paragraph" w:styleId="Prrafodelista">
+    <w:name w:val="List Paragraph"/>
+    <w:basedOn w:val="Normal"/>
+    <w:uiPriority w:val="34"/>
+    <w:qFormat/>
+    <w:rsid w:val="0063601A"/>
+    <w:pPr>
+      <w:ind w:left="708"/>
+    </w:pPr>
+  </w:style>
+  <w:style w:type="character" w:customStyle="1" w:styleId="fontstyle01">
+    <w:name w:val="fontstyle01"/>
+    <w:rsid w:val="0063601A"/>
+    <w:rPr>
+      <w:rFonts w:ascii="Times New Roman" w:hAnsi="Times New Roman" w:cs="Times New Roman" w:hint="default"/>
+      <w:b w:val="0"/>
+      <w:bCs w:val="0"/>
+      <w:i w:val="0"/>
+      <w:iCs w:val="0"/>
+      <w:color w:val="000000"/>
+      <w:sz w:val="22"/>
+      <w:szCs w:val="22"/>
+    </w:rPr>
+  </w:style>
+</w:styles>
+</file>
+
+<file path=word/stylesWithEffects.xml><?xml version="1.0" encoding="utf-8"?>
+<w:styles xmlns:wpc="http://schemas.microsoft.com/office/word/2010/wordprocessingCanvas" xmlns:mc="http://schemas.openxmlformats.org/markup-compatibility/2006" xmlns:o="urn:schemas-microsoft-com:office:office" xmlns:r="http://schemas.openxmlformats.org/officeDocument/2006/relationships" xmlns:m="http://schemas.openxmlformats.org/officeDocument/2006/math" xmlns:v="urn:schemas-microsoft-com:vml" xmlns:wp14="http://schemas.microsoft.com/office/word/2010/wordprocessingDrawing" xmlns:wp="http://schemas.openxmlformats.org/drawingml/2006/wordprocessingDrawing" xmlns:w10="urn:schemas-microsoft-com:office:word" xmlns:w="http://schemas.openxmlformats.org/wordprocessingml/2006/main" xmlns:w14="http://schemas.microsoft.com/office/word/2010/wordml" xmlns:wpg="http://schemas.microsoft.com/office/word/2010/wordprocessingGroup" xmlns:wpi="http://schemas.microsoft.com/office/word/2010/wordprocessingInk" xmlns:wne="http://schemas.microsoft.com/office/word/2006/wordml" xmlns:wps="http://schemas.microsoft.com/office/word/2010/wordprocessingShape" mc:Ignorable="w14 wp14">
+  <w:docDefaults>
+    <w:rPrDefault>
+      <w:rPr>
+        <w:rFonts w:ascii="Times New Roman" w:eastAsia="Times New Roman" w:hAnsi="Times New Roman" w:cs="Times New Roman"/>
+        <w:lang w:val="es-AR" w:eastAsia="es-AR" w:bidi="ar-SA"/>
+      </w:rPr>
+    </w:rPrDefault>
+    <w:pPrDefault/>
+  </w:docDefaults>
+  <w:latentStyles w:defLockedState="0" w:defUIPriority="99" w:defSemiHidden="1" w:defUnhideWhenUsed="1" w:defQFormat="0" w:count="267">
+    <w:lsdException w:name="Normal" w:semiHidden="0" w:uiPriority="0" w:unhideWhenUsed="0" w:qFormat="1"/>
+    <w:lsdException w:name="heading 1" w:semiHidden="0" w:uiPriority="0" w:unhideWhenUsed="0" w:qFormat="1"/>
+    <w:lsdException w:name="heading 2" w:semiHidden="0" w:uiPriority="0" w:unhideWhenUsed="0" w:qFormat="1"/>
+    <w:lsdException w:name="heading 3" w:semiHidden="0" w:uiPriority="0" w:unhideWhenUsed="0" w:qFormat="1"/>
+    <w:lsdException w:name="heading 4" w:semiHidden="0" w:uiPriority="0" w:unhideWhenUsed="0" w:qFormat="1"/>
+    <w:lsdException w:name="heading 5" w:semiHidden="0" w:uiPriority="0" w:unhideWhenUsed="0" w:qFormat="1"/>
+    <w:lsdException w:name="heading 6" w:semiHidden="0" w:uiPriority="0" w:unhideWhenUsed="0" w:qFormat="1"/>
+    <w:lsdException w:name="heading 7" w:semiHidden="0" w:uiPriority="0" w:unhideWhenUsed="0" w:qFormat="1"/>
+    <w:lsdException w:name="heading 8" w:semiHidden="0" w:uiPriority="0" w:unhideWhenUsed="0" w:qFormat="1"/>
+    <w:lsdException w:name="heading 9" w:semiHidden="0" w:uiPriority="0" w:unhideWhenUsed="0" w:qFormat="1"/>
+    <w:lsdException w:name="toc 1" w:uiPriority="39"/>
+    <w:lsdException w:name="toc 2" w:uiPriority="39"/>
+    <w:lsdException w:name="toc 3" w:uiPriority="39"/>
+    <w:lsdException w:name="toc 4" w:uiPriority="39"/>
+    <w:lsdException w:name="toc 5" w:uiPriority="39"/>
+    <w:lsdException w:name="toc 6" w:uiPriority="39"/>
+    <w:lsdException w:name="toc 7" w:uiPriority="39"/>
+    <w:lsdException w:name="toc 8" w:uiPriority="39"/>
+    <w:lsdException w:name="toc 9" w:uiPriority="39"/>
+    <w:lsdException w:name="caption" w:uiPriority="35" w:qFormat="1"/>
+    <w:lsdException w:name="Title" w:semiHidden="0" w:uiPriority="10" w:unhideWhenUsed="0" w:qFormat="1"/>
+    <w:lsdException w:name="Default Paragraph Font" w:uiPriority="1"/>
+    <w:lsdException w:name="Subtitle" w:semiHidden="0" w:uiPriority="11" w:unhideWhenUsed="0" w:qFormat="1"/>
+    <w:lsdException w:name="Strong" w:semiHidden="0" w:uiPriority="22" w:unhideWhenUsed="0" w:qFormat="1"/>
+    <w:lsdException w:name="Emphasis" w:semiHidden="0" w:uiPriority="20" w:unhideWhenUsed="0" w:qFormat="1"/>
+    <w:lsdException w:name="Table Grid" w:semiHidden="0" w:uiPriority="59" w:unhideWhenUsed="0"/>
+    <w:lsdException w:name="Placeholder Text" w:unhideWhenUsed="0"/>
+    <w:lsdException w:name="No Spacing" w:semiHidden="0" w:uiPriority="1" w:unhideWhenUsed="0" w:qFormat="1"/>
+    <w:lsdException w:name="Light Shading" w:semiHidden="0" w:uiPriority="60" w:unhideWhenUsed="0"/>
+    <w:lsdException w:name="Light List" w:semiHidden="0" w:uiPriority="61" w:unhideWhenUsed="0"/>
+    <w:lsdException w:name="Light Grid" w:semiHidden="0" w:uiPriority="62" w:unhideWhenUsed="0"/>
+    <w:lsdException w:name="Medium Shading 1" w:semiHidden="0" w:uiPriority="63" w:unhideWhenUsed="0"/>
+    <w:lsdException w:name="Medium Shading 2" w:semiHidden="0" w:uiPriority="64" w:unhideWhenUsed="0"/>
+    <w:lsdException w:name="Medium List 1" w:semiHidden="0" w:uiPriority="65" w:unhideWhenUsed="0"/>
+    <w:lsdException w:name="Medium List 2" w:semiHidden="0" w:uiPriority="66" w:unhideWhenUsed="0"/>
+    <w:lsdException w:name="Medium Grid 1" w:semiHidden="0" w:uiPriority="67" w:unhideWhenUsed="0"/>
+    <w:lsdException w:name="Medium Grid 2" w:semiHidden="0" w:uiPriority="68" w:unhideWhenUsed="0"/>
+    <w:lsdException w:name="Medium Grid 3" w:semiHidden="0" w:uiPriority="69" w:unhideWhenUsed="0"/>
+    <w:lsdException w:name="Dark List" w:semiHidden="0" w:uiPriority="70" w:unhideWhenUsed="0"/>
+    <w:lsdException w:name="Colorful Shading" w:semiHidden="0" w:uiPriority="71" w:unhideWhenUsed="0"/>
+    <w:lsdException w:name="Colorful List" w:semiHidden="0" w:uiPriority="72" w:unhideWhenUsed="0"/>
+    <w:lsdException w:name="Colorful Grid" w:semiHidden="0" w:uiPriority="73" w:unhideWhenUsed="0"/>
+    <w:lsdException w:name="Light Shading Accent 1" w:semiHidden="0" w:uiPriority="60" w:unhideWhenUsed="0"/>
+    <w:lsdException w:name="Light List Accent 1" w:semiHidden="0" w:uiPriority="61" w:unhideWhenUsed="0"/>
+    <w:lsdException w:name="Light Grid Accent 1" w:semiHidden="0" w:uiPriority="62" w:unhideWhenUsed="0"/>
+    <w:lsdException w:name="Medium Shading 1 Accent 1" w:semiHidden="0" w:uiPriority="63" w:unhideWhenUsed="0"/>
+    <w:lsdException w:name="Medium Shading 2 Accent 1" w:semiHidden="0" w:uiPriority="64" w:unhideWhenUsed="0"/>
+    <w:lsdException w:name="Medium List 1 Accent 1" w:semiHidden="0" w:uiPriority="65" w:unhideWhenUsed="0"/>
+    <w:lsdException w:name="Revision" w:unhideWhenUsed="0"/>
+    <w:lsdException w:name="List Paragraph" w:semiHidden="0" w:uiPriority="34" w:unhideWhenUsed="0" w:qFormat="1"/>
+    <w:lsdException w:name="Quote" w:semiHidden="0" w:uiPriority="29" w:unhideWhenUsed="0" w:qFormat="1"/>
+    <w:lsdException w:name="Intense Quote" w:semiHidden="0" w:uiPriority="30" w:unhideWhenUsed="0" w:qFormat="1"/>
+    <w:lsdException w:name="Medium List 2 Accent 1" w:semiHidden="0" w:uiPriority="66" w:unhideWhenUsed="0"/>
+    <w:lsdException w:name="Medium Grid 1 Accent 1" w:semiHidden="0" w:uiPriority="67" w:unhideWhenUsed="0"/>
+    <w:lsdException w:name="Medium Grid 2 Accent 1" w:semiHidden="0" w:uiPriority="68" w:unhideWhenUsed="0"/>
+    <w:lsdException w:name="Medium Grid 3 Accent 1" w:semiHidden="0" w:uiPriority="69" w:unhideWhenUsed="0"/>
+    <w:lsdException w:name="Dark List Accent 1" w:semiHidden="0" w:uiPriority="70" w:unhideWhenUsed="0"/>
+    <w:lsdException w:name="Colorful Shading Accent 1" w:semiHidden="0" w:uiPriority="71" w:unhideWhenUsed="0"/>
+    <w:lsdException w:name="Colorful List Accent 1" w:semiHidden="0" w:uiPriority="72" w:unhideWhenUsed="0"/>
+    <w:lsdException w:name="Colorful Grid Accent 1" w:semiHidden="0" w:uiPriority="73" w:unhideWhenUsed="0"/>
+    <w:lsdException w:name="Light Shading Accent 2" w:semiHidden="0" w:uiPriority="60" w:unhideWhenUsed="0"/>
+    <w:lsdException w:name="Light List Accent 2" w:semiHidden="0" w:uiPriority="61" w:unhideWhenUsed="0"/>
+    <w:lsdException w:name="Light Grid Accent 2" w:semiHidden="0" w:uiPriority="62" w:unhideWhenUsed="0"/>
+    <w:lsdException w:name="Medium Shading 1 Accent 2" w:semiHidden="0" w:uiPriority="63" w:unhideWhenUsed="0"/>
+    <w:lsdException w:name="Medium Shading 2 Accent 2" w:semiHidden="0" w:uiPriority="64" w:unhideWhenUsed="0"/>
+    <w:lsdException w:name="Medium List 1 Accent 2" w:semiHidden="0" w:uiPriority="65" w:unhideWhenUsed="0"/>
+    <w:lsdException w:name="Medium List 2 Accent 2" w:semiHidden="0" w:uiPriority="66" w:unhideWhenUsed="0"/>
+    <w:lsdException w:name="Medium Grid 1 Accent 2" w:semiHidden="0" w:uiPriority="67" w:unhideWhenUsed="0"/>
+    <w:lsdException w:name="Medium Grid 2 Accent 2" w:semiHidden="0" w:uiPriority="68" w:unhideWhenUsed="0"/>
+    <w:lsdException w:name="Medium Grid 3 Accent 2" w:semiHidden="0" w:uiPriority="69" w:unhideWhenUsed="0"/>
+    <w:lsdException w:name="Dark List Accent 2" w:semiHidden="0" w:uiPriority="70" w:unhideWhenUsed="0"/>
+    <w:lsdException w:name="Colorful Shading Accent 2" w:semiHidden="0" w:uiPriority="71" w:unhideWhenUsed="0"/>
+    <w:lsdException w:name="Colorful List Accent 2" w:semiHidden="0" w:uiPriority="72" w:unhideWhenUsed="0"/>
+    <w:lsdException w:name="Colorful Grid Accent 2" w:semiHidden="0" w:uiPriority="73" w:unhideWhenUsed="0"/>
+    <w:lsdException w:name="Light Shading Accent 3" w:semiHidden="0" w:uiPriority="60" w:unhideWhenUsed="0"/>
+    <w:lsdException w:name="Light List Accent 3" w:semiHidden="0" w:uiPriority="61" w:unhideWhenUsed="0"/>
+    <w:lsdException w:name="Light Grid Accent 3" w:semiHidden="0" w:uiPriority="62" w:unhideWhenUsed="0"/>
+    <w:lsdException w:name="Medium Shading 1 Accent 3" w:semiHidden="0" w:uiPriority="63" w:unhideWhenUsed="0"/>
+    <w:lsdException w:name="Medium Shading 2 Accent 3" w:semiHidden="0" w:uiPriority="64" w:unhideWhenUsed="0"/>
+    <w:lsdException w:name="Medium List 1 Accent 3" w:semiHidden="0" w:uiPriority="65" w:unhideWhenUsed="0"/>
+    <w:lsdException w:name="Medium List 2 Accent 3" w:semiHidden="0" w:uiPriority="66" w:unhideWhenUsed="0"/>
+    <w:lsdException w:name="Medium Grid 1 Accent 3" w:semiHidden="0" w:uiPriority="67" w:unhideWhenUsed="0"/>
+    <w:lsdException w:name="Medium Grid 2 Accent 3" w:semiHidden="0" w:uiPriority="68" w:unhideWhenUsed="0"/>
+    <w:lsdException w:name="Medium Grid 3 Accent 3" w:semiHidden="0" w:uiPriority="69" w:unhideWhenUsed="0"/>
+    <w:lsdException w:name="Dark List Accent 3" w:semiHidden="0" w:uiPriority="70" w:unhideWhenUsed="0"/>
+    <w:lsdException w:name="Colorful Shading Accent 3" w:semiHidden="0" w:uiPriority="71" w:unhideWhenUsed="0"/>
+    <w:lsdException w:name="Colorful List Accent 3" w:semiHidden="0" w:uiPriority="72" w:unhideWhenUsed="0"/>
+    <w:lsdException w:name="Colorful Grid Accent 3" w:semiHidden="0" w:uiPriority="73" w:unhideWhenUsed="0"/>
+    <w:lsdException w:name="Light Shading Accent 4" w:semiHidden="0" w:uiPriority="60" w:unhideWhenUsed="0"/>
+    <w:lsdException w:name="Light List Accent 4" w:semiHidden="0" w:uiPriority="61" w:unhideWhenUsed="0"/>
+    <w:lsdException w:name="Light Grid Accent 4" w:semiHidden="0" w:uiPriority="62" w:unhideWhenUsed="0"/>
+    <w:lsdException w:name="Medium Shading 1 Accent 4" w:semiHidden="0" w:uiPriority="63" w:unhideWhenUsed="0"/>
+    <w:lsdException w:name="Medium Shading 2 Accent 4" w:semiHidden="0" w:uiPriority="64" w:unhideWhenUsed="0"/>
+    <w:lsdException w:name="Medium List 1 Accent 4" w:semiHidden="0" w:uiPriority="65" w:unhideWhenUsed="0"/>
+    <w:lsdException w:name="Medium List 2 Accent 4" w:semiHidden="0" w:uiPriority="66" w:unhideWhenUsed="0"/>
+    <w:lsdException w:name="Medium Grid 1 Accent 4" w:semiHidden="0" w:uiPriority="67" w:unhideWhenUsed="0"/>
+    <w:lsdException w:name="Medium Grid 2 Accent 4" w:semiHidden="0" w:uiPriority="68" w:unhideWhenUsed="0"/>
+    <w:lsdException w:name="Medium Grid 3 Accent 4" w:semiHidden="0" w:uiPriority="69" w:unhideWhenUsed="0"/>
+    <w:lsdException w:name="Dark List Accent 4" w:semiHidden="0" w:uiPriority="70" w:unhideWhenUsed="0"/>
+    <w:lsdException w:name="Colorful Shading Accent 4" w:semiHidden="0" w:uiPriority="71" w:unhideWhenUsed="0"/>
+    <w:lsdException w:name="Colorful List Accent 4" w:semiHidden="0" w:uiPriority="72" w:unhideWhenUsed="0"/>
+    <w:lsdException w:name="Colorful Grid Accent 4" w:semiHidden="0" w:uiPriority="73" w:unhideWhenUsed="0"/>
+    <w:lsdException w:name="Light Shading Accent 5" w:semiHidden="0" w:uiPriority="60" w:unhideWhenUsed="0"/>
+    <w:lsdException w:name="Light List Accent 5" w:semiHidden="0" w:uiPriority="61" w:unhideWhenUsed="0"/>
+    <w:lsdException w:name="Light Grid Accent 5" w:semiHidden="0" w:uiPriority="62" w:unhideWhenUsed="0"/>
+    <w:lsdException w:name="Medium Shading 1 Accent 5" w:semiHidden="0" w:uiPriority="63" w:unhideWhenUsed="0"/>
+    <w:lsdException w:name="Medium Shading 2 Accent 5" w:semiHidden="0" w:uiPriority="64" w:unhideWhenUsed="0"/>
+    <w:lsdException w:name="Medium List 1 Accent 5" w:semiHidden="0" w:uiPriority="65" w:unhideWhenUsed="0"/>
+    <w:lsdException w:name="Medium List 2 Accent 5" w:semiHidden="0" w:uiPriority="66" w:unhideWhenUsed="0"/>
+    <w:lsdException w:name="Medium Grid 1 Accent 5" w:semiHidden="0" w:uiPriority="67" w:unhideWhenUsed="0"/>
+    <w:lsdException w:name="Medium Grid 2 Accent 5" w:semiHidden="0" w:uiPriority="68" w:unhideWhenUsed="0"/>
+    <w:lsdException w:name="Medium Grid 3 Accent 5" w:semiHidden="0" w:uiPriority="69" w:unhideWhenUsed="0"/>
+    <w:lsdException w:name="Dark List Accent 5" w:semiHidden="0" w:uiPriority="70" w:unhideWhenUsed="0"/>
+    <w:lsdException w:name="Colorful Shading Accent 5" w:semiHidden="0" w:uiPriority="71" w:unhideWhenUsed="0"/>
+    <w:lsdException w:name="Colorful List Accent 5" w:semiHidden="0" w:uiPriority="72" w:unhideWhenUsed="0"/>
+    <w:lsdException w:name="Colorful Grid Accent 5" w:semiHidden="0" w:uiPriority="73" w:unhideWhenUsed="0"/>
+    <w:lsdException w:name="Light Shading Accent 6" w:semiHidden="0" w:uiPriority="60" w:unhideWhenUsed="0"/>
+    <w:lsdException w:name="Light List Accent 6" w:semiHidden="0" w:uiPriority="61" w:unhideWhenUsed="0"/>
+    <w:lsdException w:name="Light Grid Accent 6" w:semiHidden="0" w:uiPriority="62" w:unhideWhenUsed="0"/>
+    <w:lsdException w:name="Medium Shading 1 Accent 6" w:semiHidden="0" w:uiPriority="63" w:unhideWhenUsed="0"/>
+    <w:lsdException w:name="Medium Shading 2 Accent 6" w:semiHidden="0" w:uiPriority="64" w:unhideWhenUsed="0"/>
+    <w:lsdException w:name="Medium List 1 Accent 6" w:semiHidden="0" w:uiPriority="65" w:unhideWhenUsed="0"/>
+    <w:lsdException w:name="Medium List 2 Accent 6" w:semiHidden="0" w:uiPriority="66" w:unhideWhenUsed="0"/>
+    <w:lsdException w:name="Medium Grid 1 Accent 6" w:semiHidden="0" w:uiPriority="67" w:unhideWhenUsed="0"/>
+    <w:lsdException w:name="Medium Grid 2 Accent 6" w:semiHidden="0" w:uiPriority="68" w:unhideWhenUsed="0"/>
+    <w:lsdException w:name="Medium Grid 3 Accent 6" w:semiHidden="0" w:uiPriority="69" w:unhideWhenUsed="0"/>
+    <w:lsdException w:name="Dark List Accent 6" w:semiHidden="0" w:uiPriority="70" w:unhideWhenUsed="0"/>
+    <w:lsdException w:name="Colorful Shading Accent 6" w:semiHidden="0" w:uiPriority="71" w:unhideWhenUsed="0"/>
+    <w:lsdException w:name="Colorful List Accent 6" w:semiHidden="0" w:uiPriority="72" w:unhideWhenUsed="0"/>
+    <w:lsdException w:name="Colorful Grid Accent 6" w:semiHidden="0" w:uiPriority="73" w:unhideWhenUsed="0"/>
+    <w:lsdException w:name="Subtle Emphasis" w:semiHidden="0" w:uiPriority="19" w:unhideWhenUsed="0" w:qFormat="1"/>
+    <w:lsdException w:name="Intense Emphasis" w:semiHidden="0" w:uiPriority="21" w:unhideWhenUsed="0" w:qFormat="1"/>
+    <w:lsdException w:name="Subtle Reference" w:semiHidden="0" w:uiPriority="31" w:unhideWhenUsed="0" w:qFormat="1"/>
+    <w:lsdException w:name="Intense Reference" w:semiHidden="0" w:uiPriority="32" w:unhideWhenUsed="0" w:qFormat="1"/>
+    <w:lsdException w:name="Book Title" w:semiHidden="0" w:uiPriority="33" w:unhideWhenUsed="0" w:qFormat="1"/>
+    <w:lsdException w:name="Bibliography" w:uiPriority="37"/>
+    <w:lsdException w:name="TOC Heading" w:uiPriority="39" w:qFormat="1"/>
+  </w:latentStyles>
+  <w:style w:type="paragraph" w:default="1" w:styleId="Normal">
+    <w:name w:val="Normal"/>
+    <w:qFormat/>
+    <w:rsid w:val="002018D3"/>
+    <w:pPr>
+      <w:jc w:val="both"/>
+    </w:pPr>
+    <w:rPr>
+      <w:rFonts w:ascii="Arial" w:hAnsi="Arial"/>
+      <w:sz w:val="22"/>
+      <w:szCs w:val="24"/>
+      <w:lang w:eastAsia="es-ES"/>
+    </w:rPr>
+  </w:style>
+  <w:style w:type="paragraph" w:styleId="Ttulo1">
+    <w:name w:val="heading 1"/>
+    <w:basedOn w:val="Normal"/>
+    <w:next w:val="Normal"/>
+    <w:autoRedefine/>
+    <w:qFormat/>
+    <w:rsid w:val="002018D3"/>
+    <w:pPr>
+      <w:keepNext/>
+      <w:numPr>
+        <w:numId w:val="6"/>
+      </w:numPr>
+      <w:spacing w:before="240" w:after="60"/>
+      <w:outlineLvl w:val="0"/>
+    </w:pPr>
+    <w:rPr>
+      <w:rFonts w:cs="Tahoma"/>
+      <w:b/>
+      <w:bCs/>
+      <w:smallCaps/>
+      <w:kern w:val="32"/>
+      <w:sz w:val="28"/>
+      <w:szCs w:val="32"/>
+    </w:rPr>
+  </w:style>
+  <w:style w:type="paragraph" w:styleId="Ttulo2">
+    <w:name w:val="heading 2"/>
+    <w:basedOn w:val="Normal"/>
+    <w:next w:val="Normal"/>
+    <w:qFormat/>
+    <w:rsid w:val="00611580"/>
+    <w:pPr>
+      <w:keepNext/>
+      <w:numPr>
+        <w:ilvl w:val="1"/>
+        <w:numId w:val="6"/>
+      </w:numPr>
+      <w:spacing w:before="240" w:after="60"/>
+      <w:outlineLvl w:val="1"/>
+    </w:pPr>
+    <w:rPr>
+      <w:b/>
+      <w:bCs/>
+      <w:sz w:val="24"/>
+      <w:szCs w:val="28"/>
+    </w:rPr>
+  </w:style>
+  <w:style w:type="paragraph" w:styleId="Ttulo3">
+    <w:name w:val="heading 3"/>
+    <w:basedOn w:val="Normal"/>
+    <w:next w:val="Normal"/>
+    <w:qFormat/>
+    <w:rsid w:val="00611580"/>
+    <w:pPr>
+      <w:keepNext/>
+      <w:numPr>
+        <w:ilvl w:val="2"/>
+        <w:numId w:val="6"/>
+      </w:numPr>
+      <w:spacing w:before="240" w:after="60"/>
+      <w:outlineLvl w:val="2"/>
+    </w:pPr>
+    <w:rPr>
+      <w:rFonts w:cs="Tahoma"/>
+      <w:b/>
+      <w:bCs/>
+      <w:sz w:val="24"/>
+      <w:szCs w:val="26"/>
+    </w:rPr>
+  </w:style>
+  <w:style w:type="paragraph" w:styleId="Ttulo4">
+    <w:name w:val="heading 4"/>
+    <w:basedOn w:val="Normal"/>
+    <w:next w:val="Normal"/>
+    <w:qFormat/>
+    <w:rsid w:val="00620E85"/>
+    <w:pPr>
+      <w:keepNext/>
+      <w:numPr>
+        <w:ilvl w:val="3"/>
+        <w:numId w:val="6"/>
+      </w:numPr>
+      <w:spacing w:before="240" w:after="60"/>
+      <w:outlineLvl w:val="3"/>
+    </w:pPr>
+    <w:rPr>
+      <w:b/>
+      <w:bCs/>
+      <w:szCs w:val="28"/>
+    </w:rPr>
+  </w:style>
+  <w:style w:type="paragraph" w:styleId="Ttulo5">
+    <w:name w:val="heading 5"/>
+    <w:basedOn w:val="Normal"/>
+    <w:next w:val="Normal"/>
+    <w:qFormat/>
+    <w:rsid w:val="00620E85"/>
+    <w:pPr>
+      <w:spacing w:before="240" w:after="60"/>
+      <w:outlineLvl w:val="4"/>
+    </w:pPr>
+    <w:rPr>
+      <w:b/>
+      <w:bCs/>
+      <w:iCs/>
+      <w:szCs w:val="26"/>
+    </w:rPr>
+  </w:style>
+  <w:style w:type="paragraph" w:styleId="Ttulo6">
+    <w:name w:val="heading 6"/>
+    <w:basedOn w:val="Normal"/>
+    <w:next w:val="Normal"/>
+    <w:autoRedefine/>
+    <w:qFormat/>
+    <w:pPr>
+      <w:keepNext/>
+      <w:numPr>
+        <w:ilvl w:val="5"/>
+        <w:numId w:val="6"/>
+      </w:numPr>
+      <w:outlineLvl w:val="5"/>
+    </w:pPr>
+    <w:rPr>
+      <w:b/>
+      <w:bCs/>
+      <w:sz w:val="26"/>
+      <w:szCs w:val="26"/>
+      <w14:shadow w14:blurRad="50800" w14:dist="38100" w14:dir="2700000" w14:sx="100000" w14:sy="100000" w14:kx="0" w14:ky="0" w14:algn="tl">
+        <w14:srgbClr w14:val="000000">
+          <w14:alpha w14:val="60000"/>
+        </w14:srgbClr>
+      </w14:shadow>
+    </w:rPr>
+  </w:style>
+  <w:style w:type="paragraph" w:styleId="Ttulo7">
+    <w:name w:val="heading 7"/>
+    <w:basedOn w:val="Normal"/>
+    <w:next w:val="Normal"/>
+    <w:autoRedefine/>
+    <w:qFormat/>
+    <w:pPr>
+      <w:keepNext/>
+      <w:numPr>
+        <w:ilvl w:val="6"/>
+        <w:numId w:val="6"/>
+      </w:numPr>
+      <w:outlineLvl w:val="6"/>
+    </w:pPr>
+    <w:rPr>
+      <w:b/>
+      <w:bCs/>
+      <w:sz w:val="26"/>
+      <w14:shadow w14:blurRad="50800" w14:dist="38100" w14:dir="2700000" w14:sx="100000" w14:sy="100000" w14:kx="0" w14:ky="0" w14:algn="tl">
+        <w14:srgbClr w14:val="000000">
+          <w14:alpha w14:val="60000"/>
+        </w14:srgbClr>
+      </w14:shadow>
+    </w:rPr>
+  </w:style>
+  <w:style w:type="paragraph" w:styleId="Ttulo8">
+    <w:name w:val="heading 8"/>
+    <w:basedOn w:val="Normal"/>
+    <w:next w:val="Normal"/>
+    <w:autoRedefine/>
+    <w:qFormat/>
+    <w:pPr>
+      <w:numPr>
+        <w:ilvl w:val="7"/>
+        <w:numId w:val="6"/>
+      </w:numPr>
+      <w:spacing w:before="240" w:after="60"/>
+      <w:outlineLvl w:val="7"/>
+    </w:pPr>
+    <w:rPr>
+      <w:b/>
+      <w:iCs/>
+      <w:sz w:val="26"/>
+      <w:szCs w:val="26"/>
+      <w14:shadow w14:blurRad="50800" w14:dist="38100" w14:dir="2700000" w14:sx="100000" w14:sy="100000" w14:kx="0" w14:ky="0" w14:algn="tl">
+        <w14:srgbClr w14:val="000000">
+          <w14:alpha w14:val="60000"/>
+        </w14:srgbClr>
+      </w14:shadow>
+    </w:rPr>
+  </w:style>
+  <w:style w:type="paragraph" w:styleId="Ttulo9">
+    <w:name w:val="heading 9"/>
+    <w:basedOn w:val="Normal"/>
+    <w:next w:val="Normal"/>
+    <w:autoRedefine/>
+    <w:qFormat/>
+    <w:pPr>
+      <w:numPr>
+        <w:ilvl w:val="8"/>
+        <w:numId w:val="6"/>
+      </w:numPr>
+      <w:spacing w:before="240" w:after="60"/>
+      <w:outlineLvl w:val="8"/>
+    </w:pPr>
+    <w:rPr>
+      <w:rFonts w:cs="Arial"/>
+      <w:b/>
+      <w:sz w:val="26"/>
+      <w:szCs w:val="26"/>
+      <w14:shadow w14:blurRad="50800" w14:dist="38100" w14:dir="2700000" w14:sx="100000" w14:sy="100000" w14:kx="0" w14:ky="0" w14:algn="tl">
+        <w14:srgbClr w14:val="000000">
+          <w14:alpha w14:val="60000"/>
+        </w14:srgbClr>
+      </w14:shadow>
+    </w:rPr>
+  </w:style>
+  <w:style w:type="character" w:default="1" w:styleId="Fuentedeprrafopredeter">
+    <w:name w:val="Default Paragraph Font"/>
+    <w:uiPriority w:val="1"/>
+    <w:semiHidden/>
+    <w:unhideWhenUsed/>
+  </w:style>
+  <w:style w:type="table" w:default="1" w:styleId="Tablanormal">
+    <w:name w:val="Normal Table"/>
+    <w:uiPriority w:val="99"/>
+    <w:semiHidden/>
+    <w:unhideWhenUsed/>
+    <w:tblPr>
+      <w:tblInd w:w="0" w:type="dxa"/>
+      <w:tblCellMar>
+        <w:top w:w="0" w:type="dxa"/>
+        <w:left w:w="108" w:type="dxa"/>
+        <w:bottom w:w="0" w:type="dxa"/>
+        <w:right w:w="108" w:type="dxa"/>
+      </w:tblCellMar>
+    </w:tblPr>
+  </w:style>
+  <w:style w:type="numbering" w:default="1" w:styleId="Sinlista">
+    <w:name w:val="No List"/>
+    <w:uiPriority w:val="99"/>
+    <w:semiHidden/>
+    <w:unhideWhenUsed/>
+  </w:style>
+  <w:style w:type="paragraph" w:styleId="Mapadeldocumento">
+    <w:name w:val="Document Map"/>
+    <w:basedOn w:val="Normal"/>
+    <w:semiHidden/>
+    <w:pPr>
+      <w:shd w:val="clear" w:color="auto" w:fill="000080"/>
+    </w:pPr>
+    <w:rPr>
+      <w:rFonts w:ascii="Tahoma" w:hAnsi="Tahoma" w:cs="Tahoma"/>
+    </w:rPr>
+  </w:style>
+  <w:style w:type="paragraph" w:styleId="TDC2">
+    <w:name w:val="toc 2"/>
+    <w:basedOn w:val="Normal"/>
+    <w:next w:val="Normal"/>
+    <w:autoRedefine/>
+    <w:semiHidden/>
+    <w:pPr>
+      <w:ind w:left="240"/>
+    </w:pPr>
+    <w:rPr>
+      <w:rFonts w:ascii="Times New Roman" w:hAnsi="Times New Roman"/>
+      <w:smallCaps/>
+    </w:rPr>
+  </w:style>
+  <w:style w:type="character" w:styleId="Refdecomentario">
+    <w:name w:val="annotation reference"/>
+    <w:semiHidden/>
+    <w:rPr>
+      <w:sz w:val="16"/>
+      <w:szCs w:val="16"/>
+    </w:rPr>
+  </w:style>
+  <w:style w:type="paragraph" w:customStyle="1" w:styleId="Encabezado1">
+    <w:name w:val="Encabezado1"/>
+    <w:basedOn w:val="Textosinformato"/>
+    <w:next w:val="Normal"/>
+    <w:autoRedefine/>
+    <w:rPr>
+      <w:rFonts w:ascii="Tahoma" w:hAnsi="Tahoma" w:cs="Tahoma"/>
+      <w:b/>
+      <w:sz w:val="28"/>
+      <w14:shadow w14:blurRad="50800" w14:dist="38100" w14:dir="2700000" w14:sx="100000" w14:sy="100000" w14:kx="0" w14:ky="0" w14:algn="tl">
+        <w14:srgbClr w14:val="000000">
+          <w14:alpha w14:val="60000"/>
+        </w14:srgbClr>
+      </w14:shadow>
+    </w:rPr>
+  </w:style>
+  <w:style w:type="paragraph" w:styleId="Textosinformato">
+    <w:name w:val="Plain Text"/>
+    <w:basedOn w:val="Normal"/>
+    <w:rPr>
+      <w:rFonts w:ascii="Courier New" w:hAnsi="Courier New" w:cs="Courier New"/>
+      <w:sz w:val="20"/>
+      <w:szCs w:val="20"/>
+    </w:rPr>
+  </w:style>
+  <w:style w:type="paragraph" w:styleId="TDC1">
+    <w:name w:val="toc 1"/>
+    <w:basedOn w:val="Normal"/>
+    <w:next w:val="Normal"/>
+    <w:autoRedefine/>
+    <w:semiHidden/>
+    <w:pPr>
+      <w:tabs>
+        <w:tab w:val="right" w:leader="dot" w:pos="9629"/>
+      </w:tabs>
+      <w:spacing w:before="120" w:after="120"/>
+    </w:pPr>
+    <w:rPr>
+      <w:rFonts w:ascii="Times New Roman" w:hAnsi="Times New Roman"/>
+      <w:b/>
+      <w:bCs/>
+      <w:caps/>
+      <w:noProof/>
+      <w:szCs w:val="28"/>
+    </w:rPr>
+  </w:style>
+  <w:style w:type="paragraph" w:styleId="TDC3">
+    <w:name w:val="toc 3"/>
+    <w:basedOn w:val="Normal"/>
+    <w:next w:val="Normal"/>
+    <w:autoRedefine/>
+    <w:semiHidden/>
+    <w:pPr>
+      <w:ind w:left="480"/>
+    </w:pPr>
+    <w:rPr>
+      <w:rFonts w:ascii="Times New Roman" w:hAnsi="Times New Roman"/>
+      <w:i/>
+      <w:iCs/>
+    </w:rPr>
+  </w:style>
+  <w:style w:type="paragraph" w:styleId="TDC4">
+    <w:name w:val="toc 4"/>
+    <w:basedOn w:val="Normal"/>
+    <w:next w:val="Normal"/>
+    <w:autoRedefine/>
+    <w:semiHidden/>
+    <w:pPr>
+      <w:ind w:left="720"/>
+    </w:pPr>
+    <w:rPr>
+      <w:rFonts w:ascii="Times New Roman" w:hAnsi="Times New Roman"/>
+      <w:szCs w:val="21"/>
+    </w:rPr>
+  </w:style>
+  <w:style w:type="paragraph" w:styleId="TDC5">
+    <w:name w:val="toc 5"/>
+    <w:basedOn w:val="Normal"/>
+    <w:next w:val="Normal"/>
+    <w:autoRedefine/>
+    <w:semiHidden/>
+    <w:pPr>
+      <w:ind w:left="960"/>
+    </w:pPr>
+    <w:rPr>
+      <w:rFonts w:ascii="Times New Roman" w:hAnsi="Times New Roman"/>
+      <w:szCs w:val="21"/>
+    </w:rPr>
+  </w:style>
+  <w:style w:type="paragraph" w:styleId="TDC6">
+    <w:name w:val="toc 6"/>
+    <w:basedOn w:val="Normal"/>
+    <w:next w:val="Normal"/>
+    <w:autoRedefine/>
+    <w:semiHidden/>
+    <w:pPr>
+      <w:ind w:left="1200"/>
+    </w:pPr>
+    <w:rPr>
+      <w:rFonts w:ascii="Times New Roman" w:hAnsi="Times New Roman"/>
+      <w:szCs w:val="21"/>
+    </w:rPr>
+  </w:style>
+  <w:style w:type="paragraph" w:styleId="TDC7">
+    <w:name w:val="toc 7"/>
+    <w:basedOn w:val="Normal"/>
+    <w:next w:val="Normal"/>
+    <w:autoRedefine/>
+    <w:semiHidden/>
+    <w:pPr>
+      <w:ind w:left="1440"/>
+    </w:pPr>
+    <w:rPr>
+      <w:rFonts w:ascii="Times New Roman" w:hAnsi="Times New Roman"/>
+      <w:szCs w:val="21"/>
+    </w:rPr>
+  </w:style>
+  <w:style w:type="paragraph" w:styleId="TDC8">
+    <w:name w:val="toc 8"/>
+    <w:basedOn w:val="Normal"/>
+    <w:next w:val="Normal"/>
+    <w:autoRedefine/>
+    <w:semiHidden/>
+    <w:pPr>
+      <w:ind w:left="1680"/>
+    </w:pPr>
+    <w:rPr>
+      <w:rFonts w:ascii="Times New Roman" w:hAnsi="Times New Roman"/>
+      <w:szCs w:val="21"/>
+    </w:rPr>
+  </w:style>
+  <w:style w:type="paragraph" w:styleId="TDC9">
+    <w:name w:val="toc 9"/>
+    <w:basedOn w:val="Normal"/>
+    <w:next w:val="Normal"/>
+    <w:autoRedefine/>
+    <w:semiHidden/>
+    <w:pPr>
+      <w:ind w:left="1920"/>
+    </w:pPr>
+    <w:rPr>
+      <w:rFonts w:ascii="Times New Roman" w:hAnsi="Times New Roman"/>
+      <w:szCs w:val="21"/>
+    </w:rPr>
+  </w:style>
+  <w:style w:type="paragraph" w:styleId="Ttulo">
+    <w:name w:val="Title"/>
+    <w:basedOn w:val="Normal"/>
+    <w:next w:val="Normal"/>
+    <w:autoRedefine/>
+    <w:uiPriority w:val="10"/>
+    <w:qFormat/>
+    <w:pPr>
+      <w:spacing w:before="240" w:after="60"/>
+      <w:jc w:val="center"/>
+      <w:outlineLvl w:val="0"/>
+    </w:pPr>
+    <w:rPr>
+      <w:rFonts w:cs="Tahoma"/>
+      <w:b/>
+      <w:bCs/>
+      <w:color w:val="333399"/>
+      <w:kern w:val="28"/>
+      <w:sz w:val="56"/>
+      <w:szCs w:val="32"/>
+      <w14:shadow w14:blurRad="50800" w14:dist="38100" w14:dir="2700000" w14:sx="100000" w14:sy="100000" w14:kx="0" w14:ky="0" w14:algn="tl">
+        <w14:srgbClr w14:val="000000">
+          <w14:alpha w14:val="60000"/>
+        </w14:srgbClr>
+      </w14:shadow>
+    </w:rPr>
+  </w:style>
+  <w:style w:type="paragraph" w:customStyle="1" w:styleId="EncabTitulo1">
+    <w:name w:val="Encab Titulo1"/>
+    <w:basedOn w:val="Ttulo"/>
+    <w:next w:val="Normal"/>
+    <w:autoRedefine/>
+    <w:rPr>
+      <w:rFonts w:ascii="Tahoma" w:hAnsi="Tahoma"/>
+      <w:shadow/>
+      <w:sz w:val="52"/>
+      <w:u w:val="single"/>
+      <w14:shadow w14:blurRad="0" w14:dist="0" w14:dir="0" w14:sx="0" w14:sy="0" w14:kx="0" w14:ky="0" w14:algn="none">
+        <w14:srgbClr w14:val="000000"/>
+      </w14:shadow>
+    </w:rPr>
+  </w:style>
+  <w:style w:type="paragraph" w:styleId="Encabezado">
+    <w:name w:val="header"/>
+    <w:basedOn w:val="Normal"/>
+    <w:pPr>
+      <w:tabs>
+        <w:tab w:val="center" w:pos="4252"/>
+        <w:tab w:val="right" w:pos="8504"/>
+      </w:tabs>
+    </w:pPr>
+  </w:style>
+  <w:style w:type="paragraph" w:styleId="Piedepgina">
+    <w:name w:val="footer"/>
+    <w:basedOn w:val="Normal"/>
+    <w:pPr>
+      <w:tabs>
+        <w:tab w:val="center" w:pos="4419"/>
+        <w:tab w:val="right" w:pos="8838"/>
+      </w:tabs>
+    </w:pPr>
+  </w:style>
+  <w:style w:type="character" w:styleId="Nmerodepgina">
+    <w:name w:val="page number"/>
+    <w:basedOn w:val="Fuentedeprrafopredeter"/>
+  </w:style>
+  <w:style w:type="character" w:styleId="Hipervnculo">
+    <w:name w:val="Hyperlink"/>
+    <w:rPr>
+      <w:color w:val="0000FF"/>
+      <w:u w:val="single"/>
+    </w:rPr>
+  </w:style>
+  <w:style w:type="paragraph" w:customStyle="1" w:styleId="EstiloTtulo5Izquierda0cmPrimeralnea0cm">
+    <w:name w:val="Estilo Título 5 + Izquierda:  0 cm Primera línea:  0 cm"/>
+    <w:basedOn w:val="Ttulo5"/>
+    <w:rsid w:val="00401881"/>
+    <w:rPr>
+      <w:rFonts w:ascii="Times New Roman" w:hAnsi="Times New Roman"/>
+      <w:iCs w:val="0"/>
+      <w:sz w:val="24"/>
+      <w:szCs w:val="20"/>
+    </w:rPr>
+  </w:style>
+  <w:style w:type="paragraph" w:customStyle="1" w:styleId="EncabTitulo2">
+    <w:name w:val="Encab Titulo2"/>
+    <w:basedOn w:val="EncabTitulo1"/>
+    <w:autoRedefine/>
+    <w:rsid w:val="005047AA"/>
+    <w:rPr>
+      <w:rFonts w:ascii="Times New Roman" w:hAnsi="Times New Roman"/>
+      <w:u w:val="none"/>
+    </w:rPr>
+  </w:style>
+  <w:style w:type="paragraph" w:customStyle="1" w:styleId="EstiloTtulo4Izquierda0cmPrimeralnea0cm">
+    <w:name w:val="Estilo Título 4 + Izquierda:  0 cm Primera línea:  0 cm"/>
+    <w:basedOn w:val="Ttulo4"/>
+    <w:pPr>
+      <w:numPr>
+        <w:ilvl w:val="0"/>
+        <w:numId w:val="0"/>
+      </w:numPr>
+    </w:pPr>
+    <w:rPr>
+      <w:szCs w:val="20"/>
+    </w:rPr>
+  </w:style>
+  <w:style w:type="table" w:styleId="Tablaconcuadrcula">
+    <w:name w:val="Table Grid"/>
+    <w:basedOn w:val="Tablanormal"/>
+    <w:rsid w:val="00685D88"/>
+    <w:pPr>
+      <w:jc w:val="both"/>
+    </w:pPr>
+    <w:tblPr>
+      <w:tblInd w:w="0" w:type="dxa"/>
+      <w:tblBorders>
+        <w:top w:val="single" w:sz="4" w:space="0" w:color="auto"/>
+        <w:left w:val="single" w:sz="4" w:space="0" w:color="auto"/>
+        <w:bottom w:val="single" w:sz="4" w:space="0" w:color="auto"/>
+        <w:right w:val="single" w:sz="4" w:space="0" w:color="auto"/>
+        <w:insideH w:val="single" w:sz="4" w:space="0" w:color="auto"/>
+        <w:insideV w:val="single" w:sz="4" w:space="0" w:color="auto"/>
+      </w:tblBorders>
+      <w:tblCellMar>
+        <w:top w:w="0" w:type="dxa"/>
+        <w:left w:w="108" w:type="dxa"/>
+        <w:bottom w:w="0" w:type="dxa"/>
+        <w:right w:w="108" w:type="dxa"/>
+      </w:tblCellMar>
     </w:tblPr>
   </w:style>
   <w:style w:type="paragraph" w:customStyle="1" w:styleId="Tabletext">

</xml_diff>

<commit_message>
Gestionar compra a Proveedor
</commit_message>
<xml_diff>
--- a/IS1-2018-Plantilla-ERS-OO.docx
+++ b/IS1-2018-Plantilla-ERS-OO.docx
@@ -1,6 +1,6 @@
 
 <file path=word/document.xml><?xml version="1.0" encoding="utf-8"?>
-<w:document xmlns:wpc="http://schemas.microsoft.com/office/word/2010/wordprocessingCanvas" xmlns:mc="http://schemas.openxmlformats.org/markup-compatibility/2006" xmlns:o="urn:schemas-microsoft-com:office:office" xmlns:r="http://schemas.openxmlformats.org/officeDocument/2006/relationships" xmlns:m="http://schemas.openxmlformats.org/officeDocument/2006/math" xmlns:v="urn:schemas-microsoft-com:vml" xmlns:wp14="http://schemas.microsoft.com/office/word/2010/wordprocessingDrawing" xmlns:wp="http://schemas.openxmlformats.org/drawingml/2006/wordprocessingDrawing" xmlns:w10="urn:schemas-microsoft-com:office:word" xmlns:w="http://schemas.openxmlformats.org/wordprocessingml/2006/main" xmlns:w14="http://schemas.microsoft.com/office/word/2010/wordml" xmlns:wpg="http://schemas.microsoft.com/office/word/2010/wordprocessingGroup" xmlns:wpi="http://schemas.microsoft.com/office/word/2010/wordprocessingInk" xmlns:wne="http://schemas.microsoft.com/office/word/2006/wordml" xmlns:wps="http://schemas.microsoft.com/office/word/2010/wordprocessingShape" mc:Ignorable="w14 wp14">
+<w:document xmlns:wpc="http://schemas.microsoft.com/office/word/2010/wordprocessingCanvas" xmlns:mc="http://schemas.openxmlformats.org/markup-compatibility/2006" xmlns:o="urn:schemas-microsoft-com:office:office" xmlns:r="http://schemas.openxmlformats.org/officeDocument/2006/relationships" xmlns:m="http://schemas.openxmlformats.org/officeDocument/2006/math" xmlns:v="urn:schemas-microsoft-com:vml" xmlns:wp14="http://schemas.microsoft.com/office/word/2010/wordprocessingDrawing" xmlns:wp="http://schemas.openxmlformats.org/drawingml/2006/wordprocessingDrawing" xmlns:w10="urn:schemas-microsoft-com:office:word" xmlns:w="http://schemas.openxmlformats.org/wordprocessingml/2006/main" xmlns:w14="http://schemas.microsoft.com/office/word/2010/wordml" xmlns:w15="http://schemas.microsoft.com/office/word/2012/wordml" xmlns:wpg="http://schemas.microsoft.com/office/word/2010/wordprocessingGroup" xmlns:wpi="http://schemas.microsoft.com/office/word/2010/wordprocessingInk" xmlns:wne="http://schemas.microsoft.com/office/word/2006/wordml" xmlns:wps="http://schemas.microsoft.com/office/word/2010/wordprocessingShape" mc:Ignorable="w14 w15 wp14">
   <w:body>
     <w:p/>
     <w:p/>
@@ -43,7 +43,7 @@
                     </pic:cNvPicPr>
                   </pic:nvPicPr>
                   <pic:blipFill>
-                    <a:blip r:embed="rId8">
+                    <a:blip r:embed="rId7">
                       <a:clrChange>
                         <a:clrFrom>
                           <a:srgbClr val="FFFFFF"/>
@@ -93,7 +93,7 @@
     </w:p>
     <w:p>
       <w:pPr>
-        <w:pStyle w:val="Ttulo"/>
+        <w:pStyle w:val="Puesto"/>
         <w:pBdr>
           <w:bottom w:val="single" w:sz="8" w:space="4" w:color="4F81BD"/>
         </w:pBdr>
@@ -146,7 +146,7 @@
                     </pic:cNvPicPr>
                   </pic:nvPicPr>
                   <pic:blipFill>
-                    <a:blip r:embed="rId9" cstate="print">
+                    <a:blip r:embed="rId8" cstate="print">
                       <a:extLst>
                         <a:ext uri="{28A0092B-C50C-407E-A947-70E740481C1C}">
                           <a14:useLocalDpi xmlns:a14="http://schemas.microsoft.com/office/drawing/2010/main" val="0"/>
@@ -213,7 +213,7 @@
     </w:p>
     <w:p>
       <w:pPr>
-        <w:pStyle w:val="Ttulo"/>
+        <w:pStyle w:val="Puesto"/>
         <w:pBdr>
           <w:bottom w:val="single" w:sz="8" w:space="4" w:color="4F81BD"/>
         </w:pBdr>
@@ -7946,7 +7946,7 @@
                     </pic:cNvPicPr>
                   </pic:nvPicPr>
                   <pic:blipFill>
-                    <a:blip r:embed="rId10">
+                    <a:blip r:embed="rId9">
                       <a:extLst>
                         <a:ext uri="{28A0092B-C50C-407E-A947-70E740481C1C}">
                           <a14:useLocalDpi xmlns:a14="http://schemas.microsoft.com/office/drawing/2010/main" val="0"/>
@@ -8181,7 +8181,7 @@
                     </pic:cNvPicPr>
                   </pic:nvPicPr>
                   <pic:blipFill>
-                    <a:blip r:embed="rId11">
+                    <a:blip r:embed="rId10">
                       <a:extLst>
                         <a:ext uri="{28A0092B-C50C-407E-A947-70E740481C1C}">
                           <a14:useLocalDpi xmlns:a14="http://schemas.microsoft.com/office/drawing/2010/main" val="0"/>
@@ -8327,7 +8327,7 @@
                     </pic:cNvPicPr>
                   </pic:nvPicPr>
                   <pic:blipFill>
-                    <a:blip r:embed="rId12">
+                    <a:blip r:embed="rId11">
                       <a:extLst>
                         <a:ext uri="{28A0092B-C50C-407E-A947-70E740481C1C}">
                           <a14:useLocalDpi xmlns:a14="http://schemas.microsoft.com/office/drawing/2010/main" val="0"/>
@@ -10226,7 +10226,7 @@
                     </pic:cNvPicPr>
                   </pic:nvPicPr>
                   <pic:blipFill>
-                    <a:blip r:embed="rId13">
+                    <a:blip r:embed="rId12">
                       <a:extLst>
                         <a:ext uri="{28A0092B-C50C-407E-A947-70E740481C1C}">
                           <a14:useLocalDpi xmlns:a14="http://schemas.microsoft.com/office/drawing/2010/main" val="0"/>
@@ -14110,7 +14110,7 @@
                     </pic:cNvPicPr>
                   </pic:nvPicPr>
                   <pic:blipFill>
-                    <a:blip r:embed="rId14">
+                    <a:blip r:embed="rId13">
                       <a:extLst>
                         <a:ext uri="{28A0092B-C50C-407E-A947-70E740481C1C}">
                           <a14:useLocalDpi xmlns:a14="http://schemas.microsoft.com/office/drawing/2010/main" val="0"/>
@@ -16248,7 +16248,7 @@
                     </pic:cNvPicPr>
                   </pic:nvPicPr>
                   <pic:blipFill>
-                    <a:blip r:embed="rId15">
+                    <a:blip r:embed="rId14">
                       <a:extLst>
                         <a:ext uri="{28A0092B-C50C-407E-A947-70E740481C1C}">
                           <a14:useLocalDpi xmlns:a14="http://schemas.microsoft.com/office/drawing/2010/main" val="0"/>
@@ -18179,8 +18179,8 @@
             <v:path o:extrusionok="f" gradientshapeok="t" o:connecttype="rect"/>
             <o:lock v:ext="edit" aspectratio="t"/>
           </v:shapetype>
-          <v:shape id="_x0000_i1025" type="#_x0000_t75" style="width:482.25pt;height:356.25pt">
-            <v:imagedata r:id="rId16" o:title="Gestionar Compra a Proveedor"/>
+          <v:shape id="_x0000_i1025" type="#_x0000_t75" style="width:481.95pt;height:356.25pt">
+            <v:imagedata r:id="rId15" o:title="Gestionar Compra a Proveedor"/>
           </v:shape>
         </w:pict>
       </w:r>
@@ -21186,7 +21186,7 @@
                     </pic:cNvPicPr>
                   </pic:nvPicPr>
                   <pic:blipFill>
-                    <a:blip r:embed="rId17">
+                    <a:blip r:embed="rId16">
                       <a:extLst>
                         <a:ext uri="{28A0092B-C50C-407E-A947-70E740481C1C}">
                           <a14:useLocalDpi xmlns:a14="http://schemas.microsoft.com/office/drawing/2010/main" val="0"/>
@@ -23197,7 +23197,7 @@
                     </pic:cNvPicPr>
                   </pic:nvPicPr>
                   <pic:blipFill>
-                    <a:blip r:embed="rId18">
+                    <a:blip r:embed="rId17">
                       <a:extLst>
                         <a:ext uri="{28A0092B-C50C-407E-A947-70E740481C1C}">
                           <a14:useLocalDpi xmlns:a14="http://schemas.microsoft.com/office/drawing/2010/main" val="0"/>
@@ -23313,7 +23313,7 @@
                     </pic:cNvPicPr>
                   </pic:nvPicPr>
                   <pic:blipFill>
-                    <a:blip r:embed="rId19">
+                    <a:blip r:embed="rId18">
                       <a:extLst>
                         <a:ext uri="{28A0092B-C50C-407E-A947-70E740481C1C}">
                           <a14:useLocalDpi xmlns:a14="http://schemas.microsoft.com/office/drawing/2010/main" val="0"/>
@@ -23394,7 +23394,7 @@
                     </pic:cNvPicPr>
                   </pic:nvPicPr>
                   <pic:blipFill>
-                    <a:blip r:embed="rId20">
+                    <a:blip r:embed="rId19">
                       <a:extLst>
                         <a:ext uri="{28A0092B-C50C-407E-A947-70E740481C1C}">
                           <a14:useLocalDpi xmlns:a14="http://schemas.microsoft.com/office/drawing/2010/main" val="0"/>
@@ -23465,7 +23465,7 @@
                     </pic:cNvPicPr>
                   </pic:nvPicPr>
                   <pic:blipFill>
-                    <a:blip r:embed="rId21">
+                    <a:blip r:embed="rId20">
                       <a:extLst>
                         <a:ext uri="{28A0092B-C50C-407E-A947-70E740481C1C}">
                           <a14:useLocalDpi xmlns:a14="http://schemas.microsoft.com/office/drawing/2010/main" val="0"/>
@@ -23567,7 +23567,7 @@
                     </pic:cNvPicPr>
                   </pic:nvPicPr>
                   <pic:blipFill>
-                    <a:blip r:embed="rId22">
+                    <a:blip r:embed="rId21">
                       <a:extLst>
                         <a:ext uri="{28A0092B-C50C-407E-A947-70E740481C1C}">
                           <a14:useLocalDpi xmlns:a14="http://schemas.microsoft.com/office/drawing/2010/main" val="0"/>
@@ -23658,7 +23658,7 @@
                     </pic:cNvPicPr>
                   </pic:nvPicPr>
                   <pic:blipFill>
-                    <a:blip r:embed="rId23">
+                    <a:blip r:embed="rId22">
                       <a:extLst>
                         <a:ext uri="{28A0092B-C50C-407E-A947-70E740481C1C}">
                           <a14:useLocalDpi xmlns:a14="http://schemas.microsoft.com/office/drawing/2010/main" val="0"/>
@@ -23742,7 +23742,7 @@
                     </pic:cNvPicPr>
                   </pic:nvPicPr>
                   <pic:blipFill>
-                    <a:blip r:embed="rId24">
+                    <a:blip r:embed="rId23">
                       <a:extLst>
                         <a:ext uri="{28A0092B-C50C-407E-A947-70E740481C1C}">
                           <a14:useLocalDpi xmlns:a14="http://schemas.microsoft.com/office/drawing/2010/main" val="0"/>
@@ -23822,7 +23822,7 @@
                     </pic:cNvPicPr>
                   </pic:nvPicPr>
                   <pic:blipFill>
-                    <a:blip r:embed="rId25">
+                    <a:blip r:embed="rId24">
                       <a:extLst>
                         <a:ext uri="{28A0092B-C50C-407E-A947-70E740481C1C}">
                           <a14:useLocalDpi xmlns:a14="http://schemas.microsoft.com/office/drawing/2010/main" val="0"/>
@@ -23905,7 +23905,7 @@
                     </pic:cNvPicPr>
                   </pic:nvPicPr>
                   <pic:blipFill>
-                    <a:blip r:embed="rId26">
+                    <a:blip r:embed="rId25">
                       <a:extLst>
                         <a:ext uri="{28A0092B-C50C-407E-A947-70E740481C1C}">
                           <a14:useLocalDpi xmlns:a14="http://schemas.microsoft.com/office/drawing/2010/main" val="0"/>
@@ -24020,7 +24020,7 @@
                     </pic:cNvPicPr>
                   </pic:nvPicPr>
                   <pic:blipFill>
-                    <a:blip r:embed="rId27">
+                    <a:blip r:embed="rId26">
                       <a:extLst>
                         <a:ext uri="{28A0092B-C50C-407E-A947-70E740481C1C}">
                           <a14:useLocalDpi xmlns:a14="http://schemas.microsoft.com/office/drawing/2010/main" val="0"/>
@@ -24098,7 +24098,7 @@
                     </pic:cNvPicPr>
                   </pic:nvPicPr>
                   <pic:blipFill>
-                    <a:blip r:embed="rId28">
+                    <a:blip r:embed="rId27">
                       <a:extLst>
                         <a:ext uri="{28A0092B-C50C-407E-A947-70E740481C1C}">
                           <a14:useLocalDpi xmlns:a14="http://schemas.microsoft.com/office/drawing/2010/main" val="0"/>
@@ -24172,7 +24172,7 @@
                     </pic:cNvPicPr>
                   </pic:nvPicPr>
                   <pic:blipFill>
-                    <a:blip r:embed="rId29">
+                    <a:blip r:embed="rId28">
                       <a:extLst>
                         <a:ext uri="{28A0092B-C50C-407E-A947-70E740481C1C}">
                           <a14:useLocalDpi xmlns:a14="http://schemas.microsoft.com/office/drawing/2010/main" val="0"/>
@@ -24249,7 +24249,7 @@
                     </pic:cNvPicPr>
                   </pic:nvPicPr>
                   <pic:blipFill>
-                    <a:blip r:embed="rId30">
+                    <a:blip r:embed="rId29">
                       <a:extLst>
                         <a:ext uri="{28A0092B-C50C-407E-A947-70E740481C1C}">
                           <a14:useLocalDpi xmlns:a14="http://schemas.microsoft.com/office/drawing/2010/main" val="0"/>
@@ -24327,7 +24327,7 @@
                     </pic:cNvPicPr>
                   </pic:nvPicPr>
                   <pic:blipFill>
-                    <a:blip r:embed="rId31">
+                    <a:blip r:embed="rId30">
                       <a:extLst>
                         <a:ext uri="{28A0092B-C50C-407E-A947-70E740481C1C}">
                           <a14:useLocalDpi xmlns:a14="http://schemas.microsoft.com/office/drawing/2010/main" val="0"/>
@@ -24403,7 +24403,7 @@
                     </pic:cNvPicPr>
                   </pic:nvPicPr>
                   <pic:blipFill>
-                    <a:blip r:embed="rId32">
+                    <a:blip r:embed="rId31">
                       <a:extLst>
                         <a:ext uri="{28A0092B-C50C-407E-A947-70E740481C1C}">
                           <a14:useLocalDpi xmlns:a14="http://schemas.microsoft.com/office/drawing/2010/main" val="0"/>
@@ -24483,7 +24483,7 @@
                     </pic:cNvPicPr>
                   </pic:nvPicPr>
                   <pic:blipFill>
-                    <a:blip r:embed="rId33">
+                    <a:blip r:embed="rId32">
                       <a:extLst>
                         <a:ext uri="{28A0092B-C50C-407E-A947-70E740481C1C}">
                           <a14:useLocalDpi xmlns:a14="http://schemas.microsoft.com/office/drawing/2010/main" val="0"/>
@@ -24603,7 +24603,7 @@
                     </pic:cNvPicPr>
                   </pic:nvPicPr>
                   <pic:blipFill rotWithShape="1">
-                    <a:blip r:embed="rId34">
+                    <a:blip r:embed="rId33">
                       <a:extLst>
                         <a:ext uri="{28A0092B-C50C-407E-A947-70E740481C1C}">
                           <a14:useLocalDpi xmlns:a14="http://schemas.microsoft.com/office/drawing/2010/main" val="0"/>
@@ -24687,7 +24687,7 @@
                     </pic:cNvPicPr>
                   </pic:nvPicPr>
                   <pic:blipFill>
-                    <a:blip r:embed="rId35">
+                    <a:blip r:embed="rId34">
                       <a:extLst>
                         <a:ext uri="{28A0092B-C50C-407E-A947-70E740481C1C}">
                           <a14:useLocalDpi xmlns:a14="http://schemas.microsoft.com/office/drawing/2010/main" val="0"/>
@@ -24767,7 +24767,7 @@
                     </pic:cNvPicPr>
                   </pic:nvPicPr>
                   <pic:blipFill>
-                    <a:blip r:embed="rId36">
+                    <a:blip r:embed="rId35">
                       <a:extLst>
                         <a:ext uri="{28A0092B-C50C-407E-A947-70E740481C1C}">
                           <a14:useLocalDpi xmlns:a14="http://schemas.microsoft.com/office/drawing/2010/main" val="0"/>
@@ -24840,7 +24840,7 @@
                     </pic:cNvPicPr>
                   </pic:nvPicPr>
                   <pic:blipFill>
-                    <a:blip r:embed="rId37">
+                    <a:blip r:embed="rId36">
                       <a:extLst>
                         <a:ext uri="{28A0092B-C50C-407E-A947-70E740481C1C}">
                           <a14:useLocalDpi xmlns:a14="http://schemas.microsoft.com/office/drawing/2010/main" val="0"/>
@@ -24966,7 +24966,7 @@
                     </pic:cNvPicPr>
                   </pic:nvPicPr>
                   <pic:blipFill>
-                    <a:blip r:embed="rId38">
+                    <a:blip r:embed="rId37">
                       <a:extLst>
                         <a:ext uri="{28A0092B-C50C-407E-A947-70E740481C1C}">
                           <a14:useLocalDpi xmlns:a14="http://schemas.microsoft.com/office/drawing/2010/main" val="0"/>
@@ -25076,7 +25076,7 @@
                     </pic:cNvPicPr>
                   </pic:nvPicPr>
                   <pic:blipFill>
-                    <a:blip r:embed="rId39">
+                    <a:blip r:embed="rId38">
                       <a:extLst>
                         <a:ext uri="{28A0092B-C50C-407E-A947-70E740481C1C}">
                           <a14:useLocalDpi xmlns:a14="http://schemas.microsoft.com/office/drawing/2010/main" val="0"/>
@@ -25275,8 +25275,6 @@
           <w:b/>
         </w:rPr>
       </w:pPr>
-      <w:bookmarkStart w:id="140" w:name="_GoBack"/>
-      <w:bookmarkEnd w:id="140"/>
     </w:p>
     <w:p>
       <w:pPr>
@@ -25342,7 +25340,7 @@
                     </pic:cNvPicPr>
                   </pic:nvPicPr>
                   <pic:blipFill>
-                    <a:blip r:embed="rId40">
+                    <a:blip r:embed="rId39">
                       <a:extLst>
                         <a:ext uri="{28A0092B-C50C-407E-A947-70E740481C1C}">
                           <a14:useLocalDpi xmlns:a14="http://schemas.microsoft.com/office/drawing/2010/main" val="0"/>
@@ -25391,14 +25389,659 @@
     <w:p>
       <w:pPr>
         <w:rPr>
+          <w:rFonts w:cs="Arial"/>
+        </w:rPr>
+      </w:pPr>
+    </w:p>
+    <w:p>
+      <w:pPr>
+        <w:rPr>
+          <w:rFonts w:cs="Arial"/>
+        </w:rPr>
+      </w:pPr>
+    </w:p>
+    <w:p>
+      <w:pPr>
+        <w:rPr>
+          <w:rFonts w:cs="Arial"/>
+        </w:rPr>
+      </w:pPr>
+    </w:p>
+    <w:p>
+      <w:pPr>
+        <w:rPr>
+          <w:rFonts w:cs="Arial"/>
+        </w:rPr>
+      </w:pPr>
+    </w:p>
+    <w:p>
+      <w:pPr>
+        <w:rPr>
+          <w:rFonts w:cs="Arial"/>
+        </w:rPr>
+      </w:pPr>
+    </w:p>
+    <w:p>
+      <w:pPr>
+        <w:rPr>
+          <w:rFonts w:cs="Arial"/>
+        </w:rPr>
+      </w:pPr>
+    </w:p>
+    <w:p>
+      <w:pPr>
+        <w:rPr>
+          <w:rFonts w:cs="Arial"/>
+        </w:rPr>
+      </w:pPr>
+    </w:p>
+    <w:p>
+      <w:pPr>
+        <w:rPr>
+          <w:rFonts w:cs="Arial"/>
+        </w:rPr>
+      </w:pPr>
+    </w:p>
+    <w:p>
+      <w:pPr>
+        <w:rPr>
+          <w:rFonts w:cs="Arial"/>
+        </w:rPr>
+      </w:pPr>
+    </w:p>
+    <w:p>
+      <w:pPr>
+        <w:rPr>
+          <w:rFonts w:cs="Arial"/>
+        </w:rPr>
+      </w:pPr>
+    </w:p>
+    <w:p>
+      <w:pPr>
+        <w:rPr>
+          <w:rFonts w:cs="Arial"/>
+        </w:rPr>
+      </w:pPr>
+    </w:p>
+    <w:p>
+      <w:pPr>
+        <w:rPr>
+          <w:rFonts w:cs="Arial"/>
+        </w:rPr>
+      </w:pPr>
+    </w:p>
+    <w:p>
+      <w:pPr>
+        <w:rPr>
+          <w:rFonts w:cs="Arial"/>
+        </w:rPr>
+      </w:pPr>
+    </w:p>
+    <w:p>
+      <w:pPr>
+        <w:rPr>
+          <w:rFonts w:cs="Arial"/>
+        </w:rPr>
+      </w:pPr>
+    </w:p>
+    <w:p>
+      <w:pPr>
+        <w:rPr>
+          <w:rFonts w:cs="Arial"/>
+        </w:rPr>
+      </w:pPr>
+    </w:p>
+    <w:p>
+      <w:pPr>
+        <w:rPr>
+          <w:rFonts w:cs="Arial"/>
+        </w:rPr>
+      </w:pPr>
+    </w:p>
+    <w:p>
+      <w:pPr>
+        <w:pStyle w:val="Ttulo4"/>
+      </w:pPr>
+      <w:r>
+        <w:lastRenderedPageBreak/>
+        <w:t xml:space="preserve">Diagrama de Casos de Uso: Gestionar </w:t>
+      </w:r>
+      <w:r>
+        <w:t>Compra a Proveedor</w:t>
+      </w:r>
+    </w:p>
+    <w:p>
+      <w:pPr>
+        <w:pStyle w:val="Ttulo5"/>
+      </w:pPr>
+      <w:r>
+        <w:t>Diagrama de clases</w:t>
+      </w:r>
+    </w:p>
+    <w:p>
+      <w:pPr>
+        <w:rPr>
           <w:highlight w:val="yellow"/>
         </w:rPr>
       </w:pPr>
+      <w:r>
+        <w:rPr>
+          <w:noProof/>
+          <w:lang w:eastAsia="es-AR"/>
+        </w:rPr>
+        <w:drawing>
+          <wp:inline distT="0" distB="0" distL="0" distR="0">
+            <wp:extent cx="6120765" cy="3337607"/>
+            <wp:effectExtent l="0" t="0" r="0" b="0"/>
+            <wp:docPr id="36" name="Imagen 36" descr="C:\Users\Esteban\Desktop\Gestionar Compra a Proveedor Class.JPG"/>
+            <wp:cNvGraphicFramePr>
+              <a:graphicFrameLocks xmlns:a="http://schemas.openxmlformats.org/drawingml/2006/main" noChangeAspect="1"/>
+            </wp:cNvGraphicFramePr>
+            <a:graphic xmlns:a="http://schemas.openxmlformats.org/drawingml/2006/main">
+              <a:graphicData uri="http://schemas.openxmlformats.org/drawingml/2006/picture">
+                <pic:pic xmlns:pic="http://schemas.openxmlformats.org/drawingml/2006/picture">
+                  <pic:nvPicPr>
+                    <pic:cNvPr id="0" name="Picture 10" descr="C:\Users\Esteban\Desktop\Gestionar Compra a Proveedor Class.JPG"/>
+                    <pic:cNvPicPr>
+                      <a:picLocks noChangeAspect="1" noChangeArrowheads="1"/>
+                    </pic:cNvPicPr>
+                  </pic:nvPicPr>
+                  <pic:blipFill>
+                    <a:blip r:embed="rId40">
+                      <a:extLst>
+                        <a:ext uri="{28A0092B-C50C-407E-A947-70E740481C1C}">
+                          <a14:useLocalDpi xmlns:a14="http://schemas.microsoft.com/office/drawing/2010/main" val="0"/>
+                        </a:ext>
+                      </a:extLst>
+                    </a:blip>
+                    <a:srcRect/>
+                    <a:stretch>
+                      <a:fillRect/>
+                    </a:stretch>
+                  </pic:blipFill>
+                  <pic:spPr bwMode="auto">
+                    <a:xfrm>
+                      <a:off x="0" y="0"/>
+                      <a:ext cx="6120765" cy="3337607"/>
+                    </a:xfrm>
+                    <a:prstGeom prst="rect">
+                      <a:avLst/>
+                    </a:prstGeom>
+                    <a:noFill/>
+                    <a:ln>
+                      <a:noFill/>
+                    </a:ln>
+                  </pic:spPr>
+                </pic:pic>
+              </a:graphicData>
+            </a:graphic>
+          </wp:inline>
+        </w:drawing>
+      </w:r>
+      <w:bookmarkStart w:id="140" w:name="_GoBack"/>
+      <w:bookmarkEnd w:id="140"/>
+    </w:p>
+    <w:p>
+      <w:pPr>
+        <w:rPr>
+          <w:highlight w:val="yellow"/>
+        </w:rPr>
+      </w:pPr>
+    </w:p>
+    <w:p>
+      <w:pPr>
+        <w:rPr>
+          <w:rFonts w:cs="Arial"/>
+          <w:b/>
+        </w:rPr>
+      </w:pPr>
+      <w:r>
+        <w:rPr>
+          <w:rFonts w:cs="Arial"/>
+          <w:b/>
+        </w:rPr>
+        <w:t xml:space="preserve">Diag. De Secuencia Caso de Uso: </w:t>
+      </w:r>
+      <w:r>
+        <w:rPr>
+          <w:rFonts w:cs="Arial"/>
+          <w:b/>
+        </w:rPr>
+        <w:t>Realizar Pedido Proveedor</w:t>
+      </w:r>
+    </w:p>
+    <w:p>
+      <w:pPr>
+        <w:rPr>
+          <w:rFonts w:cs="Arial"/>
+          <w:b/>
+        </w:rPr>
+      </w:pPr>
+    </w:p>
+    <w:p>
+      <w:pPr>
+        <w:rPr>
+          <w:highlight w:val="yellow"/>
+        </w:rPr>
+      </w:pPr>
+      <w:r>
+        <w:rPr>
+          <w:noProof/>
+          <w:lang w:eastAsia="es-AR"/>
+        </w:rPr>
+        <w:drawing>
+          <wp:inline distT="0" distB="0" distL="0" distR="0">
+            <wp:extent cx="6120765" cy="3589917"/>
+            <wp:effectExtent l="0" t="0" r="0" b="0"/>
+            <wp:docPr id="28" name="Imagen 28" descr="C:\Users\Esteban\Desktop\Realizar Pedido a Proveedor.JPG"/>
+            <wp:cNvGraphicFramePr>
+              <a:graphicFrameLocks xmlns:a="http://schemas.openxmlformats.org/drawingml/2006/main" noChangeAspect="1"/>
+            </wp:cNvGraphicFramePr>
+            <a:graphic xmlns:a="http://schemas.openxmlformats.org/drawingml/2006/main">
+              <a:graphicData uri="http://schemas.openxmlformats.org/drawingml/2006/picture">
+                <pic:pic xmlns:pic="http://schemas.openxmlformats.org/drawingml/2006/picture">
+                  <pic:nvPicPr>
+                    <pic:cNvPr id="0" name="Picture 5" descr="C:\Users\Esteban\Desktop\Realizar Pedido a Proveedor.JPG"/>
+                    <pic:cNvPicPr>
+                      <a:picLocks noChangeAspect="1" noChangeArrowheads="1"/>
+                    </pic:cNvPicPr>
+                  </pic:nvPicPr>
+                  <pic:blipFill>
+                    <a:blip r:embed="rId41">
+                      <a:extLst>
+                        <a:ext uri="{28A0092B-C50C-407E-A947-70E740481C1C}">
+                          <a14:useLocalDpi xmlns:a14="http://schemas.microsoft.com/office/drawing/2010/main" val="0"/>
+                        </a:ext>
+                      </a:extLst>
+                    </a:blip>
+                    <a:srcRect/>
+                    <a:stretch>
+                      <a:fillRect/>
+                    </a:stretch>
+                  </pic:blipFill>
+                  <pic:spPr bwMode="auto">
+                    <a:xfrm>
+                      <a:off x="0" y="0"/>
+                      <a:ext cx="6120765" cy="3589917"/>
+                    </a:xfrm>
+                    <a:prstGeom prst="rect">
+                      <a:avLst/>
+                    </a:prstGeom>
+                    <a:noFill/>
+                    <a:ln>
+                      <a:noFill/>
+                    </a:ln>
+                  </pic:spPr>
+                </pic:pic>
+              </a:graphicData>
+            </a:graphic>
+          </wp:inline>
+        </w:drawing>
+      </w:r>
+    </w:p>
+    <w:p>
+      <w:pPr>
+        <w:rPr>
+          <w:highlight w:val="yellow"/>
+        </w:rPr>
+      </w:pPr>
+    </w:p>
+    <w:p>
+      <w:pPr>
+        <w:rPr>
+          <w:highlight w:val="yellow"/>
+        </w:rPr>
+      </w:pPr>
+    </w:p>
+    <w:p>
+      <w:pPr>
+        <w:rPr>
+          <w:highlight w:val="yellow"/>
+        </w:rPr>
+      </w:pPr>
+    </w:p>
+    <w:p>
+      <w:pPr>
+        <w:rPr>
+          <w:highlight w:val="yellow"/>
+        </w:rPr>
+      </w:pPr>
+    </w:p>
+    <w:p>
+      <w:pPr>
+        <w:rPr>
+          <w:highlight w:val="yellow"/>
+        </w:rPr>
+      </w:pPr>
+    </w:p>
+    <w:p>
+      <w:pPr>
+        <w:rPr>
+          <w:rFonts w:cs="Arial"/>
+          <w:b/>
+        </w:rPr>
+      </w:pPr>
+      <w:r>
+        <w:rPr>
+          <w:rFonts w:cs="Arial"/>
+          <w:b/>
+        </w:rPr>
+        <w:t xml:space="preserve">Diag. De Secuencia Caso de Uso: </w:t>
+      </w:r>
+      <w:r>
+        <w:rPr>
+          <w:rFonts w:cs="Arial"/>
+          <w:b/>
+        </w:rPr>
+        <w:t>Generar Listado de Estados Pendientes</w:t>
+      </w:r>
+    </w:p>
+    <w:p>
+      <w:pPr>
+        <w:rPr>
+          <w:highlight w:val="yellow"/>
+        </w:rPr>
+      </w:pPr>
+    </w:p>
+    <w:p>
+      <w:pPr>
+        <w:rPr>
+          <w:highlight w:val="yellow"/>
+        </w:rPr>
+      </w:pPr>
+      <w:r>
+        <w:rPr>
+          <w:noProof/>
+          <w:lang w:eastAsia="es-AR"/>
+        </w:rPr>
+        <w:drawing>
+          <wp:inline distT="0" distB="0" distL="0" distR="0">
+            <wp:extent cx="6120765" cy="3543698"/>
+            <wp:effectExtent l="0" t="0" r="0" b="0"/>
+            <wp:docPr id="32" name="Imagen 32" descr="C:\Users\Esteban\Desktop\Generar listado de estados Pendientes.JPG"/>
+            <wp:cNvGraphicFramePr>
+              <a:graphicFrameLocks xmlns:a="http://schemas.openxmlformats.org/drawingml/2006/main" noChangeAspect="1"/>
+            </wp:cNvGraphicFramePr>
+            <a:graphic xmlns:a="http://schemas.openxmlformats.org/drawingml/2006/main">
+              <a:graphicData uri="http://schemas.openxmlformats.org/drawingml/2006/picture">
+                <pic:pic xmlns:pic="http://schemas.openxmlformats.org/drawingml/2006/picture">
+                  <pic:nvPicPr>
+                    <pic:cNvPr id="0" name="Picture 6" descr="C:\Users\Esteban\Desktop\Generar listado de estados Pendientes.JPG"/>
+                    <pic:cNvPicPr>
+                      <a:picLocks noChangeAspect="1" noChangeArrowheads="1"/>
+                    </pic:cNvPicPr>
+                  </pic:nvPicPr>
+                  <pic:blipFill>
+                    <a:blip r:embed="rId42">
+                      <a:extLst>
+                        <a:ext uri="{28A0092B-C50C-407E-A947-70E740481C1C}">
+                          <a14:useLocalDpi xmlns:a14="http://schemas.microsoft.com/office/drawing/2010/main" val="0"/>
+                        </a:ext>
+                      </a:extLst>
+                    </a:blip>
+                    <a:srcRect/>
+                    <a:stretch>
+                      <a:fillRect/>
+                    </a:stretch>
+                  </pic:blipFill>
+                  <pic:spPr bwMode="auto">
+                    <a:xfrm>
+                      <a:off x="0" y="0"/>
+                      <a:ext cx="6120765" cy="3543698"/>
+                    </a:xfrm>
+                    <a:prstGeom prst="rect">
+                      <a:avLst/>
+                    </a:prstGeom>
+                    <a:noFill/>
+                    <a:ln>
+                      <a:noFill/>
+                    </a:ln>
+                  </pic:spPr>
+                </pic:pic>
+              </a:graphicData>
+            </a:graphic>
+          </wp:inline>
+        </w:drawing>
+      </w:r>
+    </w:p>
+    <w:p>
+      <w:pPr>
+        <w:rPr>
+          <w:highlight w:val="yellow"/>
+        </w:rPr>
+      </w:pPr>
+    </w:p>
+    <w:p>
+      <w:pPr>
+        <w:rPr>
+          <w:rFonts w:cs="Arial"/>
+          <w:b/>
+        </w:rPr>
+      </w:pPr>
+    </w:p>
+    <w:p>
+      <w:pPr>
+        <w:rPr>
+          <w:rFonts w:cs="Arial"/>
+          <w:b/>
+        </w:rPr>
+      </w:pPr>
+      <w:r>
+        <w:rPr>
+          <w:rFonts w:cs="Arial"/>
+          <w:b/>
+        </w:rPr>
+        <w:t xml:space="preserve">Diag. De Secuencia Caso de Uso: </w:t>
+      </w:r>
+      <w:r>
+        <w:rPr>
+          <w:rFonts w:cs="Arial"/>
+          <w:b/>
+        </w:rPr>
+        <w:t>Generar Listado de Estados Pendientes</w:t>
+      </w:r>
+    </w:p>
+    <w:p>
+      <w:pPr>
+        <w:rPr>
+          <w:highlight w:val="yellow"/>
+        </w:rPr>
+      </w:pPr>
+    </w:p>
+    <w:p>
+      <w:pPr>
+        <w:rPr>
+          <w:highlight w:val="yellow"/>
+        </w:rPr>
+      </w:pPr>
+      <w:r>
+        <w:rPr>
+          <w:noProof/>
+          <w:lang w:eastAsia="es-AR"/>
+        </w:rPr>
+        <w:drawing>
+          <wp:inline distT="0" distB="0" distL="0" distR="0">
+            <wp:extent cx="6120765" cy="3468085"/>
+            <wp:effectExtent l="0" t="0" r="0" b="0"/>
+            <wp:docPr id="33" name="Imagen 33" descr="C:\Users\Esteban\Desktop\Registrar Catalogo.JPG"/>
+            <wp:cNvGraphicFramePr>
+              <a:graphicFrameLocks xmlns:a="http://schemas.openxmlformats.org/drawingml/2006/main" noChangeAspect="1"/>
+            </wp:cNvGraphicFramePr>
+            <a:graphic xmlns:a="http://schemas.openxmlformats.org/drawingml/2006/main">
+              <a:graphicData uri="http://schemas.openxmlformats.org/drawingml/2006/picture">
+                <pic:pic xmlns:pic="http://schemas.openxmlformats.org/drawingml/2006/picture">
+                  <pic:nvPicPr>
+                    <pic:cNvPr id="0" name="Picture 7" descr="C:\Users\Esteban\Desktop\Registrar Catalogo.JPG"/>
+                    <pic:cNvPicPr>
+                      <a:picLocks noChangeAspect="1" noChangeArrowheads="1"/>
+                    </pic:cNvPicPr>
+                  </pic:nvPicPr>
+                  <pic:blipFill>
+                    <a:blip r:embed="rId43">
+                      <a:extLst>
+                        <a:ext uri="{28A0092B-C50C-407E-A947-70E740481C1C}">
+                          <a14:useLocalDpi xmlns:a14="http://schemas.microsoft.com/office/drawing/2010/main" val="0"/>
+                        </a:ext>
+                      </a:extLst>
+                    </a:blip>
+                    <a:srcRect/>
+                    <a:stretch>
+                      <a:fillRect/>
+                    </a:stretch>
+                  </pic:blipFill>
+                  <pic:spPr bwMode="auto">
+                    <a:xfrm>
+                      <a:off x="0" y="0"/>
+                      <a:ext cx="6120765" cy="3468085"/>
+                    </a:xfrm>
+                    <a:prstGeom prst="rect">
+                      <a:avLst/>
+                    </a:prstGeom>
+                    <a:noFill/>
+                    <a:ln>
+                      <a:noFill/>
+                    </a:ln>
+                  </pic:spPr>
+                </pic:pic>
+              </a:graphicData>
+            </a:graphic>
+          </wp:inline>
+        </w:drawing>
+      </w:r>
+    </w:p>
+    <w:p>
+      <w:pPr>
+        <w:rPr>
+          <w:highlight w:val="yellow"/>
+        </w:rPr>
+      </w:pPr>
+    </w:p>
+    <w:p>
+      <w:pPr>
+        <w:rPr>
+          <w:highlight w:val="yellow"/>
+        </w:rPr>
+      </w:pPr>
+    </w:p>
+    <w:p>
+      <w:pPr>
+        <w:rPr>
+          <w:highlight w:val="yellow"/>
+        </w:rPr>
+      </w:pPr>
+    </w:p>
+    <w:p>
+      <w:pPr>
+        <w:rPr>
+          <w:highlight w:val="yellow"/>
+        </w:rPr>
+      </w:pPr>
+    </w:p>
+    <w:p>
+      <w:pPr>
+        <w:rPr>
+          <w:rFonts w:cs="Arial"/>
+          <w:b/>
+        </w:rPr>
+      </w:pPr>
+      <w:r>
+        <w:rPr>
+          <w:rFonts w:cs="Arial"/>
+          <w:b/>
+        </w:rPr>
+        <w:t xml:space="preserve">Diag. De Secuencia Caso de Uso: </w:t>
+      </w:r>
+      <w:r>
+        <w:rPr>
+          <w:rFonts w:cs="Arial"/>
+          <w:b/>
+        </w:rPr>
+        <w:t>Registrar Remito</w:t>
+      </w:r>
+    </w:p>
+    <w:p>
+      <w:pPr>
+        <w:rPr>
+          <w:rFonts w:cs="Arial"/>
+          <w:b/>
+        </w:rPr>
+      </w:pPr>
+    </w:p>
+    <w:p>
+      <w:pPr>
+        <w:rPr>
+          <w:rFonts w:cs="Arial"/>
+          <w:b/>
+        </w:rPr>
+      </w:pPr>
+      <w:r>
+        <w:rPr>
+          <w:rFonts w:cs="Arial"/>
+          <w:b/>
+          <w:noProof/>
+          <w:lang w:eastAsia="es-AR"/>
+        </w:rPr>
+        <w:drawing>
+          <wp:inline distT="0" distB="0" distL="0" distR="0">
+            <wp:extent cx="6120765" cy="4054136"/>
+            <wp:effectExtent l="0" t="0" r="0" b="3810"/>
+            <wp:docPr id="35" name="Imagen 35" descr="C:\Users\Esteban\Desktop\Registrar Remito.JPG"/>
+            <wp:cNvGraphicFramePr>
+              <a:graphicFrameLocks xmlns:a="http://schemas.openxmlformats.org/drawingml/2006/main" noChangeAspect="1"/>
+            </wp:cNvGraphicFramePr>
+            <a:graphic xmlns:a="http://schemas.openxmlformats.org/drawingml/2006/main">
+              <a:graphicData uri="http://schemas.openxmlformats.org/drawingml/2006/picture">
+                <pic:pic xmlns:pic="http://schemas.openxmlformats.org/drawingml/2006/picture">
+                  <pic:nvPicPr>
+                    <pic:cNvPr id="0" name="Picture 9" descr="C:\Users\Esteban\Desktop\Registrar Remito.JPG"/>
+                    <pic:cNvPicPr>
+                      <a:picLocks noChangeAspect="1" noChangeArrowheads="1"/>
+                    </pic:cNvPicPr>
+                  </pic:nvPicPr>
+                  <pic:blipFill>
+                    <a:blip r:embed="rId44">
+                      <a:extLst>
+                        <a:ext uri="{28A0092B-C50C-407E-A947-70E740481C1C}">
+                          <a14:useLocalDpi xmlns:a14="http://schemas.microsoft.com/office/drawing/2010/main" val="0"/>
+                        </a:ext>
+                      </a:extLst>
+                    </a:blip>
+                    <a:srcRect/>
+                    <a:stretch>
+                      <a:fillRect/>
+                    </a:stretch>
+                  </pic:blipFill>
+                  <pic:spPr bwMode="auto">
+                    <a:xfrm>
+                      <a:off x="0" y="0"/>
+                      <a:ext cx="6120765" cy="4054136"/>
+                    </a:xfrm>
+                    <a:prstGeom prst="rect">
+                      <a:avLst/>
+                    </a:prstGeom>
+                    <a:noFill/>
+                    <a:ln>
+                      <a:noFill/>
+                    </a:ln>
+                  </pic:spPr>
+                </pic:pic>
+              </a:graphicData>
+            </a:graphic>
+          </wp:inline>
+        </w:drawing>
+      </w:r>
+    </w:p>
+    <w:p>
+      <w:pPr>
+        <w:rPr>
+          <w:highlight w:val="yellow"/>
+        </w:rPr>
+      </w:pPr>
     </w:p>
     <w:sectPr>
-      <w:headerReference w:type="default" r:id="rId41"/>
-      <w:footerReference w:type="even" r:id="rId42"/>
-      <w:footerReference w:type="default" r:id="rId43"/>
+      <w:headerReference w:type="default" r:id="rId45"/>
+      <w:footerReference w:type="even" r:id="rId46"/>
+      <w:footerReference w:type="default" r:id="rId47"/>
       <w:pgSz w:w="11907" w:h="16840" w:code="9"/>
       <w:pgMar w:top="1418" w:right="1134" w:bottom="1418" w:left="1134" w:header="709" w:footer="709" w:gutter="0"/>
       <w:cols w:space="708"/>
@@ -25410,7 +26053,7 @@
 </file>
 
 <file path=word/endnotes.xml><?xml version="1.0" encoding="utf-8"?>
-<w:endnotes xmlns:wpc="http://schemas.microsoft.com/office/word/2010/wordprocessingCanvas" xmlns:mc="http://schemas.openxmlformats.org/markup-compatibility/2006" xmlns:o="urn:schemas-microsoft-com:office:office" xmlns:r="http://schemas.openxmlformats.org/officeDocument/2006/relationships" xmlns:m="http://schemas.openxmlformats.org/officeDocument/2006/math" xmlns:v="urn:schemas-microsoft-com:vml" xmlns:wp14="http://schemas.microsoft.com/office/word/2010/wordprocessingDrawing" xmlns:wp="http://schemas.openxmlformats.org/drawingml/2006/wordprocessingDrawing" xmlns:w10="urn:schemas-microsoft-com:office:word" xmlns:w="http://schemas.openxmlformats.org/wordprocessingml/2006/main" xmlns:w14="http://schemas.microsoft.com/office/word/2010/wordml" xmlns:wpg="http://schemas.microsoft.com/office/word/2010/wordprocessingGroup" xmlns:wpi="http://schemas.microsoft.com/office/word/2010/wordprocessingInk" xmlns:wne="http://schemas.microsoft.com/office/word/2006/wordml" xmlns:wps="http://schemas.microsoft.com/office/word/2010/wordprocessingShape" mc:Ignorable="w14 wp14">
+<w:endnotes xmlns:wpc="http://schemas.microsoft.com/office/word/2010/wordprocessingCanvas" xmlns:mc="http://schemas.openxmlformats.org/markup-compatibility/2006" xmlns:o="urn:schemas-microsoft-com:office:office" xmlns:r="http://schemas.openxmlformats.org/officeDocument/2006/relationships" xmlns:m="http://schemas.openxmlformats.org/officeDocument/2006/math" xmlns:v="urn:schemas-microsoft-com:vml" xmlns:wp14="http://schemas.microsoft.com/office/word/2010/wordprocessingDrawing" xmlns:wp="http://schemas.openxmlformats.org/drawingml/2006/wordprocessingDrawing" xmlns:w10="urn:schemas-microsoft-com:office:word" xmlns:w="http://schemas.openxmlformats.org/wordprocessingml/2006/main" xmlns:w14="http://schemas.microsoft.com/office/word/2010/wordml" xmlns:w15="http://schemas.microsoft.com/office/word/2012/wordml" xmlns:wpg="http://schemas.microsoft.com/office/word/2010/wordprocessingGroup" xmlns:wpi="http://schemas.microsoft.com/office/word/2010/wordprocessingInk" xmlns:wne="http://schemas.microsoft.com/office/word/2006/wordml" xmlns:wps="http://schemas.microsoft.com/office/word/2010/wordprocessingShape" mc:Ignorable="w14 w15 wp14">
   <w:endnote w:type="separator" w:id="-1">
     <w:p>
       <w:r>
@@ -25429,7 +26072,7 @@
 </file>
 
 <file path=word/footer1.xml><?xml version="1.0" encoding="utf-8"?>
-<w:ftr xmlns:wpc="http://schemas.microsoft.com/office/word/2010/wordprocessingCanvas" xmlns:mc="http://schemas.openxmlformats.org/markup-compatibility/2006" xmlns:o="urn:schemas-microsoft-com:office:office" xmlns:r="http://schemas.openxmlformats.org/officeDocument/2006/relationships" xmlns:m="http://schemas.openxmlformats.org/officeDocument/2006/math" xmlns:v="urn:schemas-microsoft-com:vml" xmlns:wp14="http://schemas.microsoft.com/office/word/2010/wordprocessingDrawing" xmlns:wp="http://schemas.openxmlformats.org/drawingml/2006/wordprocessingDrawing" xmlns:w10="urn:schemas-microsoft-com:office:word" xmlns:w="http://schemas.openxmlformats.org/wordprocessingml/2006/main" xmlns:w14="http://schemas.microsoft.com/office/word/2010/wordml" xmlns:wpg="http://schemas.microsoft.com/office/word/2010/wordprocessingGroup" xmlns:wpi="http://schemas.microsoft.com/office/word/2010/wordprocessingInk" xmlns:wne="http://schemas.microsoft.com/office/word/2006/wordml" xmlns:wps="http://schemas.microsoft.com/office/word/2010/wordprocessingShape" mc:Ignorable="w14 wp14">
+<w:ftr xmlns:wpc="http://schemas.microsoft.com/office/word/2010/wordprocessingCanvas" xmlns:mc="http://schemas.openxmlformats.org/markup-compatibility/2006" xmlns:o="urn:schemas-microsoft-com:office:office" xmlns:r="http://schemas.openxmlformats.org/officeDocument/2006/relationships" xmlns:m="http://schemas.openxmlformats.org/officeDocument/2006/math" xmlns:v="urn:schemas-microsoft-com:vml" xmlns:wp14="http://schemas.microsoft.com/office/word/2010/wordprocessingDrawing" xmlns:wp="http://schemas.openxmlformats.org/drawingml/2006/wordprocessingDrawing" xmlns:w10="urn:schemas-microsoft-com:office:word" xmlns:w="http://schemas.openxmlformats.org/wordprocessingml/2006/main" xmlns:w14="http://schemas.microsoft.com/office/word/2010/wordml" xmlns:w15="http://schemas.microsoft.com/office/word/2012/wordml" xmlns:wpg="http://schemas.microsoft.com/office/word/2010/wordprocessingGroup" xmlns:wpi="http://schemas.microsoft.com/office/word/2010/wordprocessingInk" xmlns:wne="http://schemas.microsoft.com/office/word/2006/wordml" xmlns:wps="http://schemas.microsoft.com/office/word/2010/wordprocessingShape" mc:Ignorable="w14 w15 wp14">
   <w:p>
     <w:pPr>
       <w:jc w:val="right"/>
@@ -25479,7 +26122,7 @@
 </file>
 
 <file path=word/footer2.xml><?xml version="1.0" encoding="utf-8"?>
-<w:ftr xmlns:wpc="http://schemas.microsoft.com/office/word/2010/wordprocessingCanvas" xmlns:mc="http://schemas.openxmlformats.org/markup-compatibility/2006" xmlns:o="urn:schemas-microsoft-com:office:office" xmlns:r="http://schemas.openxmlformats.org/officeDocument/2006/relationships" xmlns:m="http://schemas.openxmlformats.org/officeDocument/2006/math" xmlns:v="urn:schemas-microsoft-com:vml" xmlns:wp14="http://schemas.microsoft.com/office/word/2010/wordprocessingDrawing" xmlns:wp="http://schemas.openxmlformats.org/drawingml/2006/wordprocessingDrawing" xmlns:w10="urn:schemas-microsoft-com:office:word" xmlns:w="http://schemas.openxmlformats.org/wordprocessingml/2006/main" xmlns:w14="http://schemas.microsoft.com/office/word/2010/wordml" xmlns:wpg="http://schemas.microsoft.com/office/word/2010/wordprocessingGroup" xmlns:wpi="http://schemas.microsoft.com/office/word/2010/wordprocessingInk" xmlns:wne="http://schemas.microsoft.com/office/word/2006/wordml" xmlns:wps="http://schemas.microsoft.com/office/word/2010/wordprocessingShape" mc:Ignorable="w14 wp14">
+<w:ftr xmlns:wpc="http://schemas.microsoft.com/office/word/2010/wordprocessingCanvas" xmlns:mc="http://schemas.openxmlformats.org/markup-compatibility/2006" xmlns:o="urn:schemas-microsoft-com:office:office" xmlns:r="http://schemas.openxmlformats.org/officeDocument/2006/relationships" xmlns:m="http://schemas.openxmlformats.org/officeDocument/2006/math" xmlns:v="urn:schemas-microsoft-com:vml" xmlns:wp14="http://schemas.microsoft.com/office/word/2010/wordprocessingDrawing" xmlns:wp="http://schemas.openxmlformats.org/drawingml/2006/wordprocessingDrawing" xmlns:w10="urn:schemas-microsoft-com:office:word" xmlns:w="http://schemas.openxmlformats.org/wordprocessingml/2006/main" xmlns:w14="http://schemas.microsoft.com/office/word/2010/wordml" xmlns:w15="http://schemas.microsoft.com/office/word/2012/wordml" xmlns:wpg="http://schemas.microsoft.com/office/word/2010/wordprocessingGroup" xmlns:wpi="http://schemas.microsoft.com/office/word/2010/wordprocessingInk" xmlns:wne="http://schemas.microsoft.com/office/word/2006/wordml" xmlns:wps="http://schemas.microsoft.com/office/word/2010/wordprocessingShape" mc:Ignorable="w14 w15 wp14">
   <w:tbl>
     <w:tblPr>
       <w:tblW w:w="10092" w:type="dxa"/>
@@ -25621,7 +26264,7 @@
               <w:noProof/>
               <w:sz w:val="20"/>
             </w:rPr>
-            <w:t>43</w:t>
+            <w:t>45</w:t>
           </w:r>
           <w:r>
             <w:rPr>
@@ -25658,7 +26301,7 @@
               <w:noProof/>
               <w:sz w:val="20"/>
             </w:rPr>
-            <w:t>44</w:t>
+            <w:t>47</w:t>
           </w:r>
           <w:r>
             <w:rPr>
@@ -25679,7 +26322,7 @@
 </file>
 
 <file path=word/footnotes.xml><?xml version="1.0" encoding="utf-8"?>
-<w:footnotes xmlns:wpc="http://schemas.microsoft.com/office/word/2010/wordprocessingCanvas" xmlns:mc="http://schemas.openxmlformats.org/markup-compatibility/2006" xmlns:o="urn:schemas-microsoft-com:office:office" xmlns:r="http://schemas.openxmlformats.org/officeDocument/2006/relationships" xmlns:m="http://schemas.openxmlformats.org/officeDocument/2006/math" xmlns:v="urn:schemas-microsoft-com:vml" xmlns:wp14="http://schemas.microsoft.com/office/word/2010/wordprocessingDrawing" xmlns:wp="http://schemas.openxmlformats.org/drawingml/2006/wordprocessingDrawing" xmlns:w10="urn:schemas-microsoft-com:office:word" xmlns:w="http://schemas.openxmlformats.org/wordprocessingml/2006/main" xmlns:w14="http://schemas.microsoft.com/office/word/2010/wordml" xmlns:wpg="http://schemas.microsoft.com/office/word/2010/wordprocessingGroup" xmlns:wpi="http://schemas.microsoft.com/office/word/2010/wordprocessingInk" xmlns:wne="http://schemas.microsoft.com/office/word/2006/wordml" xmlns:wps="http://schemas.microsoft.com/office/word/2010/wordprocessingShape" mc:Ignorable="w14 wp14">
+<w:footnotes xmlns:wpc="http://schemas.microsoft.com/office/word/2010/wordprocessingCanvas" xmlns:mc="http://schemas.openxmlformats.org/markup-compatibility/2006" xmlns:o="urn:schemas-microsoft-com:office:office" xmlns:r="http://schemas.openxmlformats.org/officeDocument/2006/relationships" xmlns:m="http://schemas.openxmlformats.org/officeDocument/2006/math" xmlns:v="urn:schemas-microsoft-com:vml" xmlns:wp14="http://schemas.microsoft.com/office/word/2010/wordprocessingDrawing" xmlns:wp="http://schemas.openxmlformats.org/drawingml/2006/wordprocessingDrawing" xmlns:w10="urn:schemas-microsoft-com:office:word" xmlns:w="http://schemas.openxmlformats.org/wordprocessingml/2006/main" xmlns:w14="http://schemas.microsoft.com/office/word/2010/wordml" xmlns:w15="http://schemas.microsoft.com/office/word/2012/wordml" xmlns:wpg="http://schemas.microsoft.com/office/word/2010/wordprocessingGroup" xmlns:wpi="http://schemas.microsoft.com/office/word/2010/wordprocessingInk" xmlns:wne="http://schemas.microsoft.com/office/word/2006/wordml" xmlns:wps="http://schemas.microsoft.com/office/word/2010/wordprocessingShape" mc:Ignorable="w14 w15 wp14">
   <w:footnote w:type="separator" w:id="-1">
     <w:p>
       <w:r>
@@ -25698,7 +26341,7 @@
 </file>
 
 <file path=word/header1.xml><?xml version="1.0" encoding="utf-8"?>
-<w:hdr xmlns:wpc="http://schemas.microsoft.com/office/word/2010/wordprocessingCanvas" xmlns:mc="http://schemas.openxmlformats.org/markup-compatibility/2006" xmlns:o="urn:schemas-microsoft-com:office:office" xmlns:r="http://schemas.openxmlformats.org/officeDocument/2006/relationships" xmlns:m="http://schemas.openxmlformats.org/officeDocument/2006/math" xmlns:v="urn:schemas-microsoft-com:vml" xmlns:wp14="http://schemas.microsoft.com/office/word/2010/wordprocessingDrawing" xmlns:wp="http://schemas.openxmlformats.org/drawingml/2006/wordprocessingDrawing" xmlns:w10="urn:schemas-microsoft-com:office:word" xmlns:w="http://schemas.openxmlformats.org/wordprocessingml/2006/main" xmlns:w14="http://schemas.microsoft.com/office/word/2010/wordml" xmlns:wpg="http://schemas.microsoft.com/office/word/2010/wordprocessingGroup" xmlns:wpi="http://schemas.microsoft.com/office/word/2010/wordprocessingInk" xmlns:wne="http://schemas.microsoft.com/office/word/2006/wordml" xmlns:wps="http://schemas.microsoft.com/office/word/2010/wordprocessingShape" mc:Ignorable="w14 wp14">
+<w:hdr xmlns:wpc="http://schemas.microsoft.com/office/word/2010/wordprocessingCanvas" xmlns:mc="http://schemas.openxmlformats.org/markup-compatibility/2006" xmlns:o="urn:schemas-microsoft-com:office:office" xmlns:r="http://schemas.openxmlformats.org/officeDocument/2006/relationships" xmlns:m="http://schemas.openxmlformats.org/officeDocument/2006/math" xmlns:v="urn:schemas-microsoft-com:vml" xmlns:wp14="http://schemas.microsoft.com/office/word/2010/wordprocessingDrawing" xmlns:wp="http://schemas.openxmlformats.org/drawingml/2006/wordprocessingDrawing" xmlns:w10="urn:schemas-microsoft-com:office:word" xmlns:w="http://schemas.openxmlformats.org/wordprocessingml/2006/main" xmlns:w14="http://schemas.microsoft.com/office/word/2010/wordml" xmlns:w15="http://schemas.microsoft.com/office/word/2012/wordml" xmlns:wpg="http://schemas.microsoft.com/office/word/2010/wordprocessingGroup" xmlns:wpi="http://schemas.microsoft.com/office/word/2010/wordprocessingInk" xmlns:wne="http://schemas.microsoft.com/office/word/2006/wordml" xmlns:wps="http://schemas.microsoft.com/office/word/2010/wordprocessingShape" mc:Ignorable="w14 w15 wp14">
   <w:tbl>
     <w:tblPr>
       <w:tblW w:w="10014" w:type="dxa"/>
@@ -26022,8 +26665,8 @@
 </file>
 
 <file path=word/numbering.xml><?xml version="1.0" encoding="utf-8"?>
-<w:numbering xmlns:wpc="http://schemas.microsoft.com/office/word/2010/wordprocessingCanvas" xmlns:mc="http://schemas.openxmlformats.org/markup-compatibility/2006" xmlns:o="urn:schemas-microsoft-com:office:office" xmlns:r="http://schemas.openxmlformats.org/officeDocument/2006/relationships" xmlns:m="http://schemas.openxmlformats.org/officeDocument/2006/math" xmlns:v="urn:schemas-microsoft-com:vml" xmlns:wp14="http://schemas.microsoft.com/office/word/2010/wordprocessingDrawing" xmlns:wp="http://schemas.openxmlformats.org/drawingml/2006/wordprocessingDrawing" xmlns:w10="urn:schemas-microsoft-com:office:word" xmlns:w="http://schemas.openxmlformats.org/wordprocessingml/2006/main" xmlns:w14="http://schemas.microsoft.com/office/word/2010/wordml" xmlns:wpg="http://schemas.microsoft.com/office/word/2010/wordprocessingGroup" xmlns:wpi="http://schemas.microsoft.com/office/word/2010/wordprocessingInk" xmlns:wne="http://schemas.microsoft.com/office/word/2006/wordml" xmlns:wps="http://schemas.microsoft.com/office/word/2010/wordprocessingShape" mc:Ignorable="w14 wp14">
-  <w:abstractNum w:abstractNumId="0">
+<w:numbering xmlns:wpc="http://schemas.microsoft.com/office/word/2010/wordprocessingCanvas" xmlns:mc="http://schemas.openxmlformats.org/markup-compatibility/2006" xmlns:o="urn:schemas-microsoft-com:office:office" xmlns:r="http://schemas.openxmlformats.org/officeDocument/2006/relationships" xmlns:m="http://schemas.openxmlformats.org/officeDocument/2006/math" xmlns:v="urn:schemas-microsoft-com:vml" xmlns:wp14="http://schemas.microsoft.com/office/word/2010/wordprocessingDrawing" xmlns:wp="http://schemas.openxmlformats.org/drawingml/2006/wordprocessingDrawing" xmlns:w10="urn:schemas-microsoft-com:office:word" xmlns:w="http://schemas.openxmlformats.org/wordprocessingml/2006/main" xmlns:w14="http://schemas.microsoft.com/office/word/2010/wordml" xmlns:w15="http://schemas.microsoft.com/office/word/2012/wordml" xmlns:wpg="http://schemas.microsoft.com/office/word/2010/wordprocessingGroup" xmlns:wpi="http://schemas.microsoft.com/office/word/2010/wordprocessingInk" xmlns:wne="http://schemas.microsoft.com/office/word/2006/wordml" xmlns:wps="http://schemas.microsoft.com/office/word/2010/wordprocessingShape" mc:Ignorable="w14 w15 wp14">
+  <w:abstractNum w:abstractNumId="0" w15:restartNumberingAfterBreak="0">
     <w:nsid w:val="01195CF5"/>
     <w:multiLevelType w:val="hybridMultilevel"/>
     <w:tmpl w:val="F12E0150"/>
@@ -26136,7 +26779,7 @@
       </w:rPr>
     </w:lvl>
   </w:abstractNum>
-  <w:abstractNum w:abstractNumId="1">
+  <w:abstractNum w:abstractNumId="1" w15:restartNumberingAfterBreak="0">
     <w:nsid w:val="0BE04E25"/>
     <w:multiLevelType w:val="multilevel"/>
     <w:tmpl w:val="612C575E"/>
@@ -26225,7 +26868,7 @@
       </w:pPr>
     </w:lvl>
   </w:abstractNum>
-  <w:abstractNum w:abstractNumId="2">
+  <w:abstractNum w:abstractNumId="2" w15:restartNumberingAfterBreak="0">
     <w:nsid w:val="0EFB5617"/>
     <w:multiLevelType w:val="hybridMultilevel"/>
     <w:tmpl w:val="ED440B26"/>
@@ -26338,7 +26981,7 @@
       </w:rPr>
     </w:lvl>
   </w:abstractNum>
-  <w:abstractNum w:abstractNumId="3">
+  <w:abstractNum w:abstractNumId="3" w15:restartNumberingAfterBreak="0">
     <w:nsid w:val="1B885B1D"/>
     <w:multiLevelType w:val="hybridMultilevel"/>
     <w:tmpl w:val="D1A8A19C"/>
@@ -26427,7 +27070,7 @@
       </w:pPr>
     </w:lvl>
   </w:abstractNum>
-  <w:abstractNum w:abstractNumId="4">
+  <w:abstractNum w:abstractNumId="4" w15:restartNumberingAfterBreak="0">
     <w:nsid w:val="1E5C55D4"/>
     <w:multiLevelType w:val="hybridMultilevel"/>
     <w:tmpl w:val="AE581930"/>
@@ -26540,7 +27183,7 @@
       </w:rPr>
     </w:lvl>
   </w:abstractNum>
-  <w:abstractNum w:abstractNumId="5">
+  <w:abstractNum w:abstractNumId="5" w15:restartNumberingAfterBreak="0">
     <w:nsid w:val="32E9434E"/>
     <w:multiLevelType w:val="hybridMultilevel"/>
     <w:tmpl w:val="8A96FC76"/>
@@ -26633,7 +27276,7 @@
       </w:pPr>
     </w:lvl>
   </w:abstractNum>
-  <w:abstractNum w:abstractNumId="6">
+  <w:abstractNum w:abstractNumId="6" w15:restartNumberingAfterBreak="0">
     <w:nsid w:val="39234413"/>
     <w:multiLevelType w:val="hybridMultilevel"/>
     <w:tmpl w:val="6CF0D186"/>
@@ -26753,7 +27396,7 @@
       </w:pPr>
     </w:lvl>
   </w:abstractNum>
-  <w:abstractNum w:abstractNumId="7">
+  <w:abstractNum w:abstractNumId="7" w15:restartNumberingAfterBreak="0">
     <w:nsid w:val="40314633"/>
     <w:multiLevelType w:val="hybridMultilevel"/>
     <w:tmpl w:val="C8DAEC48"/>
@@ -26866,7 +27509,7 @@
       </w:pPr>
     </w:lvl>
   </w:abstractNum>
-  <w:abstractNum w:abstractNumId="8">
+  <w:abstractNum w:abstractNumId="8" w15:restartNumberingAfterBreak="0">
     <w:nsid w:val="43293353"/>
     <w:multiLevelType w:val="hybridMultilevel"/>
     <w:tmpl w:val="D1A8A19C"/>
@@ -26955,7 +27598,7 @@
       </w:pPr>
     </w:lvl>
   </w:abstractNum>
-  <w:abstractNum w:abstractNumId="9">
+  <w:abstractNum w:abstractNumId="9" w15:restartNumberingAfterBreak="0">
     <w:nsid w:val="440123FE"/>
     <w:multiLevelType w:val="hybridMultilevel"/>
     <w:tmpl w:val="DDE2BF2A"/>
@@ -27048,7 +27691,7 @@
       </w:pPr>
     </w:lvl>
   </w:abstractNum>
-  <w:abstractNum w:abstractNumId="10">
+  <w:abstractNum w:abstractNumId="10" w15:restartNumberingAfterBreak="0">
     <w:nsid w:val="4F717A7C"/>
     <w:multiLevelType w:val="hybridMultilevel"/>
     <w:tmpl w:val="2FBA3ED0"/>
@@ -27138,7 +27781,7 @@
       </w:pPr>
     </w:lvl>
   </w:abstractNum>
-  <w:abstractNum w:abstractNumId="11">
+  <w:abstractNum w:abstractNumId="11" w15:restartNumberingAfterBreak="0">
     <w:nsid w:val="526A6237"/>
     <w:multiLevelType w:val="hybridMultilevel"/>
     <w:tmpl w:val="C31229C2"/>
@@ -27258,7 +27901,7 @@
       </w:pPr>
     </w:lvl>
   </w:abstractNum>
-  <w:abstractNum w:abstractNumId="12">
+  <w:abstractNum w:abstractNumId="12" w15:restartNumberingAfterBreak="0">
     <w:nsid w:val="5B3C5BC5"/>
     <w:multiLevelType w:val="hybridMultilevel"/>
     <w:tmpl w:val="C31229C2"/>
@@ -27378,7 +28021,7 @@
       </w:pPr>
     </w:lvl>
   </w:abstractNum>
-  <w:abstractNum w:abstractNumId="13">
+  <w:abstractNum w:abstractNumId="13" w15:restartNumberingAfterBreak="0">
     <w:nsid w:val="63FB5FA7"/>
     <w:multiLevelType w:val="hybridMultilevel"/>
     <w:tmpl w:val="C194F98E"/>
@@ -27471,7 +28114,7 @@
       </w:pPr>
     </w:lvl>
   </w:abstractNum>
-  <w:abstractNum w:abstractNumId="14">
+  <w:abstractNum w:abstractNumId="14" w15:restartNumberingAfterBreak="0">
     <w:nsid w:val="649C7614"/>
     <w:multiLevelType w:val="multilevel"/>
     <w:tmpl w:val="126ABA00"/>
@@ -27565,7 +28208,7 @@
       </w:pPr>
     </w:lvl>
   </w:abstractNum>
-  <w:abstractNum w:abstractNumId="15">
+  <w:abstractNum w:abstractNumId="15" w15:restartNumberingAfterBreak="0">
     <w:nsid w:val="67FA386A"/>
     <w:multiLevelType w:val="multilevel"/>
     <w:tmpl w:val="1EA4FCC2"/>
@@ -27705,7 +28348,7 @@
       </w:rPr>
     </w:lvl>
   </w:abstractNum>
-  <w:abstractNum w:abstractNumId="16">
+  <w:abstractNum w:abstractNumId="16" w15:restartNumberingAfterBreak="0">
     <w:nsid w:val="690B1826"/>
     <w:multiLevelType w:val="hybridMultilevel"/>
     <w:tmpl w:val="1BD8872A"/>
@@ -27798,7 +28441,7 @@
       </w:pPr>
     </w:lvl>
   </w:abstractNum>
-  <w:abstractNum w:abstractNumId="17">
+  <w:abstractNum w:abstractNumId="17" w15:restartNumberingAfterBreak="0">
     <w:nsid w:val="6C4E3AFA"/>
     <w:multiLevelType w:val="hybridMultilevel"/>
     <w:tmpl w:val="9E02583E"/>
@@ -28004,7 +28647,7 @@
 </file>
 
 <file path=word/styles.xml><?xml version="1.0" encoding="utf-8"?>
-<w:styles xmlns:mc="http://schemas.openxmlformats.org/markup-compatibility/2006" xmlns:r="http://schemas.openxmlformats.org/officeDocument/2006/relationships" xmlns:w="http://schemas.openxmlformats.org/wordprocessingml/2006/main" xmlns:w14="http://schemas.microsoft.com/office/word/2010/wordml" mc:Ignorable="w14">
+<w:styles xmlns:mc="http://schemas.openxmlformats.org/markup-compatibility/2006" xmlns:r="http://schemas.openxmlformats.org/officeDocument/2006/relationships" xmlns:w="http://schemas.openxmlformats.org/wordprocessingml/2006/main" xmlns:w14="http://schemas.microsoft.com/office/word/2010/wordml" xmlns:w15="http://schemas.microsoft.com/office/word/2012/wordml" mc:Ignorable="w14 w15">
   <w:docDefaults>
     <w:rPrDefault>
       <w:rPr>
@@ -28014,144 +28657,378 @@
     </w:rPrDefault>
     <w:pPrDefault/>
   </w:docDefaults>
-  <w:latentStyles w:defLockedState="0" w:defUIPriority="99" w:defSemiHidden="1" w:defUnhideWhenUsed="1" w:defQFormat="0" w:count="267">
-    <w:lsdException w:name="Normal" w:semiHidden="0" w:uiPriority="0" w:unhideWhenUsed="0" w:qFormat="1"/>
-    <w:lsdException w:name="heading 1" w:semiHidden="0" w:uiPriority="0" w:unhideWhenUsed="0" w:qFormat="1"/>
-    <w:lsdException w:name="heading 2" w:semiHidden="0" w:uiPriority="0" w:unhideWhenUsed="0" w:qFormat="1"/>
-    <w:lsdException w:name="heading 3" w:semiHidden="0" w:uiPriority="0" w:unhideWhenUsed="0" w:qFormat="1"/>
-    <w:lsdException w:name="heading 4" w:semiHidden="0" w:uiPriority="0" w:unhideWhenUsed="0" w:qFormat="1"/>
-    <w:lsdException w:name="heading 5" w:semiHidden="0" w:uiPriority="0" w:unhideWhenUsed="0" w:qFormat="1"/>
-    <w:lsdException w:name="heading 6" w:semiHidden="0" w:uiPriority="0" w:unhideWhenUsed="0" w:qFormat="1"/>
-    <w:lsdException w:name="heading 7" w:semiHidden="0" w:uiPriority="0" w:unhideWhenUsed="0" w:qFormat="1"/>
-    <w:lsdException w:name="heading 8" w:semiHidden="0" w:uiPriority="0" w:unhideWhenUsed="0" w:qFormat="1"/>
-    <w:lsdException w:name="heading 9" w:semiHidden="0" w:uiPriority="0" w:unhideWhenUsed="0" w:qFormat="1"/>
-    <w:lsdException w:name="toc 1" w:uiPriority="39"/>
-    <w:lsdException w:name="toc 2" w:uiPriority="39"/>
-    <w:lsdException w:name="toc 3" w:uiPriority="39"/>
-    <w:lsdException w:name="toc 4" w:uiPriority="39"/>
-    <w:lsdException w:name="toc 5" w:uiPriority="39"/>
-    <w:lsdException w:name="toc 6" w:uiPriority="39"/>
-    <w:lsdException w:name="toc 7" w:uiPriority="39"/>
-    <w:lsdException w:name="toc 8" w:uiPriority="39"/>
-    <w:lsdException w:name="toc 9" w:uiPriority="39"/>
-    <w:lsdException w:name="caption" w:uiPriority="35" w:qFormat="1"/>
-    <w:lsdException w:name="Title" w:semiHidden="0" w:uiPriority="10" w:unhideWhenUsed="0" w:qFormat="1"/>
-    <w:lsdException w:name="Default Paragraph Font" w:uiPriority="1"/>
-    <w:lsdException w:name="Subtitle" w:semiHidden="0" w:uiPriority="11" w:unhideWhenUsed="0" w:qFormat="1"/>
-    <w:lsdException w:name="Strong" w:semiHidden="0" w:uiPriority="22" w:unhideWhenUsed="0" w:qFormat="1"/>
-    <w:lsdException w:name="Emphasis" w:semiHidden="0" w:uiPriority="20" w:unhideWhenUsed="0" w:qFormat="1"/>
-    <w:lsdException w:name="Table Grid" w:semiHidden="0" w:uiPriority="59" w:unhideWhenUsed="0"/>
-    <w:lsdException w:name="Placeholder Text" w:unhideWhenUsed="0"/>
-    <w:lsdException w:name="No Spacing" w:semiHidden="0" w:uiPriority="1" w:unhideWhenUsed="0" w:qFormat="1"/>
-    <w:lsdException w:name="Light Shading" w:semiHidden="0" w:uiPriority="60" w:unhideWhenUsed="0"/>
-    <w:lsdException w:name="Light List" w:semiHidden="0" w:uiPriority="61" w:unhideWhenUsed="0"/>
-    <w:lsdException w:name="Light Grid" w:semiHidden="0" w:uiPriority="62" w:unhideWhenUsed="0"/>
-    <w:lsdException w:name="Medium Shading 1" w:semiHidden="0" w:uiPriority="63" w:unhideWhenUsed="0"/>
-    <w:lsdException w:name="Medium Shading 2" w:semiHidden="0" w:uiPriority="64" w:unhideWhenUsed="0"/>
-    <w:lsdException w:name="Medium List 1" w:semiHidden="0" w:uiPriority="65" w:unhideWhenUsed="0"/>
-    <w:lsdException w:name="Medium List 2" w:semiHidden="0" w:uiPriority="66" w:unhideWhenUsed="0"/>
-    <w:lsdException w:name="Medium Grid 1" w:semiHidden="0" w:uiPriority="67" w:unhideWhenUsed="0"/>
-    <w:lsdException w:name="Medium Grid 2" w:semiHidden="0" w:uiPriority="68" w:unhideWhenUsed="0"/>
-    <w:lsdException w:name="Medium Grid 3" w:semiHidden="0" w:uiPriority="69" w:unhideWhenUsed="0"/>
-    <w:lsdException w:name="Dark List" w:semiHidden="0" w:uiPriority="70" w:unhideWhenUsed="0"/>
-    <w:lsdException w:name="Colorful Shading" w:semiHidden="0" w:uiPriority="71" w:unhideWhenUsed="0"/>
-    <w:lsdException w:name="Colorful List" w:semiHidden="0" w:uiPriority="72" w:unhideWhenUsed="0"/>
-    <w:lsdException w:name="Colorful Grid" w:semiHidden="0" w:uiPriority="73" w:unhideWhenUsed="0"/>
-    <w:lsdException w:name="Light Shading Accent 1" w:semiHidden="0" w:uiPriority="60" w:unhideWhenUsed="0"/>
-    <w:lsdException w:name="Light List Accent 1" w:semiHidden="0" w:uiPriority="61" w:unhideWhenUsed="0"/>
-    <w:lsdException w:name="Light Grid Accent 1" w:semiHidden="0" w:uiPriority="62" w:unhideWhenUsed="0"/>
-    <w:lsdException w:name="Medium Shading 1 Accent 1" w:semiHidden="0" w:uiPriority="63" w:unhideWhenUsed="0"/>
-    <w:lsdException w:name="Medium Shading 2 Accent 1" w:semiHidden="0" w:uiPriority="64" w:unhideWhenUsed="0"/>
-    <w:lsdException w:name="Medium List 1 Accent 1" w:semiHidden="0" w:uiPriority="65" w:unhideWhenUsed="0"/>
-    <w:lsdException w:name="Revision" w:unhideWhenUsed="0"/>
-    <w:lsdException w:name="List Paragraph" w:semiHidden="0" w:uiPriority="34" w:unhideWhenUsed="0" w:qFormat="1"/>
-    <w:lsdException w:name="Quote" w:semiHidden="0" w:uiPriority="29" w:unhideWhenUsed="0" w:qFormat="1"/>
-    <w:lsdException w:name="Intense Quote" w:semiHidden="0" w:uiPriority="30" w:unhideWhenUsed="0" w:qFormat="1"/>
-    <w:lsdException w:name="Medium List 2 Accent 1" w:semiHidden="0" w:uiPriority="66" w:unhideWhenUsed="0"/>
-    <w:lsdException w:name="Medium Grid 1 Accent 1" w:semiHidden="0" w:uiPriority="67" w:unhideWhenUsed="0"/>
-    <w:lsdException w:name="Medium Grid 2 Accent 1" w:semiHidden="0" w:uiPriority="68" w:unhideWhenUsed="0"/>
-    <w:lsdException w:name="Medium Grid 3 Accent 1" w:semiHidden="0" w:uiPriority="69" w:unhideWhenUsed="0"/>
-    <w:lsdException w:name="Dark List Accent 1" w:semiHidden="0" w:uiPriority="70" w:unhideWhenUsed="0"/>
-    <w:lsdException w:name="Colorful Shading Accent 1" w:semiHidden="0" w:uiPriority="71" w:unhideWhenUsed="0"/>
-    <w:lsdException w:name="Colorful List Accent 1" w:semiHidden="0" w:uiPriority="72" w:unhideWhenUsed="0"/>
-    <w:lsdException w:name="Colorful Grid Accent 1" w:semiHidden="0" w:uiPriority="73" w:unhideWhenUsed="0"/>
-    <w:lsdException w:name="Light Shading Accent 2" w:semiHidden="0" w:uiPriority="60" w:unhideWhenUsed="0"/>
-    <w:lsdException w:name="Light List Accent 2" w:semiHidden="0" w:uiPriority="61" w:unhideWhenUsed="0"/>
-    <w:lsdException w:name="Light Grid Accent 2" w:semiHidden="0" w:uiPriority="62" w:unhideWhenUsed="0"/>
-    <w:lsdException w:name="Medium Shading 1 Accent 2" w:semiHidden="0" w:uiPriority="63" w:unhideWhenUsed="0"/>
-    <w:lsdException w:name="Medium Shading 2 Accent 2" w:semiHidden="0" w:uiPriority="64" w:unhideWhenUsed="0"/>
-    <w:lsdException w:name="Medium List 1 Accent 2" w:semiHidden="0" w:uiPriority="65" w:unhideWhenUsed="0"/>
-    <w:lsdException w:name="Medium List 2 Accent 2" w:semiHidden="0" w:uiPriority="66" w:unhideWhenUsed="0"/>
-    <w:lsdException w:name="Medium Grid 1 Accent 2" w:semiHidden="0" w:uiPriority="67" w:unhideWhenUsed="0"/>
-    <w:lsdException w:name="Medium Grid 2 Accent 2" w:semiHidden="0" w:uiPriority="68" w:unhideWhenUsed="0"/>
-    <w:lsdException w:name="Medium Grid 3 Accent 2" w:semiHidden="0" w:uiPriority="69" w:unhideWhenUsed="0"/>
-    <w:lsdException w:name="Dark List Accent 2" w:semiHidden="0" w:uiPriority="70" w:unhideWhenUsed="0"/>
-    <w:lsdException w:name="Colorful Shading Accent 2" w:semiHidden="0" w:uiPriority="71" w:unhideWhenUsed="0"/>
-    <w:lsdException w:name="Colorful List Accent 2" w:semiHidden="0" w:uiPriority="72" w:unhideWhenUsed="0"/>
-    <w:lsdException w:name="Colorful Grid Accent 2" w:semiHidden="0" w:uiPriority="73" w:unhideWhenUsed="0"/>
-    <w:lsdException w:name="Light Shading Accent 3" w:semiHidden="0" w:uiPriority="60" w:unhideWhenUsed="0"/>
-    <w:lsdException w:name="Light List Accent 3" w:semiHidden="0" w:uiPriority="61" w:unhideWhenUsed="0"/>
-    <w:lsdException w:name="Light Grid Accent 3" w:semiHidden="0" w:uiPriority="62" w:unhideWhenUsed="0"/>
-    <w:lsdException w:name="Medium Shading 1 Accent 3" w:semiHidden="0" w:uiPriority="63" w:unhideWhenUsed="0"/>
-    <w:lsdException w:name="Medium Shading 2 Accent 3" w:semiHidden="0" w:uiPriority="64" w:unhideWhenUsed="0"/>
-    <w:lsdException w:name="Medium List 1 Accent 3" w:semiHidden="0" w:uiPriority="65" w:unhideWhenUsed="0"/>
-    <w:lsdException w:name="Medium List 2 Accent 3" w:semiHidden="0" w:uiPriority="66" w:unhideWhenUsed="0"/>
-    <w:lsdException w:name="Medium Grid 1 Accent 3" w:semiHidden="0" w:uiPriority="67" w:unhideWhenUsed="0"/>
-    <w:lsdException w:name="Medium Grid 2 Accent 3" w:semiHidden="0" w:uiPriority="68" w:unhideWhenUsed="0"/>
-    <w:lsdException w:name="Medium Grid 3 Accent 3" w:semiHidden="0" w:uiPriority="69" w:unhideWhenUsed="0"/>
-    <w:lsdException w:name="Dark List Accent 3" w:semiHidden="0" w:uiPriority="70" w:unhideWhenUsed="0"/>
-    <w:lsdException w:name="Colorful Shading Accent 3" w:semiHidden="0" w:uiPriority="71" w:unhideWhenUsed="0"/>
-    <w:lsdException w:name="Colorful List Accent 3" w:semiHidden="0" w:uiPriority="72" w:unhideWhenUsed="0"/>
-    <w:lsdException w:name="Colorful Grid Accent 3" w:semiHidden="0" w:uiPriority="73" w:unhideWhenUsed="0"/>
-    <w:lsdException w:name="Light Shading Accent 4" w:semiHidden="0" w:uiPriority="60" w:unhideWhenUsed="0"/>
-    <w:lsdException w:name="Light List Accent 4" w:semiHidden="0" w:uiPriority="61" w:unhideWhenUsed="0"/>
-    <w:lsdException w:name="Light Grid Accent 4" w:semiHidden="0" w:uiPriority="62" w:unhideWhenUsed="0"/>
-    <w:lsdException w:name="Medium Shading 1 Accent 4" w:semiHidden="0" w:uiPriority="63" w:unhideWhenUsed="0"/>
-    <w:lsdException w:name="Medium Shading 2 Accent 4" w:semiHidden="0" w:uiPriority="64" w:unhideWhenUsed="0"/>
-    <w:lsdException w:name="Medium List 1 Accent 4" w:semiHidden="0" w:uiPriority="65" w:unhideWhenUsed="0"/>
-    <w:lsdException w:name="Medium List 2 Accent 4" w:semiHidden="0" w:uiPriority="66" w:unhideWhenUsed="0"/>
-    <w:lsdException w:name="Medium Grid 1 Accent 4" w:semiHidden="0" w:uiPriority="67" w:unhideWhenUsed="0"/>
-    <w:lsdException w:name="Medium Grid 2 Accent 4" w:semiHidden="0" w:uiPriority="68" w:unhideWhenUsed="0"/>
-    <w:lsdException w:name="Medium Grid 3 Accent 4" w:semiHidden="0" w:uiPriority="69" w:unhideWhenUsed="0"/>
-    <w:lsdException w:name="Dark List Accent 4" w:semiHidden="0" w:uiPriority="70" w:unhideWhenUsed="0"/>
-    <w:lsdException w:name="Colorful Shading Accent 4" w:semiHidden="0" w:uiPriority="71" w:unhideWhenUsed="0"/>
-    <w:lsdException w:name="Colorful List Accent 4" w:semiHidden="0" w:uiPriority="72" w:unhideWhenUsed="0"/>
-    <w:lsdException w:name="Colorful Grid Accent 4" w:semiHidden="0" w:uiPriority="73" w:unhideWhenUsed="0"/>
-    <w:lsdException w:name="Light Shading Accent 5" w:semiHidden="0" w:uiPriority="60" w:unhideWhenUsed="0"/>
-    <w:lsdException w:name="Light List Accent 5" w:semiHidden="0" w:uiPriority="61" w:unhideWhenUsed="0"/>
-    <w:lsdException w:name="Light Grid Accent 5" w:semiHidden="0" w:uiPriority="62" w:unhideWhenUsed="0"/>
-    <w:lsdException w:name="Medium Shading 1 Accent 5" w:semiHidden="0" w:uiPriority="63" w:unhideWhenUsed="0"/>
-    <w:lsdException w:name="Medium Shading 2 Accent 5" w:semiHidden="0" w:uiPriority="64" w:unhideWhenUsed="0"/>
-    <w:lsdException w:name="Medium List 1 Accent 5" w:semiHidden="0" w:uiPriority="65" w:unhideWhenUsed="0"/>
-    <w:lsdException w:name="Medium List 2 Accent 5" w:semiHidden="0" w:uiPriority="66" w:unhideWhenUsed="0"/>
-    <w:lsdException w:name="Medium Grid 1 Accent 5" w:semiHidden="0" w:uiPriority="67" w:unhideWhenUsed="0"/>
-    <w:lsdException w:name="Medium Grid 2 Accent 5" w:semiHidden="0" w:uiPriority="68" w:unhideWhenUsed="0"/>
-    <w:lsdException w:name="Medium Grid 3 Accent 5" w:semiHidden="0" w:uiPriority="69" w:unhideWhenUsed="0"/>
-    <w:lsdException w:name="Dark List Accent 5" w:semiHidden="0" w:uiPriority="70" w:unhideWhenUsed="0"/>
-    <w:lsdException w:name="Colorful Shading Accent 5" w:semiHidden="0" w:uiPriority="71" w:unhideWhenUsed="0"/>
-    <w:lsdException w:name="Colorful List Accent 5" w:semiHidden="0" w:uiPriority="72" w:unhideWhenUsed="0"/>
-    <w:lsdException w:name="Colorful Grid Accent 5" w:semiHidden="0" w:uiPriority="73" w:unhideWhenUsed="0"/>
-    <w:lsdException w:name="Light Shading Accent 6" w:semiHidden="0" w:uiPriority="60" w:unhideWhenUsed="0"/>
-    <w:lsdException w:name="Light List Accent 6" w:semiHidden="0" w:uiPriority="61" w:unhideWhenUsed="0"/>
-    <w:lsdException w:name="Light Grid Accent 6" w:semiHidden="0" w:uiPriority="62" w:unhideWhenUsed="0"/>
-    <w:lsdException w:name="Medium Shading 1 Accent 6" w:semiHidden="0" w:uiPriority="63" w:unhideWhenUsed="0"/>
-    <w:lsdException w:name="Medium Shading 2 Accent 6" w:semiHidden="0" w:uiPriority="64" w:unhideWhenUsed="0"/>
-    <w:lsdException w:name="Medium List 1 Accent 6" w:semiHidden="0" w:uiPriority="65" w:unhideWhenUsed="0"/>
-    <w:lsdException w:name="Medium List 2 Accent 6" w:semiHidden="0" w:uiPriority="66" w:unhideWhenUsed="0"/>
-    <w:lsdException w:name="Medium Grid 1 Accent 6" w:semiHidden="0" w:uiPriority="67" w:unhideWhenUsed="0"/>
-    <w:lsdException w:name="Medium Grid 2 Accent 6" w:semiHidden="0" w:uiPriority="68" w:unhideWhenUsed="0"/>
-    <w:lsdException w:name="Medium Grid 3 Accent 6" w:semiHidden="0" w:uiPriority="69" w:unhideWhenUsed="0"/>
-    <w:lsdException w:name="Dark List Accent 6" w:semiHidden="0" w:uiPriority="70" w:unhideWhenUsed="0"/>
-    <w:lsdException w:name="Colorful Shading Accent 6" w:semiHidden="0" w:uiPriority="71" w:unhideWhenUsed="0"/>
-    <w:lsdException w:name="Colorful List Accent 6" w:semiHidden="0" w:uiPriority="72" w:unhideWhenUsed="0"/>
-    <w:lsdException w:name="Colorful Grid Accent 6" w:semiHidden="0" w:uiPriority="73" w:unhideWhenUsed="0"/>
-    <w:lsdException w:name="Subtle Emphasis" w:semiHidden="0" w:uiPriority="19" w:unhideWhenUsed="0" w:qFormat="1"/>
-    <w:lsdException w:name="Intense Emphasis" w:semiHidden="0" w:uiPriority="21" w:unhideWhenUsed="0" w:qFormat="1"/>
-    <w:lsdException w:name="Subtle Reference" w:semiHidden="0" w:uiPriority="31" w:unhideWhenUsed="0" w:qFormat="1"/>
-    <w:lsdException w:name="Intense Reference" w:semiHidden="0" w:uiPriority="32" w:unhideWhenUsed="0" w:qFormat="1"/>
-    <w:lsdException w:name="Book Title" w:semiHidden="0" w:uiPriority="33" w:unhideWhenUsed="0" w:qFormat="1"/>
-    <w:lsdException w:name="Bibliography" w:uiPriority="37"/>
-    <w:lsdException w:name="TOC Heading" w:uiPriority="39" w:qFormat="1"/>
+  <w:latentStyles w:defLockedState="0" w:defUIPriority="99" w:defSemiHidden="0" w:defUnhideWhenUsed="0" w:defQFormat="0" w:count="371">
+    <w:lsdException w:name="Normal" w:uiPriority="0" w:qFormat="1"/>
+    <w:lsdException w:name="heading 1" w:uiPriority="0" w:qFormat="1"/>
+    <w:lsdException w:name="heading 2" w:uiPriority="0" w:qFormat="1"/>
+    <w:lsdException w:name="heading 3" w:uiPriority="0" w:qFormat="1"/>
+    <w:lsdException w:name="heading 4" w:uiPriority="0" w:qFormat="1"/>
+    <w:lsdException w:name="heading 5" w:uiPriority="0" w:qFormat="1"/>
+    <w:lsdException w:name="heading 6" w:uiPriority="0" w:qFormat="1"/>
+    <w:lsdException w:name="heading 7" w:uiPriority="0" w:qFormat="1"/>
+    <w:lsdException w:name="heading 8" w:uiPriority="0" w:qFormat="1"/>
+    <w:lsdException w:name="heading 9" w:uiPriority="0" w:qFormat="1"/>
+    <w:lsdException w:name="index 1" w:semiHidden="1" w:unhideWhenUsed="1"/>
+    <w:lsdException w:name="index 2" w:semiHidden="1" w:unhideWhenUsed="1"/>
+    <w:lsdException w:name="index 3" w:semiHidden="1" w:unhideWhenUsed="1"/>
+    <w:lsdException w:name="index 4" w:semiHidden="1" w:unhideWhenUsed="1"/>
+    <w:lsdException w:name="index 5" w:semiHidden="1" w:unhideWhenUsed="1"/>
+    <w:lsdException w:name="index 6" w:semiHidden="1" w:unhideWhenUsed="1"/>
+    <w:lsdException w:name="index 7" w:semiHidden="1" w:unhideWhenUsed="1"/>
+    <w:lsdException w:name="index 8" w:semiHidden="1" w:unhideWhenUsed="1"/>
+    <w:lsdException w:name="index 9" w:semiHidden="1" w:unhideWhenUsed="1"/>
+    <w:lsdException w:name="toc 1" w:semiHidden="1" w:uiPriority="39" w:unhideWhenUsed="1"/>
+    <w:lsdException w:name="toc 2" w:semiHidden="1" w:uiPriority="39" w:unhideWhenUsed="1"/>
+    <w:lsdException w:name="toc 3" w:semiHidden="1" w:uiPriority="39" w:unhideWhenUsed="1"/>
+    <w:lsdException w:name="toc 4" w:semiHidden="1" w:uiPriority="39" w:unhideWhenUsed="1"/>
+    <w:lsdException w:name="toc 5" w:semiHidden="1" w:uiPriority="39" w:unhideWhenUsed="1"/>
+    <w:lsdException w:name="toc 6" w:semiHidden="1" w:uiPriority="39" w:unhideWhenUsed="1"/>
+    <w:lsdException w:name="toc 7" w:semiHidden="1" w:uiPriority="39" w:unhideWhenUsed="1"/>
+    <w:lsdException w:name="toc 8" w:semiHidden="1" w:uiPriority="39" w:unhideWhenUsed="1"/>
+    <w:lsdException w:name="toc 9" w:semiHidden="1" w:uiPriority="39" w:unhideWhenUsed="1"/>
+    <w:lsdException w:name="Normal Indent" w:semiHidden="1" w:unhideWhenUsed="1"/>
+    <w:lsdException w:name="footnote text" w:semiHidden="1" w:unhideWhenUsed="1"/>
+    <w:lsdException w:name="annotation text" w:semiHidden="1" w:unhideWhenUsed="1"/>
+    <w:lsdException w:name="header" w:semiHidden="1" w:unhideWhenUsed="1"/>
+    <w:lsdException w:name="footer" w:semiHidden="1" w:unhideWhenUsed="1"/>
+    <w:lsdException w:name="index heading" w:semiHidden="1" w:unhideWhenUsed="1"/>
+    <w:lsdException w:name="caption" w:semiHidden="1" w:uiPriority="35" w:unhideWhenUsed="1" w:qFormat="1"/>
+    <w:lsdException w:name="table of figures" w:semiHidden="1" w:unhideWhenUsed="1"/>
+    <w:lsdException w:name="envelope address" w:semiHidden="1" w:unhideWhenUsed="1"/>
+    <w:lsdException w:name="envelope return" w:semiHidden="1" w:unhideWhenUsed="1"/>
+    <w:lsdException w:name="footnote reference" w:semiHidden="1" w:unhideWhenUsed="1"/>
+    <w:lsdException w:name="annotation reference" w:semiHidden="1" w:unhideWhenUsed="1"/>
+    <w:lsdException w:name="line number" w:semiHidden="1" w:unhideWhenUsed="1"/>
+    <w:lsdException w:name="page number" w:semiHidden="1" w:unhideWhenUsed="1"/>
+    <w:lsdException w:name="endnote reference" w:semiHidden="1" w:unhideWhenUsed="1"/>
+    <w:lsdException w:name="endnote text" w:semiHidden="1" w:unhideWhenUsed="1"/>
+    <w:lsdException w:name="table of authorities" w:semiHidden="1" w:unhideWhenUsed="1"/>
+    <w:lsdException w:name="macro" w:semiHidden="1" w:unhideWhenUsed="1"/>
+    <w:lsdException w:name="toa heading" w:semiHidden="1" w:unhideWhenUsed="1"/>
+    <w:lsdException w:name="List" w:semiHidden="1" w:unhideWhenUsed="1"/>
+    <w:lsdException w:name="List Bullet" w:semiHidden="1" w:unhideWhenUsed="1"/>
+    <w:lsdException w:name="List Number" w:semiHidden="1" w:unhideWhenUsed="1"/>
+    <w:lsdException w:name="List 2" w:semiHidden="1" w:unhideWhenUsed="1"/>
+    <w:lsdException w:name="List 3" w:semiHidden="1" w:unhideWhenUsed="1"/>
+    <w:lsdException w:name="List 4" w:semiHidden="1" w:unhideWhenUsed="1"/>
+    <w:lsdException w:name="List 5" w:semiHidden="1" w:unhideWhenUsed="1"/>
+    <w:lsdException w:name="List Bullet 2" w:semiHidden="1" w:unhideWhenUsed="1"/>
+    <w:lsdException w:name="List Bullet 3" w:semiHidden="1" w:unhideWhenUsed="1"/>
+    <w:lsdException w:name="List Bullet 4" w:semiHidden="1" w:unhideWhenUsed="1"/>
+    <w:lsdException w:name="List Bullet 5" w:semiHidden="1" w:unhideWhenUsed="1"/>
+    <w:lsdException w:name="List Number 2" w:semiHidden="1" w:unhideWhenUsed="1"/>
+    <w:lsdException w:name="List Number 3" w:semiHidden="1" w:unhideWhenUsed="1"/>
+    <w:lsdException w:name="List Number 4" w:semiHidden="1" w:unhideWhenUsed="1"/>
+    <w:lsdException w:name="List Number 5" w:semiHidden="1" w:unhideWhenUsed="1"/>
+    <w:lsdException w:name="Title" w:uiPriority="10" w:qFormat="1"/>
+    <w:lsdException w:name="Closing" w:semiHidden="1" w:unhideWhenUsed="1"/>
+    <w:lsdException w:name="Signature" w:semiHidden="1" w:unhideWhenUsed="1"/>
+    <w:lsdException w:name="Default Paragraph Font" w:semiHidden="1" w:uiPriority="1" w:unhideWhenUsed="1"/>
+    <w:lsdException w:name="Body Text" w:semiHidden="1" w:unhideWhenUsed="1"/>
+    <w:lsdException w:name="Body Text Indent" w:semiHidden="1" w:unhideWhenUsed="1"/>
+    <w:lsdException w:name="List Continue" w:semiHidden="1" w:unhideWhenUsed="1"/>
+    <w:lsdException w:name="List Continue 2" w:semiHidden="1" w:unhideWhenUsed="1"/>
+    <w:lsdException w:name="List Continue 3" w:semiHidden="1" w:unhideWhenUsed="1"/>
+    <w:lsdException w:name="List Continue 4" w:semiHidden="1" w:unhideWhenUsed="1"/>
+    <w:lsdException w:name="List Continue 5" w:semiHidden="1" w:unhideWhenUsed="1"/>
+    <w:lsdException w:name="Message Header" w:semiHidden="1" w:unhideWhenUsed="1"/>
+    <w:lsdException w:name="Subtitle" w:uiPriority="11" w:qFormat="1"/>
+    <w:lsdException w:name="Salutation" w:semiHidden="1" w:unhideWhenUsed="1"/>
+    <w:lsdException w:name="Date" w:semiHidden="1" w:unhideWhenUsed="1"/>
+    <w:lsdException w:name="Body Text First Indent" w:semiHidden="1" w:unhideWhenUsed="1"/>
+    <w:lsdException w:name="Body Text First Indent 2" w:semiHidden="1" w:unhideWhenUsed="1"/>
+    <w:lsdException w:name="Note Heading" w:semiHidden="1" w:unhideWhenUsed="1"/>
+    <w:lsdException w:name="Body Text 2" w:semiHidden="1" w:unhideWhenUsed="1"/>
+    <w:lsdException w:name="Body Text 3" w:semiHidden="1" w:unhideWhenUsed="1"/>
+    <w:lsdException w:name="Body Text Indent 2" w:semiHidden="1" w:unhideWhenUsed="1"/>
+    <w:lsdException w:name="Body Text Indent 3" w:semiHidden="1" w:unhideWhenUsed="1"/>
+    <w:lsdException w:name="Block Text" w:semiHidden="1" w:unhideWhenUsed="1"/>
+    <w:lsdException w:name="Hyperlink" w:semiHidden="1" w:unhideWhenUsed="1"/>
+    <w:lsdException w:name="FollowedHyperlink" w:semiHidden="1" w:unhideWhenUsed="1"/>
+    <w:lsdException w:name="Strong" w:uiPriority="22" w:qFormat="1"/>
+    <w:lsdException w:name="Emphasis" w:uiPriority="20" w:qFormat="1"/>
+    <w:lsdException w:name="Document Map" w:semiHidden="1" w:unhideWhenUsed="1"/>
+    <w:lsdException w:name="Plain Text" w:semiHidden="1" w:unhideWhenUsed="1"/>
+    <w:lsdException w:name="E-mail Signature" w:semiHidden="1" w:unhideWhenUsed="1"/>
+    <w:lsdException w:name="HTML Top of Form" w:semiHidden="1" w:unhideWhenUsed="1"/>
+    <w:lsdException w:name="HTML Bottom of Form" w:semiHidden="1" w:unhideWhenUsed="1"/>
+    <w:lsdException w:name="Normal (Web)" w:semiHidden="1" w:unhideWhenUsed="1"/>
+    <w:lsdException w:name="HTML Acronym" w:semiHidden="1" w:unhideWhenUsed="1"/>
+    <w:lsdException w:name="HTML Address" w:semiHidden="1" w:unhideWhenUsed="1"/>
+    <w:lsdException w:name="HTML Cite" w:semiHidden="1" w:unhideWhenUsed="1"/>
+    <w:lsdException w:name="HTML Code" w:semiHidden="1" w:unhideWhenUsed="1"/>
+    <w:lsdException w:name="HTML Definition" w:semiHidden="1" w:unhideWhenUsed="1"/>
+    <w:lsdException w:name="HTML Keyboard" w:semiHidden="1" w:unhideWhenUsed="1"/>
+    <w:lsdException w:name="HTML Preformatted" w:semiHidden="1" w:unhideWhenUsed="1"/>
+    <w:lsdException w:name="HTML Sample" w:semiHidden="1" w:unhideWhenUsed="1"/>
+    <w:lsdException w:name="HTML Typewriter" w:semiHidden="1" w:unhideWhenUsed="1"/>
+    <w:lsdException w:name="HTML Variable" w:semiHidden="1" w:unhideWhenUsed="1"/>
+    <w:lsdException w:name="Normal Table" w:semiHidden="1" w:unhideWhenUsed="1"/>
+    <w:lsdException w:name="annotation subject" w:semiHidden="1" w:unhideWhenUsed="1"/>
+    <w:lsdException w:name="No List" w:semiHidden="1" w:unhideWhenUsed="1"/>
+    <w:lsdException w:name="Outline List 1" w:semiHidden="1" w:unhideWhenUsed="1"/>
+    <w:lsdException w:name="Outline List 2" w:semiHidden="1" w:unhideWhenUsed="1"/>
+    <w:lsdException w:name="Outline List 3" w:semiHidden="1" w:unhideWhenUsed="1"/>
+    <w:lsdException w:name="Table Simple 1" w:semiHidden="1" w:unhideWhenUsed="1"/>
+    <w:lsdException w:name="Table Simple 2" w:semiHidden="1" w:unhideWhenUsed="1"/>
+    <w:lsdException w:name="Table Simple 3" w:semiHidden="1" w:unhideWhenUsed="1"/>
+    <w:lsdException w:name="Table Classic 1" w:semiHidden="1" w:unhideWhenUsed="1"/>
+    <w:lsdException w:name="Table Classic 2" w:semiHidden="1" w:unhideWhenUsed="1"/>
+    <w:lsdException w:name="Table Classic 3" w:semiHidden="1" w:unhideWhenUsed="1"/>
+    <w:lsdException w:name="Table Classic 4" w:semiHidden="1" w:unhideWhenUsed="1"/>
+    <w:lsdException w:name="Table Colorful 1" w:semiHidden="1" w:unhideWhenUsed="1"/>
+    <w:lsdException w:name="Table Colorful 2" w:semiHidden="1" w:unhideWhenUsed="1"/>
+    <w:lsdException w:name="Table Colorful 3" w:semiHidden="1" w:unhideWhenUsed="1"/>
+    <w:lsdException w:name="Table Columns 1" w:semiHidden="1" w:unhideWhenUsed="1"/>
+    <w:lsdException w:name="Table Columns 2" w:semiHidden="1" w:unhideWhenUsed="1"/>
+    <w:lsdException w:name="Table Columns 3" w:semiHidden="1" w:unhideWhenUsed="1"/>
+    <w:lsdException w:name="Table Columns 4" w:semiHidden="1" w:unhideWhenUsed="1"/>
+    <w:lsdException w:name="Table Columns 5" w:semiHidden="1" w:unhideWhenUsed="1"/>
+    <w:lsdException w:name="Table Grid 1" w:semiHidden="1" w:unhideWhenUsed="1"/>
+    <w:lsdException w:name="Table Grid 2" w:semiHidden="1" w:unhideWhenUsed="1"/>
+    <w:lsdException w:name="Table Grid 3" w:semiHidden="1" w:unhideWhenUsed="1"/>
+    <w:lsdException w:name="Table Grid 4" w:semiHidden="1" w:unhideWhenUsed="1"/>
+    <w:lsdException w:name="Table Grid 5" w:semiHidden="1" w:unhideWhenUsed="1"/>
+    <w:lsdException w:name="Table Grid 6" w:semiHidden="1" w:unhideWhenUsed="1"/>
+    <w:lsdException w:name="Table Grid 7" w:semiHidden="1" w:unhideWhenUsed="1"/>
+    <w:lsdException w:name="Table Grid 8" w:semiHidden="1" w:unhideWhenUsed="1"/>
+    <w:lsdException w:name="Table List 1" w:semiHidden="1" w:unhideWhenUsed="1"/>
+    <w:lsdException w:name="Table List 2" w:semiHidden="1" w:unhideWhenUsed="1"/>
+    <w:lsdException w:name="Table List 3" w:semiHidden="1" w:unhideWhenUsed="1"/>
+    <w:lsdException w:name="Table List 4" w:semiHidden="1" w:unhideWhenUsed="1"/>
+    <w:lsdException w:name="Table List 5" w:semiHidden="1" w:unhideWhenUsed="1"/>
+    <w:lsdException w:name="Table List 6" w:semiHidden="1" w:unhideWhenUsed="1"/>
+    <w:lsdException w:name="Table List 7" w:semiHidden="1" w:unhideWhenUsed="1"/>
+    <w:lsdException w:name="Table List 8" w:semiHidden="1" w:unhideWhenUsed="1"/>
+    <w:lsdException w:name="Table 3D effects 1" w:semiHidden="1" w:unhideWhenUsed="1"/>
+    <w:lsdException w:name="Table 3D effects 2" w:semiHidden="1" w:unhideWhenUsed="1"/>
+    <w:lsdException w:name="Table 3D effects 3" w:semiHidden="1" w:unhideWhenUsed="1"/>
+    <w:lsdException w:name="Table Contemporary" w:semiHidden="1" w:unhideWhenUsed="1"/>
+    <w:lsdException w:name="Table Elegant" w:semiHidden="1" w:unhideWhenUsed="1"/>
+    <w:lsdException w:name="Table Professional" w:semiHidden="1" w:unhideWhenUsed="1"/>
+    <w:lsdException w:name="Table Subtle 1" w:semiHidden="1" w:unhideWhenUsed="1"/>
+    <w:lsdException w:name="Table Subtle 2" w:semiHidden="1" w:unhideWhenUsed="1"/>
+    <w:lsdException w:name="Table Web 1" w:semiHidden="1" w:unhideWhenUsed="1"/>
+    <w:lsdException w:name="Table Web 2" w:semiHidden="1" w:unhideWhenUsed="1"/>
+    <w:lsdException w:name="Table Web 3" w:semiHidden="1" w:unhideWhenUsed="1"/>
+    <w:lsdException w:name="Balloon Text" w:semiHidden="1" w:unhideWhenUsed="1"/>
+    <w:lsdException w:name="Table Grid" w:uiPriority="59"/>
+    <w:lsdException w:name="Table Theme" w:semiHidden="1" w:unhideWhenUsed="1"/>
+    <w:lsdException w:name="Placeholder Text" w:semiHidden="1"/>
+    <w:lsdException w:name="No Spacing" w:uiPriority="1" w:qFormat="1"/>
+    <w:lsdException w:name="Light Shading" w:uiPriority="60"/>
+    <w:lsdException w:name="Light List" w:uiPriority="61"/>
+    <w:lsdException w:name="Light Grid" w:uiPriority="62"/>
+    <w:lsdException w:name="Medium Shading 1" w:uiPriority="63"/>
+    <w:lsdException w:name="Medium Shading 2" w:uiPriority="64"/>
+    <w:lsdException w:name="Medium List 1" w:uiPriority="65"/>
+    <w:lsdException w:name="Medium List 2" w:uiPriority="66"/>
+    <w:lsdException w:name="Medium Grid 1" w:uiPriority="67"/>
+    <w:lsdException w:name="Medium Grid 2" w:uiPriority="68"/>
+    <w:lsdException w:name="Medium Grid 3" w:uiPriority="69"/>
+    <w:lsdException w:name="Dark List" w:uiPriority="70"/>
+    <w:lsdException w:name="Colorful Shading" w:uiPriority="71"/>
+    <w:lsdException w:name="Colorful List" w:uiPriority="72"/>
+    <w:lsdException w:name="Colorful Grid" w:uiPriority="73"/>
+    <w:lsdException w:name="Light Shading Accent 1" w:uiPriority="60"/>
+    <w:lsdException w:name="Light List Accent 1" w:uiPriority="61"/>
+    <w:lsdException w:name="Light Grid Accent 1" w:uiPriority="62"/>
+    <w:lsdException w:name="Medium Shading 1 Accent 1" w:uiPriority="63"/>
+    <w:lsdException w:name="Medium Shading 2 Accent 1" w:uiPriority="64"/>
+    <w:lsdException w:name="Medium List 1 Accent 1" w:uiPriority="65"/>
+    <w:lsdException w:name="Revision" w:semiHidden="1"/>
+    <w:lsdException w:name="List Paragraph" w:uiPriority="34" w:qFormat="1"/>
+    <w:lsdException w:name="Quote" w:uiPriority="29" w:qFormat="1"/>
+    <w:lsdException w:name="Intense Quote" w:uiPriority="30" w:qFormat="1"/>
+    <w:lsdException w:name="Medium List 2 Accent 1" w:uiPriority="66"/>
+    <w:lsdException w:name="Medium Grid 1 Accent 1" w:uiPriority="67"/>
+    <w:lsdException w:name="Medium Grid 2 Accent 1" w:uiPriority="68"/>
+    <w:lsdException w:name="Medium Grid 3 Accent 1" w:uiPriority="69"/>
+    <w:lsdException w:name="Dark List Accent 1" w:uiPriority="70"/>
+    <w:lsdException w:name="Colorful Shading Accent 1" w:uiPriority="71"/>
+    <w:lsdException w:name="Colorful List Accent 1" w:uiPriority="72"/>
+    <w:lsdException w:name="Colorful Grid Accent 1" w:uiPriority="73"/>
+    <w:lsdException w:name="Light Shading Accent 2" w:uiPriority="60"/>
+    <w:lsdException w:name="Light List Accent 2" w:uiPriority="61"/>
+    <w:lsdException w:name="Light Grid Accent 2" w:uiPriority="62"/>
+    <w:lsdException w:name="Medium Shading 1 Accent 2" w:uiPriority="63"/>
+    <w:lsdException w:name="Medium Shading 2 Accent 2" w:uiPriority="64"/>
+    <w:lsdException w:name="Medium List 1 Accent 2" w:uiPriority="65"/>
+    <w:lsdException w:name="Medium List 2 Accent 2" w:uiPriority="66"/>
+    <w:lsdException w:name="Medium Grid 1 Accent 2" w:uiPriority="67"/>
+    <w:lsdException w:name="Medium Grid 2 Accent 2" w:uiPriority="68"/>
+    <w:lsdException w:name="Medium Grid 3 Accent 2" w:uiPriority="69"/>
+    <w:lsdException w:name="Dark List Accent 2" w:uiPriority="70"/>
+    <w:lsdException w:name="Colorful Shading Accent 2" w:uiPriority="71"/>
+    <w:lsdException w:name="Colorful List Accent 2" w:uiPriority="72"/>
+    <w:lsdException w:name="Colorful Grid Accent 2" w:uiPriority="73"/>
+    <w:lsdException w:name="Light Shading Accent 3" w:uiPriority="60"/>
+    <w:lsdException w:name="Light List Accent 3" w:uiPriority="61"/>
+    <w:lsdException w:name="Light Grid Accent 3" w:uiPriority="62"/>
+    <w:lsdException w:name="Medium Shading 1 Accent 3" w:uiPriority="63"/>
+    <w:lsdException w:name="Medium Shading 2 Accent 3" w:uiPriority="64"/>
+    <w:lsdException w:name="Medium List 1 Accent 3" w:uiPriority="65"/>
+    <w:lsdException w:name="Medium List 2 Accent 3" w:uiPriority="66"/>
+    <w:lsdException w:name="Medium Grid 1 Accent 3" w:uiPriority="67"/>
+    <w:lsdException w:name="Medium Grid 2 Accent 3" w:uiPriority="68"/>
+    <w:lsdException w:name="Medium Grid 3 Accent 3" w:uiPriority="69"/>
+    <w:lsdException w:name="Dark List Accent 3" w:uiPriority="70"/>
+    <w:lsdException w:name="Colorful Shading Accent 3" w:uiPriority="71"/>
+    <w:lsdException w:name="Colorful List Accent 3" w:uiPriority="72"/>
+    <w:lsdException w:name="Colorful Grid Accent 3" w:uiPriority="73"/>
+    <w:lsdException w:name="Light Shading Accent 4" w:uiPriority="60"/>
+    <w:lsdException w:name="Light List Accent 4" w:uiPriority="61"/>
+    <w:lsdException w:name="Light Grid Accent 4" w:uiPriority="62"/>
+    <w:lsdException w:name="Medium Shading 1 Accent 4" w:uiPriority="63"/>
+    <w:lsdException w:name="Medium Shading 2 Accent 4" w:uiPriority="64"/>
+    <w:lsdException w:name="Medium List 1 Accent 4" w:uiPriority="65"/>
+    <w:lsdException w:name="Medium List 2 Accent 4" w:uiPriority="66"/>
+    <w:lsdException w:name="Medium Grid 1 Accent 4" w:uiPriority="67"/>
+    <w:lsdException w:name="Medium Grid 2 Accent 4" w:uiPriority="68"/>
+    <w:lsdException w:name="Medium Grid 3 Accent 4" w:uiPriority="69"/>
+    <w:lsdException w:name="Dark List Accent 4" w:uiPriority="70"/>
+    <w:lsdException w:name="Colorful Shading Accent 4" w:uiPriority="71"/>
+    <w:lsdException w:name="Colorful List Accent 4" w:uiPriority="72"/>
+    <w:lsdException w:name="Colorful Grid Accent 4" w:uiPriority="73"/>
+    <w:lsdException w:name="Light Shading Accent 5" w:uiPriority="60"/>
+    <w:lsdException w:name="Light List Accent 5" w:uiPriority="61"/>
+    <w:lsdException w:name="Light Grid Accent 5" w:uiPriority="62"/>
+    <w:lsdException w:name="Medium Shading 1 Accent 5" w:uiPriority="63"/>
+    <w:lsdException w:name="Medium Shading 2 Accent 5" w:uiPriority="64"/>
+    <w:lsdException w:name="Medium List 1 Accent 5" w:uiPriority="65"/>
+    <w:lsdException w:name="Medium List 2 Accent 5" w:uiPriority="66"/>
+    <w:lsdException w:name="Medium Grid 1 Accent 5" w:uiPriority="67"/>
+    <w:lsdException w:name="Medium Grid 2 Accent 5" w:uiPriority="68"/>
+    <w:lsdException w:name="Medium Grid 3 Accent 5" w:uiPriority="69"/>
+    <w:lsdException w:name="Dark List Accent 5" w:uiPriority="70"/>
+    <w:lsdException w:name="Colorful Shading Accent 5" w:uiPriority="71"/>
+    <w:lsdException w:name="Colorful List Accent 5" w:uiPriority="72"/>
+    <w:lsdException w:name="Colorful Grid Accent 5" w:uiPriority="73"/>
+    <w:lsdException w:name="Light Shading Accent 6" w:uiPriority="60"/>
+    <w:lsdException w:name="Light List Accent 6" w:uiPriority="61"/>
+    <w:lsdException w:name="Light Grid Accent 6" w:uiPriority="62"/>
+    <w:lsdException w:name="Medium Shading 1 Accent 6" w:uiPriority="63"/>
+    <w:lsdException w:name="Medium Shading 2 Accent 6" w:uiPriority="64"/>
+    <w:lsdException w:name="Medium List 1 Accent 6" w:uiPriority="65"/>
+    <w:lsdException w:name="Medium List 2 Accent 6" w:uiPriority="66"/>
+    <w:lsdException w:name="Medium Grid 1 Accent 6" w:uiPriority="67"/>
+    <w:lsdException w:name="Medium Grid 2 Accent 6" w:uiPriority="68"/>
+    <w:lsdException w:name="Medium Grid 3 Accent 6" w:uiPriority="69"/>
+    <w:lsdException w:name="Dark List Accent 6" w:uiPriority="70"/>
+    <w:lsdException w:name="Colorful Shading Accent 6" w:uiPriority="71"/>
+    <w:lsdException w:name="Colorful List Accent 6" w:uiPriority="72"/>
+    <w:lsdException w:name="Colorful Grid Accent 6" w:uiPriority="73"/>
+    <w:lsdException w:name="Subtle Emphasis" w:uiPriority="19" w:qFormat="1"/>
+    <w:lsdException w:name="Intense Emphasis" w:uiPriority="21" w:qFormat="1"/>
+    <w:lsdException w:name="Subtle Reference" w:uiPriority="31" w:qFormat="1"/>
+    <w:lsdException w:name="Intense Reference" w:uiPriority="32" w:qFormat="1"/>
+    <w:lsdException w:name="Book Title" w:uiPriority="33" w:qFormat="1"/>
+    <w:lsdException w:name="Bibliography" w:semiHidden="1" w:uiPriority="37" w:unhideWhenUsed="1"/>
+    <w:lsdException w:name="TOC Heading" w:semiHidden="1" w:uiPriority="39" w:unhideWhenUsed="1" w:qFormat="1"/>
+    <w:lsdException w:name="Plain Table 1" w:uiPriority="41"/>
+    <w:lsdException w:name="Plain Table 2" w:uiPriority="42"/>
+    <w:lsdException w:name="Plain Table 3" w:uiPriority="43"/>
+    <w:lsdException w:name="Plain Table 4" w:uiPriority="44"/>
+    <w:lsdException w:name="Plain Table 5" w:uiPriority="45"/>
+    <w:lsdException w:name="Grid Table Light" w:uiPriority="40"/>
+    <w:lsdException w:name="Grid Table 1 Light" w:uiPriority="46"/>
+    <w:lsdException w:name="Grid Table 2" w:uiPriority="47"/>
+    <w:lsdException w:name="Grid Table 3" w:uiPriority="48"/>
+    <w:lsdException w:name="Grid Table 4" w:uiPriority="49"/>
+    <w:lsdException w:name="Grid Table 5 Dark" w:uiPriority="50"/>
+    <w:lsdException w:name="Grid Table 6 Colorful" w:uiPriority="51"/>
+    <w:lsdException w:name="Grid Table 7 Colorful" w:uiPriority="52"/>
+    <w:lsdException w:name="Grid Table 1 Light Accent 1" w:uiPriority="46"/>
+    <w:lsdException w:name="Grid Table 2 Accent 1" w:uiPriority="47"/>
+    <w:lsdException w:name="Grid Table 3 Accent 1" w:uiPriority="48"/>
+    <w:lsdException w:name="Grid Table 4 Accent 1" w:uiPriority="49"/>
+    <w:lsdException w:name="Grid Table 5 Dark Accent 1" w:uiPriority="50"/>
+    <w:lsdException w:name="Grid Table 6 Colorful Accent 1" w:uiPriority="51"/>
+    <w:lsdException w:name="Grid Table 7 Colorful Accent 1" w:uiPriority="52"/>
+    <w:lsdException w:name="Grid Table 1 Light Accent 2" w:uiPriority="46"/>
+    <w:lsdException w:name="Grid Table 2 Accent 2" w:uiPriority="47"/>
+    <w:lsdException w:name="Grid Table 3 Accent 2" w:uiPriority="48"/>
+    <w:lsdException w:name="Grid Table 4 Accent 2" w:uiPriority="49"/>
+    <w:lsdException w:name="Grid Table 5 Dark Accent 2" w:uiPriority="50"/>
+    <w:lsdException w:name="Grid Table 6 Colorful Accent 2" w:uiPriority="51"/>
+    <w:lsdException w:name="Grid Table 7 Colorful Accent 2" w:uiPriority="52"/>
+    <w:lsdException w:name="Grid Table 1 Light Accent 3" w:uiPriority="46"/>
+    <w:lsdException w:name="Grid Table 2 Accent 3" w:uiPriority="47"/>
+    <w:lsdException w:name="Grid Table 3 Accent 3" w:uiPriority="48"/>
+    <w:lsdException w:name="Grid Table 4 Accent 3" w:uiPriority="49"/>
+    <w:lsdException w:name="Grid Table 5 Dark Accent 3" w:uiPriority="50"/>
+    <w:lsdException w:name="Grid Table 6 Colorful Accent 3" w:uiPriority="51"/>
+    <w:lsdException w:name="Grid Table 7 Colorful Accent 3" w:uiPriority="52"/>
+    <w:lsdException w:name="Grid Table 1 Light Accent 4" w:uiPriority="46"/>
+    <w:lsdException w:name="Grid Table 2 Accent 4" w:uiPriority="47"/>
+    <w:lsdException w:name="Grid Table 3 Accent 4" w:uiPriority="48"/>
+    <w:lsdException w:name="Grid Table 4 Accent 4" w:uiPriority="49"/>
+    <w:lsdException w:name="Grid Table 5 Dark Accent 4" w:uiPriority="50"/>
+    <w:lsdException w:name="Grid Table 6 Colorful Accent 4" w:uiPriority="51"/>
+    <w:lsdException w:name="Grid Table 7 Colorful Accent 4" w:uiPriority="52"/>
+    <w:lsdException w:name="Grid Table 1 Light Accent 5" w:uiPriority="46"/>
+    <w:lsdException w:name="Grid Table 2 Accent 5" w:uiPriority="47"/>
+    <w:lsdException w:name="Grid Table 3 Accent 5" w:uiPriority="48"/>
+    <w:lsdException w:name="Grid Table 4 Accent 5" w:uiPriority="49"/>
+    <w:lsdException w:name="Grid Table 5 Dark Accent 5" w:uiPriority="50"/>
+    <w:lsdException w:name="Grid Table 6 Colorful Accent 5" w:uiPriority="51"/>
+    <w:lsdException w:name="Grid Table 7 Colorful Accent 5" w:uiPriority="52"/>
+    <w:lsdException w:name="Grid Table 1 Light Accent 6" w:uiPriority="46"/>
+    <w:lsdException w:name="Grid Table 2 Accent 6" w:uiPriority="47"/>
+    <w:lsdException w:name="Grid Table 3 Accent 6" w:uiPriority="48"/>
+    <w:lsdException w:name="Grid Table 4 Accent 6" w:uiPriority="49"/>
+    <w:lsdException w:name="Grid Table 5 Dark Accent 6" w:uiPriority="50"/>
+    <w:lsdException w:name="Grid Table 6 Colorful Accent 6" w:uiPriority="51"/>
+    <w:lsdException w:name="Grid Table 7 Colorful Accent 6" w:uiPriority="52"/>
+    <w:lsdException w:name="List Table 1 Light" w:uiPriority="46"/>
+    <w:lsdException w:name="List Table 2" w:uiPriority="47"/>
+    <w:lsdException w:name="List Table 3" w:uiPriority="48"/>
+    <w:lsdException w:name="List Table 4" w:uiPriority="49"/>
+    <w:lsdException w:name="List Table 5 Dark" w:uiPriority="50"/>
+    <w:lsdException w:name="List Table 6 Colorful" w:uiPriority="51"/>
+    <w:lsdException w:name="List Table 7 Colorful" w:uiPriority="52"/>
+    <w:lsdException w:name="List Table 1 Light Accent 1" w:uiPriority="46"/>
+    <w:lsdException w:name="List Table 2 Accent 1" w:uiPriority="47"/>
+    <w:lsdException w:name="List Table 3 Accent 1" w:uiPriority="48"/>
+    <w:lsdException w:name="List Table 4 Accent 1" w:uiPriority="49"/>
+    <w:lsdException w:name="List Table 5 Dark Accent 1" w:uiPriority="50"/>
+    <w:lsdException w:name="List Table 6 Colorful Accent 1" w:uiPriority="51"/>
+    <w:lsdException w:name="List Table 7 Colorful Accent 1" w:uiPriority="52"/>
+    <w:lsdException w:name="List Table 1 Light Accent 2" w:uiPriority="46"/>
+    <w:lsdException w:name="List Table 2 Accent 2" w:uiPriority="47"/>
+    <w:lsdException w:name="List Table 3 Accent 2" w:uiPriority="48"/>
+    <w:lsdException w:name="List Table 4 Accent 2" w:uiPriority="49"/>
+    <w:lsdException w:name="List Table 5 Dark Accent 2" w:uiPriority="50"/>
+    <w:lsdException w:name="List Table 6 Colorful Accent 2" w:uiPriority="51"/>
+    <w:lsdException w:name="List Table 7 Colorful Accent 2" w:uiPriority="52"/>
+    <w:lsdException w:name="List Table 1 Light Accent 3" w:uiPriority="46"/>
+    <w:lsdException w:name="List Table 2 Accent 3" w:uiPriority="47"/>
+    <w:lsdException w:name="List Table 3 Accent 3" w:uiPriority="48"/>
+    <w:lsdException w:name="List Table 4 Accent 3" w:uiPriority="49"/>
+    <w:lsdException w:name="List Table 5 Dark Accent 3" w:uiPriority="50"/>
+    <w:lsdException w:name="List Table 6 Colorful Accent 3" w:uiPriority="51"/>
+    <w:lsdException w:name="List Table 7 Colorful Accent 3" w:uiPriority="52"/>
+    <w:lsdException w:name="List Table 1 Light Accent 4" w:uiPriority="46"/>
+    <w:lsdException w:name="List Table 2 Accent 4" w:uiPriority="47"/>
+    <w:lsdException w:name="List Table 3 Accent 4" w:uiPriority="48"/>
+    <w:lsdException w:name="List Table 4 Accent 4" w:uiPriority="49"/>
+    <w:lsdException w:name="List Table 5 Dark Accent 4" w:uiPriority="50"/>
+    <w:lsdException w:name="List Table 6 Colorful Accent 4" w:uiPriority="51"/>
+    <w:lsdException w:name="List Table 7 Colorful Accent 4" w:uiPriority="52"/>
+    <w:lsdException w:name="List Table 1 Light Accent 5" w:uiPriority="46"/>
+    <w:lsdException w:name="List Table 2 Accent 5" w:uiPriority="47"/>
+    <w:lsdException w:name="List Table 3 Accent 5" w:uiPriority="48"/>
+    <w:lsdException w:name="List Table 4 Accent 5" w:uiPriority="49"/>
+    <w:lsdException w:name="List Table 5 Dark Accent 5" w:uiPriority="50"/>
+    <w:lsdException w:name="List Table 6 Colorful Accent 5" w:uiPriority="51"/>
+    <w:lsdException w:name="List Table 7 Colorful Accent 5" w:uiPriority="52"/>
+    <w:lsdException w:name="List Table 1 Light Accent 6" w:uiPriority="46"/>
+    <w:lsdException w:name="List Table 2 Accent 6" w:uiPriority="47"/>
+    <w:lsdException w:name="List Table 3 Accent 6" w:uiPriority="48"/>
+    <w:lsdException w:name="List Table 4 Accent 6" w:uiPriority="49"/>
+    <w:lsdException w:name="List Table 5 Dark Accent 6" w:uiPriority="50"/>
+    <w:lsdException w:name="List Table 6 Colorful Accent 6" w:uiPriority="51"/>
+    <w:lsdException w:name="List Table 7 Colorful Accent 6" w:uiPriority="52"/>
   </w:latentStyles>
   <w:style w:type="paragraph" w:default="1" w:styleId="Normal">
     <w:name w:val="Normal"/>
@@ -28583,7 +29460,7 @@
       <w:szCs w:val="21"/>
     </w:rPr>
   </w:style>
-  <w:style w:type="paragraph" w:styleId="Ttulo">
+  <w:style w:type="paragraph" w:styleId="Puesto">
     <w:name w:val="Title"/>
     <w:basedOn w:val="Normal"/>
     <w:next w:val="Normal"/>
@@ -28612,7 +29489,7 @@
   </w:style>
   <w:style w:type="paragraph" w:customStyle="1" w:styleId="EncabTitulo1">
     <w:name w:val="Encab Titulo1"/>
-    <w:basedOn w:val="Ttulo"/>
+    <w:basedOn w:val="Puesto"/>
     <w:next w:val="Normal"/>
     <w:autoRedefine/>
     <w:rPr>
@@ -28698,7 +29575,6 @@
       <w:jc w:val="both"/>
     </w:pPr>
     <w:tblPr>
-      <w:tblInd w:w="0" w:type="dxa"/>
       <w:tblBorders>
         <w:top w:val="single" w:sz="4" w:space="0" w:color="auto"/>
         <w:left w:val="single" w:sz="4" w:space="0" w:color="auto"/>
@@ -28707,795 +29583,6 @@
         <w:insideH w:val="single" w:sz="4" w:space="0" w:color="auto"/>
         <w:insideV w:val="single" w:sz="4" w:space="0" w:color="auto"/>
       </w:tblBorders>
-      <w:tblCellMar>
-        <w:top w:w="0" w:type="dxa"/>
-        <w:left w:w="108" w:type="dxa"/>
-        <w:bottom w:w="0" w:type="dxa"/>
-        <w:right w:w="108" w:type="dxa"/>
-      </w:tblCellMar>
-    </w:tblPr>
-  </w:style>
-  <w:style w:type="paragraph" w:customStyle="1" w:styleId="Tabletext">
-    <w:name w:val="Tabletext"/>
-    <w:basedOn w:val="Normal"/>
-    <w:rsid w:val="00685D88"/>
-    <w:pPr>
-      <w:keepLines/>
-      <w:widowControl w:val="0"/>
-      <w:spacing w:after="120" w:line="240" w:lineRule="atLeast"/>
-      <w:jc w:val="left"/>
-    </w:pPr>
-    <w:rPr>
-      <w:rFonts w:ascii="Times New Roman" w:hAnsi="Times New Roman"/>
-      <w:sz w:val="20"/>
-      <w:szCs w:val="20"/>
-      <w:lang w:val="en-US" w:eastAsia="en-US"/>
-    </w:rPr>
-  </w:style>
-  <w:style w:type="paragraph" w:styleId="Textodeglobo">
-    <w:name w:val="Balloon Text"/>
-    <w:basedOn w:val="Normal"/>
-    <w:link w:val="TextodegloboCar"/>
-    <w:uiPriority w:val="99"/>
-    <w:semiHidden/>
-    <w:unhideWhenUsed/>
-    <w:rsid w:val="00B43863"/>
-    <w:rPr>
-      <w:rFonts w:ascii="Tahoma" w:hAnsi="Tahoma" w:cs="Tahoma"/>
-      <w:sz w:val="16"/>
-      <w:szCs w:val="16"/>
-    </w:rPr>
-  </w:style>
-  <w:style w:type="character" w:customStyle="1" w:styleId="TextodegloboCar">
-    <w:name w:val="Texto de globo Car"/>
-    <w:link w:val="Textodeglobo"/>
-    <w:uiPriority w:val="99"/>
-    <w:semiHidden/>
-    <w:rsid w:val="00B43863"/>
-    <w:rPr>
-      <w:rFonts w:ascii="Tahoma" w:hAnsi="Tahoma" w:cs="Tahoma"/>
-      <w:sz w:val="16"/>
-      <w:szCs w:val="16"/>
-      <w:lang w:val="es-AR"/>
-    </w:rPr>
-  </w:style>
-  <w:style w:type="paragraph" w:styleId="Prrafodelista">
-    <w:name w:val="List Paragraph"/>
-    <w:basedOn w:val="Normal"/>
-    <w:uiPriority w:val="34"/>
-    <w:qFormat/>
-    <w:rsid w:val="0063601A"/>
-    <w:pPr>
-      <w:ind w:left="708"/>
-    </w:pPr>
-  </w:style>
-  <w:style w:type="character" w:customStyle="1" w:styleId="fontstyle01">
-    <w:name w:val="fontstyle01"/>
-    <w:rsid w:val="0063601A"/>
-    <w:rPr>
-      <w:rFonts w:ascii="Times New Roman" w:hAnsi="Times New Roman" w:cs="Times New Roman" w:hint="default"/>
-      <w:b w:val="0"/>
-      <w:bCs w:val="0"/>
-      <w:i w:val="0"/>
-      <w:iCs w:val="0"/>
-      <w:color w:val="000000"/>
-      <w:sz w:val="22"/>
-      <w:szCs w:val="22"/>
-    </w:rPr>
-  </w:style>
-</w:styles>
-</file>
-
-<file path=word/stylesWithEffects.xml><?xml version="1.0" encoding="utf-8"?>
-<w:styles xmlns:wpc="http://schemas.microsoft.com/office/word/2010/wordprocessingCanvas" xmlns:mc="http://schemas.openxmlformats.org/markup-compatibility/2006" xmlns:o="urn:schemas-microsoft-com:office:office" xmlns:r="http://schemas.openxmlformats.org/officeDocument/2006/relationships" xmlns:m="http://schemas.openxmlformats.org/officeDocument/2006/math" xmlns:v="urn:schemas-microsoft-com:vml" xmlns:wp14="http://schemas.microsoft.com/office/word/2010/wordprocessingDrawing" xmlns:wp="http://schemas.openxmlformats.org/drawingml/2006/wordprocessingDrawing" xmlns:w10="urn:schemas-microsoft-com:office:word" xmlns:w="http://schemas.openxmlformats.org/wordprocessingml/2006/main" xmlns:w14="http://schemas.microsoft.com/office/word/2010/wordml" xmlns:wpg="http://schemas.microsoft.com/office/word/2010/wordprocessingGroup" xmlns:wpi="http://schemas.microsoft.com/office/word/2010/wordprocessingInk" xmlns:wne="http://schemas.microsoft.com/office/word/2006/wordml" xmlns:wps="http://schemas.microsoft.com/office/word/2010/wordprocessingShape" mc:Ignorable="w14 wp14">
-  <w:docDefaults>
-    <w:rPrDefault>
-      <w:rPr>
-        <w:rFonts w:ascii="Times New Roman" w:eastAsia="Times New Roman" w:hAnsi="Times New Roman" w:cs="Times New Roman"/>
-        <w:lang w:val="es-AR" w:eastAsia="es-AR" w:bidi="ar-SA"/>
-      </w:rPr>
-    </w:rPrDefault>
-    <w:pPrDefault/>
-  </w:docDefaults>
-  <w:latentStyles w:defLockedState="0" w:defUIPriority="99" w:defSemiHidden="1" w:defUnhideWhenUsed="1" w:defQFormat="0" w:count="267">
-    <w:lsdException w:name="Normal" w:semiHidden="0" w:uiPriority="0" w:unhideWhenUsed="0" w:qFormat="1"/>
-    <w:lsdException w:name="heading 1" w:semiHidden="0" w:uiPriority="0" w:unhideWhenUsed="0" w:qFormat="1"/>
-    <w:lsdException w:name="heading 2" w:semiHidden="0" w:uiPriority="0" w:unhideWhenUsed="0" w:qFormat="1"/>
-    <w:lsdException w:name="heading 3" w:semiHidden="0" w:uiPriority="0" w:unhideWhenUsed="0" w:qFormat="1"/>
-    <w:lsdException w:name="heading 4" w:semiHidden="0" w:uiPriority="0" w:unhideWhenUsed="0" w:qFormat="1"/>
-    <w:lsdException w:name="heading 5" w:semiHidden="0" w:uiPriority="0" w:unhideWhenUsed="0" w:qFormat="1"/>
-    <w:lsdException w:name="heading 6" w:semiHidden="0" w:uiPriority="0" w:unhideWhenUsed="0" w:qFormat="1"/>
-    <w:lsdException w:name="heading 7" w:semiHidden="0" w:uiPriority="0" w:unhideWhenUsed="0" w:qFormat="1"/>
-    <w:lsdException w:name="heading 8" w:semiHidden="0" w:uiPriority="0" w:unhideWhenUsed="0" w:qFormat="1"/>
-    <w:lsdException w:name="heading 9" w:semiHidden="0" w:uiPriority="0" w:unhideWhenUsed="0" w:qFormat="1"/>
-    <w:lsdException w:name="toc 1" w:uiPriority="39"/>
-    <w:lsdException w:name="toc 2" w:uiPriority="39"/>
-    <w:lsdException w:name="toc 3" w:uiPriority="39"/>
-    <w:lsdException w:name="toc 4" w:uiPriority="39"/>
-    <w:lsdException w:name="toc 5" w:uiPriority="39"/>
-    <w:lsdException w:name="toc 6" w:uiPriority="39"/>
-    <w:lsdException w:name="toc 7" w:uiPriority="39"/>
-    <w:lsdException w:name="toc 8" w:uiPriority="39"/>
-    <w:lsdException w:name="toc 9" w:uiPriority="39"/>
-    <w:lsdException w:name="caption" w:uiPriority="35" w:qFormat="1"/>
-    <w:lsdException w:name="Title" w:semiHidden="0" w:uiPriority="10" w:unhideWhenUsed="0" w:qFormat="1"/>
-    <w:lsdException w:name="Default Paragraph Font" w:uiPriority="1"/>
-    <w:lsdException w:name="Subtitle" w:semiHidden="0" w:uiPriority="11" w:unhideWhenUsed="0" w:qFormat="1"/>
-    <w:lsdException w:name="Strong" w:semiHidden="0" w:uiPriority="22" w:unhideWhenUsed="0" w:qFormat="1"/>
-    <w:lsdException w:name="Emphasis" w:semiHidden="0" w:uiPriority="20" w:unhideWhenUsed="0" w:qFormat="1"/>
-    <w:lsdException w:name="Table Grid" w:semiHidden="0" w:uiPriority="59" w:unhideWhenUsed="0"/>
-    <w:lsdException w:name="Placeholder Text" w:unhideWhenUsed="0"/>
-    <w:lsdException w:name="No Spacing" w:semiHidden="0" w:uiPriority="1" w:unhideWhenUsed="0" w:qFormat="1"/>
-    <w:lsdException w:name="Light Shading" w:semiHidden="0" w:uiPriority="60" w:unhideWhenUsed="0"/>
-    <w:lsdException w:name="Light List" w:semiHidden="0" w:uiPriority="61" w:unhideWhenUsed="0"/>
-    <w:lsdException w:name="Light Grid" w:semiHidden="0" w:uiPriority="62" w:unhideWhenUsed="0"/>
-    <w:lsdException w:name="Medium Shading 1" w:semiHidden="0" w:uiPriority="63" w:unhideWhenUsed="0"/>
-    <w:lsdException w:name="Medium Shading 2" w:semiHidden="0" w:uiPriority="64" w:unhideWhenUsed="0"/>
-    <w:lsdException w:name="Medium List 1" w:semiHidden="0" w:uiPriority="65" w:unhideWhenUsed="0"/>
-    <w:lsdException w:name="Medium List 2" w:semiHidden="0" w:uiPriority="66" w:unhideWhenUsed="0"/>
-    <w:lsdException w:name="Medium Grid 1" w:semiHidden="0" w:uiPriority="67" w:unhideWhenUsed="0"/>
-    <w:lsdException w:name="Medium Grid 2" w:semiHidden="0" w:uiPriority="68" w:unhideWhenUsed="0"/>
-    <w:lsdException w:name="Medium Grid 3" w:semiHidden="0" w:uiPriority="69" w:unhideWhenUsed="0"/>
-    <w:lsdException w:name="Dark List" w:semiHidden="0" w:uiPriority="70" w:unhideWhenUsed="0"/>
-    <w:lsdException w:name="Colorful Shading" w:semiHidden="0" w:uiPriority="71" w:unhideWhenUsed="0"/>
-    <w:lsdException w:name="Colorful List" w:semiHidden="0" w:uiPriority="72" w:unhideWhenUsed="0"/>
-    <w:lsdException w:name="Colorful Grid" w:semiHidden="0" w:uiPriority="73" w:unhideWhenUsed="0"/>
-    <w:lsdException w:name="Light Shading Accent 1" w:semiHidden="0" w:uiPriority="60" w:unhideWhenUsed="0"/>
-    <w:lsdException w:name="Light List Accent 1" w:semiHidden="0" w:uiPriority="61" w:unhideWhenUsed="0"/>
-    <w:lsdException w:name="Light Grid Accent 1" w:semiHidden="0" w:uiPriority="62" w:unhideWhenUsed="0"/>
-    <w:lsdException w:name="Medium Shading 1 Accent 1" w:semiHidden="0" w:uiPriority="63" w:unhideWhenUsed="0"/>
-    <w:lsdException w:name="Medium Shading 2 Accent 1" w:semiHidden="0" w:uiPriority="64" w:unhideWhenUsed="0"/>
-    <w:lsdException w:name="Medium List 1 Accent 1" w:semiHidden="0" w:uiPriority="65" w:unhideWhenUsed="0"/>
-    <w:lsdException w:name="Revision" w:unhideWhenUsed="0"/>
-    <w:lsdException w:name="List Paragraph" w:semiHidden="0" w:uiPriority="34" w:unhideWhenUsed="0" w:qFormat="1"/>
-    <w:lsdException w:name="Quote" w:semiHidden="0" w:uiPriority="29" w:unhideWhenUsed="0" w:qFormat="1"/>
-    <w:lsdException w:name="Intense Quote" w:semiHidden="0" w:uiPriority="30" w:unhideWhenUsed="0" w:qFormat="1"/>
-    <w:lsdException w:name="Medium List 2 Accent 1" w:semiHidden="0" w:uiPriority="66" w:unhideWhenUsed="0"/>
-    <w:lsdException w:name="Medium Grid 1 Accent 1" w:semiHidden="0" w:uiPriority="67" w:unhideWhenUsed="0"/>
-    <w:lsdException w:name="Medium Grid 2 Accent 1" w:semiHidden="0" w:uiPriority="68" w:unhideWhenUsed="0"/>
-    <w:lsdException w:name="Medium Grid 3 Accent 1" w:semiHidden="0" w:uiPriority="69" w:unhideWhenUsed="0"/>
-    <w:lsdException w:name="Dark List Accent 1" w:semiHidden="0" w:uiPriority="70" w:unhideWhenUsed="0"/>
-    <w:lsdException w:name="Colorful Shading Accent 1" w:semiHidden="0" w:uiPriority="71" w:unhideWhenUsed="0"/>
-    <w:lsdException w:name="Colorful List Accent 1" w:semiHidden="0" w:uiPriority="72" w:unhideWhenUsed="0"/>
-    <w:lsdException w:name="Colorful Grid Accent 1" w:semiHidden="0" w:uiPriority="73" w:unhideWhenUsed="0"/>
-    <w:lsdException w:name="Light Shading Accent 2" w:semiHidden="0" w:uiPriority="60" w:unhideWhenUsed="0"/>
-    <w:lsdException w:name="Light List Accent 2" w:semiHidden="0" w:uiPriority="61" w:unhideWhenUsed="0"/>
-    <w:lsdException w:name="Light Grid Accent 2" w:semiHidden="0" w:uiPriority="62" w:unhideWhenUsed="0"/>
-    <w:lsdException w:name="Medium Shading 1 Accent 2" w:semiHidden="0" w:uiPriority="63" w:unhideWhenUsed="0"/>
-    <w:lsdException w:name="Medium Shading 2 Accent 2" w:semiHidden="0" w:uiPriority="64" w:unhideWhenUsed="0"/>
-    <w:lsdException w:name="Medium List 1 Accent 2" w:semiHidden="0" w:uiPriority="65" w:unhideWhenUsed="0"/>
-    <w:lsdException w:name="Medium List 2 Accent 2" w:semiHidden="0" w:uiPriority="66" w:unhideWhenUsed="0"/>
-    <w:lsdException w:name="Medium Grid 1 Accent 2" w:semiHidden="0" w:uiPriority="67" w:unhideWhenUsed="0"/>
-    <w:lsdException w:name="Medium Grid 2 Accent 2" w:semiHidden="0" w:uiPriority="68" w:unhideWhenUsed="0"/>
-    <w:lsdException w:name="Medium Grid 3 Accent 2" w:semiHidden="0" w:uiPriority="69" w:unhideWhenUsed="0"/>
-    <w:lsdException w:name="Dark List Accent 2" w:semiHidden="0" w:uiPriority="70" w:unhideWhenUsed="0"/>
-    <w:lsdException w:name="Colorful Shading Accent 2" w:semiHidden="0" w:uiPriority="71" w:unhideWhenUsed="0"/>
-    <w:lsdException w:name="Colorful List Accent 2" w:semiHidden="0" w:uiPriority="72" w:unhideWhenUsed="0"/>
-    <w:lsdException w:name="Colorful Grid Accent 2" w:semiHidden="0" w:uiPriority="73" w:unhideWhenUsed="0"/>
-    <w:lsdException w:name="Light Shading Accent 3" w:semiHidden="0" w:uiPriority="60" w:unhideWhenUsed="0"/>
-    <w:lsdException w:name="Light List Accent 3" w:semiHidden="0" w:uiPriority="61" w:unhideWhenUsed="0"/>
-    <w:lsdException w:name="Light Grid Accent 3" w:semiHidden="0" w:uiPriority="62" w:unhideWhenUsed="0"/>
-    <w:lsdException w:name="Medium Shading 1 Accent 3" w:semiHidden="0" w:uiPriority="63" w:unhideWhenUsed="0"/>
-    <w:lsdException w:name="Medium Shading 2 Accent 3" w:semiHidden="0" w:uiPriority="64" w:unhideWhenUsed="0"/>
-    <w:lsdException w:name="Medium List 1 Accent 3" w:semiHidden="0" w:uiPriority="65" w:unhideWhenUsed="0"/>
-    <w:lsdException w:name="Medium List 2 Accent 3" w:semiHidden="0" w:uiPriority="66" w:unhideWhenUsed="0"/>
-    <w:lsdException w:name="Medium Grid 1 Accent 3" w:semiHidden="0" w:uiPriority="67" w:unhideWhenUsed="0"/>
-    <w:lsdException w:name="Medium Grid 2 Accent 3" w:semiHidden="0" w:uiPriority="68" w:unhideWhenUsed="0"/>
-    <w:lsdException w:name="Medium Grid 3 Accent 3" w:semiHidden="0" w:uiPriority="69" w:unhideWhenUsed="0"/>
-    <w:lsdException w:name="Dark List Accent 3" w:semiHidden="0" w:uiPriority="70" w:unhideWhenUsed="0"/>
-    <w:lsdException w:name="Colorful Shading Accent 3" w:semiHidden="0" w:uiPriority="71" w:unhideWhenUsed="0"/>
-    <w:lsdException w:name="Colorful List Accent 3" w:semiHidden="0" w:uiPriority="72" w:unhideWhenUsed="0"/>
-    <w:lsdException w:name="Colorful Grid Accent 3" w:semiHidden="0" w:uiPriority="73" w:unhideWhenUsed="0"/>
-    <w:lsdException w:name="Light Shading Accent 4" w:semiHidden="0" w:uiPriority="60" w:unhideWhenUsed="0"/>
-    <w:lsdException w:name="Light List Accent 4" w:semiHidden="0" w:uiPriority="61" w:unhideWhenUsed="0"/>
-    <w:lsdException w:name="Light Grid Accent 4" w:semiHidden="0" w:uiPriority="62" w:unhideWhenUsed="0"/>
-    <w:lsdException w:name="Medium Shading 1 Accent 4" w:semiHidden="0" w:uiPriority="63" w:unhideWhenUsed="0"/>
-    <w:lsdException w:name="Medium Shading 2 Accent 4" w:semiHidden="0" w:uiPriority="64" w:unhideWhenUsed="0"/>
-    <w:lsdException w:name="Medium List 1 Accent 4" w:semiHidden="0" w:uiPriority="65" w:unhideWhenUsed="0"/>
-    <w:lsdException w:name="Medium List 2 Accent 4" w:semiHidden="0" w:uiPriority="66" w:unhideWhenUsed="0"/>
-    <w:lsdException w:name="Medium Grid 1 Accent 4" w:semiHidden="0" w:uiPriority="67" w:unhideWhenUsed="0"/>
-    <w:lsdException w:name="Medium Grid 2 Accent 4" w:semiHidden="0" w:uiPriority="68" w:unhideWhenUsed="0"/>
-    <w:lsdException w:name="Medium Grid 3 Accent 4" w:semiHidden="0" w:uiPriority="69" w:unhideWhenUsed="0"/>
-    <w:lsdException w:name="Dark List Accent 4" w:semiHidden="0" w:uiPriority="70" w:unhideWhenUsed="0"/>
-    <w:lsdException w:name="Colorful Shading Accent 4" w:semiHidden="0" w:uiPriority="71" w:unhideWhenUsed="0"/>
-    <w:lsdException w:name="Colorful List Accent 4" w:semiHidden="0" w:uiPriority="72" w:unhideWhenUsed="0"/>
-    <w:lsdException w:name="Colorful Grid Accent 4" w:semiHidden="0" w:uiPriority="73" w:unhideWhenUsed="0"/>
-    <w:lsdException w:name="Light Shading Accent 5" w:semiHidden="0" w:uiPriority="60" w:unhideWhenUsed="0"/>
-    <w:lsdException w:name="Light List Accent 5" w:semiHidden="0" w:uiPriority="61" w:unhideWhenUsed="0"/>
-    <w:lsdException w:name="Light Grid Accent 5" w:semiHidden="0" w:uiPriority="62" w:unhideWhenUsed="0"/>
-    <w:lsdException w:name="Medium Shading 1 Accent 5" w:semiHidden="0" w:uiPriority="63" w:unhideWhenUsed="0"/>
-    <w:lsdException w:name="Medium Shading 2 Accent 5" w:semiHidden="0" w:uiPriority="64" w:unhideWhenUsed="0"/>
-    <w:lsdException w:name="Medium List 1 Accent 5" w:semiHidden="0" w:uiPriority="65" w:unhideWhenUsed="0"/>
-    <w:lsdException w:name="Medium List 2 Accent 5" w:semiHidden="0" w:uiPriority="66" w:unhideWhenUsed="0"/>
-    <w:lsdException w:name="Medium Grid 1 Accent 5" w:semiHidden="0" w:uiPriority="67" w:unhideWhenUsed="0"/>
-    <w:lsdException w:name="Medium Grid 2 Accent 5" w:semiHidden="0" w:uiPriority="68" w:unhideWhenUsed="0"/>
-    <w:lsdException w:name="Medium Grid 3 Accent 5" w:semiHidden="0" w:uiPriority="69" w:unhideWhenUsed="0"/>
-    <w:lsdException w:name="Dark List Accent 5" w:semiHidden="0" w:uiPriority="70" w:unhideWhenUsed="0"/>
-    <w:lsdException w:name="Colorful Shading Accent 5" w:semiHidden="0" w:uiPriority="71" w:unhideWhenUsed="0"/>
-    <w:lsdException w:name="Colorful List Accent 5" w:semiHidden="0" w:uiPriority="72" w:unhideWhenUsed="0"/>
-    <w:lsdException w:name="Colorful Grid Accent 5" w:semiHidden="0" w:uiPriority="73" w:unhideWhenUsed="0"/>
-    <w:lsdException w:name="Light Shading Accent 6" w:semiHidden="0" w:uiPriority="60" w:unhideWhenUsed="0"/>
-    <w:lsdException w:name="Light List Accent 6" w:semiHidden="0" w:uiPriority="61" w:unhideWhenUsed="0"/>
-    <w:lsdException w:name="Light Grid Accent 6" w:semiHidden="0" w:uiPriority="62" w:unhideWhenUsed="0"/>
-    <w:lsdException w:name="Medium Shading 1 Accent 6" w:semiHidden="0" w:uiPriority="63" w:unhideWhenUsed="0"/>
-    <w:lsdException w:name="Medium Shading 2 Accent 6" w:semiHidden="0" w:uiPriority="64" w:unhideWhenUsed="0"/>
-    <w:lsdException w:name="Medium List 1 Accent 6" w:semiHidden="0" w:uiPriority="65" w:unhideWhenUsed="0"/>
-    <w:lsdException w:name="Medium List 2 Accent 6" w:semiHidden="0" w:uiPriority="66" w:unhideWhenUsed="0"/>
-    <w:lsdException w:name="Medium Grid 1 Accent 6" w:semiHidden="0" w:uiPriority="67" w:unhideWhenUsed="0"/>
-    <w:lsdException w:name="Medium Grid 2 Accent 6" w:semiHidden="0" w:uiPriority="68" w:unhideWhenUsed="0"/>
-    <w:lsdException w:name="Medium Grid 3 Accent 6" w:semiHidden="0" w:uiPriority="69" w:unhideWhenUsed="0"/>
-    <w:lsdException w:name="Dark List Accent 6" w:semiHidden="0" w:uiPriority="70" w:unhideWhenUsed="0"/>
-    <w:lsdException w:name="Colorful Shading Accent 6" w:semiHidden="0" w:uiPriority="71" w:unhideWhenUsed="0"/>
-    <w:lsdException w:name="Colorful List Accent 6" w:semiHidden="0" w:uiPriority="72" w:unhideWhenUsed="0"/>
-    <w:lsdException w:name="Colorful Grid Accent 6" w:semiHidden="0" w:uiPriority="73" w:unhideWhenUsed="0"/>
-    <w:lsdException w:name="Subtle Emphasis" w:semiHidden="0" w:uiPriority="19" w:unhideWhenUsed="0" w:qFormat="1"/>
-    <w:lsdException w:name="Intense Emphasis" w:semiHidden="0" w:uiPriority="21" w:unhideWhenUsed="0" w:qFormat="1"/>
-    <w:lsdException w:name="Subtle Reference" w:semiHidden="0" w:uiPriority="31" w:unhideWhenUsed="0" w:qFormat="1"/>
-    <w:lsdException w:name="Intense Reference" w:semiHidden="0" w:uiPriority="32" w:unhideWhenUsed="0" w:qFormat="1"/>
-    <w:lsdException w:name="Book Title" w:semiHidden="0" w:uiPriority="33" w:unhideWhenUsed="0" w:qFormat="1"/>
-    <w:lsdException w:name="Bibliography" w:uiPriority="37"/>
-    <w:lsdException w:name="TOC Heading" w:uiPriority="39" w:qFormat="1"/>
-  </w:latentStyles>
-  <w:style w:type="paragraph" w:default="1" w:styleId="Normal">
-    <w:name w:val="Normal"/>
-    <w:qFormat/>
-    <w:rsid w:val="002018D3"/>
-    <w:pPr>
-      <w:jc w:val="both"/>
-    </w:pPr>
-    <w:rPr>
-      <w:rFonts w:ascii="Arial" w:hAnsi="Arial"/>
-      <w:sz w:val="22"/>
-      <w:szCs w:val="24"/>
-      <w:lang w:eastAsia="es-ES"/>
-    </w:rPr>
-  </w:style>
-  <w:style w:type="paragraph" w:styleId="Ttulo1">
-    <w:name w:val="heading 1"/>
-    <w:basedOn w:val="Normal"/>
-    <w:next w:val="Normal"/>
-    <w:autoRedefine/>
-    <w:qFormat/>
-    <w:rsid w:val="002018D3"/>
-    <w:pPr>
-      <w:keepNext/>
-      <w:numPr>
-        <w:numId w:val="6"/>
-      </w:numPr>
-      <w:spacing w:before="240" w:after="60"/>
-      <w:outlineLvl w:val="0"/>
-    </w:pPr>
-    <w:rPr>
-      <w:rFonts w:cs="Tahoma"/>
-      <w:b/>
-      <w:bCs/>
-      <w:smallCaps/>
-      <w:kern w:val="32"/>
-      <w:sz w:val="28"/>
-      <w:szCs w:val="32"/>
-    </w:rPr>
-  </w:style>
-  <w:style w:type="paragraph" w:styleId="Ttulo2">
-    <w:name w:val="heading 2"/>
-    <w:basedOn w:val="Normal"/>
-    <w:next w:val="Normal"/>
-    <w:qFormat/>
-    <w:rsid w:val="00611580"/>
-    <w:pPr>
-      <w:keepNext/>
-      <w:numPr>
-        <w:ilvl w:val="1"/>
-        <w:numId w:val="6"/>
-      </w:numPr>
-      <w:spacing w:before="240" w:after="60"/>
-      <w:outlineLvl w:val="1"/>
-    </w:pPr>
-    <w:rPr>
-      <w:b/>
-      <w:bCs/>
-      <w:sz w:val="24"/>
-      <w:szCs w:val="28"/>
-    </w:rPr>
-  </w:style>
-  <w:style w:type="paragraph" w:styleId="Ttulo3">
-    <w:name w:val="heading 3"/>
-    <w:basedOn w:val="Normal"/>
-    <w:next w:val="Normal"/>
-    <w:qFormat/>
-    <w:rsid w:val="00611580"/>
-    <w:pPr>
-      <w:keepNext/>
-      <w:numPr>
-        <w:ilvl w:val="2"/>
-        <w:numId w:val="6"/>
-      </w:numPr>
-      <w:spacing w:before="240" w:after="60"/>
-      <w:outlineLvl w:val="2"/>
-    </w:pPr>
-    <w:rPr>
-      <w:rFonts w:cs="Tahoma"/>
-      <w:b/>
-      <w:bCs/>
-      <w:sz w:val="24"/>
-      <w:szCs w:val="26"/>
-    </w:rPr>
-  </w:style>
-  <w:style w:type="paragraph" w:styleId="Ttulo4">
-    <w:name w:val="heading 4"/>
-    <w:basedOn w:val="Normal"/>
-    <w:next w:val="Normal"/>
-    <w:qFormat/>
-    <w:rsid w:val="00620E85"/>
-    <w:pPr>
-      <w:keepNext/>
-      <w:numPr>
-        <w:ilvl w:val="3"/>
-        <w:numId w:val="6"/>
-      </w:numPr>
-      <w:spacing w:before="240" w:after="60"/>
-      <w:outlineLvl w:val="3"/>
-    </w:pPr>
-    <w:rPr>
-      <w:b/>
-      <w:bCs/>
-      <w:szCs w:val="28"/>
-    </w:rPr>
-  </w:style>
-  <w:style w:type="paragraph" w:styleId="Ttulo5">
-    <w:name w:val="heading 5"/>
-    <w:basedOn w:val="Normal"/>
-    <w:next w:val="Normal"/>
-    <w:qFormat/>
-    <w:rsid w:val="00620E85"/>
-    <w:pPr>
-      <w:spacing w:before="240" w:after="60"/>
-      <w:outlineLvl w:val="4"/>
-    </w:pPr>
-    <w:rPr>
-      <w:b/>
-      <w:bCs/>
-      <w:iCs/>
-      <w:szCs w:val="26"/>
-    </w:rPr>
-  </w:style>
-  <w:style w:type="paragraph" w:styleId="Ttulo6">
-    <w:name w:val="heading 6"/>
-    <w:basedOn w:val="Normal"/>
-    <w:next w:val="Normal"/>
-    <w:autoRedefine/>
-    <w:qFormat/>
-    <w:pPr>
-      <w:keepNext/>
-      <w:numPr>
-        <w:ilvl w:val="5"/>
-        <w:numId w:val="6"/>
-      </w:numPr>
-      <w:outlineLvl w:val="5"/>
-    </w:pPr>
-    <w:rPr>
-      <w:b/>
-      <w:bCs/>
-      <w:sz w:val="26"/>
-      <w:szCs w:val="26"/>
-      <w14:shadow w14:blurRad="50800" w14:dist="38100" w14:dir="2700000" w14:sx="100000" w14:sy="100000" w14:kx="0" w14:ky="0" w14:algn="tl">
-        <w14:srgbClr w14:val="000000">
-          <w14:alpha w14:val="60000"/>
-        </w14:srgbClr>
-      </w14:shadow>
-    </w:rPr>
-  </w:style>
-  <w:style w:type="paragraph" w:styleId="Ttulo7">
-    <w:name w:val="heading 7"/>
-    <w:basedOn w:val="Normal"/>
-    <w:next w:val="Normal"/>
-    <w:autoRedefine/>
-    <w:qFormat/>
-    <w:pPr>
-      <w:keepNext/>
-      <w:numPr>
-        <w:ilvl w:val="6"/>
-        <w:numId w:val="6"/>
-      </w:numPr>
-      <w:outlineLvl w:val="6"/>
-    </w:pPr>
-    <w:rPr>
-      <w:b/>
-      <w:bCs/>
-      <w:sz w:val="26"/>
-      <w14:shadow w14:blurRad="50800" w14:dist="38100" w14:dir="2700000" w14:sx="100000" w14:sy="100000" w14:kx="0" w14:ky="0" w14:algn="tl">
-        <w14:srgbClr w14:val="000000">
-          <w14:alpha w14:val="60000"/>
-        </w14:srgbClr>
-      </w14:shadow>
-    </w:rPr>
-  </w:style>
-  <w:style w:type="paragraph" w:styleId="Ttulo8">
-    <w:name w:val="heading 8"/>
-    <w:basedOn w:val="Normal"/>
-    <w:next w:val="Normal"/>
-    <w:autoRedefine/>
-    <w:qFormat/>
-    <w:pPr>
-      <w:numPr>
-        <w:ilvl w:val="7"/>
-        <w:numId w:val="6"/>
-      </w:numPr>
-      <w:spacing w:before="240" w:after="60"/>
-      <w:outlineLvl w:val="7"/>
-    </w:pPr>
-    <w:rPr>
-      <w:b/>
-      <w:iCs/>
-      <w:sz w:val="26"/>
-      <w:szCs w:val="26"/>
-      <w14:shadow w14:blurRad="50800" w14:dist="38100" w14:dir="2700000" w14:sx="100000" w14:sy="100000" w14:kx="0" w14:ky="0" w14:algn="tl">
-        <w14:srgbClr w14:val="000000">
-          <w14:alpha w14:val="60000"/>
-        </w14:srgbClr>
-      </w14:shadow>
-    </w:rPr>
-  </w:style>
-  <w:style w:type="paragraph" w:styleId="Ttulo9">
-    <w:name w:val="heading 9"/>
-    <w:basedOn w:val="Normal"/>
-    <w:next w:val="Normal"/>
-    <w:autoRedefine/>
-    <w:qFormat/>
-    <w:pPr>
-      <w:numPr>
-        <w:ilvl w:val="8"/>
-        <w:numId w:val="6"/>
-      </w:numPr>
-      <w:spacing w:before="240" w:after="60"/>
-      <w:outlineLvl w:val="8"/>
-    </w:pPr>
-    <w:rPr>
-      <w:rFonts w:cs="Arial"/>
-      <w:b/>
-      <w:sz w:val="26"/>
-      <w:szCs w:val="26"/>
-      <w14:shadow w14:blurRad="50800" w14:dist="38100" w14:dir="2700000" w14:sx="100000" w14:sy="100000" w14:kx="0" w14:ky="0" w14:algn="tl">
-        <w14:srgbClr w14:val="000000">
-          <w14:alpha w14:val="60000"/>
-        </w14:srgbClr>
-      </w14:shadow>
-    </w:rPr>
-  </w:style>
-  <w:style w:type="character" w:default="1" w:styleId="Fuentedeprrafopredeter">
-    <w:name w:val="Default Paragraph Font"/>
-    <w:uiPriority w:val="1"/>
-    <w:semiHidden/>
-    <w:unhideWhenUsed/>
-  </w:style>
-  <w:style w:type="table" w:default="1" w:styleId="Tablanormal">
-    <w:name w:val="Normal Table"/>
-    <w:uiPriority w:val="99"/>
-    <w:semiHidden/>
-    <w:unhideWhenUsed/>
-    <w:tblPr>
-      <w:tblInd w:w="0" w:type="dxa"/>
-      <w:tblCellMar>
-        <w:top w:w="0" w:type="dxa"/>
-        <w:left w:w="108" w:type="dxa"/>
-        <w:bottom w:w="0" w:type="dxa"/>
-        <w:right w:w="108" w:type="dxa"/>
-      </w:tblCellMar>
-    </w:tblPr>
-  </w:style>
-  <w:style w:type="numbering" w:default="1" w:styleId="Sinlista">
-    <w:name w:val="No List"/>
-    <w:uiPriority w:val="99"/>
-    <w:semiHidden/>
-    <w:unhideWhenUsed/>
-  </w:style>
-  <w:style w:type="paragraph" w:styleId="Mapadeldocumento">
-    <w:name w:val="Document Map"/>
-    <w:basedOn w:val="Normal"/>
-    <w:semiHidden/>
-    <w:pPr>
-      <w:shd w:val="clear" w:color="auto" w:fill="000080"/>
-    </w:pPr>
-    <w:rPr>
-      <w:rFonts w:ascii="Tahoma" w:hAnsi="Tahoma" w:cs="Tahoma"/>
-    </w:rPr>
-  </w:style>
-  <w:style w:type="paragraph" w:styleId="TDC2">
-    <w:name w:val="toc 2"/>
-    <w:basedOn w:val="Normal"/>
-    <w:next w:val="Normal"/>
-    <w:autoRedefine/>
-    <w:semiHidden/>
-    <w:pPr>
-      <w:ind w:left="240"/>
-    </w:pPr>
-    <w:rPr>
-      <w:rFonts w:ascii="Times New Roman" w:hAnsi="Times New Roman"/>
-      <w:smallCaps/>
-    </w:rPr>
-  </w:style>
-  <w:style w:type="character" w:styleId="Refdecomentario">
-    <w:name w:val="annotation reference"/>
-    <w:semiHidden/>
-    <w:rPr>
-      <w:sz w:val="16"/>
-      <w:szCs w:val="16"/>
-    </w:rPr>
-  </w:style>
-  <w:style w:type="paragraph" w:customStyle="1" w:styleId="Encabezado1">
-    <w:name w:val="Encabezado1"/>
-    <w:basedOn w:val="Textosinformato"/>
-    <w:next w:val="Normal"/>
-    <w:autoRedefine/>
-    <w:rPr>
-      <w:rFonts w:ascii="Tahoma" w:hAnsi="Tahoma" w:cs="Tahoma"/>
-      <w:b/>
-      <w:sz w:val="28"/>
-      <w14:shadow w14:blurRad="50800" w14:dist="38100" w14:dir="2700000" w14:sx="100000" w14:sy="100000" w14:kx="0" w14:ky="0" w14:algn="tl">
-        <w14:srgbClr w14:val="000000">
-          <w14:alpha w14:val="60000"/>
-        </w14:srgbClr>
-      </w14:shadow>
-    </w:rPr>
-  </w:style>
-  <w:style w:type="paragraph" w:styleId="Textosinformato">
-    <w:name w:val="Plain Text"/>
-    <w:basedOn w:val="Normal"/>
-    <w:rPr>
-      <w:rFonts w:ascii="Courier New" w:hAnsi="Courier New" w:cs="Courier New"/>
-      <w:sz w:val="20"/>
-      <w:szCs w:val="20"/>
-    </w:rPr>
-  </w:style>
-  <w:style w:type="paragraph" w:styleId="TDC1">
-    <w:name w:val="toc 1"/>
-    <w:basedOn w:val="Normal"/>
-    <w:next w:val="Normal"/>
-    <w:autoRedefine/>
-    <w:semiHidden/>
-    <w:pPr>
-      <w:tabs>
-        <w:tab w:val="right" w:leader="dot" w:pos="9629"/>
-      </w:tabs>
-      <w:spacing w:before="120" w:after="120"/>
-    </w:pPr>
-    <w:rPr>
-      <w:rFonts w:ascii="Times New Roman" w:hAnsi="Times New Roman"/>
-      <w:b/>
-      <w:bCs/>
-      <w:caps/>
-      <w:noProof/>
-      <w:szCs w:val="28"/>
-    </w:rPr>
-  </w:style>
-  <w:style w:type="paragraph" w:styleId="TDC3">
-    <w:name w:val="toc 3"/>
-    <w:basedOn w:val="Normal"/>
-    <w:next w:val="Normal"/>
-    <w:autoRedefine/>
-    <w:semiHidden/>
-    <w:pPr>
-      <w:ind w:left="480"/>
-    </w:pPr>
-    <w:rPr>
-      <w:rFonts w:ascii="Times New Roman" w:hAnsi="Times New Roman"/>
-      <w:i/>
-      <w:iCs/>
-    </w:rPr>
-  </w:style>
-  <w:style w:type="paragraph" w:styleId="TDC4">
-    <w:name w:val="toc 4"/>
-    <w:basedOn w:val="Normal"/>
-    <w:next w:val="Normal"/>
-    <w:autoRedefine/>
-    <w:semiHidden/>
-    <w:pPr>
-      <w:ind w:left="720"/>
-    </w:pPr>
-    <w:rPr>
-      <w:rFonts w:ascii="Times New Roman" w:hAnsi="Times New Roman"/>
-      <w:szCs w:val="21"/>
-    </w:rPr>
-  </w:style>
-  <w:style w:type="paragraph" w:styleId="TDC5">
-    <w:name w:val="toc 5"/>
-    <w:basedOn w:val="Normal"/>
-    <w:next w:val="Normal"/>
-    <w:autoRedefine/>
-    <w:semiHidden/>
-    <w:pPr>
-      <w:ind w:left="960"/>
-    </w:pPr>
-    <w:rPr>
-      <w:rFonts w:ascii="Times New Roman" w:hAnsi="Times New Roman"/>
-      <w:szCs w:val="21"/>
-    </w:rPr>
-  </w:style>
-  <w:style w:type="paragraph" w:styleId="TDC6">
-    <w:name w:val="toc 6"/>
-    <w:basedOn w:val="Normal"/>
-    <w:next w:val="Normal"/>
-    <w:autoRedefine/>
-    <w:semiHidden/>
-    <w:pPr>
-      <w:ind w:left="1200"/>
-    </w:pPr>
-    <w:rPr>
-      <w:rFonts w:ascii="Times New Roman" w:hAnsi="Times New Roman"/>
-      <w:szCs w:val="21"/>
-    </w:rPr>
-  </w:style>
-  <w:style w:type="paragraph" w:styleId="TDC7">
-    <w:name w:val="toc 7"/>
-    <w:basedOn w:val="Normal"/>
-    <w:next w:val="Normal"/>
-    <w:autoRedefine/>
-    <w:semiHidden/>
-    <w:pPr>
-      <w:ind w:left="1440"/>
-    </w:pPr>
-    <w:rPr>
-      <w:rFonts w:ascii="Times New Roman" w:hAnsi="Times New Roman"/>
-      <w:szCs w:val="21"/>
-    </w:rPr>
-  </w:style>
-  <w:style w:type="paragraph" w:styleId="TDC8">
-    <w:name w:val="toc 8"/>
-    <w:basedOn w:val="Normal"/>
-    <w:next w:val="Normal"/>
-    <w:autoRedefine/>
-    <w:semiHidden/>
-    <w:pPr>
-      <w:ind w:left="1680"/>
-    </w:pPr>
-    <w:rPr>
-      <w:rFonts w:ascii="Times New Roman" w:hAnsi="Times New Roman"/>
-      <w:szCs w:val="21"/>
-    </w:rPr>
-  </w:style>
-  <w:style w:type="paragraph" w:styleId="TDC9">
-    <w:name w:val="toc 9"/>
-    <w:basedOn w:val="Normal"/>
-    <w:next w:val="Normal"/>
-    <w:autoRedefine/>
-    <w:semiHidden/>
-    <w:pPr>
-      <w:ind w:left="1920"/>
-    </w:pPr>
-    <w:rPr>
-      <w:rFonts w:ascii="Times New Roman" w:hAnsi="Times New Roman"/>
-      <w:szCs w:val="21"/>
-    </w:rPr>
-  </w:style>
-  <w:style w:type="paragraph" w:styleId="Ttulo">
-    <w:name w:val="Title"/>
-    <w:basedOn w:val="Normal"/>
-    <w:next w:val="Normal"/>
-    <w:autoRedefine/>
-    <w:uiPriority w:val="10"/>
-    <w:qFormat/>
-    <w:pPr>
-      <w:spacing w:before="240" w:after="60"/>
-      <w:jc w:val="center"/>
-      <w:outlineLvl w:val="0"/>
-    </w:pPr>
-    <w:rPr>
-      <w:rFonts w:cs="Tahoma"/>
-      <w:b/>
-      <w:bCs/>
-      <w:color w:val="333399"/>
-      <w:kern w:val="28"/>
-      <w:sz w:val="56"/>
-      <w:szCs w:val="32"/>
-      <w14:shadow w14:blurRad="50800" w14:dist="38100" w14:dir="2700000" w14:sx="100000" w14:sy="100000" w14:kx="0" w14:ky="0" w14:algn="tl">
-        <w14:srgbClr w14:val="000000">
-          <w14:alpha w14:val="60000"/>
-        </w14:srgbClr>
-      </w14:shadow>
-    </w:rPr>
-  </w:style>
-  <w:style w:type="paragraph" w:customStyle="1" w:styleId="EncabTitulo1">
-    <w:name w:val="Encab Titulo1"/>
-    <w:basedOn w:val="Ttulo"/>
-    <w:next w:val="Normal"/>
-    <w:autoRedefine/>
-    <w:rPr>
-      <w:rFonts w:ascii="Tahoma" w:hAnsi="Tahoma"/>
-      <w:shadow/>
-      <w:sz w:val="52"/>
-      <w:u w:val="single"/>
-      <w14:shadow w14:blurRad="0" w14:dist="0" w14:dir="0" w14:sx="0" w14:sy="0" w14:kx="0" w14:ky="0" w14:algn="none">
-        <w14:srgbClr w14:val="000000"/>
-      </w14:shadow>
-    </w:rPr>
-  </w:style>
-  <w:style w:type="paragraph" w:styleId="Encabezado">
-    <w:name w:val="header"/>
-    <w:basedOn w:val="Normal"/>
-    <w:pPr>
-      <w:tabs>
-        <w:tab w:val="center" w:pos="4252"/>
-        <w:tab w:val="right" w:pos="8504"/>
-      </w:tabs>
-    </w:pPr>
-  </w:style>
-  <w:style w:type="paragraph" w:styleId="Piedepgina">
-    <w:name w:val="footer"/>
-    <w:basedOn w:val="Normal"/>
-    <w:pPr>
-      <w:tabs>
-        <w:tab w:val="center" w:pos="4419"/>
-        <w:tab w:val="right" w:pos="8838"/>
-      </w:tabs>
-    </w:pPr>
-  </w:style>
-  <w:style w:type="character" w:styleId="Nmerodepgina">
-    <w:name w:val="page number"/>
-    <w:basedOn w:val="Fuentedeprrafopredeter"/>
-  </w:style>
-  <w:style w:type="character" w:styleId="Hipervnculo">
-    <w:name w:val="Hyperlink"/>
-    <w:rPr>
-      <w:color w:val="0000FF"/>
-      <w:u w:val="single"/>
-    </w:rPr>
-  </w:style>
-  <w:style w:type="paragraph" w:customStyle="1" w:styleId="EstiloTtulo5Izquierda0cmPrimeralnea0cm">
-    <w:name w:val="Estilo Título 5 + Izquierda:  0 cm Primera línea:  0 cm"/>
-    <w:basedOn w:val="Ttulo5"/>
-    <w:rsid w:val="00401881"/>
-    <w:rPr>
-      <w:rFonts w:ascii="Times New Roman" w:hAnsi="Times New Roman"/>
-      <w:iCs w:val="0"/>
-      <w:sz w:val="24"/>
-      <w:szCs w:val="20"/>
-    </w:rPr>
-  </w:style>
-  <w:style w:type="paragraph" w:customStyle="1" w:styleId="EncabTitulo2">
-    <w:name w:val="Encab Titulo2"/>
-    <w:basedOn w:val="EncabTitulo1"/>
-    <w:autoRedefine/>
-    <w:rsid w:val="005047AA"/>
-    <w:rPr>
-      <w:rFonts w:ascii="Times New Roman" w:hAnsi="Times New Roman"/>
-      <w:u w:val="none"/>
-    </w:rPr>
-  </w:style>
-  <w:style w:type="paragraph" w:customStyle="1" w:styleId="EstiloTtulo4Izquierda0cmPrimeralnea0cm">
-    <w:name w:val="Estilo Título 4 + Izquierda:  0 cm Primera línea:  0 cm"/>
-    <w:basedOn w:val="Ttulo4"/>
-    <w:pPr>
-      <w:numPr>
-        <w:ilvl w:val="0"/>
-        <w:numId w:val="0"/>
-      </w:numPr>
-    </w:pPr>
-    <w:rPr>
-      <w:szCs w:val="20"/>
-    </w:rPr>
-  </w:style>
-  <w:style w:type="table" w:styleId="Tablaconcuadrcula">
-    <w:name w:val="Table Grid"/>
-    <w:basedOn w:val="Tablanormal"/>
-    <w:rsid w:val="00685D88"/>
-    <w:pPr>
-      <w:jc w:val="both"/>
-    </w:pPr>
-    <w:tblPr>
-      <w:tblInd w:w="0" w:type="dxa"/>
-      <w:tblBorders>
-        <w:top w:val="single" w:sz="4" w:space="0" w:color="auto"/>
-        <w:left w:val="single" w:sz="4" w:space="0" w:color="auto"/>
-        <w:bottom w:val="single" w:sz="4" w:space="0" w:color="auto"/>
-        <w:right w:val="single" w:sz="4" w:space="0" w:color="auto"/>
-        <w:insideH w:val="single" w:sz="4" w:space="0" w:color="auto"/>
-        <w:insideV w:val="single" w:sz="4" w:space="0" w:color="auto"/>
-      </w:tblBorders>
-      <w:tblCellMar>
-        <w:top w:w="0" w:type="dxa"/>
-        <w:left w:w="108" w:type="dxa"/>
-        <w:bottom w:w="0" w:type="dxa"/>
-        <w:right w:w="108" w:type="dxa"/>
-      </w:tblCellMar>
     </w:tblPr>
   </w:style>
   <w:style w:type="paragraph" w:customStyle="1" w:styleId="Tabletext">

</xml_diff>